<commit_message>
Now all dataset are ready for comparison purposes
</commit_message>
<xml_diff>
--- a/report.docx
+++ b/report.docx
@@ -1,6 +1,6 @@
 
 <file path=word/document.xml><?xml version="1.0" encoding="utf-8"?>
-<w:document xmlns:wpc="http://schemas.microsoft.com/office/word/2010/wordprocessingCanvas" xmlns:cx="http://schemas.microsoft.com/office/drawing/2014/chartex" xmlns:cx1="http://schemas.microsoft.com/office/drawing/2015/9/8/chartex" xmlns:cx2="http://schemas.microsoft.com/office/drawing/2015/10/21/chartex" xmlns:cx3="http://schemas.microsoft.com/office/drawing/2016/5/9/chartex" xmlns:cx4="http://schemas.microsoft.com/office/drawing/2016/5/10/chartex" xmlns:cx5="http://schemas.microsoft.com/office/drawing/2016/5/11/chartex" xmlns:cx6="http://schemas.microsoft.com/office/drawing/2016/5/12/chartex" xmlns:cx7="http://schemas.microsoft.com/office/drawing/2016/5/13/chartex" xmlns:cx8="http://schemas.microsoft.com/office/drawing/2016/5/14/chartex" xmlns:mc="http://schemas.openxmlformats.org/markup-compatibility/2006" xmlns:aink="http://schemas.microsoft.com/office/drawing/2016/ink" xmlns:am3d="http://schemas.microsoft.com/office/drawing/2017/model3d" xmlns:o="urn:schemas-microsoft-com:office:office" xmlns:r="http://schemas.openxmlformats.org/officeDocument/2006/relationships" xmlns:m="http://schemas.openxmlformats.org/officeDocument/2006/math" xmlns:v="urn:schemas-microsoft-com:vml" xmlns:wp14="http://schemas.microsoft.com/office/word/2010/wordprocessingDrawing" xmlns:wp="http://schemas.openxmlformats.org/drawingml/2006/wordprocessingDrawing" xmlns:w10="urn:schemas-microsoft-com:office:word" xmlns:w="http://schemas.openxmlformats.org/wordprocessingml/2006/main" xmlns:w14="http://schemas.microsoft.com/office/word/2010/wordml" xmlns:w15="http://schemas.microsoft.com/office/word/2012/wordml" xmlns:w16cex="http://schemas.microsoft.com/office/word/2018/wordml/cex" xmlns:w16cid="http://schemas.microsoft.com/office/word/2016/wordml/cid" xmlns:w16="http://schemas.microsoft.com/office/word/2018/wordml" xmlns:w16se="http://schemas.microsoft.com/office/word/2015/wordml/symex" xmlns:wpg="http://schemas.microsoft.com/office/word/2010/wordprocessingGroup" xmlns:wpi="http://schemas.microsoft.com/office/word/2010/wordprocessingInk" xmlns:wne="http://schemas.microsoft.com/office/word/2006/wordml" xmlns:wps="http://schemas.microsoft.com/office/word/2010/wordprocessingShape" mc:Ignorable="w14 w15 w16se w16cid w16 w16cex wp14">
+<w:document xmlns:wpc="http://schemas.microsoft.com/office/word/2010/wordprocessingCanvas" xmlns:cx="http://schemas.microsoft.com/office/drawing/2014/chartex" xmlns:cx1="http://schemas.microsoft.com/office/drawing/2015/9/8/chartex" xmlns:mc="http://schemas.openxmlformats.org/markup-compatibility/2006" xmlns:o="urn:schemas-microsoft-com:office:office" xmlns:r="http://schemas.openxmlformats.org/officeDocument/2006/relationships" xmlns:m="http://schemas.openxmlformats.org/officeDocument/2006/math" xmlns:v="urn:schemas-microsoft-com:vml" xmlns:wp14="http://schemas.microsoft.com/office/word/2010/wordprocessingDrawing" xmlns:wp="http://schemas.openxmlformats.org/drawingml/2006/wordprocessingDrawing" xmlns:w10="urn:schemas-microsoft-com:office:word" xmlns:w="http://schemas.openxmlformats.org/wordprocessingml/2006/main" xmlns:w14="http://schemas.microsoft.com/office/word/2010/wordml" xmlns:w15="http://schemas.microsoft.com/office/word/2012/wordml" xmlns:w16se="http://schemas.microsoft.com/office/word/2015/wordml/symex" xmlns:wpg="http://schemas.microsoft.com/office/word/2010/wordprocessingGroup" xmlns:wpi="http://schemas.microsoft.com/office/word/2010/wordprocessingInk" xmlns:wne="http://schemas.microsoft.com/office/word/2006/wordml" xmlns:wps="http://schemas.microsoft.com/office/word/2010/wordprocessingShape" mc:Ignorable="w14 w15 w16se wp14">
   <w:body>
     <w:p>
       <w:pPr>
@@ -38,7 +38,7 @@
           <v:shape id="_x0000_s1115" type="#_x0000_t75" style="position:absolute;left:0;text-align:left;margin-left:72.55pt;margin-top:175pt;width:280pt;height:327.4pt;z-index:251664384">
             <v:imagedata r:id="rId13" o:title="" gain="79922f" blacklevel="1966f"/>
           </v:shape>
-          <o:OLEObject Type="Embed" ProgID="MSPhotoEd.3" ShapeID="_x0000_s1115" DrawAspect="Content" ObjectID="_1656246920" r:id="rId14"/>
+          <o:OLEObject Type="Embed" ProgID="MSPhotoEd.3" ShapeID="_x0000_s1115" DrawAspect="Content" ObjectID="_1656263539" r:id="rId14"/>
         </w:object>
       </w:r>
     </w:p>
@@ -203,7 +203,6 @@
         </w:rPr>
         <w:br/>
       </w:r>
-      <w:proofErr w:type="spellStart"/>
       <w:r>
         <w:rPr>
           <w:rFonts w:cs="B Titr" w:hint="cs"/>
@@ -232,9 +231,18 @@
           <w:rtl/>
           <w:lang w:bidi="fa-IR"/>
         </w:rPr>
-        <w:t>سازی</w:t>
-      </w:r>
-      <w:proofErr w:type="spellEnd"/>
+        <w:t>سازی فازی کانال</w:t>
+      </w:r>
+      <w:r>
+        <w:rPr>
+          <w:rFonts w:cs="B Titr" w:hint="eastAsia"/>
+          <w:b/>
+          <w:bCs/>
+          <w:rtl/>
+          <w:lang w:bidi="fa-IR"/>
+        </w:rPr>
+        <w:t>‌</w:t>
+      </w:r>
       <w:r>
         <w:rPr>
           <w:rFonts w:cs="B Titr" w:hint="cs"/>
@@ -243,9 +251,16 @@
           <w:rtl/>
           <w:lang w:bidi="fa-IR"/>
         </w:rPr>
-        <w:t xml:space="preserve"> </w:t>
-      </w:r>
-      <w:proofErr w:type="spellStart"/>
+        <w:t xml:space="preserve">های سیگنال </w:t>
+      </w:r>
+      <w:r>
+        <w:rPr>
+          <w:rFonts w:cs="B Titr"/>
+          <w:b/>
+          <w:bCs/>
+        </w:rPr>
+        <w:t>EEG</w:t>
+      </w:r>
       <w:r>
         <w:rPr>
           <w:rFonts w:cs="B Titr" w:hint="cs"/>
@@ -254,9 +269,18 @@
           <w:rtl/>
           <w:lang w:bidi="fa-IR"/>
         </w:rPr>
-        <w:t>فازی</w:t>
-      </w:r>
-      <w:proofErr w:type="spellEnd"/>
+        <w:t xml:space="preserve"> جهت بهبود عملکرد دسته</w:t>
+      </w:r>
+      <w:r>
+        <w:rPr>
+          <w:rFonts w:cs="B Titr" w:hint="eastAsia"/>
+          <w:b/>
+          <w:bCs/>
+          <w:rtl/>
+          <w:lang w:bidi="fa-IR"/>
+        </w:rPr>
+        <w:t>‌</w:t>
+      </w:r>
       <w:r>
         <w:rPr>
           <w:rFonts w:cs="B Titr" w:hint="cs"/>
@@ -265,28 +289,36 @@
           <w:rtl/>
           <w:lang w:bidi="fa-IR"/>
         </w:rPr>
-        <w:t xml:space="preserve"> </w:t>
-      </w:r>
-      <w:proofErr w:type="spellStart"/>
+        <w:t xml:space="preserve">بند </w:t>
+      </w:r>
+      <w:r>
+        <w:rPr>
+          <w:rFonts w:cs="B Titr"/>
+          <w:b/>
+          <w:bCs/>
+        </w:rPr>
+        <w:t>CNN</w:t>
+      </w:r>
+    </w:p>
+    <w:p>
+      <w:pPr>
+        <w:spacing w:line="700" w:lineRule="exact"/>
+        <w:jc w:val="center"/>
+        <w:rPr>
+          <w:rFonts w:cs="B Titr"/>
+          <w:b/>
+          <w:bCs/>
+          <w:rtl/>
+        </w:rPr>
+      </w:pPr>
       <w:r>
         <w:rPr>
           <w:rFonts w:cs="B Titr" w:hint="cs"/>
           <w:b/>
           <w:bCs/>
           <w:rtl/>
-          <w:lang w:bidi="fa-IR"/>
-        </w:rPr>
-        <w:t>کانال</w:t>
-      </w:r>
-      <w:r>
-        <w:rPr>
-          <w:rFonts w:cs="B Titr" w:hint="eastAsia"/>
-          <w:b/>
-          <w:bCs/>
-          <w:rtl/>
-          <w:lang w:bidi="fa-IR"/>
-        </w:rPr>
-        <w:t>‌</w:t>
+        </w:rPr>
+        <w:t xml:space="preserve">استاد </w:t>
       </w:r>
       <w:r>
         <w:rPr>
@@ -294,101 +326,98 @@
           <w:b/>
           <w:bCs/>
           <w:rtl/>
-          <w:lang w:bidi="fa-IR"/>
-        </w:rPr>
-        <w:t>های</w:t>
-      </w:r>
-      <w:proofErr w:type="spellEnd"/>
+        </w:rPr>
+        <w:t>درس</w:t>
+      </w:r>
       <w:r>
         <w:rPr>
           <w:rFonts w:cs="B Titr" w:hint="cs"/>
           <w:b/>
           <w:bCs/>
           <w:rtl/>
-          <w:lang w:bidi="fa-IR"/>
-        </w:rPr>
-        <w:t xml:space="preserve"> سیگنال </w:t>
-      </w:r>
-      <w:r>
+        </w:rPr>
+        <w:t xml:space="preserve">:   </w:t>
+      </w:r>
+      <w:r>
+        <w:rPr>
+          <w:rFonts w:cs="B Titr" w:hint="cs"/>
+          <w:b/>
+          <w:bCs/>
+          <w:rtl/>
+        </w:rPr>
+        <w:br/>
+        <w:t xml:space="preserve">دکتر </w:t>
+      </w:r>
+      <w:r>
+        <w:rPr>
+          <w:rFonts w:cs="B Titr" w:hint="cs"/>
+          <w:b/>
+          <w:bCs/>
+          <w:rtl/>
+        </w:rPr>
+        <w:t>محمدرضا اکبرزاده توتونچی</w:t>
+      </w:r>
+    </w:p>
+    <w:p>
+      <w:pPr>
+        <w:spacing w:line="700" w:lineRule="exact"/>
+        <w:jc w:val="center"/>
         <w:rPr>
           <w:rFonts w:cs="B Titr"/>
           <w:b/>
           <w:bCs/>
-        </w:rPr>
-        <w:t>EEG</w:t>
-      </w:r>
+          <w:rtl/>
+        </w:rPr>
+      </w:pPr>
       <w:r>
         <w:rPr>
           <w:rFonts w:cs="B Titr" w:hint="cs"/>
           <w:b/>
           <w:bCs/>
           <w:rtl/>
-          <w:lang w:bidi="fa-IR"/>
-        </w:rPr>
-        <w:t xml:space="preserve"> جهت بهبود عملکرد </w:t>
-      </w:r>
-      <w:proofErr w:type="spellStart"/>
+        </w:rPr>
+        <w:t>نام و نام خانوادگی دانشجو:</w:t>
+      </w:r>
       <w:r>
         <w:rPr>
           <w:rFonts w:cs="B Titr" w:hint="cs"/>
           <w:b/>
           <w:bCs/>
           <w:rtl/>
-          <w:lang w:bidi="fa-IR"/>
-        </w:rPr>
-        <w:t>دسته</w:t>
-      </w:r>
-      <w:r>
-        <w:rPr>
-          <w:rFonts w:cs="B Titr" w:hint="eastAsia"/>
+        </w:rPr>
+        <w:br/>
+        <w:t>مهدی تنباکوچی</w:t>
+      </w:r>
+    </w:p>
+    <w:p>
+      <w:pPr>
+        <w:spacing w:line="700" w:lineRule="exact"/>
+        <w:jc w:val="center"/>
+        <w:rPr>
+          <w:rFonts w:cs="B Titr"/>
           <w:b/>
           <w:bCs/>
           <w:rtl/>
-          <w:lang w:bidi="fa-IR"/>
-        </w:rPr>
-        <w:t>‌</w:t>
-      </w:r>
+        </w:rPr>
+      </w:pPr>
       <w:r>
         <w:rPr>
           <w:rFonts w:cs="B Titr" w:hint="cs"/>
           <w:b/>
           <w:bCs/>
           <w:rtl/>
-          <w:lang w:bidi="fa-IR"/>
-        </w:rPr>
-        <w:t>بند</w:t>
-      </w:r>
-      <w:proofErr w:type="spellEnd"/>
+        </w:rPr>
+        <w:t xml:space="preserve">شماره دانشجویی:  </w:t>
+      </w:r>
       <w:r>
         <w:rPr>
           <w:rFonts w:cs="B Titr" w:hint="cs"/>
           <w:b/>
           <w:bCs/>
           <w:rtl/>
-          <w:lang w:bidi="fa-IR"/>
-        </w:rPr>
-        <w:t xml:space="preserve"> </w:t>
-      </w:r>
-      <w:r>
-        <w:rPr>
-          <w:rFonts w:cs="B Titr"/>
-          <w:b/>
-          <w:bCs/>
-        </w:rPr>
-        <w:t>CNN</w:t>
-      </w:r>
-    </w:p>
-    <w:p>
-      <w:pPr>
-        <w:spacing w:line="700" w:lineRule="exact"/>
-        <w:jc w:val="center"/>
-        <w:rPr>
-          <w:rFonts w:cs="B Titr"/>
-          <w:b/>
-          <w:bCs/>
-          <w:rtl/>
-        </w:rPr>
-      </w:pPr>
+        </w:rPr>
+        <w:br/>
+      </w:r>
       <w:r>
         <w:rPr>
           <w:rFonts w:cs="B Titr" w:hint="cs"/>
@@ -396,7 +425,7 @@
           <w:bCs/>
           <w:rtl/>
         </w:rPr>
-        <w:t xml:space="preserve">استاد </w:t>
+        <w:t>981</w:t>
       </w:r>
       <w:r>
         <w:rPr>
@@ -405,8 +434,10 @@
           <w:bCs/>
           <w:rtl/>
         </w:rPr>
-        <w:t>درس</w:t>
-      </w:r>
+        <w:t>5</w:t>
+      </w:r>
+      <w:bookmarkStart w:id="1" w:name="_GoBack"/>
+      <w:bookmarkEnd w:id="1"/>
       <w:r>
         <w:rPr>
           <w:rFonts w:cs="B Titr" w:hint="cs"/>
@@ -414,7 +445,7 @@
           <w:bCs/>
           <w:rtl/>
         </w:rPr>
-        <w:t xml:space="preserve">:   </w:t>
+        <w:t>40</w:t>
       </w:r>
       <w:r>
         <w:rPr>
@@ -422,9 +453,9 @@
           <w:b/>
           <w:bCs/>
           <w:rtl/>
-        </w:rPr>
-        <w:br/>
-        <w:t xml:space="preserve">دکتر </w:t>
+          <w:lang w:bidi="fa-IR"/>
+        </w:rPr>
+        <w:t>6</w:t>
       </w:r>
       <w:r>
         <w:rPr>
@@ -433,77 +464,7 @@
           <w:bCs/>
           <w:rtl/>
         </w:rPr>
-        <w:t>محمدرضا اکبرزاده توتونچی</w:t>
-      </w:r>
-    </w:p>
-    <w:p>
-      <w:pPr>
-        <w:spacing w:line="700" w:lineRule="exact"/>
-        <w:jc w:val="center"/>
-        <w:rPr>
-          <w:rFonts w:cs="B Titr"/>
-          <w:b/>
-          <w:bCs/>
-          <w:rtl/>
-        </w:rPr>
-      </w:pPr>
-      <w:r>
-        <w:rPr>
-          <w:rFonts w:cs="B Titr" w:hint="cs"/>
-          <w:b/>
-          <w:bCs/>
-          <w:rtl/>
-        </w:rPr>
-        <w:t>نام و نام خانوادگی دانشجو:</w:t>
-      </w:r>
-      <w:r>
-        <w:rPr>
-          <w:rFonts w:cs="B Titr" w:hint="cs"/>
-          <w:b/>
-          <w:bCs/>
-          <w:rtl/>
-        </w:rPr>
-        <w:br/>
-        <w:t>مهدی تنباکوچی</w:t>
-      </w:r>
-    </w:p>
-    <w:p>
-      <w:pPr>
-        <w:spacing w:line="700" w:lineRule="exact"/>
-        <w:jc w:val="center"/>
-        <w:rPr>
-          <w:rFonts w:cs="B Titr"/>
-          <w:b/>
-          <w:bCs/>
-          <w:rtl/>
-        </w:rPr>
-      </w:pPr>
-      <w:r>
-        <w:rPr>
-          <w:rFonts w:cs="B Titr" w:hint="cs"/>
-          <w:b/>
-          <w:bCs/>
-          <w:rtl/>
-        </w:rPr>
-        <w:t xml:space="preserve">شماره دانشجویی:  </w:t>
-      </w:r>
-      <w:r>
-        <w:rPr>
-          <w:rFonts w:cs="B Titr" w:hint="cs"/>
-          <w:b/>
-          <w:bCs/>
-          <w:rtl/>
-        </w:rPr>
-        <w:br/>
-      </w:r>
-      <w:r>
-        <w:rPr>
-          <w:rFonts w:cs="B Titr" w:hint="cs"/>
-          <w:b/>
-          <w:bCs/>
-          <w:rtl/>
-        </w:rPr>
-        <w:t>9816408046</w:t>
+        <w:t>046</w:t>
       </w:r>
     </w:p>
     <w:p>
@@ -1871,10 +1832,10 @@
         </w:rPr>
         <w:fldChar w:fldCharType="end"/>
       </w:r>
-      <w:bookmarkStart w:id="1" w:name="_Toc143188866"/>
-      <w:bookmarkStart w:id="2" w:name="_Toc144230690"/>
-      <w:bookmarkStart w:id="3" w:name="_Toc83534140"/>
-      <w:bookmarkStart w:id="4" w:name="_Toc85794118"/>
+      <w:bookmarkStart w:id="2" w:name="_Toc143188866"/>
+      <w:bookmarkStart w:id="3" w:name="_Toc144230690"/>
+      <w:bookmarkStart w:id="4" w:name="_Toc83534140"/>
+      <w:bookmarkStart w:id="5" w:name="_Toc85794118"/>
       <w:r>
         <w:rPr>
           <w:noProof/>
@@ -2270,8 +2231,7 @@
           <w:rtl/>
         </w:rPr>
       </w:pPr>
-      <w:bookmarkStart w:id="5" w:name="_Toc45633853"/>
-      <w:proofErr w:type="spellStart"/>
+      <w:bookmarkStart w:id="6" w:name="_Toc45633853"/>
       <w:r>
         <w:rPr>
           <w:rFonts w:hint="cs"/>
@@ -2287,10 +2247,9 @@
         </w:rPr>
         <w:t>كيده</w:t>
       </w:r>
-      <w:bookmarkEnd w:id="1"/>
       <w:bookmarkEnd w:id="2"/>
-      <w:bookmarkEnd w:id="5"/>
-      <w:proofErr w:type="spellEnd"/>
+      <w:bookmarkEnd w:id="3"/>
+      <w:bookmarkEnd w:id="6"/>
     </w:p>
     <w:p>
       <w:pPr>
@@ -2786,7 +2745,6 @@
           <w:rtl/>
         </w:rPr>
       </w:pPr>
-      <w:proofErr w:type="spellStart"/>
       <w:r>
         <w:rPr>
           <w:rFonts w:hint="cs"/>
@@ -2814,7 +2772,6 @@
         </w:rPr>
         <w:t>ها</w:t>
       </w:r>
-      <w:proofErr w:type="spellEnd"/>
       <w:r>
         <w:rPr>
           <w:rFonts w:hint="cs"/>
@@ -2839,43 +2796,7 @@
           <w:rtl/>
           <w:lang w:bidi="fa-IR"/>
         </w:rPr>
-        <w:t xml:space="preserve">شبکه عصبی، لایه </w:t>
-      </w:r>
-      <w:proofErr w:type="spellStart"/>
-      <w:r>
-        <w:rPr>
-          <w:rFonts w:ascii="Tahoma" w:hAnsi="Tahoma" w:cstheme="minorBidi" w:hint="cs"/>
-          <w:rtl/>
-          <w:lang w:bidi="fa-IR"/>
-        </w:rPr>
-        <w:t>کانولوشن</w:t>
-      </w:r>
-      <w:proofErr w:type="spellEnd"/>
-      <w:r>
-        <w:rPr>
-          <w:rFonts w:ascii="Tahoma" w:hAnsi="Tahoma" w:cstheme="minorBidi" w:hint="cs"/>
-          <w:rtl/>
-          <w:lang w:bidi="fa-IR"/>
-        </w:rPr>
-        <w:t xml:space="preserve">، </w:t>
-      </w:r>
-      <w:proofErr w:type="spellStart"/>
-      <w:r>
-        <w:rPr>
-          <w:rFonts w:ascii="Tahoma" w:hAnsi="Tahoma" w:cstheme="minorBidi" w:hint="cs"/>
-          <w:rtl/>
-          <w:lang w:bidi="fa-IR"/>
-        </w:rPr>
-        <w:t>دسته‌بندی</w:t>
-      </w:r>
-      <w:proofErr w:type="spellEnd"/>
-      <w:r>
-        <w:rPr>
-          <w:rFonts w:ascii="Tahoma" w:hAnsi="Tahoma" w:cstheme="minorBidi" w:hint="cs"/>
-          <w:rtl/>
-          <w:lang w:bidi="fa-IR"/>
-        </w:rPr>
-        <w:t xml:space="preserve">، تشنج، سیگنال </w:t>
+        <w:t xml:space="preserve">شبکه عصبی، لایه کانولوشن، دسته‌بندی، تشنج، سیگنال </w:t>
       </w:r>
       <w:r>
         <w:rPr>
@@ -2918,8 +2839,8 @@
           <w:rtl/>
         </w:rPr>
       </w:pPr>
-      <w:bookmarkStart w:id="6" w:name="_Toc427395788"/>
       <w:bookmarkStart w:id="7" w:name="_Toc45633854"/>
+      <w:bookmarkStart w:id="8" w:name="_Toc427395788"/>
       <w:r>
         <w:rPr>
           <w:rFonts w:hint="cs"/>
@@ -2943,8 +2864,7 @@
           <w:rtl/>
         </w:rPr>
       </w:pPr>
-      <w:bookmarkStart w:id="8" w:name="_Toc45633855"/>
-      <w:proofErr w:type="spellStart"/>
+      <w:bookmarkStart w:id="9" w:name="_Toc45633855"/>
       <w:r>
         <w:rPr>
           <w:rFonts w:hint="cs"/>
@@ -2967,8 +2887,7 @@
         </w:rPr>
         <w:t>گفتار</w:t>
       </w:r>
-      <w:bookmarkEnd w:id="8"/>
-      <w:proofErr w:type="spellEnd"/>
+      <w:bookmarkEnd w:id="9"/>
     </w:p>
     <w:p>
       <w:pPr>
@@ -2977,7 +2896,7 @@
           <w:rtl/>
         </w:rPr>
       </w:pPr>
-      <w:bookmarkStart w:id="9" w:name="_Toc45633856"/>
+      <w:bookmarkStart w:id="10" w:name="_Toc45633856"/>
       <w:r>
         <w:rPr>
           <w:rFonts w:hint="cs"/>
@@ -2985,7 +2904,7 @@
         </w:rPr>
         <w:t>بیان مسأله</w:t>
       </w:r>
-      <w:bookmarkEnd w:id="9"/>
+      <w:bookmarkEnd w:id="10"/>
       <w:r>
         <w:rPr>
           <w:rFonts w:hint="cs"/>
@@ -3001,30 +2920,13 @@
           <w:rtl/>
         </w:rPr>
       </w:pPr>
-      <w:bookmarkStart w:id="10" w:name="_Toc45633857"/>
+      <w:bookmarkStart w:id="11" w:name="_Toc45633857"/>
       <w:r>
         <w:rPr>
           <w:rFonts w:hint="cs"/>
           <w:rtl/>
         </w:rPr>
         <w:t>ضرورت تحقیق</w:t>
-      </w:r>
-      <w:bookmarkEnd w:id="10"/>
-    </w:p>
-    <w:p>
-      <w:pPr>
-        <w:pStyle w:val="Heading2"/>
-        <w:rPr>
-          <w:rtl/>
-        </w:rPr>
-      </w:pPr>
-      <w:bookmarkStart w:id="11" w:name="_Toc45633858"/>
-      <w:r>
-        <w:rPr>
-          <w:rFonts w:hint="cs"/>
-          <w:rtl/>
-        </w:rPr>
-        <w:t>پیشینه تحقیق</w:t>
       </w:r>
       <w:bookmarkEnd w:id="11"/>
     </w:p>
@@ -3035,25 +2937,42 @@
           <w:rtl/>
         </w:rPr>
       </w:pPr>
-      <w:bookmarkStart w:id="12" w:name="_Toc45633859"/>
+      <w:bookmarkStart w:id="12" w:name="_Toc45633858"/>
       <w:r>
         <w:rPr>
           <w:rFonts w:hint="cs"/>
           <w:rtl/>
         </w:rPr>
-        <w:t xml:space="preserve">ساختار </w:t>
-      </w:r>
-      <w:r>
-        <w:rPr>
-          <w:rFonts w:hint="cs"/>
-          <w:rtl/>
-        </w:rPr>
-        <w:t>گزارش</w:t>
+        <w:t>پیشینه تحقیق</w:t>
       </w:r>
       <w:bookmarkEnd w:id="12"/>
     </w:p>
     <w:p>
       <w:pPr>
+        <w:pStyle w:val="Heading2"/>
+        <w:rPr>
+          <w:rtl/>
+        </w:rPr>
+      </w:pPr>
+      <w:bookmarkStart w:id="13" w:name="_Toc45633859"/>
+      <w:r>
+        <w:rPr>
+          <w:rFonts w:hint="cs"/>
+          <w:rtl/>
+        </w:rPr>
+        <w:t xml:space="preserve">ساختار </w:t>
+      </w:r>
+      <w:r>
+        <w:rPr>
+          <w:rFonts w:hint="cs"/>
+          <w:rtl/>
+        </w:rPr>
+        <w:t>گزارش</w:t>
+      </w:r>
+      <w:bookmarkEnd w:id="13"/>
+    </w:p>
+    <w:p>
+      <w:pPr>
         <w:pStyle w:val="BodyText"/>
         <w:rPr>
           <w:rtl/>
@@ -3066,97 +2985,7 @@
           <w:rtl/>
           <w:lang w:bidi="fa-IR"/>
         </w:rPr>
-        <w:t xml:space="preserve">در فصل بعدی ابتدا به صورت خلاصه روش پیشنهادی در مقاله مرجع را برای حل مسأله گفته شده بیان می کنیم و سپس ایده خود را جهت بهبود این روش بر روی </w:t>
-      </w:r>
-      <w:proofErr w:type="spellStart"/>
-      <w:r>
-        <w:rPr>
-          <w:rFonts w:hint="cs"/>
-          <w:rtl/>
-          <w:lang w:bidi="fa-IR"/>
-        </w:rPr>
-        <w:t>دادگان</w:t>
-      </w:r>
-      <w:proofErr w:type="spellEnd"/>
-      <w:r>
-        <w:rPr>
-          <w:rFonts w:hint="cs"/>
-          <w:rtl/>
-          <w:lang w:bidi="fa-IR"/>
-        </w:rPr>
-        <w:t xml:space="preserve"> مصنوعی شبیه سازی می کنیم تا نتیجه عملکرد مرتب سازی </w:t>
-      </w:r>
-      <w:proofErr w:type="spellStart"/>
-      <w:r>
-        <w:rPr>
-          <w:rFonts w:hint="cs"/>
-          <w:rtl/>
-          <w:lang w:bidi="fa-IR"/>
-        </w:rPr>
-        <w:t>فازی</w:t>
-      </w:r>
-      <w:proofErr w:type="spellEnd"/>
-      <w:r>
-        <w:rPr>
-          <w:rFonts w:hint="cs"/>
-          <w:rtl/>
-          <w:lang w:bidi="fa-IR"/>
-        </w:rPr>
-        <w:t xml:space="preserve"> کانال ها را </w:t>
-      </w:r>
-      <w:proofErr w:type="spellStart"/>
-      <w:r>
-        <w:rPr>
-          <w:rFonts w:hint="cs"/>
-          <w:rtl/>
-          <w:lang w:bidi="fa-IR"/>
-        </w:rPr>
-        <w:t>بیابیم</w:t>
-      </w:r>
-      <w:proofErr w:type="spellEnd"/>
-      <w:r>
-        <w:rPr>
-          <w:rFonts w:hint="cs"/>
-          <w:rtl/>
-          <w:lang w:bidi="fa-IR"/>
-        </w:rPr>
-        <w:t xml:space="preserve">. مباحث مربوط به نحوه تولید داده های مصنوعی برای شبیه سازی و روش پیشنهادی برای مرتب سازی </w:t>
-      </w:r>
-      <w:proofErr w:type="spellStart"/>
-      <w:r>
-        <w:rPr>
-          <w:rFonts w:hint="cs"/>
-          <w:rtl/>
-          <w:lang w:bidi="fa-IR"/>
-        </w:rPr>
-        <w:t>فازی</w:t>
-      </w:r>
-      <w:proofErr w:type="spellEnd"/>
-      <w:r>
-        <w:rPr>
-          <w:rFonts w:hint="cs"/>
-          <w:rtl/>
-          <w:lang w:bidi="fa-IR"/>
-        </w:rPr>
-        <w:t xml:space="preserve"> کانال ها در فصل سوم گزارش می شوند. فصل چهارم به بررسی نتایج حاصل از اجرای </w:t>
-      </w:r>
-      <w:proofErr w:type="spellStart"/>
-      <w:r>
-        <w:rPr>
-          <w:rFonts w:hint="cs"/>
-          <w:rtl/>
-          <w:lang w:bidi="fa-IR"/>
-        </w:rPr>
-        <w:t>الگوریتم</w:t>
-      </w:r>
-      <w:proofErr w:type="spellEnd"/>
-      <w:r>
-        <w:rPr>
-          <w:rFonts w:hint="cs"/>
-          <w:rtl/>
-          <w:lang w:bidi="fa-IR"/>
-        </w:rPr>
-        <w:t xml:space="preserve"> پیشنهادی می پردازد. </w:t>
+        <w:t xml:space="preserve">در فصل بعدی ابتدا به صورت خلاصه روش پیشنهادی در مقاله مرجع را برای حل مسأله گفته شده بیان می کنیم و سپس ایده خود را جهت بهبود این روش بر روی دادگان مصنوعی شبیه سازی می کنیم تا نتیجه عملکرد مرتب سازی فازی کانال ها را بیابیم. مباحث مربوط به نحوه تولید داده های مصنوعی برای شبیه سازی و روش پیشنهادی برای مرتب سازی فازی کانال ها در فصل سوم گزارش می شوند. فصل چهارم به بررسی نتایج حاصل از اجرای الگوریتم پیشنهادی می پردازد. </w:t>
       </w:r>
     </w:p>
     <w:p>
@@ -3187,7 +3016,7 @@
         </w:sectPr>
       </w:pPr>
     </w:p>
-    <w:bookmarkEnd w:id="6"/>
+    <w:bookmarkEnd w:id="8"/>
     <w:p>
       <w:pPr>
         <w:pStyle w:val="Heading1"/>
@@ -3195,22 +3024,13 @@
           <w:rtl/>
         </w:rPr>
       </w:pPr>
-      <w:proofErr w:type="spellStart"/>
       <w:r>
         <w:rPr>
           <w:rFonts w:hint="cs"/>
           <w:rtl/>
         </w:rPr>
         <w:lastRenderedPageBreak/>
-        <w:t>تشیخص</w:t>
-      </w:r>
-      <w:proofErr w:type="spellEnd"/>
-      <w:r>
-        <w:rPr>
-          <w:rFonts w:hint="cs"/>
-          <w:rtl/>
-        </w:rPr>
-        <w:t xml:space="preserve"> تشنج با استفاده از شبکه عصبی عمیق کاملا پیوسته </w:t>
+        <w:t xml:space="preserve">تشیخص تشنج با استفاده از شبکه عصبی عمیق کاملا پیوسته </w:t>
       </w:r>
       <w:r>
         <w:rPr>
@@ -3233,7 +3053,7 @@
           <w:rtl/>
         </w:rPr>
       </w:pPr>
-      <w:bookmarkStart w:id="13" w:name="_Toc45633861"/>
+      <w:bookmarkStart w:id="14" w:name="_Toc45633861"/>
       <w:r>
         <w:rPr>
           <w:rFonts w:hint="cs"/>
@@ -3242,9 +3062,9 @@
         <w:lastRenderedPageBreak/>
         <w:t>مقدمه</w:t>
       </w:r>
-      <w:bookmarkEnd w:id="3"/>
       <w:bookmarkEnd w:id="4"/>
-      <w:bookmarkEnd w:id="13"/>
+      <w:bookmarkEnd w:id="5"/>
+      <w:bookmarkEnd w:id="14"/>
     </w:p>
     <w:sectPr>
       <w:headerReference w:type="even" r:id="rId19"/>
@@ -3418,7 +3238,7 @@
 </file>
 
 <file path=word/endnotes.xml><?xml version="1.0" encoding="utf-8"?>
-<w:endnotes xmlns:wpc="http://schemas.microsoft.com/office/word/2010/wordprocessingCanvas" xmlns:cx="http://schemas.microsoft.com/office/drawing/2014/chartex" xmlns:cx1="http://schemas.microsoft.com/office/drawing/2015/9/8/chartex" xmlns:cx2="http://schemas.microsoft.com/office/drawing/2015/10/21/chartex" xmlns:cx3="http://schemas.microsoft.com/office/drawing/2016/5/9/chartex" xmlns:cx4="http://schemas.microsoft.com/office/drawing/2016/5/10/chartex" xmlns:cx5="http://schemas.microsoft.com/office/drawing/2016/5/11/chartex" xmlns:cx6="http://schemas.microsoft.com/office/drawing/2016/5/12/chartex" xmlns:cx7="http://schemas.microsoft.com/office/drawing/2016/5/13/chartex" xmlns:cx8="http://schemas.microsoft.com/office/drawing/2016/5/14/chartex" xmlns:mc="http://schemas.openxmlformats.org/markup-compatibility/2006" xmlns:aink="http://schemas.microsoft.com/office/drawing/2016/ink" xmlns:am3d="http://schemas.microsoft.com/office/drawing/2017/model3d" xmlns:o="urn:schemas-microsoft-com:office:office" xmlns:r="http://schemas.openxmlformats.org/officeDocument/2006/relationships" xmlns:m="http://schemas.openxmlformats.org/officeDocument/2006/math" xmlns:v="urn:schemas-microsoft-com:vml" xmlns:wp14="http://schemas.microsoft.com/office/word/2010/wordprocessingDrawing" xmlns:wp="http://schemas.openxmlformats.org/drawingml/2006/wordprocessingDrawing" xmlns:w10="urn:schemas-microsoft-com:office:word" xmlns:w="http://schemas.openxmlformats.org/wordprocessingml/2006/main" xmlns:w14="http://schemas.microsoft.com/office/word/2010/wordml" xmlns:w15="http://schemas.microsoft.com/office/word/2012/wordml" xmlns:w16cex="http://schemas.microsoft.com/office/word/2018/wordml/cex" xmlns:w16cid="http://schemas.microsoft.com/office/word/2016/wordml/cid" xmlns:w16="http://schemas.microsoft.com/office/word/2018/wordml" xmlns:w16se="http://schemas.microsoft.com/office/word/2015/wordml/symex" xmlns:wpg="http://schemas.microsoft.com/office/word/2010/wordprocessingGroup" xmlns:wpi="http://schemas.microsoft.com/office/word/2010/wordprocessingInk" xmlns:wne="http://schemas.microsoft.com/office/word/2006/wordml" xmlns:wps="http://schemas.microsoft.com/office/word/2010/wordprocessingShape" mc:Ignorable="w14 w15 w16se w16cid w16 w16cex wp14">
+<w:endnotes xmlns:wpc="http://schemas.microsoft.com/office/word/2010/wordprocessingCanvas" xmlns:cx="http://schemas.microsoft.com/office/drawing/2014/chartex" xmlns:cx1="http://schemas.microsoft.com/office/drawing/2015/9/8/chartex" xmlns:mc="http://schemas.openxmlformats.org/markup-compatibility/2006" xmlns:o="urn:schemas-microsoft-com:office:office" xmlns:r="http://schemas.openxmlformats.org/officeDocument/2006/relationships" xmlns:m="http://schemas.openxmlformats.org/officeDocument/2006/math" xmlns:v="urn:schemas-microsoft-com:vml" xmlns:wp14="http://schemas.microsoft.com/office/word/2010/wordprocessingDrawing" xmlns:wp="http://schemas.openxmlformats.org/drawingml/2006/wordprocessingDrawing" xmlns:w10="urn:schemas-microsoft-com:office:word" xmlns:w="http://schemas.openxmlformats.org/wordprocessingml/2006/main" xmlns:w14="http://schemas.microsoft.com/office/word/2010/wordml" xmlns:w15="http://schemas.microsoft.com/office/word/2012/wordml" xmlns:w16se="http://schemas.microsoft.com/office/word/2015/wordml/symex" xmlns:wpg="http://schemas.microsoft.com/office/word/2010/wordprocessingGroup" xmlns:wpi="http://schemas.microsoft.com/office/word/2010/wordprocessingInk" xmlns:wne="http://schemas.microsoft.com/office/word/2006/wordml" xmlns:wps="http://schemas.microsoft.com/office/word/2010/wordprocessingShape" mc:Ignorable="w14 w15 w16se wp14">
   <w:endnote w:type="separator" w:id="-1">
     <w:p>
       <w:pPr>
@@ -3444,7 +3264,7 @@
 </file>
 
 <file path=word/footer1.xml><?xml version="1.0" encoding="utf-8"?>
-<w:ftr xmlns:wpc="http://schemas.microsoft.com/office/word/2010/wordprocessingCanvas" xmlns:cx="http://schemas.microsoft.com/office/drawing/2014/chartex" xmlns:cx1="http://schemas.microsoft.com/office/drawing/2015/9/8/chartex" xmlns:cx2="http://schemas.microsoft.com/office/drawing/2015/10/21/chartex" xmlns:cx3="http://schemas.microsoft.com/office/drawing/2016/5/9/chartex" xmlns:cx4="http://schemas.microsoft.com/office/drawing/2016/5/10/chartex" xmlns:cx5="http://schemas.microsoft.com/office/drawing/2016/5/11/chartex" xmlns:cx6="http://schemas.microsoft.com/office/drawing/2016/5/12/chartex" xmlns:cx7="http://schemas.microsoft.com/office/drawing/2016/5/13/chartex" xmlns:cx8="http://schemas.microsoft.com/office/drawing/2016/5/14/chartex" xmlns:mc="http://schemas.openxmlformats.org/markup-compatibility/2006" xmlns:aink="http://schemas.microsoft.com/office/drawing/2016/ink" xmlns:am3d="http://schemas.microsoft.com/office/drawing/2017/model3d" xmlns:o="urn:schemas-microsoft-com:office:office" xmlns:r="http://schemas.openxmlformats.org/officeDocument/2006/relationships" xmlns:m="http://schemas.openxmlformats.org/officeDocument/2006/math" xmlns:v="urn:schemas-microsoft-com:vml" xmlns:wp14="http://schemas.microsoft.com/office/word/2010/wordprocessingDrawing" xmlns:wp="http://schemas.openxmlformats.org/drawingml/2006/wordprocessingDrawing" xmlns:w10="urn:schemas-microsoft-com:office:word" xmlns:w="http://schemas.openxmlformats.org/wordprocessingml/2006/main" xmlns:w14="http://schemas.microsoft.com/office/word/2010/wordml" xmlns:w15="http://schemas.microsoft.com/office/word/2012/wordml" xmlns:w16cex="http://schemas.microsoft.com/office/word/2018/wordml/cex" xmlns:w16cid="http://schemas.microsoft.com/office/word/2016/wordml/cid" xmlns:w16="http://schemas.microsoft.com/office/word/2018/wordml" xmlns:w16se="http://schemas.microsoft.com/office/word/2015/wordml/symex" xmlns:wpg="http://schemas.microsoft.com/office/word/2010/wordprocessingGroup" xmlns:wpi="http://schemas.microsoft.com/office/word/2010/wordprocessingInk" xmlns:wne="http://schemas.microsoft.com/office/word/2006/wordml" xmlns:wps="http://schemas.microsoft.com/office/word/2010/wordprocessingShape" mc:Ignorable="w14 w15 w16se w16cid w16 w16cex wp14">
+<w:ftr xmlns:wpc="http://schemas.microsoft.com/office/word/2010/wordprocessingCanvas" xmlns:cx="http://schemas.microsoft.com/office/drawing/2014/chartex" xmlns:cx1="http://schemas.microsoft.com/office/drawing/2015/9/8/chartex" xmlns:mc="http://schemas.openxmlformats.org/markup-compatibility/2006" xmlns:o="urn:schemas-microsoft-com:office:office" xmlns:r="http://schemas.openxmlformats.org/officeDocument/2006/relationships" xmlns:m="http://schemas.openxmlformats.org/officeDocument/2006/math" xmlns:v="urn:schemas-microsoft-com:vml" xmlns:wp14="http://schemas.microsoft.com/office/word/2010/wordprocessingDrawing" xmlns:wp="http://schemas.openxmlformats.org/drawingml/2006/wordprocessingDrawing" xmlns:w10="urn:schemas-microsoft-com:office:word" xmlns:w="http://schemas.openxmlformats.org/wordprocessingml/2006/main" xmlns:w14="http://schemas.microsoft.com/office/word/2010/wordml" xmlns:w15="http://schemas.microsoft.com/office/word/2012/wordml" xmlns:w16se="http://schemas.microsoft.com/office/word/2015/wordml/symex" xmlns:wpg="http://schemas.microsoft.com/office/word/2010/wordprocessingGroup" xmlns:wpi="http://schemas.microsoft.com/office/word/2010/wordprocessingInk" xmlns:wne="http://schemas.microsoft.com/office/word/2006/wordml" xmlns:wps="http://schemas.microsoft.com/office/word/2010/wordprocessingShape" mc:Ignorable="w14 w15 w16se wp14">
   <w:sdt>
     <w:sdtPr>
       <w:rPr>
@@ -3481,7 +3301,7 @@
             <w:noProof/>
             <w:rtl/>
           </w:rPr>
-          <w:t>88</w:t>
+          <w:t>10</w:t>
         </w:r>
         <w:r>
           <w:rPr>
@@ -3501,7 +3321,7 @@
 </file>
 
 <file path=word/footer2.xml><?xml version="1.0" encoding="utf-8"?>
-<w:ftr xmlns:wpc="http://schemas.microsoft.com/office/word/2010/wordprocessingCanvas" xmlns:cx="http://schemas.microsoft.com/office/drawing/2014/chartex" xmlns:cx1="http://schemas.microsoft.com/office/drawing/2015/9/8/chartex" xmlns:cx2="http://schemas.microsoft.com/office/drawing/2015/10/21/chartex" xmlns:cx3="http://schemas.microsoft.com/office/drawing/2016/5/9/chartex" xmlns:cx4="http://schemas.microsoft.com/office/drawing/2016/5/10/chartex" xmlns:cx5="http://schemas.microsoft.com/office/drawing/2016/5/11/chartex" xmlns:cx6="http://schemas.microsoft.com/office/drawing/2016/5/12/chartex" xmlns:cx7="http://schemas.microsoft.com/office/drawing/2016/5/13/chartex" xmlns:cx8="http://schemas.microsoft.com/office/drawing/2016/5/14/chartex" xmlns:mc="http://schemas.openxmlformats.org/markup-compatibility/2006" xmlns:aink="http://schemas.microsoft.com/office/drawing/2016/ink" xmlns:am3d="http://schemas.microsoft.com/office/drawing/2017/model3d" xmlns:o="urn:schemas-microsoft-com:office:office" xmlns:r="http://schemas.openxmlformats.org/officeDocument/2006/relationships" xmlns:m="http://schemas.openxmlformats.org/officeDocument/2006/math" xmlns:v="urn:schemas-microsoft-com:vml" xmlns:wp14="http://schemas.microsoft.com/office/word/2010/wordprocessingDrawing" xmlns:wp="http://schemas.openxmlformats.org/drawingml/2006/wordprocessingDrawing" xmlns:w10="urn:schemas-microsoft-com:office:word" xmlns:w="http://schemas.openxmlformats.org/wordprocessingml/2006/main" xmlns:w14="http://schemas.microsoft.com/office/word/2010/wordml" xmlns:w15="http://schemas.microsoft.com/office/word/2012/wordml" xmlns:w16cex="http://schemas.microsoft.com/office/word/2018/wordml/cex" xmlns:w16cid="http://schemas.microsoft.com/office/word/2016/wordml/cid" xmlns:w16="http://schemas.microsoft.com/office/word/2018/wordml" xmlns:w16se="http://schemas.microsoft.com/office/word/2015/wordml/symex" xmlns:wpg="http://schemas.microsoft.com/office/word/2010/wordprocessingGroup" xmlns:wpi="http://schemas.microsoft.com/office/word/2010/wordprocessingInk" xmlns:wne="http://schemas.microsoft.com/office/word/2006/wordml" xmlns:wps="http://schemas.microsoft.com/office/word/2010/wordprocessingShape" mc:Ignorable="w14 w15 w16se w16cid w16 w16cex wp14">
+<w:ftr xmlns:wpc="http://schemas.microsoft.com/office/word/2010/wordprocessingCanvas" xmlns:cx="http://schemas.microsoft.com/office/drawing/2014/chartex" xmlns:cx1="http://schemas.microsoft.com/office/drawing/2015/9/8/chartex" xmlns:mc="http://schemas.openxmlformats.org/markup-compatibility/2006" xmlns:o="urn:schemas-microsoft-com:office:office" xmlns:r="http://schemas.openxmlformats.org/officeDocument/2006/relationships" xmlns:m="http://schemas.openxmlformats.org/officeDocument/2006/math" xmlns:v="urn:schemas-microsoft-com:vml" xmlns:wp14="http://schemas.microsoft.com/office/word/2010/wordprocessingDrawing" xmlns:wp="http://schemas.openxmlformats.org/drawingml/2006/wordprocessingDrawing" xmlns:w10="urn:schemas-microsoft-com:office:word" xmlns:w="http://schemas.openxmlformats.org/wordprocessingml/2006/main" xmlns:w14="http://schemas.microsoft.com/office/word/2010/wordml" xmlns:w15="http://schemas.microsoft.com/office/word/2012/wordml" xmlns:w16se="http://schemas.microsoft.com/office/word/2015/wordml/symex" xmlns:wpg="http://schemas.microsoft.com/office/word/2010/wordprocessingGroup" xmlns:wpi="http://schemas.microsoft.com/office/word/2010/wordprocessingInk" xmlns:wne="http://schemas.microsoft.com/office/word/2006/wordml" xmlns:wps="http://schemas.microsoft.com/office/word/2010/wordprocessingShape" mc:Ignorable="w14 w15 w16se wp14">
   <w:p>
     <w:pPr>
       <w:pStyle w:val="Footer"/>
@@ -3517,7 +3337,7 @@
 </file>
 
 <file path=word/footnotes.xml><?xml version="1.0" encoding="utf-8"?>
-<w:footnotes xmlns:wpc="http://schemas.microsoft.com/office/word/2010/wordprocessingCanvas" xmlns:cx="http://schemas.microsoft.com/office/drawing/2014/chartex" xmlns:cx1="http://schemas.microsoft.com/office/drawing/2015/9/8/chartex" xmlns:cx2="http://schemas.microsoft.com/office/drawing/2015/10/21/chartex" xmlns:cx3="http://schemas.microsoft.com/office/drawing/2016/5/9/chartex" xmlns:cx4="http://schemas.microsoft.com/office/drawing/2016/5/10/chartex" xmlns:cx5="http://schemas.microsoft.com/office/drawing/2016/5/11/chartex" xmlns:cx6="http://schemas.microsoft.com/office/drawing/2016/5/12/chartex" xmlns:cx7="http://schemas.microsoft.com/office/drawing/2016/5/13/chartex" xmlns:cx8="http://schemas.microsoft.com/office/drawing/2016/5/14/chartex" xmlns:mc="http://schemas.openxmlformats.org/markup-compatibility/2006" xmlns:aink="http://schemas.microsoft.com/office/drawing/2016/ink" xmlns:am3d="http://schemas.microsoft.com/office/drawing/2017/model3d" xmlns:o="urn:schemas-microsoft-com:office:office" xmlns:r="http://schemas.openxmlformats.org/officeDocument/2006/relationships" xmlns:m="http://schemas.openxmlformats.org/officeDocument/2006/math" xmlns:v="urn:schemas-microsoft-com:vml" xmlns:wp14="http://schemas.microsoft.com/office/word/2010/wordprocessingDrawing" xmlns:wp="http://schemas.openxmlformats.org/drawingml/2006/wordprocessingDrawing" xmlns:w10="urn:schemas-microsoft-com:office:word" xmlns:w="http://schemas.openxmlformats.org/wordprocessingml/2006/main" xmlns:w14="http://schemas.microsoft.com/office/word/2010/wordml" xmlns:w15="http://schemas.microsoft.com/office/word/2012/wordml" xmlns:w16cex="http://schemas.microsoft.com/office/word/2018/wordml/cex" xmlns:w16cid="http://schemas.microsoft.com/office/word/2016/wordml/cid" xmlns:w16="http://schemas.microsoft.com/office/word/2018/wordml" xmlns:w16se="http://schemas.microsoft.com/office/word/2015/wordml/symex" xmlns:wpg="http://schemas.microsoft.com/office/word/2010/wordprocessingGroup" xmlns:wpi="http://schemas.microsoft.com/office/word/2010/wordprocessingInk" xmlns:wne="http://schemas.microsoft.com/office/word/2006/wordml" xmlns:wps="http://schemas.microsoft.com/office/word/2010/wordprocessingShape" mc:Ignorable="w14 w15 w16se w16cid w16 w16cex wp14">
+<w:footnotes xmlns:wpc="http://schemas.microsoft.com/office/word/2010/wordprocessingCanvas" xmlns:cx="http://schemas.microsoft.com/office/drawing/2014/chartex" xmlns:cx1="http://schemas.microsoft.com/office/drawing/2015/9/8/chartex" xmlns:mc="http://schemas.openxmlformats.org/markup-compatibility/2006" xmlns:o="urn:schemas-microsoft-com:office:office" xmlns:r="http://schemas.openxmlformats.org/officeDocument/2006/relationships" xmlns:m="http://schemas.openxmlformats.org/officeDocument/2006/math" xmlns:v="urn:schemas-microsoft-com:vml" xmlns:wp14="http://schemas.microsoft.com/office/word/2010/wordprocessingDrawing" xmlns:wp="http://schemas.openxmlformats.org/drawingml/2006/wordprocessingDrawing" xmlns:w10="urn:schemas-microsoft-com:office:word" xmlns:w="http://schemas.openxmlformats.org/wordprocessingml/2006/main" xmlns:w14="http://schemas.microsoft.com/office/word/2010/wordml" xmlns:w15="http://schemas.microsoft.com/office/word/2012/wordml" xmlns:w16se="http://schemas.microsoft.com/office/word/2015/wordml/symex" xmlns:wpg="http://schemas.microsoft.com/office/word/2010/wordprocessingGroup" xmlns:wpi="http://schemas.microsoft.com/office/word/2010/wordprocessingInk" xmlns:wne="http://schemas.microsoft.com/office/word/2006/wordml" xmlns:wps="http://schemas.microsoft.com/office/word/2010/wordprocessingShape" mc:Ignorable="w14 w15 w16se wp14">
   <w:footnote w:type="separator" w:id="-1">
     <w:p>
       <w:pPr>
@@ -3608,7 +3428,7 @@
 </file>
 
 <file path=word/header1.xml><?xml version="1.0" encoding="utf-8"?>
-<w:hdr xmlns:wpc="http://schemas.microsoft.com/office/word/2010/wordprocessingCanvas" xmlns:cx="http://schemas.microsoft.com/office/drawing/2014/chartex" xmlns:cx1="http://schemas.microsoft.com/office/drawing/2015/9/8/chartex" xmlns:cx2="http://schemas.microsoft.com/office/drawing/2015/10/21/chartex" xmlns:cx3="http://schemas.microsoft.com/office/drawing/2016/5/9/chartex" xmlns:cx4="http://schemas.microsoft.com/office/drawing/2016/5/10/chartex" xmlns:cx5="http://schemas.microsoft.com/office/drawing/2016/5/11/chartex" xmlns:cx6="http://schemas.microsoft.com/office/drawing/2016/5/12/chartex" xmlns:cx7="http://schemas.microsoft.com/office/drawing/2016/5/13/chartex" xmlns:cx8="http://schemas.microsoft.com/office/drawing/2016/5/14/chartex" xmlns:mc="http://schemas.openxmlformats.org/markup-compatibility/2006" xmlns:aink="http://schemas.microsoft.com/office/drawing/2016/ink" xmlns:am3d="http://schemas.microsoft.com/office/drawing/2017/model3d" xmlns:o="urn:schemas-microsoft-com:office:office" xmlns:r="http://schemas.openxmlformats.org/officeDocument/2006/relationships" xmlns:m="http://schemas.openxmlformats.org/officeDocument/2006/math" xmlns:v="urn:schemas-microsoft-com:vml" xmlns:wp14="http://schemas.microsoft.com/office/word/2010/wordprocessingDrawing" xmlns:wp="http://schemas.openxmlformats.org/drawingml/2006/wordprocessingDrawing" xmlns:w10="urn:schemas-microsoft-com:office:word" xmlns:w="http://schemas.openxmlformats.org/wordprocessingml/2006/main" xmlns:w14="http://schemas.microsoft.com/office/word/2010/wordml" xmlns:w15="http://schemas.microsoft.com/office/word/2012/wordml" xmlns:w16cex="http://schemas.microsoft.com/office/word/2018/wordml/cex" xmlns:w16cid="http://schemas.microsoft.com/office/word/2016/wordml/cid" xmlns:w16="http://schemas.microsoft.com/office/word/2018/wordml" xmlns:w16se="http://schemas.microsoft.com/office/word/2015/wordml/symex" xmlns:wpg="http://schemas.microsoft.com/office/word/2010/wordprocessingGroup" xmlns:wpi="http://schemas.microsoft.com/office/word/2010/wordprocessingInk" xmlns:wne="http://schemas.microsoft.com/office/word/2006/wordml" xmlns:wps="http://schemas.microsoft.com/office/word/2010/wordprocessingShape" mc:Ignorable="w14 w15 w16se w16cid w16 w16cex wp14">
+<w:hdr xmlns:wpc="http://schemas.microsoft.com/office/word/2010/wordprocessingCanvas" xmlns:cx="http://schemas.microsoft.com/office/drawing/2014/chartex" xmlns:cx1="http://schemas.microsoft.com/office/drawing/2015/9/8/chartex" xmlns:mc="http://schemas.openxmlformats.org/markup-compatibility/2006" xmlns:o="urn:schemas-microsoft-com:office:office" xmlns:r="http://schemas.openxmlformats.org/officeDocument/2006/relationships" xmlns:m="http://schemas.openxmlformats.org/officeDocument/2006/math" xmlns:v="urn:schemas-microsoft-com:vml" xmlns:wp14="http://schemas.microsoft.com/office/word/2010/wordprocessingDrawing" xmlns:wp="http://schemas.openxmlformats.org/drawingml/2006/wordprocessingDrawing" xmlns:w10="urn:schemas-microsoft-com:office:word" xmlns:w="http://schemas.openxmlformats.org/wordprocessingml/2006/main" xmlns:w14="http://schemas.microsoft.com/office/word/2010/wordml" xmlns:w15="http://schemas.microsoft.com/office/word/2012/wordml" xmlns:w16se="http://schemas.microsoft.com/office/word/2015/wordml/symex" xmlns:wpg="http://schemas.microsoft.com/office/word/2010/wordprocessingGroup" xmlns:wpi="http://schemas.microsoft.com/office/word/2010/wordprocessingInk" xmlns:wne="http://schemas.microsoft.com/office/word/2006/wordml" xmlns:wps="http://schemas.microsoft.com/office/word/2010/wordprocessingShape" mc:Ignorable="w14 w15 w16se wp14">
   <w:p>
     <w:pPr>
       <w:pStyle w:val="Header"/>
@@ -3624,13 +3444,13 @@
 </file>
 
 <file path=word/header2.xml><?xml version="1.0" encoding="utf-8"?>
-<w:hdr xmlns:wpc="http://schemas.microsoft.com/office/word/2010/wordprocessingCanvas" xmlns:cx="http://schemas.microsoft.com/office/drawing/2014/chartex" xmlns:cx1="http://schemas.microsoft.com/office/drawing/2015/9/8/chartex" xmlns:cx2="http://schemas.microsoft.com/office/drawing/2015/10/21/chartex" xmlns:cx3="http://schemas.microsoft.com/office/drawing/2016/5/9/chartex" xmlns:cx4="http://schemas.microsoft.com/office/drawing/2016/5/10/chartex" xmlns:cx5="http://schemas.microsoft.com/office/drawing/2016/5/11/chartex" xmlns:cx6="http://schemas.microsoft.com/office/drawing/2016/5/12/chartex" xmlns:cx7="http://schemas.microsoft.com/office/drawing/2016/5/13/chartex" xmlns:cx8="http://schemas.microsoft.com/office/drawing/2016/5/14/chartex" xmlns:mc="http://schemas.openxmlformats.org/markup-compatibility/2006" xmlns:aink="http://schemas.microsoft.com/office/drawing/2016/ink" xmlns:am3d="http://schemas.microsoft.com/office/drawing/2017/model3d" xmlns:o="urn:schemas-microsoft-com:office:office" xmlns:r="http://schemas.openxmlformats.org/officeDocument/2006/relationships" xmlns:m="http://schemas.openxmlformats.org/officeDocument/2006/math" xmlns:v="urn:schemas-microsoft-com:vml" xmlns:wp14="http://schemas.microsoft.com/office/word/2010/wordprocessingDrawing" xmlns:wp="http://schemas.openxmlformats.org/drawingml/2006/wordprocessingDrawing" xmlns:w10="urn:schemas-microsoft-com:office:word" xmlns:w="http://schemas.openxmlformats.org/wordprocessingml/2006/main" xmlns:w14="http://schemas.microsoft.com/office/word/2010/wordml" xmlns:w15="http://schemas.microsoft.com/office/word/2012/wordml" xmlns:w16cex="http://schemas.microsoft.com/office/word/2018/wordml/cex" xmlns:w16cid="http://schemas.microsoft.com/office/word/2016/wordml/cid" xmlns:w16="http://schemas.microsoft.com/office/word/2018/wordml" xmlns:w16se="http://schemas.microsoft.com/office/word/2015/wordml/symex" xmlns:wpg="http://schemas.microsoft.com/office/word/2010/wordprocessingGroup" xmlns:wpi="http://schemas.microsoft.com/office/word/2010/wordprocessingInk" xmlns:wne="http://schemas.microsoft.com/office/word/2006/wordml" xmlns:wps="http://schemas.microsoft.com/office/word/2010/wordprocessingShape" mc:Ignorable="w14 w15 w16se w16cid w16 w16cex wp14">
+<w:hdr xmlns:wpc="http://schemas.microsoft.com/office/word/2010/wordprocessingCanvas" xmlns:cx="http://schemas.microsoft.com/office/drawing/2014/chartex" xmlns:cx1="http://schemas.microsoft.com/office/drawing/2015/9/8/chartex" xmlns:mc="http://schemas.openxmlformats.org/markup-compatibility/2006" xmlns:o="urn:schemas-microsoft-com:office:office" xmlns:r="http://schemas.openxmlformats.org/officeDocument/2006/relationships" xmlns:m="http://schemas.openxmlformats.org/officeDocument/2006/math" xmlns:v="urn:schemas-microsoft-com:vml" xmlns:wp14="http://schemas.microsoft.com/office/word/2010/wordprocessingDrawing" xmlns:wp="http://schemas.openxmlformats.org/drawingml/2006/wordprocessingDrawing" xmlns:w10="urn:schemas-microsoft-com:office:word" xmlns:w="http://schemas.openxmlformats.org/wordprocessingml/2006/main" xmlns:w14="http://schemas.microsoft.com/office/word/2010/wordml" xmlns:w15="http://schemas.microsoft.com/office/word/2012/wordml" xmlns:w16se="http://schemas.microsoft.com/office/word/2015/wordml/symex" xmlns:wpg="http://schemas.microsoft.com/office/word/2010/wordprocessingGroup" xmlns:wpi="http://schemas.microsoft.com/office/word/2010/wordprocessingInk" xmlns:wne="http://schemas.microsoft.com/office/word/2006/wordml" xmlns:wps="http://schemas.microsoft.com/office/word/2010/wordprocessingShape" mc:Ignorable="w14 w15 w16se wp14">
   <w:p/>
 </w:hdr>
 </file>
 
 <file path=word/numbering.xml><?xml version="1.0" encoding="utf-8"?>
-<w:numbering xmlns:wpc="http://schemas.microsoft.com/office/word/2010/wordprocessingCanvas" xmlns:cx="http://schemas.microsoft.com/office/drawing/2014/chartex" xmlns:cx1="http://schemas.microsoft.com/office/drawing/2015/9/8/chartex" xmlns:cx2="http://schemas.microsoft.com/office/drawing/2015/10/21/chartex" xmlns:cx3="http://schemas.microsoft.com/office/drawing/2016/5/9/chartex" xmlns:cx4="http://schemas.microsoft.com/office/drawing/2016/5/10/chartex" xmlns:cx5="http://schemas.microsoft.com/office/drawing/2016/5/11/chartex" xmlns:cx6="http://schemas.microsoft.com/office/drawing/2016/5/12/chartex" xmlns:cx7="http://schemas.microsoft.com/office/drawing/2016/5/13/chartex" xmlns:cx8="http://schemas.microsoft.com/office/drawing/2016/5/14/chartex" xmlns:mc="http://schemas.openxmlformats.org/markup-compatibility/2006" xmlns:aink="http://schemas.microsoft.com/office/drawing/2016/ink" xmlns:am3d="http://schemas.microsoft.com/office/drawing/2017/model3d" xmlns:o="urn:schemas-microsoft-com:office:office" xmlns:r="http://schemas.openxmlformats.org/officeDocument/2006/relationships" xmlns:m="http://schemas.openxmlformats.org/officeDocument/2006/math" xmlns:v="urn:schemas-microsoft-com:vml" xmlns:wp14="http://schemas.microsoft.com/office/word/2010/wordprocessingDrawing" xmlns:wp="http://schemas.openxmlformats.org/drawingml/2006/wordprocessingDrawing" xmlns:w10="urn:schemas-microsoft-com:office:word" xmlns:w="http://schemas.openxmlformats.org/wordprocessingml/2006/main" xmlns:w14="http://schemas.microsoft.com/office/word/2010/wordml" xmlns:w15="http://schemas.microsoft.com/office/word/2012/wordml" xmlns:w16cex="http://schemas.microsoft.com/office/word/2018/wordml/cex" xmlns:w16cid="http://schemas.microsoft.com/office/word/2016/wordml/cid" xmlns:w16="http://schemas.microsoft.com/office/word/2018/wordml" xmlns:w16se="http://schemas.microsoft.com/office/word/2015/wordml/symex" xmlns:wpg="http://schemas.microsoft.com/office/word/2010/wordprocessingGroup" xmlns:wpi="http://schemas.microsoft.com/office/word/2010/wordprocessingInk" xmlns:wne="http://schemas.microsoft.com/office/word/2006/wordml" xmlns:wps="http://schemas.microsoft.com/office/word/2010/wordprocessingShape" mc:Ignorable="w14 w15 w16se w16cid w16 w16cex wp14">
+<w:numbering xmlns:wpc="http://schemas.microsoft.com/office/word/2010/wordprocessingCanvas" xmlns:cx="http://schemas.microsoft.com/office/drawing/2014/chartex" xmlns:cx1="http://schemas.microsoft.com/office/drawing/2015/9/8/chartex" xmlns:mc="http://schemas.openxmlformats.org/markup-compatibility/2006" xmlns:o="urn:schemas-microsoft-com:office:office" xmlns:r="http://schemas.openxmlformats.org/officeDocument/2006/relationships" xmlns:m="http://schemas.openxmlformats.org/officeDocument/2006/math" xmlns:v="urn:schemas-microsoft-com:vml" xmlns:wp14="http://schemas.microsoft.com/office/word/2010/wordprocessingDrawing" xmlns:wp="http://schemas.openxmlformats.org/drawingml/2006/wordprocessingDrawing" xmlns:w10="urn:schemas-microsoft-com:office:word" xmlns:w="http://schemas.openxmlformats.org/wordprocessingml/2006/main" xmlns:w14="http://schemas.microsoft.com/office/word/2010/wordml" xmlns:w15="http://schemas.microsoft.com/office/word/2012/wordml" xmlns:w16se="http://schemas.microsoft.com/office/word/2015/wordml/symex" xmlns:wpg="http://schemas.microsoft.com/office/word/2010/wordprocessingGroup" xmlns:wpi="http://schemas.microsoft.com/office/word/2010/wordprocessingInk" xmlns:wne="http://schemas.microsoft.com/office/word/2006/wordml" xmlns:wps="http://schemas.microsoft.com/office/word/2010/wordprocessingShape" mc:Ignorable="w14 w15 w16se wp14">
   <w:abstractNum w:abstractNumId="0" w15:restartNumberingAfterBreak="0">
     <w:nsid w:val="FFFFFF7C"/>
     <w:multiLevelType w:val="singleLevel"/>
@@ -5197,7 +5017,7 @@
 </file>
 
 <file path=word/styles.xml><?xml version="1.0" encoding="utf-8"?>
-<w:styles xmlns:mc="http://schemas.openxmlformats.org/markup-compatibility/2006" xmlns:r="http://schemas.openxmlformats.org/officeDocument/2006/relationships" xmlns:w="http://schemas.openxmlformats.org/wordprocessingml/2006/main" xmlns:w14="http://schemas.microsoft.com/office/word/2010/wordml" xmlns:w15="http://schemas.microsoft.com/office/word/2012/wordml" xmlns:w16cex="http://schemas.microsoft.com/office/word/2018/wordml/cex" xmlns:w16cid="http://schemas.microsoft.com/office/word/2016/wordml/cid" xmlns:w16="http://schemas.microsoft.com/office/word/2018/wordml" xmlns:w16se="http://schemas.microsoft.com/office/word/2015/wordml/symex" mc:Ignorable="w14 w15 w16se w16cid w16 w16cex">
+<w:styles xmlns:mc="http://schemas.openxmlformats.org/markup-compatibility/2006" xmlns:r="http://schemas.openxmlformats.org/officeDocument/2006/relationships" xmlns:w="http://schemas.openxmlformats.org/wordprocessingml/2006/main" xmlns:w14="http://schemas.microsoft.com/office/word/2010/wordml" xmlns:w15="http://schemas.microsoft.com/office/word/2012/wordml" xmlns:w16se="http://schemas.microsoft.com/office/word/2015/wordml/symex" mc:Ignorable="w14 w15 w16se">
   <w:docDefaults>
     <w:rPrDefault>
       <w:rPr>
@@ -5207,7 +5027,7 @@
     </w:rPrDefault>
     <w:pPrDefault/>
   </w:docDefaults>
-  <w:latentStyles w:defLockedState="0" w:defUIPriority="0" w:defSemiHidden="0" w:defUnhideWhenUsed="0" w:defQFormat="0" w:count="376">
+  <w:latentStyles w:defLockedState="0" w:defUIPriority="0" w:defSemiHidden="0" w:defUnhideWhenUsed="0" w:defQFormat="0" w:count="371">
     <w:lsdException w:name="Normal" w:qFormat="1"/>
     <w:lsdException w:name="heading 1" w:uiPriority="9" w:qFormat="1"/>
     <w:lsdException w:name="heading 2" w:uiPriority="9" w:qFormat="1"/>
@@ -5573,11 +5393,6 @@
     <w:lsdException w:name="List Table 5 Dark Accent 6" w:uiPriority="50"/>
     <w:lsdException w:name="List Table 6 Colorful Accent 6" w:uiPriority="51"/>
     <w:lsdException w:name="List Table 7 Colorful Accent 6" w:uiPriority="52"/>
-    <w:lsdException w:name="Mention" w:semiHidden="1" w:uiPriority="99" w:unhideWhenUsed="1"/>
-    <w:lsdException w:name="Smart Hyperlink" w:semiHidden="1" w:uiPriority="99" w:unhideWhenUsed="1"/>
-    <w:lsdException w:name="Hashtag" w:semiHidden="1" w:uiPriority="99" w:unhideWhenUsed="1"/>
-    <w:lsdException w:name="Unresolved Mention" w:semiHidden="1" w:uiPriority="99" w:unhideWhenUsed="1"/>
-    <w:lsdException w:name="Smart Link" w:semiHidden="1" w:uiPriority="99" w:unhideWhenUsed="1"/>
   </w:latentStyles>
   <w:style w:type="paragraph" w:default="1" w:styleId="Normal">
     <w:name w:val="Normal"/>
@@ -5825,6 +5640,7 @@
   <w:style w:type="character" w:default="1" w:styleId="DefaultParagraphFont">
     <w:name w:val="Default Paragraph Font"/>
     <w:uiPriority w:val="1"/>
+    <w:semiHidden/>
     <w:unhideWhenUsed/>
   </w:style>
   <w:style w:type="table" w:default="1" w:styleId="TableNormal">
@@ -11737,117 +11553,6 @@
 </file>
 
 <file path=customXml/item1.xml><?xml version="1.0" encoding="utf-8"?>
-<p:properties xmlns:p="http://schemas.microsoft.com/office/2006/metadata/properties" xmlns:xsi="http://www.w3.org/2001/XMLSchema-instance" xmlns:pc="http://schemas.microsoft.com/office/infopath/2007/PartnerControls">
-  <documentManagement>
-    <_dlc_DocId xmlns="78e513d3-b080-421a-bc1a-18c182c63655">REZA-806-23</_dlc_DocId>
-    <_dlc_DocIdUrl xmlns="78e513d3-b080-421a-bc1a-18c182c63655">
-      <Url>https://spf10/sites/psk/pst/academy/_layouts/DocIdRedir.aspx?ID=REZA-806-23</Url>
-      <Description>REZA-806-23</Description>
-    </_dlc_DocIdUrl>
-  </documentManagement>
-</p:properties>
-</file>
-
-<file path=customXml/item2.xml><?xml version="1.0" encoding="utf-8"?>
-<?mso-contentType ?>
-<spe:Receivers xmlns:spe="http://schemas.microsoft.com/sharepoint/events">
-  <Receiver>
-    <Name>Document ID Generator</Name>
-    <Synchronization>Synchronous</Synchronization>
-    <Type>10001</Type>
-    <SequenceNumber>1000</SequenceNumber>
-    <Assembly>Microsoft.Office.DocumentManagement, Version=14.0.0.0, Culture=neutral, PublicKeyToken=71e9bce111e9429c</Assembly>
-    <Class>Microsoft.Office.DocumentManagement.Internal.DocIdHandler</Class>
-    <Data/>
-    <Filter/>
-  </Receiver>
-  <Receiver>
-    <Name>Document ID Generator</Name>
-    <Synchronization>Synchronous</Synchronization>
-    <Type>10002</Type>
-    <SequenceNumber>1001</SequenceNumber>
-    <Assembly>Microsoft.Office.DocumentManagement, Version=14.0.0.0, Culture=neutral, PublicKeyToken=71e9bce111e9429c</Assembly>
-    <Class>Microsoft.Office.DocumentManagement.Internal.DocIdHandler</Class>
-    <Data/>
-    <Filter/>
-  </Receiver>
-  <Receiver>
-    <Name>Document ID Generator</Name>
-    <Synchronization>Synchronous</Synchronization>
-    <Type>10004</Type>
-    <SequenceNumber>1002</SequenceNumber>
-    <Assembly>Microsoft.Office.DocumentManagement, Version=14.0.0.0, Culture=neutral, PublicKeyToken=71e9bce111e9429c</Assembly>
-    <Class>Microsoft.Office.DocumentManagement.Internal.DocIdHandler</Class>
-    <Data/>
-    <Filter/>
-  </Receiver>
-  <Receiver>
-    <Name>Document ID Generator</Name>
-    <Synchronization>Synchronous</Synchronization>
-    <Type>10006</Type>
-    <SequenceNumber>1003</SequenceNumber>
-    <Assembly>Microsoft.Office.DocumentManagement, Version=14.0.0.0, Culture=neutral, PublicKeyToken=71e9bce111e9429c</Assembly>
-    <Class>Microsoft.Office.DocumentManagement.Internal.DocIdHandler</Class>
-    <Data/>
-    <Filter/>
-  </Receiver>
-  <Receiver>
-    <Name>Document ID Generator</Name>
-    <Synchronization>Synchronous</Synchronization>
-    <Type>10001</Type>
-    <SequenceNumber>1000</SequenceNumber>
-    <Assembly>Microsoft.Office.DocumentManagement, Version=14.0.0.0, Culture=neutral, PublicKeyToken=71e9bce111e9429c</Assembly>
-    <Class>Microsoft.Office.DocumentManagement.Internal.DocIdHandler</Class>
-    <Data/>
-    <Filter/>
-  </Receiver>
-  <Receiver>
-    <Name>Document ID Generator</Name>
-    <Synchronization>Synchronous</Synchronization>
-    <Type>10002</Type>
-    <SequenceNumber>1001</SequenceNumber>
-    <Assembly>Microsoft.Office.DocumentManagement, Version=14.0.0.0, Culture=neutral, PublicKeyToken=71e9bce111e9429c</Assembly>
-    <Class>Microsoft.Office.DocumentManagement.Internal.DocIdHandler</Class>
-    <Data/>
-    <Filter/>
-  </Receiver>
-  <Receiver>
-    <Name>Document ID Generator</Name>
-    <Synchronization>Synchronous</Synchronization>
-    <Type>10004</Type>
-    <SequenceNumber>1002</SequenceNumber>
-    <Assembly>Microsoft.Office.DocumentManagement, Version=14.0.0.0, Culture=neutral, PublicKeyToken=71e9bce111e9429c</Assembly>
-    <Class>Microsoft.Office.DocumentManagement.Internal.DocIdHandler</Class>
-    <Data/>
-    <Filter/>
-  </Receiver>
-  <Receiver>
-    <Name>Document ID Generator</Name>
-    <Synchronization>Synchronous</Synchronization>
-    <Type>10006</Type>
-    <SequenceNumber>1003</SequenceNumber>
-    <Assembly>Microsoft.Office.DocumentManagement, Version=14.0.0.0, Culture=neutral, PublicKeyToken=71e9bce111e9429c</Assembly>
-    <Class>Microsoft.Office.DocumentManagement.Internal.DocIdHandler</Class>
-    <Data/>
-    <Filter/>
-  </Receiver>
-</spe:Receivers>
-</file>
-
-<file path=customXml/item3.xml><?xml version="1.0" encoding="utf-8"?>
-<b:Sources xmlns:b="http://schemas.openxmlformats.org/officeDocument/2006/bibliography" xmlns="http://schemas.openxmlformats.org/officeDocument/2006/bibliography" SelectedStyle="\APASixthEditionOfficeOnline.xsl" StyleName="APA" Version="6"/>
-</file>
-
-<file path=customXml/item4.xml><?xml version="1.0" encoding="utf-8"?>
-<?mso-contentType ?>
-<FormTemplates xmlns="http://schemas.microsoft.com/sharepoint/v3/contenttype/forms">
-  <Display>DocumentLibraryForm</Display>
-  <Edit>DocumentLibraryForm</Edit>
-  <New>DocumentLibraryForm</New>
-</FormTemplates>
-</file>
-
-<file path=customXml/item5.xml><?xml version="1.0" encoding="utf-8"?>
 <ct:contentTypeSchema xmlns:ct="http://schemas.microsoft.com/office/2006/metadata/contentType" xmlns:ma="http://schemas.microsoft.com/office/2006/metadata/properties/metaAttributes" ct:_="" ma:_="" ma:contentTypeName="مستند" ma:contentTypeID="0x010100D4C85AF2A889B04C8FFF958702E2A2C3" ma:contentTypeVersion="0" ma:contentTypeDescription="ایجاد سند جدید" ma:contentTypeScope="" ma:versionID="163d5f994a7749234160bc033c5876b8">
   <xsd:schema xmlns:xsd="http://www.w3.org/2001/XMLSchema" xmlns:xs="http://www.w3.org/2001/XMLSchema" xmlns:p="http://schemas.microsoft.com/office/2006/metadata/properties" xmlns:ns2="78e513d3-b080-421a-bc1a-18c182c63655" targetNamespace="http://schemas.microsoft.com/office/2006/metadata/properties" ma:root="true" ma:fieldsID="e101c3fca9241a23cc546ef75bb77bd4" ns2:_="">
     <xsd:import namespace="78e513d3-b080-421a-bc1a-18c182c63655"/>
@@ -11992,41 +11697,118 @@
 </ct:contentTypeSchema>
 </file>
 
-<file path=customXml/itemProps1.xml><?xml version="1.0" encoding="utf-8"?>
-<ds:datastoreItem xmlns:ds="http://schemas.openxmlformats.org/officeDocument/2006/customXml" ds:itemID="{3235DC24-B2D0-4187-AC6E-4C55B160D618}">
-  <ds:schemaRefs>
-    <ds:schemaRef ds:uri="http://schemas.microsoft.com/office/2006/metadata/properties"/>
-    <ds:schemaRef ds:uri="http://schemas.microsoft.com/office/infopath/2007/PartnerControls"/>
-    <ds:schemaRef ds:uri="78e513d3-b080-421a-bc1a-18c182c63655"/>
-  </ds:schemaRefs>
-</ds:datastoreItem>
+<file path=customXml/item2.xml><?xml version="1.0" encoding="utf-8"?>
+<?mso-contentType ?>
+<FormTemplates xmlns="http://schemas.microsoft.com/sharepoint/v3/contenttype/forms">
+  <Display>DocumentLibraryForm</Display>
+  <Edit>DocumentLibraryForm</Edit>
+  <New>DocumentLibraryForm</New>
+</FormTemplates>
 </file>
 
-<file path=customXml/itemProps2.xml><?xml version="1.0" encoding="utf-8"?>
-<ds:datastoreItem xmlns:ds="http://schemas.openxmlformats.org/officeDocument/2006/customXml" ds:itemID="{78A233B1-FEF5-4FAB-9A27-D78707D2CAAB}">
-  <ds:schemaRefs>
-    <ds:schemaRef ds:uri="http://schemas.microsoft.com/sharepoint/events"/>
-  </ds:schemaRefs>
-</ds:datastoreItem>
+<file path=customXml/item3.xml><?xml version="1.0" encoding="utf-8"?>
+<?mso-contentType ?>
+<spe:Receivers xmlns:spe="http://schemas.microsoft.com/sharepoint/events">
+  <Receiver>
+    <Name>Document ID Generator</Name>
+    <Synchronization>Synchronous</Synchronization>
+    <Type>10001</Type>
+    <SequenceNumber>1000</SequenceNumber>
+    <Assembly>Microsoft.Office.DocumentManagement, Version=14.0.0.0, Culture=neutral, PublicKeyToken=71e9bce111e9429c</Assembly>
+    <Class>Microsoft.Office.DocumentManagement.Internal.DocIdHandler</Class>
+    <Data/>
+    <Filter/>
+  </Receiver>
+  <Receiver>
+    <Name>Document ID Generator</Name>
+    <Synchronization>Synchronous</Synchronization>
+    <Type>10002</Type>
+    <SequenceNumber>1001</SequenceNumber>
+    <Assembly>Microsoft.Office.DocumentManagement, Version=14.0.0.0, Culture=neutral, PublicKeyToken=71e9bce111e9429c</Assembly>
+    <Class>Microsoft.Office.DocumentManagement.Internal.DocIdHandler</Class>
+    <Data/>
+    <Filter/>
+  </Receiver>
+  <Receiver>
+    <Name>Document ID Generator</Name>
+    <Synchronization>Synchronous</Synchronization>
+    <Type>10004</Type>
+    <SequenceNumber>1002</SequenceNumber>
+    <Assembly>Microsoft.Office.DocumentManagement, Version=14.0.0.0, Culture=neutral, PublicKeyToken=71e9bce111e9429c</Assembly>
+    <Class>Microsoft.Office.DocumentManagement.Internal.DocIdHandler</Class>
+    <Data/>
+    <Filter/>
+  </Receiver>
+  <Receiver>
+    <Name>Document ID Generator</Name>
+    <Synchronization>Synchronous</Synchronization>
+    <Type>10006</Type>
+    <SequenceNumber>1003</SequenceNumber>
+    <Assembly>Microsoft.Office.DocumentManagement, Version=14.0.0.0, Culture=neutral, PublicKeyToken=71e9bce111e9429c</Assembly>
+    <Class>Microsoft.Office.DocumentManagement.Internal.DocIdHandler</Class>
+    <Data/>
+    <Filter/>
+  </Receiver>
+  <Receiver>
+    <Name>Document ID Generator</Name>
+    <Synchronization>Synchronous</Synchronization>
+    <Type>10001</Type>
+    <SequenceNumber>1000</SequenceNumber>
+    <Assembly>Microsoft.Office.DocumentManagement, Version=14.0.0.0, Culture=neutral, PublicKeyToken=71e9bce111e9429c</Assembly>
+    <Class>Microsoft.Office.DocumentManagement.Internal.DocIdHandler</Class>
+    <Data/>
+    <Filter/>
+  </Receiver>
+  <Receiver>
+    <Name>Document ID Generator</Name>
+    <Synchronization>Synchronous</Synchronization>
+    <Type>10002</Type>
+    <SequenceNumber>1001</SequenceNumber>
+    <Assembly>Microsoft.Office.DocumentManagement, Version=14.0.0.0, Culture=neutral, PublicKeyToken=71e9bce111e9429c</Assembly>
+    <Class>Microsoft.Office.DocumentManagement.Internal.DocIdHandler</Class>
+    <Data/>
+    <Filter/>
+  </Receiver>
+  <Receiver>
+    <Name>Document ID Generator</Name>
+    <Synchronization>Synchronous</Synchronization>
+    <Type>10004</Type>
+    <SequenceNumber>1002</SequenceNumber>
+    <Assembly>Microsoft.Office.DocumentManagement, Version=14.0.0.0, Culture=neutral, PublicKeyToken=71e9bce111e9429c</Assembly>
+    <Class>Microsoft.Office.DocumentManagement.Internal.DocIdHandler</Class>
+    <Data/>
+    <Filter/>
+  </Receiver>
+  <Receiver>
+    <Name>Document ID Generator</Name>
+    <Synchronization>Synchronous</Synchronization>
+    <Type>10006</Type>
+    <SequenceNumber>1003</SequenceNumber>
+    <Assembly>Microsoft.Office.DocumentManagement, Version=14.0.0.0, Culture=neutral, PublicKeyToken=71e9bce111e9429c</Assembly>
+    <Class>Microsoft.Office.DocumentManagement.Internal.DocIdHandler</Class>
+    <Data/>
+    <Filter/>
+  </Receiver>
+</spe:Receivers>
 </file>
 
-<file path=customXml/itemProps3.xml><?xml version="1.0" encoding="utf-8"?>
-<ds:datastoreItem xmlns:ds="http://schemas.openxmlformats.org/officeDocument/2006/customXml" ds:itemID="{093F5828-6B86-42D7-B87E-8143542B71DA}">
-  <ds:schemaRefs>
-    <ds:schemaRef ds:uri="http://schemas.openxmlformats.org/officeDocument/2006/bibliography"/>
-  </ds:schemaRefs>
-</ds:datastoreItem>
+<file path=customXml/item4.xml><?xml version="1.0" encoding="utf-8"?>
+<p:properties xmlns:p="http://schemas.microsoft.com/office/2006/metadata/properties" xmlns:xsi="http://www.w3.org/2001/XMLSchema-instance" xmlns:pc="http://schemas.microsoft.com/office/infopath/2007/PartnerControls">
+  <documentManagement>
+    <_dlc_DocId xmlns="78e513d3-b080-421a-bc1a-18c182c63655">REZA-806-23</_dlc_DocId>
+    <_dlc_DocIdUrl xmlns="78e513d3-b080-421a-bc1a-18c182c63655">
+      <Url>https://spf10/sites/psk/pst/academy/_layouts/DocIdRedir.aspx?ID=REZA-806-23</Url>
+      <Description>REZA-806-23</Description>
+    </_dlc_DocIdUrl>
+  </documentManagement>
+</p:properties>
 </file>
 
-<file path=customXml/itemProps4.xml><?xml version="1.0" encoding="utf-8"?>
-<ds:datastoreItem xmlns:ds="http://schemas.openxmlformats.org/officeDocument/2006/customXml" ds:itemID="{EF3CFDFF-D6E2-4E65-A20F-4CE6E5A264A8}">
-  <ds:schemaRefs>
-    <ds:schemaRef ds:uri="http://schemas.microsoft.com/sharepoint/v3/contenttype/forms"/>
-  </ds:schemaRefs>
-</ds:datastoreItem>
+<file path=customXml/item5.xml><?xml version="1.0" encoding="utf-8"?>
+<b:Sources xmlns:b="http://schemas.openxmlformats.org/officeDocument/2006/bibliography" xmlns="http://schemas.openxmlformats.org/officeDocument/2006/bibliography" SelectedStyle="\APASixthEditionOfficeOnline.xsl" StyleName="APA" Version="6"/>
 </file>
 
-<file path=customXml/itemProps5.xml><?xml version="1.0" encoding="utf-8"?>
+<file path=customXml/itemProps1.xml><?xml version="1.0" encoding="utf-8"?>
 <ds:datastoreItem xmlns:ds="http://schemas.openxmlformats.org/officeDocument/2006/customXml" ds:itemID="{F915EC0B-F0EB-4FA4-8096-F320AE5F41FF}">
   <ds:schemaRefs>
     <ds:schemaRef ds:uri="http://schemas.microsoft.com/office/2006/metadata/contentType"/>
@@ -12042,4 +11824,38 @@
     <ds:schemaRef ds:uri="http://schemas.microsoft.com/internal/obd"/>
   </ds:schemaRefs>
 </ds:datastoreItem>
+</file>
+
+<file path=customXml/itemProps2.xml><?xml version="1.0" encoding="utf-8"?>
+<ds:datastoreItem xmlns:ds="http://schemas.openxmlformats.org/officeDocument/2006/customXml" ds:itemID="{EF3CFDFF-D6E2-4E65-A20F-4CE6E5A264A8}">
+  <ds:schemaRefs>
+    <ds:schemaRef ds:uri="http://schemas.microsoft.com/sharepoint/v3/contenttype/forms"/>
+  </ds:schemaRefs>
+</ds:datastoreItem>
+</file>
+
+<file path=customXml/itemProps3.xml><?xml version="1.0" encoding="utf-8"?>
+<ds:datastoreItem xmlns:ds="http://schemas.openxmlformats.org/officeDocument/2006/customXml" ds:itemID="{78A233B1-FEF5-4FAB-9A27-D78707D2CAAB}">
+  <ds:schemaRefs>
+    <ds:schemaRef ds:uri="http://schemas.microsoft.com/sharepoint/events"/>
+  </ds:schemaRefs>
+</ds:datastoreItem>
+</file>
+
+<file path=customXml/itemProps4.xml><?xml version="1.0" encoding="utf-8"?>
+<ds:datastoreItem xmlns:ds="http://schemas.openxmlformats.org/officeDocument/2006/customXml" ds:itemID="{3235DC24-B2D0-4187-AC6E-4C55B160D618}">
+  <ds:schemaRefs>
+    <ds:schemaRef ds:uri="http://schemas.microsoft.com/office/2006/metadata/properties"/>
+    <ds:schemaRef ds:uri="http://schemas.microsoft.com/office/infopath/2007/PartnerControls"/>
+    <ds:schemaRef ds:uri="78e513d3-b080-421a-bc1a-18c182c63655"/>
+  </ds:schemaRefs>
+</ds:datastoreItem>
+</file>
+
+<file path=customXml/itemProps5.xml><?xml version="1.0" encoding="utf-8"?>
+<ds:datastoreItem xmlns:ds="http://schemas.openxmlformats.org/officeDocument/2006/customXml" ds:itemID="{93EA23CC-D9E4-445B-8282-88C7FC93C126}">
+  <ds:schemaRefs>
+    <ds:schemaRef ds:uri="http://schemas.openxmlformats.org/officeDocument/2006/bibliography"/>
+  </ds:schemaRefs>
+</ds:datastoreItem>
 </file>
</xml_diff>

<commit_message>
Both dataset use the same model initialization for comparison analysis.
</commit_message>
<xml_diff>
--- a/report.docx
+++ b/report.docx
@@ -38,7 +38,7 @@
           <v:shape id="_x0000_s1115" type="#_x0000_t75" style="position:absolute;left:0;text-align:left;margin-left:72.55pt;margin-top:175pt;width:280pt;height:327.4pt;z-index:251664384">
             <v:imagedata r:id="rId13" o:title="" gain="79922f" blacklevel="1966f"/>
           </v:shape>
-          <o:OLEObject Type="Embed" ProgID="MSPhotoEd.3" ShapeID="_x0000_s1115" DrawAspect="Content" ObjectID="_1656263539" r:id="rId14"/>
+          <o:OLEObject Type="Embed" ProgID="MSPhotoEd.3" ShapeID="_x0000_s1115" DrawAspect="Content" ObjectID="_1656274223" r:id="rId14"/>
         </w:object>
       </w:r>
     </w:p>
@@ -436,8 +436,6 @@
         </w:rPr>
         <w:t>5</w:t>
       </w:r>
-      <w:bookmarkStart w:id="1" w:name="_GoBack"/>
-      <w:bookmarkEnd w:id="1"/>
       <w:r>
         <w:rPr>
           <w:rFonts w:cs="B Titr" w:hint="cs"/>
@@ -1832,10 +1830,10 @@
         </w:rPr>
         <w:fldChar w:fldCharType="end"/>
       </w:r>
-      <w:bookmarkStart w:id="2" w:name="_Toc143188866"/>
-      <w:bookmarkStart w:id="3" w:name="_Toc144230690"/>
-      <w:bookmarkStart w:id="4" w:name="_Toc83534140"/>
-      <w:bookmarkStart w:id="5" w:name="_Toc85794118"/>
+      <w:bookmarkStart w:id="1" w:name="_Toc143188866"/>
+      <w:bookmarkStart w:id="2" w:name="_Toc144230690"/>
+      <w:bookmarkStart w:id="3" w:name="_Toc83534140"/>
+      <w:bookmarkStart w:id="4" w:name="_Toc85794118"/>
       <w:r>
         <w:rPr>
           <w:noProof/>
@@ -2231,7 +2229,7 @@
           <w:rtl/>
         </w:rPr>
       </w:pPr>
-      <w:bookmarkStart w:id="6" w:name="_Toc45633853"/>
+      <w:bookmarkStart w:id="5" w:name="_Toc45633853"/>
       <w:r>
         <w:rPr>
           <w:rFonts w:hint="cs"/>
@@ -2247,9 +2245,9 @@
         </w:rPr>
         <w:t>كيده</w:t>
       </w:r>
+      <w:bookmarkEnd w:id="1"/>
       <w:bookmarkEnd w:id="2"/>
-      <w:bookmarkEnd w:id="3"/>
-      <w:bookmarkEnd w:id="6"/>
+      <w:bookmarkEnd w:id="5"/>
     </w:p>
     <w:p>
       <w:pPr>
@@ -2839,8 +2837,8 @@
           <w:rtl/>
         </w:rPr>
       </w:pPr>
-      <w:bookmarkStart w:id="7" w:name="_Toc45633854"/>
-      <w:bookmarkStart w:id="8" w:name="_Toc427395788"/>
+      <w:bookmarkStart w:id="6" w:name="_Toc45633854"/>
+      <w:bookmarkStart w:id="7" w:name="_Toc427395788"/>
       <w:r>
         <w:rPr>
           <w:rFonts w:hint="cs"/>
@@ -2849,7 +2847,7 @@
         <w:lastRenderedPageBreak/>
         <w:t>مقدمه</w:t>
       </w:r>
-      <w:bookmarkEnd w:id="7"/>
+      <w:bookmarkEnd w:id="6"/>
       <w:r>
         <w:rPr>
           <w:rtl/>
@@ -2860,11 +2858,8 @@
     <w:p>
       <w:pPr>
         <w:pStyle w:val="Heading2"/>
-        <w:rPr>
-          <w:rtl/>
-        </w:rPr>
-      </w:pPr>
-      <w:bookmarkStart w:id="9" w:name="_Toc45633855"/>
+      </w:pPr>
+      <w:bookmarkStart w:id="8" w:name="_Toc45633855"/>
       <w:r>
         <w:rPr>
           <w:rFonts w:hint="cs"/>
@@ -2887,7 +2882,99 @@
         </w:rPr>
         <w:t>گفتار</w:t>
       </w:r>
+      <w:bookmarkEnd w:id="8"/>
+    </w:p>
+    <w:p>
+      <w:pPr>
+        <w:pStyle w:val="BodyText"/>
+        <w:rPr>
+          <w:lang w:bidi="fa-IR"/>
+        </w:rPr>
+      </w:pPr>
+      <w:r>
+        <w:rPr>
+          <w:rFonts w:hint="cs"/>
+          <w:rtl/>
+          <w:lang w:bidi="fa-IR"/>
+        </w:rPr>
+        <w:t xml:space="preserve">تشخیص تشنج در نوزادان از نظر کلینیکی بسیار امری با اهمیت است. دلیل آن نیز آن است که تشنج در دوران نوزادی با آسیب های مغزی همراه است </w:t>
+      </w:r>
+      <w:r>
+        <w:rPr>
+          <w:rFonts w:hint="cs"/>
+          <w:rtl/>
+          <w:lang w:bidi="fa-IR"/>
+        </w:rPr>
+        <w:t xml:space="preserve">و </w:t>
+      </w:r>
+      <w:r>
+        <w:rPr>
+          <w:rFonts w:hint="cs"/>
+          <w:rtl/>
+        </w:rPr>
+        <w:t>شناسایی</w:t>
+      </w:r>
+      <w:r>
+        <w:rPr>
+          <w:rFonts w:hint="cs"/>
+          <w:rtl/>
+          <w:lang w:bidi="fa-IR"/>
+        </w:rPr>
+        <w:t xml:space="preserve"> به موقع آن امکان درمان در لحظه را فراهم می</w:t>
+      </w:r>
+      <w:r>
+        <w:rPr>
+          <w:rFonts w:hint="cs"/>
+          <w:rtl/>
+        </w:rPr>
+        <w:t xml:space="preserve">آورد که توسط این درمان احمال </w:t>
+      </w:r>
+      <w:r>
+        <w:rPr>
+          <w:rFonts w:hint="cs"/>
+          <w:rtl/>
+        </w:rPr>
+        <w:t>آسیب</w:t>
+      </w:r>
+      <w:r>
+        <w:rPr>
+          <w:rFonts w:hint="eastAsia"/>
+          <w:rtl/>
+        </w:rPr>
+        <w:t>‌</w:t>
+      </w:r>
+      <w:r>
+        <w:rPr>
+          <w:rFonts w:hint="cs"/>
+          <w:rtl/>
+        </w:rPr>
+        <w:t>های</w:t>
+      </w:r>
+      <w:r>
+        <w:rPr>
+          <w:rFonts w:hint="cs"/>
+          <w:rtl/>
+        </w:rPr>
+        <w:t xml:space="preserve"> بعدی را کاهش می</w:t>
+      </w:r>
+      <w:r>
+        <w:t>‌</w:t>
+      </w:r>
+      <w:r>
+        <w:rPr>
+          <w:rFonts w:hint="cs"/>
+          <w:rtl/>
+        </w:rPr>
+        <w:t xml:space="preserve">دهد. </w:t>
+      </w:r>
+      <w:bookmarkStart w:id="9" w:name="_GoBack"/>
       <w:bookmarkEnd w:id="9"/>
+      <w:r>
+        <w:rPr>
+          <w:rtl/>
+        </w:rPr>
+        <w:t> </w:t>
+      </w:r>
     </w:p>
     <w:p>
       <w:pPr>
@@ -3016,7 +3103,7 @@
         </w:sectPr>
       </w:pPr>
     </w:p>
-    <w:bookmarkEnd w:id="8"/>
+    <w:bookmarkEnd w:id="7"/>
     <w:p>
       <w:pPr>
         <w:pStyle w:val="Heading1"/>
@@ -3062,8 +3149,8 @@
         <w:lastRenderedPageBreak/>
         <w:t>مقدمه</w:t>
       </w:r>
+      <w:bookmarkEnd w:id="3"/>
       <w:bookmarkEnd w:id="4"/>
-      <w:bookmarkEnd w:id="5"/>
       <w:bookmarkEnd w:id="14"/>
     </w:p>
     <w:sectPr>
@@ -5640,7 +5727,6 @@
   <w:style w:type="character" w:default="1" w:styleId="DefaultParagraphFont">
     <w:name w:val="Default Paragraph Font"/>
     <w:uiPriority w:val="1"/>
-    <w:semiHidden/>
     <w:unhideWhenUsed/>
   </w:style>
   <w:style w:type="table" w:default="1" w:styleId="TableNormal">
@@ -11553,6 +11639,113 @@
 </file>
 
 <file path=customXml/item1.xml><?xml version="1.0" encoding="utf-8"?>
+<p:properties xmlns:p="http://schemas.microsoft.com/office/2006/metadata/properties" xmlns:xsi="http://www.w3.org/2001/XMLSchema-instance" xmlns:pc="http://schemas.microsoft.com/office/infopath/2007/PartnerControls">
+  <documentManagement>
+    <_dlc_DocId xmlns="78e513d3-b080-421a-bc1a-18c182c63655">REZA-806-23</_dlc_DocId>
+    <_dlc_DocIdUrl xmlns="78e513d3-b080-421a-bc1a-18c182c63655">
+      <Url>https://spf10/sites/psk/pst/academy/_layouts/DocIdRedir.aspx?ID=REZA-806-23</Url>
+      <Description>REZA-806-23</Description>
+    </_dlc_DocIdUrl>
+  </documentManagement>
+</p:properties>
+</file>
+
+<file path=customXml/item2.xml><?xml version="1.0" encoding="utf-8"?>
+<?mso-contentType ?>
+<spe:Receivers xmlns:spe="http://schemas.microsoft.com/sharepoint/events">
+  <Receiver>
+    <Name>Document ID Generator</Name>
+    <Synchronization>Synchronous</Synchronization>
+    <Type>10001</Type>
+    <SequenceNumber>1000</SequenceNumber>
+    <Assembly>Microsoft.Office.DocumentManagement, Version=14.0.0.0, Culture=neutral, PublicKeyToken=71e9bce111e9429c</Assembly>
+    <Class>Microsoft.Office.DocumentManagement.Internal.DocIdHandler</Class>
+    <Data/>
+    <Filter/>
+  </Receiver>
+  <Receiver>
+    <Name>Document ID Generator</Name>
+    <Synchronization>Synchronous</Synchronization>
+    <Type>10002</Type>
+    <SequenceNumber>1001</SequenceNumber>
+    <Assembly>Microsoft.Office.DocumentManagement, Version=14.0.0.0, Culture=neutral, PublicKeyToken=71e9bce111e9429c</Assembly>
+    <Class>Microsoft.Office.DocumentManagement.Internal.DocIdHandler</Class>
+    <Data/>
+    <Filter/>
+  </Receiver>
+  <Receiver>
+    <Name>Document ID Generator</Name>
+    <Synchronization>Synchronous</Synchronization>
+    <Type>10004</Type>
+    <SequenceNumber>1002</SequenceNumber>
+    <Assembly>Microsoft.Office.DocumentManagement, Version=14.0.0.0, Culture=neutral, PublicKeyToken=71e9bce111e9429c</Assembly>
+    <Class>Microsoft.Office.DocumentManagement.Internal.DocIdHandler</Class>
+    <Data/>
+    <Filter/>
+  </Receiver>
+  <Receiver>
+    <Name>Document ID Generator</Name>
+    <Synchronization>Synchronous</Synchronization>
+    <Type>10006</Type>
+    <SequenceNumber>1003</SequenceNumber>
+    <Assembly>Microsoft.Office.DocumentManagement, Version=14.0.0.0, Culture=neutral, PublicKeyToken=71e9bce111e9429c</Assembly>
+    <Class>Microsoft.Office.DocumentManagement.Internal.DocIdHandler</Class>
+    <Data/>
+    <Filter/>
+  </Receiver>
+  <Receiver>
+    <Name>Document ID Generator</Name>
+    <Synchronization>Synchronous</Synchronization>
+    <Type>10001</Type>
+    <SequenceNumber>1000</SequenceNumber>
+    <Assembly>Microsoft.Office.DocumentManagement, Version=14.0.0.0, Culture=neutral, PublicKeyToken=71e9bce111e9429c</Assembly>
+    <Class>Microsoft.Office.DocumentManagement.Internal.DocIdHandler</Class>
+    <Data/>
+    <Filter/>
+  </Receiver>
+  <Receiver>
+    <Name>Document ID Generator</Name>
+    <Synchronization>Synchronous</Synchronization>
+    <Type>10002</Type>
+    <SequenceNumber>1001</SequenceNumber>
+    <Assembly>Microsoft.Office.DocumentManagement, Version=14.0.0.0, Culture=neutral, PublicKeyToken=71e9bce111e9429c</Assembly>
+    <Class>Microsoft.Office.DocumentManagement.Internal.DocIdHandler</Class>
+    <Data/>
+    <Filter/>
+  </Receiver>
+  <Receiver>
+    <Name>Document ID Generator</Name>
+    <Synchronization>Synchronous</Synchronization>
+    <Type>10004</Type>
+    <SequenceNumber>1002</SequenceNumber>
+    <Assembly>Microsoft.Office.DocumentManagement, Version=14.0.0.0, Culture=neutral, PublicKeyToken=71e9bce111e9429c</Assembly>
+    <Class>Microsoft.Office.DocumentManagement.Internal.DocIdHandler</Class>
+    <Data/>
+    <Filter/>
+  </Receiver>
+  <Receiver>
+    <Name>Document ID Generator</Name>
+    <Synchronization>Synchronous</Synchronization>
+    <Type>10006</Type>
+    <SequenceNumber>1003</SequenceNumber>
+    <Assembly>Microsoft.Office.DocumentManagement, Version=14.0.0.0, Culture=neutral, PublicKeyToken=71e9bce111e9429c</Assembly>
+    <Class>Microsoft.Office.DocumentManagement.Internal.DocIdHandler</Class>
+    <Data/>
+    <Filter/>
+  </Receiver>
+</spe:Receivers>
+</file>
+
+<file path=customXml/item3.xml><?xml version="1.0" encoding="utf-8"?>
+<?mso-contentType ?>
+<FormTemplates xmlns="http://schemas.microsoft.com/sharepoint/v3/contenttype/forms">
+  <Display>DocumentLibraryForm</Display>
+  <Edit>DocumentLibraryForm</Edit>
+  <New>DocumentLibraryForm</New>
+</FormTemplates>
+</file>
+
+<file path=customXml/item4.xml><?xml version="1.0" encoding="utf-8"?>
 <ct:contentTypeSchema xmlns:ct="http://schemas.microsoft.com/office/2006/metadata/contentType" xmlns:ma="http://schemas.microsoft.com/office/2006/metadata/properties/metaAttributes" ct:_="" ma:_="" ma:contentTypeName="مستند" ma:contentTypeID="0x010100D4C85AF2A889B04C8FFF958702E2A2C3" ma:contentTypeVersion="0" ma:contentTypeDescription="ایجاد سند جدید" ma:contentTypeScope="" ma:versionID="163d5f994a7749234160bc033c5876b8">
   <xsd:schema xmlns:xsd="http://www.w3.org/2001/XMLSchema" xmlns:xs="http://www.w3.org/2001/XMLSchema" xmlns:p="http://schemas.microsoft.com/office/2006/metadata/properties" xmlns:ns2="78e513d3-b080-421a-bc1a-18c182c63655" targetNamespace="http://schemas.microsoft.com/office/2006/metadata/properties" ma:root="true" ma:fieldsID="e101c3fca9241a23cc546ef75bb77bd4" ns2:_="">
     <xsd:import namespace="78e513d3-b080-421a-bc1a-18c182c63655"/>
@@ -11697,118 +11890,37 @@
 </ct:contentTypeSchema>
 </file>
 
-<file path=customXml/item2.xml><?xml version="1.0" encoding="utf-8"?>
-<?mso-contentType ?>
-<FormTemplates xmlns="http://schemas.microsoft.com/sharepoint/v3/contenttype/forms">
-  <Display>DocumentLibraryForm</Display>
-  <Edit>DocumentLibraryForm</Edit>
-  <New>DocumentLibraryForm</New>
-</FormTemplates>
-</file>
-
-<file path=customXml/item3.xml><?xml version="1.0" encoding="utf-8"?>
-<?mso-contentType ?>
-<spe:Receivers xmlns:spe="http://schemas.microsoft.com/sharepoint/events">
-  <Receiver>
-    <Name>Document ID Generator</Name>
-    <Synchronization>Synchronous</Synchronization>
-    <Type>10001</Type>
-    <SequenceNumber>1000</SequenceNumber>
-    <Assembly>Microsoft.Office.DocumentManagement, Version=14.0.0.0, Culture=neutral, PublicKeyToken=71e9bce111e9429c</Assembly>
-    <Class>Microsoft.Office.DocumentManagement.Internal.DocIdHandler</Class>
-    <Data/>
-    <Filter/>
-  </Receiver>
-  <Receiver>
-    <Name>Document ID Generator</Name>
-    <Synchronization>Synchronous</Synchronization>
-    <Type>10002</Type>
-    <SequenceNumber>1001</SequenceNumber>
-    <Assembly>Microsoft.Office.DocumentManagement, Version=14.0.0.0, Culture=neutral, PublicKeyToken=71e9bce111e9429c</Assembly>
-    <Class>Microsoft.Office.DocumentManagement.Internal.DocIdHandler</Class>
-    <Data/>
-    <Filter/>
-  </Receiver>
-  <Receiver>
-    <Name>Document ID Generator</Name>
-    <Synchronization>Synchronous</Synchronization>
-    <Type>10004</Type>
-    <SequenceNumber>1002</SequenceNumber>
-    <Assembly>Microsoft.Office.DocumentManagement, Version=14.0.0.0, Culture=neutral, PublicKeyToken=71e9bce111e9429c</Assembly>
-    <Class>Microsoft.Office.DocumentManagement.Internal.DocIdHandler</Class>
-    <Data/>
-    <Filter/>
-  </Receiver>
-  <Receiver>
-    <Name>Document ID Generator</Name>
-    <Synchronization>Synchronous</Synchronization>
-    <Type>10006</Type>
-    <SequenceNumber>1003</SequenceNumber>
-    <Assembly>Microsoft.Office.DocumentManagement, Version=14.0.0.0, Culture=neutral, PublicKeyToken=71e9bce111e9429c</Assembly>
-    <Class>Microsoft.Office.DocumentManagement.Internal.DocIdHandler</Class>
-    <Data/>
-    <Filter/>
-  </Receiver>
-  <Receiver>
-    <Name>Document ID Generator</Name>
-    <Synchronization>Synchronous</Synchronization>
-    <Type>10001</Type>
-    <SequenceNumber>1000</SequenceNumber>
-    <Assembly>Microsoft.Office.DocumentManagement, Version=14.0.0.0, Culture=neutral, PublicKeyToken=71e9bce111e9429c</Assembly>
-    <Class>Microsoft.Office.DocumentManagement.Internal.DocIdHandler</Class>
-    <Data/>
-    <Filter/>
-  </Receiver>
-  <Receiver>
-    <Name>Document ID Generator</Name>
-    <Synchronization>Synchronous</Synchronization>
-    <Type>10002</Type>
-    <SequenceNumber>1001</SequenceNumber>
-    <Assembly>Microsoft.Office.DocumentManagement, Version=14.0.0.0, Culture=neutral, PublicKeyToken=71e9bce111e9429c</Assembly>
-    <Class>Microsoft.Office.DocumentManagement.Internal.DocIdHandler</Class>
-    <Data/>
-    <Filter/>
-  </Receiver>
-  <Receiver>
-    <Name>Document ID Generator</Name>
-    <Synchronization>Synchronous</Synchronization>
-    <Type>10004</Type>
-    <SequenceNumber>1002</SequenceNumber>
-    <Assembly>Microsoft.Office.DocumentManagement, Version=14.0.0.0, Culture=neutral, PublicKeyToken=71e9bce111e9429c</Assembly>
-    <Class>Microsoft.Office.DocumentManagement.Internal.DocIdHandler</Class>
-    <Data/>
-    <Filter/>
-  </Receiver>
-  <Receiver>
-    <Name>Document ID Generator</Name>
-    <Synchronization>Synchronous</Synchronization>
-    <Type>10006</Type>
-    <SequenceNumber>1003</SequenceNumber>
-    <Assembly>Microsoft.Office.DocumentManagement, Version=14.0.0.0, Culture=neutral, PublicKeyToken=71e9bce111e9429c</Assembly>
-    <Class>Microsoft.Office.DocumentManagement.Internal.DocIdHandler</Class>
-    <Data/>
-    <Filter/>
-  </Receiver>
-</spe:Receivers>
-</file>
-
-<file path=customXml/item4.xml><?xml version="1.0" encoding="utf-8"?>
-<p:properties xmlns:p="http://schemas.microsoft.com/office/2006/metadata/properties" xmlns:xsi="http://www.w3.org/2001/XMLSchema-instance" xmlns:pc="http://schemas.microsoft.com/office/infopath/2007/PartnerControls">
-  <documentManagement>
-    <_dlc_DocId xmlns="78e513d3-b080-421a-bc1a-18c182c63655">REZA-806-23</_dlc_DocId>
-    <_dlc_DocIdUrl xmlns="78e513d3-b080-421a-bc1a-18c182c63655">
-      <Url>https://spf10/sites/psk/pst/academy/_layouts/DocIdRedir.aspx?ID=REZA-806-23</Url>
-      <Description>REZA-806-23</Description>
-    </_dlc_DocIdUrl>
-  </documentManagement>
-</p:properties>
-</file>
-
 <file path=customXml/item5.xml><?xml version="1.0" encoding="utf-8"?>
 <b:Sources xmlns:b="http://schemas.openxmlformats.org/officeDocument/2006/bibliography" xmlns="http://schemas.openxmlformats.org/officeDocument/2006/bibliography" SelectedStyle="\APASixthEditionOfficeOnline.xsl" StyleName="APA" Version="6"/>
 </file>
 
 <file path=customXml/itemProps1.xml><?xml version="1.0" encoding="utf-8"?>
+<ds:datastoreItem xmlns:ds="http://schemas.openxmlformats.org/officeDocument/2006/customXml" ds:itemID="{3235DC24-B2D0-4187-AC6E-4C55B160D618}">
+  <ds:schemaRefs>
+    <ds:schemaRef ds:uri="http://schemas.microsoft.com/office/2006/metadata/properties"/>
+    <ds:schemaRef ds:uri="http://schemas.microsoft.com/office/infopath/2007/PartnerControls"/>
+    <ds:schemaRef ds:uri="78e513d3-b080-421a-bc1a-18c182c63655"/>
+  </ds:schemaRefs>
+</ds:datastoreItem>
+</file>
+
+<file path=customXml/itemProps2.xml><?xml version="1.0" encoding="utf-8"?>
+<ds:datastoreItem xmlns:ds="http://schemas.openxmlformats.org/officeDocument/2006/customXml" ds:itemID="{78A233B1-FEF5-4FAB-9A27-D78707D2CAAB}">
+  <ds:schemaRefs>
+    <ds:schemaRef ds:uri="http://schemas.microsoft.com/sharepoint/events"/>
+  </ds:schemaRefs>
+</ds:datastoreItem>
+</file>
+
+<file path=customXml/itemProps3.xml><?xml version="1.0" encoding="utf-8"?>
+<ds:datastoreItem xmlns:ds="http://schemas.openxmlformats.org/officeDocument/2006/customXml" ds:itemID="{EF3CFDFF-D6E2-4E65-A20F-4CE6E5A264A8}">
+  <ds:schemaRefs>
+    <ds:schemaRef ds:uri="http://schemas.microsoft.com/sharepoint/v3/contenttype/forms"/>
+  </ds:schemaRefs>
+</ds:datastoreItem>
+</file>
+
+<file path=customXml/itemProps4.xml><?xml version="1.0" encoding="utf-8"?>
 <ds:datastoreItem xmlns:ds="http://schemas.openxmlformats.org/officeDocument/2006/customXml" ds:itemID="{F915EC0B-F0EB-4FA4-8096-F320AE5F41FF}">
   <ds:schemaRefs>
     <ds:schemaRef ds:uri="http://schemas.microsoft.com/office/2006/metadata/contentType"/>
@@ -11826,34 +11938,8 @@
 </ds:datastoreItem>
 </file>
 
-<file path=customXml/itemProps2.xml><?xml version="1.0" encoding="utf-8"?>
-<ds:datastoreItem xmlns:ds="http://schemas.openxmlformats.org/officeDocument/2006/customXml" ds:itemID="{EF3CFDFF-D6E2-4E65-A20F-4CE6E5A264A8}">
-  <ds:schemaRefs>
-    <ds:schemaRef ds:uri="http://schemas.microsoft.com/sharepoint/v3/contenttype/forms"/>
-  </ds:schemaRefs>
-</ds:datastoreItem>
-</file>
-
-<file path=customXml/itemProps3.xml><?xml version="1.0" encoding="utf-8"?>
-<ds:datastoreItem xmlns:ds="http://schemas.openxmlformats.org/officeDocument/2006/customXml" ds:itemID="{78A233B1-FEF5-4FAB-9A27-D78707D2CAAB}">
-  <ds:schemaRefs>
-    <ds:schemaRef ds:uri="http://schemas.microsoft.com/sharepoint/events"/>
-  </ds:schemaRefs>
-</ds:datastoreItem>
-</file>
-
-<file path=customXml/itemProps4.xml><?xml version="1.0" encoding="utf-8"?>
-<ds:datastoreItem xmlns:ds="http://schemas.openxmlformats.org/officeDocument/2006/customXml" ds:itemID="{3235DC24-B2D0-4187-AC6E-4C55B160D618}">
-  <ds:schemaRefs>
-    <ds:schemaRef ds:uri="http://schemas.microsoft.com/office/2006/metadata/properties"/>
-    <ds:schemaRef ds:uri="http://schemas.microsoft.com/office/infopath/2007/PartnerControls"/>
-    <ds:schemaRef ds:uri="78e513d3-b080-421a-bc1a-18c182c63655"/>
-  </ds:schemaRefs>
-</ds:datastoreItem>
-</file>
-
 <file path=customXml/itemProps5.xml><?xml version="1.0" encoding="utf-8"?>
-<ds:datastoreItem xmlns:ds="http://schemas.openxmlformats.org/officeDocument/2006/customXml" ds:itemID="{93EA23CC-D9E4-445B-8282-88C7FC93C126}">
+<ds:datastoreItem xmlns:ds="http://schemas.openxmlformats.org/officeDocument/2006/customXml" ds:itemID="{EC5F769A-20CF-48C0-9384-938B49E6682A}">
   <ds:schemaRefs>
     <ds:schemaRef ds:uri="http://schemas.openxmlformats.org/officeDocument/2006/bibliography"/>
   </ds:schemaRefs>

</xml_diff>

<commit_message>
In this commit both models are trained and thier result is available as output.
</commit_message>
<xml_diff>
--- a/report.docx
+++ b/report.docx
@@ -38,7 +38,7 @@
           <v:shape id="_x0000_s1115" type="#_x0000_t75" style="position:absolute;left:0;text-align:left;margin-left:72.55pt;margin-top:175pt;width:280pt;height:327.4pt;z-index:251664384">
             <v:imagedata r:id="rId13" o:title="" gain="79922f" blacklevel="1966f"/>
           </v:shape>
-          <o:OLEObject Type="Embed" ProgID="MSPhotoEd.3" ShapeID="_x0000_s1115" DrawAspect="Content" ObjectID="_1656274223" r:id="rId14"/>
+          <o:OLEObject Type="Embed" ProgID="MSPhotoEd.3" ShapeID="_x0000_s1115" DrawAspect="Content" ObjectID="_1656324129" r:id="rId14"/>
         </w:object>
       </w:r>
     </w:p>
@@ -2360,7 +2360,16 @@
         <w:instrText xml:space="preserve"> </w:instrText>
       </w:r>
       <w:r>
-        <w:instrText>ADDIN EN.CITE &lt;EndNote&gt;&lt;Cite&gt;&lt;Author&gt;O’Shea&lt;/Author&gt;&lt;Year&gt;2020&lt;/Year&gt;&lt;RecNum&gt;65&lt;/RecNum&gt;&lt;DisplayText&gt;[1]&lt;/DisplayText&gt;&lt;record&gt;&lt;rec-number&gt;65&lt;/rec-number&gt;&lt;foreign-keys&gt;&lt;key app="EN" db-id="52rwv9wptp5f53erxd3v0v9h9r5wpsxppttr" timestamp="1590688308"&gt;65&lt;/key&gt;&lt;/foreign-keys&gt;&lt;ref-type name="Journal Article"&gt;17&lt;/ref-type&gt;&lt;contributors&gt;&lt;authors&gt;&lt;author&gt;O’Shea, Alison&lt;/author&gt;&lt;author&gt;Lightbody, Gordon&lt;/author&gt;&lt;author&gt;Boylan, Geraldine&lt;/author&gt;&lt;author&gt;Temko, Andriy&lt;/author&gt;&lt;/authors&gt;&lt;/contributors&gt;&lt;titles&gt;&lt;title</w:instrText>
+        <w:instrText>ADDIN EN.CITE &lt;EndNote&gt;&lt;Cite&gt;&lt;Author&gt;O’Shea&lt;/Author&gt;&lt;Year&gt;2020&lt;/Year&gt;&lt;RecNum&gt;108&lt;/RecNum&gt;&lt;DisplayText&gt;[1]&lt;/DisplayText&gt;&lt;record&gt;&lt;rec-number&gt;108&lt;/rec-number&gt;&lt;foreign-keys&gt;&lt;key app="EN" db-id="52rwv9wptp5f53erxd3v0v9h9r5wpsxppttr" timestamp="1594192535"&gt;108</w:instrText>
+      </w:r>
+      <w:r>
+        <w:rPr>
+          <w:rtl/>
+        </w:rPr>
+        <w:instrText>&lt;/</w:instrText>
+      </w:r>
+      <w:r>
+        <w:instrText>key&gt;&lt;/foreign-keys&gt;&lt;ref-type name="Journal Article"&gt;17&lt;/ref-type&gt;&lt;contributors&gt;&lt;authors&gt;&lt;author&gt;O’Shea, Alison&lt;/author&gt;&lt;author&gt;Lightbody, Gordon&lt;/author&gt;&lt;author&gt;Boylan, Geraldine&lt;/author&gt;&lt;author&gt;Temko, Andriy&lt;/author&gt;&lt;/authors&gt;&lt;/contributors&gt;&lt;titles&gt;&lt;title&gt;Neonatal seizure detection from raw multi-channel EEG using a fully convolutional architecture&lt;/title&gt;&lt;secondary-title&gt;Neural Networks&lt;/secondary-title&gt;&lt;/titles&gt;&lt;periodical&gt;&lt;full-title&gt;Neural networks&lt;/full-title&gt;&lt;/periodical&gt;&lt;pages&gt;12-25&lt;/pages&gt;&lt;volume&gt;123&lt;/volume&gt;&lt;keywords&gt;&lt;keyword&gt;Convolutional neural networks&lt;/keyword&gt;&lt;keyword&gt;EEG&lt;/keyword&gt;&lt;keyword&gt;Neonatal seizure detection&lt;/keyword&gt;&lt;keyword&gt;Weak labels&lt;/keyword&gt;&lt;/keywords&gt;&lt;dates&gt;&lt;year&gt;2020&lt;/year&gt;&lt;pub-dates&gt;&lt;date&gt;2020/03/01/&lt;/date&gt;&lt;/pub-dates&gt;&lt;/dates&gt;&lt;isbn&gt;0893-6080&lt;/isbn&gt;&lt;urls&gt;&lt;related-urls&gt;&lt;url&gt;http://www.sciencedirect.com/science/article/pii/S0893608019303910&lt;/url&gt;&lt;/related-urls&gt;&lt;/urls&gt;&lt;electronic-resource-num&gt;https://doi.org/10.1016/j.neunet.2019.11.023&lt;/electronic-resource-num&gt;&lt;/record&gt;&lt;/Cite&gt;&lt;/EndNote</w:instrText>
       </w:r>
       <w:r>
         <w:rPr>
@@ -2369,33 +2378,6 @@
         <w:instrText>&gt;</w:instrText>
       </w:r>
       <w:r>
-        <w:instrText>Neonatal seizure detection from raw multi-channel EEG using a fully convolutional architecture&lt;/title&gt;&lt;secondary-title&gt;Neural Networks&lt;/secondary-title&gt;&lt;/titles&gt;&lt;periodical&gt;&lt;full-title&gt;Neural networks&lt;/full-title&gt;&lt;/periodical&gt;&lt;pages&gt;12-25&lt;/pages&gt;&lt;volume</w:instrText>
-      </w:r>
-      <w:r>
-        <w:rPr>
-          <w:rtl/>
-        </w:rPr>
-        <w:instrText>&gt;123&lt;/</w:instrText>
-      </w:r>
-      <w:r>
-        <w:instrText>volume&gt;&lt;keywords&gt;&lt;keyword&gt;Convolutional neural networks&lt;/keyword&gt;&lt;keyword&gt;EEG&lt;/keyword&gt;&lt;keyword&gt;Neonatal seizure detection&lt;/keyword&gt;&lt;keyword&gt;Weak labels&lt;/keyword&gt;&lt;/keywords&gt;&lt;dates&gt;&lt;year&gt;2020&lt;/year&gt;&lt;pub-dates&gt;&lt;date&gt;2020/03/01/&lt;/date&gt;&lt;/pub-dates&gt;&lt;/dates&gt;&lt;isbn&gt;0893-6080&lt;/isbn&gt;&lt;urls&gt;&lt;related-urls&gt;&lt;url&gt;http://www.sciencedirect.com/science/article/pii/S0893608019303910&lt;/url&gt;&lt;/related-urls&gt;&lt;/urls&gt;&lt;electronic-resource-num&gt;https://doi.org/10.1016/j.neunet.2019.11.023&lt;/electronic-resource-num&gt;&lt;/record&gt;&lt;/Cite</w:instrText>
-      </w:r>
-      <w:r>
-        <w:rPr>
-          <w:rtl/>
-        </w:rPr>
-        <w:instrText>&gt;&lt;/</w:instrText>
-      </w:r>
-      <w:r>
-        <w:instrText>EndNote</w:instrText>
-      </w:r>
-      <w:r>
-        <w:rPr>
-          <w:rtl/>
-        </w:rPr>
-        <w:instrText>&gt;</w:instrText>
-      </w:r>
-      <w:r>
         <w:rPr>
           <w:rtl/>
         </w:rPr>
@@ -2406,7 +2388,23 @@
           <w:noProof/>
           <w:rtl/>
         </w:rPr>
-        <w:t>[1]</w:t>
+        <w:t>[</w:t>
+      </w:r>
+      <w:hyperlink w:anchor="_ENREF_1" w:tooltip="O’Shea, 2020 #108" w:history="1">
+        <w:r>
+          <w:rPr>
+            <w:noProof/>
+            <w:rtl/>
+          </w:rPr>
+          <w:t>1</w:t>
+        </w:r>
+      </w:hyperlink>
+      <w:r>
+        <w:rPr>
+          <w:noProof/>
+          <w:rtl/>
+        </w:rPr>
+        <w:t>]</w:t>
       </w:r>
       <w:r>
         <w:rPr>
@@ -2888,6 +2886,8 @@
       <w:pPr>
         <w:pStyle w:val="BodyText"/>
         <w:rPr>
+          <w:rFonts w:cs="Arial"/>
+          <w:rtl/>
           <w:lang w:bidi="fa-IR"/>
         </w:rPr>
       </w:pPr>
@@ -2967,13 +2967,120 @@
         </w:rPr>
         <w:t xml:space="preserve">دهد. </w:t>
       </w:r>
-      <w:bookmarkStart w:id="9" w:name="_GoBack"/>
-      <w:bookmarkEnd w:id="9"/>
-      <w:r>
-        <w:rPr>
-          <w:rtl/>
-        </w:rPr>
-        <w:t> </w:t>
+      <w:r>
+        <w:rPr>
+          <w:rFonts w:hint="cs"/>
+          <w:rtl/>
+          <w:lang w:bidi="fa-IR"/>
+        </w:rPr>
+        <w:t xml:space="preserve">تشنج در کودکان و بزرگ سالان با نشانه های حرکتی همراه است </w:t>
+      </w:r>
+      <w:r>
+        <w:rPr>
+          <w:rFonts w:hint="cs"/>
+          <w:rtl/>
+          <w:lang w:bidi="fa-IR"/>
+        </w:rPr>
+        <w:t>در حالی که در نوزادان در اکثر موارد بدون هیچ نشانه حرکتی یا فیزیکی رخ می</w:t>
+      </w:r>
+      <w:r>
+        <w:rPr>
+          <w:rFonts w:hint="eastAsia"/>
+          <w:rtl/>
+          <w:lang w:bidi="fa-IR"/>
+        </w:rPr>
+        <w:t>‌</w:t>
+      </w:r>
+      <w:r>
+        <w:rPr>
+          <w:rFonts w:hint="cs"/>
+          <w:rtl/>
+          <w:lang w:bidi="fa-IR"/>
+        </w:rPr>
+        <w:t>دهد. هم</w:t>
+      </w:r>
+      <w:r>
+        <w:rPr>
+          <w:rFonts w:hint="cs"/>
+          <w:rtl/>
+        </w:rPr>
+        <w:t>چنین تحقیقات نشان داد</w:t>
+      </w:r>
+      <w:r>
+        <w:rPr>
+          <w:rFonts w:hint="cs"/>
+          <w:rtl/>
+        </w:rPr>
+        <w:t>ه</w:t>
+      </w:r>
+      <w:r>
+        <w:rPr>
+          <w:rFonts w:hint="eastAsia"/>
+          <w:rtl/>
+          <w:lang w:bidi="fa-IR"/>
+        </w:rPr>
+        <w:t xml:space="preserve">‌اند </w:t>
+      </w:r>
+      <w:r>
+        <w:rPr>
+          <w:rFonts w:hint="cs"/>
+          <w:rtl/>
+          <w:lang w:bidi="fa-IR"/>
+        </w:rPr>
+        <w:t>که دو سوم از حملات در حالت زیر</w:t>
+      </w:r>
+      <w:r>
+        <w:rPr>
+          <w:rFonts w:hint="eastAsia"/>
+          <w:lang w:bidi="fa-IR"/>
+        </w:rPr>
+        <w:t>‌</w:t>
+      </w:r>
+      <w:r>
+        <w:rPr>
+          <w:rFonts w:hint="eastAsia"/>
+          <w:rtl/>
+          <w:lang w:bidi="fa-IR"/>
+        </w:rPr>
+        <w:t xml:space="preserve">‌کلینیکال رخ می‌دهند. </w:t>
+      </w:r>
+      <w:r>
+        <w:rPr>
+          <w:rFonts w:hint="cs"/>
+          <w:rtl/>
+          <w:lang w:bidi="fa-IR"/>
+        </w:rPr>
+        <w:t xml:space="preserve">بنابراین شناسایی قابل اطمینان تشنج ها در نوزادان توسط سیگنال آنالیز </w:t>
+      </w:r>
+      <w:r>
+        <w:rPr>
+          <w:lang w:bidi="fa-IR"/>
+        </w:rPr>
+        <w:t>EEG</w:t>
+      </w:r>
+      <w:r>
+        <w:rPr>
+          <w:rFonts w:hint="cs"/>
+          <w:rtl/>
+          <w:lang w:bidi="fa-IR"/>
+        </w:rPr>
+        <w:t xml:space="preserve"> امکان</w:t>
+      </w:r>
+      <w:r>
+        <w:rPr>
+          <w:rFonts w:hint="eastAsia"/>
+          <w:rtl/>
+          <w:lang w:bidi="fa-IR"/>
+        </w:rPr>
+        <w:t>‌</w:t>
+      </w:r>
+      <w:r>
+        <w:rPr>
+          <w:rFonts w:hint="cs"/>
+          <w:rtl/>
+          <w:lang w:bidi="fa-IR"/>
+        </w:rPr>
+        <w:t xml:space="preserve">پذیر است. </w:t>
       </w:r>
     </w:p>
     <w:p>
@@ -2983,7 +3090,7 @@
           <w:rtl/>
         </w:rPr>
       </w:pPr>
-      <w:bookmarkStart w:id="10" w:name="_Toc45633856"/>
+      <w:bookmarkStart w:id="9" w:name="_Toc45633856"/>
       <w:r>
         <w:rPr>
           <w:rFonts w:hint="cs"/>
@@ -2991,7 +3098,7 @@
         </w:rPr>
         <w:t>بیان مسأله</w:t>
       </w:r>
-      <w:bookmarkEnd w:id="10"/>
+      <w:bookmarkEnd w:id="9"/>
       <w:r>
         <w:rPr>
           <w:rFonts w:hint="cs"/>
@@ -3002,36 +3109,621 @@
     </w:p>
     <w:p>
       <w:pPr>
+        <w:pStyle w:val="BodyText"/>
+        <w:rPr>
+          <w:rtl/>
+          <w:lang w:bidi="fa-IR"/>
+        </w:rPr>
+      </w:pPr>
+      <w:r>
+        <w:rPr>
+          <w:rFonts w:hint="cs"/>
+          <w:rtl/>
+          <w:lang w:bidi="fa-IR"/>
+        </w:rPr>
+        <w:t xml:space="preserve">اتصال الکترودهای </w:t>
+      </w:r>
+      <w:r>
+        <w:rPr>
+          <w:lang w:bidi="fa-IR"/>
+        </w:rPr>
+        <w:t>EEG</w:t>
+      </w:r>
+      <w:r>
+        <w:rPr>
+          <w:rFonts w:hint="cs"/>
+          <w:rtl/>
+          <w:lang w:bidi="fa-IR"/>
+        </w:rPr>
+        <w:t xml:space="preserve"> به نوزاد و خواندن سیگنال </w:t>
+      </w:r>
+      <w:r>
+        <w:rPr>
+          <w:lang w:bidi="fa-IR"/>
+        </w:rPr>
+        <w:t>EEG</w:t>
+      </w:r>
+      <w:r>
+        <w:rPr>
+          <w:rFonts w:hint="cs"/>
+          <w:rtl/>
+          <w:lang w:bidi="fa-IR"/>
+        </w:rPr>
+        <w:t xml:space="preserve"> برای تشخیص آن که تشنج رخ داده است یا خیر نیاز به افرادی متخصص و هم چنین تجهیزات پیشرفته دارد. در بسیاری از بخش های مراقبت ویژه کودکان با وجود سیستم مانیتورینگ </w:t>
+      </w:r>
+      <w:r>
+        <w:rPr>
+          <w:lang w:bidi="fa-IR"/>
+        </w:rPr>
+        <w:t>EEG</w:t>
+      </w:r>
+      <w:r>
+        <w:rPr>
+          <w:rFonts w:hint="cs"/>
+          <w:rtl/>
+          <w:lang w:bidi="fa-IR"/>
+        </w:rPr>
+        <w:t xml:space="preserve"> افراد متخصص حاضر در سایت اندکی وجود دارد و تشخیص هم چنان بر اساس نشانه های کلینیک انجام می پذیرد که فقط 10 درصد رویدادهای تشنج را آشکار می کند. </w:t>
+      </w:r>
+    </w:p>
+    <w:p>
+      <w:pPr>
         <w:pStyle w:val="Heading2"/>
         <w:rPr>
           <w:rtl/>
         </w:rPr>
       </w:pPr>
-      <w:bookmarkStart w:id="11" w:name="_Toc45633857"/>
+      <w:bookmarkStart w:id="10" w:name="_Toc45633857"/>
       <w:r>
         <w:rPr>
           <w:rFonts w:hint="cs"/>
           <w:rtl/>
         </w:rPr>
         <w:t>ضرورت تحقیق</w:t>
+      </w:r>
+      <w:bookmarkEnd w:id="10"/>
+    </w:p>
+    <w:p>
+      <w:pPr>
+        <w:pStyle w:val="BodyText"/>
+        <w:rPr>
+          <w:rFonts w:hint="cs"/>
+          <w:rtl/>
+          <w:lang w:bidi="fa-IR"/>
+        </w:rPr>
+      </w:pPr>
+      <w:r>
+        <w:rPr>
+          <w:rFonts w:hint="cs"/>
+          <w:rtl/>
+          <w:lang w:bidi="fa-IR"/>
+        </w:rPr>
+        <w:t xml:space="preserve">از آن جا که تشخیص به هنگام وقوع حمله در نوزادان می تواند امکان درمان به موقع را فراهم سازد در نتیجه طراحی الگوریتم هایی که بتوانند با صورت خودکار سیگنال </w:t>
+      </w:r>
+      <w:r>
+        <w:rPr>
+          <w:lang w:bidi="fa-IR"/>
+        </w:rPr>
+        <w:t>EEG</w:t>
+      </w:r>
+      <w:r>
+        <w:rPr>
+          <w:rFonts w:hint="cs"/>
+          <w:rtl/>
+          <w:lang w:bidi="fa-IR"/>
+        </w:rPr>
+        <w:t xml:space="preserve"> را خوانده و آن را تحلیل کنند و زمان رخداد تشنج کادر درمان را مطلع سازند بسیار به سیستم درمان بخش های مراقبت ویژه کودکان کمک می کند. </w:t>
+      </w:r>
+    </w:p>
+    <w:p>
+      <w:pPr>
+        <w:pStyle w:val="BodyText"/>
+        <w:rPr>
+          <w:rFonts w:hint="cs"/>
+          <w:rtl/>
+          <w:lang w:bidi="fa-IR"/>
+        </w:rPr>
+      </w:pPr>
+      <w:r>
+        <w:rPr>
+          <w:rFonts w:hint="cs"/>
+          <w:rtl/>
+          <w:lang w:bidi="fa-IR"/>
+        </w:rPr>
+        <w:t xml:space="preserve">از آن جا که این مهم بر محققین پوشیده نبوده است روش هایی تا کنون برای خل این مسأله ارائه شده است. آن چه در این گزارش سعی بر انجام آن داریم بهتر کردن جدیدترین روش مبتنی بر شبکه های عصبی عمیق پیچشی است. </w:t>
+      </w:r>
+    </w:p>
+    <w:p>
+      <w:pPr>
+        <w:pStyle w:val="Heading2"/>
+        <w:rPr>
+          <w:rtl/>
+        </w:rPr>
+      </w:pPr>
+      <w:bookmarkStart w:id="11" w:name="_Toc45633858"/>
+      <w:r>
+        <w:rPr>
+          <w:rFonts w:hint="cs"/>
+          <w:rtl/>
+        </w:rPr>
+        <w:lastRenderedPageBreak/>
+        <w:t>پیشینه تحقیق</w:t>
       </w:r>
       <w:bookmarkEnd w:id="11"/>
     </w:p>
     <w:p>
       <w:pPr>
-        <w:pStyle w:val="Heading2"/>
-        <w:rPr>
-          <w:rtl/>
-        </w:rPr>
-      </w:pPr>
-      <w:bookmarkStart w:id="12" w:name="_Toc45633858"/>
+        <w:pStyle w:val="BodyText"/>
+        <w:rPr>
+          <w:rtl/>
+          <w:lang w:bidi="fa-IR"/>
+        </w:rPr>
+      </w:pPr>
       <w:r>
         <w:rPr>
           <w:rFonts w:hint="cs"/>
           <w:rtl/>
-        </w:rPr>
-        <w:t>پیشینه تحقیق</w:t>
-      </w:r>
+          <w:lang w:bidi="fa-IR"/>
+        </w:rPr>
+        <w:t xml:space="preserve">روش های </w:t>
+      </w:r>
+      <w:r>
+        <w:rPr>
+          <w:rFonts w:hint="cs"/>
+          <w:rtl/>
+          <w:lang w:bidi="fa-IR"/>
+        </w:rPr>
+        <w:t>اولیه</w:t>
+      </w:r>
+      <w:r>
+        <w:rPr>
+          <w:rFonts w:hint="cs"/>
+          <w:rtl/>
+          <w:lang w:bidi="fa-IR"/>
+        </w:rPr>
+        <w:t xml:space="preserve"> تشخیص تشنج از یک سری قانون ها و آستانه های ابتکاری استفاده می کردند. در واقع مشخصات کلینیکی تشنج انگیزه ای بوده است تا به دنبال یک سری ویژگی های مشترک در بین موارد تشنج بوده و از آن ها برای شناسایی تشنج استفاده کرد. پس از شناسایی این ویژگی ها یک پنجره از سیگنال </w:t>
+      </w:r>
+      <w:r>
+        <w:rPr>
+          <w:lang w:bidi="fa-IR"/>
+        </w:rPr>
+        <w:t>EEG</w:t>
+      </w:r>
+      <w:r>
+        <w:rPr>
+          <w:rFonts w:hint="cs"/>
+          <w:rtl/>
+          <w:lang w:bidi="fa-IR"/>
+        </w:rPr>
+        <w:t xml:space="preserve"> را می توان با استفاده از استخراج ویژگی ها از </w:t>
+      </w:r>
+      <w:r>
+        <w:rPr>
+          <w:rFonts w:hint="cs"/>
+          <w:rtl/>
+          <w:lang w:bidi="fa-IR"/>
+        </w:rPr>
+        <w:t>آن و اعمال آستانه ای به عنوان تشنج یا غیر تشنج دسته بندی کرد.</w:t>
+      </w:r>
+      <w:r>
+        <w:rPr>
+          <w:rFonts w:hint="cs"/>
+          <w:rtl/>
+          <w:lang w:bidi="fa-IR"/>
+        </w:rPr>
+        <w:t xml:space="preserve"> در مراجع</w:t>
+      </w:r>
+      <w:r>
+        <w:rPr>
+          <w:rFonts w:hint="cs"/>
+          <w:rtl/>
+          <w:lang w:bidi="fa-IR"/>
+        </w:rPr>
+        <w:t xml:space="preserve"> </w:t>
+      </w:r>
+      <w:r>
+        <w:rPr>
+          <w:rtl/>
+          <w:lang w:bidi="fa-IR"/>
+        </w:rPr>
+        <w:fldChar w:fldCharType="begin"/>
+      </w:r>
+      <w:r>
+        <w:rPr>
+          <w:rtl/>
+          <w:lang w:bidi="fa-IR"/>
+        </w:rPr>
+        <w:instrText xml:space="preserve"> </w:instrText>
+      </w:r>
+      <w:r>
+        <w:rPr>
+          <w:lang w:bidi="fa-IR"/>
+        </w:rPr>
+        <w:instrText>ADDIN EN.CITE &lt;EndNote&gt;&lt;Cite&gt;&lt;Author&gt;Liu&lt;/Author&gt;&lt;Year&gt;1992&lt;/Year&gt;&lt;RecNum&gt;109&lt;/RecNum&gt;&lt;DisplayText&gt;[2]&lt;/DisplayText&gt;&lt;record&gt;&lt;rec-number&gt;109&lt;/rec-number&gt;&lt;foreign-keys&gt;&lt;key app="EN" db-id="52rwv9wptp5f53erxd3v0v9h9r5wpsxppttr" timestamp="1594794958"&gt;109&lt;/key&gt;&lt;/foreign-keys&gt;&lt;ref-type name="Journal Article"&gt;17&lt;/ref-type&gt;&lt;contributors&gt;&lt;authors&gt;&lt;author&gt;Liu, A&lt;/author&gt;&lt;author&gt;Hahn, JS&lt;/author&gt;&lt;author&gt;Heldt, GP&lt;/author&gt;&lt;author&gt;Coen, RW&lt;/author&gt;&lt;/authors&gt;&lt;/contributors&gt;&lt;titles&gt;&lt;title&gt;Detection of neonatal seizures through computerized EEG analysis&lt;/title&gt;&lt;secondary-title&gt;Electroencephalography and clinical neurophysiology&lt;/secondary-title&gt;&lt;/titles&gt;&lt;periodical&gt;&lt;full-title&gt;Electroencephalography and clinical neurophysiology&lt;/full-title&gt;&lt;/periodical&gt;&lt;pages&gt;30-37&lt;/pages&gt;&lt;volume&gt;82&lt;/volume&gt;&lt;number&gt;1&lt;/number&gt;&lt;dates&gt;&lt;year&gt;1992&lt;/year&gt;&lt;/dates&gt;&lt;isbn&gt;0013-4694&lt;/isbn&gt;&lt;urls&gt;&lt;/urls&gt;&lt;/record&gt;&lt;/Cite&gt;&lt;/EndNote</w:instrText>
+      </w:r>
+      <w:r>
+        <w:rPr>
+          <w:rtl/>
+          <w:lang w:bidi="fa-IR"/>
+        </w:rPr>
+        <w:instrText>&gt;</w:instrText>
+      </w:r>
+      <w:r>
+        <w:rPr>
+          <w:rtl/>
+          <w:lang w:bidi="fa-IR"/>
+        </w:rPr>
+        <w:fldChar w:fldCharType="separate"/>
+      </w:r>
+      <w:r>
+        <w:rPr>
+          <w:noProof/>
+          <w:rtl/>
+          <w:lang w:bidi="fa-IR"/>
+        </w:rPr>
+        <w:t>[</w:t>
+      </w:r>
+      <w:hyperlink w:anchor="_ENREF_2" w:tooltip="Liu, 1992 #109" w:history="1">
+        <w:r>
+          <w:rPr>
+            <w:noProof/>
+            <w:rtl/>
+            <w:lang w:bidi="fa-IR"/>
+          </w:rPr>
+          <w:t>2</w:t>
+        </w:r>
+      </w:hyperlink>
+      <w:r>
+        <w:rPr>
+          <w:noProof/>
+          <w:rtl/>
+          <w:lang w:bidi="fa-IR"/>
+        </w:rPr>
+        <w:t>]</w:t>
+      </w:r>
+      <w:r>
+        <w:rPr>
+          <w:rtl/>
+          <w:lang w:bidi="fa-IR"/>
+        </w:rPr>
+        <w:fldChar w:fldCharType="end"/>
+      </w:r>
+      <w:r>
+        <w:rPr>
+          <w:rFonts w:hint="cs"/>
+          <w:rtl/>
+          <w:lang w:bidi="fa-IR"/>
+        </w:rPr>
+        <w:t xml:space="preserve"> </w:t>
+      </w:r>
+      <w:r>
+        <w:rPr>
+          <w:rtl/>
+          <w:lang w:bidi="fa-IR"/>
+        </w:rPr>
+        <w:fldChar w:fldCharType="begin"/>
+      </w:r>
+      <w:r>
+        <w:rPr>
+          <w:rtl/>
+          <w:lang w:bidi="fa-IR"/>
+        </w:rPr>
+        <w:instrText xml:space="preserve"> </w:instrText>
+      </w:r>
+      <w:r>
+        <w:rPr>
+          <w:lang w:bidi="fa-IR"/>
+        </w:rPr>
+        <w:instrText>ADDIN EN.CITE &lt;EndNote&gt;&lt;Cite&gt;&lt;Author&gt;Gotman&lt;/Author&gt;&lt;Year&gt;1997&lt;/Year&gt;&lt;RecNum&gt;110&lt;/RecNum&gt;&lt;DisplayText&gt;[3]&lt;/DisplayText&gt;&lt;record&gt;&lt;rec-number&gt;110&lt;/rec-number&gt;&lt;foreign-keys&gt;&lt;key app="EN" db-id="52rwv9wptp5f53erxd3v0v9h9r5wpsxppttr" timestamp="1594795528"&gt;110</w:instrText>
+      </w:r>
+      <w:r>
+        <w:rPr>
+          <w:rtl/>
+          <w:lang w:bidi="fa-IR"/>
+        </w:rPr>
+        <w:instrText>&lt;/</w:instrText>
+      </w:r>
+      <w:r>
+        <w:rPr>
+          <w:lang w:bidi="fa-IR"/>
+        </w:rPr>
+        <w:instrText>key&gt;&lt;/foreign-keys&gt;&lt;ref-type name="Journal Article"&gt;17&lt;/ref-type&gt;&lt;contributors&gt;&lt;authors&gt;&lt;author&gt;Gotman, J&lt;/author&gt;&lt;author&gt;Flanagan, D&lt;/author&gt;&lt;author&gt;Zhang, J&lt;/author&gt;&lt;author&gt;Rosenblatt, B&lt;/author&gt;&lt;/authors&gt;&lt;/contributors&gt;&lt;titles&gt;&lt;title&gt;Automatic seizure detection in the newborn: methods and initial evaluation&lt;/title&gt;&lt;secondary-title&gt;Electroencephalography and clinical neurophysiology&lt;/secondary-title&gt;&lt;/titles&gt;&lt;periodical&gt;&lt;full-title&gt;Electroencephalography and clinical neurophysiology&lt;/full-title&gt;&lt;/periodical&gt;&lt;pages&gt;356-362&lt;/pages&gt;&lt;volume&gt;103&lt;/volume&gt;&lt;number&gt;3&lt;/number&gt;&lt;dates&gt;&lt;year&gt;1997&lt;/year&gt;&lt;/dates&gt;&lt;isbn&gt;0013-4694&lt;/isbn&gt;&lt;urls&gt;&lt;/urls&gt;&lt;/record&gt;&lt;/Cite&gt;&lt;/EndNote</w:instrText>
+      </w:r>
+      <w:r>
+        <w:rPr>
+          <w:rtl/>
+          <w:lang w:bidi="fa-IR"/>
+        </w:rPr>
+        <w:instrText>&gt;</w:instrText>
+      </w:r>
+      <w:r>
+        <w:rPr>
+          <w:rtl/>
+          <w:lang w:bidi="fa-IR"/>
+        </w:rPr>
+        <w:fldChar w:fldCharType="separate"/>
+      </w:r>
+      <w:r>
+        <w:rPr>
+          <w:noProof/>
+          <w:rtl/>
+          <w:lang w:bidi="fa-IR"/>
+        </w:rPr>
+        <w:t>[</w:t>
+      </w:r>
+      <w:hyperlink w:anchor="_ENREF_3" w:tooltip="Gotman, 1997 #110" w:history="1">
+        <w:r>
+          <w:rPr>
+            <w:noProof/>
+            <w:rtl/>
+            <w:lang w:bidi="fa-IR"/>
+          </w:rPr>
+          <w:t>3</w:t>
+        </w:r>
+      </w:hyperlink>
+      <w:r>
+        <w:rPr>
+          <w:noProof/>
+          <w:rtl/>
+          <w:lang w:bidi="fa-IR"/>
+        </w:rPr>
+        <w:t>]</w:t>
+      </w:r>
+      <w:r>
+        <w:rPr>
+          <w:rtl/>
+          <w:lang w:bidi="fa-IR"/>
+        </w:rPr>
+        <w:fldChar w:fldCharType="end"/>
+      </w:r>
+      <w:r>
+        <w:rPr>
+          <w:lang w:bidi="fa-IR"/>
+        </w:rPr>
+        <w:t xml:space="preserve"> </w:t>
+      </w:r>
+      <w:r>
+        <w:rPr>
+          <w:rFonts w:hint="cs"/>
+          <w:rtl/>
+          <w:lang w:bidi="fa-IR"/>
+        </w:rPr>
+        <w:t xml:space="preserve"> و </w:t>
+      </w:r>
+      <w:r>
+        <w:rPr>
+          <w:rtl/>
+          <w:lang w:bidi="fa-IR"/>
+        </w:rPr>
+        <w:fldChar w:fldCharType="begin"/>
+      </w:r>
+      <w:r>
+        <w:rPr>
+          <w:rtl/>
+          <w:lang w:bidi="fa-IR"/>
+        </w:rPr>
+        <w:instrText xml:space="preserve"> </w:instrText>
+      </w:r>
+      <w:r>
+        <w:rPr>
+          <w:lang w:bidi="fa-IR"/>
+        </w:rPr>
+        <w:instrText>ADDIN EN.CITE &lt;EndNote&gt;&lt;Cite&gt;&lt;Author&gt;Celka&lt;/Author&gt;&lt;Year&gt;2002&lt;/Year&gt;&lt;RecNum&gt;111&lt;/RecNum&gt;&lt;DisplayText&gt;[4]&lt;/DisplayText&gt;&lt;record&gt;&lt;rec-number&gt;111&lt;/rec-number&gt;&lt;foreign-keys&gt;&lt;key app="EN" db-id="52rwv9wptp5f53erxd3v0v9h9r5wpsxppttr" timestamp="1594795730"&gt;111</w:instrText>
+      </w:r>
+      <w:r>
+        <w:rPr>
+          <w:rtl/>
+          <w:lang w:bidi="fa-IR"/>
+        </w:rPr>
+        <w:instrText>&lt;/</w:instrText>
+      </w:r>
+      <w:r>
+        <w:rPr>
+          <w:lang w:bidi="fa-IR"/>
+        </w:rPr>
+        <w:instrText>key&gt;&lt;/foreign-keys&gt;&lt;ref-type name="Journal Article"&gt;17&lt;/ref-type&gt;&lt;contributors&gt;&lt;authors&gt;&lt;author&gt;Celka, Patrick&lt;/author&gt;&lt;author&gt;Colditz, Paul&lt;/author&gt;&lt;/authors&gt;&lt;/contributors&gt;&lt;titles&gt;&lt;title&gt;A computer-aided detection of EEG seizures in infants: a singular</w:instrText>
+      </w:r>
+      <w:r>
+        <w:rPr>
+          <w:rtl/>
+          <w:lang w:bidi="fa-IR"/>
+        </w:rPr>
+        <w:instrText>-</w:instrText>
+      </w:r>
+      <w:r>
+        <w:rPr>
+          <w:lang w:bidi="fa-IR"/>
+        </w:rPr>
+        <w:instrText>spectrum approach and performance comparison&lt;/title&gt;&lt;secondary-title&gt;IEEE transactions on biomedical engineering&lt;/secondary-title&gt;&lt;/titles&gt;&lt;periodical&gt;&lt;full-title&gt;IEEE transactions on biomedical engineering&lt;/full-title&gt;&lt;/periodical&gt;&lt;pages&gt;455-462&lt;/pages</w:instrText>
+      </w:r>
+      <w:r>
+        <w:rPr>
+          <w:rtl/>
+          <w:lang w:bidi="fa-IR"/>
+        </w:rPr>
+        <w:instrText>&gt;&lt;</w:instrText>
+      </w:r>
+      <w:r>
+        <w:rPr>
+          <w:lang w:bidi="fa-IR"/>
+        </w:rPr>
+        <w:instrText>volume&gt;49&lt;/volume&gt;&lt;number&gt;5&lt;/number&gt;&lt;dates&gt;&lt;year&gt;2002&lt;/year&gt;&lt;/dates&gt;&lt;isbn&gt;0018-9294&lt;/isbn&gt;&lt;urls&gt;&lt;/urls&gt;&lt;/record&gt;&lt;/Cite&gt;&lt;/EndNote</w:instrText>
+      </w:r>
+      <w:r>
+        <w:rPr>
+          <w:rtl/>
+          <w:lang w:bidi="fa-IR"/>
+        </w:rPr>
+        <w:instrText>&gt;</w:instrText>
+      </w:r>
+      <w:r>
+        <w:rPr>
+          <w:rtl/>
+          <w:lang w:bidi="fa-IR"/>
+        </w:rPr>
+        <w:fldChar w:fldCharType="separate"/>
+      </w:r>
+      <w:r>
+        <w:rPr>
+          <w:noProof/>
+          <w:rtl/>
+          <w:lang w:bidi="fa-IR"/>
+        </w:rPr>
+        <w:t>[</w:t>
+      </w:r>
+      <w:hyperlink w:anchor="_ENREF_4" w:tooltip="Celka, 2002 #111" w:history="1">
+        <w:r>
+          <w:rPr>
+            <w:noProof/>
+            <w:rtl/>
+            <w:lang w:bidi="fa-IR"/>
+          </w:rPr>
+          <w:t>4</w:t>
+        </w:r>
+      </w:hyperlink>
+      <w:r>
+        <w:rPr>
+          <w:noProof/>
+          <w:rtl/>
+          <w:lang w:bidi="fa-IR"/>
+        </w:rPr>
+        <w:t>]</w:t>
+      </w:r>
+      <w:r>
+        <w:rPr>
+          <w:rtl/>
+          <w:lang w:bidi="fa-IR"/>
+        </w:rPr>
+        <w:fldChar w:fldCharType="end"/>
+      </w:r>
+      <w:r>
+        <w:rPr>
+          <w:rFonts w:hint="cs"/>
+          <w:rtl/>
+          <w:lang w:bidi="fa-IR"/>
+        </w:rPr>
+        <w:t xml:space="preserve"> نمونه هایی از این روش ها را می توانید مشاهده کنید. هم چنین در مقاله </w:t>
+      </w:r>
+      <w:r>
+        <w:rPr>
+          <w:rtl/>
+          <w:lang w:bidi="fa-IR"/>
+        </w:rPr>
+        <w:fldChar w:fldCharType="begin"/>
+      </w:r>
+      <w:r>
+        <w:rPr>
+          <w:rtl/>
+          <w:lang w:bidi="fa-IR"/>
+        </w:rPr>
+        <w:instrText xml:space="preserve"> </w:instrText>
+      </w:r>
+      <w:r>
+        <w:rPr>
+          <w:lang w:bidi="fa-IR"/>
+        </w:rPr>
+        <w:instrText>ADDIN EN.CITE &lt;EndNote&gt;&lt;Cite&gt;&lt;Author&gt;Faul&lt;/Author&gt;&lt;Year&gt;2005&lt;/Year&gt;&lt;RecNum&gt;112&lt;/RecNum&gt;&lt;DisplayText&gt;[5]&lt;/DisplayText&gt;&lt;record&gt;&lt;rec-number&gt;112&lt;/rec-number&gt;&lt;foreign-keys&gt;&lt;key app="EN" db-id="52rwv9wptp5f53erxd3v0v9h9r5wpsxppttr" timestamp="1594795836"&gt;112</w:instrText>
+      </w:r>
+      <w:r>
+        <w:rPr>
+          <w:rtl/>
+          <w:lang w:bidi="fa-IR"/>
+        </w:rPr>
+        <w:instrText>&lt;/</w:instrText>
+      </w:r>
+      <w:r>
+        <w:rPr>
+          <w:lang w:bidi="fa-IR"/>
+        </w:rPr>
+        <w:instrText>key&gt;&lt;/foreign-keys&gt;&lt;ref-type name="Journal Article"&gt;17&lt;/ref-type&gt;&lt;contributors&gt;&lt;authors&gt;&lt;author&gt;Faul, Stephen&lt;/author&gt;&lt;author&gt;Boylan, Geraldine&lt;/author&gt;&lt;author&gt;Connolly, Sean&lt;/author&gt;&lt;author&gt;Marnane, Liam&lt;/author&gt;&lt;author&gt;Lightbody, Gordon&lt;/author&gt;&lt;/authors&gt;&lt;/contributors&gt;&lt;titles&gt;&lt;title&gt;An evaluation of automated neonatal seizure detection methods&lt;/title&gt;&lt;secondary-title&gt;Clinical Neurophysiology&lt;/secondary-title&gt;&lt;/titles&gt;&lt;periodical&gt;&lt;full-title&gt;Clinical Neurophysiology&lt;/full-title&gt;&lt;/periodical&gt;&lt;pages&gt;1533</w:instrText>
+      </w:r>
+      <w:r>
+        <w:rPr>
+          <w:rtl/>
+          <w:lang w:bidi="fa-IR"/>
+        </w:rPr>
+        <w:instrText>-1541&lt;/</w:instrText>
+      </w:r>
+      <w:r>
+        <w:rPr>
+          <w:lang w:bidi="fa-IR"/>
+        </w:rPr>
+        <w:instrText>pages&gt;&lt;volume&gt;116&lt;/volume&gt;&lt;number&gt;7&lt;/number&gt;&lt;dates&gt;&lt;year&gt;2005&lt;/year&gt;&lt;/dates&gt;&lt;isbn&gt;1388-2457&lt;/isbn&gt;&lt;urls&gt;&lt;/urls&gt;&lt;/record&gt;&lt;/Cite&gt;&lt;/EndNote</w:instrText>
+      </w:r>
+      <w:r>
+        <w:rPr>
+          <w:rtl/>
+          <w:lang w:bidi="fa-IR"/>
+        </w:rPr>
+        <w:instrText>&gt;</w:instrText>
+      </w:r>
+      <w:r>
+        <w:rPr>
+          <w:rtl/>
+          <w:lang w:bidi="fa-IR"/>
+        </w:rPr>
+        <w:fldChar w:fldCharType="separate"/>
+      </w:r>
+      <w:r>
+        <w:rPr>
+          <w:noProof/>
+          <w:rtl/>
+          <w:lang w:bidi="fa-IR"/>
+        </w:rPr>
+        <w:t>[</w:t>
+      </w:r>
+      <w:hyperlink w:anchor="_ENREF_5" w:tooltip="Faul, 2005 #112" w:history="1">
+        <w:r>
+          <w:rPr>
+            <w:noProof/>
+            <w:rtl/>
+            <w:lang w:bidi="fa-IR"/>
+          </w:rPr>
+          <w:t>5</w:t>
+        </w:r>
+      </w:hyperlink>
+      <w:r>
+        <w:rPr>
+          <w:noProof/>
+          <w:rtl/>
+          <w:lang w:bidi="fa-IR"/>
+        </w:rPr>
+        <w:t>]</w:t>
+      </w:r>
+      <w:r>
+        <w:rPr>
+          <w:rtl/>
+          <w:lang w:bidi="fa-IR"/>
+        </w:rPr>
+        <w:fldChar w:fldCharType="end"/>
+      </w:r>
+      <w:r>
+        <w:rPr>
+          <w:rFonts w:hint="cs"/>
+          <w:rtl/>
+          <w:lang w:bidi="fa-IR"/>
+        </w:rPr>
+        <w:t xml:space="preserve"> سه روش که بر همین اساس ارائه شده اند را با یکدیگر مقایسه کرده است. نتایج آزمایش های انجام شده نشان می دهد که هر الگوریت مبرای شناسایی الگوهای مشخصی از تشنج خوب عمل می کنند. در حالی که به علت تنوع بالای الگوهای تشنج نمی توان از این روش ها حداقل به صورت عملی در کلینیک ها استفاده نمود. </w:t>
+      </w:r>
+    </w:p>
+    <w:p>
+      <w:pPr>
+        <w:pStyle w:val="BodyText"/>
+        <w:rPr>
+          <w:rFonts w:hint="cs"/>
+          <w:rtl/>
+          <w:lang w:bidi="fa-IR"/>
+        </w:rPr>
+      </w:pPr>
+      <w:r>
+        <w:rPr>
+          <w:rFonts w:hint="cs"/>
+          <w:rtl/>
+          <w:lang w:bidi="fa-IR"/>
+        </w:rPr>
+        <w:t xml:space="preserve">سپس از الگوریتم های پیچیده داده محور یادگیری ماشین برای دسته بندی استفاده شد. الگوریتم های داده محور با استفاده از ویژگی هایی که قبلا تولید شده بود و استفاده از طبقه بند های مختلف مانند ماشین بردار پشتیبان و شبکه های ععصبی مصنوعی برای یافتن تشنج در سیگنال استفاده کردند. </w:t>
+      </w:r>
+      <w:bookmarkStart w:id="12" w:name="_GoBack"/>
       <w:bookmarkEnd w:id="12"/>
     </w:p>
     <w:p>
@@ -3072,7 +3764,183 @@
           <w:rtl/>
           <w:lang w:bidi="fa-IR"/>
         </w:rPr>
-        <w:t xml:space="preserve">در فصل بعدی ابتدا به صورت خلاصه روش پیشنهادی در مقاله مرجع را برای حل مسأله گفته شده بیان می کنیم و سپس ایده خود را جهت بهبود این روش بر روی دادگان مصنوعی شبیه سازی می کنیم تا نتیجه عملکرد مرتب سازی فازی کانال ها را بیابیم. مباحث مربوط به نحوه تولید داده های مصنوعی برای شبیه سازی و روش پیشنهادی برای مرتب سازی فازی کانال ها در فصل سوم گزارش می شوند. فصل چهارم به بررسی نتایج حاصل از اجرای الگوریتم پیشنهادی می پردازد. </w:t>
+        <w:t>در فصل بعدی ابتدا به صورت خلاصه روش پیشنهادی در مقاله مرجع را برای حل مسأله گفته شده بیان می</w:t>
+      </w:r>
+      <w:r>
+        <w:rPr>
+          <w:rFonts w:hint="eastAsia"/>
+          <w:rtl/>
+          <w:lang w:bidi="fa-IR"/>
+        </w:rPr>
+        <w:t>‌</w:t>
+      </w:r>
+      <w:r>
+        <w:rPr>
+          <w:rFonts w:hint="cs"/>
+          <w:rtl/>
+          <w:lang w:bidi="fa-IR"/>
+        </w:rPr>
+        <w:t>کنیم و سپس ایده خود را جهت بهبود این روش بر روی دادگان مصنوعی شبیه</w:t>
+      </w:r>
+      <w:r>
+        <w:rPr>
+          <w:rFonts w:hint="eastAsia"/>
+          <w:rtl/>
+          <w:lang w:bidi="fa-IR"/>
+        </w:rPr>
+        <w:t>‌</w:t>
+      </w:r>
+      <w:r>
+        <w:rPr>
+          <w:rFonts w:hint="cs"/>
+          <w:rtl/>
+          <w:lang w:bidi="fa-IR"/>
+        </w:rPr>
+        <w:t>سازی می کنیم تا نتیجه عملکرد مرتب</w:t>
+      </w:r>
+      <w:r>
+        <w:rPr>
+          <w:rFonts w:hint="eastAsia"/>
+          <w:rtl/>
+          <w:lang w:bidi="fa-IR"/>
+        </w:rPr>
+        <w:t>‌</w:t>
+      </w:r>
+      <w:r>
+        <w:rPr>
+          <w:rFonts w:hint="cs"/>
+          <w:rtl/>
+          <w:lang w:bidi="fa-IR"/>
+        </w:rPr>
+        <w:t>سازی فازی کانال</w:t>
+      </w:r>
+      <w:r>
+        <w:rPr>
+          <w:rFonts w:hint="eastAsia"/>
+          <w:rtl/>
+          <w:lang w:bidi="fa-IR"/>
+        </w:rPr>
+        <w:t>‌</w:t>
+      </w:r>
+      <w:r>
+        <w:rPr>
+          <w:rFonts w:hint="cs"/>
+          <w:rtl/>
+          <w:lang w:bidi="fa-IR"/>
+        </w:rPr>
+        <w:t>ها را بیابیم. مباحث مربوط به نحوه تولید داده</w:t>
+      </w:r>
+      <w:r>
+        <w:rPr>
+          <w:rFonts w:hint="eastAsia"/>
+          <w:rtl/>
+          <w:lang w:bidi="fa-IR"/>
+        </w:rPr>
+        <w:t>‌</w:t>
+      </w:r>
+      <w:r>
+        <w:rPr>
+          <w:rFonts w:hint="cs"/>
+          <w:rtl/>
+          <w:lang w:bidi="fa-IR"/>
+        </w:rPr>
+        <w:t>های مصنوعی برای شبیه</w:t>
+      </w:r>
+      <w:r>
+        <w:rPr>
+          <w:rFonts w:hint="eastAsia"/>
+          <w:rtl/>
+          <w:lang w:bidi="fa-IR"/>
+        </w:rPr>
+        <w:t>‌</w:t>
+      </w:r>
+      <w:r>
+        <w:rPr>
+          <w:rFonts w:hint="cs"/>
+          <w:rtl/>
+          <w:lang w:bidi="fa-IR"/>
+        </w:rPr>
+        <w:t>سازی و روش پیشنهادی برای مرتب</w:t>
+      </w:r>
+      <w:r>
+        <w:rPr>
+          <w:rFonts w:hint="eastAsia"/>
+          <w:rtl/>
+          <w:lang w:bidi="fa-IR"/>
+        </w:rPr>
+        <w:t>‌</w:t>
+      </w:r>
+      <w:r>
+        <w:rPr>
+          <w:rFonts w:hint="cs"/>
+          <w:rtl/>
+          <w:lang w:bidi="fa-IR"/>
+        </w:rPr>
+        <w:t>سازی فازی کانال</w:t>
+      </w:r>
+      <w:r>
+        <w:rPr>
+          <w:rFonts w:hint="eastAsia"/>
+          <w:rtl/>
+          <w:lang w:bidi="fa-IR"/>
+        </w:rPr>
+        <w:t>‌</w:t>
+      </w:r>
+      <w:r>
+        <w:rPr>
+          <w:rFonts w:hint="cs"/>
+          <w:rtl/>
+          <w:lang w:bidi="fa-IR"/>
+        </w:rPr>
+        <w:t xml:space="preserve">ها در فصل سوم گزارش </w:t>
+      </w:r>
+      <w:r>
+        <w:rPr>
+          <w:rFonts w:hint="cs"/>
+          <w:rtl/>
+          <w:lang w:bidi="fa-IR"/>
+        </w:rPr>
+        <w:t>قرار می</w:t>
+      </w:r>
+      <w:r>
+        <w:rPr>
+          <w:rFonts w:hint="eastAsia"/>
+          <w:rtl/>
+          <w:lang w:bidi="fa-IR"/>
+        </w:rPr>
+        <w:t>‌</w:t>
+      </w:r>
+      <w:r>
+        <w:rPr>
+          <w:rFonts w:hint="cs"/>
+          <w:rtl/>
+          <w:lang w:bidi="fa-IR"/>
+        </w:rPr>
+        <w:t>گیرند</w:t>
+      </w:r>
+      <w:r>
+        <w:rPr>
+          <w:rFonts w:hint="cs"/>
+          <w:rtl/>
+          <w:lang w:bidi="fa-IR"/>
+        </w:rPr>
+        <w:t>. فصل چهارم به بررسی نتایج حاصل از اجرای الگوریتم پیشنهادی می</w:t>
+      </w:r>
+      <w:r>
+        <w:rPr>
+          <w:rFonts w:hint="eastAsia"/>
+          <w:rtl/>
+          <w:lang w:bidi="fa-IR"/>
+        </w:rPr>
+        <w:t>‌</w:t>
+      </w:r>
+      <w:r>
+        <w:rPr>
+          <w:rFonts w:hint="cs"/>
+          <w:rtl/>
+          <w:lang w:bidi="fa-IR"/>
+        </w:rPr>
+        <w:t xml:space="preserve">پردازد. </w:t>
       </w:r>
     </w:p>
     <w:p>
@@ -3117,7 +3985,21 @@
           <w:rtl/>
         </w:rPr>
         <w:lastRenderedPageBreak/>
-        <w:t xml:space="preserve">تشیخص تشنج با استفاده از شبکه عصبی عمیق کاملا پیوسته </w:t>
+        <w:t>تشخ</w:t>
+      </w:r>
+      <w:r>
+        <w:rPr>
+          <w:rFonts w:hint="cs"/>
+          <w:rtl/>
+        </w:rPr>
+        <w:t>ی</w:t>
+      </w:r>
+      <w:r>
+        <w:rPr>
+          <w:rFonts w:hint="cs"/>
+          <w:rtl/>
+        </w:rPr>
+        <w:t xml:space="preserve">ص تشنج با استفاده از شبکه عصبی عمیق کاملا پیوسته </w:t>
       </w:r>
       <w:r>
         <w:rPr>
@@ -3152,6 +4034,332 @@
       <w:bookmarkEnd w:id="3"/>
       <w:bookmarkEnd w:id="4"/>
       <w:bookmarkEnd w:id="14"/>
+    </w:p>
+    <w:p>
+      <w:pPr>
+        <w:pStyle w:val="Heading2"/>
+        <w:rPr>
+          <w:rtl/>
+        </w:rPr>
+      </w:pPr>
+    </w:p>
+    <w:p>
+      <w:pPr>
+        <w:pStyle w:val="EndNoteBibliography"/>
+        <w:bidi/>
+        <w:ind w:hanging="720"/>
+        <w:rPr>
+          <w:rtl/>
+        </w:rPr>
+      </w:pPr>
+      <w:r>
+        <w:rPr>
+          <w:rtl/>
+        </w:rPr>
+        <w:fldChar w:fldCharType="begin"/>
+      </w:r>
+      <w:r>
+        <w:rPr>
+          <w:rtl/>
+        </w:rPr>
+        <w:instrText xml:space="preserve"> </w:instrText>
+      </w:r>
+      <w:r>
+        <w:instrText>ADDIN EN.REFLIST</w:instrText>
+      </w:r>
+      <w:r>
+        <w:rPr>
+          <w:rtl/>
+        </w:rPr>
+        <w:instrText xml:space="preserve"> </w:instrText>
+      </w:r>
+      <w:r>
+        <w:rPr>
+          <w:rtl/>
+        </w:rPr>
+        <w:fldChar w:fldCharType="separate"/>
+      </w:r>
+      <w:bookmarkStart w:id="15" w:name="_ENREF_1"/>
+      <w:r>
+        <w:rPr>
+          <w:rtl/>
+        </w:rPr>
+        <w:t>1.</w:t>
+      </w:r>
+      <w:r>
+        <w:rPr>
+          <w:rtl/>
+        </w:rPr>
+        <w:tab/>
+      </w:r>
+      <w:r>
+        <w:t xml:space="preserve">O’Shea, A., et al., </w:t>
+      </w:r>
+      <w:r>
+        <w:rPr>
+          <w:i/>
+        </w:rPr>
+        <w:t>Neonatal seizure detection from raw multi-channel EEG using a fully convolutional architecture.</w:t>
+      </w:r>
+      <w:r>
+        <w:t xml:space="preserve"> Neural Networks, 2020. </w:t>
+      </w:r>
+      <w:r>
+        <w:rPr>
+          <w:b/>
+        </w:rPr>
+        <w:t>123</w:t>
+      </w:r>
+      <w:r>
+        <w:t>: p. 12-25</w:t>
+      </w:r>
+      <w:r>
+        <w:rPr>
+          <w:rtl/>
+        </w:rPr>
+        <w:t>.</w:t>
+      </w:r>
+      <w:bookmarkEnd w:id="15"/>
+    </w:p>
+    <w:p>
+      <w:pPr>
+        <w:pStyle w:val="EndNoteBibliography"/>
+        <w:bidi/>
+        <w:ind w:hanging="720"/>
+        <w:rPr>
+          <w:rtl/>
+        </w:rPr>
+      </w:pPr>
+      <w:bookmarkStart w:id="16" w:name="_ENREF_2"/>
+      <w:r>
+        <w:rPr>
+          <w:rtl/>
+        </w:rPr>
+        <w:t>2.</w:t>
+      </w:r>
+      <w:r>
+        <w:rPr>
+          <w:rtl/>
+        </w:rPr>
+        <w:tab/>
+      </w:r>
+      <w:r>
+        <w:t xml:space="preserve">Liu, A., et al., </w:t>
+      </w:r>
+      <w:r>
+        <w:rPr>
+          <w:i/>
+        </w:rPr>
+        <w:t>Detection of neonatal seizures through computerized EEG analysis.</w:t>
+      </w:r>
+      <w:r>
+        <w:t xml:space="preserve"> Electroencephalography and clinical neurophysiology, 1992. </w:t>
+      </w:r>
+      <w:r>
+        <w:rPr>
+          <w:b/>
+        </w:rPr>
+        <w:t>82</w:t>
+      </w:r>
+      <w:r>
+        <w:t>(1): p. 30-37</w:t>
+      </w:r>
+      <w:r>
+        <w:rPr>
+          <w:rtl/>
+        </w:rPr>
+        <w:t>.</w:t>
+      </w:r>
+      <w:bookmarkEnd w:id="16"/>
+    </w:p>
+    <w:p>
+      <w:pPr>
+        <w:pStyle w:val="EndNoteBibliography"/>
+        <w:bidi/>
+        <w:ind w:hanging="720"/>
+        <w:rPr>
+          <w:rtl/>
+        </w:rPr>
+      </w:pPr>
+      <w:bookmarkStart w:id="17" w:name="_ENREF_3"/>
+      <w:r>
+        <w:rPr>
+          <w:rtl/>
+        </w:rPr>
+        <w:t>3.</w:t>
+      </w:r>
+      <w:r>
+        <w:rPr>
+          <w:rtl/>
+        </w:rPr>
+        <w:tab/>
+      </w:r>
+      <w:r>
+        <w:t xml:space="preserve">Gotman, J., et al., </w:t>
+      </w:r>
+      <w:r>
+        <w:rPr>
+          <w:i/>
+        </w:rPr>
+        <w:t>Automatic seizure detection in the newborn: methods and initial evaluation.</w:t>
+      </w:r>
+      <w:r>
+        <w:t xml:space="preserve"> Electroencephalography and clinical neurophysiology, 1997. </w:t>
+      </w:r>
+      <w:r>
+        <w:rPr>
+          <w:b/>
+        </w:rPr>
+        <w:t>103</w:t>
+      </w:r>
+      <w:r>
+        <w:t>(3): p. 356-362</w:t>
+      </w:r>
+      <w:r>
+        <w:rPr>
+          <w:rtl/>
+        </w:rPr>
+        <w:t>.</w:t>
+      </w:r>
+      <w:bookmarkEnd w:id="17"/>
+    </w:p>
+    <w:p>
+      <w:pPr>
+        <w:pStyle w:val="EndNoteBibliography"/>
+        <w:bidi/>
+        <w:ind w:hanging="720"/>
+        <w:rPr>
+          <w:rtl/>
+        </w:rPr>
+      </w:pPr>
+      <w:bookmarkStart w:id="18" w:name="_ENREF_4"/>
+      <w:r>
+        <w:rPr>
+          <w:rtl/>
+        </w:rPr>
+        <w:t>4.</w:t>
+      </w:r>
+      <w:r>
+        <w:rPr>
+          <w:rtl/>
+        </w:rPr>
+        <w:tab/>
+      </w:r>
+      <w:r>
+        <w:t>Celka, P</w:t>
+      </w:r>
+      <w:r>
+        <w:rPr>
+          <w:rtl/>
+        </w:rPr>
+        <w:t xml:space="preserve">. </w:t>
+      </w:r>
+      <w:r>
+        <w:t xml:space="preserve">and P. Colditz, </w:t>
+      </w:r>
+      <w:r>
+        <w:rPr>
+          <w:i/>
+        </w:rPr>
+        <w:t>A computer-aided detection of EEG seizures in infants: a singular-spectrum approach and performance comparison.</w:t>
+      </w:r>
+      <w:r>
+        <w:t xml:space="preserve"> IEEE transactions on biomedical engineering, 2002. </w:t>
+      </w:r>
+      <w:r>
+        <w:rPr>
+          <w:b/>
+        </w:rPr>
+        <w:t>49</w:t>
+      </w:r>
+      <w:r>
+        <w:t>(5): p. 455-462</w:t>
+      </w:r>
+      <w:r>
+        <w:rPr>
+          <w:rtl/>
+        </w:rPr>
+        <w:t>.</w:t>
+      </w:r>
+      <w:bookmarkEnd w:id="18"/>
+    </w:p>
+    <w:p>
+      <w:pPr>
+        <w:pStyle w:val="EndNoteBibliography"/>
+        <w:bidi/>
+        <w:ind w:hanging="720"/>
+        <w:rPr>
+          <w:rtl/>
+        </w:rPr>
+      </w:pPr>
+      <w:bookmarkStart w:id="19" w:name="_ENREF_5"/>
+      <w:r>
+        <w:rPr>
+          <w:rtl/>
+        </w:rPr>
+        <w:t>5.</w:t>
+      </w:r>
+      <w:r>
+        <w:rPr>
+          <w:rtl/>
+        </w:rPr>
+        <w:tab/>
+      </w:r>
+      <w:r>
+        <w:t xml:space="preserve">Faul, S., et al., </w:t>
+      </w:r>
+      <w:r>
+        <w:rPr>
+          <w:i/>
+        </w:rPr>
+        <w:t>An evaluation of automated neonatal</w:t>
+      </w:r>
+      <w:r>
+        <w:rPr>
+          <w:i/>
+          <w:rtl/>
+        </w:rPr>
+        <w:t xml:space="preserve"> </w:t>
+      </w:r>
+      <w:r>
+        <w:rPr>
+          <w:i/>
+        </w:rPr>
+        <w:t>seizure detection methods.</w:t>
+      </w:r>
+      <w:r>
+        <w:t xml:space="preserve"> Clinical Neurophysiology, 2005. </w:t>
+      </w:r>
+      <w:r>
+        <w:rPr>
+          <w:b/>
+        </w:rPr>
+        <w:t>116</w:t>
+      </w:r>
+      <w:r>
+        <w:t>(7): p. 1533-1541</w:t>
+      </w:r>
+      <w:r>
+        <w:rPr>
+          <w:rtl/>
+        </w:rPr>
+        <w:t>.</w:t>
+      </w:r>
+      <w:bookmarkEnd w:id="19"/>
+    </w:p>
+    <w:p>
+      <w:pPr>
+        <w:pStyle w:val="Heading2"/>
+        <w:rPr>
+          <w:rtl/>
+        </w:rPr>
+      </w:pPr>
+      <w:r>
+        <w:rPr>
+          <w:rtl/>
+        </w:rPr>
+        <w:fldChar w:fldCharType="end"/>
+      </w:r>
     </w:p>
     <w:sectPr>
       <w:headerReference w:type="even" r:id="rId19"/>
@@ -3388,7 +4596,7 @@
             <w:noProof/>
             <w:rtl/>
           </w:rPr>
-          <w:t>10</w:t>
+          <w:t>11</w:t>
         </w:r>
         <w:r>
           <w:rPr>
@@ -10585,7 +11793,7 @@
     <w:rPr>
       <w:rFonts w:cs="Times New Roman"/>
       <w:noProof/>
-      <w:sz w:val="20"/>
+      <w:sz w:val="32"/>
       <w:szCs w:val="20"/>
       <w:lang w:bidi="fa-IR"/>
     </w:rPr>
@@ -10598,7 +11806,7 @@
     <w:rPr>
       <w:rFonts w:cs="B Nazanin"/>
       <w:noProof/>
-      <w:sz w:val="24"/>
+      <w:sz w:val="32"/>
       <w:szCs w:val="28"/>
       <w:lang w:bidi="fa-IR"/>
     </w:rPr>
@@ -11939,7 +13147,7 @@
 </file>
 
 <file path=customXml/itemProps5.xml><?xml version="1.0" encoding="utf-8"?>
-<ds:datastoreItem xmlns:ds="http://schemas.openxmlformats.org/officeDocument/2006/customXml" ds:itemID="{EC5F769A-20CF-48C0-9384-938B49E6682A}">
+<ds:datastoreItem xmlns:ds="http://schemas.openxmlformats.org/officeDocument/2006/customXml" ds:itemID="{3842566D-A630-4B8E-9A74-51138F82963F}">
   <ds:schemaRefs>
     <ds:schemaRef ds:uri="http://schemas.openxmlformats.org/officeDocument/2006/bibliography"/>
   </ds:schemaRefs>

</xml_diff>

<commit_message>
the code is now complete
</commit_message>
<xml_diff>
--- a/report.docx
+++ b/report.docx
@@ -38,7 +38,7 @@
           <v:shape id="_x0000_s1115" type="#_x0000_t75" style="position:absolute;left:0;text-align:left;margin-left:72.55pt;margin-top:175pt;width:280pt;height:327.4pt;z-index:251664384">
             <v:imagedata r:id="rId13" o:title="" gain="79922f" blacklevel="1966f"/>
           </v:shape>
-          <o:OLEObject Type="Embed" ProgID="MSPhotoEd.3" ShapeID="_x0000_s1115" DrawAspect="Content" ObjectID="_1656324129" r:id="rId14"/>
+          <o:OLEObject Type="Embed" ProgID="MSPhotoEd.3" ShapeID="_x0000_s1115" DrawAspect="Content" ObjectID="_1656400107" r:id="rId14"/>
         </w:object>
       </w:r>
     </w:p>
@@ -3187,7 +3187,6 @@
       <w:pPr>
         <w:pStyle w:val="BodyText"/>
         <w:rPr>
-          <w:rFonts w:hint="cs"/>
           <w:rtl/>
           <w:lang w:bidi="fa-IR"/>
         </w:rPr>
@@ -3219,7 +3218,6 @@
       <w:pPr>
         <w:pStyle w:val="BodyText"/>
         <w:rPr>
-          <w:rFonts w:hint="cs"/>
           <w:rtl/>
           <w:lang w:bidi="fa-IR"/>
         </w:rPr>
@@ -3265,23 +3263,7 @@
           <w:rtl/>
           <w:lang w:bidi="fa-IR"/>
         </w:rPr>
-        <w:t xml:space="preserve">روش های </w:t>
-      </w:r>
-      <w:r>
-        <w:rPr>
-          <w:rFonts w:hint="cs"/>
-          <w:rtl/>
-          <w:lang w:bidi="fa-IR"/>
-        </w:rPr>
-        <w:t>اولیه</w:t>
-      </w:r>
-      <w:r>
-        <w:rPr>
-          <w:rFonts w:hint="cs"/>
-          <w:rtl/>
-          <w:lang w:bidi="fa-IR"/>
-        </w:rPr>
-        <w:t xml:space="preserve"> تشخیص تشنج از یک سری قانون ها و آستانه های ابتکاری استفاده می کردند. در واقع مشخصات کلینیکی تشنج انگیزه ای بوده است تا به دنبال یک سری ویژگی های مشترک در بین موارد تشنج بوده و از آن ها برای شناسایی تشنج استفاده کرد. پس از شناسایی این ویژگی ها یک پنجره از سیگنال </w:t>
+        <w:t xml:space="preserve">روش های اولیه تشخیص تشنج از یک سری قانون ها و آستانه های ابتکاری استفاده می کردند. در واقع مشخصات کلینیکی تشنج انگیزه ای بوده است تا به دنبال یک سری ویژگی های مشترک در بین موارد تشنج بوده و از آن ها برای شناسایی تشنج استفاده کرد. پس از شناسایی این ویژگی ها یک پنجره از سیگنال </w:t>
       </w:r>
       <w:r>
         <w:rPr>
@@ -3710,30 +3692,719 @@
       <w:pPr>
         <w:pStyle w:val="BodyText"/>
         <w:rPr>
-          <w:rFonts w:hint="cs"/>
-          <w:rtl/>
-          <w:lang w:bidi="fa-IR"/>
-        </w:rPr>
-      </w:pPr>
-      <w:r>
-        <w:rPr>
-          <w:rFonts w:hint="cs"/>
-          <w:rtl/>
-          <w:lang w:bidi="fa-IR"/>
-        </w:rPr>
-        <w:t xml:space="preserve">سپس از الگوریتم های پیچیده داده محور یادگیری ماشین برای دسته بندی استفاده شد. الگوریتم های داده محور با استفاده از ویژگی هایی که قبلا تولید شده بود و استفاده از طبقه بند های مختلف مانند ماشین بردار پشتیبان و شبکه های ععصبی مصنوعی برای یافتن تشنج در سیگنال استفاده کردند. </w:t>
-      </w:r>
-      <w:bookmarkStart w:id="12" w:name="_GoBack"/>
-      <w:bookmarkEnd w:id="12"/>
+          <w:rtl/>
+          <w:lang w:bidi="fa-IR"/>
+        </w:rPr>
+      </w:pPr>
+      <w:r>
+        <w:rPr>
+          <w:rFonts w:hint="cs"/>
+          <w:rtl/>
+          <w:lang w:bidi="fa-IR"/>
+        </w:rPr>
+        <w:t>سپس از الگوریتم های پیچیده داده محور یادگیری ماشین برای دسته بندی استفاده شد. الگوریتم های داده محور با استفاده از ویژگی هایی که قبلا تولید شده بود و استفاده از طبقه بند های مختلف مانند ماشین بردار پشتیبان و شبکه های ععصبی مصنوعی برای یافتن تشنج در سیگنال استفاده کردند</w:t>
+      </w:r>
+      <w:r>
+        <w:rPr>
+          <w:rFonts w:hint="cs"/>
+          <w:rtl/>
+          <w:lang w:bidi="fa-IR"/>
+        </w:rPr>
+        <w:t xml:space="preserve"> </w:t>
+      </w:r>
+      <w:r>
+        <w:rPr>
+          <w:rtl/>
+          <w:lang w:bidi="fa-IR"/>
+        </w:rPr>
+        <w:fldChar w:fldCharType="begin"/>
+      </w:r>
+      <w:r>
+        <w:rPr>
+          <w:rtl/>
+          <w:lang w:bidi="fa-IR"/>
+        </w:rPr>
+        <w:instrText xml:space="preserve"> </w:instrText>
+      </w:r>
+      <w:r>
+        <w:rPr>
+          <w:lang w:bidi="fa-IR"/>
+        </w:rPr>
+        <w:instrText>ADDIN EN.CITE &lt;EndNote&gt;&lt;Cite&gt;&lt;Author&gt;Thomas&lt;/Author&gt;&lt;Year&gt;2012&lt;/Year&gt;&lt;RecNum&gt;114&lt;/RecNum&gt;&lt;DisplayText&gt;[6, 7]&lt;/DisplayText&gt;&lt;record&gt;&lt;rec-number&gt;114&lt;/rec-number&gt;&lt;foreign-keys&gt;&lt;key app="EN" db-id="52rwv9wptp5f53erxd3v0v9h9r5wpsxppttr" timestamp="1594822282</w:instrText>
+      </w:r>
+      <w:r>
+        <w:rPr>
+          <w:rtl/>
+          <w:lang w:bidi="fa-IR"/>
+        </w:rPr>
+        <w:instrText>"&gt;114&lt;/</w:instrText>
+      </w:r>
+      <w:r>
+        <w:rPr>
+          <w:lang w:bidi="fa-IR"/>
+        </w:rPr>
+        <w:instrText>key&gt;&lt;/foreign-keys&gt;&lt;ref-type name="Journal Article"&gt;17&lt;/ref-type&gt;&lt;contributors&gt;&lt;authors&gt;&lt;author&gt;Thomas, Eoin M&lt;/author&gt;&lt;author&gt;Temko, Andriy&lt;/author&gt;&lt;author&gt;Marnane, William P&lt;/author&gt;&lt;author&gt;Boylan, Geraldine B&lt;/author&gt;&lt;author&gt;Lightbody, Gordon&lt;/author&gt;&lt;/authors&gt;&lt;/contributors&gt;&lt;titles&gt;&lt;title&gt;Discriminative and generative classification techniques applied to automated neonatal seizure detection&lt;/title&gt;&lt;secondary-title&gt;IEEE journal of biomedical and health informatics&lt;/secondary-title&gt;&lt;/titles&gt;&lt;periodical&gt;&lt;full-title&gt;IEEE journal of biomedical and health informatics&lt;/full-title&gt;&lt;/periodical&gt;&lt;pages&gt;297-304&lt;/pages&gt;&lt;volume&gt;17&lt;/volume&gt;&lt;number&gt;2&lt;/number&gt;&lt;dates&gt;&lt;year&gt;2012&lt;/year&gt;&lt;/dates&gt;&lt;isbn&gt;2168-2194&lt;/isbn&gt;&lt;urls&gt;&lt;/urls&gt;&lt;/record&gt;&lt;/Cite&gt;&lt;Cite&gt;&lt;Author&gt;Aarabi</w:instrText>
+      </w:r>
+      <w:r>
+        <w:rPr>
+          <w:rtl/>
+          <w:lang w:bidi="fa-IR"/>
+        </w:rPr>
+        <w:instrText>&lt;/</w:instrText>
+      </w:r>
+      <w:r>
+        <w:rPr>
+          <w:lang w:bidi="fa-IR"/>
+        </w:rPr>
+        <w:instrText>Author&gt;&lt;Year&gt;2007&lt;/Year&gt;&lt;RecNum&gt;113&lt;/RecNum&gt;&lt;record&gt;&lt;rec-number&gt;113&lt;/rec-number&gt;&lt;foreign-keys&gt;&lt;key app="EN" db-id="52rwv9wptp5f53erxd3v0v9h9r5wpsxppttr" timestamp="1594822218"&gt;113&lt;/key&gt;&lt;/foreign-keys&gt;&lt;ref-type name="Journal Article"&gt;17&lt;/ref-type&gt;&lt;contributors&gt;&lt;authors&gt;&lt;author&gt;Aarabi, Ardalan&lt;/author&gt;&lt;author&gt;Grebe, Reinhard&lt;/author&gt;&lt;author&gt;Wallois, Fabrice&lt;/author&gt;&lt;/authors&gt;&lt;/contributors&gt;&lt;titles&gt;&lt;title&gt;A multistage knowledge-based system for EEG seizure detection in newborn infants&lt;/title&gt;&lt;secondary-title&gt;Clinical Neurophysiology&lt;/secondary-title&gt;&lt;/titles&gt;&lt;periodical&gt;&lt;full-title&gt;Clinical Neurophysiology&lt;/full-title&gt;&lt;/periodical&gt;&lt;pages&gt;2781-2797&lt;/pages&gt;&lt;volume&gt;118&lt;/volume&gt;&lt;number&gt;12&lt;/number&gt;&lt;dates&gt;&lt;year&gt;2007&lt;/year&gt;&lt;/dates&gt;&lt;isbn&gt;1388-2457&lt;/isbn&gt;&lt;urls&gt;&lt;/urls&gt;&lt;/record&gt;&lt;/Cite&gt;&lt;/EndNote</w:instrText>
+      </w:r>
+      <w:r>
+        <w:rPr>
+          <w:rtl/>
+          <w:lang w:bidi="fa-IR"/>
+        </w:rPr>
+        <w:instrText>&gt;</w:instrText>
+      </w:r>
+      <w:r>
+        <w:rPr>
+          <w:rtl/>
+          <w:lang w:bidi="fa-IR"/>
+        </w:rPr>
+        <w:fldChar w:fldCharType="separate"/>
+      </w:r>
+      <w:r>
+        <w:rPr>
+          <w:noProof/>
+          <w:rtl/>
+          <w:lang w:bidi="fa-IR"/>
+        </w:rPr>
+        <w:t>[</w:t>
+      </w:r>
+      <w:hyperlink w:anchor="_ENREF_6" w:tooltip="Thomas, 2012 #114" w:history="1">
+        <w:r>
+          <w:rPr>
+            <w:noProof/>
+            <w:rtl/>
+            <w:lang w:bidi="fa-IR"/>
+          </w:rPr>
+          <w:t>6</w:t>
+        </w:r>
+      </w:hyperlink>
+      <w:r>
+        <w:rPr>
+          <w:noProof/>
+          <w:rtl/>
+          <w:lang w:bidi="fa-IR"/>
+        </w:rPr>
+        <w:t xml:space="preserve">, </w:t>
+      </w:r>
+      <w:hyperlink w:anchor="_ENREF_7" w:tooltip="Aarabi, 2007 #113" w:history="1">
+        <w:r>
+          <w:rPr>
+            <w:noProof/>
+            <w:rtl/>
+            <w:lang w:bidi="fa-IR"/>
+          </w:rPr>
+          <w:t>7</w:t>
+        </w:r>
+      </w:hyperlink>
+      <w:r>
+        <w:rPr>
+          <w:noProof/>
+          <w:rtl/>
+          <w:lang w:bidi="fa-IR"/>
+        </w:rPr>
+        <w:t>]</w:t>
+      </w:r>
+      <w:r>
+        <w:rPr>
+          <w:rtl/>
+          <w:lang w:bidi="fa-IR"/>
+        </w:rPr>
+        <w:fldChar w:fldCharType="end"/>
+      </w:r>
+      <w:r>
+        <w:rPr>
+          <w:rFonts w:hint="cs"/>
+          <w:rtl/>
+          <w:lang w:bidi="fa-IR"/>
+        </w:rPr>
+        <w:t>.</w:t>
+      </w:r>
+      <w:r>
+        <w:rPr>
+          <w:rFonts w:hint="cs"/>
+          <w:rtl/>
+          <w:lang w:bidi="fa-IR"/>
+        </w:rPr>
+        <w:t xml:space="preserve"> </w:t>
+      </w:r>
     </w:p>
     <w:p>
       <w:pPr>
+        <w:pStyle w:val="BodyText"/>
+        <w:rPr>
+          <w:rtl/>
+          <w:lang w:bidi="fa-IR"/>
+        </w:rPr>
+      </w:pPr>
+      <w:r>
+        <w:rPr>
+          <w:rFonts w:hint="cs"/>
+          <w:rtl/>
+          <w:lang w:bidi="fa-IR"/>
+        </w:rPr>
+        <w:t xml:space="preserve">در روش های فوق الگوریتم یادگیری ماشین بر روی ویژگی هاس استخراج شده پردازش را انجام می دهند که خود نیاز به دانشی از سیگنال </w:t>
+      </w:r>
+      <w:r>
+        <w:rPr>
+          <w:lang w:bidi="fa-IR"/>
+        </w:rPr>
+        <w:t>EEG</w:t>
+      </w:r>
+      <w:r>
+        <w:rPr>
+          <w:rFonts w:hint="cs"/>
+          <w:rtl/>
+          <w:lang w:bidi="fa-IR"/>
+        </w:rPr>
+        <w:t xml:space="preserve"> نوازد </w:t>
+      </w:r>
+      <w:r>
+        <w:rPr>
+          <w:rFonts w:hint="cs"/>
+          <w:rtl/>
+          <w:lang w:bidi="fa-IR"/>
+        </w:rPr>
+        <w:t>دارد</w:t>
+      </w:r>
+      <w:r>
+        <w:rPr>
+          <w:rFonts w:hint="cs"/>
+          <w:rtl/>
+          <w:lang w:bidi="fa-IR"/>
+        </w:rPr>
+        <w:t xml:space="preserve">. </w:t>
+      </w:r>
+      <w:r>
+        <w:rPr>
+          <w:rFonts w:hint="cs"/>
+          <w:rtl/>
+          <w:lang w:bidi="fa-IR"/>
+        </w:rPr>
+        <w:t xml:space="preserve">یکی از الگوریتم هایی که تعدادی از ویژگی های ساده را در یک چارچوب طبقه بندی ترکیب می کند کار </w:t>
+      </w:r>
+      <w:r>
+        <w:rPr>
+          <w:rtl/>
+          <w:lang w:bidi="fa-IR"/>
+        </w:rPr>
+        <w:fldChar w:fldCharType="begin"/>
+      </w:r>
+      <w:r>
+        <w:rPr>
+          <w:rtl/>
+          <w:lang w:bidi="fa-IR"/>
+        </w:rPr>
+        <w:instrText xml:space="preserve"> </w:instrText>
+      </w:r>
+      <w:r>
+        <w:rPr>
+          <w:lang w:bidi="fa-IR"/>
+        </w:rPr>
+        <w:instrText>ADDIN EN.CITE &lt;EndNote&gt;&lt;Cite&gt;&lt;Author&gt;Temko&lt;/Author&gt;&lt;Year&gt;2015&lt;/Year&gt;&lt;RecNum&gt;115&lt;/RecNum&gt;&lt;DisplayText&gt;[8]&lt;/DisplayText&gt;&lt;record&gt;&lt;rec-number&gt;115&lt;/rec-number&gt;&lt;foreign-keys&gt;&lt;key app="EN" db-id="52rwv9wptp5f53erxd3v0v9h9r5wpsxppttr" timestamp="1594826991"&gt;115</w:instrText>
+      </w:r>
+      <w:r>
+        <w:rPr>
+          <w:rtl/>
+          <w:lang w:bidi="fa-IR"/>
+        </w:rPr>
+        <w:instrText>&lt;/</w:instrText>
+      </w:r>
+      <w:r>
+        <w:rPr>
+          <w:lang w:bidi="fa-IR"/>
+        </w:rPr>
+        <w:instrText>key&gt;&lt;/foreign-keys&gt;&lt;ref-type name="Journal Article"&gt;17&lt;/ref-type&gt;&lt;contributors&gt;&lt;authors&gt;&lt;author&gt;Temko, Andriy&lt;/author&gt;&lt;author&gt;Marnane, William&lt;/author&gt;&lt;author&gt;Boylan, Geraldine&lt;/author&gt;&lt;author&gt;Lightbody, Gordon&lt;/author&gt;&lt;/authors&gt;&lt;/contributors&gt;&lt;titles&gt;&lt;title&gt;Clinical implementation of a neonatal seizure detection algorithm&lt;/title&gt;&lt;secondary-title&gt;Decision support systems&lt;/secondary-title&gt;&lt;/titles&gt;&lt;periodical&gt;&lt;full-title&gt;Decision support systems&lt;/full-title&gt;&lt;/periodical&gt;&lt;pages&gt;86-96&lt;/pages&gt;&lt;volume&gt;70&lt;/volume&gt;&lt;dates&gt;&lt;year&gt;2015&lt;/year&gt;&lt;/dates&gt;&lt;isbn&gt;0167-9236&lt;/isbn&gt;&lt;urls&gt;&lt;/urls&gt;&lt;/record&gt;&lt;/Cite&gt;&lt;/EndNote</w:instrText>
+      </w:r>
+      <w:r>
+        <w:rPr>
+          <w:rtl/>
+          <w:lang w:bidi="fa-IR"/>
+        </w:rPr>
+        <w:instrText>&gt;</w:instrText>
+      </w:r>
+      <w:r>
+        <w:rPr>
+          <w:rtl/>
+          <w:lang w:bidi="fa-IR"/>
+        </w:rPr>
+        <w:fldChar w:fldCharType="separate"/>
+      </w:r>
+      <w:r>
+        <w:rPr>
+          <w:noProof/>
+          <w:rtl/>
+          <w:lang w:bidi="fa-IR"/>
+        </w:rPr>
+        <w:t>[</w:t>
+      </w:r>
+      <w:hyperlink w:anchor="_ENREF_8" w:tooltip="Temko, 2015 #115" w:history="1">
+        <w:r>
+          <w:rPr>
+            <w:noProof/>
+            <w:rtl/>
+            <w:lang w:bidi="fa-IR"/>
+          </w:rPr>
+          <w:t>8</w:t>
+        </w:r>
+      </w:hyperlink>
+      <w:r>
+        <w:rPr>
+          <w:noProof/>
+          <w:rtl/>
+          <w:lang w:bidi="fa-IR"/>
+        </w:rPr>
+        <w:t>]</w:t>
+      </w:r>
+      <w:r>
+        <w:rPr>
+          <w:rtl/>
+          <w:lang w:bidi="fa-IR"/>
+        </w:rPr>
+        <w:fldChar w:fldCharType="end"/>
+      </w:r>
+      <w:r>
+        <w:rPr>
+          <w:rFonts w:hint="cs"/>
+          <w:rtl/>
+          <w:lang w:bidi="fa-IR"/>
+        </w:rPr>
+        <w:t xml:space="preserve"> است. تحقیقات دیگری نیز سعی بر یافتن ویژگی</w:t>
+      </w:r>
+      <w:r>
+        <w:rPr>
+          <w:rFonts w:hint="eastAsia"/>
+          <w:rtl/>
+          <w:lang w:bidi="fa-IR"/>
+        </w:rPr>
+        <w:t>‌</w:t>
+      </w:r>
+      <w:r>
+        <w:rPr>
+          <w:rFonts w:hint="cs"/>
+          <w:rtl/>
+          <w:lang w:bidi="fa-IR"/>
+        </w:rPr>
+        <w:t>های پیچیده</w:t>
+      </w:r>
+      <w:r>
+        <w:rPr>
+          <w:rFonts w:hint="eastAsia"/>
+          <w:rtl/>
+          <w:lang w:bidi="fa-IR"/>
+        </w:rPr>
+        <w:t>‌</w:t>
+      </w:r>
+      <w:r>
+        <w:rPr>
+          <w:rFonts w:hint="cs"/>
+          <w:rtl/>
+          <w:lang w:bidi="fa-IR"/>
+        </w:rPr>
+        <w:t>تر برای بهبود عملکرد سیستم داشته</w:t>
+      </w:r>
+      <w:r>
+        <w:rPr>
+          <w:rFonts w:hint="eastAsia"/>
+          <w:rtl/>
+          <w:lang w:bidi="fa-IR"/>
+        </w:rPr>
+        <w:t>‌</w:t>
+      </w:r>
+      <w:r>
+        <w:rPr>
+          <w:rFonts w:hint="cs"/>
+          <w:rtl/>
+          <w:lang w:bidi="fa-IR"/>
+        </w:rPr>
+        <w:t>اند، توصیفات پیچیده</w:t>
+      </w:r>
+      <w:r>
+        <w:rPr>
+          <w:rFonts w:hint="eastAsia"/>
+          <w:rtl/>
+          <w:lang w:bidi="fa-IR"/>
+        </w:rPr>
+        <w:t>‌</w:t>
+      </w:r>
+      <w:r>
+        <w:rPr>
+          <w:rFonts w:hint="cs"/>
+          <w:rtl/>
+          <w:lang w:bidi="fa-IR"/>
+        </w:rPr>
+        <w:t>ای مبتنی بر نظریه آشوب و آنالیز زمان فرکانس نیز برای یافتن ویژگی که بتواند بین کلاس</w:t>
+      </w:r>
+      <w:r>
+        <w:rPr>
+          <w:rFonts w:hint="eastAsia"/>
+          <w:rtl/>
+          <w:lang w:bidi="fa-IR"/>
+        </w:rPr>
+        <w:t>‌</w:t>
+      </w:r>
+      <w:r>
+        <w:rPr>
+          <w:rFonts w:hint="cs"/>
+          <w:rtl/>
+          <w:lang w:bidi="fa-IR"/>
+        </w:rPr>
+        <w:t xml:space="preserve">های تشنج و غیر تشنج تمایز قائل شود نیز انجام </w:t>
+      </w:r>
+      <w:r>
+        <w:rPr>
+          <w:rFonts w:hint="cs"/>
+          <w:rtl/>
+          <w:lang w:bidi="fa-IR"/>
+        </w:rPr>
+        <w:t xml:space="preserve">شده است </w:t>
+      </w:r>
+      <w:r>
+        <w:rPr>
+          <w:rtl/>
+          <w:lang w:bidi="fa-IR"/>
+        </w:rPr>
+        <w:fldChar w:fldCharType="begin"/>
+      </w:r>
+      <w:r>
+        <w:rPr>
+          <w:rtl/>
+          <w:lang w:bidi="fa-IR"/>
+        </w:rPr>
+        <w:instrText xml:space="preserve"> </w:instrText>
+      </w:r>
+      <w:r>
+        <w:rPr>
+          <w:lang w:bidi="fa-IR"/>
+        </w:rPr>
+        <w:instrText>ADDIN EN.CITE &lt;EndNote&gt;&lt;Cite&gt;&lt;Author&gt;Faul&lt;/Author&gt;&lt;Year&gt;2005&lt;/Year&gt;&lt;RecNum&gt;117&lt;/RecNum&gt;&lt;DisplayText&gt;[9, 10]&lt;/DisplayText&gt;&lt;record&gt;&lt;rec-number&gt;117&lt;/rec-number&gt;&lt;foreign-keys&gt;&lt;key app="EN" db-id="52rwv9wptp5f53erxd3v0v9h9r5wpsxppttr" timestamp="1594828169"&gt;1</w:instrText>
+      </w:r>
+      <w:r>
+        <w:rPr>
+          <w:rtl/>
+          <w:lang w:bidi="fa-IR"/>
+        </w:rPr>
+        <w:instrText>17&lt;/</w:instrText>
+      </w:r>
+      <w:r>
+        <w:rPr>
+          <w:lang w:bidi="fa-IR"/>
+        </w:rPr>
+        <w:instrText>key&gt;&lt;/foreign-keys&gt;&lt;ref-type name="Conference Proceedings"&gt;10&lt;/ref-type&gt;&lt;contributors&gt;&lt;authors&gt;&lt;author&gt;Faul, Stephen&lt;/author&gt;&lt;author&gt;Boylan, Geraldine&lt;/author&gt;&lt;author&gt;Connolly, Sean&lt;/author&gt;&lt;author&gt;Marnane, William&lt;/author&gt;&lt;author&gt;Lightbody, Gordon&lt;/author&gt;&lt;/authors&gt;&lt;/contributors&gt;&lt;titles&gt;&lt;title&gt;Chaos theory analysis of the newborn EEG-is it worth the wait?&lt;/title&gt;&lt;secondary-title&gt;IEEE International Workshop on Intelligent Signal Processing, 2005.&lt;/secondary-title&gt;&lt;/titles&gt;&lt;pages&gt;381-386&lt;/pages&gt;&lt;dates</w:instrText>
+      </w:r>
+      <w:r>
+        <w:rPr>
+          <w:rtl/>
+          <w:lang w:bidi="fa-IR"/>
+        </w:rPr>
+        <w:instrText>&gt;&lt;</w:instrText>
+      </w:r>
+      <w:r>
+        <w:rPr>
+          <w:lang w:bidi="fa-IR"/>
+        </w:rPr>
+        <w:instrText>year&gt;2005&lt;/year&gt;&lt;/dates&gt;&lt;publisher&gt;IEEE&lt;/publisher&gt;&lt;isbn&gt;078039030X&lt;/isbn&gt;&lt;urls&gt;&lt;/urls&gt;&lt;/record&gt;&lt;/Cite&gt;&lt;Cite&gt;&lt;Author&gt;Tapani&lt;/Author&gt;&lt;Year&gt;2019&lt;/Year&gt;&lt;RecNum&gt;116&lt;/RecNum&gt;&lt;record&gt;&lt;rec-number&gt;116&lt;/rec-number&gt;&lt;foreign-keys&gt;&lt;key app="EN" db-id="52rwv9wptp5f5</w:instrText>
+      </w:r>
+      <w:r>
+        <w:rPr>
+          <w:rtl/>
+          <w:lang w:bidi="fa-IR"/>
+        </w:rPr>
+        <w:instrText>3</w:instrText>
+      </w:r>
+      <w:r>
+        <w:rPr>
+          <w:lang w:bidi="fa-IR"/>
+        </w:rPr>
+        <w:instrText>erxd3v0v9h9r5wpsxppttr" timestamp="1594827995"&gt;116&lt;/key&gt;&lt;/foreign-keys&gt;&lt;ref-type name="Journal Article"&gt;17&lt;/ref-type&gt;&lt;contributors&gt;&lt;authors&gt;&lt;author&gt;Tapani, Karoliina T&lt;/author&gt;&lt;author&gt;Vanhatalo, Sampsa&lt;/author&gt;&lt;author&gt;Stevenson, Nathan J&lt;/author&gt;&lt;/authors&gt;&lt;/contributors&gt;&lt;titles&gt;&lt;title&gt;Time-varying EEG correlations improve automated neonatal seizure detection&lt;/title&gt;&lt;secondary-title&gt;International journal of neural systems&lt;/secondary-title&gt;&lt;/titles&gt;&lt;periodical&gt;&lt;full-title&gt;International journal of neural systems&lt;/full-title&gt;&lt;/periodical&gt;&lt;pages&gt;1850030&lt;/pages&gt;&lt;volume&gt;29&lt;/volume&gt;&lt;number&gt;04&lt;/number&gt;&lt;dates&gt;&lt;year&gt;2019&lt;/year&gt;&lt;/dates&gt;&lt;isbn&gt;0129-0657&lt;/isbn&gt;&lt;urls&gt;&lt;/urls&gt;&lt;/record&gt;&lt;/Cite&gt;&lt;/EndNote</w:instrText>
+      </w:r>
+      <w:r>
+        <w:rPr>
+          <w:rtl/>
+          <w:lang w:bidi="fa-IR"/>
+        </w:rPr>
+        <w:instrText>&gt;</w:instrText>
+      </w:r>
+      <w:r>
+        <w:rPr>
+          <w:rtl/>
+          <w:lang w:bidi="fa-IR"/>
+        </w:rPr>
+        <w:fldChar w:fldCharType="separate"/>
+      </w:r>
+      <w:r>
+        <w:rPr>
+          <w:noProof/>
+          <w:rtl/>
+          <w:lang w:bidi="fa-IR"/>
+        </w:rPr>
+        <w:t>[</w:t>
+      </w:r>
+      <w:hyperlink w:anchor="_ENREF_9" w:tooltip="Faul, 2005 #117" w:history="1">
+        <w:r>
+          <w:rPr>
+            <w:noProof/>
+            <w:rtl/>
+            <w:lang w:bidi="fa-IR"/>
+          </w:rPr>
+          <w:t>9</w:t>
+        </w:r>
+      </w:hyperlink>
+      <w:r>
+        <w:rPr>
+          <w:noProof/>
+          <w:rtl/>
+          <w:lang w:bidi="fa-IR"/>
+        </w:rPr>
+        <w:t xml:space="preserve">, </w:t>
+      </w:r>
+      <w:hyperlink w:anchor="_ENREF_10" w:tooltip="Tapani, 2019 #116" w:history="1">
+        <w:r>
+          <w:rPr>
+            <w:noProof/>
+            <w:rtl/>
+            <w:lang w:bidi="fa-IR"/>
+          </w:rPr>
+          <w:t>10</w:t>
+        </w:r>
+      </w:hyperlink>
+      <w:r>
+        <w:rPr>
+          <w:noProof/>
+          <w:rtl/>
+          <w:lang w:bidi="fa-IR"/>
+        </w:rPr>
+        <w:t>]</w:t>
+      </w:r>
+      <w:r>
+        <w:rPr>
+          <w:rtl/>
+          <w:lang w:bidi="fa-IR"/>
+        </w:rPr>
+        <w:fldChar w:fldCharType="end"/>
+      </w:r>
+      <w:r>
+        <w:rPr>
+          <w:rFonts w:hint="cs"/>
+          <w:rtl/>
+          <w:lang w:bidi="fa-IR"/>
+        </w:rPr>
+        <w:t xml:space="preserve">. </w:t>
+      </w:r>
+      <w:r>
+        <w:rPr>
+          <w:rFonts w:hint="cs"/>
+          <w:rtl/>
+          <w:lang w:bidi="fa-IR"/>
+        </w:rPr>
+        <w:t xml:space="preserve">این روش ها عموما زمان محاسباتی بالای برای استخراج ویژگی های مورد نیاز لازم دارند. </w:t>
+      </w:r>
+    </w:p>
+    <w:p>
+      <w:pPr>
+        <w:pStyle w:val="BodyText"/>
+        <w:rPr>
+          <w:lang w:bidi="fa-IR"/>
+        </w:rPr>
+      </w:pPr>
+      <w:r>
+        <w:rPr>
+          <w:rFonts w:hint="cs"/>
+          <w:rtl/>
+          <w:lang w:bidi="fa-IR"/>
+        </w:rPr>
+        <w:t xml:space="preserve">پیشرفت های اخیر در حوزه تحقیقاتی یادگیری عمیق در پردازش تصاویر و صوت که در توسعه الگوریتم </w:t>
+      </w:r>
+      <w:r>
+        <w:rPr>
+          <w:rFonts w:hint="cs"/>
+          <w:rtl/>
+          <w:lang w:bidi="fa-IR"/>
+        </w:rPr>
+        <w:lastRenderedPageBreak/>
+        <w:t xml:space="preserve">های تازه </w:t>
+      </w:r>
+      <w:r>
+        <w:rPr>
+          <w:lang w:bidi="fa-IR"/>
+        </w:rPr>
+        <w:t>EEG</w:t>
+      </w:r>
+      <w:r>
+        <w:rPr>
+          <w:rFonts w:hint="cs"/>
+          <w:rtl/>
+          <w:lang w:bidi="fa-IR"/>
+        </w:rPr>
+        <w:t xml:space="preserve"> استفاده شده اند نیازی به گام استخراج ویژگی ندارند. در واقع این الگوریتم ها هر دو گام استخراج ویژگی و دسته بندی را در یک </w:t>
+      </w:r>
+      <w:r>
+        <w:rPr>
+          <w:rFonts w:hint="cs"/>
+          <w:rtl/>
+          <w:lang w:bidi="fa-IR"/>
+        </w:rPr>
+        <w:t>رویه بهینه سازی انجام می دهند</w:t>
+      </w:r>
+      <w:r>
+        <w:rPr>
+          <w:rtl/>
+          <w:lang w:bidi="fa-IR"/>
+        </w:rPr>
+        <w:fldChar w:fldCharType="begin"/>
+      </w:r>
+      <w:r>
+        <w:rPr>
+          <w:rtl/>
+          <w:lang w:bidi="fa-IR"/>
+        </w:rPr>
+        <w:instrText xml:space="preserve"> </w:instrText>
+      </w:r>
+      <w:r>
+        <w:rPr>
+          <w:lang w:bidi="fa-IR"/>
+        </w:rPr>
+        <w:instrText>ADDIN EN.CITE &lt;EndNote&gt;&lt;Cite&gt;&lt;Author&gt;O&amp;apos;Shea&lt;/Author&gt;&lt;Year&gt;2017&lt;/Year&gt;&lt;RecNum&gt;118&lt;/RecNum&gt;&lt;DisplayText&gt;[11]&lt;/DisplayText&gt;&lt;record&gt;&lt;rec-number&gt;118&lt;/rec-number&gt;&lt;foreign-keys&gt;&lt;key app="EN" db-id="52rwv9wptp5f53erxd3v0v9h9r5wpsxppttr" timestamp="159482967</w:instrText>
+      </w:r>
+      <w:r>
+        <w:rPr>
+          <w:rtl/>
+          <w:lang w:bidi="fa-IR"/>
+        </w:rPr>
+        <w:instrText>2"&gt;118&lt;/</w:instrText>
+      </w:r>
+      <w:r>
+        <w:rPr>
+          <w:lang w:bidi="fa-IR"/>
+        </w:rPr>
+        <w:instrText>key&gt;&lt;/foreign-keys&gt;&lt;ref-type name="Conference Proceedings"&gt;10&lt;/ref-type&gt;&lt;contributors&gt;&lt;authors&gt;&lt;author&gt;O&amp;apos;Shea, Alison&lt;/author&gt;&lt;author&gt;Lightbody, Gordon&lt;/author&gt;&lt;author&gt;Boylan, Geraldine&lt;/author&gt;&lt;author&gt;Temko, Andriy&lt;/author&gt;&lt;/authors&gt;&lt;/contributors&gt;&lt;titles&gt;&lt;title&gt;Neonatal seizure detection using convolutional neural networks&lt;/title&gt;&lt;secondary-title&gt;2017 IEEE 27th International Workshop on Machine Learning for Signal Processing (MLSP)&lt;/secondary-title&gt;&lt;/titles&gt;&lt;pages&gt;1-6&lt;/pages&gt;&lt;dates&gt;&lt;year&gt;20</w:instrText>
+      </w:r>
+      <w:r>
+        <w:rPr>
+          <w:rtl/>
+          <w:lang w:bidi="fa-IR"/>
+        </w:rPr>
+        <w:instrText>17&lt;/</w:instrText>
+      </w:r>
+      <w:r>
+        <w:rPr>
+          <w:lang w:bidi="fa-IR"/>
+        </w:rPr>
+        <w:instrText>year&gt;&lt;/dates&gt;&lt;publisher&gt;IEEE&lt;/publisher&gt;&lt;isbn&gt;1509063412&lt;/isbn&gt;&lt;urls&gt;&lt;/urls&gt;&lt;/record&gt;&lt;/Cite&gt;&lt;/EndNote</w:instrText>
+      </w:r>
+      <w:r>
+        <w:rPr>
+          <w:rtl/>
+          <w:lang w:bidi="fa-IR"/>
+        </w:rPr>
+        <w:instrText>&gt;</w:instrText>
+      </w:r>
+      <w:r>
+        <w:rPr>
+          <w:rtl/>
+          <w:lang w:bidi="fa-IR"/>
+        </w:rPr>
+        <w:fldChar w:fldCharType="separate"/>
+      </w:r>
+      <w:r>
+        <w:rPr>
+          <w:noProof/>
+          <w:rtl/>
+          <w:lang w:bidi="fa-IR"/>
+        </w:rPr>
+        <w:t>[</w:t>
+      </w:r>
+      <w:hyperlink w:anchor="_ENREF_11" w:tooltip="O'Shea, 2017 #118" w:history="1">
+        <w:r>
+          <w:rPr>
+            <w:noProof/>
+            <w:rtl/>
+            <w:lang w:bidi="fa-IR"/>
+          </w:rPr>
+          <w:t>11</w:t>
+        </w:r>
+      </w:hyperlink>
+      <w:r>
+        <w:rPr>
+          <w:noProof/>
+          <w:rtl/>
+          <w:lang w:bidi="fa-IR"/>
+        </w:rPr>
+        <w:t>]</w:t>
+      </w:r>
+      <w:r>
+        <w:rPr>
+          <w:rtl/>
+          <w:lang w:bidi="fa-IR"/>
+        </w:rPr>
+        <w:fldChar w:fldCharType="end"/>
+      </w:r>
+      <w:r>
+        <w:rPr>
+          <w:rFonts w:hint="cs"/>
+          <w:rtl/>
+          <w:lang w:bidi="fa-IR"/>
+        </w:rPr>
+        <w:t>. الگوریتم</w:t>
+      </w:r>
+      <w:r>
+        <w:rPr>
+          <w:rFonts w:hint="eastAsia"/>
+          <w:rtl/>
+          <w:lang w:bidi="fa-IR"/>
+        </w:rPr>
+        <w:t>‌</w:t>
+      </w:r>
+      <w:r>
+        <w:rPr>
+          <w:rFonts w:hint="cs"/>
+          <w:rtl/>
+          <w:lang w:bidi="fa-IR"/>
+        </w:rPr>
+        <w:t xml:space="preserve">های یادگیری عمیق با سیگنال </w:t>
+      </w:r>
+      <w:r>
+        <w:rPr>
+          <w:lang w:bidi="fa-IR"/>
+        </w:rPr>
+        <w:t>EEG</w:t>
+      </w:r>
+      <w:r>
+        <w:rPr>
+          <w:rFonts w:hint="cs"/>
+          <w:rtl/>
+          <w:lang w:bidi="fa-IR"/>
+        </w:rPr>
+        <w:t xml:space="preserve"> افراد بزرگ سال اعمال شده است با این حال تحقیقات اندکی بر روی شناساسی تشنج نوازادان به کمک این روش ها انجام شده است. </w:t>
+      </w:r>
+      <w:r>
+        <w:rPr>
+          <w:rFonts w:hint="cs"/>
+          <w:rtl/>
+          <w:lang w:bidi="fa-IR"/>
+        </w:rPr>
+        <w:t xml:space="preserve"> </w:t>
+      </w:r>
+    </w:p>
+    <w:p>
+      <w:pPr>
         <w:pStyle w:val="Heading2"/>
         <w:rPr>
           <w:rtl/>
         </w:rPr>
       </w:pPr>
-      <w:bookmarkStart w:id="13" w:name="_Toc45633859"/>
+      <w:bookmarkStart w:id="12" w:name="_Toc45633859"/>
       <w:r>
         <w:rPr>
           <w:rFonts w:hint="cs"/>
@@ -3748,7 +4419,7 @@
         </w:rPr>
         <w:t>گزارش</w:t>
       </w:r>
-      <w:bookmarkEnd w:id="13"/>
+      <w:bookmarkEnd w:id="12"/>
     </w:p>
     <w:p>
       <w:pPr>
@@ -4022,7 +4693,7 @@
           <w:rtl/>
         </w:rPr>
       </w:pPr>
-      <w:bookmarkStart w:id="14" w:name="_Toc45633861"/>
+      <w:bookmarkStart w:id="13" w:name="_Toc45633861"/>
       <w:r>
         <w:rPr>
           <w:rFonts w:hint="cs"/>
@@ -4033,336 +4704,2263 @@
       </w:r>
       <w:bookmarkEnd w:id="3"/>
       <w:bookmarkEnd w:id="4"/>
-      <w:bookmarkEnd w:id="14"/>
+      <w:bookmarkEnd w:id="13"/>
     </w:p>
     <w:p>
       <w:pPr>
-        <w:pStyle w:val="Heading2"/>
-        <w:rPr>
-          <w:rtl/>
-        </w:rPr>
-      </w:pPr>
+        <w:pStyle w:val="BodyText"/>
+        <w:rPr>
+          <w:rtl/>
+          <w:lang w:bidi="fa-IR"/>
+        </w:rPr>
+      </w:pPr>
+      <w:r>
+        <w:rPr>
+          <w:rFonts w:hint="cs"/>
+          <w:rtl/>
+          <w:lang w:bidi="fa-IR"/>
+        </w:rPr>
+        <w:t xml:space="preserve">در این بخش به معرفی روش حل مسأله مقاله مرجع </w:t>
+      </w:r>
+      <w:r>
+        <w:rPr>
+          <w:rtl/>
+          <w:lang w:bidi="fa-IR"/>
+        </w:rPr>
+        <w:fldChar w:fldCharType="begin"/>
+      </w:r>
+      <w:r>
+        <w:rPr>
+          <w:rtl/>
+          <w:lang w:bidi="fa-IR"/>
+        </w:rPr>
+        <w:instrText xml:space="preserve"> </w:instrText>
+      </w:r>
+      <w:r>
+        <w:rPr>
+          <w:lang w:bidi="fa-IR"/>
+        </w:rPr>
+        <w:instrText>ADDIN EN.CITE &lt;EndNote&gt;&lt;Cite&gt;&lt;Author&gt;O’Shea&lt;/Author&gt;&lt;Year&gt;2020&lt;/Year&gt;&lt;RecNum&gt;108&lt;/RecNum&gt;&lt;DisplayText&gt;[1]&lt;/DisplayText&gt;&lt;record&gt;&lt;rec-number&gt;108&lt;/rec-number&gt;&lt;foreign-keys&gt;&lt;key app="EN" db-id="52rwv9wptp5f53erxd3v0v9h9r5wpsxppttr" timestamp="1594192535"&gt;108</w:instrText>
+      </w:r>
+      <w:r>
+        <w:rPr>
+          <w:rtl/>
+          <w:lang w:bidi="fa-IR"/>
+        </w:rPr>
+        <w:instrText>&lt;/</w:instrText>
+      </w:r>
+      <w:r>
+        <w:rPr>
+          <w:lang w:bidi="fa-IR"/>
+        </w:rPr>
+        <w:instrText>key&gt;&lt;/foreign-keys&gt;&lt;ref-type name="Journal Article"&gt;17&lt;/ref-type&gt;&lt;contributors&gt;&lt;authors&gt;&lt;author&gt;O’Shea, Alison&lt;/author&gt;&lt;author&gt;Lightbody, Gordon&lt;/author&gt;&lt;author&gt;Boylan, Geraldine&lt;/author&gt;&lt;author&gt;Temko, Andriy&lt;/author&gt;&lt;/authors&gt;&lt;/contributors&gt;&lt;titles&gt;&lt;title&gt;Neonatal seizure detection from raw multi-channel EEG using a fully convolutional architecture&lt;/title&gt;&lt;secondary-title&gt;Neural Networks&lt;/secondary-title&gt;&lt;/titles&gt;&lt;periodical&gt;&lt;full-title&gt;Neural networks&lt;/full-title&gt;&lt;/periodical&gt;&lt;pages&gt;12-25&lt;/pages&gt;&lt;volume&gt;123&lt;/volume&gt;&lt;keywords&gt;&lt;keyword&gt;Convolutional neural networks&lt;/keyword&gt;&lt;keyword&gt;EEG&lt;/keyword&gt;&lt;keyword&gt;Neonatal seizure detection&lt;/keyword&gt;&lt;keyword&gt;Weak labels&lt;/keyword&gt;&lt;/keywords&gt;&lt;dates&gt;&lt;year&gt;2020&lt;/year&gt;&lt;pub-dates&gt;&lt;date&gt;2020/03/01/&lt;/date&gt;&lt;/pub-dates&gt;&lt;/dates&gt;&lt;isbn&gt;0893-6080&lt;/isbn&gt;&lt;urls&gt;&lt;related-urls&gt;&lt;url&gt;http://www.sciencedirect.com/science/article/pii/S0893608019303910&lt;/url&gt;&lt;/related-urls&gt;&lt;/urls&gt;&lt;electronic-resource-num&gt;https://doi.org/10.1016/j.neunet.2019.11.023&lt;/electronic-resource-num&gt;&lt;/record&gt;&lt;/Cite&gt;&lt;/EndNote</w:instrText>
+      </w:r>
+      <w:r>
+        <w:rPr>
+          <w:rtl/>
+          <w:lang w:bidi="fa-IR"/>
+        </w:rPr>
+        <w:instrText>&gt;</w:instrText>
+      </w:r>
+      <w:r>
+        <w:rPr>
+          <w:rtl/>
+          <w:lang w:bidi="fa-IR"/>
+        </w:rPr>
+        <w:fldChar w:fldCharType="separate"/>
+      </w:r>
+      <w:r>
+        <w:rPr>
+          <w:noProof/>
+          <w:rtl/>
+          <w:lang w:bidi="fa-IR"/>
+        </w:rPr>
+        <w:t>[</w:t>
+      </w:r>
+      <w:hyperlink w:anchor="_ENREF_1" w:tooltip="O’Shea, 2020 #108" w:history="1">
+        <w:r>
+          <w:rPr>
+            <w:noProof/>
+            <w:rtl/>
+            <w:lang w:bidi="fa-IR"/>
+          </w:rPr>
+          <w:t>1</w:t>
+        </w:r>
+      </w:hyperlink>
+      <w:r>
+        <w:rPr>
+          <w:noProof/>
+          <w:rtl/>
+          <w:lang w:bidi="fa-IR"/>
+        </w:rPr>
+        <w:t>]</w:t>
+      </w:r>
+      <w:r>
+        <w:rPr>
+          <w:rtl/>
+          <w:lang w:bidi="fa-IR"/>
+        </w:rPr>
+        <w:fldChar w:fldCharType="end"/>
+      </w:r>
+      <w:r>
+        <w:rPr>
+          <w:rFonts w:hint="cs"/>
+          <w:rtl/>
+          <w:lang w:bidi="fa-IR"/>
+        </w:rPr>
+        <w:t xml:space="preserve"> می پردازیم و سپس راه حل پیشنهادی خود را برای بهبود عملکرد آن گزارش می کنیم.</w:t>
+      </w:r>
     </w:p>
     <w:p>
       <w:pPr>
-        <w:pStyle w:val="EndNoteBibliography"/>
-        <w:bidi/>
-        <w:ind w:hanging="720"/>
-        <w:rPr>
-          <w:rtl/>
-        </w:rPr>
-      </w:pPr>
-      <w:r>
-        <w:rPr>
-          <w:rtl/>
-        </w:rPr>
-        <w:fldChar w:fldCharType="begin"/>
-      </w:r>
-      <w:r>
-        <w:rPr>
-          <w:rtl/>
-        </w:rPr>
-        <w:instrText xml:space="preserve"> </w:instrText>
-      </w:r>
-      <w:r>
-        <w:instrText>ADDIN EN.REFLIST</w:instrText>
-      </w:r>
-      <w:r>
-        <w:rPr>
-          <w:rtl/>
-        </w:rPr>
-        <w:instrText xml:space="preserve"> </w:instrText>
-      </w:r>
-      <w:r>
-        <w:rPr>
-          <w:rtl/>
-        </w:rPr>
-        <w:fldChar w:fldCharType="separate"/>
-      </w:r>
-      <w:bookmarkStart w:id="15" w:name="_ENREF_1"/>
-      <w:r>
-        <w:rPr>
-          <w:rtl/>
-        </w:rPr>
-        <w:t>1.</w:t>
-      </w:r>
-      <w:r>
-        <w:rPr>
-          <w:rtl/>
-        </w:rPr>
-        <w:tab/>
-      </w:r>
-      <w:r>
-        <w:t xml:space="preserve">O’Shea, A., et al., </w:t>
-      </w:r>
-      <w:r>
-        <w:rPr>
-          <w:i/>
-        </w:rPr>
-        <w:t>Neonatal seizure detection from raw multi-channel EEG using a fully convolutional architecture.</w:t>
-      </w:r>
-      <w:r>
-        <w:t xml:space="preserve"> Neural Networks, 2020. </w:t>
-      </w:r>
-      <w:r>
-        <w:rPr>
-          <w:b/>
-        </w:rPr>
-        <w:t>123</w:t>
-      </w:r>
-      <w:r>
-        <w:t>: p. 12-25</w:t>
-      </w:r>
-      <w:r>
-        <w:rPr>
-          <w:rtl/>
-        </w:rPr>
-        <w:t>.</w:t>
-      </w:r>
-      <w:bookmarkEnd w:id="15"/>
+        <w:pStyle w:val="Heading2"/>
+        <w:rPr>
+          <w:rtl/>
+        </w:rPr>
+      </w:pPr>
+      <w:r>
+        <w:rPr>
+          <w:rFonts w:hint="cs"/>
+          <w:rtl/>
+        </w:rPr>
+        <w:t>روش حل پیشنهادی</w:t>
+      </w:r>
     </w:p>
     <w:p>
       <w:pPr>
-        <w:pStyle w:val="EndNoteBibliography"/>
-        <w:bidi/>
-        <w:ind w:hanging="720"/>
-        <w:rPr>
-          <w:rtl/>
-        </w:rPr>
-      </w:pPr>
-      <w:bookmarkStart w:id="16" w:name="_ENREF_2"/>
-      <w:r>
-        <w:rPr>
-          <w:rtl/>
-        </w:rPr>
-        <w:t>2.</w:t>
-      </w:r>
-      <w:r>
-        <w:rPr>
-          <w:rtl/>
-        </w:rPr>
-        <w:tab/>
-      </w:r>
-      <w:r>
-        <w:t xml:space="preserve">Liu, A., et al., </w:t>
-      </w:r>
-      <w:r>
-        <w:rPr>
-          <w:i/>
-        </w:rPr>
-        <w:t>Detection of neonatal seizures through computerized EEG analysis.</w:t>
-      </w:r>
-      <w:r>
-        <w:t xml:space="preserve"> Electroencephalography and clinical neurophysiology, 1992. </w:t>
-      </w:r>
-      <w:r>
-        <w:rPr>
-          <w:b/>
-        </w:rPr>
-        <w:t>82</w:t>
-      </w:r>
-      <w:r>
-        <w:t>(1): p. 30-37</w:t>
-      </w:r>
-      <w:r>
-        <w:rPr>
-          <w:rtl/>
-        </w:rPr>
-        <w:t>.</w:t>
-      </w:r>
-      <w:bookmarkEnd w:id="16"/>
+        <w:pStyle w:val="BodyText"/>
+        <w:rPr>
+          <w:rtl/>
+          <w:lang w:bidi="fa-IR"/>
+        </w:rPr>
+      </w:pPr>
+      <w:r>
+        <w:rPr>
+          <w:rFonts w:hint="cs"/>
+          <w:rtl/>
+          <w:lang w:bidi="fa-IR"/>
+        </w:rPr>
+        <w:t>در ر</w:t>
+      </w:r>
+      <w:r>
+        <w:rPr>
+          <w:rFonts w:hint="cs"/>
+          <w:rtl/>
+          <w:lang w:bidi="fa-IR"/>
+        </w:rPr>
+        <w:t xml:space="preserve">وش پیشنهادی با توجه به مشکلاتی </w:t>
+      </w:r>
+      <w:r>
+        <w:rPr>
+          <w:rFonts w:hint="cs"/>
+          <w:rtl/>
+          <w:lang w:bidi="fa-IR"/>
+        </w:rPr>
+        <w:t xml:space="preserve">که در نشانه گذاری سیگنال </w:t>
+      </w:r>
+      <w:r>
+        <w:rPr>
+          <w:lang w:bidi="fa-IR"/>
+        </w:rPr>
+        <w:t>EEG</w:t>
+      </w:r>
+      <w:r>
+        <w:rPr>
+          <w:rFonts w:hint="cs"/>
+          <w:rtl/>
+          <w:lang w:bidi="fa-IR"/>
+        </w:rPr>
+        <w:t xml:space="preserve"> نوزاد در رابطه با دقت زمانی و مکانی آن وجود دارد و با توجه به این نکته که حتی نشانه تشنج در یک کانال از سیگنال </w:t>
+      </w:r>
+      <w:r>
+        <w:rPr>
+          <w:lang w:bidi="fa-IR"/>
+        </w:rPr>
+        <w:t>EEG</w:t>
+      </w:r>
+      <w:r>
+        <w:rPr>
+          <w:rFonts w:hint="cs"/>
+          <w:rtl/>
+          <w:lang w:bidi="fa-IR"/>
+        </w:rPr>
+        <w:t xml:space="preserve"> منجر ب</w:t>
+      </w:r>
+      <w:r>
+        <w:rPr>
+          <w:rFonts w:hint="cs"/>
+          <w:rtl/>
+          <w:lang w:bidi="fa-IR"/>
+        </w:rPr>
+        <w:t xml:space="preserve">ه نشانه گذاری کل قطعه از سیگنال به عنوان تشنج می شود، پیشنهاد شده است که از اکثر داده هایی که دارای نشانه گذاری دقیق زمانی هستند (صرفا) برای آموزش شبکه عمیق استفاده شود. </w:t>
+      </w:r>
     </w:p>
     <w:p>
       <w:pPr>
-        <w:pStyle w:val="EndNoteBibliography"/>
-        <w:bidi/>
-        <w:ind w:hanging="720"/>
-        <w:rPr>
-          <w:rtl/>
-        </w:rPr>
-      </w:pPr>
-      <w:bookmarkStart w:id="17" w:name="_ENREF_3"/>
-      <w:r>
-        <w:rPr>
-          <w:rtl/>
-        </w:rPr>
-        <w:t>3.</w:t>
-      </w:r>
-      <w:r>
-        <w:rPr>
-          <w:rtl/>
-        </w:rPr>
-        <w:tab/>
-      </w:r>
-      <w:r>
-        <w:t xml:space="preserve">Gotman, J., et al., </w:t>
-      </w:r>
-      <w:r>
-        <w:rPr>
-          <w:i/>
-        </w:rPr>
-        <w:t>Automatic seizure detection in the newborn: methods and initial evaluation.</w:t>
-      </w:r>
-      <w:r>
-        <w:t xml:space="preserve"> Electroencephalography and clinical neurophysiology, 1997. </w:t>
-      </w:r>
-      <w:r>
-        <w:rPr>
-          <w:b/>
-        </w:rPr>
-        <w:t>103</w:t>
-      </w:r>
-      <w:r>
-        <w:t>(3): p. 356-362</w:t>
-      </w:r>
-      <w:r>
-        <w:rPr>
-          <w:rtl/>
-        </w:rPr>
-        <w:t>.</w:t>
-      </w:r>
-      <w:bookmarkEnd w:id="17"/>
+        <w:pStyle w:val="BodyText"/>
+        <w:rPr>
+          <w:rtl/>
+          <w:lang w:bidi="fa-IR"/>
+        </w:rPr>
+      </w:pPr>
+      <w:r>
+        <w:rPr>
+          <w:rFonts w:hint="cs"/>
+          <w:rtl/>
+          <w:lang w:bidi="fa-IR"/>
+        </w:rPr>
+        <w:t xml:space="preserve">مشکل در دقت مکانی رخداد تشنج در سیگنال </w:t>
+      </w:r>
+      <w:r>
+        <w:rPr>
+          <w:lang w:bidi="fa-IR"/>
+        </w:rPr>
+        <w:t>EEG</w:t>
+      </w:r>
+      <w:r>
+        <w:rPr>
+          <w:rFonts w:hint="cs"/>
+          <w:rtl/>
+          <w:lang w:bidi="fa-IR"/>
+        </w:rPr>
+        <w:t xml:space="preserve"> از آن جا ناشی می شود که این گونه برچسب گذاری بسیار زمان بر است و نیاز به کار تخصصی بالایی دارد و عموما چنین داده ای در دسترس نیست. علی رغم این موضوع صرفا مشخص بودن این که قطعه ای از سیگنال </w:t>
+      </w:r>
+      <w:r>
+        <w:rPr>
+          <w:lang w:bidi="fa-IR"/>
+        </w:rPr>
+        <w:t>EEG</w:t>
+      </w:r>
+      <w:r>
+        <w:rPr>
+          <w:rFonts w:hint="cs"/>
+          <w:rtl/>
+          <w:lang w:bidi="fa-IR"/>
+        </w:rPr>
+        <w:t xml:space="preserve"> دارای نشانه های تشنج است با فراوانی قابل قبولی وجود دارد. بر همین اساس در این مقاله نیز پیشنهاد شده است که با تغذیه شبکه با استفاده از تمام کانال های سیگنال </w:t>
+      </w:r>
+      <w:r>
+        <w:rPr>
+          <w:lang w:bidi="fa-IR"/>
+        </w:rPr>
+        <w:t>EEG</w:t>
+      </w:r>
+      <w:r>
+        <w:rPr>
+          <w:rFonts w:hint="cs"/>
+          <w:rtl/>
+          <w:lang w:bidi="fa-IR"/>
+        </w:rPr>
+        <w:t xml:space="preserve"> و اعمال برچسب آن برای یادگیری، پارامترهای شبکه تنظیم گردد. امید است که تعداد بالای داده ای آموزشی موجود بتواند خلأ نبود دقت مکانی در رخداد تشنج را جبران کند. </w:t>
+      </w:r>
     </w:p>
     <w:p>
       <w:pPr>
+        <w:pStyle w:val="BodyText"/>
+        <w:rPr>
+          <w:lang w:bidi="fa-IR"/>
+        </w:rPr>
+      </w:pPr>
+      <w:r>
+        <w:rPr>
+          <w:rFonts w:hint="cs"/>
+          <w:rtl/>
+          <w:lang w:bidi="fa-IR"/>
+        </w:rPr>
+        <w:t xml:space="preserve">ابتدا باید انتخاب کرد چه ورودی به شبکه داده شود. بر اساس آزمایش هایی که در گزارش آمده است که ویژگی های مختلفی را به عنوان ورودی به شبکه عصبی عمیق داده اند، با استفاده از داده خام </w:t>
+      </w:r>
+      <w:r>
+        <w:rPr>
+          <w:lang w:bidi="fa-IR"/>
+        </w:rPr>
+        <w:t>EEG</w:t>
+      </w:r>
+      <w:r>
+        <w:rPr>
+          <w:rFonts w:hint="cs"/>
+          <w:rtl/>
+          <w:lang w:bidi="fa-IR"/>
+        </w:rPr>
+        <w:t xml:space="preserve"> توانسته</w:t>
+      </w:r>
+      <w:r>
+        <w:rPr>
+          <w:rFonts w:hint="eastAsia"/>
+          <w:rtl/>
+          <w:lang w:bidi="fa-IR"/>
+        </w:rPr>
+        <w:t>‌</w:t>
+      </w:r>
+      <w:r>
+        <w:rPr>
+          <w:rFonts w:hint="cs"/>
+          <w:rtl/>
+          <w:lang w:bidi="fa-IR"/>
+        </w:rPr>
+        <w:t xml:space="preserve">اند به نتایج بهتری برسند. به عنوان مثال، در یک آزمایش </w:t>
+      </w:r>
+      <w:r>
+        <w:rPr>
+          <w:lang w:bidi="fa-IR"/>
+        </w:rPr>
+        <w:t>EEG</w:t>
+      </w:r>
+      <w:r>
+        <w:rPr>
+          <w:rFonts w:hint="cs"/>
+          <w:rtl/>
+          <w:lang w:bidi="fa-IR"/>
+        </w:rPr>
+        <w:t xml:space="preserve"> با استفاده از اسپگتروگرام </w:t>
+      </w:r>
+      <w:r>
+        <w:rPr>
+          <w:lang w:bidi="fa-IR"/>
+        </w:rPr>
+        <w:t>EEG</w:t>
+      </w:r>
+      <w:r>
+        <w:rPr>
+          <w:rFonts w:hint="cs"/>
+          <w:rtl/>
+          <w:lang w:bidi="fa-IR"/>
+        </w:rPr>
+        <w:t xml:space="preserve"> به نمایش تصویری از </w:t>
+      </w:r>
+      <w:r>
+        <w:rPr>
+          <w:lang w:bidi="fa-IR"/>
+        </w:rPr>
+        <w:t>EEG</w:t>
+      </w:r>
+      <w:r>
+        <w:rPr>
+          <w:rFonts w:hint="cs"/>
+          <w:rtl/>
+          <w:lang w:bidi="fa-IR"/>
+        </w:rPr>
+        <w:t xml:space="preserve"> رسیده و سپس با اعمال آن به شبکه که شبکه از فیلترهای کانولوشن 2 بعدی استفاده می کند یادگیری انجام شده است. البته دقت نهایی از مدل های قبلی مورد مقایسه نیز کمتر شده است. در آزمایش های بعدی از فیلترهای کانولوشن 1 بعدی به سیگنال </w:t>
+      </w:r>
+      <w:r>
+        <w:rPr>
+          <w:lang w:bidi="fa-IR"/>
+        </w:rPr>
+        <w:t>EEG</w:t>
+      </w:r>
+      <w:r>
+        <w:rPr>
+          <w:rFonts w:hint="cs"/>
+          <w:rtl/>
+          <w:lang w:bidi="fa-IR"/>
+        </w:rPr>
+        <w:t xml:space="preserve"> خام استفاده کرده اند و فیلترها به عرض پهن انتخاب شدند (طولی برابر 64 تا 128 نمونه). </w:t>
+      </w:r>
+      <w:r>
+        <w:rPr>
+          <w:rFonts w:hint="cs"/>
+          <w:rtl/>
+          <w:lang w:bidi="fa-IR"/>
+        </w:rPr>
+        <w:t xml:space="preserve">با توجه به فرکانس نمونه </w:t>
+      </w:r>
+      <w:r>
+        <w:rPr>
+          <w:rFonts w:hint="cs"/>
+          <w:rtl/>
+          <w:lang w:bidi="fa-IR"/>
+        </w:rPr>
+        <w:lastRenderedPageBreak/>
+        <w:t xml:space="preserve">برداری معادل با 2 تا 4 ثانیه از سیگنال </w:t>
+      </w:r>
+      <w:r>
+        <w:rPr>
+          <w:lang w:bidi="fa-IR"/>
+        </w:rPr>
+        <w:t>EEG</w:t>
+      </w:r>
+      <w:r>
+        <w:rPr>
+          <w:rFonts w:hint="cs"/>
+          <w:rtl/>
+          <w:lang w:bidi="fa-IR"/>
+        </w:rPr>
+        <w:t xml:space="preserve"> است. این روش بهبود کارایی نسبت به حالت قبلی را نشان داده است. در نهایت از از فیلترهایی با سایز به طول نمونه ها (3 نمونه) استفاده شد که می توان یادگیری فیلترهای پردازش گر </w:t>
+      </w:r>
+      <w:r>
+        <w:rPr>
+          <w:lang w:bidi="fa-IR"/>
+        </w:rPr>
+        <w:t>EEG</w:t>
+      </w:r>
+      <w:r>
+        <w:rPr>
+          <w:rFonts w:hint="cs"/>
+          <w:rtl/>
+          <w:lang w:bidi="fa-IR"/>
+        </w:rPr>
+        <w:t xml:space="preserve"> را به صورت سلسله مراتبی انجام دهد. طول فیلترها در تمام لایه های معماری یکسان نگه داشته می شوند.</w:t>
+      </w:r>
+    </w:p>
+    <w:p>
+      <w:pPr>
+        <w:pStyle w:val="Heading3"/>
+        <w:rPr>
+          <w:rFonts w:hint="cs"/>
+          <w:rtl/>
+          <w:lang w:bidi="fa-IR"/>
+        </w:rPr>
+      </w:pPr>
+      <w:r>
+        <w:rPr>
+          <w:rFonts w:hint="cs"/>
+          <w:rtl/>
+          <w:lang w:bidi="fa-IR"/>
+        </w:rPr>
+        <w:t>اجزای سازنده شبکه</w:t>
+      </w:r>
+    </w:p>
+    <w:p>
+      <w:pPr>
+        <w:pStyle w:val="BodyText"/>
+        <w:rPr>
+          <w:rtl/>
+          <w:lang w:bidi="fa-IR"/>
+        </w:rPr>
+      </w:pPr>
+      <w:r>
+        <w:rPr>
+          <w:rFonts w:hint="cs"/>
+          <w:rtl/>
+          <w:lang w:bidi="fa-IR"/>
+        </w:rPr>
+        <w:t xml:space="preserve">برای ساخت معماری که همزمان استخراج ویژگی و دسته بندی تشنج را انجام دهد باید بلوک های اتخزاج ویژگی و دسته بندی را با استفاده از لایه های یادگیری عمیق بسازیم. </w:t>
+      </w:r>
+      <w:r>
+        <w:rPr>
+          <w:rtl/>
+          <w:lang w:bidi="fa-IR"/>
+        </w:rPr>
+        <w:fldChar w:fldCharType="begin"/>
+      </w:r>
+      <w:r>
+        <w:rPr>
+          <w:rtl/>
+          <w:lang w:bidi="fa-IR"/>
+        </w:rPr>
+        <w:instrText xml:space="preserve"> </w:instrText>
+      </w:r>
+      <w:r>
+        <w:rPr>
+          <w:rFonts w:hint="cs"/>
+          <w:lang w:bidi="fa-IR"/>
+        </w:rPr>
+        <w:instrText>REF</w:instrText>
+      </w:r>
+      <w:r>
+        <w:rPr>
+          <w:rFonts w:hint="cs"/>
+          <w:rtl/>
+          <w:lang w:bidi="fa-IR"/>
+        </w:rPr>
+        <w:instrText xml:space="preserve"> _</w:instrText>
+      </w:r>
+      <w:r>
+        <w:rPr>
+          <w:rFonts w:hint="cs"/>
+          <w:lang w:bidi="fa-IR"/>
+        </w:rPr>
+        <w:instrText>Ref45777880 \h</w:instrText>
+      </w:r>
+      <w:r>
+        <w:rPr>
+          <w:rtl/>
+          <w:lang w:bidi="fa-IR"/>
+        </w:rPr>
+        <w:instrText xml:space="preserve"> </w:instrText>
+      </w:r>
+      <w:r>
+        <w:rPr>
+          <w:rtl/>
+          <w:lang w:bidi="fa-IR"/>
+        </w:rPr>
+      </w:r>
+      <w:r>
+        <w:rPr>
+          <w:rtl/>
+          <w:lang w:bidi="fa-IR"/>
+        </w:rPr>
+        <w:fldChar w:fldCharType="separate"/>
+      </w:r>
+      <w:r>
+        <w:rPr>
+          <w:rtl/>
+        </w:rPr>
+        <w:t xml:space="preserve">شکل </w:t>
+      </w:r>
+      <w:r>
+        <w:rPr>
+          <w:noProof/>
+          <w:rtl/>
+        </w:rPr>
+        <w:t>1</w:t>
+      </w:r>
+      <w:r>
+        <w:rPr>
+          <w:rtl/>
+          <w:lang w:bidi="fa-IR"/>
+        </w:rPr>
+        <w:fldChar w:fldCharType="end"/>
+      </w:r>
+      <w:r>
+        <w:rPr>
+          <w:rFonts w:hint="cs"/>
+          <w:rtl/>
+          <w:lang w:bidi="fa-IR"/>
+        </w:rPr>
+        <w:t xml:space="preserve"> لایه های استفاده شده در معماری را نشان می دهد.</w:t>
+      </w:r>
+    </w:p>
+    <w:p>
+      <w:pPr>
+        <w:pStyle w:val="BodyText"/>
+        <w:keepNext/>
+        <w:jc w:val="center"/>
+      </w:pPr>
+      <w:r>
+        <w:rPr>
+          <w:noProof/>
+        </w:rPr>
+        <w:drawing>
+          <wp:inline distT="0" distB="0" distL="0" distR="0" wp14:anchorId="4F63ADA7" wp14:editId="3504334E">
+            <wp:extent cx="5579745" cy="2987040"/>
+            <wp:effectExtent l="0" t="0" r="1905" b="3810"/>
+            <wp:docPr id="1" name="Picture 1"/>
+            <wp:cNvGraphicFramePr>
+              <a:graphicFrameLocks xmlns:a="http://schemas.openxmlformats.org/drawingml/2006/main" noChangeAspect="1"/>
+            </wp:cNvGraphicFramePr>
+            <a:graphic xmlns:a="http://schemas.openxmlformats.org/drawingml/2006/main">
+              <a:graphicData uri="http://schemas.openxmlformats.org/drawingml/2006/picture">
+                <pic:pic xmlns:pic="http://schemas.openxmlformats.org/drawingml/2006/picture">
+                  <pic:nvPicPr>
+                    <pic:cNvPr id="1" name=""/>
+                    <pic:cNvPicPr/>
+                  </pic:nvPicPr>
+                  <pic:blipFill>
+                    <a:blip r:embed="rId19"/>
+                    <a:stretch>
+                      <a:fillRect/>
+                    </a:stretch>
+                  </pic:blipFill>
+                  <pic:spPr>
+                    <a:xfrm>
+                      <a:off x="0" y="0"/>
+                      <a:ext cx="5579745" cy="2987040"/>
+                    </a:xfrm>
+                    <a:prstGeom prst="rect">
+                      <a:avLst/>
+                    </a:prstGeom>
+                  </pic:spPr>
+                </pic:pic>
+              </a:graphicData>
+            </a:graphic>
+          </wp:inline>
+        </w:drawing>
+      </w:r>
+    </w:p>
+    <w:p>
+      <w:pPr>
+        <w:pStyle w:val="Caption"/>
+        <w:rPr>
+          <w:rtl/>
+        </w:rPr>
+      </w:pPr>
+      <w:bookmarkStart w:id="14" w:name="_Ref45777880"/>
+      <w:r>
+        <w:rPr>
+          <w:rtl/>
+        </w:rPr>
+        <w:t xml:space="preserve">شکل </w:t>
+      </w:r>
+      <w:r>
+        <w:rPr>
+          <w:rtl/>
+        </w:rPr>
+        <w:fldChar w:fldCharType="begin"/>
+      </w:r>
+      <w:r>
+        <w:rPr>
+          <w:rtl/>
+        </w:rPr>
+        <w:instrText xml:space="preserve"> </w:instrText>
+      </w:r>
+      <w:r>
+        <w:instrText>SEQ</w:instrText>
+      </w:r>
+      <w:r>
+        <w:rPr>
+          <w:rtl/>
+        </w:rPr>
+        <w:instrText xml:space="preserve"> شکل \* </w:instrText>
+      </w:r>
+      <w:r>
+        <w:instrText>ARABIC</w:instrText>
+      </w:r>
+      <w:r>
+        <w:rPr>
+          <w:rtl/>
+        </w:rPr>
+        <w:instrText xml:space="preserve"> </w:instrText>
+      </w:r>
+      <w:r>
+        <w:rPr>
+          <w:rtl/>
+        </w:rPr>
+        <w:fldChar w:fldCharType="separate"/>
+      </w:r>
+      <w:r>
+        <w:rPr>
+          <w:noProof/>
+          <w:rtl/>
+        </w:rPr>
+        <w:t>1</w:t>
+      </w:r>
+      <w:r>
+        <w:rPr>
+          <w:rtl/>
+        </w:rPr>
+        <w:fldChar w:fldCharType="end"/>
+      </w:r>
+      <w:bookmarkEnd w:id="14"/>
+      <w:r>
+        <w:rPr>
+          <w:rFonts w:hint="cs"/>
+          <w:rtl/>
+        </w:rPr>
+        <w:t xml:space="preserve"> ساختار هر بلوک استخراج ویژگی و دسته بندی به همراه معماری کامل شبکه پیشنهادی </w:t>
+      </w:r>
+    </w:p>
+    <w:p>
+      <w:pPr>
+        <w:pStyle w:val="BodyText"/>
+        <w:rPr>
+          <w:rtl/>
+          <w:lang w:bidi="fa-IR"/>
+        </w:rPr>
+      </w:pPr>
+      <w:r>
+        <w:rPr>
+          <w:rFonts w:hint="cs"/>
+          <w:rtl/>
+          <w:lang w:bidi="fa-IR"/>
+        </w:rPr>
+        <w:t xml:space="preserve">در </w:t>
+      </w:r>
+      <w:r>
+        <w:rPr>
+          <w:lang w:bidi="fa-IR"/>
+        </w:rPr>
+        <w:t>CNN</w:t>
+      </w:r>
+      <w:r>
+        <w:rPr>
+          <w:rFonts w:hint="cs"/>
+          <w:rtl/>
+          <w:lang w:bidi="fa-IR"/>
+        </w:rPr>
+        <w:t xml:space="preserve"> های رایج بخش دسته بندی با استفاده از لایه های متصل سنگین پیاده سازی می شوند. در این معماری که تماما کانولوشنی است از همین لایه های کانولوشن نیز برای دسته بندی استفاده می شود. هم چنین تعداد فیلترها در لایه دسته بندی برابر با تعداد کلاس های مورد نظر برای دسته بندی انتخاب می شود. </w:t>
+      </w:r>
+      <w:r>
+        <w:rPr>
+          <w:rFonts w:hint="cs"/>
+          <w:rtl/>
+          <w:lang w:bidi="fa-IR"/>
+        </w:rPr>
+        <w:t xml:space="preserve">در نهایت از یک میانگین گیری کلی روی هر نقشه ویژگی استفاده می شود. پس از آن لایه </w:t>
+      </w:r>
+      <w:r>
+        <w:rPr>
+          <w:lang w:bidi="fa-IR"/>
+        </w:rPr>
+        <w:t>softmax</w:t>
+      </w:r>
+      <w:r>
+        <w:rPr>
+          <w:rFonts w:hint="cs"/>
+          <w:rtl/>
+          <w:lang w:bidi="fa-IR"/>
+        </w:rPr>
+        <w:t xml:space="preserve"> مقادیر تولید شده را به احتمال تبدیل می کند. در واقع با این معماری از آن جا که هیچ </w:t>
+      </w:r>
+      <w:r>
+        <w:rPr>
+          <w:rFonts w:hint="cs"/>
+          <w:rtl/>
+          <w:lang w:bidi="fa-IR"/>
+        </w:rPr>
+        <w:lastRenderedPageBreak/>
+        <w:t xml:space="preserve">لایه متصل چگالی نداریم، </w:t>
+      </w:r>
+      <w:r>
+        <w:rPr>
+          <w:rFonts w:hint="cs"/>
+          <w:rtl/>
+          <w:lang w:bidi="fa-IR"/>
+        </w:rPr>
+        <w:t xml:space="preserve">شبکه بهینه می شود تا اطلاعات لازم برای تمایز بین دو دسته را در سلسله مراتبی از فیلترهای کانولوشنی بیاموزد. </w:t>
+      </w:r>
+    </w:p>
+    <w:p>
+      <w:pPr>
+        <w:pStyle w:val="Heading3"/>
+        <w:rPr>
+          <w:rFonts w:hint="cs"/>
+          <w:rtl/>
+          <w:lang w:bidi="fa-IR"/>
+        </w:rPr>
+      </w:pPr>
+      <w:r>
+        <w:rPr>
+          <w:rFonts w:hint="cs"/>
+          <w:rtl/>
+          <w:lang w:bidi="fa-IR"/>
+        </w:rPr>
+        <w:t xml:space="preserve">پارامترهای مدل </w:t>
+      </w:r>
+    </w:p>
+    <w:p>
+      <w:pPr>
+        <w:pStyle w:val="BodyText"/>
+        <w:rPr>
+          <w:rFonts w:hint="cs"/>
+          <w:rtl/>
+          <w:lang w:bidi="fa-IR"/>
+        </w:rPr>
+      </w:pPr>
+      <w:r>
+        <w:rPr>
+          <w:rFonts w:hint="cs"/>
+          <w:rtl/>
+          <w:lang w:bidi="fa-IR"/>
+        </w:rPr>
+        <w:t xml:space="preserve">همان طور که در </w:t>
+      </w:r>
+      <w:r>
+        <w:rPr>
+          <w:rtl/>
+          <w:lang w:bidi="fa-IR"/>
+        </w:rPr>
+        <w:fldChar w:fldCharType="begin"/>
+      </w:r>
+      <w:r>
+        <w:rPr>
+          <w:rtl/>
+          <w:lang w:bidi="fa-IR"/>
+        </w:rPr>
+        <w:instrText xml:space="preserve"> </w:instrText>
+      </w:r>
+      <w:r>
+        <w:rPr>
+          <w:rFonts w:hint="cs"/>
+          <w:lang w:bidi="fa-IR"/>
+        </w:rPr>
+        <w:instrText>REF</w:instrText>
+      </w:r>
+      <w:r>
+        <w:rPr>
+          <w:rFonts w:hint="cs"/>
+          <w:rtl/>
+          <w:lang w:bidi="fa-IR"/>
+        </w:rPr>
+        <w:instrText xml:space="preserve"> _</w:instrText>
+      </w:r>
+      <w:r>
+        <w:rPr>
+          <w:rFonts w:hint="cs"/>
+          <w:lang w:bidi="fa-IR"/>
+        </w:rPr>
+        <w:instrText>Ref45777880 \h</w:instrText>
+      </w:r>
+      <w:r>
+        <w:rPr>
+          <w:rtl/>
+          <w:lang w:bidi="fa-IR"/>
+        </w:rPr>
+        <w:instrText xml:space="preserve"> </w:instrText>
+      </w:r>
+      <w:r>
+        <w:rPr>
+          <w:rtl/>
+          <w:lang w:bidi="fa-IR"/>
+        </w:rPr>
+      </w:r>
+      <w:r>
+        <w:rPr>
+          <w:rtl/>
+          <w:lang w:bidi="fa-IR"/>
+        </w:rPr>
+        <w:fldChar w:fldCharType="separate"/>
+      </w:r>
+      <w:r>
+        <w:rPr>
+          <w:rtl/>
+        </w:rPr>
+        <w:t xml:space="preserve">شکل </w:t>
+      </w:r>
+      <w:r>
+        <w:rPr>
+          <w:noProof/>
+          <w:rtl/>
+        </w:rPr>
+        <w:t>1</w:t>
+      </w:r>
+      <w:r>
+        <w:rPr>
+          <w:rtl/>
+          <w:lang w:bidi="fa-IR"/>
+        </w:rPr>
+        <w:fldChar w:fldCharType="end"/>
+      </w:r>
+      <w:r>
+        <w:rPr>
+          <w:rFonts w:hint="cs"/>
+          <w:rtl/>
+          <w:lang w:bidi="fa-IR"/>
+        </w:rPr>
+        <w:t xml:space="preserve"> مشخص است می توان عمق شبکه را با تغییر تعداد لایه های استخراج ویژگی به هر مقدار تعیین کرد. استفاده از بلوک های بیشتر به معنای یادگیری شبکه های عمیق تر و ویژگی های پیچیده تر از سیگنال است.</w:t>
+      </w:r>
+    </w:p>
+    <w:p>
+      <w:pPr>
+        <w:pStyle w:val="BodyText"/>
+        <w:rPr>
+          <w:rtl/>
+          <w:lang w:bidi="fa-IR"/>
+        </w:rPr>
+      </w:pPr>
+      <w:r>
+        <w:rPr>
+          <w:rFonts w:hint="cs"/>
+          <w:rtl/>
+          <w:lang w:bidi="fa-IR"/>
+        </w:rPr>
+        <w:t xml:space="preserve">فیلتر کانولوشنی در هر لایه از شبکه تحت تأثیر بخش خاصی از سیگنال </w:t>
+      </w:r>
+      <w:r>
+        <w:rPr>
+          <w:lang w:bidi="fa-IR"/>
+        </w:rPr>
+        <w:t>EEG</w:t>
+      </w:r>
+      <w:r>
+        <w:rPr>
+          <w:rFonts w:hint="cs"/>
+          <w:rtl/>
+          <w:lang w:bidi="fa-IR"/>
+        </w:rPr>
+        <w:t xml:space="preserve"> ورودی قرار می گیرند. میدان گیرندگی بر همین اساس محدوده نمونه هایی است که به وزن های کانولوشنی مرتبط هستند. در اولین عملیات کانولوشنی میدان گیرندگی برابر اندازه ماتریس وزن است که هر چه به عمق شبکه می رویم این میدان وسیع تر می گردد. برای افزایش میدان گیرندگی یک لایه کانولوشن می توان یا تعداد لایه ها را افزایش داد یا از کاهش نمونه با استفاده از لایه های </w:t>
+      </w:r>
+      <w:r>
+        <w:rPr>
+          <w:lang w:bidi="fa-IR"/>
+        </w:rPr>
+        <w:t>pooling</w:t>
+      </w:r>
+      <w:r>
+        <w:rPr>
+          <w:rFonts w:hint="cs"/>
+          <w:rtl/>
+          <w:lang w:bidi="fa-IR"/>
+        </w:rPr>
+        <w:t xml:space="preserve"> این کار را انجام داد. </w:t>
+      </w:r>
+      <w:r>
+        <w:rPr>
+          <w:rFonts w:hint="cs"/>
+          <w:rtl/>
+          <w:lang w:bidi="fa-IR"/>
+        </w:rPr>
+        <w:t xml:space="preserve">بیشترین میدان گیرندگی در این معماری تمام نمونه ها در لایه آخر خواهد بود (256 نمونه) که برابر 8 ثانیه از داده است که با نرخ 32 هرتز نمونه برداری شده است. </w:t>
+      </w:r>
+    </w:p>
+    <w:p>
+      <w:pPr>
+        <w:pStyle w:val="BodyText"/>
+        <w:rPr>
+          <w:rFonts w:hint="cs"/>
+          <w:rtl/>
+          <w:lang w:bidi="fa-IR"/>
+        </w:rPr>
+      </w:pPr>
+      <w:r>
+        <w:rPr>
+          <w:rFonts w:hint="cs"/>
+          <w:rtl/>
+          <w:lang w:bidi="fa-IR"/>
+        </w:rPr>
+        <w:t xml:space="preserve">میدان گیرندگی را می توان به صورت بازگشتی از طریق رابطه زیر به دست آورد: </w:t>
+      </w:r>
+    </w:p>
+    <w:p>
+      <w:pPr>
+        <w:pStyle w:val="BodyText"/>
+        <w:jc w:val="center"/>
+        <w:rPr>
+          <w:lang w:bidi="fa-IR"/>
+        </w:rPr>
+      </w:pPr>
+      <m:oMathPara>
+        <m:oMath>
+          <m:r>
+            <w:rPr>
+              <w:rFonts w:ascii="Cambria Math" w:hAnsi="Cambria Math"/>
+              <w:lang w:bidi="fa-IR"/>
+            </w:rPr>
+            <m:t>R</m:t>
+          </m:r>
+          <m:sSub>
+            <m:sSubPr>
+              <m:ctrlPr>
+                <w:rPr>
+                  <w:rFonts w:ascii="Cambria Math" w:hAnsi="Cambria Math"/>
+                  <w:i/>
+                  <w:lang w:bidi="fa-IR"/>
+                </w:rPr>
+              </m:ctrlPr>
+            </m:sSubPr>
+            <m:e>
+              <m:r>
+                <w:rPr>
+                  <w:rFonts w:ascii="Cambria Math" w:hAnsi="Cambria Math"/>
+                  <w:lang w:bidi="fa-IR"/>
+                </w:rPr>
+                <m:t>F</m:t>
+              </m:r>
+            </m:e>
+            <m:sub>
+              <m:r>
+                <w:rPr>
+                  <w:rFonts w:ascii="Cambria Math" w:hAnsi="Cambria Math"/>
+                  <w:lang w:bidi="fa-IR"/>
+                </w:rPr>
+                <m:t>m</m:t>
+              </m:r>
+            </m:sub>
+          </m:sSub>
+          <m:r>
+            <w:rPr>
+              <w:rFonts w:ascii="Cambria Math" w:hAnsi="Cambria Math"/>
+              <w:lang w:bidi="fa-IR"/>
+            </w:rPr>
+            <m:t>=</m:t>
+          </m:r>
+          <m:d>
+            <m:dPr>
+              <m:ctrlPr>
+                <w:rPr>
+                  <w:rFonts w:ascii="Cambria Math" w:hAnsi="Cambria Math"/>
+                  <w:i/>
+                  <w:lang w:bidi="fa-IR"/>
+                </w:rPr>
+              </m:ctrlPr>
+            </m:dPr>
+            <m:e>
+              <m:r>
+                <w:rPr>
+                  <w:rFonts w:ascii="Cambria Math" w:hAnsi="Cambria Math"/>
+                  <w:lang w:bidi="fa-IR"/>
+                </w:rPr>
+                <m:t>R</m:t>
+              </m:r>
+              <m:sSub>
+                <m:sSubPr>
+                  <m:ctrlPr>
+                    <w:rPr>
+                      <w:rFonts w:ascii="Cambria Math" w:hAnsi="Cambria Math"/>
+                      <w:i/>
+                      <w:lang w:bidi="fa-IR"/>
+                    </w:rPr>
+                  </m:ctrlPr>
+                </m:sSubPr>
+                <m:e>
+                  <m:r>
+                    <w:rPr>
+                      <w:rFonts w:ascii="Cambria Math" w:hAnsi="Cambria Math"/>
+                      <w:lang w:bidi="fa-IR"/>
+                    </w:rPr>
+                    <m:t>F</m:t>
+                  </m:r>
+                </m:e>
+                <m:sub>
+                  <m:r>
+                    <w:rPr>
+                      <w:rFonts w:ascii="Cambria Math" w:hAnsi="Cambria Math"/>
+                      <w:lang w:bidi="fa-IR"/>
+                    </w:rPr>
+                    <m:t>m-1</m:t>
+                  </m:r>
+                </m:sub>
+              </m:sSub>
+              <m:r>
+                <w:rPr>
+                  <w:rFonts w:ascii="Cambria Math" w:hAnsi="Cambria Math"/>
+                  <w:lang w:bidi="fa-IR"/>
+                </w:rPr>
+                <m:t>-1</m:t>
+              </m:r>
+            </m:e>
+          </m:d>
+          <m:r>
+            <w:rPr>
+              <w:rFonts w:ascii="Cambria Math" w:hAnsi="Cambria Math"/>
+              <w:lang w:bidi="fa-IR"/>
+            </w:rPr>
+            <m:t>×s+f</m:t>
+          </m:r>
+        </m:oMath>
+      </m:oMathPara>
+    </w:p>
+    <w:p>
+      <w:pPr>
+        <w:pStyle w:val="BodyText"/>
+        <w:jc w:val="both"/>
+        <w:rPr>
+          <w:rtl/>
+          <w:lang w:bidi="fa-IR"/>
+        </w:rPr>
+      </w:pPr>
+      <w:r>
+        <w:rPr>
+          <w:rFonts w:hint="cs"/>
+          <w:rtl/>
+          <w:lang w:bidi="fa-IR"/>
+        </w:rPr>
+        <w:t xml:space="preserve">که در آن </w:t>
+      </w:r>
+      <w:r>
+        <w:rPr>
+          <w:lang w:bidi="fa-IR"/>
+        </w:rPr>
+        <w:t>s</w:t>
+      </w:r>
+      <w:r>
+        <w:rPr>
+          <w:rFonts w:hint="cs"/>
+          <w:rtl/>
+          <w:lang w:bidi="fa-IR"/>
+        </w:rPr>
+        <w:t xml:space="preserve"> به جای </w:t>
+      </w:r>
+      <w:r>
+        <w:rPr>
+          <w:lang w:bidi="fa-IR"/>
+        </w:rPr>
+        <w:t>stride</w:t>
+      </w:r>
+      <w:r>
+        <w:rPr>
+          <w:rFonts w:hint="cs"/>
+          <w:rtl/>
+          <w:lang w:bidi="fa-IR"/>
+        </w:rPr>
+        <w:t xml:space="preserve"> و </w:t>
+      </w:r>
+      <w:r>
+        <w:rPr>
+          <w:lang w:bidi="fa-IR"/>
+        </w:rPr>
+        <w:t>f</w:t>
+      </w:r>
+      <w:r>
+        <w:rPr>
+          <w:rFonts w:hint="cs"/>
+          <w:rtl/>
+          <w:lang w:bidi="fa-IR"/>
+        </w:rPr>
+        <w:t xml:space="preserve"> به جای </w:t>
+      </w:r>
+      <w:r>
+        <w:rPr>
+          <w:lang w:bidi="fa-IR"/>
+        </w:rPr>
+        <w:t>filter</w:t>
+      </w:r>
+      <w:r>
+        <w:rPr>
+          <w:rFonts w:hint="cs"/>
+          <w:rtl/>
+          <w:lang w:bidi="fa-IR"/>
+        </w:rPr>
+        <w:t xml:space="preserve"> به ترتیب نشان دهنده گام حرکت و اندازه فیلتر هستند. همان طور که می بینید </w:t>
+      </w:r>
+      <w:r>
+        <w:rPr>
+          <w:lang w:bidi="fa-IR"/>
+        </w:rPr>
+        <w:t>stride</w:t>
+      </w:r>
+      <w:r>
+        <w:rPr>
+          <w:rFonts w:hint="cs"/>
+          <w:rtl/>
+          <w:lang w:bidi="fa-IR"/>
+        </w:rPr>
+        <w:t xml:space="preserve"> در میدان گیرندگی به صورت ضریب وارد می شود. از آن جا که در معماری </w:t>
+      </w:r>
+      <w:r>
+        <w:rPr>
+          <w:lang w:bidi="fa-IR"/>
+        </w:rPr>
+        <w:t>CNN</w:t>
+      </w:r>
+      <w:r>
+        <w:rPr>
+          <w:rFonts w:hint="cs"/>
+          <w:rtl/>
+          <w:lang w:bidi="fa-IR"/>
+        </w:rPr>
+        <w:t xml:space="preserve"> به صورت رایح در لایه آخر از لایه های متصل چگال استفاده می شود بنابراین در این لایه تمام نمونه های ورودی تأثیر گذارند. با این حال از آن جا که در معماری پیشنهادی از چنین لایه ای استفاده نشده است، لایه آخر دارای بیشترین میدان گیرندگی بوده و تعداد نمونه هایی را که از ورودی در مقدار آن نقش بازی می</w:t>
+      </w:r>
+      <w:r>
+        <w:rPr>
+          <w:rFonts w:hint="eastAsia"/>
+          <w:rtl/>
+          <w:lang w:bidi="fa-IR"/>
+        </w:rPr>
+        <w:t>‌</w:t>
+      </w:r>
+      <w:r>
+        <w:rPr>
+          <w:rFonts w:hint="cs"/>
+          <w:rtl/>
+          <w:lang w:bidi="fa-IR"/>
+        </w:rPr>
+        <w:t xml:space="preserve">کنند مشخص می کند. </w:t>
+      </w:r>
+    </w:p>
+    <w:p>
+      <w:pPr>
+        <w:pStyle w:val="Heading3"/>
+        <w:rPr>
+          <w:rFonts w:hint="cs"/>
+          <w:rtl/>
+          <w:lang w:bidi="fa-IR"/>
+        </w:rPr>
+      </w:pPr>
+      <w:r>
+        <w:rPr>
+          <w:rFonts w:hint="cs"/>
+          <w:rtl/>
+          <w:lang w:bidi="fa-IR"/>
+        </w:rPr>
+        <w:lastRenderedPageBreak/>
+        <w:t xml:space="preserve">لایه تماما کانولوشنی 2 بعدی </w:t>
+      </w:r>
+    </w:p>
+    <w:p>
+      <w:pPr>
+        <w:pStyle w:val="BodyText"/>
+        <w:rPr>
+          <w:rtl/>
+          <w:lang w:bidi="fa-IR"/>
+        </w:rPr>
+      </w:pPr>
+      <w:r>
+        <w:rPr>
+          <w:rFonts w:hint="cs"/>
+          <w:rtl/>
+          <w:lang w:bidi="fa-IR"/>
+        </w:rPr>
+        <w:t xml:space="preserve">معماری این شبکه را می توان در </w:t>
+      </w:r>
+      <w:r>
+        <w:rPr>
+          <w:rtl/>
+          <w:lang w:bidi="fa-IR"/>
+        </w:rPr>
+        <w:fldChar w:fldCharType="begin"/>
+      </w:r>
+      <w:r>
+        <w:rPr>
+          <w:rtl/>
+          <w:lang w:bidi="fa-IR"/>
+        </w:rPr>
+        <w:instrText xml:space="preserve"> </w:instrText>
+      </w:r>
+      <w:r>
+        <w:rPr>
+          <w:rFonts w:hint="cs"/>
+          <w:lang w:bidi="fa-IR"/>
+        </w:rPr>
+        <w:instrText>REF</w:instrText>
+      </w:r>
+      <w:r>
+        <w:rPr>
+          <w:rFonts w:hint="cs"/>
+          <w:rtl/>
+          <w:lang w:bidi="fa-IR"/>
+        </w:rPr>
+        <w:instrText xml:space="preserve"> _</w:instrText>
+      </w:r>
+      <w:r>
+        <w:rPr>
+          <w:rFonts w:hint="cs"/>
+          <w:lang w:bidi="fa-IR"/>
+        </w:rPr>
+        <w:instrText>Ref45781477 \h</w:instrText>
+      </w:r>
+      <w:r>
+        <w:rPr>
+          <w:rtl/>
+          <w:lang w:bidi="fa-IR"/>
+        </w:rPr>
+        <w:instrText xml:space="preserve"> </w:instrText>
+      </w:r>
+      <w:r>
+        <w:rPr>
+          <w:rtl/>
+          <w:lang w:bidi="fa-IR"/>
+        </w:rPr>
+      </w:r>
+      <w:r>
+        <w:rPr>
+          <w:rtl/>
+          <w:lang w:bidi="fa-IR"/>
+        </w:rPr>
+        <w:fldChar w:fldCharType="separate"/>
+      </w:r>
+      <w:r>
+        <w:rPr>
+          <w:rtl/>
+        </w:rPr>
+        <w:t xml:space="preserve">شکل </w:t>
+      </w:r>
+      <w:r>
+        <w:rPr>
+          <w:noProof/>
+          <w:rtl/>
+        </w:rPr>
+        <w:t>2</w:t>
+      </w:r>
+      <w:r>
+        <w:rPr>
+          <w:rtl/>
+          <w:lang w:bidi="fa-IR"/>
+        </w:rPr>
+        <w:fldChar w:fldCharType="end"/>
+      </w:r>
+      <w:r>
+        <w:rPr>
+          <w:rFonts w:hint="cs"/>
+          <w:rtl/>
+          <w:lang w:bidi="fa-IR"/>
+        </w:rPr>
+        <w:t xml:space="preserve"> یافت. هم چنین در همین شکل مشخص است که چگونه لایه آخر به عنوان دسته بند برای کل شبکه عمل می کند. </w:t>
+      </w:r>
+      <w:r>
+        <w:rPr>
+          <w:rFonts w:hint="cs"/>
+          <w:rtl/>
+          <w:lang w:bidi="fa-IR"/>
+        </w:rPr>
+        <w:t xml:space="preserve">ورودی می تواند به هر تعداد کانال </w:t>
+      </w:r>
+      <w:r>
+        <w:rPr>
+          <w:lang w:bidi="fa-IR"/>
+        </w:rPr>
+        <w:t>EEG</w:t>
+      </w:r>
+      <w:r>
+        <w:rPr>
+          <w:rFonts w:hint="cs"/>
+          <w:rtl/>
+          <w:lang w:bidi="fa-IR"/>
+        </w:rPr>
+        <w:t xml:space="preserve"> داشته باشد. در این گزارش هر کانال یک پنجره 8 ثانیه ای از سیگنال </w:t>
+      </w:r>
+      <w:r>
+        <w:rPr>
+          <w:lang w:bidi="fa-IR"/>
+        </w:rPr>
+        <w:t>EEG</w:t>
+      </w:r>
+      <w:r>
+        <w:rPr>
+          <w:rFonts w:hint="cs"/>
+          <w:rtl/>
+          <w:lang w:bidi="fa-IR"/>
+        </w:rPr>
+        <w:t xml:space="preserve"> با فرکانس نمونه برداری 32 هرتز است که به آرایه ای </w:t>
+      </w:r>
+      <w:r>
+        <w:rPr>
+          <w:lang w:bidi="fa-IR"/>
+        </w:rPr>
+        <w:t>256</w:t>
+      </w:r>
+      <w:r>
+        <w:rPr>
+          <w:rFonts w:hint="cs"/>
+          <w:rtl/>
+          <w:lang w:bidi="fa-IR"/>
+        </w:rPr>
+        <w:t xml:space="preserve"> در </w:t>
+      </w:r>
+      <w:r>
+        <w:rPr>
+          <w:lang w:bidi="fa-IR"/>
+        </w:rPr>
+        <w:t>N</w:t>
+      </w:r>
+      <w:r>
+        <w:rPr>
+          <w:rFonts w:hint="cs"/>
+          <w:rtl/>
+          <w:lang w:bidi="fa-IR"/>
+        </w:rPr>
+        <w:t xml:space="preserve"> منتج می شود که </w:t>
+      </w:r>
+      <w:r>
+        <w:rPr>
+          <w:lang w:bidi="fa-IR"/>
+        </w:rPr>
+        <w:t>N</w:t>
+      </w:r>
+      <w:r>
+        <w:rPr>
+          <w:rFonts w:hint="cs"/>
+          <w:rtl/>
+          <w:lang w:bidi="fa-IR"/>
+        </w:rPr>
+        <w:t xml:space="preserve"> هم تعداد کانال را مشخص می کند. هم چنین در لایه آخر از یک محاسبه کننده بیشینه حول تمام کانال ها نیز برای شناسایی وجود یک تشنج در یکی از کانال ها استفاده شده است. </w:t>
+      </w:r>
+    </w:p>
+    <w:p>
+      <w:pPr>
+        <w:pStyle w:val="BodyText"/>
+        <w:rPr>
+          <w:rFonts w:hint="cs"/>
+          <w:rtl/>
+          <w:lang w:bidi="fa-IR"/>
+        </w:rPr>
+      </w:pPr>
+      <w:r>
+        <w:rPr>
+          <w:rFonts w:hint="cs"/>
+          <w:rtl/>
+          <w:lang w:bidi="fa-IR"/>
+        </w:rPr>
+        <w:t xml:space="preserve">از آن جا که در این معماری هم از فیلترهای 1 بعدی در تمام لایه ها استفاده شده است </w:t>
+      </w:r>
+      <w:r>
+        <w:rPr>
+          <w:rFonts w:hint="cs"/>
+          <w:rtl/>
+          <w:lang w:bidi="fa-IR"/>
+        </w:rPr>
+        <w:t xml:space="preserve">از هیچ رابطه همبستگی بین کانال ها در تعیین تشنج استفاده نمی شود. این کار موجب می شود تا ویژگی ها تشنج یادگیری شوند نه ویژگی هایی که مخصوص به هر نوزاد است. </w:t>
+      </w:r>
+      <w:r>
+        <w:rPr>
+          <w:rFonts w:hint="cs"/>
+          <w:rtl/>
+          <w:lang w:bidi="fa-IR"/>
+        </w:rPr>
+        <w:t xml:space="preserve">این شبکه باید تشنج از غیر تشنج را بین تعداد کانال های داده شده به آن شناسایی کند (8 در این گزارش). بنابراین در حالتی که فقط تشنج در یک کانال رخ داده است می توان نسبت سیگنال به نویزی برابر 1 به 8 داشت. </w:t>
+      </w:r>
+    </w:p>
+    <w:p>
+      <w:pPr>
+        <w:pStyle w:val="BodyText"/>
+        <w:keepNext/>
+        <w:jc w:val="center"/>
+      </w:pPr>
+      <w:r>
+        <w:rPr>
+          <w:noProof/>
+        </w:rPr>
+        <w:drawing>
+          <wp:inline distT="0" distB="0" distL="0" distR="0" wp14:anchorId="5D541DF9" wp14:editId="5FC32F1B">
+            <wp:extent cx="5579745" cy="1749425"/>
+            <wp:effectExtent l="0" t="0" r="1905" b="3175"/>
+            <wp:docPr id="3" name="Picture 3"/>
+            <wp:cNvGraphicFramePr>
+              <a:graphicFrameLocks xmlns:a="http://schemas.openxmlformats.org/drawingml/2006/main" noChangeAspect="1"/>
+            </wp:cNvGraphicFramePr>
+            <a:graphic xmlns:a="http://schemas.openxmlformats.org/drawingml/2006/main">
+              <a:graphicData uri="http://schemas.openxmlformats.org/drawingml/2006/picture">
+                <pic:pic xmlns:pic="http://schemas.openxmlformats.org/drawingml/2006/picture">
+                  <pic:nvPicPr>
+                    <pic:cNvPr id="1" name=""/>
+                    <pic:cNvPicPr/>
+                  </pic:nvPicPr>
+                  <pic:blipFill>
+                    <a:blip r:embed="rId20"/>
+                    <a:stretch>
+                      <a:fillRect/>
+                    </a:stretch>
+                  </pic:blipFill>
+                  <pic:spPr>
+                    <a:xfrm>
+                      <a:off x="0" y="0"/>
+                      <a:ext cx="5579745" cy="1749425"/>
+                    </a:xfrm>
+                    <a:prstGeom prst="rect">
+                      <a:avLst/>
+                    </a:prstGeom>
+                  </pic:spPr>
+                </pic:pic>
+              </a:graphicData>
+            </a:graphic>
+          </wp:inline>
+        </w:drawing>
+      </w:r>
+    </w:p>
+    <w:p>
+      <w:pPr>
+        <w:pStyle w:val="Caption"/>
+        <w:rPr>
+          <w:rtl/>
+          <w:lang w:bidi="fa-IR"/>
+        </w:rPr>
+      </w:pPr>
+      <w:bookmarkStart w:id="15" w:name="_Ref45781477"/>
+      <w:r>
+        <w:rPr>
+          <w:rtl/>
+        </w:rPr>
+        <w:t xml:space="preserve">شکل </w:t>
+      </w:r>
+      <w:r>
+        <w:rPr>
+          <w:rtl/>
+        </w:rPr>
+        <w:fldChar w:fldCharType="begin"/>
+      </w:r>
+      <w:r>
+        <w:rPr>
+          <w:rtl/>
+        </w:rPr>
+        <w:instrText xml:space="preserve"> </w:instrText>
+      </w:r>
+      <w:r>
+        <w:instrText>SEQ</w:instrText>
+      </w:r>
+      <w:r>
+        <w:rPr>
+          <w:rtl/>
+        </w:rPr>
+        <w:instrText xml:space="preserve"> شکل \* </w:instrText>
+      </w:r>
+      <w:r>
+        <w:instrText>ARABIC</w:instrText>
+      </w:r>
+      <w:r>
+        <w:rPr>
+          <w:rtl/>
+        </w:rPr>
+        <w:instrText xml:space="preserve"> </w:instrText>
+      </w:r>
+      <w:r>
+        <w:rPr>
+          <w:rtl/>
+        </w:rPr>
+        <w:fldChar w:fldCharType="separate"/>
+      </w:r>
+      <w:r>
+        <w:rPr>
+          <w:noProof/>
+          <w:rtl/>
+        </w:rPr>
+        <w:t>2</w:t>
+      </w:r>
+      <w:r>
+        <w:rPr>
+          <w:rtl/>
+        </w:rPr>
+        <w:fldChar w:fldCharType="end"/>
+      </w:r>
+      <w:bookmarkEnd w:id="15"/>
+      <w:r>
+        <w:rPr>
+          <w:rFonts w:hint="cs"/>
+          <w:rtl/>
+        </w:rPr>
+        <w:t xml:space="preserve"> معماری شبکه تماما کانولوشنی 2 بعدی، چند کانال </w:t>
+      </w:r>
+      <w:r>
+        <w:t>EEG</w:t>
+      </w:r>
+      <w:r>
+        <w:rPr>
+          <w:rFonts w:hint="cs"/>
+          <w:rtl/>
+          <w:lang w:bidi="fa-IR"/>
+        </w:rPr>
+        <w:t xml:space="preserve"> را در ورودی می گیرد و تشنج را در صورت وقوع در یکی از کانال ها در خروجی مشخص می کند. </w:t>
+      </w:r>
+    </w:p>
+    <w:p>
+      <w:pPr>
+        <w:pStyle w:val="Heading2"/>
+        <w:rPr>
+          <w:rFonts w:hint="cs"/>
+          <w:rtl/>
+        </w:rPr>
+      </w:pPr>
+      <w:r>
+        <w:rPr>
+          <w:rFonts w:hint="cs"/>
+          <w:rtl/>
+        </w:rPr>
+        <w:t>بررسی پارامترهای شبکه</w:t>
+      </w:r>
+    </w:p>
+    <w:p>
+      <w:pPr>
+        <w:pStyle w:val="BodyText"/>
+        <w:rPr>
+          <w:rtl/>
+          <w:lang w:bidi="fa-IR"/>
+        </w:rPr>
+      </w:pPr>
+      <w:r>
+        <w:rPr>
+          <w:rFonts w:hint="cs"/>
+          <w:rtl/>
+          <w:lang w:bidi="fa-IR"/>
+        </w:rPr>
+        <w:t xml:space="preserve">همان طور که گفته شد با تغییر پارامترهای شبکه از جمله عمق آن و هم چنین طول گام استفاده شده در هر لایه میدان گیرندگی شبکه تغییر می کند و این امر موجب تغییر در عملکرد شبکه می شود. برای </w:t>
+      </w:r>
+      <w:r>
+        <w:rPr>
+          <w:rFonts w:hint="cs"/>
+          <w:rtl/>
+          <w:lang w:bidi="fa-IR"/>
+        </w:rPr>
+        <w:lastRenderedPageBreak/>
+        <w:t xml:space="preserve">بررسی </w:t>
+      </w:r>
+      <w:r>
+        <w:rPr>
+          <w:rFonts w:hint="cs"/>
+          <w:rtl/>
+          <w:lang w:bidi="fa-IR"/>
+        </w:rPr>
+        <w:t>ح</w:t>
+      </w:r>
+      <w:r>
+        <w:rPr>
+          <w:rFonts w:hint="cs"/>
+          <w:rtl/>
+          <w:lang w:bidi="fa-IR"/>
+        </w:rPr>
+        <w:t xml:space="preserve">الات مختلف از </w:t>
+      </w:r>
+      <w:r>
+        <w:rPr>
+          <w:rFonts w:hint="cs"/>
+          <w:rtl/>
+          <w:lang w:bidi="fa-IR"/>
+        </w:rPr>
+        <w:t xml:space="preserve">اعتبارسنجی یکی بیرون استفاده می شود تا بتوان اعتبارسنجی مستقل از نوزاد داشت. </w:t>
+      </w:r>
+    </w:p>
+    <w:p>
+      <w:pPr>
+        <w:pStyle w:val="BodyText"/>
+        <w:keepNext/>
+        <w:jc w:val="center"/>
+      </w:pPr>
+      <w:r>
+        <w:rPr>
+          <w:noProof/>
+        </w:rPr>
+        <w:drawing>
+          <wp:inline distT="0" distB="0" distL="0" distR="0" wp14:anchorId="41B78043" wp14:editId="41C19060">
+            <wp:extent cx="5579745" cy="3484880"/>
+            <wp:effectExtent l="0" t="0" r="1905" b="1270"/>
+            <wp:docPr id="4" name="Picture 4"/>
+            <wp:cNvGraphicFramePr>
+              <a:graphicFrameLocks xmlns:a="http://schemas.openxmlformats.org/drawingml/2006/main" noChangeAspect="1"/>
+            </wp:cNvGraphicFramePr>
+            <a:graphic xmlns:a="http://schemas.openxmlformats.org/drawingml/2006/main">
+              <a:graphicData uri="http://schemas.openxmlformats.org/drawingml/2006/picture">
+                <pic:pic xmlns:pic="http://schemas.openxmlformats.org/drawingml/2006/picture">
+                  <pic:nvPicPr>
+                    <pic:cNvPr id="1" name=""/>
+                    <pic:cNvPicPr/>
+                  </pic:nvPicPr>
+                  <pic:blipFill>
+                    <a:blip r:embed="rId21"/>
+                    <a:stretch>
+                      <a:fillRect/>
+                    </a:stretch>
+                  </pic:blipFill>
+                  <pic:spPr>
+                    <a:xfrm>
+                      <a:off x="0" y="0"/>
+                      <a:ext cx="5579745" cy="3484880"/>
+                    </a:xfrm>
+                    <a:prstGeom prst="rect">
+                      <a:avLst/>
+                    </a:prstGeom>
+                  </pic:spPr>
+                </pic:pic>
+              </a:graphicData>
+            </a:graphic>
+          </wp:inline>
+        </w:drawing>
+      </w:r>
+    </w:p>
+    <w:p>
+      <w:pPr>
+        <w:pStyle w:val="Caption"/>
+        <w:rPr>
+          <w:rtl/>
+        </w:rPr>
+      </w:pPr>
+      <w:bookmarkStart w:id="16" w:name="_Ref45786369"/>
+      <w:r>
+        <w:rPr>
+          <w:rtl/>
+        </w:rPr>
+        <w:t xml:space="preserve">شکل </w:t>
+      </w:r>
+      <w:r>
+        <w:rPr>
+          <w:rtl/>
+        </w:rPr>
+        <w:fldChar w:fldCharType="begin"/>
+      </w:r>
+      <w:r>
+        <w:rPr>
+          <w:rtl/>
+        </w:rPr>
+        <w:instrText xml:space="preserve"> </w:instrText>
+      </w:r>
+      <w:r>
+        <w:instrText>SEQ</w:instrText>
+      </w:r>
+      <w:r>
+        <w:rPr>
+          <w:rtl/>
+        </w:rPr>
+        <w:instrText xml:space="preserve"> شکل \* </w:instrText>
+      </w:r>
+      <w:r>
+        <w:instrText>ARABIC</w:instrText>
+      </w:r>
+      <w:r>
+        <w:rPr>
+          <w:rtl/>
+        </w:rPr>
+        <w:instrText xml:space="preserve"> </w:instrText>
+      </w:r>
+      <w:r>
+        <w:rPr>
+          <w:rtl/>
+        </w:rPr>
+        <w:fldChar w:fldCharType="separate"/>
+      </w:r>
+      <w:r>
+        <w:rPr>
+          <w:noProof/>
+          <w:rtl/>
+        </w:rPr>
+        <w:t>3</w:t>
+      </w:r>
+      <w:r>
+        <w:rPr>
+          <w:rtl/>
+        </w:rPr>
+        <w:fldChar w:fldCharType="end"/>
+      </w:r>
+      <w:bookmarkEnd w:id="16"/>
+      <w:r>
+        <w:rPr>
+          <w:rFonts w:hint="cs"/>
+          <w:rtl/>
+        </w:rPr>
+        <w:t xml:space="preserve"> بررسی پارامترهای عمق و گام حرکت بر عملکرد معماری پیشنهادی </w:t>
+      </w:r>
+    </w:p>
+    <w:p>
+      <w:pPr>
+        <w:pStyle w:val="BodyText"/>
+        <w:rPr>
+          <w:rtl/>
+          <w:lang w:bidi="fa-IR"/>
+        </w:rPr>
+      </w:pPr>
+      <w:r>
+        <w:rPr>
+          <w:rFonts w:hint="cs"/>
+          <w:rtl/>
+          <w:lang w:bidi="fa-IR"/>
+        </w:rPr>
+        <w:t xml:space="preserve">همان طور که در </w:t>
+      </w:r>
+      <w:r>
+        <w:rPr>
+          <w:rtl/>
+          <w:lang w:bidi="fa-IR"/>
+        </w:rPr>
+        <w:fldChar w:fldCharType="begin"/>
+      </w:r>
+      <w:r>
+        <w:rPr>
+          <w:rtl/>
+          <w:lang w:bidi="fa-IR"/>
+        </w:rPr>
+        <w:instrText xml:space="preserve"> </w:instrText>
+      </w:r>
+      <w:r>
+        <w:rPr>
+          <w:rFonts w:hint="cs"/>
+          <w:lang w:bidi="fa-IR"/>
+        </w:rPr>
+        <w:instrText>REF</w:instrText>
+      </w:r>
+      <w:r>
+        <w:rPr>
+          <w:rFonts w:hint="cs"/>
+          <w:rtl/>
+          <w:lang w:bidi="fa-IR"/>
+        </w:rPr>
+        <w:instrText xml:space="preserve"> _</w:instrText>
+      </w:r>
+      <w:r>
+        <w:rPr>
+          <w:rFonts w:hint="cs"/>
+          <w:lang w:bidi="fa-IR"/>
+        </w:rPr>
+        <w:instrText>Ref45786369 \h</w:instrText>
+      </w:r>
+      <w:r>
+        <w:rPr>
+          <w:rtl/>
+          <w:lang w:bidi="fa-IR"/>
+        </w:rPr>
+        <w:instrText xml:space="preserve"> </w:instrText>
+      </w:r>
+      <w:r>
+        <w:rPr>
+          <w:rtl/>
+          <w:lang w:bidi="fa-IR"/>
+        </w:rPr>
+      </w:r>
+      <w:r>
+        <w:rPr>
+          <w:rtl/>
+          <w:lang w:bidi="fa-IR"/>
+        </w:rPr>
+        <w:fldChar w:fldCharType="separate"/>
+      </w:r>
+      <w:r>
+        <w:rPr>
+          <w:rtl/>
+        </w:rPr>
+        <w:t xml:space="preserve">شکل </w:t>
+      </w:r>
+      <w:r>
+        <w:rPr>
+          <w:noProof/>
+          <w:rtl/>
+        </w:rPr>
+        <w:t>3</w:t>
+      </w:r>
+      <w:r>
+        <w:rPr>
+          <w:rtl/>
+          <w:lang w:bidi="fa-IR"/>
+        </w:rPr>
+        <w:fldChar w:fldCharType="end"/>
+      </w:r>
+      <w:r>
+        <w:rPr>
+          <w:rFonts w:hint="cs"/>
+          <w:rtl/>
+          <w:lang w:bidi="fa-IR"/>
+        </w:rPr>
+        <w:t xml:space="preserve"> مشاهده می کنید در ابتدا با افزایش عمق شب</w:t>
+      </w:r>
+      <w:bookmarkStart w:id="17" w:name="_GoBack"/>
+      <w:bookmarkEnd w:id="17"/>
+      <w:r>
+        <w:rPr>
+          <w:rFonts w:hint="cs"/>
+          <w:rtl/>
+          <w:lang w:bidi="fa-IR"/>
+        </w:rPr>
+        <w:t xml:space="preserve">که </w:t>
+      </w:r>
+      <w:r>
+        <w:rPr>
+          <w:lang w:bidi="fa-IR"/>
+        </w:rPr>
+        <w:t>AUC</w:t>
+      </w:r>
+      <w:r>
+        <w:rPr>
+          <w:rFonts w:hint="cs"/>
+          <w:rtl/>
+          <w:lang w:bidi="fa-IR"/>
+        </w:rPr>
+        <w:t xml:space="preserve"> افزایش می یابد و سپس از 4 لایه بیشتر این مقدار کاهش می یابد. هم چنین بهترین مقدار برای گام حرکت در شبکه نیز مطابق اعتبارسنجی انجام شده برابر با 3 است. </w:t>
+      </w:r>
+    </w:p>
+    <w:p>
+      <w:pPr>
+        <w:bidi w:val="0"/>
+        <w:rPr>
+          <w:szCs w:val="28"/>
+          <w:rtl/>
+          <w:lang w:bidi="fa-IR"/>
+        </w:rPr>
+      </w:pPr>
+      <w:r>
+        <w:rPr>
+          <w:rtl/>
+          <w:lang w:bidi="fa-IR"/>
+        </w:rPr>
+        <w:br w:type="page"/>
+      </w:r>
+    </w:p>
+    <w:p>
+      <w:pPr>
+        <w:pStyle w:val="TOCHeading"/>
+        <w:rPr>
+          <w:rFonts w:hint="cs"/>
+          <w:rtl/>
+        </w:rPr>
+      </w:pPr>
+      <w:r>
+        <w:rPr>
+          <w:rFonts w:hint="cs"/>
+          <w:rtl/>
+        </w:rPr>
+        <w:lastRenderedPageBreak/>
+        <w:t>مراجع</w:t>
+      </w:r>
+    </w:p>
+    <w:p>
+      <w:pPr>
         <w:pStyle w:val="EndNoteBibliography"/>
-        <w:bidi/>
         <w:ind w:hanging="720"/>
         <w:rPr>
           <w:rtl/>
         </w:rPr>
       </w:pPr>
-      <w:bookmarkStart w:id="18" w:name="_ENREF_4"/>
-      <w:r>
-        <w:rPr>
-          <w:rtl/>
-        </w:rPr>
-        <w:t>4.</w:t>
-      </w:r>
-      <w:r>
-        <w:rPr>
-          <w:rtl/>
-        </w:rPr>
+      <w:r>
+        <w:fldChar w:fldCharType="begin"/>
+      </w:r>
+      <w:r>
+        <w:instrText xml:space="preserve"> ADDIN EN.REFLIST </w:instrText>
+      </w:r>
+      <w:r>
+        <w:fldChar w:fldCharType="separate"/>
+      </w:r>
+      <w:bookmarkStart w:id="18" w:name="_ENREF_1"/>
+      <w:r>
+        <w:t>1.</w:t>
+      </w:r>
+      <w:r>
         <w:tab/>
-      </w:r>
-      <w:r>
-        <w:t>Celka, P</w:t>
-      </w:r>
-      <w:r>
-        <w:rPr>
-          <w:rtl/>
-        </w:rPr>
-        <w:t xml:space="preserve">. </w:t>
-      </w:r>
-      <w:r>
-        <w:t xml:space="preserve">and P. Colditz, </w:t>
+        <w:t xml:space="preserve">O’Shea, A., et al., </w:t>
       </w:r>
       <w:r>
         <w:rPr>
           <w:i/>
         </w:rPr>
-        <w:t>A computer-aided detection of EEG seizures in infants: a singular-spectrum approach and performance comparison.</w:t>
-      </w:r>
-      <w:r>
-        <w:t xml:space="preserve"> IEEE transactions on biomedical engineering, 2002. </w:t>
+        <w:t>Neonatal seizure detection from raw multi-channel EEG using a fully convolutional architecture.</w:t>
+      </w:r>
+      <w:r>
+        <w:t xml:space="preserve"> Neural Networks, 2020. </w:t>
       </w:r>
       <w:r>
         <w:rPr>
           <w:b/>
         </w:rPr>
-        <w:t>49</w:t>
-      </w:r>
-      <w:r>
-        <w:t>(5): p. 455-462</w:t>
-      </w:r>
-      <w:r>
-        <w:rPr>
-          <w:rtl/>
-        </w:rPr>
-        <w:t>.</w:t>
+        <w:t>123</w:t>
+      </w:r>
+      <w:r>
+        <w:t>: p. 12-25.</w:t>
       </w:r>
       <w:bookmarkEnd w:id="18"/>
     </w:p>
     <w:p>
       <w:pPr>
         <w:pStyle w:val="EndNoteBibliography"/>
-        <w:bidi/>
         <w:ind w:hanging="720"/>
         <w:rPr>
           <w:rtl/>
         </w:rPr>
       </w:pPr>
-      <w:bookmarkStart w:id="19" w:name="_ENREF_5"/>
-      <w:r>
-        <w:rPr>
-          <w:rtl/>
-        </w:rPr>
-        <w:t>5.</w:t>
-      </w:r>
-      <w:r>
-        <w:rPr>
-          <w:rtl/>
-        </w:rPr>
+      <w:bookmarkStart w:id="19" w:name="_ENREF_2"/>
+      <w:r>
+        <w:t>2.</w:t>
+      </w:r>
+      <w:r>
         <w:tab/>
-      </w:r>
-      <w:r>
-        <w:t xml:space="preserve">Faul, S., et al., </w:t>
+        <w:t xml:space="preserve">Liu, A., et al., </w:t>
       </w:r>
       <w:r>
         <w:rPr>
           <w:i/>
         </w:rPr>
-        <w:t>An evaluation of automated neonatal</w:t>
-      </w:r>
-      <w:r>
-        <w:rPr>
-          <w:i/>
-          <w:rtl/>
-        </w:rPr>
-        <w:t xml:space="preserve"> </w:t>
-      </w:r>
-      <w:r>
-        <w:rPr>
-          <w:i/>
-        </w:rPr>
-        <w:t>seizure detection methods.</w:t>
-      </w:r>
-      <w:r>
-        <w:t xml:space="preserve"> Clinical Neurophysiology, 2005. </w:t>
+        <w:t>Detection of neonatal seizures through computerized EEG analysis.</w:t>
+      </w:r>
+      <w:r>
+        <w:t xml:space="preserve"> Electroencephalography and clinical neurophysiology, 1992. </w:t>
       </w:r>
       <w:r>
         <w:rPr>
           <w:b/>
         </w:rPr>
-        <w:t>116</w:t>
-      </w:r>
-      <w:r>
-        <w:t>(7): p. 1533-1541</w:t>
-      </w:r>
-      <w:r>
-        <w:rPr>
-          <w:rtl/>
-        </w:rPr>
-        <w:t>.</w:t>
+        <w:t>82</w:t>
+      </w:r>
+      <w:r>
+        <w:t>(1): p. 30-37.</w:t>
       </w:r>
       <w:bookmarkEnd w:id="19"/>
     </w:p>
     <w:p>
       <w:pPr>
-        <w:pStyle w:val="Heading2"/>
-        <w:rPr>
-          <w:rtl/>
-        </w:rPr>
-      </w:pPr>
-      <w:r>
-        <w:rPr>
-          <w:rtl/>
-        </w:rPr>
+        <w:pStyle w:val="EndNoteBibliography"/>
+        <w:ind w:hanging="720"/>
+        <w:rPr>
+          <w:rtl/>
+        </w:rPr>
+      </w:pPr>
+      <w:bookmarkStart w:id="20" w:name="_ENREF_3"/>
+      <w:r>
+        <w:t>3.</w:t>
+      </w:r>
+      <w:r>
+        <w:tab/>
+        <w:t xml:space="preserve">Gotman, J., et al., </w:t>
+      </w:r>
+      <w:r>
+        <w:rPr>
+          <w:i/>
+        </w:rPr>
+        <w:t>Automatic seizure detection in the newborn: methods and initial evaluation.</w:t>
+      </w:r>
+      <w:r>
+        <w:t xml:space="preserve"> Electroencephalography and clinical neurophysiology, 1997. </w:t>
+      </w:r>
+      <w:r>
+        <w:rPr>
+          <w:b/>
+        </w:rPr>
+        <w:t>103</w:t>
+      </w:r>
+      <w:r>
+        <w:t>(3): p. 356-362.</w:t>
+      </w:r>
+      <w:bookmarkEnd w:id="20"/>
+    </w:p>
+    <w:p>
+      <w:pPr>
+        <w:pStyle w:val="EndNoteBibliography"/>
+        <w:ind w:hanging="720"/>
+        <w:rPr>
+          <w:rtl/>
+        </w:rPr>
+      </w:pPr>
+      <w:bookmarkStart w:id="21" w:name="_ENREF_4"/>
+      <w:r>
+        <w:t>4.</w:t>
+      </w:r>
+      <w:r>
+        <w:tab/>
+        <w:t xml:space="preserve">Celka, P. and P. Colditz, </w:t>
+      </w:r>
+      <w:r>
+        <w:rPr>
+          <w:i/>
+        </w:rPr>
+        <w:t>A computer-aided detection of EEG seizures in infants: a singular-spectrum approach and performance comparison.</w:t>
+      </w:r>
+      <w:r>
+        <w:t xml:space="preserve"> IEEE transactions on biomedical engineering, 2002. </w:t>
+      </w:r>
+      <w:r>
+        <w:rPr>
+          <w:b/>
+        </w:rPr>
+        <w:t>49</w:t>
+      </w:r>
+      <w:r>
+        <w:t>(5): p. 455-462.</w:t>
+      </w:r>
+      <w:bookmarkEnd w:id="21"/>
+    </w:p>
+    <w:p>
+      <w:pPr>
+        <w:pStyle w:val="EndNoteBibliography"/>
+        <w:ind w:hanging="720"/>
+        <w:rPr>
+          <w:rtl/>
+        </w:rPr>
+      </w:pPr>
+      <w:bookmarkStart w:id="22" w:name="_ENREF_5"/>
+      <w:r>
+        <w:t>5.</w:t>
+      </w:r>
+      <w:r>
+        <w:tab/>
+        <w:t xml:space="preserve">Faul, S., et al., </w:t>
+      </w:r>
+      <w:r>
+        <w:rPr>
+          <w:i/>
+        </w:rPr>
+        <w:t>An evaluation of automated neonatal seizure detection methods.</w:t>
+      </w:r>
+      <w:r>
+        <w:t xml:space="preserve"> Clinical Neurophysiology, 2005. </w:t>
+      </w:r>
+      <w:r>
+        <w:rPr>
+          <w:b/>
+        </w:rPr>
+        <w:t>116</w:t>
+      </w:r>
+      <w:r>
+        <w:t>(7): p. 1533-1541.</w:t>
+      </w:r>
+      <w:bookmarkEnd w:id="22"/>
+    </w:p>
+    <w:p>
+      <w:pPr>
+        <w:pStyle w:val="EndNoteBibliography"/>
+        <w:ind w:hanging="720"/>
+        <w:rPr>
+          <w:rtl/>
+        </w:rPr>
+      </w:pPr>
+      <w:bookmarkStart w:id="23" w:name="_ENREF_6"/>
+      <w:r>
+        <w:t>6.</w:t>
+      </w:r>
+      <w:r>
+        <w:tab/>
+        <w:t xml:space="preserve">Thomas, E.M., et al., </w:t>
+      </w:r>
+      <w:r>
+        <w:rPr>
+          <w:i/>
+        </w:rPr>
+        <w:t>Discriminative and generative classification techniques applied to automated neonatal seizure detection.</w:t>
+      </w:r>
+      <w:r>
+        <w:t xml:space="preserve"> IEEE journal of biomedical and health informatics, 2012. </w:t>
+      </w:r>
+      <w:r>
+        <w:rPr>
+          <w:b/>
+        </w:rPr>
+        <w:t>17</w:t>
+      </w:r>
+      <w:r>
+        <w:t>(2): p. 297-304.</w:t>
+      </w:r>
+      <w:bookmarkEnd w:id="23"/>
+    </w:p>
+    <w:p>
+      <w:pPr>
+        <w:pStyle w:val="EndNoteBibliography"/>
+        <w:ind w:hanging="720"/>
+        <w:rPr>
+          <w:rtl/>
+        </w:rPr>
+      </w:pPr>
+      <w:bookmarkStart w:id="24" w:name="_ENREF_7"/>
+      <w:r>
+        <w:t>7.</w:t>
+      </w:r>
+      <w:r>
+        <w:tab/>
+        <w:t xml:space="preserve">Aarabi, A., R. Grebe, and F. Wallois, </w:t>
+      </w:r>
+      <w:r>
+        <w:rPr>
+          <w:i/>
+        </w:rPr>
+        <w:t>A multistage knowledge-based system for EEG seizure detection in newborn infants.</w:t>
+      </w:r>
+      <w:r>
+        <w:t xml:space="preserve"> Clinical Neurophysiology, 2007. </w:t>
+      </w:r>
+      <w:r>
+        <w:rPr>
+          <w:b/>
+        </w:rPr>
+        <w:t>118</w:t>
+      </w:r>
+      <w:r>
+        <w:t>(12): p. 2781-2797.</w:t>
+      </w:r>
+      <w:bookmarkEnd w:id="24"/>
+    </w:p>
+    <w:p>
+      <w:pPr>
+        <w:pStyle w:val="EndNoteBibliography"/>
+        <w:ind w:hanging="720"/>
+        <w:rPr>
+          <w:rtl/>
+        </w:rPr>
+      </w:pPr>
+      <w:bookmarkStart w:id="25" w:name="_ENREF_8"/>
+      <w:r>
+        <w:t>8.</w:t>
+      </w:r>
+      <w:r>
+        <w:tab/>
+        <w:t xml:space="preserve">Temko, A., et al., </w:t>
+      </w:r>
+      <w:r>
+        <w:rPr>
+          <w:i/>
+        </w:rPr>
+        <w:t>Clinical implementation of a neonatal seizure detection algorithm.</w:t>
+      </w:r>
+      <w:r>
+        <w:t xml:space="preserve"> Decision support systems, 2015. </w:t>
+      </w:r>
+      <w:r>
+        <w:rPr>
+          <w:b/>
+        </w:rPr>
+        <w:t>70</w:t>
+      </w:r>
+      <w:r>
+        <w:t>: p. 86-96.</w:t>
+      </w:r>
+      <w:bookmarkEnd w:id="25"/>
+    </w:p>
+    <w:p>
+      <w:pPr>
+        <w:pStyle w:val="EndNoteBibliography"/>
+        <w:ind w:hanging="720"/>
+        <w:rPr>
+          <w:rtl/>
+        </w:rPr>
+      </w:pPr>
+      <w:bookmarkStart w:id="26" w:name="_ENREF_9"/>
+      <w:r>
+        <w:t>9.</w:t>
+      </w:r>
+      <w:r>
+        <w:tab/>
+        <w:t xml:space="preserve">Faul, S., et al. </w:t>
+      </w:r>
+      <w:r>
+        <w:rPr>
+          <w:i/>
+        </w:rPr>
+        <w:t>Chaos theory analysis of the newborn EEG-is it worth the wait?</w:t>
+      </w:r>
+      <w:r>
+        <w:t xml:space="preserve"> in </w:t>
+      </w:r>
+      <w:r>
+        <w:rPr>
+          <w:i/>
+        </w:rPr>
+        <w:t>IEEE International Workshop on Intelligent Signal Processing, 2005.</w:t>
+      </w:r>
+      <w:r>
+        <w:t xml:space="preserve"> 2005. IEEE.</w:t>
+      </w:r>
+      <w:bookmarkEnd w:id="26"/>
+    </w:p>
+    <w:p>
+      <w:pPr>
+        <w:pStyle w:val="EndNoteBibliography"/>
+        <w:ind w:hanging="720"/>
+        <w:rPr>
+          <w:rtl/>
+        </w:rPr>
+      </w:pPr>
+      <w:bookmarkStart w:id="27" w:name="_ENREF_10"/>
+      <w:r>
+        <w:t>10.</w:t>
+      </w:r>
+      <w:r>
+        <w:tab/>
+        <w:t xml:space="preserve">Tapani, K.T., S. Vanhatalo, and N.J. Stevenson, </w:t>
+      </w:r>
+      <w:r>
+        <w:rPr>
+          <w:i/>
+        </w:rPr>
+        <w:t>Time-varying EEG correlations improve automated neonatal seizure detection.</w:t>
+      </w:r>
+      <w:r>
+        <w:t xml:space="preserve"> International journal of neural systems, 2019. </w:t>
+      </w:r>
+      <w:r>
+        <w:rPr>
+          <w:b/>
+        </w:rPr>
+        <w:t>29</w:t>
+      </w:r>
+      <w:r>
+        <w:t>(04): p. 1850030.</w:t>
+      </w:r>
+      <w:bookmarkEnd w:id="27"/>
+    </w:p>
+    <w:p>
+      <w:pPr>
+        <w:pStyle w:val="EndNoteBibliography"/>
+        <w:ind w:hanging="720"/>
+        <w:rPr>
+          <w:rtl/>
+        </w:rPr>
+      </w:pPr>
+      <w:bookmarkStart w:id="28" w:name="_ENREF_11"/>
+      <w:r>
+        <w:t>11.</w:t>
+      </w:r>
+      <w:r>
+        <w:tab/>
+        <w:t xml:space="preserve">O'Shea, A., et al. </w:t>
+      </w:r>
+      <w:r>
+        <w:rPr>
+          <w:i/>
+        </w:rPr>
+        <w:t xml:space="preserve">Neonatal seizure detection using </w:t>
+      </w:r>
+      <w:r>
+        <w:rPr>
+          <w:i/>
+        </w:rPr>
+        <w:lastRenderedPageBreak/>
+        <w:t>convolutional neural networks</w:t>
+      </w:r>
+      <w:r>
+        <w:t xml:space="preserve">. in </w:t>
+      </w:r>
+      <w:r>
+        <w:rPr>
+          <w:i/>
+        </w:rPr>
+        <w:t>2017 IEEE 27th International Workshop on Machine Learning for Signal Processing (MLSP)</w:t>
+      </w:r>
+      <w:r>
+        <w:t>. 2017. IEEE.</w:t>
+      </w:r>
+      <w:bookmarkEnd w:id="28"/>
+      <w:r>
         <w:fldChar w:fldCharType="end"/>
       </w:r>
     </w:p>
     <w:sectPr>
-      <w:headerReference w:type="even" r:id="rId19"/>
+      <w:headerReference w:type="even" r:id="rId22"/>
       <w:footnotePr>
         <w:numRestart w:val="eachPage"/>
       </w:footnotePr>
@@ -4512,7 +7110,7 @@
     <wne:acd wne:argValue="AQAAAEMA" wne:acdName="acd5" wne:fciIndexBasedOn="0065"/>
     <wne:acd wne:argValue="AgBMAGEAdABpAG4AVABlAHgAdAA=" wne:acdName="acd6" wne:fciIndexBasedOn="0065"/>
     <wne:acd wne:argValue="AgBjAGwAZQBhAHIAIABmAG8AcgBtAGEAdAB0AGkAbgBnAA==" wne:acdName="acd7" wne:fciIndexBasedOn="0065"/>
-    <wne:acd wne:argValue="AgBpAHQAYQBsAGkAYwAgAHQAZQB4AHQA" wne:acdName="acd8" wne:fciIndexBasedOn="0065"/>
+    <wne:acd wne:argValue="AgBhAGIAcwB0AHIAYQBjAHQAIAB0AGUAeAB0AA==" wne:acdName="acd8" wne:fciIndexBasedOn="0065"/>
     <wne:acd wne:argValue="AgBmAGkAbABlACAAYQBkAGQAcgBlAHMAcwA=" wne:acdName="acd9" wne:fciIndexBasedOn="0065"/>
     <wne:acd wne:argValue="AQAAAAEA" wne:acdName="acd10" wne:fciIndexBasedOn="0065"/>
     <wne:acd wne:argValue="AQAAAAIA" wne:acdName="acd11" wne:fciIndexBasedOn="0065"/>
@@ -4596,7 +7194,7 @@
             <w:noProof/>
             <w:rtl/>
           </w:rPr>
-          <w:t>11</w:t>
+          <w:t>16</w:t>
         </w:r>
         <w:r>
           <w:rPr>
@@ -6935,6 +9533,7 @@
   <w:style w:type="character" w:default="1" w:styleId="DefaultParagraphFont">
     <w:name w:val="Default Paragraph Font"/>
     <w:uiPriority w:val="1"/>
+    <w:semiHidden/>
     <w:unhideWhenUsed/>
   </w:style>
   <w:style w:type="table" w:default="1" w:styleId="TableNormal">
@@ -12619,6 +15218,631 @@
     </w:rPr>
   </w:style>
 </w:styles>
+</file>
+
+<file path=word/glossary/document.xml><?xml version="1.0" encoding="utf-8"?>
+<w:glossaryDocument xmlns:wpc="http://schemas.microsoft.com/office/word/2010/wordprocessingCanvas" xmlns:cx="http://schemas.microsoft.com/office/drawing/2014/chartex" xmlns:cx1="http://schemas.microsoft.com/office/drawing/2015/9/8/chartex" xmlns:mc="http://schemas.openxmlformats.org/markup-compatibility/2006" xmlns:o="urn:schemas-microsoft-com:office:office" xmlns:r="http://schemas.openxmlformats.org/officeDocument/2006/relationships" xmlns:m="http://schemas.openxmlformats.org/officeDocument/2006/math" xmlns:v="urn:schemas-microsoft-com:vml" xmlns:wp14="http://schemas.microsoft.com/office/word/2010/wordprocessingDrawing" xmlns:wp="http://schemas.openxmlformats.org/drawingml/2006/wordprocessingDrawing" xmlns:w10="urn:schemas-microsoft-com:office:word" xmlns:w="http://schemas.openxmlformats.org/wordprocessingml/2006/main" xmlns:w14="http://schemas.microsoft.com/office/word/2010/wordml" xmlns:w15="http://schemas.microsoft.com/office/word/2012/wordml" xmlns:w16se="http://schemas.microsoft.com/office/word/2015/wordml/symex" xmlns:wpg="http://schemas.microsoft.com/office/word/2010/wordprocessingGroup" xmlns:wpi="http://schemas.microsoft.com/office/word/2010/wordprocessingInk" xmlns:wne="http://schemas.microsoft.com/office/word/2006/wordml" xmlns:wps="http://schemas.microsoft.com/office/word/2010/wordprocessingShape" mc:Ignorable="w14 w15 w16se wp14"/>
+</file>
+
+<file path=word/glossary/fontTable.xml><?xml version="1.0" encoding="utf-8"?>
+<w:fonts xmlns:mc="http://schemas.openxmlformats.org/markup-compatibility/2006" xmlns:r="http://schemas.openxmlformats.org/officeDocument/2006/relationships" xmlns:w="http://schemas.openxmlformats.org/wordprocessingml/2006/main" xmlns:w14="http://schemas.microsoft.com/office/word/2010/wordml" xmlns:w15="http://schemas.microsoft.com/office/word/2012/wordml" xmlns:w16se="http://schemas.microsoft.com/office/word/2015/wordml/symex" mc:Ignorable="w14 w15 w16se">
+  <w:font w:name="Symbol">
+    <w:panose1 w:val="05050102010706020507"/>
+    <w:charset w:val="02"/>
+    <w:family w:val="roman"/>
+    <w:pitch w:val="variable"/>
+    <w:sig w:usb0="00000000" w:usb1="10000000" w:usb2="00000000" w:usb3="00000000" w:csb0="80000000" w:csb1="00000000"/>
+  </w:font>
+  <w:font w:name="Times New Roman">
+    <w:panose1 w:val="02020603050405020304"/>
+    <w:charset w:val="00"/>
+    <w:family w:val="roman"/>
+    <w:pitch w:val="variable"/>
+    <w:sig w:usb0="20002A87" w:usb1="80000000" w:usb2="00000008" w:usb3="00000000" w:csb0="000001FF" w:csb1="00000000"/>
+  </w:font>
+  <w:font w:name="B Titr">
+    <w:panose1 w:val="00000700000000000000"/>
+    <w:charset w:val="B2"/>
+    <w:family w:val="auto"/>
+    <w:pitch w:val="variable"/>
+    <w:sig w:usb0="00002001" w:usb1="80000000" w:usb2="00000008" w:usb3="00000000" w:csb0="00000040" w:csb1="00000000"/>
+  </w:font>
+  <w:font w:name="Courier New">
+    <w:panose1 w:val="02070309020205020404"/>
+    <w:charset w:val="00"/>
+    <w:family w:val="modern"/>
+    <w:pitch w:val="fixed"/>
+    <w:sig w:usb0="E0002EFF" w:usb1="C0007843" w:usb2="00000009" w:usb3="00000000" w:csb0="000001FF" w:csb1="00000000"/>
+  </w:font>
+  <w:font w:name="Wingdings">
+    <w:panose1 w:val="05000000000000000000"/>
+    <w:charset w:val="02"/>
+    <w:family w:val="auto"/>
+    <w:pitch w:val="variable"/>
+    <w:sig w:usb0="00000000" w:usb1="10000000" w:usb2="00000000" w:usb3="00000000" w:csb0="80000000" w:csb1="00000000"/>
+  </w:font>
+  <w:font w:name="B Nazanin">
+    <w:panose1 w:val="00000400000000000000"/>
+    <w:charset w:val="B2"/>
+    <w:family w:val="auto"/>
+    <w:pitch w:val="variable"/>
+    <w:sig w:usb0="00002001" w:usb1="80000000" w:usb2="00000008" w:usb3="00000000" w:csb0="00000040" w:csb1="00000000"/>
+  </w:font>
+  <w:font w:name="B Lotus">
+    <w:panose1 w:val="00000400000000000000"/>
+    <w:charset w:val="B2"/>
+    <w:family w:val="auto"/>
+    <w:pitch w:val="variable"/>
+    <w:sig w:usb0="00002001" w:usb1="80000000" w:usb2="00000008" w:usb3="00000000" w:csb0="00000040" w:csb1="00000000"/>
+  </w:font>
+  <w:font w:name="KOODAK">
+    <w:panose1 w:val="00000700000000000000"/>
+    <w:charset w:val="B2"/>
+    <w:family w:val="auto"/>
+    <w:pitch w:val="variable"/>
+    <w:sig w:usb0="00002001" w:usb1="80000000" w:usb2="00000008" w:usb3="00000000" w:csb0="00000040" w:csb1="00000000"/>
+  </w:font>
+  <w:font w:name="Arial">
+    <w:panose1 w:val="020B0604020202020204"/>
+    <w:charset w:val="00"/>
+    <w:family w:val="swiss"/>
+    <w:pitch w:val="variable"/>
+    <w:sig w:usb0="E0002AFF" w:usb1="C0007843" w:usb2="00000009" w:usb3="00000000" w:csb0="000001FF" w:csb1="00000000"/>
+  </w:font>
+  <w:font w:name="Nazanin">
+    <w:altName w:val="Arial"/>
+    <w:panose1 w:val="00000400000000000000"/>
+    <w:charset w:val="B2"/>
+    <w:family w:val="auto"/>
+    <w:pitch w:val="variable"/>
+    <w:sig w:usb0="00002001" w:usb1="80000000" w:usb2="00000008" w:usb3="00000000" w:csb0="00000040" w:csb1="00000000"/>
+  </w:font>
+  <w:font w:name="Lotus">
+    <w:altName w:val="Courier New"/>
+    <w:panose1 w:val="00000400000000000000"/>
+    <w:charset w:val="B2"/>
+    <w:family w:val="auto"/>
+    <w:pitch w:val="variable"/>
+    <w:sig w:usb0="00002001" w:usb1="80000000" w:usb2="00000008" w:usb3="00000000" w:csb0="00000040" w:csb1="00000000"/>
+  </w:font>
+  <w:font w:name="B Homa">
+    <w:panose1 w:val="00000400000000000000"/>
+    <w:charset w:val="B2"/>
+    <w:family w:val="auto"/>
+    <w:pitch w:val="variable"/>
+    <w:sig w:usb0="00002001" w:usb1="80000000" w:usb2="00000008" w:usb3="00000000" w:csb0="00000040" w:csb1="00000000"/>
+  </w:font>
+  <w:font w:name="Homa">
+    <w:altName w:val="Courier New"/>
+    <w:panose1 w:val="00000400000000000000"/>
+    <w:charset w:val="B2"/>
+    <w:family w:val="auto"/>
+    <w:pitch w:val="variable"/>
+    <w:sig w:usb0="00002000" w:usb1="80000000" w:usb2="00000008" w:usb3="00000000" w:csb0="00000040" w:csb1="00000000"/>
+  </w:font>
+  <w:font w:name="B Koodak">
+    <w:panose1 w:val="00000700000000000000"/>
+    <w:charset w:val="B2"/>
+    <w:family w:val="auto"/>
+    <w:pitch w:val="variable"/>
+    <w:sig w:usb0="00002001" w:usb1="80000000" w:usb2="00000008" w:usb3="00000000" w:csb0="00000040" w:csb1="00000000"/>
+  </w:font>
+  <w:font w:name="Segoe UI">
+    <w:panose1 w:val="020B0502040204020203"/>
+    <w:charset w:val="00"/>
+    <w:family w:val="swiss"/>
+    <w:pitch w:val="variable"/>
+    <w:sig w:usb0="E4002EFF" w:usb1="C000E47F" w:usb2="00000009" w:usb3="00000000" w:csb0="000001FF" w:csb1="00000000"/>
+  </w:font>
+  <w:font w:name="Tahoma">
+    <w:panose1 w:val="020B0604030504040204"/>
+    <w:charset w:val="00"/>
+    <w:family w:val="swiss"/>
+    <w:pitch w:val="variable"/>
+    <w:sig w:usb0="E1002EFF" w:usb1="C000605B" w:usb2="00000029" w:usb3="00000000" w:csb0="000101FF" w:csb1="00000000"/>
+  </w:font>
+  <w:font w:name="Cambria Math">
+    <w:panose1 w:val="02040503050406030204"/>
+    <w:charset w:val="00"/>
+    <w:family w:val="roman"/>
+    <w:pitch w:val="variable"/>
+    <w:sig w:usb0="E00006FF" w:usb1="420024FF" w:usb2="02000000" w:usb3="00000000" w:csb0="0000019F" w:csb1="00000000"/>
+  </w:font>
+  <w:font w:name="Calibri">
+    <w:panose1 w:val="020F0502020204030204"/>
+    <w:charset w:val="00"/>
+    <w:family w:val="swiss"/>
+    <w:pitch w:val="variable"/>
+    <w:sig w:usb0="A0002AEF" w:usb1="4000207B" w:usb2="00000000" w:usb3="00000000" w:csb0="000001FF" w:csb1="00000000"/>
+  </w:font>
+  <w:font w:name="Calibri Light">
+    <w:panose1 w:val="020F0302020204030204"/>
+    <w:charset w:val="00"/>
+    <w:family w:val="swiss"/>
+    <w:pitch w:val="variable"/>
+    <w:sig w:usb0="A0002AEF" w:usb1="4000207B" w:usb2="00000000" w:usb3="00000000" w:csb0="000001FF" w:csb1="00000000"/>
+  </w:font>
+</w:fonts>
+</file>
+
+<file path=word/glossary/settings.xml><?xml version="1.0" encoding="utf-8"?>
+<w:settings xmlns:mc="http://schemas.openxmlformats.org/markup-compatibility/2006" xmlns:o="urn:schemas-microsoft-com:office:office" xmlns:r="http://schemas.openxmlformats.org/officeDocument/2006/relationships" xmlns:m="http://schemas.openxmlformats.org/officeDocument/2006/math" xmlns:v="urn:schemas-microsoft-com:vml" xmlns:w10="urn:schemas-microsoft-com:office:word" xmlns:w="http://schemas.openxmlformats.org/wordprocessingml/2006/main" xmlns:w14="http://schemas.microsoft.com/office/word/2010/wordml" xmlns:w15="http://schemas.microsoft.com/office/word/2012/wordml" xmlns:w16se="http://schemas.microsoft.com/office/word/2015/wordml/symex" xmlns:sl="http://schemas.openxmlformats.org/schemaLibrary/2006/main" mc:Ignorable="w14 w15 w16se">
+  <w:view w:val="normal"/>
+  <w:defaultTabStop w:val="720"/>
+  <w:characterSpacingControl w:val="doNotCompress"/>
+  <w:compat>
+    <w:useFELayout/>
+    <w:compatSetting w:name="compatibilityMode" w:uri="http://schemas.microsoft.com/office/word" w:val="15"/>
+    <w:compatSetting w:name="overrideTableStyleFontSizeAndJustification" w:uri="http://schemas.microsoft.com/office/word" w:val="1"/>
+    <w:compatSetting w:name="enableOpenTypeFeatures" w:uri="http://schemas.microsoft.com/office/word" w:val="1"/>
+    <w:compatSetting w:name="doNotFlipMirrorIndents" w:uri="http://schemas.microsoft.com/office/word" w:val="1"/>
+    <w:compatSetting w:name="differentiateMultirowTableHeaders" w:uri="http://schemas.microsoft.com/office/word" w:val="1"/>
+  </w:compat>
+  <w:rsids>
+    <w:rsidRoot w:val="00A50D10"/>
+    <w:rsid w:val="002E7B47"/>
+    <w:rsid w:val="00A50D10"/>
+  </w:rsids>
+  <m:mathPr>
+    <m:mathFont m:val="Cambria Math"/>
+    <m:brkBin m:val="before"/>
+    <m:brkBinSub m:val="--"/>
+    <m:smallFrac m:val="0"/>
+    <m:dispDef/>
+    <m:lMargin m:val="0"/>
+    <m:rMargin m:val="0"/>
+    <m:defJc m:val="centerGroup"/>
+    <m:wrapIndent m:val="1440"/>
+    <m:intLim m:val="subSup"/>
+    <m:naryLim m:val="undOvr"/>
+  </m:mathPr>
+  <w:themeFontLang w:val="en-US" w:bidi="ar-SA"/>
+  <w:clrSchemeMapping w:bg1="light1" w:t1="dark1" w:bg2="light2" w:t2="dark2" w:accent1="accent1" w:accent2="accent2" w:accent3="accent3" w:accent4="accent4" w:accent5="accent5" w:accent6="accent6" w:hyperlink="hyperlink" w:followedHyperlink="followedHyperlink"/>
+  <w:decimalSymbol w:val="."/>
+  <w:listSeparator w:val=","/>
+  <w15:chartTrackingRefBased/>
+</w:settings>
+</file>
+
+<file path=word/glossary/styles.xml><?xml version="1.0" encoding="utf-8"?>
+<w:styles xmlns:mc="http://schemas.openxmlformats.org/markup-compatibility/2006" xmlns:r="http://schemas.openxmlformats.org/officeDocument/2006/relationships" xmlns:w="http://schemas.openxmlformats.org/wordprocessingml/2006/main" xmlns:w14="http://schemas.microsoft.com/office/word/2010/wordml" xmlns:w15="http://schemas.microsoft.com/office/word/2012/wordml" xmlns:w16se="http://schemas.microsoft.com/office/word/2015/wordml/symex" mc:Ignorable="w14 w15 w16se">
+  <w:docDefaults>
+    <w:rPrDefault>
+      <w:rPr>
+        <w:rFonts w:asciiTheme="minorHAnsi" w:eastAsiaTheme="minorEastAsia" w:hAnsiTheme="minorHAnsi" w:cstheme="minorBidi"/>
+        <w:sz w:val="22"/>
+        <w:szCs w:val="22"/>
+        <w:lang w:val="en-US" w:eastAsia="en-US" w:bidi="ar-SA"/>
+      </w:rPr>
+    </w:rPrDefault>
+    <w:pPrDefault>
+      <w:pPr>
+        <w:spacing w:after="160" w:line="259" w:lineRule="auto"/>
+      </w:pPr>
+    </w:pPrDefault>
+  </w:docDefaults>
+  <w:latentStyles w:defLockedState="0" w:defUIPriority="99" w:defSemiHidden="0" w:defUnhideWhenUsed="0" w:defQFormat="0" w:count="371">
+    <w:lsdException w:name="Normal" w:uiPriority="0" w:qFormat="1"/>
+    <w:lsdException w:name="heading 1" w:uiPriority="9" w:qFormat="1"/>
+    <w:lsdException w:name="heading 2" w:semiHidden="1" w:uiPriority="9" w:unhideWhenUsed="1" w:qFormat="1"/>
+    <w:lsdException w:name="heading 3" w:semiHidden="1" w:uiPriority="9" w:unhideWhenUsed="1" w:qFormat="1"/>
+    <w:lsdException w:name="heading 4" w:semiHidden="1" w:uiPriority="9" w:unhideWhenUsed="1" w:qFormat="1"/>
+    <w:lsdException w:name="heading 5" w:semiHidden="1" w:uiPriority="9" w:unhideWhenUsed="1" w:qFormat="1"/>
+    <w:lsdException w:name="heading 6" w:semiHidden="1" w:uiPriority="9" w:unhideWhenUsed="1" w:qFormat="1"/>
+    <w:lsdException w:name="heading 7" w:semiHidden="1" w:uiPriority="9" w:unhideWhenUsed="1" w:qFormat="1"/>
+    <w:lsdException w:name="heading 8" w:semiHidden="1" w:uiPriority="9" w:unhideWhenUsed="1" w:qFormat="1"/>
+    <w:lsdException w:name="heading 9" w:semiHidden="1" w:uiPriority="9" w:unhideWhenUsed="1" w:qFormat="1"/>
+    <w:lsdException w:name="index 1" w:semiHidden="1" w:unhideWhenUsed="1"/>
+    <w:lsdException w:name="index 2" w:semiHidden="1" w:unhideWhenUsed="1"/>
+    <w:lsdException w:name="index 3" w:semiHidden="1" w:unhideWhenUsed="1"/>
+    <w:lsdException w:name="index 4" w:semiHidden="1" w:unhideWhenUsed="1"/>
+    <w:lsdException w:name="index 5" w:semiHidden="1" w:unhideWhenUsed="1"/>
+    <w:lsdException w:name="index 6" w:semiHidden="1" w:unhideWhenUsed="1"/>
+    <w:lsdException w:name="index 7" w:semiHidden="1" w:unhideWhenUsed="1"/>
+    <w:lsdException w:name="index 8" w:semiHidden="1" w:unhideWhenUsed="1"/>
+    <w:lsdException w:name="index 9" w:semiHidden="1" w:unhideWhenUsed="1"/>
+    <w:lsdException w:name="toc 1" w:semiHidden="1" w:uiPriority="39" w:unhideWhenUsed="1"/>
+    <w:lsdException w:name="toc 2" w:semiHidden="1" w:uiPriority="39" w:unhideWhenUsed="1"/>
+    <w:lsdException w:name="toc 3" w:semiHidden="1" w:uiPriority="39" w:unhideWhenUsed="1"/>
+    <w:lsdException w:name="toc 4" w:semiHidden="1" w:uiPriority="39" w:unhideWhenUsed="1"/>
+    <w:lsdException w:name="toc 5" w:semiHidden="1" w:uiPriority="39" w:unhideWhenUsed="1"/>
+    <w:lsdException w:name="toc 6" w:semiHidden="1" w:uiPriority="39" w:unhideWhenUsed="1"/>
+    <w:lsdException w:name="toc 7" w:semiHidden="1" w:uiPriority="39" w:unhideWhenUsed="1"/>
+    <w:lsdException w:name="toc 8" w:semiHidden="1" w:uiPriority="39" w:unhideWhenUsed="1"/>
+    <w:lsdException w:name="toc 9" w:semiHidden="1" w:uiPriority="39" w:unhideWhenUsed="1"/>
+    <w:lsdException w:name="Normal Indent" w:semiHidden="1" w:unhideWhenUsed="1"/>
+    <w:lsdException w:name="footnote text" w:semiHidden="1" w:unhideWhenUsed="1"/>
+    <w:lsdException w:name="annotation text" w:semiHidden="1" w:unhideWhenUsed="1"/>
+    <w:lsdException w:name="header" w:semiHidden="1" w:unhideWhenUsed="1"/>
+    <w:lsdException w:name="footer" w:semiHidden="1" w:unhideWhenUsed="1"/>
+    <w:lsdException w:name="index heading" w:semiHidden="1" w:unhideWhenUsed="1"/>
+    <w:lsdException w:name="caption" w:semiHidden="1" w:uiPriority="35" w:unhideWhenUsed="1" w:qFormat="1"/>
+    <w:lsdException w:name="table of figures" w:semiHidden="1" w:unhideWhenUsed="1"/>
+    <w:lsdException w:name="envelope address" w:semiHidden="1" w:unhideWhenUsed="1"/>
+    <w:lsdException w:name="envelope return" w:semiHidden="1" w:unhideWhenUsed="1"/>
+    <w:lsdException w:name="footnote reference" w:semiHidden="1" w:unhideWhenUsed="1"/>
+    <w:lsdException w:name="annotation reference" w:semiHidden="1" w:unhideWhenUsed="1"/>
+    <w:lsdException w:name="line number" w:semiHidden="1" w:unhideWhenUsed="1"/>
+    <w:lsdException w:name="page number" w:semiHidden="1" w:unhideWhenUsed="1"/>
+    <w:lsdException w:name="endnote reference" w:semiHidden="1" w:unhideWhenUsed="1"/>
+    <w:lsdException w:name="endnote text" w:semiHidden="1" w:unhideWhenUsed="1"/>
+    <w:lsdException w:name="table of authorities" w:semiHidden="1" w:unhideWhenUsed="1"/>
+    <w:lsdException w:name="macro" w:semiHidden="1" w:unhideWhenUsed="1"/>
+    <w:lsdException w:name="toa heading" w:semiHidden="1" w:unhideWhenUsed="1"/>
+    <w:lsdException w:name="List" w:semiHidden="1" w:unhideWhenUsed="1"/>
+    <w:lsdException w:name="List Bullet" w:semiHidden="1" w:unhideWhenUsed="1"/>
+    <w:lsdException w:name="List Number" w:semiHidden="1" w:unhideWhenUsed="1"/>
+    <w:lsdException w:name="List 2" w:semiHidden="1" w:unhideWhenUsed="1"/>
+    <w:lsdException w:name="List 3" w:semiHidden="1" w:unhideWhenUsed="1"/>
+    <w:lsdException w:name="List 4" w:semiHidden="1" w:unhideWhenUsed="1"/>
+    <w:lsdException w:name="List 5" w:semiHidden="1" w:unhideWhenUsed="1"/>
+    <w:lsdException w:name="List Bullet 2" w:semiHidden="1" w:unhideWhenUsed="1"/>
+    <w:lsdException w:name="List Bullet 3" w:semiHidden="1" w:unhideWhenUsed="1"/>
+    <w:lsdException w:name="List Bullet 4" w:semiHidden="1" w:unhideWhenUsed="1"/>
+    <w:lsdException w:name="List Bullet 5" w:semiHidden="1" w:unhideWhenUsed="1"/>
+    <w:lsdException w:name="List Number 2" w:semiHidden="1" w:unhideWhenUsed="1"/>
+    <w:lsdException w:name="List Number 3" w:semiHidden="1" w:unhideWhenUsed="1"/>
+    <w:lsdException w:name="List Number 4" w:semiHidden="1" w:unhideWhenUsed="1"/>
+    <w:lsdException w:name="List Number 5" w:semiHidden="1" w:unhideWhenUsed="1"/>
+    <w:lsdException w:name="Title" w:uiPriority="10" w:qFormat="1"/>
+    <w:lsdException w:name="Closing" w:semiHidden="1" w:unhideWhenUsed="1"/>
+    <w:lsdException w:name="Signature" w:semiHidden="1" w:unhideWhenUsed="1"/>
+    <w:lsdException w:name="Default Paragraph Font" w:semiHidden="1" w:uiPriority="1" w:unhideWhenUsed="1"/>
+    <w:lsdException w:name="Body Text" w:semiHidden="1" w:unhideWhenUsed="1"/>
+    <w:lsdException w:name="Body Text Indent" w:semiHidden="1" w:unhideWhenUsed="1"/>
+    <w:lsdException w:name="List Continue" w:semiHidden="1" w:unhideWhenUsed="1"/>
+    <w:lsdException w:name="List Continue 2" w:semiHidden="1" w:unhideWhenUsed="1"/>
+    <w:lsdException w:name="List Continue 3" w:semiHidden="1" w:unhideWhenUsed="1"/>
+    <w:lsdException w:name="List Continue 4" w:semiHidden="1" w:unhideWhenUsed="1"/>
+    <w:lsdException w:name="List Continue 5" w:semiHidden="1" w:unhideWhenUsed="1"/>
+    <w:lsdException w:name="Message Header" w:semiHidden="1" w:unhideWhenUsed="1"/>
+    <w:lsdException w:name="Subtitle" w:uiPriority="11" w:qFormat="1"/>
+    <w:lsdException w:name="Salutation" w:semiHidden="1" w:unhideWhenUsed="1"/>
+    <w:lsdException w:name="Date" w:semiHidden="1" w:unhideWhenUsed="1"/>
+    <w:lsdException w:name="Body Text First Indent" w:semiHidden="1" w:unhideWhenUsed="1"/>
+    <w:lsdException w:name="Body Text First Indent 2" w:semiHidden="1" w:unhideWhenUsed="1"/>
+    <w:lsdException w:name="Note Heading" w:semiHidden="1" w:unhideWhenUsed="1"/>
+    <w:lsdException w:name="Body Text 2" w:semiHidden="1" w:unhideWhenUsed="1"/>
+    <w:lsdException w:name="Body Text 3" w:semiHidden="1" w:unhideWhenUsed="1"/>
+    <w:lsdException w:name="Body Text Indent 2" w:semiHidden="1" w:unhideWhenUsed="1"/>
+    <w:lsdException w:name="Body Text Indent 3" w:semiHidden="1" w:unhideWhenUsed="1"/>
+    <w:lsdException w:name="Block Text" w:semiHidden="1" w:unhideWhenUsed="1"/>
+    <w:lsdException w:name="Hyperlink" w:semiHidden="1" w:unhideWhenUsed="1"/>
+    <w:lsdException w:name="FollowedHyperlink" w:semiHidden="1" w:unhideWhenUsed="1"/>
+    <w:lsdException w:name="Strong" w:uiPriority="22" w:qFormat="1"/>
+    <w:lsdException w:name="Emphasis" w:uiPriority="20" w:qFormat="1"/>
+    <w:lsdException w:name="Document Map" w:semiHidden="1" w:unhideWhenUsed="1"/>
+    <w:lsdException w:name="Plain Text" w:semiHidden="1" w:unhideWhenUsed="1"/>
+    <w:lsdException w:name="E-mail Signature" w:semiHidden="1" w:unhideWhenUsed="1"/>
+    <w:lsdException w:name="HTML Top of Form" w:semiHidden="1" w:unhideWhenUsed="1"/>
+    <w:lsdException w:name="HTML Bottom of Form" w:semiHidden="1" w:unhideWhenUsed="1"/>
+    <w:lsdException w:name="Normal (Web)" w:semiHidden="1" w:unhideWhenUsed="1"/>
+    <w:lsdException w:name="HTML Acronym" w:semiHidden="1" w:unhideWhenUsed="1"/>
+    <w:lsdException w:name="HTML Address" w:semiHidden="1" w:unhideWhenUsed="1"/>
+    <w:lsdException w:name="HTML Cite" w:semiHidden="1" w:unhideWhenUsed="1"/>
+    <w:lsdException w:name="HTML Code" w:semiHidden="1" w:unhideWhenUsed="1"/>
+    <w:lsdException w:name="HTML Definition" w:semiHidden="1" w:unhideWhenUsed="1"/>
+    <w:lsdException w:name="HTML Keyboard" w:semiHidden="1" w:unhideWhenUsed="1"/>
+    <w:lsdException w:name="HTML Preformatted" w:semiHidden="1" w:unhideWhenUsed="1"/>
+    <w:lsdException w:name="HTML Sample" w:semiHidden="1" w:unhideWhenUsed="1"/>
+    <w:lsdException w:name="HTML Typewriter" w:semiHidden="1" w:unhideWhenUsed="1"/>
+    <w:lsdException w:name="HTML Variable" w:semiHidden="1" w:unhideWhenUsed="1"/>
+    <w:lsdException w:name="Normal Table" w:semiHidden="1" w:unhideWhenUsed="1"/>
+    <w:lsdException w:name="annotation subject" w:semiHidden="1" w:unhideWhenUsed="1"/>
+    <w:lsdException w:name="No List" w:semiHidden="1" w:unhideWhenUsed="1"/>
+    <w:lsdException w:name="Outline List 1" w:semiHidden="1" w:unhideWhenUsed="1"/>
+    <w:lsdException w:name="Outline List 2" w:semiHidden="1" w:unhideWhenUsed="1"/>
+    <w:lsdException w:name="Outline List 3" w:semiHidden="1" w:unhideWhenUsed="1"/>
+    <w:lsdException w:name="Table Simple 1" w:semiHidden="1" w:unhideWhenUsed="1"/>
+    <w:lsdException w:name="Table Simple 2" w:semiHidden="1" w:unhideWhenUsed="1"/>
+    <w:lsdException w:name="Table Simple 3" w:semiHidden="1" w:unhideWhenUsed="1"/>
+    <w:lsdException w:name="Table Classic 1" w:semiHidden="1" w:unhideWhenUsed="1"/>
+    <w:lsdException w:name="Table Classic 2" w:semiHidden="1" w:unhideWhenUsed="1"/>
+    <w:lsdException w:name="Table Classic 3" w:semiHidden="1" w:unhideWhenUsed="1"/>
+    <w:lsdException w:name="Table Classic 4" w:semiHidden="1" w:unhideWhenUsed="1"/>
+    <w:lsdException w:name="Table Colorful 1" w:semiHidden="1" w:unhideWhenUsed="1"/>
+    <w:lsdException w:name="Table Colorful 2" w:semiHidden="1" w:unhideWhenUsed="1"/>
+    <w:lsdException w:name="Table Colorful 3" w:semiHidden="1" w:unhideWhenUsed="1"/>
+    <w:lsdException w:name="Table Columns 1" w:semiHidden="1" w:unhideWhenUsed="1"/>
+    <w:lsdException w:name="Table Columns 2" w:semiHidden="1" w:unhideWhenUsed="1"/>
+    <w:lsdException w:name="Table Columns 3" w:semiHidden="1" w:unhideWhenUsed="1"/>
+    <w:lsdException w:name="Table Columns 4" w:semiHidden="1" w:unhideWhenUsed="1"/>
+    <w:lsdException w:name="Table Columns 5" w:semiHidden="1" w:unhideWhenUsed="1"/>
+    <w:lsdException w:name="Table Grid 1" w:semiHidden="1" w:unhideWhenUsed="1"/>
+    <w:lsdException w:name="Table Grid 2" w:semiHidden="1" w:unhideWhenUsed="1"/>
+    <w:lsdException w:name="Table Grid 3" w:semiHidden="1" w:unhideWhenUsed="1"/>
+    <w:lsdException w:name="Table Grid 4" w:semiHidden="1" w:unhideWhenUsed="1"/>
+    <w:lsdException w:name="Table Grid 5" w:semiHidden="1" w:unhideWhenUsed="1"/>
+    <w:lsdException w:name="Table Grid 6" w:semiHidden="1" w:unhideWhenUsed="1"/>
+    <w:lsdException w:name="Table Grid 7" w:semiHidden="1" w:unhideWhenUsed="1"/>
+    <w:lsdException w:name="Table Grid 8" w:semiHidden="1" w:unhideWhenUsed="1"/>
+    <w:lsdException w:name="Table List 1" w:semiHidden="1" w:unhideWhenUsed="1"/>
+    <w:lsdException w:name="Table List 2" w:semiHidden="1" w:unhideWhenUsed="1"/>
+    <w:lsdException w:name="Table List 3" w:semiHidden="1" w:unhideWhenUsed="1"/>
+    <w:lsdException w:name="Table List 4" w:semiHidden="1" w:unhideWhenUsed="1"/>
+    <w:lsdException w:name="Table List 5" w:semiHidden="1" w:unhideWhenUsed="1"/>
+    <w:lsdException w:name="Table List 6" w:semiHidden="1" w:unhideWhenUsed="1"/>
+    <w:lsdException w:name="Table List 7" w:semiHidden="1" w:unhideWhenUsed="1"/>
+    <w:lsdException w:name="Table List 8" w:semiHidden="1" w:unhideWhenUsed="1"/>
+    <w:lsdException w:name="Table 3D effects 1" w:semiHidden="1" w:unhideWhenUsed="1"/>
+    <w:lsdException w:name="Table 3D effects 2" w:semiHidden="1" w:unhideWhenUsed="1"/>
+    <w:lsdException w:name="Table 3D effects 3" w:semiHidden="1" w:unhideWhenUsed="1"/>
+    <w:lsdException w:name="Table Contemporary" w:semiHidden="1" w:unhideWhenUsed="1"/>
+    <w:lsdException w:name="Table Elegant" w:semiHidden="1" w:unhideWhenUsed="1"/>
+    <w:lsdException w:name="Table Professional" w:semiHidden="1" w:unhideWhenUsed="1"/>
+    <w:lsdException w:name="Table Subtle 1" w:semiHidden="1" w:unhideWhenUsed="1"/>
+    <w:lsdException w:name="Table Subtle 2" w:semiHidden="1" w:unhideWhenUsed="1"/>
+    <w:lsdException w:name="Table Web 1" w:semiHidden="1" w:unhideWhenUsed="1"/>
+    <w:lsdException w:name="Table Web 2" w:semiHidden="1" w:unhideWhenUsed="1"/>
+    <w:lsdException w:name="Table Web 3" w:semiHidden="1" w:unhideWhenUsed="1"/>
+    <w:lsdException w:name="Balloon Text" w:semiHidden="1" w:unhideWhenUsed="1"/>
+    <w:lsdException w:name="Table Grid" w:uiPriority="39"/>
+    <w:lsdException w:name="Table Theme" w:semiHidden="1" w:unhideWhenUsed="1"/>
+    <w:lsdException w:name="Placeholder Text" w:semiHidden="1"/>
+    <w:lsdException w:name="No Spacing" w:uiPriority="1" w:qFormat="1"/>
+    <w:lsdException w:name="Light Shading" w:uiPriority="60"/>
+    <w:lsdException w:name="Light List" w:uiPriority="61"/>
+    <w:lsdException w:name="Light Grid" w:uiPriority="62"/>
+    <w:lsdException w:name="Medium Shading 1" w:uiPriority="63"/>
+    <w:lsdException w:name="Medium Shading 2" w:uiPriority="64"/>
+    <w:lsdException w:name="Medium List 1" w:uiPriority="65"/>
+    <w:lsdException w:name="Medium List 2" w:uiPriority="66"/>
+    <w:lsdException w:name="Medium Grid 1" w:uiPriority="67"/>
+    <w:lsdException w:name="Medium Grid 2" w:uiPriority="68"/>
+    <w:lsdException w:name="Medium Grid 3" w:uiPriority="69"/>
+    <w:lsdException w:name="Dark List" w:uiPriority="70"/>
+    <w:lsdException w:name="Colorful Shading" w:uiPriority="71"/>
+    <w:lsdException w:name="Colorful List" w:uiPriority="72"/>
+    <w:lsdException w:name="Colorful Grid" w:uiPriority="73"/>
+    <w:lsdException w:name="Light Shading Accent 1" w:uiPriority="60"/>
+    <w:lsdException w:name="Light List Accent 1" w:uiPriority="61"/>
+    <w:lsdException w:name="Light Grid Accent 1" w:uiPriority="62"/>
+    <w:lsdException w:name="Medium Shading 1 Accent 1" w:uiPriority="63"/>
+    <w:lsdException w:name="Medium Shading 2 Accent 1" w:uiPriority="64"/>
+    <w:lsdException w:name="Medium List 1 Accent 1" w:uiPriority="65"/>
+    <w:lsdException w:name="Revision" w:semiHidden="1"/>
+    <w:lsdException w:name="List Paragraph" w:uiPriority="34" w:qFormat="1"/>
+    <w:lsdException w:name="Quote" w:uiPriority="29" w:qFormat="1"/>
+    <w:lsdException w:name="Intense Quote" w:uiPriority="30" w:qFormat="1"/>
+    <w:lsdException w:name="Medium List 2 Accent 1" w:uiPriority="66"/>
+    <w:lsdException w:name="Medium Grid 1 Accent 1" w:uiPriority="67"/>
+    <w:lsdException w:name="Medium Grid 2 Accent 1" w:uiPriority="68"/>
+    <w:lsdException w:name="Medium Grid 3 Accent 1" w:uiPriority="69"/>
+    <w:lsdException w:name="Dark List Accent 1" w:uiPriority="70"/>
+    <w:lsdException w:name="Colorful Shading Accent 1" w:uiPriority="71"/>
+    <w:lsdException w:name="Colorful List Accent 1" w:uiPriority="72"/>
+    <w:lsdException w:name="Colorful Grid Accent 1" w:uiPriority="73"/>
+    <w:lsdException w:name="Light Shading Accent 2" w:uiPriority="60"/>
+    <w:lsdException w:name="Light List Accent 2" w:uiPriority="61"/>
+    <w:lsdException w:name="Light Grid Accent 2" w:uiPriority="62"/>
+    <w:lsdException w:name="Medium Shading 1 Accent 2" w:uiPriority="63"/>
+    <w:lsdException w:name="Medium Shading 2 Accent 2" w:uiPriority="64"/>
+    <w:lsdException w:name="Medium List 1 Accent 2" w:uiPriority="65"/>
+    <w:lsdException w:name="Medium List 2 Accent 2" w:uiPriority="66"/>
+    <w:lsdException w:name="Medium Grid 1 Accent 2" w:uiPriority="67"/>
+    <w:lsdException w:name="Medium Grid 2 Accent 2" w:uiPriority="68"/>
+    <w:lsdException w:name="Medium Grid 3 Accent 2" w:uiPriority="69"/>
+    <w:lsdException w:name="Dark List Accent 2" w:uiPriority="70"/>
+    <w:lsdException w:name="Colorful Shading Accent 2" w:uiPriority="71"/>
+    <w:lsdException w:name="Colorful List Accent 2" w:uiPriority="72"/>
+    <w:lsdException w:name="Colorful Grid Accent 2" w:uiPriority="73"/>
+    <w:lsdException w:name="Light Shading Accent 3" w:uiPriority="60"/>
+    <w:lsdException w:name="Light List Accent 3" w:uiPriority="61"/>
+    <w:lsdException w:name="Light Grid Accent 3" w:uiPriority="62"/>
+    <w:lsdException w:name="Medium Shading 1 Accent 3" w:uiPriority="63"/>
+    <w:lsdException w:name="Medium Shading 2 Accent 3" w:uiPriority="64"/>
+    <w:lsdException w:name="Medium List 1 Accent 3" w:uiPriority="65"/>
+    <w:lsdException w:name="Medium List 2 Accent 3" w:uiPriority="66"/>
+    <w:lsdException w:name="Medium Grid 1 Accent 3" w:uiPriority="67"/>
+    <w:lsdException w:name="Medium Grid 2 Accent 3" w:uiPriority="68"/>
+    <w:lsdException w:name="Medium Grid 3 Accent 3" w:uiPriority="69"/>
+    <w:lsdException w:name="Dark List Accent 3" w:uiPriority="70"/>
+    <w:lsdException w:name="Colorful Shading Accent 3" w:uiPriority="71"/>
+    <w:lsdException w:name="Colorful List Accent 3" w:uiPriority="72"/>
+    <w:lsdException w:name="Colorful Grid Accent 3" w:uiPriority="73"/>
+    <w:lsdException w:name="Light Shading Accent 4" w:uiPriority="60"/>
+    <w:lsdException w:name="Light List Accent 4" w:uiPriority="61"/>
+    <w:lsdException w:name="Light Grid Accent 4" w:uiPriority="62"/>
+    <w:lsdException w:name="Medium Shading 1 Accent 4" w:uiPriority="63"/>
+    <w:lsdException w:name="Medium Shading 2 Accent 4" w:uiPriority="64"/>
+    <w:lsdException w:name="Medium List 1 Accent 4" w:uiPriority="65"/>
+    <w:lsdException w:name="Medium List 2 Accent 4" w:uiPriority="66"/>
+    <w:lsdException w:name="Medium Grid 1 Accent 4" w:uiPriority="67"/>
+    <w:lsdException w:name="Medium Grid 2 Accent 4" w:uiPriority="68"/>
+    <w:lsdException w:name="Medium Grid 3 Accent 4" w:uiPriority="69"/>
+    <w:lsdException w:name="Dark List Accent 4" w:uiPriority="70"/>
+    <w:lsdException w:name="Colorful Shading Accent 4" w:uiPriority="71"/>
+    <w:lsdException w:name="Colorful List Accent 4" w:uiPriority="72"/>
+    <w:lsdException w:name="Colorful Grid Accent 4" w:uiPriority="73"/>
+    <w:lsdException w:name="Light Shading Accent 5" w:uiPriority="60"/>
+    <w:lsdException w:name="Light List Accent 5" w:uiPriority="61"/>
+    <w:lsdException w:name="Light Grid Accent 5" w:uiPriority="62"/>
+    <w:lsdException w:name="Medium Shading 1 Accent 5" w:uiPriority="63"/>
+    <w:lsdException w:name="Medium Shading 2 Accent 5" w:uiPriority="64"/>
+    <w:lsdException w:name="Medium List 1 Accent 5" w:uiPriority="65"/>
+    <w:lsdException w:name="Medium List 2 Accent 5" w:uiPriority="66"/>
+    <w:lsdException w:name="Medium Grid 1 Accent 5" w:uiPriority="67"/>
+    <w:lsdException w:name="Medium Grid 2 Accent 5" w:uiPriority="68"/>
+    <w:lsdException w:name="Medium Grid 3 Accent 5" w:uiPriority="69"/>
+    <w:lsdException w:name="Dark List Accent 5" w:uiPriority="70"/>
+    <w:lsdException w:name="Colorful Shading Accent 5" w:uiPriority="71"/>
+    <w:lsdException w:name="Colorful List Accent 5" w:uiPriority="72"/>
+    <w:lsdException w:name="Colorful Grid Accent 5" w:uiPriority="73"/>
+    <w:lsdException w:name="Light Shading Accent 6" w:uiPriority="60"/>
+    <w:lsdException w:name="Light List Accent 6" w:uiPriority="61"/>
+    <w:lsdException w:name="Light Grid Accent 6" w:uiPriority="62"/>
+    <w:lsdException w:name="Medium Shading 1 Accent 6" w:uiPriority="63"/>
+    <w:lsdException w:name="Medium Shading 2 Accent 6" w:uiPriority="64"/>
+    <w:lsdException w:name="Medium List 1 Accent 6" w:uiPriority="65"/>
+    <w:lsdException w:name="Medium List 2 Accent 6" w:uiPriority="66"/>
+    <w:lsdException w:name="Medium Grid 1 Accent 6" w:uiPriority="67"/>
+    <w:lsdException w:name="Medium Grid 2 Accent 6" w:uiPriority="68"/>
+    <w:lsdException w:name="Medium Grid 3 Accent 6" w:uiPriority="69"/>
+    <w:lsdException w:name="Dark List Accent 6" w:uiPriority="70"/>
+    <w:lsdException w:name="Colorful Shading Accent 6" w:uiPriority="71"/>
+    <w:lsdException w:name="Colorful List Accent 6" w:uiPriority="72"/>
+    <w:lsdException w:name="Colorful Grid Accent 6" w:uiPriority="73"/>
+    <w:lsdException w:name="Subtle Emphasis" w:uiPriority="19" w:qFormat="1"/>
+    <w:lsdException w:name="Intense Emphasis" w:uiPriority="21" w:qFormat="1"/>
+    <w:lsdException w:name="Subtle Reference" w:uiPriority="31" w:qFormat="1"/>
+    <w:lsdException w:name="Intense Reference" w:uiPriority="32" w:qFormat="1"/>
+    <w:lsdException w:name="Book Title" w:uiPriority="33" w:qFormat="1"/>
+    <w:lsdException w:name="Bibliography" w:semiHidden="1" w:uiPriority="37" w:unhideWhenUsed="1"/>
+    <w:lsdException w:name="TOC Heading" w:semiHidden="1" w:uiPriority="39" w:unhideWhenUsed="1" w:qFormat="1"/>
+    <w:lsdException w:name="Plain Table 1" w:uiPriority="41"/>
+    <w:lsdException w:name="Plain Table 2" w:uiPriority="42"/>
+    <w:lsdException w:name="Plain Table 3" w:uiPriority="43"/>
+    <w:lsdException w:name="Plain Table 4" w:uiPriority="44"/>
+    <w:lsdException w:name="Plain Table 5" w:uiPriority="45"/>
+    <w:lsdException w:name="Grid Table Light" w:uiPriority="40"/>
+    <w:lsdException w:name="Grid Table 1 Light" w:uiPriority="46"/>
+    <w:lsdException w:name="Grid Table 2" w:uiPriority="47"/>
+    <w:lsdException w:name="Grid Table 3" w:uiPriority="48"/>
+    <w:lsdException w:name="Grid Table 4" w:uiPriority="49"/>
+    <w:lsdException w:name="Grid Table 5 Dark" w:uiPriority="50"/>
+    <w:lsdException w:name="Grid Table 6 Colorful" w:uiPriority="51"/>
+    <w:lsdException w:name="Grid Table 7 Colorful" w:uiPriority="52"/>
+    <w:lsdException w:name="Grid Table 1 Light Accent 1" w:uiPriority="46"/>
+    <w:lsdException w:name="Grid Table 2 Accent 1" w:uiPriority="47"/>
+    <w:lsdException w:name="Grid Table 3 Accent 1" w:uiPriority="48"/>
+    <w:lsdException w:name="Grid Table 4 Accent 1" w:uiPriority="49"/>
+    <w:lsdException w:name="Grid Table 5 Dark Accent 1" w:uiPriority="50"/>
+    <w:lsdException w:name="Grid Table 6 Colorful Accent 1" w:uiPriority="51"/>
+    <w:lsdException w:name="Grid Table 7 Colorful Accent 1" w:uiPriority="52"/>
+    <w:lsdException w:name="Grid Table 1 Light Accent 2" w:uiPriority="46"/>
+    <w:lsdException w:name="Grid Table 2 Accent 2" w:uiPriority="47"/>
+    <w:lsdException w:name="Grid Table 3 Accent 2" w:uiPriority="48"/>
+    <w:lsdException w:name="Grid Table 4 Accent 2" w:uiPriority="49"/>
+    <w:lsdException w:name="Grid Table 5 Dark Accent 2" w:uiPriority="50"/>
+    <w:lsdException w:name="Grid Table 6 Colorful Accent 2" w:uiPriority="51"/>
+    <w:lsdException w:name="Grid Table 7 Colorful Accent 2" w:uiPriority="52"/>
+    <w:lsdException w:name="Grid Table 1 Light Accent 3" w:uiPriority="46"/>
+    <w:lsdException w:name="Grid Table 2 Accent 3" w:uiPriority="47"/>
+    <w:lsdException w:name="Grid Table 3 Accent 3" w:uiPriority="48"/>
+    <w:lsdException w:name="Grid Table 4 Accent 3" w:uiPriority="49"/>
+    <w:lsdException w:name="Grid Table 5 Dark Accent 3" w:uiPriority="50"/>
+    <w:lsdException w:name="Grid Table 6 Colorful Accent 3" w:uiPriority="51"/>
+    <w:lsdException w:name="Grid Table 7 Colorful Accent 3" w:uiPriority="52"/>
+    <w:lsdException w:name="Grid Table 1 Light Accent 4" w:uiPriority="46"/>
+    <w:lsdException w:name="Grid Table 2 Accent 4" w:uiPriority="47"/>
+    <w:lsdException w:name="Grid Table 3 Accent 4" w:uiPriority="48"/>
+    <w:lsdException w:name="Grid Table 4 Accent 4" w:uiPriority="49"/>
+    <w:lsdException w:name="Grid Table 5 Dark Accent 4" w:uiPriority="50"/>
+    <w:lsdException w:name="Grid Table 6 Colorful Accent 4" w:uiPriority="51"/>
+    <w:lsdException w:name="Grid Table 7 Colorful Accent 4" w:uiPriority="52"/>
+    <w:lsdException w:name="Grid Table 1 Light Accent 5" w:uiPriority="46"/>
+    <w:lsdException w:name="Grid Table 2 Accent 5" w:uiPriority="47"/>
+    <w:lsdException w:name="Grid Table 3 Accent 5" w:uiPriority="48"/>
+    <w:lsdException w:name="Grid Table 4 Accent 5" w:uiPriority="49"/>
+    <w:lsdException w:name="Grid Table 5 Dark Accent 5" w:uiPriority="50"/>
+    <w:lsdException w:name="Grid Table 6 Colorful Accent 5" w:uiPriority="51"/>
+    <w:lsdException w:name="Grid Table 7 Colorful Accent 5" w:uiPriority="52"/>
+    <w:lsdException w:name="Grid Table 1 Light Accent 6" w:uiPriority="46"/>
+    <w:lsdException w:name="Grid Table 2 Accent 6" w:uiPriority="47"/>
+    <w:lsdException w:name="Grid Table 3 Accent 6" w:uiPriority="48"/>
+    <w:lsdException w:name="Grid Table 4 Accent 6" w:uiPriority="49"/>
+    <w:lsdException w:name="Grid Table 5 Dark Accent 6" w:uiPriority="50"/>
+    <w:lsdException w:name="Grid Table 6 Colorful Accent 6" w:uiPriority="51"/>
+    <w:lsdException w:name="Grid Table 7 Colorful Accent 6" w:uiPriority="52"/>
+    <w:lsdException w:name="List Table 1 Light" w:uiPriority="46"/>
+    <w:lsdException w:name="List Table 2" w:uiPriority="47"/>
+    <w:lsdException w:name="List Table 3" w:uiPriority="48"/>
+    <w:lsdException w:name="List Table 4" w:uiPriority="49"/>
+    <w:lsdException w:name="List Table 5 Dark" w:uiPriority="50"/>
+    <w:lsdException w:name="List Table 6 Colorful" w:uiPriority="51"/>
+    <w:lsdException w:name="List Table 7 Colorful" w:uiPriority="52"/>
+    <w:lsdException w:name="List Table 1 Light Accent 1" w:uiPriority="46"/>
+    <w:lsdException w:name="List Table 2 Accent 1" w:uiPriority="47"/>
+    <w:lsdException w:name="List Table 3 Accent 1" w:uiPriority="48"/>
+    <w:lsdException w:name="List Table 4 Accent 1" w:uiPriority="49"/>
+    <w:lsdException w:name="List Table 5 Dark Accent 1" w:uiPriority="50"/>
+    <w:lsdException w:name="List Table 6 Colorful Accent 1" w:uiPriority="51"/>
+    <w:lsdException w:name="List Table 7 Colorful Accent 1" w:uiPriority="52"/>
+    <w:lsdException w:name="List Table 1 Light Accent 2" w:uiPriority="46"/>
+    <w:lsdException w:name="List Table 2 Accent 2" w:uiPriority="47"/>
+    <w:lsdException w:name="List Table 3 Accent 2" w:uiPriority="48"/>
+    <w:lsdException w:name="List Table 4 Accent 2" w:uiPriority="49"/>
+    <w:lsdException w:name="List Table 5 Dark Accent 2" w:uiPriority="50"/>
+    <w:lsdException w:name="List Table 6 Colorful Accent 2" w:uiPriority="51"/>
+    <w:lsdException w:name="List Table 7 Colorful Accent 2" w:uiPriority="52"/>
+    <w:lsdException w:name="List Table 1 Light Accent 3" w:uiPriority="46"/>
+    <w:lsdException w:name="List Table 2 Accent 3" w:uiPriority="47"/>
+    <w:lsdException w:name="List Table 3 Accent 3" w:uiPriority="48"/>
+    <w:lsdException w:name="List Table 4 Accent 3" w:uiPriority="49"/>
+    <w:lsdException w:name="List Table 5 Dark Accent 3" w:uiPriority="50"/>
+    <w:lsdException w:name="List Table 6 Colorful Accent 3" w:uiPriority="51"/>
+    <w:lsdException w:name="List Table 7 Colorful Accent 3" w:uiPriority="52"/>
+    <w:lsdException w:name="List Table 1 Light Accent 4" w:uiPriority="46"/>
+    <w:lsdException w:name="List Table 2 Accent 4" w:uiPriority="47"/>
+    <w:lsdException w:name="List Table 3 Accent 4" w:uiPriority="48"/>
+    <w:lsdException w:name="List Table 4 Accent 4" w:uiPriority="49"/>
+    <w:lsdException w:name="List Table 5 Dark Accent 4" w:uiPriority="50"/>
+    <w:lsdException w:name="List Table 6 Colorful Accent 4" w:uiPriority="51"/>
+    <w:lsdException w:name="List Table 7 Colorful Accent 4" w:uiPriority="52"/>
+    <w:lsdException w:name="List Table 1 Light Accent 5" w:uiPriority="46"/>
+    <w:lsdException w:name="List Table 2 Accent 5" w:uiPriority="47"/>
+    <w:lsdException w:name="List Table 3 Accent 5" w:uiPriority="48"/>
+    <w:lsdException w:name="List Table 4 Accent 5" w:uiPriority="49"/>
+    <w:lsdException w:name="List Table 5 Dark Accent 5" w:uiPriority="50"/>
+    <w:lsdException w:name="List Table 6 Colorful Accent 5" w:uiPriority="51"/>
+    <w:lsdException w:name="List Table 7 Colorful Accent 5" w:uiPriority="52"/>
+    <w:lsdException w:name="List Table 1 Light Accent 6" w:uiPriority="46"/>
+    <w:lsdException w:name="List Table 2 Accent 6" w:uiPriority="47"/>
+    <w:lsdException w:name="List Table 3 Accent 6" w:uiPriority="48"/>
+    <w:lsdException w:name="List Table 4 Accent 6" w:uiPriority="49"/>
+    <w:lsdException w:name="List Table 5 Dark Accent 6" w:uiPriority="50"/>
+    <w:lsdException w:name="List Table 6 Colorful Accent 6" w:uiPriority="51"/>
+    <w:lsdException w:name="List Table 7 Colorful Accent 6" w:uiPriority="52"/>
+  </w:latentStyles>
+  <w:style w:type="paragraph" w:default="1" w:styleId="Normal">
+    <w:name w:val="Normal"/>
+    <w:qFormat/>
+  </w:style>
+  <w:style w:type="character" w:default="1" w:styleId="DefaultParagraphFont">
+    <w:name w:val="Default Paragraph Font"/>
+    <w:uiPriority w:val="1"/>
+    <w:semiHidden/>
+    <w:unhideWhenUsed/>
+  </w:style>
+  <w:style w:type="table" w:default="1" w:styleId="TableNormal">
+    <w:name w:val="Normal Table"/>
+    <w:uiPriority w:val="99"/>
+    <w:semiHidden/>
+    <w:unhideWhenUsed/>
+    <w:tblPr>
+      <w:tblInd w:w="0" w:type="dxa"/>
+      <w:tblCellMar>
+        <w:top w:w="0" w:type="dxa"/>
+        <w:left w:w="108" w:type="dxa"/>
+        <w:bottom w:w="0" w:type="dxa"/>
+        <w:right w:w="108" w:type="dxa"/>
+      </w:tblCellMar>
+    </w:tblPr>
+  </w:style>
+  <w:style w:type="numbering" w:default="1" w:styleId="NoList">
+    <w:name w:val="No List"/>
+    <w:uiPriority w:val="99"/>
+    <w:semiHidden/>
+    <w:unhideWhenUsed/>
+  </w:style>
+  <w:style w:type="character" w:styleId="PlaceholderText">
+    <w:name w:val="Placeholder Text"/>
+    <w:basedOn w:val="DefaultParagraphFont"/>
+    <w:uiPriority w:val="99"/>
+    <w:semiHidden/>
+    <w:rsid w:val="00A50D10"/>
+    <w:rPr>
+      <w:color w:val="808080"/>
+    </w:rPr>
+  </w:style>
+</w:styles>
+</file>
+
+<file path=word/glossary/webSettings.xml><?xml version="1.0" encoding="utf-8"?>
+<w:webSettings xmlns:mc="http://schemas.openxmlformats.org/markup-compatibility/2006" xmlns:r="http://schemas.openxmlformats.org/officeDocument/2006/relationships" xmlns:w="http://schemas.openxmlformats.org/wordprocessingml/2006/main" xmlns:w14="http://schemas.microsoft.com/office/word/2010/wordml" xmlns:w15="http://schemas.microsoft.com/office/word/2012/wordml" xmlns:w16se="http://schemas.microsoft.com/office/word/2015/wordml/symex" mc:Ignorable="w14 w15 w16se">
+  <w:optimizeForBrowser/>
+  <w:allowPNG/>
+</w:webSettings>
 </file>
 
 <file path=word/theme/theme1.xml><?xml version="1.0" encoding="utf-8"?>
@@ -12847,15 +16071,12 @@
 </file>
 
 <file path=customXml/item1.xml><?xml version="1.0" encoding="utf-8"?>
-<p:properties xmlns:p="http://schemas.microsoft.com/office/2006/metadata/properties" xmlns:xsi="http://www.w3.org/2001/XMLSchema-instance" xmlns:pc="http://schemas.microsoft.com/office/infopath/2007/PartnerControls">
-  <documentManagement>
-    <_dlc_DocId xmlns="78e513d3-b080-421a-bc1a-18c182c63655">REZA-806-23</_dlc_DocId>
-    <_dlc_DocIdUrl xmlns="78e513d3-b080-421a-bc1a-18c182c63655">
-      <Url>https://spf10/sites/psk/pst/academy/_layouts/DocIdRedir.aspx?ID=REZA-806-23</Url>
-      <Description>REZA-806-23</Description>
-    </_dlc_DocIdUrl>
-  </documentManagement>
-</p:properties>
+<?mso-contentType ?>
+<FormTemplates xmlns="http://schemas.microsoft.com/sharepoint/v3/contenttype/forms">
+  <Display>DocumentLibraryForm</Display>
+  <Edit>DocumentLibraryForm</Edit>
+  <New>DocumentLibraryForm</New>
+</FormTemplates>
 </file>
 
 <file path=customXml/item2.xml><?xml version="1.0" encoding="utf-8"?>
@@ -12945,12 +16166,15 @@
 </file>
 
 <file path=customXml/item3.xml><?xml version="1.0" encoding="utf-8"?>
-<?mso-contentType ?>
-<FormTemplates xmlns="http://schemas.microsoft.com/sharepoint/v3/contenttype/forms">
-  <Display>DocumentLibraryForm</Display>
-  <Edit>DocumentLibraryForm</Edit>
-  <New>DocumentLibraryForm</New>
-</FormTemplates>
+<p:properties xmlns:p="http://schemas.microsoft.com/office/2006/metadata/properties" xmlns:xsi="http://www.w3.org/2001/XMLSchema-instance" xmlns:pc="http://schemas.microsoft.com/office/infopath/2007/PartnerControls">
+  <documentManagement>
+    <_dlc_DocId xmlns="78e513d3-b080-421a-bc1a-18c182c63655">REZA-806-23</_dlc_DocId>
+    <_dlc_DocIdUrl xmlns="78e513d3-b080-421a-bc1a-18c182c63655">
+      <Url>https://spf10/sites/psk/pst/academy/_layouts/DocIdRedir.aspx?ID=REZA-806-23</Url>
+      <Description>REZA-806-23</Description>
+    </_dlc_DocIdUrl>
+  </documentManagement>
+</p:properties>
 </file>
 
 <file path=customXml/item4.xml><?xml version="1.0" encoding="utf-8"?>
@@ -13103,11 +16327,9 @@
 </file>
 
 <file path=customXml/itemProps1.xml><?xml version="1.0" encoding="utf-8"?>
-<ds:datastoreItem xmlns:ds="http://schemas.openxmlformats.org/officeDocument/2006/customXml" ds:itemID="{3235DC24-B2D0-4187-AC6E-4C55B160D618}">
+<ds:datastoreItem xmlns:ds="http://schemas.openxmlformats.org/officeDocument/2006/customXml" ds:itemID="{EF3CFDFF-D6E2-4E65-A20F-4CE6E5A264A8}">
   <ds:schemaRefs>
-    <ds:schemaRef ds:uri="http://schemas.microsoft.com/office/2006/metadata/properties"/>
-    <ds:schemaRef ds:uri="http://schemas.microsoft.com/office/infopath/2007/PartnerControls"/>
-    <ds:schemaRef ds:uri="78e513d3-b080-421a-bc1a-18c182c63655"/>
+    <ds:schemaRef ds:uri="http://schemas.microsoft.com/sharepoint/v3/contenttype/forms"/>
   </ds:schemaRefs>
 </ds:datastoreItem>
 </file>
@@ -13121,9 +16343,11 @@
 </file>
 
 <file path=customXml/itemProps3.xml><?xml version="1.0" encoding="utf-8"?>
-<ds:datastoreItem xmlns:ds="http://schemas.openxmlformats.org/officeDocument/2006/customXml" ds:itemID="{EF3CFDFF-D6E2-4E65-A20F-4CE6E5A264A8}">
+<ds:datastoreItem xmlns:ds="http://schemas.openxmlformats.org/officeDocument/2006/customXml" ds:itemID="{3235DC24-B2D0-4187-AC6E-4C55B160D618}">
   <ds:schemaRefs>
-    <ds:schemaRef ds:uri="http://schemas.microsoft.com/sharepoint/v3/contenttype/forms"/>
+    <ds:schemaRef ds:uri="http://schemas.microsoft.com/office/2006/metadata/properties"/>
+    <ds:schemaRef ds:uri="http://schemas.microsoft.com/office/infopath/2007/PartnerControls"/>
+    <ds:schemaRef ds:uri="78e513d3-b080-421a-bc1a-18c182c63655"/>
   </ds:schemaRefs>
 </ds:datastoreItem>
 </file>
@@ -13147,7 +16371,7 @@
 </file>
 
 <file path=customXml/itemProps5.xml><?xml version="1.0" encoding="utf-8"?>
-<ds:datastoreItem xmlns:ds="http://schemas.openxmlformats.org/officeDocument/2006/customXml" ds:itemID="{3842566D-A630-4B8E-9A74-51138F82963F}">
+<ds:datastoreItem xmlns:ds="http://schemas.openxmlformats.org/officeDocument/2006/customXml" ds:itemID="{2D2DC2D0-DBBD-4E6D-961C-1449BE0518A5}">
   <ds:schemaRefs>
     <ds:schemaRef ds:uri="http://schemas.openxmlformats.org/officeDocument/2006/bibliography"/>
   </ds:schemaRefs>

</xml_diff>

<commit_message>
The bug in frequency calculation is corrected
</commit_message>
<xml_diff>
--- a/report.docx
+++ b/report.docx
@@ -38,7 +38,7 @@
           <v:shape id="_x0000_s1115" type="#_x0000_t75" style="position:absolute;left:0;text-align:left;margin-left:72.55pt;margin-top:175pt;width:280pt;height:327.4pt;z-index:251664384">
             <v:imagedata r:id="rId13" o:title="" gain="79922f" blacklevel="1966f"/>
           </v:shape>
-          <o:OLEObject Type="Embed" ProgID="MSPhotoEd.3" ShapeID="_x0000_s1115" DrawAspect="Content" ObjectID="_1656407722" r:id="rId14"/>
+          <o:OLEObject Type="Embed" ProgID="MSPhotoEd.3" ShapeID="_x0000_s1115" DrawAspect="Content" ObjectID="_1656411075" r:id="rId14"/>
         </w:object>
       </w:r>
     </w:p>
@@ -6202,7 +6202,22 @@
           <w:rFonts w:hint="cs"/>
           <w:rtl/>
         </w:rPr>
-        <w:t xml:space="preserve"> جهت مرتب‌سازی کانال</w:t>
+        <w:t xml:space="preserve"> </w:t>
+      </w:r>
+      <w:r>
+        <w:rPr>
+          <w:rFonts w:hint="cs"/>
+          <w:rtl/>
+          <w:lang w:bidi="fa-IR"/>
+        </w:rPr>
+        <w:t xml:space="preserve">یا مرتب سازی فازی </w:t>
+      </w:r>
+      <w:r>
+        <w:rPr>
+          <w:rFonts w:hint="cs"/>
+          <w:rtl/>
+        </w:rPr>
+        <w:t>جهت مرتب‌سازی کانال</w:t>
       </w:r>
       <w:r>
         <w:rPr>
@@ -6226,7 +6241,21 @@
           <w:rFonts w:hint="cs"/>
           <w:rtl/>
         </w:rPr>
-        <w:t xml:space="preserve"> قبل از ارائه آن</w:t>
+        <w:t xml:space="preserve"> </w:t>
+      </w:r>
+      <w:r>
+        <w:rPr>
+          <w:rFonts w:hint="cs"/>
+          <w:rtl/>
+        </w:rPr>
+        <w:t xml:space="preserve"> </w:t>
+      </w:r>
+      <w:r>
+        <w:rPr>
+          <w:rFonts w:hint="cs"/>
+          <w:rtl/>
+        </w:rPr>
+        <w:t>قبل از ارائه آن</w:t>
       </w:r>
       <w:r>
         <w:rPr>
@@ -6254,7 +6283,16 @@
           <w:rFonts w:hint="cs"/>
           <w:rtl/>
         </w:rPr>
-        <w:t>توان بیشترین بهره را از داده‌های آموزشی با برچسب‌گذاری دقیق برد. هم</w:t>
+        <w:t>توان بیشترین بهره را از داده‌های آموزشی با برچسب‌گذاری دقی</w:t>
+      </w:r>
+      <w:bookmarkStart w:id="6" w:name="_GoBack"/>
+      <w:bookmarkEnd w:id="6"/>
+      <w:r>
+        <w:rPr>
+          <w:rFonts w:hint="cs"/>
+          <w:rtl/>
+        </w:rPr>
+        <w:t>ق برد. هم</w:t>
       </w:r>
       <w:r>
         <w:rPr>
@@ -6427,8 +6465,8 @@
           <w:rtl/>
         </w:rPr>
       </w:pPr>
-      <w:bookmarkStart w:id="6" w:name="_Toc427395788"/>
-      <w:bookmarkStart w:id="7" w:name="_Toc45793212"/>
+      <w:bookmarkStart w:id="7" w:name="_Toc427395788"/>
+      <w:bookmarkStart w:id="8" w:name="_Toc45793212"/>
       <w:r>
         <w:rPr>
           <w:rFonts w:hint="cs"/>
@@ -6437,7 +6475,7 @@
         <w:lastRenderedPageBreak/>
         <w:t>مقدمه</w:t>
       </w:r>
-      <w:bookmarkEnd w:id="7"/>
+      <w:bookmarkEnd w:id="8"/>
       <w:r>
         <w:rPr>
           <w:rtl/>
@@ -6449,7 +6487,7 @@
       <w:pPr>
         <w:pStyle w:val="Heading2"/>
       </w:pPr>
-      <w:bookmarkStart w:id="8" w:name="_Toc45793213"/>
+      <w:bookmarkStart w:id="9" w:name="_Toc45793213"/>
       <w:r>
         <w:rPr>
           <w:rFonts w:hint="cs"/>
@@ -6472,7 +6510,7 @@
         </w:rPr>
         <w:t>گفتار</w:t>
       </w:r>
-      <w:bookmarkEnd w:id="8"/>
+      <w:bookmarkEnd w:id="9"/>
     </w:p>
     <w:p>
       <w:pPr>
@@ -6682,7 +6720,7 @@
           <w:rtl/>
         </w:rPr>
       </w:pPr>
-      <w:bookmarkStart w:id="9" w:name="_Toc45793214"/>
+      <w:bookmarkStart w:id="10" w:name="_Toc45793214"/>
       <w:r>
         <w:rPr>
           <w:rFonts w:hint="cs"/>
@@ -6690,7 +6728,7 @@
         </w:rPr>
         <w:t>بیان مسأله</w:t>
       </w:r>
-      <w:bookmarkEnd w:id="9"/>
+      <w:bookmarkEnd w:id="10"/>
       <w:r>
         <w:rPr>
           <w:rFonts w:hint="cs"/>
@@ -6765,79 +6803,13 @@
           <w:rtl/>
         </w:rPr>
       </w:pPr>
-      <w:bookmarkStart w:id="10" w:name="_Toc45793215"/>
+      <w:bookmarkStart w:id="11" w:name="_Toc45793215"/>
       <w:r>
         <w:rPr>
           <w:rFonts w:hint="cs"/>
           <w:rtl/>
         </w:rPr>
         <w:t>ضرورت تحقیق</w:t>
-      </w:r>
-      <w:bookmarkEnd w:id="10"/>
-    </w:p>
-    <w:p>
-      <w:pPr>
-        <w:pStyle w:val="BodyText"/>
-        <w:rPr>
-          <w:rtl/>
-          <w:lang w:bidi="fa-IR"/>
-        </w:rPr>
-      </w:pPr>
-      <w:r>
-        <w:rPr>
-          <w:rFonts w:hint="cs"/>
-          <w:rtl/>
-          <w:lang w:bidi="fa-IR"/>
-        </w:rPr>
-        <w:t xml:space="preserve">از آن جا که تشخیص به هنگام وقوع حمله در نوزادان می تواند امکان درمان به موقع را فراهم سازد در نتیجه طراحی الگوریتم هایی که بتوانند با صورت خودکار سیگنال </w:t>
-      </w:r>
-      <w:r>
-        <w:rPr>
-          <w:lang w:bidi="fa-IR"/>
-        </w:rPr>
-        <w:t>EEG</w:t>
-      </w:r>
-      <w:r>
-        <w:rPr>
-          <w:rFonts w:hint="cs"/>
-          <w:rtl/>
-          <w:lang w:bidi="fa-IR"/>
-        </w:rPr>
-        <w:t xml:space="preserve"> را خوانده و آن را تحلیل کنند و زمان رخداد تشنج کادر درمان را مطلع سازند بسیار به سیستم درمان بخش های مراقبت ویژه کودکان کمک می کند. </w:t>
-      </w:r>
-    </w:p>
-    <w:p>
-      <w:pPr>
-        <w:pStyle w:val="BodyText"/>
-        <w:rPr>
-          <w:rtl/>
-          <w:lang w:bidi="fa-IR"/>
-        </w:rPr>
-      </w:pPr>
-      <w:r>
-        <w:rPr>
-          <w:rFonts w:hint="cs"/>
-          <w:rtl/>
-          <w:lang w:bidi="fa-IR"/>
-        </w:rPr>
-        <w:t xml:space="preserve">از آن جا که این مهم بر محققین پوشیده نبوده است روش هایی تا کنون برای خل این مسأله ارائه شده است. آن چه در این گزارش سعی بر انجام آن داریم بهتر کردن جدیدترین روش مبتنی بر شبکه های عصبی عمیق پیچشی است. </w:t>
-      </w:r>
-    </w:p>
-    <w:p>
-      <w:pPr>
-        <w:pStyle w:val="Heading2"/>
-        <w:rPr>
-          <w:rtl/>
-        </w:rPr>
-      </w:pPr>
-      <w:bookmarkStart w:id="11" w:name="_Toc45793216"/>
-      <w:r>
-        <w:rPr>
-          <w:rFonts w:hint="cs"/>
-          <w:rtl/>
-        </w:rPr>
-        <w:lastRenderedPageBreak/>
-        <w:t>پیشینه تحقیق</w:t>
       </w:r>
       <w:bookmarkEnd w:id="11"/>
     </w:p>
@@ -6855,7 +6827,7 @@
           <w:rtl/>
           <w:lang w:bidi="fa-IR"/>
         </w:rPr>
-        <w:t xml:space="preserve">روش های اولیه تشخیص تشنج از یک سری قانون ها و آستانه های ابتکاری استفاده می کردند. در واقع مشخصات کلینیکی تشنج انگیزه ای بوده است تا به دنبال یک سری ویژگی های مشترک در بین موارد تشنج بوده و از آن ها برای شناسایی تشنج استفاده کرد. پس از شناسایی این ویژگی ها یک پنجره از سیگنال </w:t>
+        <w:t xml:space="preserve">از آن جا که تشخیص به هنگام وقوع حمله در نوزادان می تواند امکان درمان به موقع را فراهم سازد در نتیجه طراحی الگوریتم هایی که بتوانند با صورت خودکار سیگنال </w:t>
       </w:r>
       <w:r>
         <w:rPr>
@@ -6869,415 +6841,7 @@
           <w:rtl/>
           <w:lang w:bidi="fa-IR"/>
         </w:rPr>
-        <w:t xml:space="preserve"> را می توان با استفاده از استخراج ویژگی ها از </w:t>
-      </w:r>
-      <w:r>
-        <w:rPr>
-          <w:rFonts w:hint="cs"/>
-          <w:rtl/>
-          <w:lang w:bidi="fa-IR"/>
-        </w:rPr>
-        <w:t>آن و اعمال آستانه ای به عنوان تشنج یا غیر تشنج دسته بندی کرد.</w:t>
-      </w:r>
-      <w:r>
-        <w:rPr>
-          <w:rFonts w:hint="cs"/>
-          <w:rtl/>
-          <w:lang w:bidi="fa-IR"/>
-        </w:rPr>
-        <w:t xml:space="preserve"> در مراجع</w:t>
-      </w:r>
-      <w:r>
-        <w:rPr>
-          <w:rFonts w:hint="cs"/>
-          <w:rtl/>
-          <w:lang w:bidi="fa-IR"/>
-        </w:rPr>
-        <w:t xml:space="preserve"> </w:t>
-      </w:r>
-      <w:r>
-        <w:rPr>
-          <w:rtl/>
-          <w:lang w:bidi="fa-IR"/>
-        </w:rPr>
-        <w:fldChar w:fldCharType="begin"/>
-      </w:r>
-      <w:r>
-        <w:rPr>
-          <w:rtl/>
-          <w:lang w:bidi="fa-IR"/>
-        </w:rPr>
-        <w:instrText xml:space="preserve"> </w:instrText>
-      </w:r>
-      <w:r>
-        <w:rPr>
-          <w:lang w:bidi="fa-IR"/>
-        </w:rPr>
-        <w:instrText>ADDIN EN.CITE &lt;EndNote&gt;&lt;Cite&gt;&lt;Author&gt;Liu&lt;/Author&gt;&lt;Year&gt;1992&lt;/Year&gt;&lt;RecNum&gt;109&lt;/RecNum&gt;&lt;DisplayText&gt;[2]&lt;/DisplayText&gt;&lt;record&gt;&lt;rec-number&gt;109&lt;/rec-number&gt;&lt;foreign-keys&gt;&lt;key app="EN" db-id="52rwv9wptp5f53erxd3v0v9h9r5wpsxppttr" timestamp="1594794958"&gt;109&lt;/key&gt;&lt;/foreign-keys&gt;&lt;ref-type name="Journal Article"&gt;17&lt;/ref-type&gt;&lt;contributors&gt;&lt;authors&gt;&lt;author&gt;Liu, A&lt;/author&gt;&lt;author&gt;Hahn, JS&lt;/author&gt;&lt;author&gt;Heldt, GP&lt;/author&gt;&lt;author&gt;Coen, RW&lt;/author&gt;&lt;/authors&gt;&lt;/contributors&gt;&lt;titles&gt;&lt;title&gt;Detection of neonatal seizures through computerized EEG analysis&lt;/title&gt;&lt;secondary-title&gt;Electroencephalography and clinical neurophysiology&lt;/secondary-title&gt;&lt;/titles&gt;&lt;periodical&gt;&lt;full-title&gt;Electroencephalography and clinical neurophysiology&lt;/full-title&gt;&lt;/periodical&gt;&lt;pages&gt;30-37&lt;/pages&gt;&lt;volume&gt;82&lt;/volume&gt;&lt;number&gt;1&lt;/number&gt;&lt;dates&gt;&lt;year&gt;1992&lt;/year&gt;&lt;/dates&gt;&lt;isbn&gt;0013-4694&lt;/isbn&gt;&lt;urls&gt;&lt;/urls&gt;&lt;/record&gt;&lt;/Cite&gt;&lt;/EndNote</w:instrText>
-      </w:r>
-      <w:r>
-        <w:rPr>
-          <w:rtl/>
-          <w:lang w:bidi="fa-IR"/>
-        </w:rPr>
-        <w:instrText>&gt;</w:instrText>
-      </w:r>
-      <w:r>
-        <w:rPr>
-          <w:rtl/>
-          <w:lang w:bidi="fa-IR"/>
-        </w:rPr>
-        <w:fldChar w:fldCharType="separate"/>
-      </w:r>
-      <w:r>
-        <w:rPr>
-          <w:noProof/>
-          <w:rtl/>
-          <w:lang w:bidi="fa-IR"/>
-        </w:rPr>
-        <w:t>[</w:t>
-      </w:r>
-      <w:hyperlink w:anchor="_ENREF_2" w:tooltip="Liu, 1992 #109" w:history="1">
-        <w:r>
-          <w:rPr>
-            <w:noProof/>
-            <w:rtl/>
-            <w:lang w:bidi="fa-IR"/>
-          </w:rPr>
-          <w:t>2</w:t>
-        </w:r>
-      </w:hyperlink>
-      <w:r>
-        <w:rPr>
-          <w:noProof/>
-          <w:rtl/>
-          <w:lang w:bidi="fa-IR"/>
-        </w:rPr>
-        <w:t>]</w:t>
-      </w:r>
-      <w:r>
-        <w:rPr>
-          <w:rtl/>
-          <w:lang w:bidi="fa-IR"/>
-        </w:rPr>
-        <w:fldChar w:fldCharType="end"/>
-      </w:r>
-      <w:r>
-        <w:rPr>
-          <w:rFonts w:hint="cs"/>
-          <w:rtl/>
-          <w:lang w:bidi="fa-IR"/>
-        </w:rPr>
-        <w:t xml:space="preserve"> </w:t>
-      </w:r>
-      <w:r>
-        <w:rPr>
-          <w:rtl/>
-          <w:lang w:bidi="fa-IR"/>
-        </w:rPr>
-        <w:fldChar w:fldCharType="begin"/>
-      </w:r>
-      <w:r>
-        <w:rPr>
-          <w:rtl/>
-          <w:lang w:bidi="fa-IR"/>
-        </w:rPr>
-        <w:instrText xml:space="preserve"> </w:instrText>
-      </w:r>
-      <w:r>
-        <w:rPr>
-          <w:lang w:bidi="fa-IR"/>
-        </w:rPr>
-        <w:instrText>ADDIN EN.CITE &lt;EndNote&gt;&lt;Cite&gt;&lt;Author&gt;Gotman&lt;/Author&gt;&lt;Year&gt;1997&lt;/Year&gt;&lt;RecNum&gt;110&lt;/RecNum&gt;&lt;DisplayText&gt;[3]&lt;/DisplayText&gt;&lt;record&gt;&lt;rec-number&gt;110&lt;/rec-number&gt;&lt;foreign-keys&gt;&lt;key app="EN" db-id="52rwv9wptp5f53erxd3v0v9h9r5wpsxppttr" timestamp="1594795528"&gt;110</w:instrText>
-      </w:r>
-      <w:r>
-        <w:rPr>
-          <w:rtl/>
-          <w:lang w:bidi="fa-IR"/>
-        </w:rPr>
-        <w:instrText>&lt;/</w:instrText>
-      </w:r>
-      <w:r>
-        <w:rPr>
-          <w:lang w:bidi="fa-IR"/>
-        </w:rPr>
-        <w:instrText>key&gt;&lt;/foreign-keys&gt;&lt;ref-type name="Journal Article"&gt;17&lt;/ref-type&gt;&lt;contributors&gt;&lt;authors&gt;&lt;author&gt;Gotman, J&lt;/author&gt;&lt;author&gt;Flanagan, D&lt;/author&gt;&lt;author&gt;Zhang, J&lt;/author&gt;&lt;author&gt;Rosenblatt, B&lt;/author&gt;&lt;/authors&gt;&lt;/contributors&gt;&lt;titles&gt;&lt;title&gt;Automatic seizure detection in the newborn: methods and initial evaluation&lt;/title&gt;&lt;secondary-title&gt;Electroencephalography and clinical neurophysiology&lt;/secondary-title&gt;&lt;/titles&gt;&lt;periodical&gt;&lt;full-title&gt;Electroencephalography and clinical neurophysiology&lt;/full-title&gt;&lt;/periodical&gt;&lt;pages&gt;356-362&lt;/pages&gt;&lt;volume&gt;103&lt;/volume&gt;&lt;number&gt;3&lt;/number&gt;&lt;dates&gt;&lt;year&gt;1997&lt;/year&gt;&lt;/dates&gt;&lt;isbn&gt;0013-4694&lt;/isbn&gt;&lt;urls&gt;&lt;/urls&gt;&lt;/record&gt;&lt;/Cite&gt;&lt;/EndNote</w:instrText>
-      </w:r>
-      <w:r>
-        <w:rPr>
-          <w:rtl/>
-          <w:lang w:bidi="fa-IR"/>
-        </w:rPr>
-        <w:instrText>&gt;</w:instrText>
-      </w:r>
-      <w:r>
-        <w:rPr>
-          <w:rtl/>
-          <w:lang w:bidi="fa-IR"/>
-        </w:rPr>
-        <w:fldChar w:fldCharType="separate"/>
-      </w:r>
-      <w:r>
-        <w:rPr>
-          <w:noProof/>
-          <w:rtl/>
-          <w:lang w:bidi="fa-IR"/>
-        </w:rPr>
-        <w:t>[</w:t>
-      </w:r>
-      <w:hyperlink w:anchor="_ENREF_3" w:tooltip="Gotman, 1997 #110" w:history="1">
-        <w:r>
-          <w:rPr>
-            <w:noProof/>
-            <w:rtl/>
-            <w:lang w:bidi="fa-IR"/>
-          </w:rPr>
-          <w:t>3</w:t>
-        </w:r>
-      </w:hyperlink>
-      <w:r>
-        <w:rPr>
-          <w:noProof/>
-          <w:rtl/>
-          <w:lang w:bidi="fa-IR"/>
-        </w:rPr>
-        <w:t>]</w:t>
-      </w:r>
-      <w:r>
-        <w:rPr>
-          <w:rtl/>
-          <w:lang w:bidi="fa-IR"/>
-        </w:rPr>
-        <w:fldChar w:fldCharType="end"/>
-      </w:r>
-      <w:r>
-        <w:rPr>
-          <w:lang w:bidi="fa-IR"/>
-        </w:rPr>
-        <w:t xml:space="preserve"> </w:t>
-      </w:r>
-      <w:r>
-        <w:rPr>
-          <w:rFonts w:hint="cs"/>
-          <w:rtl/>
-          <w:lang w:bidi="fa-IR"/>
-        </w:rPr>
-        <w:t xml:space="preserve"> و </w:t>
-      </w:r>
-      <w:r>
-        <w:rPr>
-          <w:rtl/>
-          <w:lang w:bidi="fa-IR"/>
-        </w:rPr>
-        <w:fldChar w:fldCharType="begin"/>
-      </w:r>
-      <w:r>
-        <w:rPr>
-          <w:rtl/>
-          <w:lang w:bidi="fa-IR"/>
-        </w:rPr>
-        <w:instrText xml:space="preserve"> </w:instrText>
-      </w:r>
-      <w:r>
-        <w:rPr>
-          <w:lang w:bidi="fa-IR"/>
-        </w:rPr>
-        <w:instrText>ADDIN EN.CITE &lt;EndNote&gt;&lt;Cite&gt;&lt;Author&gt;Celka&lt;/Author&gt;&lt;Year&gt;2002&lt;/Year&gt;&lt;RecNum&gt;111&lt;/RecNum&gt;&lt;DisplayText&gt;[4]&lt;/DisplayText&gt;&lt;record&gt;&lt;rec-number&gt;111&lt;/rec-number&gt;&lt;foreign-keys&gt;&lt;key app="EN" db-id="52rwv9wptp5f53erxd3v0v9h9r5wpsxppttr" timestamp="1594795730"&gt;111</w:instrText>
-      </w:r>
-      <w:r>
-        <w:rPr>
-          <w:rtl/>
-          <w:lang w:bidi="fa-IR"/>
-        </w:rPr>
-        <w:instrText>&lt;/</w:instrText>
-      </w:r>
-      <w:r>
-        <w:rPr>
-          <w:lang w:bidi="fa-IR"/>
-        </w:rPr>
-        <w:instrText>key&gt;&lt;/foreign-keys&gt;&lt;ref-type name="Journal Article"&gt;17&lt;/ref-type&gt;&lt;contributors&gt;&lt;authors&gt;&lt;author&gt;Celka, Patrick&lt;/author&gt;&lt;author&gt;Colditz, Paul&lt;/author&gt;&lt;/authors&gt;&lt;/contributors&gt;&lt;titles&gt;&lt;title&gt;A computer-aided detection of EEG seizures in infants: a singular</w:instrText>
-      </w:r>
-      <w:r>
-        <w:rPr>
-          <w:rtl/>
-          <w:lang w:bidi="fa-IR"/>
-        </w:rPr>
-        <w:instrText>-</w:instrText>
-      </w:r>
-      <w:r>
-        <w:rPr>
-          <w:lang w:bidi="fa-IR"/>
-        </w:rPr>
-        <w:instrText>spectrum approach and performance comparison&lt;/title&gt;&lt;secondary-title&gt;IEEE transactions on biomedical engineering&lt;/secondary-title&gt;&lt;/titles&gt;&lt;periodical&gt;&lt;full-title&gt;IEEE transactions on biomedical engineering&lt;/full-title&gt;&lt;/periodical&gt;&lt;pages&gt;455-462&lt;/pages</w:instrText>
-      </w:r>
-      <w:r>
-        <w:rPr>
-          <w:rtl/>
-          <w:lang w:bidi="fa-IR"/>
-        </w:rPr>
-        <w:instrText>&gt;&lt;</w:instrText>
-      </w:r>
-      <w:r>
-        <w:rPr>
-          <w:lang w:bidi="fa-IR"/>
-        </w:rPr>
-        <w:instrText>volume&gt;49&lt;/volume&gt;&lt;number&gt;5&lt;/number&gt;&lt;dates&gt;&lt;year&gt;2002&lt;/year&gt;&lt;/dates&gt;&lt;isbn&gt;0018-9294&lt;/isbn&gt;&lt;urls&gt;&lt;/urls&gt;&lt;/record&gt;&lt;/Cite&gt;&lt;/EndNote</w:instrText>
-      </w:r>
-      <w:r>
-        <w:rPr>
-          <w:rtl/>
-          <w:lang w:bidi="fa-IR"/>
-        </w:rPr>
-        <w:instrText>&gt;</w:instrText>
-      </w:r>
-      <w:r>
-        <w:rPr>
-          <w:rtl/>
-          <w:lang w:bidi="fa-IR"/>
-        </w:rPr>
-        <w:fldChar w:fldCharType="separate"/>
-      </w:r>
-      <w:r>
-        <w:rPr>
-          <w:noProof/>
-          <w:rtl/>
-          <w:lang w:bidi="fa-IR"/>
-        </w:rPr>
-        <w:t>[</w:t>
-      </w:r>
-      <w:hyperlink w:anchor="_ENREF_4" w:tooltip="Celka, 2002 #111" w:history="1">
-        <w:r>
-          <w:rPr>
-            <w:noProof/>
-            <w:rtl/>
-            <w:lang w:bidi="fa-IR"/>
-          </w:rPr>
-          <w:t>4</w:t>
-        </w:r>
-      </w:hyperlink>
-      <w:r>
-        <w:rPr>
-          <w:noProof/>
-          <w:rtl/>
-          <w:lang w:bidi="fa-IR"/>
-        </w:rPr>
-        <w:t>]</w:t>
-      </w:r>
-      <w:r>
-        <w:rPr>
-          <w:rtl/>
-          <w:lang w:bidi="fa-IR"/>
-        </w:rPr>
-        <w:fldChar w:fldCharType="end"/>
-      </w:r>
-      <w:r>
-        <w:rPr>
-          <w:rFonts w:hint="cs"/>
-          <w:rtl/>
-          <w:lang w:bidi="fa-IR"/>
-        </w:rPr>
-        <w:t xml:space="preserve"> نمونه هایی از این روش ها را می توانید مشاهده کنید. هم چنین در مقاله </w:t>
-      </w:r>
-      <w:r>
-        <w:rPr>
-          <w:rtl/>
-          <w:lang w:bidi="fa-IR"/>
-        </w:rPr>
-        <w:fldChar w:fldCharType="begin"/>
-      </w:r>
-      <w:r>
-        <w:rPr>
-          <w:rtl/>
-          <w:lang w:bidi="fa-IR"/>
-        </w:rPr>
-        <w:instrText xml:space="preserve"> </w:instrText>
-      </w:r>
-      <w:r>
-        <w:rPr>
-          <w:lang w:bidi="fa-IR"/>
-        </w:rPr>
-        <w:instrText>ADDIN EN.CITE &lt;EndNote&gt;&lt;Cite&gt;&lt;Author&gt;Faul&lt;/Author&gt;&lt;Year&gt;2005&lt;/Year&gt;&lt;RecNum&gt;112&lt;/RecNum&gt;&lt;DisplayText&gt;[5]&lt;/DisplayText&gt;&lt;record&gt;&lt;rec-number&gt;112&lt;/rec-number&gt;&lt;foreign-keys&gt;&lt;key app="EN" db-id="52rwv9wptp5f53erxd3v0v9h9r5wpsxppttr" timestamp="1594795836"&gt;112</w:instrText>
-      </w:r>
-      <w:r>
-        <w:rPr>
-          <w:rtl/>
-          <w:lang w:bidi="fa-IR"/>
-        </w:rPr>
-        <w:instrText>&lt;/</w:instrText>
-      </w:r>
-      <w:r>
-        <w:rPr>
-          <w:lang w:bidi="fa-IR"/>
-        </w:rPr>
-        <w:instrText>key&gt;&lt;/foreign-keys&gt;&lt;ref-type name="Journal Article"&gt;17&lt;/ref-type&gt;&lt;contributors&gt;&lt;authors&gt;&lt;author&gt;Faul, Stephen&lt;/author&gt;&lt;author&gt;Boylan, Geraldine&lt;/author&gt;&lt;author&gt;Connolly, Sean&lt;/author&gt;&lt;author&gt;Marnane, Liam&lt;/author&gt;&lt;author&gt;Lightbody, Gordon&lt;/author&gt;&lt;/authors&gt;&lt;/contributors&gt;&lt;titles&gt;&lt;title&gt;An evaluation of automated neonatal seizure detection methods&lt;/title&gt;&lt;secondary-title&gt;Clinical Neurophysiology&lt;/secondary-title&gt;&lt;/titles&gt;&lt;periodical&gt;&lt;full-title&gt;Clinical Neurophysiology&lt;/full-title&gt;&lt;/periodical&gt;&lt;pages&gt;1533</w:instrText>
-      </w:r>
-      <w:r>
-        <w:rPr>
-          <w:rtl/>
-          <w:lang w:bidi="fa-IR"/>
-        </w:rPr>
-        <w:instrText>-1541&lt;/</w:instrText>
-      </w:r>
-      <w:r>
-        <w:rPr>
-          <w:lang w:bidi="fa-IR"/>
-        </w:rPr>
-        <w:instrText>pages&gt;&lt;volume&gt;116&lt;/volume&gt;&lt;number&gt;7&lt;/number&gt;&lt;dates&gt;&lt;year&gt;2005&lt;/year&gt;&lt;/dates&gt;&lt;isbn&gt;1388-2457&lt;/isbn&gt;&lt;urls&gt;&lt;/urls&gt;&lt;/record&gt;&lt;/Cite&gt;&lt;/EndNote</w:instrText>
-      </w:r>
-      <w:r>
-        <w:rPr>
-          <w:rtl/>
-          <w:lang w:bidi="fa-IR"/>
-        </w:rPr>
-        <w:instrText>&gt;</w:instrText>
-      </w:r>
-      <w:r>
-        <w:rPr>
-          <w:rtl/>
-          <w:lang w:bidi="fa-IR"/>
-        </w:rPr>
-        <w:fldChar w:fldCharType="separate"/>
-      </w:r>
-      <w:r>
-        <w:rPr>
-          <w:noProof/>
-          <w:rtl/>
-          <w:lang w:bidi="fa-IR"/>
-        </w:rPr>
-        <w:t>[</w:t>
-      </w:r>
-      <w:hyperlink w:anchor="_ENREF_5" w:tooltip="Faul, 2005 #112" w:history="1">
-        <w:r>
-          <w:rPr>
-            <w:noProof/>
-            <w:rtl/>
-            <w:lang w:bidi="fa-IR"/>
-          </w:rPr>
-          <w:t>5</w:t>
-        </w:r>
-      </w:hyperlink>
-      <w:r>
-        <w:rPr>
-          <w:noProof/>
-          <w:rtl/>
-          <w:lang w:bidi="fa-IR"/>
-        </w:rPr>
-        <w:t>]</w:t>
-      </w:r>
-      <w:r>
-        <w:rPr>
-          <w:rtl/>
-          <w:lang w:bidi="fa-IR"/>
-        </w:rPr>
-        <w:fldChar w:fldCharType="end"/>
-      </w:r>
-      <w:r>
-        <w:rPr>
-          <w:rFonts w:hint="cs"/>
-          <w:rtl/>
-          <w:lang w:bidi="fa-IR"/>
-        </w:rPr>
-        <w:t xml:space="preserve"> سه روش که بر همین اساس ارائه شده اند را با یکدیگر مقایسه کرده است. نتایج آزمایش های انجام شده نشان می دهد که هر الگوریت مبرای شناسایی الگوهای مشخصی از تشنج خوب عمل می کنند. در حالی که به علت تنوع بالای الگوهای تشنج نمی توان از این روش ها حداقل به صورت عملی در کلینیک ها استفاده نمود. </w:t>
+        <w:t xml:space="preserve"> را خوانده و آن را تحلیل کنند و زمان رخداد تشنج کادر درمان را مطلع سازند بسیار به سیستم درمان بخش های مراقبت ویژه کودکان کمک می کند. </w:t>
       </w:r>
     </w:p>
     <w:p>
@@ -7294,535 +6858,1009 @@
           <w:rtl/>
           <w:lang w:bidi="fa-IR"/>
         </w:rPr>
-        <w:t>سپس از الگوریتم های پیچیده داده محور یادگیری ماشین برای دسته بندی استفاده شد. الگوریتم های داده محور با استفاده از ویژگی هایی که قبلا تولید شده بود و استفاده از طبقه بند های مختلف مانند ماشین بردار پشتیبان و شبکه های ععصبی مصنوعی برای یافتن تشنج در سیگنال استفاده کردند</w:t>
-      </w:r>
-      <w:r>
-        <w:rPr>
-          <w:rFonts w:hint="cs"/>
-          <w:rtl/>
-          <w:lang w:bidi="fa-IR"/>
-        </w:rPr>
-        <w:t xml:space="preserve"> </w:t>
-      </w:r>
-      <w:r>
-        <w:rPr>
-          <w:rtl/>
-          <w:lang w:bidi="fa-IR"/>
-        </w:rPr>
-        <w:fldChar w:fldCharType="begin"/>
-      </w:r>
-      <w:r>
-        <w:rPr>
-          <w:rtl/>
-          <w:lang w:bidi="fa-IR"/>
-        </w:rPr>
-        <w:instrText xml:space="preserve"> </w:instrText>
-      </w:r>
-      <w:r>
-        <w:rPr>
-          <w:lang w:bidi="fa-IR"/>
-        </w:rPr>
-        <w:instrText>ADDIN EN.CITE &lt;EndNote&gt;&lt;Cite&gt;&lt;Author&gt;Thomas&lt;/Author&gt;&lt;Year&gt;2012&lt;/Year&gt;&lt;RecNum&gt;114&lt;/RecNum&gt;&lt;DisplayText&gt;[6, 7]&lt;/DisplayText&gt;&lt;record&gt;&lt;rec-number&gt;114&lt;/rec-number&gt;&lt;foreign-keys&gt;&lt;key app="EN" db-id="52rwv9wptp5f53erxd3v0v9h9r5wpsxppttr" timestamp="1594822282</w:instrText>
-      </w:r>
-      <w:r>
-        <w:rPr>
-          <w:rtl/>
-          <w:lang w:bidi="fa-IR"/>
-        </w:rPr>
-        <w:instrText>"&gt;114&lt;/</w:instrText>
-      </w:r>
-      <w:r>
-        <w:rPr>
-          <w:lang w:bidi="fa-IR"/>
-        </w:rPr>
-        <w:instrText>key&gt;&lt;/foreign-keys&gt;&lt;ref-type name="Journal Article"&gt;17&lt;/ref-type&gt;&lt;contributors&gt;&lt;authors&gt;&lt;author&gt;Thomas, Eoin M&lt;/author&gt;&lt;author&gt;Temko, Andriy&lt;/author&gt;&lt;author&gt;Marnane, William P&lt;/author&gt;&lt;author&gt;Boylan, Geraldine B&lt;/author&gt;&lt;author&gt;Lightbody, Gordon&lt;/author&gt;&lt;/authors&gt;&lt;/contributors&gt;&lt;titles&gt;&lt;title&gt;Discriminative and generative classification techniques applied to automated neonatal seizure detection&lt;/title&gt;&lt;secondary-title&gt;IEEE journal of biomedical and health informatics&lt;/secondary-title&gt;&lt;/titles&gt;&lt;periodical&gt;&lt;full-title&gt;IEEE journal of biomedical and health informatics&lt;/full-title&gt;&lt;/periodical&gt;&lt;pages&gt;297-304&lt;/pages&gt;&lt;volume&gt;17&lt;/volume&gt;&lt;number&gt;2&lt;/number&gt;&lt;dates&gt;&lt;year&gt;2012&lt;/year&gt;&lt;/dates&gt;&lt;isbn&gt;2168-2194&lt;/isbn&gt;&lt;urls&gt;&lt;/urls&gt;&lt;/record&gt;&lt;/Cite&gt;&lt;Cite&gt;&lt;Author&gt;Aarabi</w:instrText>
-      </w:r>
-      <w:r>
-        <w:rPr>
-          <w:rtl/>
-          <w:lang w:bidi="fa-IR"/>
-        </w:rPr>
-        <w:instrText>&lt;/</w:instrText>
-      </w:r>
-      <w:r>
-        <w:rPr>
-          <w:lang w:bidi="fa-IR"/>
-        </w:rPr>
-        <w:instrText>Author&gt;&lt;Year&gt;2007&lt;/Year&gt;&lt;RecNum&gt;113&lt;/RecNum&gt;&lt;record&gt;&lt;rec-number&gt;113&lt;/rec-number&gt;&lt;foreign-keys&gt;&lt;key app="EN" db-id="52rwv9wptp5f53erxd3v0v9h9r5wpsxppttr" timestamp="1594822218"&gt;113&lt;/key&gt;&lt;/foreign-keys&gt;&lt;ref-type name="Journal Article"&gt;17&lt;/ref-type&gt;&lt;contributors&gt;&lt;authors&gt;&lt;author&gt;Aarabi, Ardalan&lt;/author&gt;&lt;author&gt;Grebe, Reinhard&lt;/author&gt;&lt;author&gt;Wallois, Fabrice&lt;/author&gt;&lt;/authors&gt;&lt;/contributors&gt;&lt;titles&gt;&lt;title&gt;A multistage knowledge-based system for EEG seizure detection in newborn infants&lt;/title&gt;&lt;secondary-title&gt;Clinical Neurophysiology&lt;/secondary-title&gt;&lt;/titles&gt;&lt;periodical&gt;&lt;full-title&gt;Clinical Neurophysiology&lt;/full-title&gt;&lt;/periodical&gt;&lt;pages&gt;2781-2797&lt;/pages&gt;&lt;volume&gt;118&lt;/volume&gt;&lt;number&gt;12&lt;/number&gt;&lt;dates&gt;&lt;year&gt;2007&lt;/year&gt;&lt;/dates&gt;&lt;isbn&gt;1388-2457&lt;/isbn&gt;&lt;urls&gt;&lt;/urls&gt;&lt;/record&gt;&lt;/Cite&gt;&lt;/EndNote</w:instrText>
-      </w:r>
-      <w:r>
-        <w:rPr>
-          <w:rtl/>
-          <w:lang w:bidi="fa-IR"/>
-        </w:rPr>
-        <w:instrText>&gt;</w:instrText>
-      </w:r>
-      <w:r>
-        <w:rPr>
-          <w:rtl/>
-          <w:lang w:bidi="fa-IR"/>
-        </w:rPr>
-        <w:fldChar w:fldCharType="separate"/>
-      </w:r>
-      <w:r>
-        <w:rPr>
-          <w:noProof/>
-          <w:rtl/>
-          <w:lang w:bidi="fa-IR"/>
-        </w:rPr>
-        <w:t>[</w:t>
-      </w:r>
-      <w:hyperlink w:anchor="_ENREF_6" w:tooltip="Thomas, 2012 #114" w:history="1">
-        <w:r>
-          <w:rPr>
-            <w:noProof/>
-            <w:rtl/>
-            <w:lang w:bidi="fa-IR"/>
-          </w:rPr>
-          <w:t>6</w:t>
-        </w:r>
-      </w:hyperlink>
-      <w:r>
-        <w:rPr>
-          <w:noProof/>
-          <w:rtl/>
-          <w:lang w:bidi="fa-IR"/>
-        </w:rPr>
-        <w:t xml:space="preserve">, </w:t>
-      </w:r>
-      <w:hyperlink w:anchor="_ENREF_7" w:tooltip="Aarabi, 2007 #113" w:history="1">
-        <w:r>
-          <w:rPr>
-            <w:noProof/>
-            <w:rtl/>
-            <w:lang w:bidi="fa-IR"/>
-          </w:rPr>
-          <w:t>7</w:t>
-        </w:r>
-      </w:hyperlink>
-      <w:r>
-        <w:rPr>
-          <w:noProof/>
-          <w:rtl/>
-          <w:lang w:bidi="fa-IR"/>
-        </w:rPr>
-        <w:t>]</w:t>
-      </w:r>
-      <w:r>
-        <w:rPr>
-          <w:rtl/>
-          <w:lang w:bidi="fa-IR"/>
-        </w:rPr>
-        <w:fldChar w:fldCharType="end"/>
-      </w:r>
-      <w:r>
-        <w:rPr>
-          <w:rFonts w:hint="cs"/>
-          <w:rtl/>
-          <w:lang w:bidi="fa-IR"/>
-        </w:rPr>
-        <w:t>.</w:t>
-      </w:r>
-      <w:r>
-        <w:rPr>
-          <w:rFonts w:hint="cs"/>
-          <w:rtl/>
-          <w:lang w:bidi="fa-IR"/>
-        </w:rPr>
-        <w:t xml:space="preserve"> </w:t>
+        <w:t xml:space="preserve">از آن جا که این مهم بر محققین پوشیده نبوده است روش هایی تا کنون برای خل این مسأله ارائه شده است. آن چه در این گزارش سعی بر انجام آن داریم بهتر کردن جدیدترین روش مبتنی بر شبکه های عصبی عمیق پیچشی است. </w:t>
       </w:r>
     </w:p>
     <w:p>
       <w:pPr>
-        <w:pStyle w:val="BodyText"/>
-        <w:rPr>
-          <w:rtl/>
-          <w:lang w:bidi="fa-IR"/>
-        </w:rPr>
-      </w:pPr>
-      <w:r>
-        <w:rPr>
-          <w:rFonts w:hint="cs"/>
-          <w:rtl/>
-          <w:lang w:bidi="fa-IR"/>
-        </w:rPr>
-        <w:t>در روش های فوق الگوریتم یادگیری ماشین بر روی ویژگی ها</w:t>
-      </w:r>
-      <w:r>
-        <w:rPr>
-          <w:rFonts w:hint="cs"/>
-          <w:rtl/>
-          <w:lang w:bidi="fa-IR"/>
-        </w:rPr>
-        <w:t>ی</w:t>
-      </w:r>
-      <w:r>
-        <w:rPr>
-          <w:rFonts w:hint="cs"/>
-          <w:rtl/>
-          <w:lang w:bidi="fa-IR"/>
-        </w:rPr>
-        <w:t xml:space="preserve"> استخراج شده پردازش را انجام می دهند که خود نیاز به دانشی از سیگنال </w:t>
-      </w:r>
-      <w:r>
-        <w:rPr>
-          <w:lang w:bidi="fa-IR"/>
-        </w:rPr>
-        <w:t>EEG</w:t>
-      </w:r>
-      <w:r>
-        <w:rPr>
-          <w:rFonts w:hint="cs"/>
-          <w:rtl/>
-          <w:lang w:bidi="fa-IR"/>
-        </w:rPr>
-        <w:t xml:space="preserve"> نوازد </w:t>
-      </w:r>
-      <w:r>
-        <w:rPr>
-          <w:rFonts w:hint="cs"/>
-          <w:rtl/>
-          <w:lang w:bidi="fa-IR"/>
-        </w:rPr>
-        <w:t>دارد</w:t>
-      </w:r>
-      <w:r>
-        <w:rPr>
-          <w:rFonts w:hint="cs"/>
-          <w:rtl/>
-          <w:lang w:bidi="fa-IR"/>
-        </w:rPr>
-        <w:t xml:space="preserve">. </w:t>
-      </w:r>
-      <w:r>
-        <w:rPr>
-          <w:rFonts w:hint="cs"/>
-          <w:rtl/>
-          <w:lang w:bidi="fa-IR"/>
-        </w:rPr>
-        <w:t xml:space="preserve">یکی از الگوریتم هایی که تعدادی از ویژگی های ساده را در یک چارچوب طبقه بندی ترکیب می کند کار </w:t>
-      </w:r>
-      <w:r>
-        <w:rPr>
-          <w:rtl/>
-          <w:lang w:bidi="fa-IR"/>
-        </w:rPr>
-        <w:fldChar w:fldCharType="begin"/>
-      </w:r>
-      <w:r>
-        <w:rPr>
-          <w:rtl/>
-          <w:lang w:bidi="fa-IR"/>
-        </w:rPr>
-        <w:instrText xml:space="preserve"> </w:instrText>
-      </w:r>
-      <w:r>
-        <w:rPr>
-          <w:lang w:bidi="fa-IR"/>
-        </w:rPr>
-        <w:instrText>ADDIN EN.CITE &lt;EndNote&gt;&lt;Cite&gt;&lt;Author&gt;Temko&lt;/Author&gt;&lt;Year&gt;2015&lt;/Year&gt;&lt;RecNum&gt;115&lt;/RecNum&gt;&lt;DisplayText&gt;[8]&lt;/DisplayText&gt;&lt;record&gt;&lt;rec-number&gt;115&lt;/rec-number&gt;&lt;foreign-keys&gt;&lt;key app="EN" db-id="52rwv9wptp5f53erxd3v0v9h9r5wpsxppttr" timestamp="1594826991"&gt;115</w:instrText>
-      </w:r>
-      <w:r>
-        <w:rPr>
-          <w:rtl/>
-          <w:lang w:bidi="fa-IR"/>
-        </w:rPr>
-        <w:instrText>&lt;/</w:instrText>
-      </w:r>
-      <w:r>
-        <w:rPr>
-          <w:lang w:bidi="fa-IR"/>
-        </w:rPr>
-        <w:instrText>key&gt;&lt;/foreign-keys&gt;&lt;ref-type name="Journal Article"&gt;17&lt;/ref-type&gt;&lt;contributors&gt;&lt;authors&gt;&lt;author&gt;Temko, Andriy&lt;/author&gt;&lt;author&gt;Marnane, William&lt;/author&gt;&lt;author&gt;Boylan, Geraldine&lt;/author&gt;&lt;author&gt;Lightbody, Gordon&lt;/author&gt;&lt;/authors&gt;&lt;/contributors&gt;&lt;titles&gt;&lt;title&gt;Clinical implementation of a neonatal seizure detection algorithm&lt;/title&gt;&lt;secondary-title&gt;Decision support systems&lt;/secondary-title&gt;&lt;/titles&gt;&lt;periodical&gt;&lt;full-title&gt;Decision support systems&lt;/full-title&gt;&lt;/periodical&gt;&lt;pages&gt;86-96&lt;/pages&gt;&lt;volume&gt;70&lt;/volume&gt;&lt;dates&gt;&lt;year&gt;2015&lt;/year&gt;&lt;/dates&gt;&lt;isbn&gt;0167-9236&lt;/isbn&gt;&lt;urls&gt;&lt;/urls&gt;&lt;/record&gt;&lt;/Cite&gt;&lt;/EndNote</w:instrText>
-      </w:r>
-      <w:r>
-        <w:rPr>
-          <w:rtl/>
-          <w:lang w:bidi="fa-IR"/>
-        </w:rPr>
-        <w:instrText>&gt;</w:instrText>
-      </w:r>
-      <w:r>
-        <w:rPr>
-          <w:rtl/>
-          <w:lang w:bidi="fa-IR"/>
-        </w:rPr>
-        <w:fldChar w:fldCharType="separate"/>
-      </w:r>
-      <w:r>
-        <w:rPr>
-          <w:noProof/>
-          <w:rtl/>
-          <w:lang w:bidi="fa-IR"/>
-        </w:rPr>
-        <w:t>[</w:t>
-      </w:r>
-      <w:hyperlink w:anchor="_ENREF_8" w:tooltip="Temko, 2015 #115" w:history="1">
-        <w:r>
-          <w:rPr>
-            <w:noProof/>
-            <w:rtl/>
-            <w:lang w:bidi="fa-IR"/>
-          </w:rPr>
-          <w:t>8</w:t>
-        </w:r>
-      </w:hyperlink>
-      <w:r>
-        <w:rPr>
-          <w:noProof/>
-          <w:rtl/>
-          <w:lang w:bidi="fa-IR"/>
-        </w:rPr>
-        <w:t>]</w:t>
-      </w:r>
-      <w:r>
-        <w:rPr>
-          <w:rtl/>
-          <w:lang w:bidi="fa-IR"/>
-        </w:rPr>
-        <w:fldChar w:fldCharType="end"/>
-      </w:r>
-      <w:r>
-        <w:rPr>
-          <w:rFonts w:hint="cs"/>
-          <w:rtl/>
-          <w:lang w:bidi="fa-IR"/>
-        </w:rPr>
-        <w:t xml:space="preserve"> است. تحقیقات دیگری نیز سعی بر یافتن ویژگی</w:t>
-      </w:r>
-      <w:r>
-        <w:rPr>
-          <w:rFonts w:hint="eastAsia"/>
-          <w:rtl/>
-          <w:lang w:bidi="fa-IR"/>
-        </w:rPr>
-        <w:t>‌</w:t>
-      </w:r>
-      <w:r>
-        <w:rPr>
-          <w:rFonts w:hint="cs"/>
-          <w:rtl/>
-          <w:lang w:bidi="fa-IR"/>
-        </w:rPr>
-        <w:t>های پیچیده</w:t>
-      </w:r>
-      <w:r>
-        <w:rPr>
-          <w:rFonts w:hint="eastAsia"/>
-          <w:rtl/>
-          <w:lang w:bidi="fa-IR"/>
-        </w:rPr>
-        <w:t>‌</w:t>
-      </w:r>
-      <w:r>
-        <w:rPr>
-          <w:rFonts w:hint="cs"/>
-          <w:rtl/>
-          <w:lang w:bidi="fa-IR"/>
-        </w:rPr>
-        <w:t>تر برای بهبود عملکرد سیستم داشته</w:t>
-      </w:r>
-      <w:r>
-        <w:rPr>
-          <w:rFonts w:hint="eastAsia"/>
-          <w:rtl/>
-          <w:lang w:bidi="fa-IR"/>
-        </w:rPr>
-        <w:t>‌</w:t>
-      </w:r>
-      <w:r>
-        <w:rPr>
-          <w:rFonts w:hint="cs"/>
-          <w:rtl/>
-          <w:lang w:bidi="fa-IR"/>
-        </w:rPr>
-        <w:t>اند، توصیفات پیچیده</w:t>
-      </w:r>
-      <w:r>
-        <w:rPr>
-          <w:rFonts w:hint="eastAsia"/>
-          <w:rtl/>
-          <w:lang w:bidi="fa-IR"/>
-        </w:rPr>
-        <w:t>‌</w:t>
-      </w:r>
-      <w:r>
-        <w:rPr>
-          <w:rFonts w:hint="cs"/>
-          <w:rtl/>
-          <w:lang w:bidi="fa-IR"/>
-        </w:rPr>
-        <w:t>ای مبتنی بر نظریه آشوب و آنالیز زمان فرکانس نیز برای یافتن ویژگی که بتواند بین کلاس</w:t>
-      </w:r>
-      <w:r>
-        <w:rPr>
-          <w:rFonts w:hint="eastAsia"/>
-          <w:rtl/>
-          <w:lang w:bidi="fa-IR"/>
-        </w:rPr>
-        <w:t>‌</w:t>
-      </w:r>
-      <w:r>
-        <w:rPr>
-          <w:rFonts w:hint="cs"/>
-          <w:rtl/>
-          <w:lang w:bidi="fa-IR"/>
-        </w:rPr>
-        <w:t xml:space="preserve">های تشنج و غیر تشنج تمایز قائل شود نیز انجام </w:t>
-      </w:r>
-      <w:r>
-        <w:rPr>
-          <w:rFonts w:hint="cs"/>
-          <w:rtl/>
-          <w:lang w:bidi="fa-IR"/>
-        </w:rPr>
-        <w:t xml:space="preserve">شده است </w:t>
-      </w:r>
-      <w:r>
-        <w:rPr>
-          <w:rtl/>
-          <w:lang w:bidi="fa-IR"/>
-        </w:rPr>
-        <w:fldChar w:fldCharType="begin"/>
-      </w:r>
-      <w:r>
-        <w:rPr>
-          <w:rtl/>
-          <w:lang w:bidi="fa-IR"/>
-        </w:rPr>
-        <w:instrText xml:space="preserve"> </w:instrText>
-      </w:r>
-      <w:r>
-        <w:rPr>
-          <w:lang w:bidi="fa-IR"/>
-        </w:rPr>
-        <w:instrText>ADDIN EN.CITE &lt;EndNote&gt;&lt;Cite&gt;&lt;Author&gt;Faul&lt;/Author&gt;&lt;Year&gt;2005&lt;/Year&gt;&lt;RecNum&gt;117&lt;/RecNum&gt;&lt;DisplayText&gt;[9, 10]&lt;/DisplayText&gt;&lt;record&gt;&lt;rec-number&gt;117&lt;/rec-number&gt;&lt;foreign-keys&gt;&lt;key app="EN" db-id="52rwv9wptp5f53erxd3v0v9h9r5wpsxppttr" timestamp="1594828169"&gt;1</w:instrText>
-      </w:r>
-      <w:r>
-        <w:rPr>
-          <w:rtl/>
-          <w:lang w:bidi="fa-IR"/>
-        </w:rPr>
-        <w:instrText>17&lt;/</w:instrText>
-      </w:r>
-      <w:r>
-        <w:rPr>
-          <w:lang w:bidi="fa-IR"/>
-        </w:rPr>
-        <w:instrText>key&gt;&lt;/foreign-keys&gt;&lt;ref-type name="Conference Proceedings"&gt;10&lt;/ref-type&gt;&lt;contributors&gt;&lt;authors&gt;&lt;author&gt;Faul, Stephen&lt;/author&gt;&lt;author&gt;Boylan, Geraldine&lt;/author&gt;&lt;author&gt;Connolly, Sean&lt;/author&gt;&lt;author&gt;Marnane, William&lt;/author&gt;&lt;author&gt;Lightbody, Gordon&lt;/author&gt;&lt;/authors&gt;&lt;/contributors&gt;&lt;titles&gt;&lt;title&gt;Chaos theory analysis of the newborn EEG-is it worth the wait?&lt;/title&gt;&lt;secondary-title&gt;IEEE International Workshop on Intelligent Signal Processing, 2005.&lt;/secondary-title&gt;&lt;/titles&gt;&lt;pages&gt;381-386&lt;/pages&gt;&lt;dates</w:instrText>
-      </w:r>
-      <w:r>
-        <w:rPr>
-          <w:rtl/>
-          <w:lang w:bidi="fa-IR"/>
-        </w:rPr>
-        <w:instrText>&gt;&lt;</w:instrText>
-      </w:r>
-      <w:r>
-        <w:rPr>
-          <w:lang w:bidi="fa-IR"/>
-        </w:rPr>
-        <w:instrText>year&gt;2005&lt;/year&gt;&lt;/dates&gt;&lt;publisher&gt;IEEE&lt;/publisher&gt;&lt;isbn&gt;078039030X&lt;/isbn&gt;&lt;urls&gt;&lt;/urls&gt;&lt;/record&gt;&lt;/Cite&gt;&lt;Cite&gt;&lt;Author&gt;Tapani&lt;/Author&gt;&lt;Year&gt;2019&lt;/Year&gt;&lt;RecNum&gt;116&lt;/RecNum&gt;&lt;record&gt;&lt;rec-number&gt;116&lt;/rec-number&gt;&lt;foreign-keys&gt;&lt;key app="EN" db-id="52rwv9wptp5f5</w:instrText>
-      </w:r>
-      <w:r>
-        <w:rPr>
-          <w:rtl/>
-          <w:lang w:bidi="fa-IR"/>
-        </w:rPr>
-        <w:instrText>3</w:instrText>
-      </w:r>
-      <w:r>
-        <w:rPr>
-          <w:lang w:bidi="fa-IR"/>
-        </w:rPr>
-        <w:instrText>erxd3v0v9h9r5wpsxppttr" timestamp="1594827995"&gt;116&lt;/key&gt;&lt;/foreign-keys&gt;&lt;ref-type name="Journal Article"&gt;17&lt;/ref-type&gt;&lt;contributors&gt;&lt;authors&gt;&lt;author&gt;Tapani, Karoliina T&lt;/author&gt;&lt;author&gt;Vanhatalo, Sampsa&lt;/author&gt;&lt;author&gt;Stevenson, Nathan J&lt;/author&gt;&lt;/authors&gt;&lt;/contributors&gt;&lt;titles&gt;&lt;title&gt;Time-varying EEG correlations improve automated neonatal seizure detection&lt;/title&gt;&lt;secondary-title&gt;International journal of neural systems&lt;/secondary-title&gt;&lt;/titles&gt;&lt;periodical&gt;&lt;full-title&gt;International journal of neural systems&lt;/full-title&gt;&lt;/periodical&gt;&lt;pages&gt;1850030&lt;/pages&gt;&lt;volume&gt;29&lt;/volume&gt;&lt;number&gt;04&lt;/number&gt;&lt;dates&gt;&lt;year&gt;2019&lt;/year&gt;&lt;/dates&gt;&lt;isbn&gt;0129-0657&lt;/isbn&gt;&lt;urls&gt;&lt;/urls&gt;&lt;/record&gt;&lt;/Cite&gt;&lt;/EndNote</w:instrText>
-      </w:r>
-      <w:r>
-        <w:rPr>
-          <w:rtl/>
-          <w:lang w:bidi="fa-IR"/>
-        </w:rPr>
-        <w:instrText>&gt;</w:instrText>
-      </w:r>
-      <w:r>
-        <w:rPr>
-          <w:rtl/>
-          <w:lang w:bidi="fa-IR"/>
-        </w:rPr>
-        <w:fldChar w:fldCharType="separate"/>
-      </w:r>
-      <w:r>
-        <w:rPr>
-          <w:noProof/>
-          <w:rtl/>
-          <w:lang w:bidi="fa-IR"/>
-        </w:rPr>
-        <w:t>[</w:t>
-      </w:r>
-      <w:hyperlink w:anchor="_ENREF_9" w:tooltip="Faul, 2005 #117" w:history="1">
-        <w:r>
-          <w:rPr>
-            <w:noProof/>
-            <w:rtl/>
-            <w:lang w:bidi="fa-IR"/>
-          </w:rPr>
-          <w:t>9</w:t>
-        </w:r>
-      </w:hyperlink>
-      <w:r>
-        <w:rPr>
-          <w:noProof/>
-          <w:rtl/>
-          <w:lang w:bidi="fa-IR"/>
-        </w:rPr>
-        <w:t xml:space="preserve">, </w:t>
-      </w:r>
-      <w:hyperlink w:anchor="_ENREF_10" w:tooltip="Tapani, 2019 #116" w:history="1">
-        <w:r>
-          <w:rPr>
-            <w:noProof/>
-            <w:rtl/>
-            <w:lang w:bidi="fa-IR"/>
-          </w:rPr>
-          <w:t>10</w:t>
-        </w:r>
-      </w:hyperlink>
-      <w:r>
-        <w:rPr>
-          <w:noProof/>
-          <w:rtl/>
-          <w:lang w:bidi="fa-IR"/>
-        </w:rPr>
-        <w:t>]</w:t>
-      </w:r>
-      <w:r>
-        <w:rPr>
-          <w:rtl/>
-          <w:lang w:bidi="fa-IR"/>
-        </w:rPr>
-        <w:fldChar w:fldCharType="end"/>
-      </w:r>
-      <w:r>
-        <w:rPr>
-          <w:rFonts w:hint="cs"/>
-          <w:rtl/>
-          <w:lang w:bidi="fa-IR"/>
-        </w:rPr>
-        <w:t xml:space="preserve">. </w:t>
-      </w:r>
-      <w:r>
-        <w:rPr>
-          <w:rFonts w:hint="cs"/>
-          <w:rtl/>
-          <w:lang w:bidi="fa-IR"/>
-        </w:rPr>
-        <w:t xml:space="preserve">این روش ها عموما زمان محاسباتی بالای برای استخراج ویژگی های مورد نیاز لازم دارند. </w:t>
-      </w:r>
+        <w:pStyle w:val="Heading2"/>
+        <w:rPr>
+          <w:rtl/>
+        </w:rPr>
+      </w:pPr>
+      <w:bookmarkStart w:id="12" w:name="_Toc45793216"/>
+      <w:r>
+        <w:rPr>
+          <w:rFonts w:hint="cs"/>
+          <w:rtl/>
+        </w:rPr>
+        <w:lastRenderedPageBreak/>
+        <w:t>پیشینه تحقیق</w:t>
+      </w:r>
+      <w:bookmarkEnd w:id="12"/>
     </w:p>
     <w:p>
       <w:pPr>
         <w:pStyle w:val="BodyText"/>
         <w:rPr>
+          <w:rtl/>
+          <w:lang w:bidi="fa-IR"/>
+        </w:rPr>
+      </w:pPr>
+      <w:r>
+        <w:rPr>
+          <w:rFonts w:hint="cs"/>
+          <w:rtl/>
+          <w:lang w:bidi="fa-IR"/>
+        </w:rPr>
+        <w:t xml:space="preserve">روش های اولیه تشخیص تشنج از یک سری قانون ها و آستانه های ابتکاری استفاده می کردند. در واقع مشخصات کلینیکی تشنج انگیزه ای بوده است تا به دنبال یک سری ویژگی های مشترک در بین موارد تشنج بوده و از آن ها برای شناسایی تشنج استفاده کرد. پس از شناسایی این ویژگی ها یک پنجره از سیگنال </w:t>
+      </w:r>
+      <w:r>
+        <w:rPr>
+          <w:lang w:bidi="fa-IR"/>
+        </w:rPr>
+        <w:t>EEG</w:t>
+      </w:r>
+      <w:r>
+        <w:rPr>
+          <w:rFonts w:hint="cs"/>
+          <w:rtl/>
+          <w:lang w:bidi="fa-IR"/>
+        </w:rPr>
+        <w:t xml:space="preserve"> را می توان با استفاده از استخراج ویژگی ها از </w:t>
+      </w:r>
+      <w:r>
+        <w:rPr>
+          <w:rFonts w:hint="cs"/>
+          <w:rtl/>
+          <w:lang w:bidi="fa-IR"/>
+        </w:rPr>
+        <w:t>آن و اعمال آستانه ای به عنوان تشنج یا غیر تشنج دسته بندی کرد.</w:t>
+      </w:r>
+      <w:r>
+        <w:rPr>
+          <w:rFonts w:hint="cs"/>
+          <w:rtl/>
+          <w:lang w:bidi="fa-IR"/>
+        </w:rPr>
+        <w:t xml:space="preserve"> در مراجع</w:t>
+      </w:r>
+      <w:r>
+        <w:rPr>
+          <w:rFonts w:hint="cs"/>
+          <w:rtl/>
+          <w:lang w:bidi="fa-IR"/>
+        </w:rPr>
+        <w:t xml:space="preserve"> </w:t>
+      </w:r>
+      <w:r>
+        <w:rPr>
+          <w:rtl/>
+          <w:lang w:bidi="fa-IR"/>
+        </w:rPr>
+        <w:fldChar w:fldCharType="begin"/>
+      </w:r>
+      <w:r>
+        <w:rPr>
+          <w:rtl/>
+          <w:lang w:bidi="fa-IR"/>
+        </w:rPr>
+        <w:instrText xml:space="preserve"> </w:instrText>
+      </w:r>
+      <w:r>
+        <w:rPr>
+          <w:lang w:bidi="fa-IR"/>
+        </w:rPr>
+        <w:instrText>ADDIN EN.CITE &lt;EndNote&gt;&lt;Cite&gt;&lt;Author&gt;Liu&lt;/Author&gt;&lt;Year&gt;1992&lt;/Year&gt;&lt;RecNum&gt;109&lt;/RecNum&gt;&lt;DisplayText&gt;[2]&lt;/DisplayText&gt;&lt;record&gt;&lt;rec-number&gt;109&lt;/rec-number&gt;&lt;foreign-keys&gt;&lt;key app="EN" db-id="52rwv9wptp5f53erxd3v0v9h9r5wpsxppttr" timestamp="1594794958"&gt;109&lt;/key&gt;&lt;/foreign-keys&gt;&lt;ref-type name="Journal Article"&gt;17&lt;/ref-type&gt;&lt;contributors&gt;&lt;authors&gt;&lt;author&gt;Liu, A&lt;/author&gt;&lt;author&gt;Hahn, JS&lt;/author&gt;&lt;author&gt;Heldt, GP&lt;/author&gt;&lt;author&gt;Coen, RW&lt;/author&gt;&lt;/authors&gt;&lt;/contributors&gt;&lt;titles&gt;&lt;title&gt;Detection of neonatal seizures through computerized EEG analysis&lt;/title&gt;&lt;secondary-title&gt;Electroencephalography and clinical neurophysiology&lt;/secondary-title&gt;&lt;/titles&gt;&lt;periodical&gt;&lt;full-title&gt;Electroencephalography and clinical neurophysiology&lt;/full-title&gt;&lt;/periodical&gt;&lt;pages&gt;30-37&lt;/pages&gt;&lt;volume&gt;82&lt;/volume&gt;&lt;number&gt;1&lt;/number&gt;&lt;dates&gt;&lt;year&gt;1992&lt;/year&gt;&lt;/dates&gt;&lt;isbn&gt;0013-4694&lt;/isbn&gt;&lt;urls&gt;&lt;/urls&gt;&lt;/record&gt;&lt;/Cite&gt;&lt;/EndNote</w:instrText>
+      </w:r>
+      <w:r>
+        <w:rPr>
+          <w:rtl/>
+          <w:lang w:bidi="fa-IR"/>
+        </w:rPr>
+        <w:instrText>&gt;</w:instrText>
+      </w:r>
+      <w:r>
+        <w:rPr>
+          <w:rtl/>
+          <w:lang w:bidi="fa-IR"/>
+        </w:rPr>
+        <w:fldChar w:fldCharType="separate"/>
+      </w:r>
+      <w:r>
+        <w:rPr>
+          <w:noProof/>
+          <w:rtl/>
+          <w:lang w:bidi="fa-IR"/>
+        </w:rPr>
+        <w:t>[</w:t>
+      </w:r>
+      <w:hyperlink w:anchor="_ENREF_2" w:tooltip="Liu, 1992 #109" w:history="1">
+        <w:r>
+          <w:rPr>
+            <w:noProof/>
+            <w:rtl/>
+            <w:lang w:bidi="fa-IR"/>
+          </w:rPr>
+          <w:t>2</w:t>
+        </w:r>
+      </w:hyperlink>
+      <w:r>
+        <w:rPr>
+          <w:noProof/>
+          <w:rtl/>
+          <w:lang w:bidi="fa-IR"/>
+        </w:rPr>
+        <w:t>]</w:t>
+      </w:r>
+      <w:r>
+        <w:rPr>
+          <w:rtl/>
+          <w:lang w:bidi="fa-IR"/>
+        </w:rPr>
+        <w:fldChar w:fldCharType="end"/>
+      </w:r>
+      <w:r>
+        <w:rPr>
+          <w:rFonts w:hint="cs"/>
+          <w:rtl/>
+          <w:lang w:bidi="fa-IR"/>
+        </w:rPr>
+        <w:t xml:space="preserve"> </w:t>
+      </w:r>
+      <w:r>
+        <w:rPr>
+          <w:rtl/>
+          <w:lang w:bidi="fa-IR"/>
+        </w:rPr>
+        <w:fldChar w:fldCharType="begin"/>
+      </w:r>
+      <w:r>
+        <w:rPr>
+          <w:rtl/>
+          <w:lang w:bidi="fa-IR"/>
+        </w:rPr>
+        <w:instrText xml:space="preserve"> </w:instrText>
+      </w:r>
+      <w:r>
+        <w:rPr>
+          <w:lang w:bidi="fa-IR"/>
+        </w:rPr>
+        <w:instrText>ADDIN EN.CITE &lt;EndNote&gt;&lt;Cite&gt;&lt;Author&gt;Gotman&lt;/Author&gt;&lt;Year&gt;1997&lt;/Year&gt;&lt;RecNum&gt;110&lt;/RecNum&gt;&lt;DisplayText&gt;[3]&lt;/DisplayText&gt;&lt;record&gt;&lt;rec-number&gt;110&lt;/rec-number&gt;&lt;foreign-keys&gt;&lt;key app="EN" db-id="52rwv9wptp5f53erxd3v0v9h9r5wpsxppttr" timestamp="1594795528"&gt;110</w:instrText>
+      </w:r>
+      <w:r>
+        <w:rPr>
+          <w:rtl/>
+          <w:lang w:bidi="fa-IR"/>
+        </w:rPr>
+        <w:instrText>&lt;/</w:instrText>
+      </w:r>
+      <w:r>
+        <w:rPr>
+          <w:lang w:bidi="fa-IR"/>
+        </w:rPr>
+        <w:instrText>key&gt;&lt;/foreign-keys&gt;&lt;ref-type name="Journal Article"&gt;17&lt;/ref-type&gt;&lt;contributors&gt;&lt;authors&gt;&lt;author&gt;Gotman, J&lt;/author&gt;&lt;author&gt;Flanagan, D&lt;/author&gt;&lt;author&gt;Zhang, J&lt;/author&gt;&lt;author&gt;Rosenblatt, B&lt;/author&gt;&lt;/authors&gt;&lt;/contributors&gt;&lt;titles&gt;&lt;title&gt;Automatic seizure detection in the newborn: methods and initial evaluation&lt;/title&gt;&lt;secondary-title&gt;Electroencephalography and clinical neurophysiology&lt;/secondary-title&gt;&lt;/titles&gt;&lt;periodical&gt;&lt;full-title&gt;Electroencephalography and clinical neurophysiology&lt;/full-title&gt;&lt;/periodical&gt;&lt;pages&gt;356-362&lt;/pages&gt;&lt;volume&gt;103&lt;/volume&gt;&lt;number&gt;3&lt;/number&gt;&lt;dates&gt;&lt;year&gt;1997&lt;/year&gt;&lt;/dates&gt;&lt;isbn&gt;0013-4694&lt;/isbn&gt;&lt;urls&gt;&lt;/urls&gt;&lt;/record&gt;&lt;/Cite&gt;&lt;/EndNote</w:instrText>
+      </w:r>
+      <w:r>
+        <w:rPr>
+          <w:rtl/>
+          <w:lang w:bidi="fa-IR"/>
+        </w:rPr>
+        <w:instrText>&gt;</w:instrText>
+      </w:r>
+      <w:r>
+        <w:rPr>
+          <w:rtl/>
+          <w:lang w:bidi="fa-IR"/>
+        </w:rPr>
+        <w:fldChar w:fldCharType="separate"/>
+      </w:r>
+      <w:r>
+        <w:rPr>
+          <w:noProof/>
+          <w:rtl/>
+          <w:lang w:bidi="fa-IR"/>
+        </w:rPr>
+        <w:t>[</w:t>
+      </w:r>
+      <w:hyperlink w:anchor="_ENREF_3" w:tooltip="Gotman, 1997 #110" w:history="1">
+        <w:r>
+          <w:rPr>
+            <w:noProof/>
+            <w:rtl/>
+            <w:lang w:bidi="fa-IR"/>
+          </w:rPr>
+          <w:t>3</w:t>
+        </w:r>
+      </w:hyperlink>
+      <w:r>
+        <w:rPr>
+          <w:noProof/>
+          <w:rtl/>
+          <w:lang w:bidi="fa-IR"/>
+        </w:rPr>
+        <w:t>]</w:t>
+      </w:r>
+      <w:r>
+        <w:rPr>
+          <w:rtl/>
+          <w:lang w:bidi="fa-IR"/>
+        </w:rPr>
+        <w:fldChar w:fldCharType="end"/>
+      </w:r>
+      <w:r>
+        <w:rPr>
+          <w:lang w:bidi="fa-IR"/>
+        </w:rPr>
+        <w:t xml:space="preserve"> </w:t>
+      </w:r>
+      <w:r>
+        <w:rPr>
+          <w:rFonts w:hint="cs"/>
+          <w:rtl/>
+          <w:lang w:bidi="fa-IR"/>
+        </w:rPr>
+        <w:t xml:space="preserve"> و </w:t>
+      </w:r>
+      <w:r>
+        <w:rPr>
+          <w:rtl/>
+          <w:lang w:bidi="fa-IR"/>
+        </w:rPr>
+        <w:fldChar w:fldCharType="begin"/>
+      </w:r>
+      <w:r>
+        <w:rPr>
+          <w:rtl/>
+          <w:lang w:bidi="fa-IR"/>
+        </w:rPr>
+        <w:instrText xml:space="preserve"> </w:instrText>
+      </w:r>
+      <w:r>
+        <w:rPr>
+          <w:lang w:bidi="fa-IR"/>
+        </w:rPr>
+        <w:instrText>ADDIN EN.CITE &lt;EndNote&gt;&lt;Cite&gt;&lt;Author&gt;Celka&lt;/Author&gt;&lt;Year&gt;2002&lt;/Year&gt;&lt;RecNum&gt;111&lt;/RecNum&gt;&lt;DisplayText&gt;[4]&lt;/DisplayText&gt;&lt;record&gt;&lt;rec-number&gt;111&lt;/rec-number&gt;&lt;foreign-keys&gt;&lt;key app="EN" db-id="52rwv9wptp5f53erxd3v0v9h9r5wpsxppttr" timestamp="1594795730"&gt;111</w:instrText>
+      </w:r>
+      <w:r>
+        <w:rPr>
+          <w:rtl/>
+          <w:lang w:bidi="fa-IR"/>
+        </w:rPr>
+        <w:instrText>&lt;/</w:instrText>
+      </w:r>
+      <w:r>
+        <w:rPr>
+          <w:lang w:bidi="fa-IR"/>
+        </w:rPr>
+        <w:instrText>key&gt;&lt;/foreign-keys&gt;&lt;ref-type name="Journal Article"&gt;17&lt;/ref-type&gt;&lt;contributors&gt;&lt;authors&gt;&lt;author&gt;Celka, Patrick&lt;/author&gt;&lt;author&gt;Colditz, Paul&lt;/author&gt;&lt;/authors&gt;&lt;/contributors&gt;&lt;titles&gt;&lt;title&gt;A computer-aided detection of EEG seizures in infants: a singular</w:instrText>
+      </w:r>
+      <w:r>
+        <w:rPr>
+          <w:rtl/>
+          <w:lang w:bidi="fa-IR"/>
+        </w:rPr>
+        <w:instrText>-</w:instrText>
+      </w:r>
+      <w:r>
+        <w:rPr>
+          <w:lang w:bidi="fa-IR"/>
+        </w:rPr>
+        <w:instrText>spectrum approach and performance comparison&lt;/title&gt;&lt;secondary-title&gt;IEEE transactions on biomedical engineering&lt;/secondary-title&gt;&lt;/titles&gt;&lt;periodical&gt;&lt;full-title&gt;IEEE transactions on biomedical engineering&lt;/full-title&gt;&lt;/periodical&gt;&lt;pages&gt;455-462&lt;/pages</w:instrText>
+      </w:r>
+      <w:r>
+        <w:rPr>
+          <w:rtl/>
+          <w:lang w:bidi="fa-IR"/>
+        </w:rPr>
+        <w:instrText>&gt;&lt;</w:instrText>
+      </w:r>
+      <w:r>
+        <w:rPr>
+          <w:lang w:bidi="fa-IR"/>
+        </w:rPr>
+        <w:instrText>volume&gt;49&lt;/volume&gt;&lt;number&gt;5&lt;/number&gt;&lt;dates&gt;&lt;year&gt;2002&lt;/year&gt;&lt;/dates&gt;&lt;isbn&gt;0018-9294&lt;/isbn&gt;&lt;urls&gt;&lt;/urls&gt;&lt;/record&gt;&lt;/Cite&gt;&lt;/EndNote</w:instrText>
+      </w:r>
+      <w:r>
+        <w:rPr>
+          <w:rtl/>
+          <w:lang w:bidi="fa-IR"/>
+        </w:rPr>
+        <w:instrText>&gt;</w:instrText>
+      </w:r>
+      <w:r>
+        <w:rPr>
+          <w:rtl/>
+          <w:lang w:bidi="fa-IR"/>
+        </w:rPr>
+        <w:fldChar w:fldCharType="separate"/>
+      </w:r>
+      <w:r>
+        <w:rPr>
+          <w:noProof/>
+          <w:rtl/>
+          <w:lang w:bidi="fa-IR"/>
+        </w:rPr>
+        <w:t>[</w:t>
+      </w:r>
+      <w:hyperlink w:anchor="_ENREF_4" w:tooltip="Celka, 2002 #111" w:history="1">
+        <w:r>
+          <w:rPr>
+            <w:noProof/>
+            <w:rtl/>
+            <w:lang w:bidi="fa-IR"/>
+          </w:rPr>
+          <w:t>4</w:t>
+        </w:r>
+      </w:hyperlink>
+      <w:r>
+        <w:rPr>
+          <w:noProof/>
+          <w:rtl/>
+          <w:lang w:bidi="fa-IR"/>
+        </w:rPr>
+        <w:t>]</w:t>
+      </w:r>
+      <w:r>
+        <w:rPr>
+          <w:rtl/>
+          <w:lang w:bidi="fa-IR"/>
+        </w:rPr>
+        <w:fldChar w:fldCharType="end"/>
+      </w:r>
+      <w:r>
+        <w:rPr>
+          <w:rFonts w:hint="cs"/>
+          <w:rtl/>
+          <w:lang w:bidi="fa-IR"/>
+        </w:rPr>
+        <w:t xml:space="preserve"> نمونه هایی از این روش ها را می توانید مشاهده کنید. هم چنین در مقاله </w:t>
+      </w:r>
+      <w:r>
+        <w:rPr>
+          <w:rtl/>
+          <w:lang w:bidi="fa-IR"/>
+        </w:rPr>
+        <w:fldChar w:fldCharType="begin"/>
+      </w:r>
+      <w:r>
+        <w:rPr>
+          <w:rtl/>
+          <w:lang w:bidi="fa-IR"/>
+        </w:rPr>
+        <w:instrText xml:space="preserve"> </w:instrText>
+      </w:r>
+      <w:r>
+        <w:rPr>
+          <w:lang w:bidi="fa-IR"/>
+        </w:rPr>
+        <w:instrText>ADDIN EN.CITE &lt;EndNote&gt;&lt;Cite&gt;&lt;Author&gt;Faul&lt;/Author&gt;&lt;Year&gt;2005&lt;/Year&gt;&lt;RecNum&gt;112&lt;/RecNum&gt;&lt;DisplayText&gt;[5]&lt;/DisplayText&gt;&lt;record&gt;&lt;rec-number&gt;112&lt;/rec-number&gt;&lt;foreign-keys&gt;&lt;key app="EN" db-id="52rwv9wptp5f53erxd3v0v9h9r5wpsxppttr" timestamp="1594795836"&gt;112</w:instrText>
+      </w:r>
+      <w:r>
+        <w:rPr>
+          <w:rtl/>
+          <w:lang w:bidi="fa-IR"/>
+        </w:rPr>
+        <w:instrText>&lt;/</w:instrText>
+      </w:r>
+      <w:r>
+        <w:rPr>
+          <w:lang w:bidi="fa-IR"/>
+        </w:rPr>
+        <w:instrText>key&gt;&lt;/foreign-keys&gt;&lt;ref-type name="Journal Article"&gt;17&lt;/ref-type&gt;&lt;contributors&gt;&lt;authors&gt;&lt;author&gt;Faul, Stephen&lt;/author&gt;&lt;author&gt;Boylan, Geraldine&lt;/author&gt;&lt;author&gt;Connolly, Sean&lt;/author&gt;&lt;author&gt;Marnane, Liam&lt;/author&gt;&lt;author&gt;Lightbody, Gordon&lt;/author&gt;&lt;/authors&gt;&lt;/contributors&gt;&lt;titles&gt;&lt;title&gt;An evaluation of automated neonatal seizure detection methods&lt;/title&gt;&lt;secondary-title&gt;Clinical Neurophysiology&lt;/secondary-title&gt;&lt;/titles&gt;&lt;periodical&gt;&lt;full-title&gt;Clinical Neurophysiology&lt;/full-title&gt;&lt;/periodical&gt;&lt;pages&gt;1533</w:instrText>
+      </w:r>
+      <w:r>
+        <w:rPr>
+          <w:rtl/>
+          <w:lang w:bidi="fa-IR"/>
+        </w:rPr>
+        <w:instrText>-1541&lt;/</w:instrText>
+      </w:r>
+      <w:r>
+        <w:rPr>
+          <w:lang w:bidi="fa-IR"/>
+        </w:rPr>
+        <w:instrText>pages&gt;&lt;volume&gt;116&lt;/volume&gt;&lt;number&gt;7&lt;/number&gt;&lt;dates&gt;&lt;year&gt;2005&lt;/year&gt;&lt;/dates&gt;&lt;isbn&gt;1388-2457&lt;/isbn&gt;&lt;urls&gt;&lt;/urls&gt;&lt;/record&gt;&lt;/Cite&gt;&lt;/EndNote</w:instrText>
+      </w:r>
+      <w:r>
+        <w:rPr>
+          <w:rtl/>
+          <w:lang w:bidi="fa-IR"/>
+        </w:rPr>
+        <w:instrText>&gt;</w:instrText>
+      </w:r>
+      <w:r>
+        <w:rPr>
+          <w:rtl/>
+          <w:lang w:bidi="fa-IR"/>
+        </w:rPr>
+        <w:fldChar w:fldCharType="separate"/>
+      </w:r>
+      <w:r>
+        <w:rPr>
+          <w:noProof/>
+          <w:rtl/>
+          <w:lang w:bidi="fa-IR"/>
+        </w:rPr>
+        <w:t>[</w:t>
+      </w:r>
+      <w:hyperlink w:anchor="_ENREF_5" w:tooltip="Faul, 2005 #112" w:history="1">
+        <w:r>
+          <w:rPr>
+            <w:noProof/>
+            <w:rtl/>
+            <w:lang w:bidi="fa-IR"/>
+          </w:rPr>
+          <w:t>5</w:t>
+        </w:r>
+      </w:hyperlink>
+      <w:r>
+        <w:rPr>
+          <w:noProof/>
+          <w:rtl/>
+          <w:lang w:bidi="fa-IR"/>
+        </w:rPr>
+        <w:t>]</w:t>
+      </w:r>
+      <w:r>
+        <w:rPr>
+          <w:rtl/>
+          <w:lang w:bidi="fa-IR"/>
+        </w:rPr>
+        <w:fldChar w:fldCharType="end"/>
+      </w:r>
+      <w:r>
+        <w:rPr>
+          <w:rFonts w:hint="cs"/>
+          <w:rtl/>
+          <w:lang w:bidi="fa-IR"/>
+        </w:rPr>
+        <w:t xml:space="preserve"> سه روش که بر همین اساس ارائه شده اند را با یکدیگر مقایسه کرده است. نتایج آزمایش های انجام شده نشان می دهد که هر الگوریت مبرای شناسایی الگوهای مشخصی از تشنج خوب عمل می کنند. در حالی که به علت تنوع بالای الگوهای تشنج نمی توان از این روش ها حداقل به صورت عملی در کلینیک ها استفاده نمود. </w:t>
+      </w:r>
+    </w:p>
+    <w:p>
+      <w:pPr>
+        <w:pStyle w:val="BodyText"/>
+        <w:rPr>
+          <w:rtl/>
+          <w:lang w:bidi="fa-IR"/>
+        </w:rPr>
+      </w:pPr>
+      <w:r>
+        <w:rPr>
+          <w:rFonts w:hint="cs"/>
+          <w:rtl/>
+          <w:lang w:bidi="fa-IR"/>
+        </w:rPr>
+        <w:t>سپس از الگوریتم های پیچیده داده محور یادگیری ماشین برای دسته بندی استفاده شد. الگوریتم های داده محور با استفاده از ویژگی هایی که قبلا تولید شده بود و استفاده از طبقه بند های مختلف مانند ماشین بردار پشتیبان و شبکه های ععصبی مصنوعی برای یافتن تشنج در سیگنال استفاده کردند</w:t>
+      </w:r>
+      <w:r>
+        <w:rPr>
+          <w:rFonts w:hint="cs"/>
+          <w:rtl/>
+          <w:lang w:bidi="fa-IR"/>
+        </w:rPr>
+        <w:t xml:space="preserve"> </w:t>
+      </w:r>
+      <w:r>
+        <w:rPr>
+          <w:rtl/>
+          <w:lang w:bidi="fa-IR"/>
+        </w:rPr>
+        <w:fldChar w:fldCharType="begin"/>
+      </w:r>
+      <w:r>
+        <w:rPr>
+          <w:rtl/>
+          <w:lang w:bidi="fa-IR"/>
+        </w:rPr>
+        <w:instrText xml:space="preserve"> </w:instrText>
+      </w:r>
+      <w:r>
+        <w:rPr>
+          <w:lang w:bidi="fa-IR"/>
+        </w:rPr>
+        <w:instrText>ADDIN EN.CITE &lt;EndNote&gt;&lt;Cite&gt;&lt;Author&gt;Thomas&lt;/Author&gt;&lt;Year&gt;2012&lt;/Year&gt;&lt;RecNum&gt;114&lt;/RecNum&gt;&lt;DisplayText&gt;[6, 7]&lt;/DisplayText&gt;&lt;record&gt;&lt;rec-number&gt;114&lt;/rec-number&gt;&lt;foreign-keys&gt;&lt;key app="EN" db-id="52rwv9wptp5f53erxd3v0v9h9r5wpsxppttr" timestamp="1594822282</w:instrText>
+      </w:r>
+      <w:r>
+        <w:rPr>
+          <w:rtl/>
+          <w:lang w:bidi="fa-IR"/>
+        </w:rPr>
+        <w:instrText>"&gt;114&lt;/</w:instrText>
+      </w:r>
+      <w:r>
+        <w:rPr>
+          <w:lang w:bidi="fa-IR"/>
+        </w:rPr>
+        <w:instrText>key&gt;&lt;/foreign-keys&gt;&lt;ref-type name="Journal Article"&gt;17&lt;/ref-type&gt;&lt;contributors&gt;&lt;authors&gt;&lt;author&gt;Thomas, Eoin M&lt;/author&gt;&lt;author&gt;Temko, Andriy&lt;/author&gt;&lt;author&gt;Marnane, William P&lt;/author&gt;&lt;author&gt;Boylan, Geraldine B&lt;/author&gt;&lt;author&gt;Lightbody, Gordon&lt;/author&gt;&lt;/authors&gt;&lt;/contributors&gt;&lt;titles&gt;&lt;title&gt;Discriminative and generative classification techniques applied to automated neonatal seizure detection&lt;/title&gt;&lt;secondary-title&gt;IEEE journal of biomedical and health informatics&lt;/secondary-title&gt;&lt;/titles&gt;&lt;periodical&gt;&lt;full-title&gt;IEEE journal of biomedical and health informatics&lt;/full-title&gt;&lt;/periodical&gt;&lt;pages&gt;297-304&lt;/pages&gt;&lt;volume&gt;17&lt;/volume&gt;&lt;number&gt;2&lt;/number&gt;&lt;dates&gt;&lt;year&gt;2012&lt;/year&gt;&lt;/dates&gt;&lt;isbn&gt;2168-2194&lt;/isbn&gt;&lt;urls&gt;&lt;/urls&gt;&lt;/record&gt;&lt;/Cite&gt;&lt;Cite&gt;&lt;Author&gt;Aarabi</w:instrText>
+      </w:r>
+      <w:r>
+        <w:rPr>
+          <w:rtl/>
+          <w:lang w:bidi="fa-IR"/>
+        </w:rPr>
+        <w:instrText>&lt;/</w:instrText>
+      </w:r>
+      <w:r>
+        <w:rPr>
+          <w:lang w:bidi="fa-IR"/>
+        </w:rPr>
+        <w:instrText>Author&gt;&lt;Year&gt;2007&lt;/Year&gt;&lt;RecNum&gt;113&lt;/RecNum&gt;&lt;record&gt;&lt;rec-number&gt;113&lt;/rec-number&gt;&lt;foreign-keys&gt;&lt;key app="EN" db-id="52rwv9wptp5f53erxd3v0v9h9r5wpsxppttr" timestamp="1594822218"&gt;113&lt;/key&gt;&lt;/foreign-keys&gt;&lt;ref-type name="Journal Article"&gt;17&lt;/ref-type&gt;&lt;contributors&gt;&lt;authors&gt;&lt;author&gt;Aarabi, Ardalan&lt;/author&gt;&lt;author&gt;Grebe, Reinhard&lt;/author&gt;&lt;author&gt;Wallois, Fabrice&lt;/author&gt;&lt;/authors&gt;&lt;/contributors&gt;&lt;titles&gt;&lt;title&gt;A multistage knowledge-based system for EEG seizure detection in newborn infants&lt;/title&gt;&lt;secondary-title&gt;Clinical Neurophysiology&lt;/secondary-title&gt;&lt;/titles&gt;&lt;periodical&gt;&lt;full-title&gt;Clinical Neurophysiology&lt;/full-title&gt;&lt;/periodical&gt;&lt;pages&gt;2781-2797&lt;/pages&gt;&lt;volume&gt;118&lt;/volume&gt;&lt;number&gt;12&lt;/number&gt;&lt;dates&gt;&lt;year&gt;2007&lt;/year&gt;&lt;/dates&gt;&lt;isbn&gt;1388-2457&lt;/isbn&gt;&lt;urls&gt;&lt;/urls&gt;&lt;/record&gt;&lt;/Cite&gt;&lt;/EndNote</w:instrText>
+      </w:r>
+      <w:r>
+        <w:rPr>
+          <w:rtl/>
+          <w:lang w:bidi="fa-IR"/>
+        </w:rPr>
+        <w:instrText>&gt;</w:instrText>
+      </w:r>
+      <w:r>
+        <w:rPr>
+          <w:rtl/>
+          <w:lang w:bidi="fa-IR"/>
+        </w:rPr>
+        <w:fldChar w:fldCharType="separate"/>
+      </w:r>
+      <w:r>
+        <w:rPr>
+          <w:noProof/>
+          <w:rtl/>
+          <w:lang w:bidi="fa-IR"/>
+        </w:rPr>
+        <w:t>[</w:t>
+      </w:r>
+      <w:hyperlink w:anchor="_ENREF_6" w:tooltip="Thomas, 2012 #114" w:history="1">
+        <w:r>
+          <w:rPr>
+            <w:noProof/>
+            <w:rtl/>
+            <w:lang w:bidi="fa-IR"/>
+          </w:rPr>
+          <w:t>6</w:t>
+        </w:r>
+      </w:hyperlink>
+      <w:r>
+        <w:rPr>
+          <w:noProof/>
+          <w:rtl/>
+          <w:lang w:bidi="fa-IR"/>
+        </w:rPr>
+        <w:t xml:space="preserve">, </w:t>
+      </w:r>
+      <w:hyperlink w:anchor="_ENREF_7" w:tooltip="Aarabi, 2007 #113" w:history="1">
+        <w:r>
+          <w:rPr>
+            <w:noProof/>
+            <w:rtl/>
+            <w:lang w:bidi="fa-IR"/>
+          </w:rPr>
+          <w:t>7</w:t>
+        </w:r>
+      </w:hyperlink>
+      <w:r>
+        <w:rPr>
+          <w:noProof/>
+          <w:rtl/>
+          <w:lang w:bidi="fa-IR"/>
+        </w:rPr>
+        <w:t>]</w:t>
+      </w:r>
+      <w:r>
+        <w:rPr>
+          <w:rtl/>
+          <w:lang w:bidi="fa-IR"/>
+        </w:rPr>
+        <w:fldChar w:fldCharType="end"/>
+      </w:r>
+      <w:r>
+        <w:rPr>
+          <w:rFonts w:hint="cs"/>
+          <w:rtl/>
+          <w:lang w:bidi="fa-IR"/>
+        </w:rPr>
+        <w:t>.</w:t>
+      </w:r>
+      <w:r>
+        <w:rPr>
+          <w:rFonts w:hint="cs"/>
+          <w:rtl/>
+          <w:lang w:bidi="fa-IR"/>
+        </w:rPr>
+        <w:t xml:space="preserve"> </w:t>
+      </w:r>
+    </w:p>
+    <w:p>
+      <w:pPr>
+        <w:pStyle w:val="BodyText"/>
+        <w:rPr>
+          <w:rtl/>
+          <w:lang w:bidi="fa-IR"/>
+        </w:rPr>
+      </w:pPr>
+      <w:r>
+        <w:rPr>
+          <w:rFonts w:hint="cs"/>
+          <w:rtl/>
+          <w:lang w:bidi="fa-IR"/>
+        </w:rPr>
+        <w:t>در روش های فوق الگوریتم یادگیری ماشین بر روی ویژگی ها</w:t>
+      </w:r>
+      <w:r>
+        <w:rPr>
+          <w:rFonts w:hint="cs"/>
+          <w:rtl/>
+          <w:lang w:bidi="fa-IR"/>
+        </w:rPr>
+        <w:t>ی</w:t>
+      </w:r>
+      <w:r>
+        <w:rPr>
+          <w:rFonts w:hint="cs"/>
+          <w:rtl/>
+          <w:lang w:bidi="fa-IR"/>
+        </w:rPr>
+        <w:t xml:space="preserve"> استخراج شده پردازش را انجام می دهند که خود نیاز به دانشی از سیگنال </w:t>
+      </w:r>
+      <w:r>
+        <w:rPr>
+          <w:lang w:bidi="fa-IR"/>
+        </w:rPr>
+        <w:t>EEG</w:t>
+      </w:r>
+      <w:r>
+        <w:rPr>
+          <w:rFonts w:hint="cs"/>
+          <w:rtl/>
+          <w:lang w:bidi="fa-IR"/>
+        </w:rPr>
+        <w:t xml:space="preserve"> نوازد </w:t>
+      </w:r>
+      <w:r>
+        <w:rPr>
+          <w:rFonts w:hint="cs"/>
+          <w:rtl/>
+          <w:lang w:bidi="fa-IR"/>
+        </w:rPr>
+        <w:t>دارد</w:t>
+      </w:r>
+      <w:r>
+        <w:rPr>
+          <w:rFonts w:hint="cs"/>
+          <w:rtl/>
+          <w:lang w:bidi="fa-IR"/>
+        </w:rPr>
+        <w:t xml:space="preserve">. </w:t>
+      </w:r>
+      <w:r>
+        <w:rPr>
+          <w:rFonts w:hint="cs"/>
+          <w:rtl/>
+          <w:lang w:bidi="fa-IR"/>
+        </w:rPr>
+        <w:t xml:space="preserve">یکی از الگوریتم هایی که تعدادی از ویژگی های ساده را در یک چارچوب طبقه بندی ترکیب می کند کار </w:t>
+      </w:r>
+      <w:r>
+        <w:rPr>
+          <w:rtl/>
+          <w:lang w:bidi="fa-IR"/>
+        </w:rPr>
+        <w:fldChar w:fldCharType="begin"/>
+      </w:r>
+      <w:r>
+        <w:rPr>
+          <w:rtl/>
+          <w:lang w:bidi="fa-IR"/>
+        </w:rPr>
+        <w:instrText xml:space="preserve"> </w:instrText>
+      </w:r>
+      <w:r>
+        <w:rPr>
+          <w:lang w:bidi="fa-IR"/>
+        </w:rPr>
+        <w:instrText>ADDIN EN.CITE &lt;EndNote&gt;&lt;Cite&gt;&lt;Author&gt;Temko&lt;/Author&gt;&lt;Year&gt;2015&lt;/Year&gt;&lt;RecNum&gt;115&lt;/RecNum&gt;&lt;DisplayText&gt;[8]&lt;/DisplayText&gt;&lt;record&gt;&lt;rec-number&gt;115&lt;/rec-number&gt;&lt;foreign-keys&gt;&lt;key app="EN" db-id="52rwv9wptp5f53erxd3v0v9h9r5wpsxppttr" timestamp="1594826991"&gt;115</w:instrText>
+      </w:r>
+      <w:r>
+        <w:rPr>
+          <w:rtl/>
+          <w:lang w:bidi="fa-IR"/>
+        </w:rPr>
+        <w:instrText>&lt;/</w:instrText>
+      </w:r>
+      <w:r>
+        <w:rPr>
+          <w:lang w:bidi="fa-IR"/>
+        </w:rPr>
+        <w:instrText>key&gt;&lt;/foreign-keys&gt;&lt;ref-type name="Journal Article"&gt;17&lt;/ref-type&gt;&lt;contributors&gt;&lt;authors&gt;&lt;author&gt;Temko, Andriy&lt;/author&gt;&lt;author&gt;Marnane, William&lt;/author&gt;&lt;author&gt;Boylan, Geraldine&lt;/author&gt;&lt;author&gt;Lightbody, Gordon&lt;/author&gt;&lt;/authors&gt;&lt;/contributors&gt;&lt;titles&gt;&lt;title&gt;Clinical implementation of a neonatal seizure detection algorithm&lt;/title&gt;&lt;secondary-title&gt;Decision support systems&lt;/secondary-title&gt;&lt;/titles&gt;&lt;periodical&gt;&lt;full-title&gt;Decision support systems&lt;/full-title&gt;&lt;/periodical&gt;&lt;pages&gt;86-96&lt;/pages&gt;&lt;volume&gt;70&lt;/volume&gt;&lt;dates&gt;&lt;year&gt;2015&lt;/year&gt;&lt;/dates&gt;&lt;isbn&gt;0167-9236&lt;/isbn&gt;&lt;urls&gt;&lt;/urls&gt;&lt;/record&gt;&lt;/Cite&gt;&lt;/EndNote</w:instrText>
+      </w:r>
+      <w:r>
+        <w:rPr>
+          <w:rtl/>
+          <w:lang w:bidi="fa-IR"/>
+        </w:rPr>
+        <w:instrText>&gt;</w:instrText>
+      </w:r>
+      <w:r>
+        <w:rPr>
+          <w:rtl/>
+          <w:lang w:bidi="fa-IR"/>
+        </w:rPr>
+        <w:fldChar w:fldCharType="separate"/>
+      </w:r>
+      <w:r>
+        <w:rPr>
+          <w:noProof/>
+          <w:rtl/>
+          <w:lang w:bidi="fa-IR"/>
+        </w:rPr>
+        <w:t>[</w:t>
+      </w:r>
+      <w:hyperlink w:anchor="_ENREF_8" w:tooltip="Temko, 2015 #115" w:history="1">
+        <w:r>
+          <w:rPr>
+            <w:noProof/>
+            <w:rtl/>
+            <w:lang w:bidi="fa-IR"/>
+          </w:rPr>
+          <w:t>8</w:t>
+        </w:r>
+      </w:hyperlink>
+      <w:r>
+        <w:rPr>
+          <w:noProof/>
+          <w:rtl/>
+          <w:lang w:bidi="fa-IR"/>
+        </w:rPr>
+        <w:t>]</w:t>
+      </w:r>
+      <w:r>
+        <w:rPr>
+          <w:rtl/>
+          <w:lang w:bidi="fa-IR"/>
+        </w:rPr>
+        <w:fldChar w:fldCharType="end"/>
+      </w:r>
+      <w:r>
+        <w:rPr>
+          <w:rFonts w:hint="cs"/>
+          <w:rtl/>
+          <w:lang w:bidi="fa-IR"/>
+        </w:rPr>
+        <w:t xml:space="preserve"> است. تحقیقات دیگری نیز سعی بر یافتن ویژگی</w:t>
+      </w:r>
+      <w:r>
+        <w:rPr>
+          <w:rFonts w:hint="eastAsia"/>
+          <w:rtl/>
+          <w:lang w:bidi="fa-IR"/>
+        </w:rPr>
+        <w:t>‌</w:t>
+      </w:r>
+      <w:r>
+        <w:rPr>
+          <w:rFonts w:hint="cs"/>
+          <w:rtl/>
+          <w:lang w:bidi="fa-IR"/>
+        </w:rPr>
+        <w:t>های پیچیده</w:t>
+      </w:r>
+      <w:r>
+        <w:rPr>
+          <w:rFonts w:hint="eastAsia"/>
+          <w:rtl/>
+          <w:lang w:bidi="fa-IR"/>
+        </w:rPr>
+        <w:t>‌</w:t>
+      </w:r>
+      <w:r>
+        <w:rPr>
+          <w:rFonts w:hint="cs"/>
+          <w:rtl/>
+          <w:lang w:bidi="fa-IR"/>
+        </w:rPr>
+        <w:t>تر برای بهبود عملکرد سیستم داشته</w:t>
+      </w:r>
+      <w:r>
+        <w:rPr>
+          <w:rFonts w:hint="eastAsia"/>
+          <w:rtl/>
+          <w:lang w:bidi="fa-IR"/>
+        </w:rPr>
+        <w:t>‌</w:t>
+      </w:r>
+      <w:r>
+        <w:rPr>
+          <w:rFonts w:hint="cs"/>
+          <w:rtl/>
+          <w:lang w:bidi="fa-IR"/>
+        </w:rPr>
+        <w:t>اند، توصیفات پیچیده</w:t>
+      </w:r>
+      <w:r>
+        <w:rPr>
+          <w:rFonts w:hint="eastAsia"/>
+          <w:rtl/>
+          <w:lang w:bidi="fa-IR"/>
+        </w:rPr>
+        <w:t>‌</w:t>
+      </w:r>
+      <w:r>
+        <w:rPr>
+          <w:rFonts w:hint="cs"/>
+          <w:rtl/>
+          <w:lang w:bidi="fa-IR"/>
+        </w:rPr>
+        <w:t>ای مبتنی بر نظریه آشوب و آنالیز زمان فرکانس نیز برای یافتن ویژگی که بتواند بین کلاس</w:t>
+      </w:r>
+      <w:r>
+        <w:rPr>
+          <w:rFonts w:hint="eastAsia"/>
+          <w:rtl/>
+          <w:lang w:bidi="fa-IR"/>
+        </w:rPr>
+        <w:t>‌</w:t>
+      </w:r>
+      <w:r>
+        <w:rPr>
+          <w:rFonts w:hint="cs"/>
+          <w:rtl/>
+          <w:lang w:bidi="fa-IR"/>
+        </w:rPr>
+        <w:t xml:space="preserve">های تشنج و غیر تشنج تمایز قائل شود نیز انجام </w:t>
+      </w:r>
+      <w:r>
+        <w:rPr>
+          <w:rFonts w:hint="cs"/>
+          <w:rtl/>
+          <w:lang w:bidi="fa-IR"/>
+        </w:rPr>
+        <w:t xml:space="preserve">شده است </w:t>
+      </w:r>
+      <w:r>
+        <w:rPr>
+          <w:rtl/>
+          <w:lang w:bidi="fa-IR"/>
+        </w:rPr>
+        <w:fldChar w:fldCharType="begin"/>
+      </w:r>
+      <w:r>
+        <w:rPr>
+          <w:rtl/>
+          <w:lang w:bidi="fa-IR"/>
+        </w:rPr>
+        <w:instrText xml:space="preserve"> </w:instrText>
+      </w:r>
+      <w:r>
+        <w:rPr>
+          <w:lang w:bidi="fa-IR"/>
+        </w:rPr>
+        <w:instrText>ADDIN EN.CITE &lt;EndNote&gt;&lt;Cite&gt;&lt;Author&gt;Faul&lt;/Author&gt;&lt;Year&gt;2005&lt;/Year&gt;&lt;RecNum&gt;117&lt;/RecNum&gt;&lt;DisplayText&gt;[9, 10]&lt;/DisplayText&gt;&lt;record&gt;&lt;rec-number&gt;117&lt;/rec-number&gt;&lt;foreign-keys&gt;&lt;key app="EN" db-id="52rwv9wptp5f53erxd3v0v9h9r5wpsxppttr" timestamp="1594828169"&gt;1</w:instrText>
+      </w:r>
+      <w:r>
+        <w:rPr>
+          <w:rtl/>
+          <w:lang w:bidi="fa-IR"/>
+        </w:rPr>
+        <w:instrText>17&lt;/</w:instrText>
+      </w:r>
+      <w:r>
+        <w:rPr>
+          <w:lang w:bidi="fa-IR"/>
+        </w:rPr>
+        <w:instrText>key&gt;&lt;/foreign-keys&gt;&lt;ref-type name="Conference Proceedings"&gt;10&lt;/ref-type&gt;&lt;contributors&gt;&lt;authors&gt;&lt;author&gt;Faul, Stephen&lt;/author&gt;&lt;author&gt;Boylan, Geraldine&lt;/author&gt;&lt;author&gt;Connolly, Sean&lt;/author&gt;&lt;author&gt;Marnane, William&lt;/author&gt;&lt;author&gt;Lightbody, Gordon&lt;/author&gt;&lt;/authors&gt;&lt;/contributors&gt;&lt;titles&gt;&lt;title&gt;Chaos theory analysis of the newborn EEG-is it worth the wait?&lt;/title&gt;&lt;secondary-title&gt;IEEE International Workshop on Intelligent Signal Processing, 2005.&lt;/secondary-title&gt;&lt;/titles&gt;&lt;pages&gt;381-386&lt;/pages&gt;&lt;dates</w:instrText>
+      </w:r>
+      <w:r>
+        <w:rPr>
+          <w:rtl/>
+          <w:lang w:bidi="fa-IR"/>
+        </w:rPr>
+        <w:instrText>&gt;&lt;</w:instrText>
+      </w:r>
+      <w:r>
+        <w:rPr>
+          <w:lang w:bidi="fa-IR"/>
+        </w:rPr>
+        <w:instrText>year&gt;2005&lt;/year&gt;&lt;/dates&gt;&lt;publisher&gt;IEEE&lt;/publisher&gt;&lt;isbn&gt;078039030X&lt;/isbn&gt;&lt;urls&gt;&lt;/urls&gt;&lt;/record&gt;&lt;/Cite&gt;&lt;Cite&gt;&lt;Author&gt;Tapani&lt;/Author&gt;&lt;Year&gt;2019&lt;/Year&gt;&lt;RecNum&gt;116&lt;/RecNum&gt;&lt;record&gt;&lt;rec-number&gt;116&lt;/rec-number&gt;&lt;foreign-keys&gt;&lt;key app="EN" db-id="52rwv9wptp5f5</w:instrText>
+      </w:r>
+      <w:r>
+        <w:rPr>
+          <w:rtl/>
+          <w:lang w:bidi="fa-IR"/>
+        </w:rPr>
+        <w:instrText>3</w:instrText>
+      </w:r>
+      <w:r>
+        <w:rPr>
+          <w:lang w:bidi="fa-IR"/>
+        </w:rPr>
+        <w:instrText>erxd3v0v9h9r5wpsxppttr" timestamp="1594827995"&gt;116&lt;/key&gt;&lt;/foreign-keys&gt;&lt;ref-type name="Journal Article"&gt;17&lt;/ref-type&gt;&lt;contributors&gt;&lt;authors&gt;&lt;author&gt;Tapani, Karoliina T&lt;/author&gt;&lt;author&gt;Vanhatalo, Sampsa&lt;/author&gt;&lt;author&gt;Stevenson, Nathan J&lt;/author&gt;&lt;/authors&gt;&lt;/contributors&gt;&lt;titles&gt;&lt;title&gt;Time-varying EEG correlations improve automated neonatal seizure detection&lt;/title&gt;&lt;secondary-title&gt;International journal of neural systems&lt;/secondary-title&gt;&lt;/titles&gt;&lt;periodical&gt;&lt;full-title&gt;International journal of neural systems&lt;/full-title&gt;&lt;/periodical&gt;&lt;pages&gt;1850030&lt;/pages&gt;&lt;volume&gt;29&lt;/volume&gt;&lt;number&gt;04&lt;/number&gt;&lt;dates&gt;&lt;year&gt;2019&lt;/year&gt;&lt;/dates&gt;&lt;isbn&gt;0129-0657&lt;/isbn&gt;&lt;urls&gt;&lt;/urls&gt;&lt;/record&gt;&lt;/Cite&gt;&lt;/EndNote</w:instrText>
+      </w:r>
+      <w:r>
+        <w:rPr>
+          <w:rtl/>
+          <w:lang w:bidi="fa-IR"/>
+        </w:rPr>
+        <w:instrText>&gt;</w:instrText>
+      </w:r>
+      <w:r>
+        <w:rPr>
+          <w:rtl/>
+          <w:lang w:bidi="fa-IR"/>
+        </w:rPr>
+        <w:fldChar w:fldCharType="separate"/>
+      </w:r>
+      <w:r>
+        <w:rPr>
+          <w:noProof/>
+          <w:rtl/>
+          <w:lang w:bidi="fa-IR"/>
+        </w:rPr>
+        <w:t>[</w:t>
+      </w:r>
+      <w:hyperlink w:anchor="_ENREF_9" w:tooltip="Faul, 2005 #117" w:history="1">
+        <w:r>
+          <w:rPr>
+            <w:noProof/>
+            <w:rtl/>
+            <w:lang w:bidi="fa-IR"/>
+          </w:rPr>
+          <w:t>9</w:t>
+        </w:r>
+      </w:hyperlink>
+      <w:r>
+        <w:rPr>
+          <w:noProof/>
+          <w:rtl/>
+          <w:lang w:bidi="fa-IR"/>
+        </w:rPr>
+        <w:t xml:space="preserve">, </w:t>
+      </w:r>
+      <w:hyperlink w:anchor="_ENREF_10" w:tooltip="Tapani, 2019 #116" w:history="1">
+        <w:r>
+          <w:rPr>
+            <w:noProof/>
+            <w:rtl/>
+            <w:lang w:bidi="fa-IR"/>
+          </w:rPr>
+          <w:t>10</w:t>
+        </w:r>
+      </w:hyperlink>
+      <w:r>
+        <w:rPr>
+          <w:noProof/>
+          <w:rtl/>
+          <w:lang w:bidi="fa-IR"/>
+        </w:rPr>
+        <w:t>]</w:t>
+      </w:r>
+      <w:r>
+        <w:rPr>
+          <w:rtl/>
+          <w:lang w:bidi="fa-IR"/>
+        </w:rPr>
+        <w:fldChar w:fldCharType="end"/>
+      </w:r>
+      <w:r>
+        <w:rPr>
+          <w:rFonts w:hint="cs"/>
+          <w:rtl/>
+          <w:lang w:bidi="fa-IR"/>
+        </w:rPr>
+        <w:t xml:space="preserve">. </w:t>
+      </w:r>
+      <w:r>
+        <w:rPr>
+          <w:rFonts w:hint="cs"/>
+          <w:rtl/>
+          <w:lang w:bidi="fa-IR"/>
+        </w:rPr>
+        <w:t xml:space="preserve">این روش ها عموما زمان محاسباتی بالای برای استخراج ویژگی های مورد نیاز لازم دارند. </w:t>
+      </w:r>
+    </w:p>
+    <w:p>
+      <w:pPr>
+        <w:pStyle w:val="BodyText"/>
+        <w:rPr>
           <w:lang w:bidi="fa-IR"/>
         </w:rPr>
       </w:pPr>
@@ -8012,7 +8050,7 @@
           <w:rtl/>
         </w:rPr>
       </w:pPr>
-      <w:bookmarkStart w:id="12" w:name="_Toc45793217"/>
+      <w:bookmarkStart w:id="13" w:name="_Toc45793217"/>
       <w:r>
         <w:rPr>
           <w:rFonts w:hint="cs"/>
@@ -8027,7 +8065,7 @@
         </w:rPr>
         <w:t>گزارش</w:t>
       </w:r>
-      <w:bookmarkEnd w:id="12"/>
+      <w:bookmarkEnd w:id="13"/>
     </w:p>
     <w:p>
       <w:pPr>
@@ -8257,8 +8295,8 @@
           <w:rtl/>
         </w:rPr>
       </w:pPr>
-      <w:bookmarkStart w:id="13" w:name="_Toc45793218"/>
-      <w:bookmarkEnd w:id="6"/>
+      <w:bookmarkStart w:id="14" w:name="_Toc45793218"/>
+      <w:bookmarkEnd w:id="7"/>
       <w:r>
         <w:rPr>
           <w:rFonts w:hint="cs"/>
@@ -8281,7 +8319,7 @@
         </w:rPr>
         <w:t>ص تشنج با استفاده از شبکه عصبی عمیق کاملا پیوسته</w:t>
       </w:r>
-      <w:bookmarkEnd w:id="13"/>
+      <w:bookmarkEnd w:id="14"/>
       <w:r>
         <w:rPr>
           <w:rFonts w:hint="cs"/>
@@ -8310,7 +8348,7 @@
           <w:rtl/>
         </w:rPr>
       </w:pPr>
-      <w:bookmarkStart w:id="14" w:name="_Toc45793219"/>
+      <w:bookmarkStart w:id="15" w:name="_Toc45793219"/>
       <w:r>
         <w:rPr>
           <w:rFonts w:hint="cs"/>
@@ -8321,128 +8359,6 @@
       </w:r>
       <w:bookmarkEnd w:id="1"/>
       <w:bookmarkEnd w:id="2"/>
-      <w:bookmarkEnd w:id="14"/>
-    </w:p>
-    <w:p>
-      <w:pPr>
-        <w:pStyle w:val="BodyText"/>
-        <w:rPr>
-          <w:rtl/>
-          <w:lang w:bidi="fa-IR"/>
-        </w:rPr>
-      </w:pPr>
-      <w:r>
-        <w:rPr>
-          <w:rFonts w:hint="cs"/>
-          <w:rtl/>
-          <w:lang w:bidi="fa-IR"/>
-        </w:rPr>
-        <w:t xml:space="preserve">در این بخش به معرفی روش حل مسأله مقاله مرجع </w:t>
-      </w:r>
-      <w:r>
-        <w:rPr>
-          <w:rtl/>
-          <w:lang w:bidi="fa-IR"/>
-        </w:rPr>
-        <w:fldChar w:fldCharType="begin"/>
-      </w:r>
-      <w:r>
-        <w:rPr>
-          <w:rtl/>
-          <w:lang w:bidi="fa-IR"/>
-        </w:rPr>
-        <w:instrText xml:space="preserve"> </w:instrText>
-      </w:r>
-      <w:r>
-        <w:rPr>
-          <w:lang w:bidi="fa-IR"/>
-        </w:rPr>
-        <w:instrText>ADDIN EN.CITE &lt;EndNote&gt;&lt;Cite&gt;&lt;Author&gt;O’Shea&lt;/Author&gt;&lt;Year&gt;2020&lt;/Year&gt;&lt;RecNum&gt;108&lt;/RecNum&gt;&lt;DisplayText&gt;[1]&lt;/DisplayText&gt;&lt;record&gt;&lt;rec-number&gt;108&lt;/rec-number&gt;&lt;foreign-keys&gt;&lt;key app="EN" db-id="52rwv9wptp5f53erxd3v0v9h9r5wpsxppttr" timestamp="1594192535"&gt;108</w:instrText>
-      </w:r>
-      <w:r>
-        <w:rPr>
-          <w:rtl/>
-          <w:lang w:bidi="fa-IR"/>
-        </w:rPr>
-        <w:instrText>&lt;/</w:instrText>
-      </w:r>
-      <w:r>
-        <w:rPr>
-          <w:lang w:bidi="fa-IR"/>
-        </w:rPr>
-        <w:instrText>key&gt;&lt;/foreign-keys&gt;&lt;ref-type name="Journal Article"&gt;17&lt;/ref-type&gt;&lt;contributors&gt;&lt;authors&gt;&lt;author&gt;O’Shea, Alison&lt;/author&gt;&lt;author&gt;Lightbody, Gordon&lt;/author&gt;&lt;author&gt;Boylan, Geraldine&lt;/author&gt;&lt;author&gt;Temko, Andriy&lt;/author&gt;&lt;/authors&gt;&lt;/contributors&gt;&lt;titles&gt;&lt;title&gt;Neonatal seizure detection from raw multi-channel EEG using a fully convolutional architecture&lt;/title&gt;&lt;secondary-title&gt;Neural Networks&lt;/secondary-title&gt;&lt;/titles&gt;&lt;periodical&gt;&lt;full-title&gt;Neural networks&lt;/full-title&gt;&lt;/periodical&gt;&lt;pages&gt;12-25&lt;/pages&gt;&lt;volume&gt;123&lt;/volume&gt;&lt;keywords&gt;&lt;keyword&gt;Convolutional neural networks&lt;/keyword&gt;&lt;keyword&gt;EEG&lt;/keyword&gt;&lt;keyword&gt;Neonatal seizure detection&lt;/keyword&gt;&lt;keyword&gt;Weak labels&lt;/keyword&gt;&lt;/keywords&gt;&lt;dates&gt;&lt;year&gt;2020&lt;/year&gt;&lt;pub-dates&gt;&lt;date&gt;2020/03/01/&lt;/date&gt;&lt;/pub-dates&gt;&lt;/dates&gt;&lt;isbn&gt;0893-6080&lt;/isbn&gt;&lt;urls&gt;&lt;related-urls&gt;&lt;url&gt;http://www.sciencedirect.com/science/article/pii/S0893608019303910&lt;/url&gt;&lt;/related-urls&gt;&lt;/urls&gt;&lt;electronic-resource-num&gt;https://doi.org/10.1016/j.neunet.2019.11.023&lt;/electronic-resource-num&gt;&lt;/record&gt;&lt;/Cite&gt;&lt;/EndNote</w:instrText>
-      </w:r>
-      <w:r>
-        <w:rPr>
-          <w:rtl/>
-          <w:lang w:bidi="fa-IR"/>
-        </w:rPr>
-        <w:instrText>&gt;</w:instrText>
-      </w:r>
-      <w:r>
-        <w:rPr>
-          <w:rtl/>
-          <w:lang w:bidi="fa-IR"/>
-        </w:rPr>
-        <w:fldChar w:fldCharType="separate"/>
-      </w:r>
-      <w:r>
-        <w:rPr>
-          <w:noProof/>
-          <w:rtl/>
-          <w:lang w:bidi="fa-IR"/>
-        </w:rPr>
-        <w:t>[</w:t>
-      </w:r>
-      <w:hyperlink w:anchor="_ENREF_1" w:tooltip="O’Shea, 2020 #108" w:history="1">
-        <w:r>
-          <w:rPr>
-            <w:noProof/>
-            <w:rtl/>
-            <w:lang w:bidi="fa-IR"/>
-          </w:rPr>
-          <w:t>1</w:t>
-        </w:r>
-      </w:hyperlink>
-      <w:r>
-        <w:rPr>
-          <w:noProof/>
-          <w:rtl/>
-          <w:lang w:bidi="fa-IR"/>
-        </w:rPr>
-        <w:t>]</w:t>
-      </w:r>
-      <w:r>
-        <w:rPr>
-          <w:rtl/>
-          <w:lang w:bidi="fa-IR"/>
-        </w:rPr>
-        <w:fldChar w:fldCharType="end"/>
-      </w:r>
-      <w:r>
-        <w:rPr>
-          <w:rFonts w:hint="cs"/>
-          <w:rtl/>
-          <w:lang w:bidi="fa-IR"/>
-        </w:rPr>
-        <w:t xml:space="preserve"> می پردازیم و سپس راه حل پیشنهادی خود را برای بهبود عملکرد آن گزارش می کنیم.</w:t>
-      </w:r>
-    </w:p>
-    <w:p>
-      <w:pPr>
-        <w:pStyle w:val="Heading2"/>
-        <w:rPr>
-          <w:rtl/>
-        </w:rPr>
-      </w:pPr>
-      <w:bookmarkStart w:id="15" w:name="_Toc45793220"/>
-      <w:r>
-        <w:rPr>
-          <w:rFonts w:hint="cs"/>
-          <w:rtl/>
-        </w:rPr>
-        <w:t>روش حل پیشنهادی</w:t>
-      </w:r>
       <w:bookmarkEnd w:id="15"/>
     </w:p>
     <w:p>
@@ -8459,124 +8375,246 @@
           <w:rtl/>
           <w:lang w:bidi="fa-IR"/>
         </w:rPr>
-        <w:t>در ر</w:t>
-      </w:r>
-      <w:r>
-        <w:rPr>
-          <w:rFonts w:hint="cs"/>
-          <w:rtl/>
-          <w:lang w:bidi="fa-IR"/>
-        </w:rPr>
-        <w:t xml:space="preserve">وش پیشنهادی با توجه به مشکلاتی </w:t>
-      </w:r>
-      <w:r>
-        <w:rPr>
-          <w:rFonts w:hint="cs"/>
-          <w:rtl/>
-          <w:lang w:bidi="fa-IR"/>
-        </w:rPr>
-        <w:t xml:space="preserve">که در نشانه گذاری سیگنال </w:t>
-      </w:r>
-      <w:r>
-        <w:rPr>
-          <w:lang w:bidi="fa-IR"/>
-        </w:rPr>
-        <w:t>EEG</w:t>
-      </w:r>
-      <w:r>
-        <w:rPr>
-          <w:rFonts w:hint="cs"/>
-          <w:rtl/>
-          <w:lang w:bidi="fa-IR"/>
-        </w:rPr>
-        <w:t xml:space="preserve"> نوزاد در رابطه با دقت زمانی و مکانی آن وجود دارد و با توجه به این نکته که حتی نشانه تشنج در یک کانال از سیگنال </w:t>
-      </w:r>
-      <w:r>
-        <w:rPr>
-          <w:lang w:bidi="fa-IR"/>
-        </w:rPr>
-        <w:t>EEG</w:t>
-      </w:r>
-      <w:r>
-        <w:rPr>
-          <w:rFonts w:hint="cs"/>
-          <w:rtl/>
-          <w:lang w:bidi="fa-IR"/>
-        </w:rPr>
-        <w:t xml:space="preserve"> منجر ب</w:t>
-      </w:r>
-      <w:r>
-        <w:rPr>
-          <w:rFonts w:hint="cs"/>
-          <w:rtl/>
-          <w:lang w:bidi="fa-IR"/>
-        </w:rPr>
-        <w:t xml:space="preserve">ه نشانه گذاری کل قطعه از سیگنال به عنوان تشنج می شود، پیشنهاد شده است که از اکثر داده هایی که دارای نشانه گذاری دقیق زمانی هستند (صرفا) برای آموزش شبکه عمیق استفاده شود. </w:t>
+        <w:t xml:space="preserve">در این بخش به معرفی روش حل مسأله مقاله مرجع </w:t>
+      </w:r>
+      <w:r>
+        <w:rPr>
+          <w:rtl/>
+          <w:lang w:bidi="fa-IR"/>
+        </w:rPr>
+        <w:fldChar w:fldCharType="begin"/>
+      </w:r>
+      <w:r>
+        <w:rPr>
+          <w:rtl/>
+          <w:lang w:bidi="fa-IR"/>
+        </w:rPr>
+        <w:instrText xml:space="preserve"> </w:instrText>
+      </w:r>
+      <w:r>
+        <w:rPr>
+          <w:lang w:bidi="fa-IR"/>
+        </w:rPr>
+        <w:instrText>ADDIN EN.CITE &lt;EndNote&gt;&lt;Cite&gt;&lt;Author&gt;O’Shea&lt;/Author&gt;&lt;Year&gt;2020&lt;/Year&gt;&lt;RecNum&gt;108&lt;/RecNum&gt;&lt;DisplayText&gt;[1]&lt;/DisplayText&gt;&lt;record&gt;&lt;rec-number&gt;108&lt;/rec-number&gt;&lt;foreign-keys&gt;&lt;key app="EN" db-id="52rwv9wptp5f53erxd3v0v9h9r5wpsxppttr" timestamp="1594192535"&gt;108</w:instrText>
+      </w:r>
+      <w:r>
+        <w:rPr>
+          <w:rtl/>
+          <w:lang w:bidi="fa-IR"/>
+        </w:rPr>
+        <w:instrText>&lt;/</w:instrText>
+      </w:r>
+      <w:r>
+        <w:rPr>
+          <w:lang w:bidi="fa-IR"/>
+        </w:rPr>
+        <w:instrText>key&gt;&lt;/foreign-keys&gt;&lt;ref-type name="Journal Article"&gt;17&lt;/ref-type&gt;&lt;contributors&gt;&lt;authors&gt;&lt;author&gt;O’Shea, Alison&lt;/author&gt;&lt;author&gt;Lightbody, Gordon&lt;/author&gt;&lt;author&gt;Boylan, Geraldine&lt;/author&gt;&lt;author&gt;Temko, Andriy&lt;/author&gt;&lt;/authors&gt;&lt;/contributors&gt;&lt;titles&gt;&lt;title&gt;Neonatal seizure detection from raw multi-channel EEG using a fully convolutional architecture&lt;/title&gt;&lt;secondary-title&gt;Neural Networks&lt;/secondary-title&gt;&lt;/titles&gt;&lt;periodical&gt;&lt;full-title&gt;Neural networks&lt;/full-title&gt;&lt;/periodical&gt;&lt;pages&gt;12-25&lt;/pages&gt;&lt;volume&gt;123&lt;/volume&gt;&lt;keywords&gt;&lt;keyword&gt;Convolutional neural networks&lt;/keyword&gt;&lt;keyword&gt;EEG&lt;/keyword&gt;&lt;keyword&gt;Neonatal seizure detection&lt;/keyword&gt;&lt;keyword&gt;Weak labels&lt;/keyword&gt;&lt;/keywords&gt;&lt;dates&gt;&lt;year&gt;2020&lt;/year&gt;&lt;pub-dates&gt;&lt;date&gt;2020/03/01/&lt;/date&gt;&lt;/pub-dates&gt;&lt;/dates&gt;&lt;isbn&gt;0893-6080&lt;/isbn&gt;&lt;urls&gt;&lt;related-urls&gt;&lt;url&gt;http://www.sciencedirect.com/science/article/pii/S0893608019303910&lt;/url&gt;&lt;/related-urls&gt;&lt;/urls&gt;&lt;electronic-resource-num&gt;https://doi.org/10.1016/j.neunet.2019.11.023&lt;/electronic-resource-num&gt;&lt;/record&gt;&lt;/Cite&gt;&lt;/EndNote</w:instrText>
+      </w:r>
+      <w:r>
+        <w:rPr>
+          <w:rtl/>
+          <w:lang w:bidi="fa-IR"/>
+        </w:rPr>
+        <w:instrText>&gt;</w:instrText>
+      </w:r>
+      <w:r>
+        <w:rPr>
+          <w:rtl/>
+          <w:lang w:bidi="fa-IR"/>
+        </w:rPr>
+        <w:fldChar w:fldCharType="separate"/>
+      </w:r>
+      <w:r>
+        <w:rPr>
+          <w:noProof/>
+          <w:rtl/>
+          <w:lang w:bidi="fa-IR"/>
+        </w:rPr>
+        <w:t>[</w:t>
+      </w:r>
+      <w:hyperlink w:anchor="_ENREF_1" w:tooltip="O’Shea, 2020 #108" w:history="1">
+        <w:r>
+          <w:rPr>
+            <w:noProof/>
+            <w:rtl/>
+            <w:lang w:bidi="fa-IR"/>
+          </w:rPr>
+          <w:t>1</w:t>
+        </w:r>
+      </w:hyperlink>
+      <w:r>
+        <w:rPr>
+          <w:noProof/>
+          <w:rtl/>
+          <w:lang w:bidi="fa-IR"/>
+        </w:rPr>
+        <w:t>]</w:t>
+      </w:r>
+      <w:r>
+        <w:rPr>
+          <w:rtl/>
+          <w:lang w:bidi="fa-IR"/>
+        </w:rPr>
+        <w:fldChar w:fldCharType="end"/>
+      </w:r>
+      <w:r>
+        <w:rPr>
+          <w:rFonts w:hint="cs"/>
+          <w:rtl/>
+          <w:lang w:bidi="fa-IR"/>
+        </w:rPr>
+        <w:t xml:space="preserve"> می پردازیم و سپس راه حل پیشنهادی خود را برای بهبود عملکرد آن گزارش می کنیم.</w:t>
       </w:r>
     </w:p>
     <w:p>
       <w:pPr>
-        <w:pStyle w:val="BodyText"/>
-        <w:rPr>
-          <w:rtl/>
-          <w:lang w:bidi="fa-IR"/>
-        </w:rPr>
-      </w:pPr>
-      <w:r>
-        <w:rPr>
-          <w:rFonts w:hint="cs"/>
-          <w:rtl/>
-          <w:lang w:bidi="fa-IR"/>
-        </w:rPr>
-        <w:t xml:space="preserve">مشکل در دقت مکانی رخداد تشنج در سیگنال </w:t>
-      </w:r>
-      <w:r>
-        <w:rPr>
-          <w:lang w:bidi="fa-IR"/>
-        </w:rPr>
-        <w:t>EEG</w:t>
-      </w:r>
-      <w:r>
-        <w:rPr>
-          <w:rFonts w:hint="cs"/>
-          <w:rtl/>
-          <w:lang w:bidi="fa-IR"/>
-        </w:rPr>
-        <w:t xml:space="preserve"> از آن جا ناشی می شود که این گونه برچسب گذاری بسیار زمان بر است و نیاز به کار تخصصی بالایی دارد و عموما چنین داده ای در دسترس نیست. علی رغم این موضوع صرفا مشخص بودن این که قطعه ای از سیگنال </w:t>
-      </w:r>
-      <w:r>
-        <w:rPr>
-          <w:lang w:bidi="fa-IR"/>
-        </w:rPr>
-        <w:t>EEG</w:t>
-      </w:r>
-      <w:r>
-        <w:rPr>
-          <w:rFonts w:hint="cs"/>
-          <w:rtl/>
-          <w:lang w:bidi="fa-IR"/>
-        </w:rPr>
-        <w:t xml:space="preserve"> دارای نشانه های تشنج است با فراوانی قابل قبولی وجود دارد. بر همین اساس در این مقاله نیز پیشنهاد شده است که با تغذیه شبکه با استفاده از تمام کانال های سیگنال </w:t>
-      </w:r>
-      <w:r>
-        <w:rPr>
-          <w:lang w:bidi="fa-IR"/>
-        </w:rPr>
-        <w:t>EEG</w:t>
-      </w:r>
-      <w:r>
-        <w:rPr>
-          <w:rFonts w:hint="cs"/>
-          <w:rtl/>
-          <w:lang w:bidi="fa-IR"/>
-        </w:rPr>
-        <w:t xml:space="preserve"> و اعمال برچسب آن برای یادگیری، پارامترهای شبکه تنظیم گردد. امید است که تعداد بالای داده ای آموزشی موجود بتواند خلأ نبود دقت مکانی در رخداد تشنج را جبران کند. </w:t>
-      </w:r>
+        <w:pStyle w:val="Heading2"/>
+        <w:rPr>
+          <w:rtl/>
+        </w:rPr>
+      </w:pPr>
+      <w:bookmarkStart w:id="16" w:name="_Toc45793220"/>
+      <w:r>
+        <w:rPr>
+          <w:rFonts w:hint="cs"/>
+          <w:rtl/>
+        </w:rPr>
+        <w:t>روش حل پیشنهادی</w:t>
+      </w:r>
+      <w:bookmarkEnd w:id="16"/>
     </w:p>
     <w:p>
       <w:pPr>
         <w:pStyle w:val="BodyText"/>
         <w:rPr>
+          <w:rtl/>
+          <w:lang w:bidi="fa-IR"/>
+        </w:rPr>
+      </w:pPr>
+      <w:r>
+        <w:rPr>
+          <w:rFonts w:hint="cs"/>
+          <w:rtl/>
+          <w:lang w:bidi="fa-IR"/>
+        </w:rPr>
+        <w:t>در ر</w:t>
+      </w:r>
+      <w:r>
+        <w:rPr>
+          <w:rFonts w:hint="cs"/>
+          <w:rtl/>
+          <w:lang w:bidi="fa-IR"/>
+        </w:rPr>
+        <w:t xml:space="preserve">وش پیشنهادی با توجه به مشکلاتی </w:t>
+      </w:r>
+      <w:r>
+        <w:rPr>
+          <w:rFonts w:hint="cs"/>
+          <w:rtl/>
+          <w:lang w:bidi="fa-IR"/>
+        </w:rPr>
+        <w:t xml:space="preserve">که در نشانه گذاری سیگنال </w:t>
+      </w:r>
+      <w:r>
+        <w:rPr>
+          <w:lang w:bidi="fa-IR"/>
+        </w:rPr>
+        <w:t>EEG</w:t>
+      </w:r>
+      <w:r>
+        <w:rPr>
+          <w:rFonts w:hint="cs"/>
+          <w:rtl/>
+          <w:lang w:bidi="fa-IR"/>
+        </w:rPr>
+        <w:t xml:space="preserve"> نوزاد در رابطه با دقت زمانی و مکانی آن وجود دارد و با توجه به این نکته که حتی نشانه تشنج در یک کانال از سیگنال </w:t>
+      </w:r>
+      <w:r>
+        <w:rPr>
+          <w:lang w:bidi="fa-IR"/>
+        </w:rPr>
+        <w:t>EEG</w:t>
+      </w:r>
+      <w:r>
+        <w:rPr>
+          <w:rFonts w:hint="cs"/>
+          <w:rtl/>
+          <w:lang w:bidi="fa-IR"/>
+        </w:rPr>
+        <w:t xml:space="preserve"> منجر ب</w:t>
+      </w:r>
+      <w:r>
+        <w:rPr>
+          <w:rFonts w:hint="cs"/>
+          <w:rtl/>
+          <w:lang w:bidi="fa-IR"/>
+        </w:rPr>
+        <w:t xml:space="preserve">ه نشانه گذاری کل قطعه از سیگنال به عنوان تشنج می شود، پیشنهاد شده است که از اکثر داده هایی که دارای نشانه گذاری دقیق زمانی هستند (صرفا) برای آموزش شبکه عمیق استفاده شود. </w:t>
+      </w:r>
+    </w:p>
+    <w:p>
+      <w:pPr>
+        <w:pStyle w:val="BodyText"/>
+        <w:rPr>
+          <w:rtl/>
+          <w:lang w:bidi="fa-IR"/>
+        </w:rPr>
+      </w:pPr>
+      <w:r>
+        <w:rPr>
+          <w:rFonts w:hint="cs"/>
+          <w:rtl/>
+          <w:lang w:bidi="fa-IR"/>
+        </w:rPr>
+        <w:t xml:space="preserve">مشکل در دقت مکانی رخداد تشنج در سیگنال </w:t>
+      </w:r>
+      <w:r>
+        <w:rPr>
+          <w:lang w:bidi="fa-IR"/>
+        </w:rPr>
+        <w:t>EEG</w:t>
+      </w:r>
+      <w:r>
+        <w:rPr>
+          <w:rFonts w:hint="cs"/>
+          <w:rtl/>
+          <w:lang w:bidi="fa-IR"/>
+        </w:rPr>
+        <w:t xml:space="preserve"> از آن جا ناشی می شود که این گونه برچسب گذاری بسیار زمان بر است و نیاز به کار تخصصی بالایی دارد و عموما چنین داده ای در دسترس نیست. علی رغم این موضوع صرفا مشخص بودن این که قطعه ای از سیگنال </w:t>
+      </w:r>
+      <w:r>
+        <w:rPr>
+          <w:lang w:bidi="fa-IR"/>
+        </w:rPr>
+        <w:t>EEG</w:t>
+      </w:r>
+      <w:r>
+        <w:rPr>
+          <w:rFonts w:hint="cs"/>
+          <w:rtl/>
+          <w:lang w:bidi="fa-IR"/>
+        </w:rPr>
+        <w:t xml:space="preserve"> دارای نشانه های تشنج است با فراوانی قابل قبولی وجود دارد. بر همین اساس در این مقاله نیز پیشنهاد شده است که با تغذیه شبکه با استفاده از تمام کانال های سیگنال </w:t>
+      </w:r>
+      <w:r>
+        <w:rPr>
+          <w:lang w:bidi="fa-IR"/>
+        </w:rPr>
+        <w:t>EEG</w:t>
+      </w:r>
+      <w:r>
+        <w:rPr>
+          <w:rFonts w:hint="cs"/>
+          <w:rtl/>
+          <w:lang w:bidi="fa-IR"/>
+        </w:rPr>
+        <w:t xml:space="preserve"> و اعمال برچسب آن برای یادگیری، پارامترهای شبکه تنظیم گردد. امید است که تعداد بالای داده ای آموزشی موجود بتواند خلأ نبود دقت مکانی در رخداد تشنج را جبران کند. </w:t>
+      </w:r>
+    </w:p>
+    <w:p>
+      <w:pPr>
+        <w:pStyle w:val="BodyText"/>
+        <w:rPr>
           <w:lang w:bidi="fa-IR"/>
         </w:rPr>
       </w:pPr>
@@ -8729,7 +8767,7 @@
           <w:lang w:bidi="fa-IR"/>
         </w:rPr>
       </w:pPr>
-      <w:bookmarkStart w:id="16" w:name="_Toc45793221"/>
+      <w:bookmarkStart w:id="17" w:name="_Toc45793221"/>
       <w:r>
         <w:rPr>
           <w:rFonts w:hint="cs"/>
@@ -8738,7 +8776,7 @@
         </w:rPr>
         <w:t>اجزای سازنده شبکه</w:t>
       </w:r>
-      <w:bookmarkEnd w:id="16"/>
+      <w:bookmarkEnd w:id="17"/>
     </w:p>
     <w:p>
       <w:pPr>
@@ -8895,8 +8933,8 @@
           <w:rtl/>
         </w:rPr>
       </w:pPr>
-      <w:bookmarkStart w:id="17" w:name="_Ref45777880"/>
-      <w:bookmarkStart w:id="18" w:name="_Toc45793291"/>
+      <w:bookmarkStart w:id="18" w:name="_Ref45777880"/>
+      <w:bookmarkStart w:id="19" w:name="_Toc45793291"/>
       <w:r>
         <w:rPr>
           <w:rtl/>
@@ -8952,7 +8990,7 @@
         </w:rPr>
         <w:fldChar w:fldCharType="end"/>
       </w:r>
-      <w:bookmarkEnd w:id="17"/>
+      <w:bookmarkEnd w:id="18"/>
       <w:r>
         <w:rPr>
           <w:rFonts w:hint="cs"/>
@@ -8960,7 +8998,7 @@
         </w:rPr>
         <w:t xml:space="preserve"> ساختار هر بلوک استخراج ویژگی و دسته بندی به همراه معماری کامل شبکه پیشنهادی</w:t>
       </w:r>
-      <w:bookmarkEnd w:id="18"/>
+      <w:bookmarkEnd w:id="19"/>
       <w:r>
         <w:rPr>
           <w:rFonts w:hint="cs"/>
@@ -9007,12 +9045,14 @@
         </w:rPr>
         <w:t xml:space="preserve">در نهایت از یک میانگین گیری کلی روی هر نقشه ویژگی استفاده می شود. پس از آن لایه </w:t>
       </w:r>
+      <w:proofErr w:type="spellStart"/>
       <w:r>
         <w:rPr>
           <w:lang w:bidi="fa-IR"/>
         </w:rPr>
         <w:t>softmax</w:t>
       </w:r>
+      <w:proofErr w:type="spellEnd"/>
       <w:r>
         <w:rPr>
           <w:rFonts w:hint="cs"/>
@@ -9048,7 +9088,7 @@
           <w:lang w:bidi="fa-IR"/>
         </w:rPr>
       </w:pPr>
-      <w:bookmarkStart w:id="19" w:name="_Toc45793222"/>
+      <w:bookmarkStart w:id="20" w:name="_Toc45793222"/>
       <w:r>
         <w:rPr>
           <w:rFonts w:hint="cs"/>
@@ -9057,7 +9097,7 @@
         </w:rPr>
         <w:t>پارامترهای مدل</w:t>
       </w:r>
-      <w:bookmarkEnd w:id="19"/>
+      <w:bookmarkEnd w:id="20"/>
       <w:r>
         <w:rPr>
           <w:rFonts w:hint="cs"/>
@@ -9486,7 +9526,7 @@
           <w:lang w:bidi="fa-IR"/>
         </w:rPr>
       </w:pPr>
-      <w:bookmarkStart w:id="20" w:name="_Toc45793223"/>
+      <w:bookmarkStart w:id="21" w:name="_Toc45793223"/>
       <w:r>
         <w:rPr>
           <w:rFonts w:hint="cs"/>
@@ -9496,7 +9536,7 @@
         <w:lastRenderedPageBreak/>
         <w:t>لایه تماما کانولوشنی 2 بعدی</w:t>
       </w:r>
-      <w:bookmarkEnd w:id="20"/>
+      <w:bookmarkEnd w:id="21"/>
       <w:r>
         <w:rPr>
           <w:rFonts w:hint="cs"/>
@@ -9774,8 +9814,8 @@
           <w:lang w:bidi="fa-IR"/>
         </w:rPr>
       </w:pPr>
-      <w:bookmarkStart w:id="21" w:name="_Ref45781477"/>
-      <w:bookmarkStart w:id="22" w:name="_Toc45793292"/>
+      <w:bookmarkStart w:id="22" w:name="_Ref45781477"/>
+      <w:bookmarkStart w:id="23" w:name="_Toc45793292"/>
       <w:r>
         <w:rPr>
           <w:rtl/>
@@ -9831,7 +9871,7 @@
         </w:rPr>
         <w:fldChar w:fldCharType="end"/>
       </w:r>
-      <w:bookmarkEnd w:id="21"/>
+      <w:bookmarkEnd w:id="22"/>
       <w:r>
         <w:rPr>
           <w:rFonts w:hint="cs"/>
@@ -9850,7 +9890,7 @@
         </w:rPr>
         <w:t xml:space="preserve"> را در ورودی می گیرد و تشنج را در صورت وقوع در یکی از کانال ها در خروجی مشخص می کند.</w:t>
       </w:r>
-      <w:bookmarkEnd w:id="22"/>
+      <w:bookmarkEnd w:id="23"/>
       <w:r>
         <w:rPr>
           <w:rFonts w:hint="cs"/>
@@ -9868,7 +9908,7 @@
           <w:rtl/>
         </w:rPr>
       </w:pPr>
-      <w:bookmarkStart w:id="23" w:name="_Toc45793224"/>
+      <w:bookmarkStart w:id="24" w:name="_Toc45793224"/>
       <w:r>
         <w:rPr>
           <w:rFonts w:hint="cs"/>
@@ -9876,7 +9916,7 @@
         </w:rPr>
         <w:t>بررسی پارامترهای شبکه</w:t>
       </w:r>
-      <w:bookmarkEnd w:id="23"/>
+      <w:bookmarkEnd w:id="24"/>
     </w:p>
     <w:p>
       <w:pPr>
@@ -9982,8 +10022,8 @@
           <w:rtl/>
         </w:rPr>
       </w:pPr>
-      <w:bookmarkStart w:id="24" w:name="_Ref45786369"/>
-      <w:bookmarkStart w:id="25" w:name="_Toc45793293"/>
+      <w:bookmarkStart w:id="25" w:name="_Ref45786369"/>
+      <w:bookmarkStart w:id="26" w:name="_Toc45793293"/>
       <w:r>
         <w:rPr>
           <w:rtl/>
@@ -10039,7 +10079,7 @@
         </w:rPr>
         <w:fldChar w:fldCharType="end"/>
       </w:r>
-      <w:bookmarkEnd w:id="24"/>
+      <w:bookmarkEnd w:id="25"/>
       <w:r>
         <w:rPr>
           <w:rFonts w:hint="cs"/>
@@ -10047,7 +10087,7 @@
         </w:rPr>
         <w:t xml:space="preserve"> بررسی پارامترهای عمق و گام حرکت بر عملکرد معماری پیشنهادی</w:t>
       </w:r>
-      <w:bookmarkEnd w:id="25"/>
+      <w:bookmarkEnd w:id="26"/>
       <w:r>
         <w:rPr>
           <w:rFonts w:hint="cs"/>
@@ -10186,7 +10226,7 @@
           <w:rtl/>
         </w:rPr>
       </w:pPr>
-      <w:bookmarkStart w:id="26" w:name="_Toc45793225"/>
+      <w:bookmarkStart w:id="27" w:name="_Toc45793225"/>
       <w:r>
         <w:rPr>
           <w:rFonts w:hint="cs"/>
@@ -10194,90 +10234,24 @@
         </w:rPr>
         <w:lastRenderedPageBreak/>
         <w:t>روش پیشنهادی برای بهبود عملکرد دسته بندی</w:t>
-      </w:r>
-      <w:bookmarkEnd w:id="26"/>
-    </w:p>
-    <w:p>
-      <w:pPr>
-        <w:pStyle w:val="Heading2"/>
-        <w:rPr>
-          <w:rFonts w:hint="cs"/>
-          <w:rtl/>
-        </w:rPr>
-      </w:pPr>
-      <w:bookmarkStart w:id="27" w:name="_Toc45793226"/>
-      <w:r>
-        <w:rPr>
-          <w:rFonts w:hint="cs"/>
-          <w:rtl/>
-        </w:rPr>
-        <w:t>مقدمه</w:t>
       </w:r>
       <w:bookmarkEnd w:id="27"/>
     </w:p>
     <w:p>
       <w:pPr>
-        <w:pStyle w:val="BodyText"/>
-        <w:rPr>
-          <w:rFonts w:hint="cs"/>
-          <w:rtl/>
-          <w:lang w:bidi="fa-IR"/>
-        </w:rPr>
-      </w:pPr>
-      <w:r>
-        <w:rPr>
-          <w:rFonts w:hint="cs"/>
-          <w:rtl/>
-          <w:lang w:bidi="fa-IR"/>
-        </w:rPr>
-        <w:t xml:space="preserve">همان طور که در بخش قبلی گفته شد شبکه طراحی شده قادر است تا قطعه ای از سیگنال </w:t>
-      </w:r>
-      <w:r>
-        <w:rPr>
-          <w:lang w:bidi="fa-IR"/>
-        </w:rPr>
-        <w:t>EEG</w:t>
-      </w:r>
-      <w:r>
-        <w:rPr>
-          <w:rFonts w:hint="cs"/>
-          <w:rtl/>
-          <w:lang w:bidi="fa-IR"/>
-        </w:rPr>
-        <w:t xml:space="preserve"> که دارای تشنج است مشخص کند. با این حال در دادن قطعه های سیگنال به شبکه هیچ گونه مرتب سازی بر اساس شباهت اولیه ای که به تشن</w:t>
-      </w:r>
-      <w:r>
-        <w:rPr>
-          <w:rFonts w:hint="cs"/>
-          <w:rtl/>
-          <w:lang w:bidi="fa-IR"/>
-        </w:rPr>
-        <w:t>ج</w:t>
-      </w:r>
-      <w:r>
-        <w:rPr>
-          <w:rFonts w:hint="cs"/>
-          <w:rtl/>
-          <w:lang w:bidi="fa-IR"/>
-        </w:rPr>
-        <w:t xml:space="preserve"> دارند رخ نمی دهد. می توان با چنین مرتب سازی و سپس اعمال سیگنال به شبکه انتظار داشت که شبکه بتواند ویژگی های دقیق تری را برای کانال های مرتب شده بیابد. </w:t>
-      </w:r>
-    </w:p>
-    <w:p>
-      <w:pPr>
         <w:pStyle w:val="Heading2"/>
         <w:rPr>
           <w:rFonts w:hint="cs"/>
           <w:rtl/>
         </w:rPr>
       </w:pPr>
-      <w:bookmarkStart w:id="28" w:name="_Toc45793227"/>
-      <w:r>
-        <w:rPr>
-          <w:rFonts w:hint="cs"/>
-          <w:rtl/>
-        </w:rPr>
-        <w:t>تولید دادگان مورد استفاده در شبیه سازی</w:t>
+      <w:bookmarkStart w:id="28" w:name="_Toc45793226"/>
+      <w:r>
+        <w:rPr>
+          <w:rFonts w:hint="cs"/>
+          <w:rtl/>
+        </w:rPr>
+        <w:t>مقدمه</w:t>
       </w:r>
       <w:bookmarkEnd w:id="28"/>
     </w:p>
@@ -10296,84 +10270,73 @@
           <w:rtl/>
           <w:lang w:bidi="fa-IR"/>
         </w:rPr>
-        <w:t xml:space="preserve">از آن جا که امکان دسترسی به داده های اصلی مقاله مقدور نیست، با توجه به ماهیت تشنج یک سری داده مصنوعی تولید می شود و این ایده را بر روی این داده های مصنوعی اجرا می کنیم. </w:t>
+        <w:t xml:space="preserve">همان طور که در بخش قبلی گفته شد شبکه طراحی شده قادر است تا قطعه ای از سیگنال </w:t>
+      </w:r>
+      <w:r>
+        <w:rPr>
+          <w:lang w:bidi="fa-IR"/>
+        </w:rPr>
+        <w:t>EEG</w:t>
+      </w:r>
+      <w:r>
+        <w:rPr>
+          <w:rFonts w:hint="cs"/>
+          <w:rtl/>
+          <w:lang w:bidi="fa-IR"/>
+        </w:rPr>
+        <w:t xml:space="preserve"> که دارای تشنج است مشخص کند. با این حال در دادن قطعه های سیگنال به شبکه هیچ گونه مرتب سازی بر اساس شباهت اولیه ای که به تشن</w:t>
+      </w:r>
+      <w:r>
+        <w:rPr>
+          <w:rFonts w:hint="cs"/>
+          <w:rtl/>
+          <w:lang w:bidi="fa-IR"/>
+        </w:rPr>
+        <w:t>ج</w:t>
+      </w:r>
+      <w:r>
+        <w:rPr>
+          <w:rFonts w:hint="cs"/>
+          <w:rtl/>
+          <w:lang w:bidi="fa-IR"/>
+        </w:rPr>
+        <w:t xml:space="preserve"> دارند رخ نمی دهد. می توان با چنین مرتب سازی و سپس اعمال سیگنال به شبکه انتظار داشت که شبکه بتواند ویژگی های دقیق تری را برای کانال های مرتب شده بیابد. </w:t>
       </w:r>
     </w:p>
     <w:p>
       <w:pPr>
-        <w:pStyle w:val="BodyText"/>
-        <w:rPr>
-          <w:rFonts w:hint="cs"/>
-          <w:rtl/>
-          <w:lang w:bidi="fa-IR"/>
-        </w:rPr>
-      </w:pPr>
-      <w:r>
-        <w:rPr>
-          <w:rFonts w:hint="cs"/>
-          <w:rtl/>
-          <w:lang w:bidi="fa-IR"/>
-        </w:rPr>
-        <w:t xml:space="preserve">از آن جا که تشنج در فرکانسی متفاوت رخ می دهد (و البته برخی ویژگی های دیگر) یک سری سیگنال با فرکانس های خاص را به عنوان سیگنال دارای تشنج تولید کرده و سپس یک سری دیگر از سیگنال ها را در محدوده دیگر فرکانسی و با برچسب عاری از تشنج تولید می کنیم. </w:t>
-      </w:r>
+        <w:pStyle w:val="Heading2"/>
+        <w:rPr>
+          <w:rFonts w:hint="cs"/>
+          <w:rtl/>
+        </w:rPr>
+      </w:pPr>
+      <w:bookmarkStart w:id="29" w:name="_Toc45793227"/>
+      <w:r>
+        <w:rPr>
+          <w:rFonts w:hint="cs"/>
+          <w:rtl/>
+        </w:rPr>
+        <w:t>تولید دادگان مورد استفاده در شبیه سازی</w:t>
+      </w:r>
+      <w:bookmarkEnd w:id="29"/>
     </w:p>
     <w:p>
       <w:pPr>
         <w:pStyle w:val="BodyText"/>
         <w:rPr>
-          <w:rtl/>
-          <w:lang w:bidi="fa-IR"/>
-        </w:rPr>
-      </w:pPr>
-      <w:r>
-        <w:rPr>
-          <w:rFonts w:hint="cs"/>
-          <w:rtl/>
-          <w:lang w:bidi="fa-IR"/>
-        </w:rPr>
-        <w:t xml:space="preserve">از سیگنال های تولید شده به تعداد کانال های موجود در سیگنال </w:t>
-      </w:r>
-      <w:r>
-        <w:rPr>
-          <w:lang w:bidi="fa-IR"/>
-        </w:rPr>
-        <w:t>EEG</w:t>
-      </w:r>
-      <w:r>
-        <w:rPr>
-          <w:rFonts w:hint="cs"/>
-          <w:rtl/>
-          <w:lang w:bidi="fa-IR"/>
-        </w:rPr>
-        <w:t xml:space="preserve"> با توجه به این که سیگنال دارای تشنج است یا خیر بر میداریم و یک سیگنال </w:t>
-      </w:r>
-      <w:r>
-        <w:rPr>
-          <w:lang w:bidi="fa-IR"/>
-        </w:rPr>
-        <w:t>N</w:t>
-      </w:r>
-      <w:r>
-        <w:rPr>
-          <w:rFonts w:hint="cs"/>
-          <w:rtl/>
-          <w:lang w:bidi="fa-IR"/>
-        </w:rPr>
-        <w:t xml:space="preserve"> کانال از </w:t>
-      </w:r>
-      <w:r>
-        <w:rPr>
-          <w:lang w:bidi="fa-IR"/>
-        </w:rPr>
-        <w:t>EEG</w:t>
-      </w:r>
-      <w:r>
-        <w:rPr>
-          <w:rFonts w:hint="cs"/>
-          <w:rtl/>
-          <w:lang w:bidi="fa-IR"/>
-        </w:rPr>
-        <w:t xml:space="preserve"> می سازیم. حال با مشخص بودن برچسب این داده می توان با توجه به ساختار شبکه که در فصل قبلی بیان شد به آموزش شبکه پرداخت. </w:t>
+          <w:rFonts w:hint="cs"/>
+          <w:rtl/>
+          <w:lang w:bidi="fa-IR"/>
+        </w:rPr>
+      </w:pPr>
+      <w:r>
+        <w:rPr>
+          <w:rFonts w:hint="cs"/>
+          <w:rtl/>
+          <w:lang w:bidi="fa-IR"/>
+        </w:rPr>
+        <w:t xml:space="preserve">از آن جا که امکان دسترسی به داده های اصلی مقاله مقدور نیست، با توجه به ماهیت تشنج یک سری داده مصنوعی تولید می شود و این ایده را بر روی این داده های مصنوعی اجرا می کنیم. </w:t>
       </w:r>
     </w:p>
     <w:p>
@@ -10391,21 +10354,7 @@
           <w:rtl/>
           <w:lang w:bidi="fa-IR"/>
         </w:rPr>
-        <w:t xml:space="preserve">با توجه به پایین بودن سیگنال فرکانس سیگنال مورد بررسی و هم چنین فرکانس نمونه بردازی 32 هرتزی از توابع سینوسی با فرکانسی بین </w:t>
-      </w:r>
-      <w:r>
-        <w:rPr>
-          <w:lang w:bidi="fa-IR"/>
-        </w:rPr>
-        <w:t>8</w:t>
-      </w:r>
-      <w:r>
-        <w:rPr>
-          <w:rFonts w:hint="cs"/>
-          <w:rtl/>
-          <w:lang w:bidi="fa-IR"/>
-        </w:rPr>
-        <w:t xml:space="preserve"> الی 10 هرتز برای شبیه سازی تشنج و فرکانس های 0 الی 7 هرتز و 11 الی 15 هرتز برای سیگنال های عادی استفاده شده است.</w:t>
+        <w:t xml:space="preserve">از آن جا که تشنج در فرکانسی متفاوت رخ می دهد (و البته برخی ویژگی های دیگر) یک سری سیگنال با فرکانس های خاص را به عنوان سیگنال دارای تشنج تولید کرده و سپس یک سری دیگر از سیگنال ها را در محدوده دیگر فرکانسی و با برچسب عاری از تشنج تولید می کنیم. </w:t>
       </w:r>
     </w:p>
     <w:p>
@@ -10422,6 +10371,97 @@
           <w:rtl/>
           <w:lang w:bidi="fa-IR"/>
         </w:rPr>
+        <w:t xml:space="preserve">از سیگنال های تولید شده به تعداد کانال های موجود در سیگنال </w:t>
+      </w:r>
+      <w:r>
+        <w:rPr>
+          <w:lang w:bidi="fa-IR"/>
+        </w:rPr>
+        <w:t>EEG</w:t>
+      </w:r>
+      <w:r>
+        <w:rPr>
+          <w:rFonts w:hint="cs"/>
+          <w:rtl/>
+          <w:lang w:bidi="fa-IR"/>
+        </w:rPr>
+        <w:t xml:space="preserve"> با توجه به این که سیگنال دارای تشنج است یا خیر بر میداریم و یک سیگنال </w:t>
+      </w:r>
+      <w:r>
+        <w:rPr>
+          <w:lang w:bidi="fa-IR"/>
+        </w:rPr>
+        <w:t>N</w:t>
+      </w:r>
+      <w:r>
+        <w:rPr>
+          <w:rFonts w:hint="cs"/>
+          <w:rtl/>
+          <w:lang w:bidi="fa-IR"/>
+        </w:rPr>
+        <w:t xml:space="preserve"> کانال از </w:t>
+      </w:r>
+      <w:r>
+        <w:rPr>
+          <w:lang w:bidi="fa-IR"/>
+        </w:rPr>
+        <w:t>EEG</w:t>
+      </w:r>
+      <w:r>
+        <w:rPr>
+          <w:rFonts w:hint="cs"/>
+          <w:rtl/>
+          <w:lang w:bidi="fa-IR"/>
+        </w:rPr>
+        <w:t xml:space="preserve"> می سازیم. حال با مشخص بودن برچسب این داده می توان با توجه به ساختار شبکه که در فصل قبلی بیان شد به آموزش شبکه پرداخت. </w:t>
+      </w:r>
+    </w:p>
+    <w:p>
+      <w:pPr>
+        <w:pStyle w:val="BodyText"/>
+        <w:rPr>
+          <w:rFonts w:hint="cs"/>
+          <w:rtl/>
+          <w:lang w:bidi="fa-IR"/>
+        </w:rPr>
+      </w:pPr>
+      <w:r>
+        <w:rPr>
+          <w:rFonts w:hint="cs"/>
+          <w:rtl/>
+          <w:lang w:bidi="fa-IR"/>
+        </w:rPr>
+        <w:t xml:space="preserve">با توجه به پایین بودن سیگنال فرکانس سیگنال مورد بررسی و هم چنین فرکانس نمونه بردازی 32 هرتزی از توابع سینوسی با فرکانسی بین </w:t>
+      </w:r>
+      <w:r>
+        <w:rPr>
+          <w:lang w:bidi="fa-IR"/>
+        </w:rPr>
+        <w:t>8</w:t>
+      </w:r>
+      <w:r>
+        <w:rPr>
+          <w:rFonts w:hint="cs"/>
+          <w:rtl/>
+          <w:lang w:bidi="fa-IR"/>
+        </w:rPr>
+        <w:t xml:space="preserve"> الی 10 هرتز برای شبیه سازی تشنج و فرکانس های 0 الی 7 هرتز و 11 الی 15 هرتز برای سیگنال های عادی استفاده شده است.</w:t>
+      </w:r>
+    </w:p>
+    <w:p>
+      <w:pPr>
+        <w:pStyle w:val="BodyText"/>
+        <w:rPr>
+          <w:rtl/>
+          <w:lang w:bidi="fa-IR"/>
+        </w:rPr>
+      </w:pPr>
+      <w:r>
+        <w:rPr>
+          <w:rFonts w:hint="cs"/>
+          <w:rtl/>
+          <w:lang w:bidi="fa-IR"/>
+        </w:rPr>
         <w:t>برای بالا رفتن</w:t>
       </w:r>
       <w:r>
@@ -10578,7 +10618,7 @@
           <w:rtl/>
         </w:rPr>
       </w:pPr>
-      <w:bookmarkStart w:id="29" w:name="_Toc45793228"/>
+      <w:bookmarkStart w:id="30" w:name="_Toc45793228"/>
       <w:r>
         <w:rPr>
           <w:rFonts w:hint="cs"/>
@@ -10586,7 +10626,7 @@
         </w:rPr>
         <w:t>مرتب سازی فازی کانال ها</w:t>
       </w:r>
-      <w:bookmarkEnd w:id="29"/>
+      <w:bookmarkEnd w:id="30"/>
       <w:r>
         <w:rPr>
           <w:rFonts w:hint="cs"/>
@@ -10695,7 +10735,7 @@
           <w:rtl/>
         </w:rPr>
       </w:pPr>
-      <w:bookmarkStart w:id="30" w:name="_Toc45793294"/>
+      <w:bookmarkStart w:id="31" w:name="_Toc45793294"/>
       <w:r>
         <w:rPr>
           <w:rtl/>
@@ -10758,7 +10798,7 @@
         </w:rPr>
         <w:t xml:space="preserve"> تابع عضویت فازی برای فرکانس ها</w:t>
       </w:r>
-      <w:bookmarkEnd w:id="30"/>
+      <w:bookmarkEnd w:id="31"/>
     </w:p>
     <w:p>
       <w:pPr>
@@ -10828,7 +10868,7 @@
           <w:rtl/>
         </w:rPr>
       </w:pPr>
-      <w:bookmarkStart w:id="31" w:name="_Toc45793295"/>
+      <w:bookmarkStart w:id="32" w:name="_Toc45793295"/>
       <w:r>
         <w:rPr>
           <w:rtl/>
@@ -10891,7 +10931,7 @@
         </w:rPr>
         <w:t xml:space="preserve"> تابع عضویت برای تشنجی بودن سیگنال</w:t>
       </w:r>
-      <w:bookmarkEnd w:id="31"/>
+      <w:bookmarkEnd w:id="32"/>
     </w:p>
     <w:p>
       <w:pPr>
@@ -10977,7 +11017,7 @@
           <w:docGrid w:linePitch="360"/>
         </w:sectPr>
       </w:pPr>
-      <w:bookmarkStart w:id="32" w:name="_Toc45793296"/>
+      <w:bookmarkStart w:id="33" w:name="_Toc45793296"/>
       <w:r>
         <w:rPr>
           <w:rtl/>
@@ -11040,7 +11080,7 @@
         </w:rPr>
         <w:t xml:space="preserve"> تابع عضویت برای توان سیگنال</w:t>
       </w:r>
-      <w:bookmarkEnd w:id="32"/>
+      <w:bookmarkEnd w:id="33"/>
     </w:p>
     <w:p>
       <w:pPr>
@@ -11147,8 +11187,6 @@
       <w:pPr>
         <w:pStyle w:val="BodyText"/>
         <w:rPr>
-          <w:rFonts w:hint="cs"/>
-          <w:rtl/>
           <w:lang w:bidi="fa-IR"/>
         </w:rPr>
       </w:pPr>
@@ -11160,8 +11198,6 @@
         </w:rPr>
         <w:t>ضمنا از آن جا که داده ها به صورت مصنوعی تولید شده اند می توان از ابتدا مرتب شده کانال را نیز جدا ذخیره کرد و آن ها را به شبکه داد. این کار نیز انجام شده است و دقت و سطح زیر نمودار بهتری نسبت به حالت مرتب نشده دارد.</w:t>
       </w:r>
-      <w:bookmarkStart w:id="33" w:name="_GoBack"/>
-      <w:bookmarkEnd w:id="33"/>
     </w:p>
     <w:p>
       <w:pPr>
@@ -11887,7 +11923,7 @@
             <w:noProof/>
             <w:rtl/>
           </w:rPr>
-          <w:t>19</w:t>
+          <w:t>20</w:t>
         </w:r>
         <w:r>
           <w:rPr>
@@ -21155,7 +21191,7 @@
 </file>
 
 <file path=customXml/itemProps5.xml><?xml version="1.0" encoding="utf-8"?>
-<ds:datastoreItem xmlns:ds="http://schemas.openxmlformats.org/officeDocument/2006/customXml" ds:itemID="{5E3CC181-DF87-4D8F-990C-89C12F947AF0}">
+<ds:datastoreItem xmlns:ds="http://schemas.openxmlformats.org/officeDocument/2006/customXml" ds:itemID="{6AFD0091-BCB6-43E1-9B78-16D883FA1A03}">
   <ds:schemaRefs>
     <ds:schemaRef ds:uri="http://schemas.openxmlformats.org/officeDocument/2006/bibliography"/>
   </ds:schemaRefs>

</xml_diff>

<commit_message>
The python script is updated
</commit_message>
<xml_diff>
--- a/report.docx
+++ b/report.docx
@@ -38,7 +38,7 @@
           <v:shape id="_x0000_s1115" type="#_x0000_t75" style="position:absolute;left:0;text-align:left;margin-left:72.55pt;margin-top:175pt;width:280pt;height:327.4pt;z-index:251664384">
             <v:imagedata r:id="rId13" o:title="" gain="79922f" blacklevel="1966f"/>
           </v:shape>
-          <o:OLEObject Type="Embed" ProgID="MSPhotoEd.3" ShapeID="_x0000_s1115" DrawAspect="Content" ObjectID="_1656411075" r:id="rId14"/>
+          <o:OLEObject Type="Embed" ProgID="MSPhotoEd.3" ShapeID="_x0000_s1115" DrawAspect="Content" ObjectID="_1656438452" r:id="rId14"/>
         </w:object>
       </w:r>
     </w:p>
@@ -6283,16 +6283,7 @@
           <w:rFonts w:hint="cs"/>
           <w:rtl/>
         </w:rPr>
-        <w:t>توان بیشترین بهره را از داده‌های آموزشی با برچسب‌گذاری دقی</w:t>
-      </w:r>
-      <w:bookmarkStart w:id="6" w:name="_GoBack"/>
-      <w:bookmarkEnd w:id="6"/>
-      <w:r>
-        <w:rPr>
-          <w:rFonts w:hint="cs"/>
-          <w:rtl/>
-        </w:rPr>
-        <w:t>ق برد. هم</w:t>
+        <w:t>توان بیشترین بهره را از داده‌های آموزشی با برچسب‌گذاری دقیق برد. هم</w:t>
       </w:r>
       <w:r>
         <w:rPr>
@@ -6465,8 +6456,8 @@
           <w:rtl/>
         </w:rPr>
       </w:pPr>
-      <w:bookmarkStart w:id="7" w:name="_Toc427395788"/>
-      <w:bookmarkStart w:id="8" w:name="_Toc45793212"/>
+      <w:bookmarkStart w:id="6" w:name="_Toc427395788"/>
+      <w:bookmarkStart w:id="7" w:name="_Toc45793212"/>
       <w:r>
         <w:rPr>
           <w:rFonts w:hint="cs"/>
@@ -6475,7 +6466,7 @@
         <w:lastRenderedPageBreak/>
         <w:t>مقدمه</w:t>
       </w:r>
-      <w:bookmarkEnd w:id="8"/>
+      <w:bookmarkEnd w:id="7"/>
       <w:r>
         <w:rPr>
           <w:rtl/>
@@ -6487,7 +6478,7 @@
       <w:pPr>
         <w:pStyle w:val="Heading2"/>
       </w:pPr>
-      <w:bookmarkStart w:id="9" w:name="_Toc45793213"/>
+      <w:bookmarkStart w:id="8" w:name="_Toc45793213"/>
       <w:r>
         <w:rPr>
           <w:rFonts w:hint="cs"/>
@@ -6510,7 +6501,7 @@
         </w:rPr>
         <w:t>گفتار</w:t>
       </w:r>
-      <w:bookmarkEnd w:id="9"/>
+      <w:bookmarkEnd w:id="8"/>
     </w:p>
     <w:p>
       <w:pPr>
@@ -6720,7 +6711,7 @@
           <w:rtl/>
         </w:rPr>
       </w:pPr>
-      <w:bookmarkStart w:id="10" w:name="_Toc45793214"/>
+      <w:bookmarkStart w:id="9" w:name="_Toc45793214"/>
       <w:r>
         <w:rPr>
           <w:rFonts w:hint="cs"/>
@@ -6728,7 +6719,7 @@
         </w:rPr>
         <w:t>بیان مسأله</w:t>
       </w:r>
-      <w:bookmarkEnd w:id="10"/>
+      <w:bookmarkEnd w:id="9"/>
       <w:r>
         <w:rPr>
           <w:rFonts w:hint="cs"/>
@@ -6803,13 +6794,79 @@
           <w:rtl/>
         </w:rPr>
       </w:pPr>
-      <w:bookmarkStart w:id="11" w:name="_Toc45793215"/>
+      <w:bookmarkStart w:id="10" w:name="_Toc45793215"/>
       <w:r>
         <w:rPr>
           <w:rFonts w:hint="cs"/>
           <w:rtl/>
         </w:rPr>
         <w:t>ضرورت تحقیق</w:t>
+      </w:r>
+      <w:bookmarkEnd w:id="10"/>
+    </w:p>
+    <w:p>
+      <w:pPr>
+        <w:pStyle w:val="BodyText"/>
+        <w:rPr>
+          <w:rtl/>
+          <w:lang w:bidi="fa-IR"/>
+        </w:rPr>
+      </w:pPr>
+      <w:r>
+        <w:rPr>
+          <w:rFonts w:hint="cs"/>
+          <w:rtl/>
+          <w:lang w:bidi="fa-IR"/>
+        </w:rPr>
+        <w:t xml:space="preserve">از آن جا که تشخیص به هنگام وقوع حمله در نوزادان می تواند امکان درمان به موقع را فراهم سازد در نتیجه طراحی الگوریتم هایی که بتوانند با صورت خودکار سیگنال </w:t>
+      </w:r>
+      <w:r>
+        <w:rPr>
+          <w:lang w:bidi="fa-IR"/>
+        </w:rPr>
+        <w:t>EEG</w:t>
+      </w:r>
+      <w:r>
+        <w:rPr>
+          <w:rFonts w:hint="cs"/>
+          <w:rtl/>
+          <w:lang w:bidi="fa-IR"/>
+        </w:rPr>
+        <w:t xml:space="preserve"> را خوانده و آن را تحلیل کنند و زمان رخداد تشنج کادر درمان را مطلع سازند بسیار به سیستم درمان بخش های مراقبت ویژه کودکان کمک می کند. </w:t>
+      </w:r>
+    </w:p>
+    <w:p>
+      <w:pPr>
+        <w:pStyle w:val="BodyText"/>
+        <w:rPr>
+          <w:rtl/>
+          <w:lang w:bidi="fa-IR"/>
+        </w:rPr>
+      </w:pPr>
+      <w:r>
+        <w:rPr>
+          <w:rFonts w:hint="cs"/>
+          <w:rtl/>
+          <w:lang w:bidi="fa-IR"/>
+        </w:rPr>
+        <w:t xml:space="preserve">از آن جا که این مهم بر محققین پوشیده نبوده است روش هایی تا کنون برای خل این مسأله ارائه شده است. آن چه در این گزارش سعی بر انجام آن داریم بهتر کردن جدیدترین روش مبتنی بر شبکه های عصبی عمیق پیچشی است. </w:t>
+      </w:r>
+    </w:p>
+    <w:p>
+      <w:pPr>
+        <w:pStyle w:val="Heading2"/>
+        <w:rPr>
+          <w:rtl/>
+        </w:rPr>
+      </w:pPr>
+      <w:bookmarkStart w:id="11" w:name="_Toc45793216"/>
+      <w:r>
+        <w:rPr>
+          <w:rFonts w:hint="cs"/>
+          <w:rtl/>
+        </w:rPr>
+        <w:lastRenderedPageBreak/>
+        <w:t>پیشینه تحقیق</w:t>
       </w:r>
       <w:bookmarkEnd w:id="11"/>
     </w:p>
@@ -6827,7 +6884,7 @@
           <w:rtl/>
           <w:lang w:bidi="fa-IR"/>
         </w:rPr>
-        <w:t xml:space="preserve">از آن جا که تشخیص به هنگام وقوع حمله در نوزادان می تواند امکان درمان به موقع را فراهم سازد در نتیجه طراحی الگوریتم هایی که بتوانند با صورت خودکار سیگنال </w:t>
+        <w:t xml:space="preserve">روش های اولیه تشخیص تشنج از یک سری قانون ها و آستانه های ابتکاری استفاده می کردند. در واقع مشخصات کلینیکی تشنج انگیزه ای بوده است تا به دنبال یک سری ویژگی های مشترک در بین موارد تشنج بوده و از آن ها برای شناسایی تشنج استفاده کرد. پس از شناسایی این ویژگی ها یک پنجره از سیگنال </w:t>
       </w:r>
       <w:r>
         <w:rPr>
@@ -6841,7 +6898,415 @@
           <w:rtl/>
           <w:lang w:bidi="fa-IR"/>
         </w:rPr>
-        <w:t xml:space="preserve"> را خوانده و آن را تحلیل کنند و زمان رخداد تشنج کادر درمان را مطلع سازند بسیار به سیستم درمان بخش های مراقبت ویژه کودکان کمک می کند. </w:t>
+        <w:t xml:space="preserve"> را می توان با استفاده از استخراج ویژگی ها از </w:t>
+      </w:r>
+      <w:r>
+        <w:rPr>
+          <w:rFonts w:hint="cs"/>
+          <w:rtl/>
+          <w:lang w:bidi="fa-IR"/>
+        </w:rPr>
+        <w:t>آن و اعمال آستانه ای به عنوان تشنج یا غیر تشنج دسته بندی کرد.</w:t>
+      </w:r>
+      <w:r>
+        <w:rPr>
+          <w:rFonts w:hint="cs"/>
+          <w:rtl/>
+          <w:lang w:bidi="fa-IR"/>
+        </w:rPr>
+        <w:t xml:space="preserve"> در مراجع</w:t>
+      </w:r>
+      <w:r>
+        <w:rPr>
+          <w:rFonts w:hint="cs"/>
+          <w:rtl/>
+          <w:lang w:bidi="fa-IR"/>
+        </w:rPr>
+        <w:t xml:space="preserve"> </w:t>
+      </w:r>
+      <w:r>
+        <w:rPr>
+          <w:rtl/>
+          <w:lang w:bidi="fa-IR"/>
+        </w:rPr>
+        <w:fldChar w:fldCharType="begin"/>
+      </w:r>
+      <w:r>
+        <w:rPr>
+          <w:rtl/>
+          <w:lang w:bidi="fa-IR"/>
+        </w:rPr>
+        <w:instrText xml:space="preserve"> </w:instrText>
+      </w:r>
+      <w:r>
+        <w:rPr>
+          <w:lang w:bidi="fa-IR"/>
+        </w:rPr>
+        <w:instrText>ADDIN EN.CITE &lt;EndNote&gt;&lt;Cite&gt;&lt;Author&gt;Liu&lt;/Author&gt;&lt;Year&gt;1992&lt;/Year&gt;&lt;RecNum&gt;109&lt;/RecNum&gt;&lt;DisplayText&gt;[2]&lt;/DisplayText&gt;&lt;record&gt;&lt;rec-number&gt;109&lt;/rec-number&gt;&lt;foreign-keys&gt;&lt;key app="EN" db-id="52rwv9wptp5f53erxd3v0v9h9r5wpsxppttr" timestamp="1594794958"&gt;109&lt;/key&gt;&lt;/foreign-keys&gt;&lt;ref-type name="Journal Article"&gt;17&lt;/ref-type&gt;&lt;contributors&gt;&lt;authors&gt;&lt;author&gt;Liu, A&lt;/author&gt;&lt;author&gt;Hahn, JS&lt;/author&gt;&lt;author&gt;Heldt, GP&lt;/author&gt;&lt;author&gt;Coen, RW&lt;/author&gt;&lt;/authors&gt;&lt;/contributors&gt;&lt;titles&gt;&lt;title&gt;Detection of neonatal seizures through computerized EEG analysis&lt;/title&gt;&lt;secondary-title&gt;Electroencephalography and clinical neurophysiology&lt;/secondary-title&gt;&lt;/titles&gt;&lt;periodical&gt;&lt;full-title&gt;Electroencephalography and clinical neurophysiology&lt;/full-title&gt;&lt;/periodical&gt;&lt;pages&gt;30-37&lt;/pages&gt;&lt;volume&gt;82&lt;/volume&gt;&lt;number&gt;1&lt;/number&gt;&lt;dates&gt;&lt;year&gt;1992&lt;/year&gt;&lt;/dates&gt;&lt;isbn&gt;0013-4694&lt;/isbn&gt;&lt;urls&gt;&lt;/urls&gt;&lt;/record&gt;&lt;/Cite&gt;&lt;/EndNote</w:instrText>
+      </w:r>
+      <w:r>
+        <w:rPr>
+          <w:rtl/>
+          <w:lang w:bidi="fa-IR"/>
+        </w:rPr>
+        <w:instrText>&gt;</w:instrText>
+      </w:r>
+      <w:r>
+        <w:rPr>
+          <w:rtl/>
+          <w:lang w:bidi="fa-IR"/>
+        </w:rPr>
+        <w:fldChar w:fldCharType="separate"/>
+      </w:r>
+      <w:r>
+        <w:rPr>
+          <w:noProof/>
+          <w:rtl/>
+          <w:lang w:bidi="fa-IR"/>
+        </w:rPr>
+        <w:t>[</w:t>
+      </w:r>
+      <w:hyperlink w:anchor="_ENREF_2" w:tooltip="Liu, 1992 #109" w:history="1">
+        <w:r>
+          <w:rPr>
+            <w:noProof/>
+            <w:rtl/>
+            <w:lang w:bidi="fa-IR"/>
+          </w:rPr>
+          <w:t>2</w:t>
+        </w:r>
+      </w:hyperlink>
+      <w:r>
+        <w:rPr>
+          <w:noProof/>
+          <w:rtl/>
+          <w:lang w:bidi="fa-IR"/>
+        </w:rPr>
+        <w:t>]</w:t>
+      </w:r>
+      <w:r>
+        <w:rPr>
+          <w:rtl/>
+          <w:lang w:bidi="fa-IR"/>
+        </w:rPr>
+        <w:fldChar w:fldCharType="end"/>
+      </w:r>
+      <w:r>
+        <w:rPr>
+          <w:rFonts w:hint="cs"/>
+          <w:rtl/>
+          <w:lang w:bidi="fa-IR"/>
+        </w:rPr>
+        <w:t xml:space="preserve"> </w:t>
+      </w:r>
+      <w:r>
+        <w:rPr>
+          <w:rtl/>
+          <w:lang w:bidi="fa-IR"/>
+        </w:rPr>
+        <w:fldChar w:fldCharType="begin"/>
+      </w:r>
+      <w:r>
+        <w:rPr>
+          <w:rtl/>
+          <w:lang w:bidi="fa-IR"/>
+        </w:rPr>
+        <w:instrText xml:space="preserve"> </w:instrText>
+      </w:r>
+      <w:r>
+        <w:rPr>
+          <w:lang w:bidi="fa-IR"/>
+        </w:rPr>
+        <w:instrText>ADDIN EN.CITE &lt;EndNote&gt;&lt;Cite&gt;&lt;Author&gt;Gotman&lt;/Author&gt;&lt;Year&gt;1997&lt;/Year&gt;&lt;RecNum&gt;110&lt;/RecNum&gt;&lt;DisplayText&gt;[3]&lt;/DisplayText&gt;&lt;record&gt;&lt;rec-number&gt;110&lt;/rec-number&gt;&lt;foreign-keys&gt;&lt;key app="EN" db-id="52rwv9wptp5f53erxd3v0v9h9r5wpsxppttr" timestamp="1594795528"&gt;110</w:instrText>
+      </w:r>
+      <w:r>
+        <w:rPr>
+          <w:rtl/>
+          <w:lang w:bidi="fa-IR"/>
+        </w:rPr>
+        <w:instrText>&lt;/</w:instrText>
+      </w:r>
+      <w:r>
+        <w:rPr>
+          <w:lang w:bidi="fa-IR"/>
+        </w:rPr>
+        <w:instrText>key&gt;&lt;/foreign-keys&gt;&lt;ref-type name="Journal Article"&gt;17&lt;/ref-type&gt;&lt;contributors&gt;&lt;authors&gt;&lt;author&gt;Gotman, J&lt;/author&gt;&lt;author&gt;Flanagan, D&lt;/author&gt;&lt;author&gt;Zhang, J&lt;/author&gt;&lt;author&gt;Rosenblatt, B&lt;/author&gt;&lt;/authors&gt;&lt;/contributors&gt;&lt;titles&gt;&lt;title&gt;Automatic seizure detection in the newborn: methods and initial evaluation&lt;/title&gt;&lt;secondary-title&gt;Electroencephalography and clinical neurophysiology&lt;/secondary-title&gt;&lt;/titles&gt;&lt;periodical&gt;&lt;full-title&gt;Electroencephalography and clinical neurophysiology&lt;/full-title&gt;&lt;/periodical&gt;&lt;pages&gt;356-362&lt;/pages&gt;&lt;volume&gt;103&lt;/volume&gt;&lt;number&gt;3&lt;/number&gt;&lt;dates&gt;&lt;year&gt;1997&lt;/year&gt;&lt;/dates&gt;&lt;isbn&gt;0013-4694&lt;/isbn&gt;&lt;urls&gt;&lt;/urls&gt;&lt;/record&gt;&lt;/Cite&gt;&lt;/EndNote</w:instrText>
+      </w:r>
+      <w:r>
+        <w:rPr>
+          <w:rtl/>
+          <w:lang w:bidi="fa-IR"/>
+        </w:rPr>
+        <w:instrText>&gt;</w:instrText>
+      </w:r>
+      <w:r>
+        <w:rPr>
+          <w:rtl/>
+          <w:lang w:bidi="fa-IR"/>
+        </w:rPr>
+        <w:fldChar w:fldCharType="separate"/>
+      </w:r>
+      <w:r>
+        <w:rPr>
+          <w:noProof/>
+          <w:rtl/>
+          <w:lang w:bidi="fa-IR"/>
+        </w:rPr>
+        <w:t>[</w:t>
+      </w:r>
+      <w:hyperlink w:anchor="_ENREF_3" w:tooltip="Gotman, 1997 #110" w:history="1">
+        <w:r>
+          <w:rPr>
+            <w:noProof/>
+            <w:rtl/>
+            <w:lang w:bidi="fa-IR"/>
+          </w:rPr>
+          <w:t>3</w:t>
+        </w:r>
+      </w:hyperlink>
+      <w:r>
+        <w:rPr>
+          <w:noProof/>
+          <w:rtl/>
+          <w:lang w:bidi="fa-IR"/>
+        </w:rPr>
+        <w:t>]</w:t>
+      </w:r>
+      <w:r>
+        <w:rPr>
+          <w:rtl/>
+          <w:lang w:bidi="fa-IR"/>
+        </w:rPr>
+        <w:fldChar w:fldCharType="end"/>
+      </w:r>
+      <w:r>
+        <w:rPr>
+          <w:lang w:bidi="fa-IR"/>
+        </w:rPr>
+        <w:t xml:space="preserve"> </w:t>
+      </w:r>
+      <w:r>
+        <w:rPr>
+          <w:rFonts w:hint="cs"/>
+          <w:rtl/>
+          <w:lang w:bidi="fa-IR"/>
+        </w:rPr>
+        <w:t xml:space="preserve"> و </w:t>
+      </w:r>
+      <w:r>
+        <w:rPr>
+          <w:rtl/>
+          <w:lang w:bidi="fa-IR"/>
+        </w:rPr>
+        <w:fldChar w:fldCharType="begin"/>
+      </w:r>
+      <w:r>
+        <w:rPr>
+          <w:rtl/>
+          <w:lang w:bidi="fa-IR"/>
+        </w:rPr>
+        <w:instrText xml:space="preserve"> </w:instrText>
+      </w:r>
+      <w:r>
+        <w:rPr>
+          <w:lang w:bidi="fa-IR"/>
+        </w:rPr>
+        <w:instrText>ADDIN EN.CITE &lt;EndNote&gt;&lt;Cite&gt;&lt;Author&gt;Celka&lt;/Author&gt;&lt;Year&gt;2002&lt;/Year&gt;&lt;RecNum&gt;111&lt;/RecNum&gt;&lt;DisplayText&gt;[4]&lt;/DisplayText&gt;&lt;record&gt;&lt;rec-number&gt;111&lt;/rec-number&gt;&lt;foreign-keys&gt;&lt;key app="EN" db-id="52rwv9wptp5f53erxd3v0v9h9r5wpsxppttr" timestamp="1594795730"&gt;111</w:instrText>
+      </w:r>
+      <w:r>
+        <w:rPr>
+          <w:rtl/>
+          <w:lang w:bidi="fa-IR"/>
+        </w:rPr>
+        <w:instrText>&lt;/</w:instrText>
+      </w:r>
+      <w:r>
+        <w:rPr>
+          <w:lang w:bidi="fa-IR"/>
+        </w:rPr>
+        <w:instrText>key&gt;&lt;/foreign-keys&gt;&lt;ref-type name="Journal Article"&gt;17&lt;/ref-type&gt;&lt;contributors&gt;&lt;authors&gt;&lt;author&gt;Celka, Patrick&lt;/author&gt;&lt;author&gt;Colditz, Paul&lt;/author&gt;&lt;/authors&gt;&lt;/contributors&gt;&lt;titles&gt;&lt;title&gt;A computer-aided detection of EEG seizures in infants: a singular</w:instrText>
+      </w:r>
+      <w:r>
+        <w:rPr>
+          <w:rtl/>
+          <w:lang w:bidi="fa-IR"/>
+        </w:rPr>
+        <w:instrText>-</w:instrText>
+      </w:r>
+      <w:r>
+        <w:rPr>
+          <w:lang w:bidi="fa-IR"/>
+        </w:rPr>
+        <w:instrText>spectrum approach and performance comparison&lt;/title&gt;&lt;secondary-title&gt;IEEE transactions on biomedical engineering&lt;/secondary-title&gt;&lt;/titles&gt;&lt;periodical&gt;&lt;full-title&gt;IEEE transactions on biomedical engineering&lt;/full-title&gt;&lt;/periodical&gt;&lt;pages&gt;455-462&lt;/pages</w:instrText>
+      </w:r>
+      <w:r>
+        <w:rPr>
+          <w:rtl/>
+          <w:lang w:bidi="fa-IR"/>
+        </w:rPr>
+        <w:instrText>&gt;&lt;</w:instrText>
+      </w:r>
+      <w:r>
+        <w:rPr>
+          <w:lang w:bidi="fa-IR"/>
+        </w:rPr>
+        <w:instrText>volume&gt;49&lt;/volume&gt;&lt;number&gt;5&lt;/number&gt;&lt;dates&gt;&lt;year&gt;2002&lt;/year&gt;&lt;/dates&gt;&lt;isbn&gt;0018-9294&lt;/isbn&gt;&lt;urls&gt;&lt;/urls&gt;&lt;/record&gt;&lt;/Cite&gt;&lt;/EndNote</w:instrText>
+      </w:r>
+      <w:r>
+        <w:rPr>
+          <w:rtl/>
+          <w:lang w:bidi="fa-IR"/>
+        </w:rPr>
+        <w:instrText>&gt;</w:instrText>
+      </w:r>
+      <w:r>
+        <w:rPr>
+          <w:rtl/>
+          <w:lang w:bidi="fa-IR"/>
+        </w:rPr>
+        <w:fldChar w:fldCharType="separate"/>
+      </w:r>
+      <w:r>
+        <w:rPr>
+          <w:noProof/>
+          <w:rtl/>
+          <w:lang w:bidi="fa-IR"/>
+        </w:rPr>
+        <w:t>[</w:t>
+      </w:r>
+      <w:hyperlink w:anchor="_ENREF_4" w:tooltip="Celka, 2002 #111" w:history="1">
+        <w:r>
+          <w:rPr>
+            <w:noProof/>
+            <w:rtl/>
+            <w:lang w:bidi="fa-IR"/>
+          </w:rPr>
+          <w:t>4</w:t>
+        </w:r>
+      </w:hyperlink>
+      <w:r>
+        <w:rPr>
+          <w:noProof/>
+          <w:rtl/>
+          <w:lang w:bidi="fa-IR"/>
+        </w:rPr>
+        <w:t>]</w:t>
+      </w:r>
+      <w:r>
+        <w:rPr>
+          <w:rtl/>
+          <w:lang w:bidi="fa-IR"/>
+        </w:rPr>
+        <w:fldChar w:fldCharType="end"/>
+      </w:r>
+      <w:r>
+        <w:rPr>
+          <w:rFonts w:hint="cs"/>
+          <w:rtl/>
+          <w:lang w:bidi="fa-IR"/>
+        </w:rPr>
+        <w:t xml:space="preserve"> نمونه هایی از این روش ها را می توانید مشاهده کنید. هم چنین در مقاله </w:t>
+      </w:r>
+      <w:r>
+        <w:rPr>
+          <w:rtl/>
+          <w:lang w:bidi="fa-IR"/>
+        </w:rPr>
+        <w:fldChar w:fldCharType="begin"/>
+      </w:r>
+      <w:r>
+        <w:rPr>
+          <w:rtl/>
+          <w:lang w:bidi="fa-IR"/>
+        </w:rPr>
+        <w:instrText xml:space="preserve"> </w:instrText>
+      </w:r>
+      <w:r>
+        <w:rPr>
+          <w:lang w:bidi="fa-IR"/>
+        </w:rPr>
+        <w:instrText>ADDIN EN.CITE &lt;EndNote&gt;&lt;Cite&gt;&lt;Author&gt;Faul&lt;/Author&gt;&lt;Year&gt;2005&lt;/Year&gt;&lt;RecNum&gt;112&lt;/RecNum&gt;&lt;DisplayText&gt;[5]&lt;/DisplayText&gt;&lt;record&gt;&lt;rec-number&gt;112&lt;/rec-number&gt;&lt;foreign-keys&gt;&lt;key app="EN" db-id="52rwv9wptp5f53erxd3v0v9h9r5wpsxppttr" timestamp="1594795836"&gt;112</w:instrText>
+      </w:r>
+      <w:r>
+        <w:rPr>
+          <w:rtl/>
+          <w:lang w:bidi="fa-IR"/>
+        </w:rPr>
+        <w:instrText>&lt;/</w:instrText>
+      </w:r>
+      <w:r>
+        <w:rPr>
+          <w:lang w:bidi="fa-IR"/>
+        </w:rPr>
+        <w:instrText>key&gt;&lt;/foreign-keys&gt;&lt;ref-type name="Journal Article"&gt;17&lt;/ref-type&gt;&lt;contributors&gt;&lt;authors&gt;&lt;author&gt;Faul, Stephen&lt;/author&gt;&lt;author&gt;Boylan, Geraldine&lt;/author&gt;&lt;author&gt;Connolly, Sean&lt;/author&gt;&lt;author&gt;Marnane, Liam&lt;/author&gt;&lt;author&gt;Lightbody, Gordon&lt;/author&gt;&lt;/authors&gt;&lt;/contributors&gt;&lt;titles&gt;&lt;title&gt;An evaluation of automated neonatal seizure detection methods&lt;/title&gt;&lt;secondary-title&gt;Clinical Neurophysiology&lt;/secondary-title&gt;&lt;/titles&gt;&lt;periodical&gt;&lt;full-title&gt;Clinical Neurophysiology&lt;/full-title&gt;&lt;/periodical&gt;&lt;pages&gt;1533</w:instrText>
+      </w:r>
+      <w:r>
+        <w:rPr>
+          <w:rtl/>
+          <w:lang w:bidi="fa-IR"/>
+        </w:rPr>
+        <w:instrText>-1541&lt;/</w:instrText>
+      </w:r>
+      <w:r>
+        <w:rPr>
+          <w:lang w:bidi="fa-IR"/>
+        </w:rPr>
+        <w:instrText>pages&gt;&lt;volume&gt;116&lt;/volume&gt;&lt;number&gt;7&lt;/number&gt;&lt;dates&gt;&lt;year&gt;2005&lt;/year&gt;&lt;/dates&gt;&lt;isbn&gt;1388-2457&lt;/isbn&gt;&lt;urls&gt;&lt;/urls&gt;&lt;/record&gt;&lt;/Cite&gt;&lt;/EndNote</w:instrText>
+      </w:r>
+      <w:r>
+        <w:rPr>
+          <w:rtl/>
+          <w:lang w:bidi="fa-IR"/>
+        </w:rPr>
+        <w:instrText>&gt;</w:instrText>
+      </w:r>
+      <w:r>
+        <w:rPr>
+          <w:rtl/>
+          <w:lang w:bidi="fa-IR"/>
+        </w:rPr>
+        <w:fldChar w:fldCharType="separate"/>
+      </w:r>
+      <w:r>
+        <w:rPr>
+          <w:noProof/>
+          <w:rtl/>
+          <w:lang w:bidi="fa-IR"/>
+        </w:rPr>
+        <w:t>[</w:t>
+      </w:r>
+      <w:hyperlink w:anchor="_ENREF_5" w:tooltip="Faul, 2005 #112" w:history="1">
+        <w:r>
+          <w:rPr>
+            <w:noProof/>
+            <w:rtl/>
+            <w:lang w:bidi="fa-IR"/>
+          </w:rPr>
+          <w:t>5</w:t>
+        </w:r>
+      </w:hyperlink>
+      <w:r>
+        <w:rPr>
+          <w:noProof/>
+          <w:rtl/>
+          <w:lang w:bidi="fa-IR"/>
+        </w:rPr>
+        <w:t>]</w:t>
+      </w:r>
+      <w:r>
+        <w:rPr>
+          <w:rtl/>
+          <w:lang w:bidi="fa-IR"/>
+        </w:rPr>
+        <w:fldChar w:fldCharType="end"/>
+      </w:r>
+      <w:r>
+        <w:rPr>
+          <w:rFonts w:hint="cs"/>
+          <w:rtl/>
+          <w:lang w:bidi="fa-IR"/>
+        </w:rPr>
+        <w:t xml:space="preserve"> سه روش که بر همین اساس ارائه شده اند را با یکدیگر مقایسه کرده است. نتایج آزمایش های انجام شده نشان می دهد که هر الگوریت مبرای شناسایی الگوهای مشخصی از تشنج خوب عمل می کنند. در حالی که به علت تنوع بالای الگوهای تشنج نمی توان از این روش ها حداقل به صورت عملی در کلینیک ها استفاده نمود. </w:t>
       </w:r>
     </w:p>
     <w:p>
@@ -6858,42 +7323,554 @@
           <w:rtl/>
           <w:lang w:bidi="fa-IR"/>
         </w:rPr>
-        <w:t xml:space="preserve">از آن جا که این مهم بر محققین پوشیده نبوده است روش هایی تا کنون برای خل این مسأله ارائه شده است. آن چه در این گزارش سعی بر انجام آن داریم بهتر کردن جدیدترین روش مبتنی بر شبکه های عصبی عمیق پیچشی است. </w:t>
+        <w:t>سپس از الگوریتم های پیچیده داده محور یادگیری ماشین برای دسته بندی استفاده شد. الگوریتم های داده محور با استفاده از ویژگی هایی که قبلا تولید شده بود و استفاده از طبقه بند های مختلف مانند ماشین بردار پشتیبان و شبکه های ععصبی مصنوعی برای یافتن تشنج در سیگنال استفاده کردند</w:t>
+      </w:r>
+      <w:r>
+        <w:rPr>
+          <w:rFonts w:hint="cs"/>
+          <w:rtl/>
+          <w:lang w:bidi="fa-IR"/>
+        </w:rPr>
+        <w:t xml:space="preserve"> </w:t>
+      </w:r>
+      <w:r>
+        <w:rPr>
+          <w:rtl/>
+          <w:lang w:bidi="fa-IR"/>
+        </w:rPr>
+        <w:fldChar w:fldCharType="begin"/>
+      </w:r>
+      <w:r>
+        <w:rPr>
+          <w:rtl/>
+          <w:lang w:bidi="fa-IR"/>
+        </w:rPr>
+        <w:instrText xml:space="preserve"> </w:instrText>
+      </w:r>
+      <w:r>
+        <w:rPr>
+          <w:lang w:bidi="fa-IR"/>
+        </w:rPr>
+        <w:instrText>ADDIN EN.CITE &lt;EndNote&gt;&lt;Cite&gt;&lt;Author&gt;Thomas&lt;/Author&gt;&lt;Year&gt;2012&lt;/Year&gt;&lt;RecNum&gt;114&lt;/RecNum&gt;&lt;DisplayText&gt;[6, 7]&lt;/DisplayText&gt;&lt;record&gt;&lt;rec-number&gt;114&lt;/rec-number&gt;&lt;foreign-keys&gt;&lt;key app="EN" db-id="52rwv9wptp5f53erxd3v0v9h9r5wpsxppttr" timestamp="1594822282</w:instrText>
+      </w:r>
+      <w:r>
+        <w:rPr>
+          <w:rtl/>
+          <w:lang w:bidi="fa-IR"/>
+        </w:rPr>
+        <w:instrText>"&gt;114&lt;/</w:instrText>
+      </w:r>
+      <w:r>
+        <w:rPr>
+          <w:lang w:bidi="fa-IR"/>
+        </w:rPr>
+        <w:instrText>key&gt;&lt;/foreign-keys&gt;&lt;ref-type name="Journal Article"&gt;17&lt;/ref-type&gt;&lt;contributors&gt;&lt;authors&gt;&lt;author&gt;Thomas, Eoin M&lt;/author&gt;&lt;author&gt;Temko, Andriy&lt;/author&gt;&lt;author&gt;Marnane, William P&lt;/author&gt;&lt;author&gt;Boylan, Geraldine B&lt;/author&gt;&lt;author&gt;Lightbody, Gordon&lt;/author&gt;&lt;/authors&gt;&lt;/contributors&gt;&lt;titles&gt;&lt;title&gt;Discriminative and generative classification techniques applied to automated neonatal seizure detection&lt;/title&gt;&lt;secondary-title&gt;IEEE journal of biomedical and health informatics&lt;/secondary-title&gt;&lt;/titles&gt;&lt;periodical&gt;&lt;full-title&gt;IEEE journal of biomedical and health informatics&lt;/full-title&gt;&lt;/periodical&gt;&lt;pages&gt;297-304&lt;/pages&gt;&lt;volume&gt;17&lt;/volume&gt;&lt;number&gt;2&lt;/number&gt;&lt;dates&gt;&lt;year&gt;2012&lt;/year&gt;&lt;/dates&gt;&lt;isbn&gt;2168-2194&lt;/isbn&gt;&lt;urls&gt;&lt;/urls&gt;&lt;/record&gt;&lt;/Cite&gt;&lt;Cite&gt;&lt;Author&gt;Aarabi</w:instrText>
+      </w:r>
+      <w:r>
+        <w:rPr>
+          <w:rtl/>
+          <w:lang w:bidi="fa-IR"/>
+        </w:rPr>
+        <w:instrText>&lt;/</w:instrText>
+      </w:r>
+      <w:r>
+        <w:rPr>
+          <w:lang w:bidi="fa-IR"/>
+        </w:rPr>
+        <w:instrText>Author&gt;&lt;Year&gt;2007&lt;/Year&gt;&lt;RecNum&gt;113&lt;/RecNum&gt;&lt;record&gt;&lt;rec-number&gt;113&lt;/rec-number&gt;&lt;foreign-keys&gt;&lt;key app="EN" db-id="52rwv9wptp5f53erxd3v0v9h9r5wpsxppttr" timestamp="1594822218"&gt;113&lt;/key&gt;&lt;/foreign-keys&gt;&lt;ref-type name="Journal Article"&gt;17&lt;/ref-type&gt;&lt;contributors&gt;&lt;authors&gt;&lt;author&gt;Aarabi, Ardalan&lt;/author&gt;&lt;author&gt;Grebe, Reinhard&lt;/author&gt;&lt;author&gt;Wallois, Fabrice&lt;/author&gt;&lt;/authors&gt;&lt;/contributors&gt;&lt;titles&gt;&lt;title&gt;A multistage knowledge-based system for EEG seizure detection in newborn infants&lt;/title&gt;&lt;secondary-title&gt;Clinical Neurophysiology&lt;/secondary-title&gt;&lt;/titles&gt;&lt;periodical&gt;&lt;full-title&gt;Clinical Neurophysiology&lt;/full-title&gt;&lt;/periodical&gt;&lt;pages&gt;2781-2797&lt;/pages&gt;&lt;volume&gt;118&lt;/volume&gt;&lt;number&gt;12&lt;/number&gt;&lt;dates&gt;&lt;year&gt;2007&lt;/year&gt;&lt;/dates&gt;&lt;isbn&gt;1388-2457&lt;/isbn&gt;&lt;urls&gt;&lt;/urls&gt;&lt;/record&gt;&lt;/Cite&gt;&lt;/EndNote</w:instrText>
+      </w:r>
+      <w:r>
+        <w:rPr>
+          <w:rtl/>
+          <w:lang w:bidi="fa-IR"/>
+        </w:rPr>
+        <w:instrText>&gt;</w:instrText>
+      </w:r>
+      <w:r>
+        <w:rPr>
+          <w:rtl/>
+          <w:lang w:bidi="fa-IR"/>
+        </w:rPr>
+        <w:fldChar w:fldCharType="separate"/>
+      </w:r>
+      <w:r>
+        <w:rPr>
+          <w:noProof/>
+          <w:rtl/>
+          <w:lang w:bidi="fa-IR"/>
+        </w:rPr>
+        <w:t>[</w:t>
+      </w:r>
+      <w:hyperlink w:anchor="_ENREF_6" w:tooltip="Thomas, 2012 #114" w:history="1">
+        <w:r>
+          <w:rPr>
+            <w:noProof/>
+            <w:rtl/>
+            <w:lang w:bidi="fa-IR"/>
+          </w:rPr>
+          <w:t>6</w:t>
+        </w:r>
+      </w:hyperlink>
+      <w:r>
+        <w:rPr>
+          <w:noProof/>
+          <w:rtl/>
+          <w:lang w:bidi="fa-IR"/>
+        </w:rPr>
+        <w:t xml:space="preserve">, </w:t>
+      </w:r>
+      <w:hyperlink w:anchor="_ENREF_7" w:tooltip="Aarabi, 2007 #113" w:history="1">
+        <w:r>
+          <w:rPr>
+            <w:noProof/>
+            <w:rtl/>
+            <w:lang w:bidi="fa-IR"/>
+          </w:rPr>
+          <w:t>7</w:t>
+        </w:r>
+      </w:hyperlink>
+      <w:r>
+        <w:rPr>
+          <w:noProof/>
+          <w:rtl/>
+          <w:lang w:bidi="fa-IR"/>
+        </w:rPr>
+        <w:t>]</w:t>
+      </w:r>
+      <w:r>
+        <w:rPr>
+          <w:rtl/>
+          <w:lang w:bidi="fa-IR"/>
+        </w:rPr>
+        <w:fldChar w:fldCharType="end"/>
+      </w:r>
+      <w:r>
+        <w:rPr>
+          <w:rFonts w:hint="cs"/>
+          <w:rtl/>
+          <w:lang w:bidi="fa-IR"/>
+        </w:rPr>
+        <w:t>.</w:t>
+      </w:r>
+      <w:r>
+        <w:rPr>
+          <w:rFonts w:hint="cs"/>
+          <w:rtl/>
+          <w:lang w:bidi="fa-IR"/>
+        </w:rPr>
+        <w:t xml:space="preserve"> </w:t>
       </w:r>
     </w:p>
     <w:p>
       <w:pPr>
-        <w:pStyle w:val="Heading2"/>
-        <w:rPr>
-          <w:rtl/>
-        </w:rPr>
-      </w:pPr>
-      <w:bookmarkStart w:id="12" w:name="_Toc45793216"/>
-      <w:r>
-        <w:rPr>
-          <w:rFonts w:hint="cs"/>
-          <w:rtl/>
-        </w:rPr>
-        <w:lastRenderedPageBreak/>
-        <w:t>پیشینه تحقیق</w:t>
-      </w:r>
-      <w:bookmarkEnd w:id="12"/>
+        <w:pStyle w:val="BodyText"/>
+        <w:rPr>
+          <w:rtl/>
+          <w:lang w:bidi="fa-IR"/>
+        </w:rPr>
+      </w:pPr>
+      <w:r>
+        <w:rPr>
+          <w:rFonts w:hint="cs"/>
+          <w:rtl/>
+          <w:lang w:bidi="fa-IR"/>
+        </w:rPr>
+        <w:t>در روش های فوق الگوریتم یادگیری ماشین بر روی ویژگی ها</w:t>
+      </w:r>
+      <w:r>
+        <w:rPr>
+          <w:rFonts w:hint="cs"/>
+          <w:rtl/>
+          <w:lang w:bidi="fa-IR"/>
+        </w:rPr>
+        <w:t>ی</w:t>
+      </w:r>
+      <w:r>
+        <w:rPr>
+          <w:rFonts w:hint="cs"/>
+          <w:rtl/>
+          <w:lang w:bidi="fa-IR"/>
+        </w:rPr>
+        <w:t xml:space="preserve"> استخراج شده پردازش را انجام می دهند که خود نیاز به دانشی از سیگنال </w:t>
+      </w:r>
+      <w:r>
+        <w:rPr>
+          <w:lang w:bidi="fa-IR"/>
+        </w:rPr>
+        <w:t>EEG</w:t>
+      </w:r>
+      <w:r>
+        <w:rPr>
+          <w:rFonts w:hint="cs"/>
+          <w:rtl/>
+          <w:lang w:bidi="fa-IR"/>
+        </w:rPr>
+        <w:t xml:space="preserve"> نوازد </w:t>
+      </w:r>
+      <w:r>
+        <w:rPr>
+          <w:rFonts w:hint="cs"/>
+          <w:rtl/>
+          <w:lang w:bidi="fa-IR"/>
+        </w:rPr>
+        <w:t>دارد</w:t>
+      </w:r>
+      <w:r>
+        <w:rPr>
+          <w:rFonts w:hint="cs"/>
+          <w:rtl/>
+          <w:lang w:bidi="fa-IR"/>
+        </w:rPr>
+        <w:t xml:space="preserve">. </w:t>
+      </w:r>
+      <w:r>
+        <w:rPr>
+          <w:rFonts w:hint="cs"/>
+          <w:rtl/>
+          <w:lang w:bidi="fa-IR"/>
+        </w:rPr>
+        <w:t xml:space="preserve">یکی از الگوریتم هایی که تعدادی از ویژگی های ساده را در یک چارچوب طبقه بندی ترکیب می کند کار </w:t>
+      </w:r>
+      <w:r>
+        <w:rPr>
+          <w:rtl/>
+          <w:lang w:bidi="fa-IR"/>
+        </w:rPr>
+        <w:fldChar w:fldCharType="begin"/>
+      </w:r>
+      <w:r>
+        <w:rPr>
+          <w:rtl/>
+          <w:lang w:bidi="fa-IR"/>
+        </w:rPr>
+        <w:instrText xml:space="preserve"> </w:instrText>
+      </w:r>
+      <w:r>
+        <w:rPr>
+          <w:lang w:bidi="fa-IR"/>
+        </w:rPr>
+        <w:instrText>ADDIN EN.CITE &lt;EndNote&gt;&lt;Cite&gt;&lt;Author&gt;Temko&lt;/Author&gt;&lt;Year&gt;2015&lt;/Year&gt;&lt;RecNum&gt;115&lt;/RecNum&gt;&lt;DisplayText&gt;[8]&lt;/DisplayText&gt;&lt;record&gt;&lt;rec-number&gt;115&lt;/rec-number&gt;&lt;foreign-keys&gt;&lt;key app="EN" db-id="52rwv9wptp5f53erxd3v0v9h9r5wpsxppttr" timestamp="1594826991"&gt;115</w:instrText>
+      </w:r>
+      <w:r>
+        <w:rPr>
+          <w:rtl/>
+          <w:lang w:bidi="fa-IR"/>
+        </w:rPr>
+        <w:instrText>&lt;/</w:instrText>
+      </w:r>
+      <w:r>
+        <w:rPr>
+          <w:lang w:bidi="fa-IR"/>
+        </w:rPr>
+        <w:instrText>key&gt;&lt;/foreign-keys&gt;&lt;ref-type name="Journal Article"&gt;17&lt;/ref-type&gt;&lt;contributors&gt;&lt;authors&gt;&lt;author&gt;Temko, Andriy&lt;/author&gt;&lt;author&gt;Marnane, William&lt;/author&gt;&lt;author&gt;Boylan, Geraldine&lt;/author&gt;&lt;author&gt;Lightbody, Gordon&lt;/author&gt;&lt;/authors&gt;&lt;/contributors&gt;&lt;titles&gt;&lt;title&gt;Clinical implementation of a neonatal seizure detection algorithm&lt;/title&gt;&lt;secondary-title&gt;Decision support systems&lt;/secondary-title&gt;&lt;/titles&gt;&lt;periodical&gt;&lt;full-title&gt;Decision support systems&lt;/full-title&gt;&lt;/periodical&gt;&lt;pages&gt;86-96&lt;/pages&gt;&lt;volume&gt;70&lt;/volume&gt;&lt;dates&gt;&lt;year&gt;2015&lt;/year&gt;&lt;/dates&gt;&lt;isbn&gt;0167-9236&lt;/isbn&gt;&lt;urls&gt;&lt;/urls&gt;&lt;/record&gt;&lt;/Cite&gt;&lt;/EndNote</w:instrText>
+      </w:r>
+      <w:r>
+        <w:rPr>
+          <w:rtl/>
+          <w:lang w:bidi="fa-IR"/>
+        </w:rPr>
+        <w:instrText>&gt;</w:instrText>
+      </w:r>
+      <w:r>
+        <w:rPr>
+          <w:rtl/>
+          <w:lang w:bidi="fa-IR"/>
+        </w:rPr>
+        <w:fldChar w:fldCharType="separate"/>
+      </w:r>
+      <w:r>
+        <w:rPr>
+          <w:noProof/>
+          <w:rtl/>
+          <w:lang w:bidi="fa-IR"/>
+        </w:rPr>
+        <w:t>[</w:t>
+      </w:r>
+      <w:hyperlink w:anchor="_ENREF_8" w:tooltip="Temko, 2015 #115" w:history="1">
+        <w:r>
+          <w:rPr>
+            <w:noProof/>
+            <w:rtl/>
+            <w:lang w:bidi="fa-IR"/>
+          </w:rPr>
+          <w:t>8</w:t>
+        </w:r>
+      </w:hyperlink>
+      <w:r>
+        <w:rPr>
+          <w:noProof/>
+          <w:rtl/>
+          <w:lang w:bidi="fa-IR"/>
+        </w:rPr>
+        <w:t>]</w:t>
+      </w:r>
+      <w:r>
+        <w:rPr>
+          <w:rtl/>
+          <w:lang w:bidi="fa-IR"/>
+        </w:rPr>
+        <w:fldChar w:fldCharType="end"/>
+      </w:r>
+      <w:r>
+        <w:rPr>
+          <w:rFonts w:hint="cs"/>
+          <w:rtl/>
+          <w:lang w:bidi="fa-IR"/>
+        </w:rPr>
+        <w:t xml:space="preserve"> است. تحقیقات دیگری نیز سعی بر یافتن ویژگی</w:t>
+      </w:r>
+      <w:r>
+        <w:rPr>
+          <w:rFonts w:hint="eastAsia"/>
+          <w:rtl/>
+          <w:lang w:bidi="fa-IR"/>
+        </w:rPr>
+        <w:t>‌</w:t>
+      </w:r>
+      <w:r>
+        <w:rPr>
+          <w:rFonts w:hint="cs"/>
+          <w:rtl/>
+          <w:lang w:bidi="fa-IR"/>
+        </w:rPr>
+        <w:t>های پیچیده</w:t>
+      </w:r>
+      <w:r>
+        <w:rPr>
+          <w:rFonts w:hint="eastAsia"/>
+          <w:rtl/>
+          <w:lang w:bidi="fa-IR"/>
+        </w:rPr>
+        <w:t>‌</w:t>
+      </w:r>
+      <w:r>
+        <w:rPr>
+          <w:rFonts w:hint="cs"/>
+          <w:rtl/>
+          <w:lang w:bidi="fa-IR"/>
+        </w:rPr>
+        <w:t>تر برای بهبود عملکرد سیستم داشته</w:t>
+      </w:r>
+      <w:r>
+        <w:rPr>
+          <w:rFonts w:hint="eastAsia"/>
+          <w:rtl/>
+          <w:lang w:bidi="fa-IR"/>
+        </w:rPr>
+        <w:t>‌</w:t>
+      </w:r>
+      <w:r>
+        <w:rPr>
+          <w:rFonts w:hint="cs"/>
+          <w:rtl/>
+          <w:lang w:bidi="fa-IR"/>
+        </w:rPr>
+        <w:t>اند، توصیفات پیچیده</w:t>
+      </w:r>
+      <w:r>
+        <w:rPr>
+          <w:rFonts w:hint="eastAsia"/>
+          <w:rtl/>
+          <w:lang w:bidi="fa-IR"/>
+        </w:rPr>
+        <w:t>‌</w:t>
+      </w:r>
+      <w:r>
+        <w:rPr>
+          <w:rFonts w:hint="cs"/>
+          <w:rtl/>
+          <w:lang w:bidi="fa-IR"/>
+        </w:rPr>
+        <w:t>ای مبتنی بر نظریه آشوب و آنالیز زمان فرکانس نیز برای یافتن ویژگی که بتواند بین کلاس</w:t>
+      </w:r>
+      <w:r>
+        <w:rPr>
+          <w:rFonts w:hint="eastAsia"/>
+          <w:rtl/>
+          <w:lang w:bidi="fa-IR"/>
+        </w:rPr>
+        <w:t>‌</w:t>
+      </w:r>
+      <w:r>
+        <w:rPr>
+          <w:rFonts w:hint="cs"/>
+          <w:rtl/>
+          <w:lang w:bidi="fa-IR"/>
+        </w:rPr>
+        <w:t xml:space="preserve">های تشنج و غیر تشنج تمایز قائل شود نیز انجام </w:t>
+      </w:r>
+      <w:r>
+        <w:rPr>
+          <w:rFonts w:hint="cs"/>
+          <w:rtl/>
+          <w:lang w:bidi="fa-IR"/>
+        </w:rPr>
+        <w:t xml:space="preserve">شده است </w:t>
+      </w:r>
+      <w:r>
+        <w:rPr>
+          <w:rtl/>
+          <w:lang w:bidi="fa-IR"/>
+        </w:rPr>
+        <w:fldChar w:fldCharType="begin"/>
+      </w:r>
+      <w:r>
+        <w:rPr>
+          <w:rtl/>
+          <w:lang w:bidi="fa-IR"/>
+        </w:rPr>
+        <w:instrText xml:space="preserve"> </w:instrText>
+      </w:r>
+      <w:r>
+        <w:rPr>
+          <w:lang w:bidi="fa-IR"/>
+        </w:rPr>
+        <w:instrText>ADDIN EN.CITE &lt;EndNote&gt;&lt;Cite&gt;&lt;Author&gt;Faul&lt;/Author&gt;&lt;Year&gt;2005&lt;/Year&gt;&lt;RecNum&gt;117&lt;/RecNum&gt;&lt;DisplayText&gt;[9, 10]&lt;/DisplayText&gt;&lt;record&gt;&lt;rec-number&gt;117&lt;/rec-number&gt;&lt;foreign-keys&gt;&lt;key app="EN" db-id="52rwv9wptp5f53erxd3v0v9h9r5wpsxppttr" timestamp="1594828169"&gt;1</w:instrText>
+      </w:r>
+      <w:r>
+        <w:rPr>
+          <w:rtl/>
+          <w:lang w:bidi="fa-IR"/>
+        </w:rPr>
+        <w:instrText>17&lt;/</w:instrText>
+      </w:r>
+      <w:r>
+        <w:rPr>
+          <w:lang w:bidi="fa-IR"/>
+        </w:rPr>
+        <w:instrText>key&gt;&lt;/foreign-keys&gt;&lt;ref-type name="Conference Proceedings"&gt;10&lt;/ref-type&gt;&lt;contributors&gt;&lt;authors&gt;&lt;author&gt;Faul, Stephen&lt;/author&gt;&lt;author&gt;Boylan, Geraldine&lt;/author&gt;&lt;author&gt;Connolly, Sean&lt;/author&gt;&lt;author&gt;Marnane, William&lt;/author&gt;&lt;author&gt;Lightbody, Gordon&lt;/author&gt;&lt;/authors&gt;&lt;/contributors&gt;&lt;titles&gt;&lt;title&gt;Chaos theory analysis of the newborn EEG-is it worth the wait?&lt;/title&gt;&lt;secondary-title&gt;IEEE International Workshop on Intelligent Signal Processing, 2005.&lt;/secondary-title&gt;&lt;/titles&gt;&lt;pages&gt;381-386&lt;/pages&gt;&lt;dates</w:instrText>
+      </w:r>
+      <w:r>
+        <w:rPr>
+          <w:rtl/>
+          <w:lang w:bidi="fa-IR"/>
+        </w:rPr>
+        <w:instrText>&gt;&lt;</w:instrText>
+      </w:r>
+      <w:r>
+        <w:rPr>
+          <w:lang w:bidi="fa-IR"/>
+        </w:rPr>
+        <w:instrText>year&gt;2005&lt;/year&gt;&lt;/dates&gt;&lt;publisher&gt;IEEE&lt;/publisher&gt;&lt;isbn&gt;078039030X&lt;/isbn&gt;&lt;urls&gt;&lt;/urls&gt;&lt;/record&gt;&lt;/Cite&gt;&lt;Cite&gt;&lt;Author&gt;Tapani&lt;/Author&gt;&lt;Year&gt;2019&lt;/Year&gt;&lt;RecNum&gt;116&lt;/RecNum&gt;&lt;record&gt;&lt;rec-number&gt;116&lt;/rec-number&gt;&lt;foreign-keys&gt;&lt;key app="EN" db-id="52rwv9wptp5f5</w:instrText>
+      </w:r>
+      <w:r>
+        <w:rPr>
+          <w:rtl/>
+          <w:lang w:bidi="fa-IR"/>
+        </w:rPr>
+        <w:instrText>3</w:instrText>
+      </w:r>
+      <w:r>
+        <w:rPr>
+          <w:lang w:bidi="fa-IR"/>
+        </w:rPr>
+        <w:instrText>erxd3v0v9h9r5wpsxppttr" timestamp="1594827995"&gt;116&lt;/key&gt;&lt;/foreign-keys&gt;&lt;ref-type name="Journal Article"&gt;17&lt;/ref-type&gt;&lt;contributors&gt;&lt;authors&gt;&lt;author&gt;Tapani, Karoliina T&lt;/author&gt;&lt;author&gt;Vanhatalo, Sampsa&lt;/author&gt;&lt;author&gt;Stevenson, Nathan J&lt;/author&gt;&lt;/authors&gt;&lt;/contributors&gt;&lt;titles&gt;&lt;title&gt;Time-varying EEG correlations improve automated neonatal seizure detection&lt;/title&gt;&lt;secondary-title&gt;International journal of neural systems&lt;/secondary-title&gt;&lt;/titles&gt;&lt;periodical&gt;&lt;full-title&gt;International journal of neural systems&lt;/full-title&gt;&lt;/periodical&gt;&lt;pages&gt;1850030&lt;/pages&gt;&lt;volume&gt;29&lt;/volume&gt;&lt;number&gt;04&lt;/number&gt;&lt;dates&gt;&lt;year&gt;2019&lt;/year&gt;&lt;/dates&gt;&lt;isbn&gt;0129-0657&lt;/isbn&gt;&lt;urls&gt;&lt;/urls&gt;&lt;/record&gt;&lt;/Cite&gt;&lt;/EndNote</w:instrText>
+      </w:r>
+      <w:r>
+        <w:rPr>
+          <w:rtl/>
+          <w:lang w:bidi="fa-IR"/>
+        </w:rPr>
+        <w:instrText>&gt;</w:instrText>
+      </w:r>
+      <w:r>
+        <w:rPr>
+          <w:rtl/>
+          <w:lang w:bidi="fa-IR"/>
+        </w:rPr>
+        <w:fldChar w:fldCharType="separate"/>
+      </w:r>
+      <w:r>
+        <w:rPr>
+          <w:noProof/>
+          <w:rtl/>
+          <w:lang w:bidi="fa-IR"/>
+        </w:rPr>
+        <w:t>[</w:t>
+      </w:r>
+      <w:hyperlink w:anchor="_ENREF_9" w:tooltip="Faul, 2005 #117" w:history="1">
+        <w:r>
+          <w:rPr>
+            <w:noProof/>
+            <w:rtl/>
+            <w:lang w:bidi="fa-IR"/>
+          </w:rPr>
+          <w:t>9</w:t>
+        </w:r>
+      </w:hyperlink>
+      <w:r>
+        <w:rPr>
+          <w:noProof/>
+          <w:rtl/>
+          <w:lang w:bidi="fa-IR"/>
+        </w:rPr>
+        <w:t xml:space="preserve">, </w:t>
+      </w:r>
+      <w:hyperlink w:anchor="_ENREF_10" w:tooltip="Tapani, 2019 #116" w:history="1">
+        <w:r>
+          <w:rPr>
+            <w:noProof/>
+            <w:rtl/>
+            <w:lang w:bidi="fa-IR"/>
+          </w:rPr>
+          <w:t>10</w:t>
+        </w:r>
+      </w:hyperlink>
+      <w:r>
+        <w:rPr>
+          <w:noProof/>
+          <w:rtl/>
+          <w:lang w:bidi="fa-IR"/>
+        </w:rPr>
+        <w:t>]</w:t>
+      </w:r>
+      <w:r>
+        <w:rPr>
+          <w:rtl/>
+          <w:lang w:bidi="fa-IR"/>
+        </w:rPr>
+        <w:fldChar w:fldCharType="end"/>
+      </w:r>
+      <w:r>
+        <w:rPr>
+          <w:rFonts w:hint="cs"/>
+          <w:rtl/>
+          <w:lang w:bidi="fa-IR"/>
+        </w:rPr>
+        <w:t xml:space="preserve">. </w:t>
+      </w:r>
+      <w:r>
+        <w:rPr>
+          <w:rFonts w:hint="cs"/>
+          <w:rtl/>
+          <w:lang w:bidi="fa-IR"/>
+        </w:rPr>
+        <w:t xml:space="preserve">این روش ها عموما زمان محاسباتی بالای برای استخراج ویژگی های مورد نیاز لازم دارند. </w:t>
+      </w:r>
     </w:p>
     <w:p>
       <w:pPr>
         <w:pStyle w:val="BodyText"/>
         <w:rPr>
-          <w:rtl/>
-          <w:lang w:bidi="fa-IR"/>
-        </w:rPr>
-      </w:pPr>
-      <w:r>
-        <w:rPr>
-          <w:rFonts w:hint="cs"/>
-          <w:rtl/>
-          <w:lang w:bidi="fa-IR"/>
-        </w:rPr>
-        <w:t xml:space="preserve">روش های اولیه تشخیص تشنج از یک سری قانون ها و آستانه های ابتکاری استفاده می کردند. در واقع مشخصات کلینیکی تشنج انگیزه ای بوده است تا به دنبال یک سری ویژگی های مشترک در بین موارد تشنج بوده و از آن ها برای شناسایی تشنج استفاده کرد. پس از شناسایی این ویژگی ها یک پنجره از سیگنال </w:t>
+          <w:lang w:bidi="fa-IR"/>
+        </w:rPr>
+      </w:pPr>
+      <w:r>
+        <w:rPr>
+          <w:rFonts w:hint="cs"/>
+          <w:rtl/>
+          <w:lang w:bidi="fa-IR"/>
+        </w:rPr>
+        <w:t xml:space="preserve">پیشرفت های اخیر در حوزه تحقیقاتی یادگیری عمیق در پردازش تصاویر و صوت که در توسعه الگوریتم </w:t>
+      </w:r>
+      <w:r>
+        <w:rPr>
+          <w:rFonts w:hint="cs"/>
+          <w:rtl/>
+          <w:lang w:bidi="fa-IR"/>
+        </w:rPr>
+        <w:lastRenderedPageBreak/>
+        <w:t xml:space="preserve">های تازه </w:t>
       </w:r>
       <w:r>
         <w:rPr>
@@ -6907,23 +7884,146 @@
           <w:rtl/>
           <w:lang w:bidi="fa-IR"/>
         </w:rPr>
-        <w:t xml:space="preserve"> را می توان با استفاده از استخراج ویژگی ها از </w:t>
-      </w:r>
-      <w:r>
-        <w:rPr>
-          <w:rFonts w:hint="cs"/>
-          <w:rtl/>
-          <w:lang w:bidi="fa-IR"/>
-        </w:rPr>
-        <w:t>آن و اعمال آستانه ای به عنوان تشنج یا غیر تشنج دسته بندی کرد.</w:t>
-      </w:r>
-      <w:r>
-        <w:rPr>
-          <w:rFonts w:hint="cs"/>
-          <w:rtl/>
-          <w:lang w:bidi="fa-IR"/>
-        </w:rPr>
-        <w:t xml:space="preserve"> در مراجع</w:t>
+        <w:t xml:space="preserve"> استفاده شده اند نیازی به گام استخراج ویژگی ندارند. در واقع این الگوریتم ها هر دو گام استخراج ویژگی و دسته بندی را در یک </w:t>
+      </w:r>
+      <w:r>
+        <w:rPr>
+          <w:rFonts w:hint="cs"/>
+          <w:rtl/>
+          <w:lang w:bidi="fa-IR"/>
+        </w:rPr>
+        <w:t>رویه بهینه سازی انجام می دهند</w:t>
+      </w:r>
+      <w:r>
+        <w:rPr>
+          <w:rtl/>
+          <w:lang w:bidi="fa-IR"/>
+        </w:rPr>
+        <w:fldChar w:fldCharType="begin"/>
+      </w:r>
+      <w:r>
+        <w:rPr>
+          <w:rtl/>
+          <w:lang w:bidi="fa-IR"/>
+        </w:rPr>
+        <w:instrText xml:space="preserve"> </w:instrText>
+      </w:r>
+      <w:r>
+        <w:rPr>
+          <w:lang w:bidi="fa-IR"/>
+        </w:rPr>
+        <w:instrText>ADDIN EN.CITE &lt;EndNote&gt;&lt;Cite&gt;&lt;Author&gt;O&amp;apos;Shea&lt;/Author&gt;&lt;Year&gt;2017&lt;/Year&gt;&lt;RecNum&gt;118&lt;/RecNum&gt;&lt;DisplayText&gt;[11]&lt;/DisplayText&gt;&lt;record&gt;&lt;rec-number&gt;118&lt;/rec-number&gt;&lt;foreign-keys&gt;&lt;key app="EN" db-id="52rwv9wptp5f53erxd3v0v9h9r5wpsxppttr" timestamp="159482967</w:instrText>
+      </w:r>
+      <w:r>
+        <w:rPr>
+          <w:rtl/>
+          <w:lang w:bidi="fa-IR"/>
+        </w:rPr>
+        <w:instrText>2"&gt;118&lt;/</w:instrText>
+      </w:r>
+      <w:r>
+        <w:rPr>
+          <w:lang w:bidi="fa-IR"/>
+        </w:rPr>
+        <w:instrText>key&gt;&lt;/foreign-keys&gt;&lt;ref-type name="Conference Proceedings"&gt;10&lt;/ref-type&gt;&lt;contributors&gt;&lt;authors&gt;&lt;author&gt;O&amp;apos;Shea, Alison&lt;/author&gt;&lt;author&gt;Lightbody, Gordon&lt;/author&gt;&lt;author&gt;Boylan, Geraldine&lt;/author&gt;&lt;author&gt;Temko, Andriy&lt;/author&gt;&lt;/authors&gt;&lt;/contributors&gt;&lt;titles&gt;&lt;title&gt;Neonatal seizure detection using convolutional neural networks&lt;/title&gt;&lt;secondary-title&gt;2017 IEEE 27th International Workshop on Machine Learning for Signal Processing (MLSP)&lt;/secondary-title&gt;&lt;/titles&gt;&lt;pages&gt;1-6&lt;/pages&gt;&lt;dates&gt;&lt;year&gt;20</w:instrText>
+      </w:r>
+      <w:r>
+        <w:rPr>
+          <w:rtl/>
+          <w:lang w:bidi="fa-IR"/>
+        </w:rPr>
+        <w:instrText>17&lt;/</w:instrText>
+      </w:r>
+      <w:r>
+        <w:rPr>
+          <w:lang w:bidi="fa-IR"/>
+        </w:rPr>
+        <w:instrText>year&gt;&lt;/dates&gt;&lt;publisher&gt;IEEE&lt;/publisher&gt;&lt;isbn&gt;1509063412&lt;/isbn&gt;&lt;urls&gt;&lt;/urls&gt;&lt;/record&gt;&lt;/Cite&gt;&lt;/EndNote</w:instrText>
+      </w:r>
+      <w:r>
+        <w:rPr>
+          <w:rtl/>
+          <w:lang w:bidi="fa-IR"/>
+        </w:rPr>
+        <w:instrText>&gt;</w:instrText>
+      </w:r>
+      <w:r>
+        <w:rPr>
+          <w:rtl/>
+          <w:lang w:bidi="fa-IR"/>
+        </w:rPr>
+        <w:fldChar w:fldCharType="separate"/>
+      </w:r>
+      <w:r>
+        <w:rPr>
+          <w:noProof/>
+          <w:rtl/>
+          <w:lang w:bidi="fa-IR"/>
+        </w:rPr>
+        <w:t>[</w:t>
+      </w:r>
+      <w:hyperlink w:anchor="_ENREF_11" w:tooltip="O'Shea, 2017 #118" w:history="1">
+        <w:r>
+          <w:rPr>
+            <w:noProof/>
+            <w:rtl/>
+            <w:lang w:bidi="fa-IR"/>
+          </w:rPr>
+          <w:t>11</w:t>
+        </w:r>
+      </w:hyperlink>
+      <w:r>
+        <w:rPr>
+          <w:noProof/>
+          <w:rtl/>
+          <w:lang w:bidi="fa-IR"/>
+        </w:rPr>
+        <w:t>]</w:t>
+      </w:r>
+      <w:r>
+        <w:rPr>
+          <w:rtl/>
+          <w:lang w:bidi="fa-IR"/>
+        </w:rPr>
+        <w:fldChar w:fldCharType="end"/>
+      </w:r>
+      <w:r>
+        <w:rPr>
+          <w:rFonts w:hint="cs"/>
+          <w:rtl/>
+          <w:lang w:bidi="fa-IR"/>
+        </w:rPr>
+        <w:t>. الگوریتم</w:t>
+      </w:r>
+      <w:r>
+        <w:rPr>
+          <w:rFonts w:hint="eastAsia"/>
+          <w:rtl/>
+          <w:lang w:bidi="fa-IR"/>
+        </w:rPr>
+        <w:t>‌</w:t>
+      </w:r>
+      <w:r>
+        <w:rPr>
+          <w:rFonts w:hint="cs"/>
+          <w:rtl/>
+          <w:lang w:bidi="fa-IR"/>
+        </w:rPr>
+        <w:t xml:space="preserve">های یادگیری عمیق با سیگنال </w:t>
+      </w:r>
+      <w:r>
+        <w:rPr>
+          <w:lang w:bidi="fa-IR"/>
+        </w:rPr>
+        <w:t>EEG</w:t>
+      </w:r>
+      <w:r>
+        <w:rPr>
+          <w:rFonts w:hint="cs"/>
+          <w:rtl/>
+          <w:lang w:bidi="fa-IR"/>
+        </w:rPr>
+        <w:t xml:space="preserve"> افراد بزرگ سال اعمال شده است با این حال تحقیقات اندکی بر روی شناساسی تشنج نوازادان به کمک این روش ها انجام شده است. </w:t>
       </w:r>
       <w:r>
         <w:rPr>
@@ -6932,1125 +8032,16 @@
           <w:lang w:bidi="fa-IR"/>
         </w:rPr>
         <w:t xml:space="preserve"> </w:t>
-      </w:r>
-      <w:r>
-        <w:rPr>
-          <w:rtl/>
-          <w:lang w:bidi="fa-IR"/>
-        </w:rPr>
-        <w:fldChar w:fldCharType="begin"/>
-      </w:r>
-      <w:r>
-        <w:rPr>
-          <w:rtl/>
-          <w:lang w:bidi="fa-IR"/>
-        </w:rPr>
-        <w:instrText xml:space="preserve"> </w:instrText>
-      </w:r>
-      <w:r>
-        <w:rPr>
-          <w:lang w:bidi="fa-IR"/>
-        </w:rPr>
-        <w:instrText>ADDIN EN.CITE &lt;EndNote&gt;&lt;Cite&gt;&lt;Author&gt;Liu&lt;/Author&gt;&lt;Year&gt;1992&lt;/Year&gt;&lt;RecNum&gt;109&lt;/RecNum&gt;&lt;DisplayText&gt;[2]&lt;/DisplayText&gt;&lt;record&gt;&lt;rec-number&gt;109&lt;/rec-number&gt;&lt;foreign-keys&gt;&lt;key app="EN" db-id="52rwv9wptp5f53erxd3v0v9h9r5wpsxppttr" timestamp="1594794958"&gt;109&lt;/key&gt;&lt;/foreign-keys&gt;&lt;ref-type name="Journal Article"&gt;17&lt;/ref-type&gt;&lt;contributors&gt;&lt;authors&gt;&lt;author&gt;Liu, A&lt;/author&gt;&lt;author&gt;Hahn, JS&lt;/author&gt;&lt;author&gt;Heldt, GP&lt;/author&gt;&lt;author&gt;Coen, RW&lt;/author&gt;&lt;/authors&gt;&lt;/contributors&gt;&lt;titles&gt;&lt;title&gt;Detection of neonatal seizures through computerized EEG analysis&lt;/title&gt;&lt;secondary-title&gt;Electroencephalography and clinical neurophysiology&lt;/secondary-title&gt;&lt;/titles&gt;&lt;periodical&gt;&lt;full-title&gt;Electroencephalography and clinical neurophysiology&lt;/full-title&gt;&lt;/periodical&gt;&lt;pages&gt;30-37&lt;/pages&gt;&lt;volume&gt;82&lt;/volume&gt;&lt;number&gt;1&lt;/number&gt;&lt;dates&gt;&lt;year&gt;1992&lt;/year&gt;&lt;/dates&gt;&lt;isbn&gt;0013-4694&lt;/isbn&gt;&lt;urls&gt;&lt;/urls&gt;&lt;/record&gt;&lt;/Cite&gt;&lt;/EndNote</w:instrText>
-      </w:r>
-      <w:r>
-        <w:rPr>
-          <w:rtl/>
-          <w:lang w:bidi="fa-IR"/>
-        </w:rPr>
-        <w:instrText>&gt;</w:instrText>
-      </w:r>
-      <w:r>
-        <w:rPr>
-          <w:rtl/>
-          <w:lang w:bidi="fa-IR"/>
-        </w:rPr>
-        <w:fldChar w:fldCharType="separate"/>
-      </w:r>
-      <w:r>
-        <w:rPr>
-          <w:noProof/>
-          <w:rtl/>
-          <w:lang w:bidi="fa-IR"/>
-        </w:rPr>
-        <w:t>[</w:t>
-      </w:r>
-      <w:hyperlink w:anchor="_ENREF_2" w:tooltip="Liu, 1992 #109" w:history="1">
-        <w:r>
-          <w:rPr>
-            <w:noProof/>
-            <w:rtl/>
-            <w:lang w:bidi="fa-IR"/>
-          </w:rPr>
-          <w:t>2</w:t>
-        </w:r>
-      </w:hyperlink>
-      <w:r>
-        <w:rPr>
-          <w:noProof/>
-          <w:rtl/>
-          <w:lang w:bidi="fa-IR"/>
-        </w:rPr>
-        <w:t>]</w:t>
-      </w:r>
-      <w:r>
-        <w:rPr>
-          <w:rtl/>
-          <w:lang w:bidi="fa-IR"/>
-        </w:rPr>
-        <w:fldChar w:fldCharType="end"/>
-      </w:r>
-      <w:r>
-        <w:rPr>
-          <w:rFonts w:hint="cs"/>
-          <w:rtl/>
-          <w:lang w:bidi="fa-IR"/>
-        </w:rPr>
-        <w:t xml:space="preserve"> </w:t>
-      </w:r>
-      <w:r>
-        <w:rPr>
-          <w:rtl/>
-          <w:lang w:bidi="fa-IR"/>
-        </w:rPr>
-        <w:fldChar w:fldCharType="begin"/>
-      </w:r>
-      <w:r>
-        <w:rPr>
-          <w:rtl/>
-          <w:lang w:bidi="fa-IR"/>
-        </w:rPr>
-        <w:instrText xml:space="preserve"> </w:instrText>
-      </w:r>
-      <w:r>
-        <w:rPr>
-          <w:lang w:bidi="fa-IR"/>
-        </w:rPr>
-        <w:instrText>ADDIN EN.CITE &lt;EndNote&gt;&lt;Cite&gt;&lt;Author&gt;Gotman&lt;/Author&gt;&lt;Year&gt;1997&lt;/Year&gt;&lt;RecNum&gt;110&lt;/RecNum&gt;&lt;DisplayText&gt;[3]&lt;/DisplayText&gt;&lt;record&gt;&lt;rec-number&gt;110&lt;/rec-number&gt;&lt;foreign-keys&gt;&lt;key app="EN" db-id="52rwv9wptp5f53erxd3v0v9h9r5wpsxppttr" timestamp="1594795528"&gt;110</w:instrText>
-      </w:r>
-      <w:r>
-        <w:rPr>
-          <w:rtl/>
-          <w:lang w:bidi="fa-IR"/>
-        </w:rPr>
-        <w:instrText>&lt;/</w:instrText>
-      </w:r>
-      <w:r>
-        <w:rPr>
-          <w:lang w:bidi="fa-IR"/>
-        </w:rPr>
-        <w:instrText>key&gt;&lt;/foreign-keys&gt;&lt;ref-type name="Journal Article"&gt;17&lt;/ref-type&gt;&lt;contributors&gt;&lt;authors&gt;&lt;author&gt;Gotman, J&lt;/author&gt;&lt;author&gt;Flanagan, D&lt;/author&gt;&lt;author&gt;Zhang, J&lt;/author&gt;&lt;author&gt;Rosenblatt, B&lt;/author&gt;&lt;/authors&gt;&lt;/contributors&gt;&lt;titles&gt;&lt;title&gt;Automatic seizure detection in the newborn: methods and initial evaluation&lt;/title&gt;&lt;secondary-title&gt;Electroencephalography and clinical neurophysiology&lt;/secondary-title&gt;&lt;/titles&gt;&lt;periodical&gt;&lt;full-title&gt;Electroencephalography and clinical neurophysiology&lt;/full-title&gt;&lt;/periodical&gt;&lt;pages&gt;356-362&lt;/pages&gt;&lt;volume&gt;103&lt;/volume&gt;&lt;number&gt;3&lt;/number&gt;&lt;dates&gt;&lt;year&gt;1997&lt;/year&gt;&lt;/dates&gt;&lt;isbn&gt;0013-4694&lt;/isbn&gt;&lt;urls&gt;&lt;/urls&gt;&lt;/record&gt;&lt;/Cite&gt;&lt;/EndNote</w:instrText>
-      </w:r>
-      <w:r>
-        <w:rPr>
-          <w:rtl/>
-          <w:lang w:bidi="fa-IR"/>
-        </w:rPr>
-        <w:instrText>&gt;</w:instrText>
-      </w:r>
-      <w:r>
-        <w:rPr>
-          <w:rtl/>
-          <w:lang w:bidi="fa-IR"/>
-        </w:rPr>
-        <w:fldChar w:fldCharType="separate"/>
-      </w:r>
-      <w:r>
-        <w:rPr>
-          <w:noProof/>
-          <w:rtl/>
-          <w:lang w:bidi="fa-IR"/>
-        </w:rPr>
-        <w:t>[</w:t>
-      </w:r>
-      <w:hyperlink w:anchor="_ENREF_3" w:tooltip="Gotman, 1997 #110" w:history="1">
-        <w:r>
-          <w:rPr>
-            <w:noProof/>
-            <w:rtl/>
-            <w:lang w:bidi="fa-IR"/>
-          </w:rPr>
-          <w:t>3</w:t>
-        </w:r>
-      </w:hyperlink>
-      <w:r>
-        <w:rPr>
-          <w:noProof/>
-          <w:rtl/>
-          <w:lang w:bidi="fa-IR"/>
-        </w:rPr>
-        <w:t>]</w:t>
-      </w:r>
-      <w:r>
-        <w:rPr>
-          <w:rtl/>
-          <w:lang w:bidi="fa-IR"/>
-        </w:rPr>
-        <w:fldChar w:fldCharType="end"/>
-      </w:r>
-      <w:r>
-        <w:rPr>
-          <w:lang w:bidi="fa-IR"/>
-        </w:rPr>
-        <w:t xml:space="preserve"> </w:t>
-      </w:r>
-      <w:r>
-        <w:rPr>
-          <w:rFonts w:hint="cs"/>
-          <w:rtl/>
-          <w:lang w:bidi="fa-IR"/>
-        </w:rPr>
-        <w:t xml:space="preserve"> و </w:t>
-      </w:r>
-      <w:r>
-        <w:rPr>
-          <w:rtl/>
-          <w:lang w:bidi="fa-IR"/>
-        </w:rPr>
-        <w:fldChar w:fldCharType="begin"/>
-      </w:r>
-      <w:r>
-        <w:rPr>
-          <w:rtl/>
-          <w:lang w:bidi="fa-IR"/>
-        </w:rPr>
-        <w:instrText xml:space="preserve"> </w:instrText>
-      </w:r>
-      <w:r>
-        <w:rPr>
-          <w:lang w:bidi="fa-IR"/>
-        </w:rPr>
-        <w:instrText>ADDIN EN.CITE &lt;EndNote&gt;&lt;Cite&gt;&lt;Author&gt;Celka&lt;/Author&gt;&lt;Year&gt;2002&lt;/Year&gt;&lt;RecNum&gt;111&lt;/RecNum&gt;&lt;DisplayText&gt;[4]&lt;/DisplayText&gt;&lt;record&gt;&lt;rec-number&gt;111&lt;/rec-number&gt;&lt;foreign-keys&gt;&lt;key app="EN" db-id="52rwv9wptp5f53erxd3v0v9h9r5wpsxppttr" timestamp="1594795730"&gt;111</w:instrText>
-      </w:r>
-      <w:r>
-        <w:rPr>
-          <w:rtl/>
-          <w:lang w:bidi="fa-IR"/>
-        </w:rPr>
-        <w:instrText>&lt;/</w:instrText>
-      </w:r>
-      <w:r>
-        <w:rPr>
-          <w:lang w:bidi="fa-IR"/>
-        </w:rPr>
-        <w:instrText>key&gt;&lt;/foreign-keys&gt;&lt;ref-type name="Journal Article"&gt;17&lt;/ref-type&gt;&lt;contributors&gt;&lt;authors&gt;&lt;author&gt;Celka, Patrick&lt;/author&gt;&lt;author&gt;Colditz, Paul&lt;/author&gt;&lt;/authors&gt;&lt;/contributors&gt;&lt;titles&gt;&lt;title&gt;A computer-aided detection of EEG seizures in infants: a singular</w:instrText>
-      </w:r>
-      <w:r>
-        <w:rPr>
-          <w:rtl/>
-          <w:lang w:bidi="fa-IR"/>
-        </w:rPr>
-        <w:instrText>-</w:instrText>
-      </w:r>
-      <w:r>
-        <w:rPr>
-          <w:lang w:bidi="fa-IR"/>
-        </w:rPr>
-        <w:instrText>spectrum approach and performance comparison&lt;/title&gt;&lt;secondary-title&gt;IEEE transactions on biomedical engineering&lt;/secondary-title&gt;&lt;/titles&gt;&lt;periodical&gt;&lt;full-title&gt;IEEE transactions on biomedical engineering&lt;/full-title&gt;&lt;/periodical&gt;&lt;pages&gt;455-462&lt;/pages</w:instrText>
-      </w:r>
-      <w:r>
-        <w:rPr>
-          <w:rtl/>
-          <w:lang w:bidi="fa-IR"/>
-        </w:rPr>
-        <w:instrText>&gt;&lt;</w:instrText>
-      </w:r>
-      <w:r>
-        <w:rPr>
-          <w:lang w:bidi="fa-IR"/>
-        </w:rPr>
-        <w:instrText>volume&gt;49&lt;/volume&gt;&lt;number&gt;5&lt;/number&gt;&lt;dates&gt;&lt;year&gt;2002&lt;/year&gt;&lt;/dates&gt;&lt;isbn&gt;0018-9294&lt;/isbn&gt;&lt;urls&gt;&lt;/urls&gt;&lt;/record&gt;&lt;/Cite&gt;&lt;/EndNote</w:instrText>
-      </w:r>
-      <w:r>
-        <w:rPr>
-          <w:rtl/>
-          <w:lang w:bidi="fa-IR"/>
-        </w:rPr>
-        <w:instrText>&gt;</w:instrText>
-      </w:r>
-      <w:r>
-        <w:rPr>
-          <w:rtl/>
-          <w:lang w:bidi="fa-IR"/>
-        </w:rPr>
-        <w:fldChar w:fldCharType="separate"/>
-      </w:r>
-      <w:r>
-        <w:rPr>
-          <w:noProof/>
-          <w:rtl/>
-          <w:lang w:bidi="fa-IR"/>
-        </w:rPr>
-        <w:t>[</w:t>
-      </w:r>
-      <w:hyperlink w:anchor="_ENREF_4" w:tooltip="Celka, 2002 #111" w:history="1">
-        <w:r>
-          <w:rPr>
-            <w:noProof/>
-            <w:rtl/>
-            <w:lang w:bidi="fa-IR"/>
-          </w:rPr>
-          <w:t>4</w:t>
-        </w:r>
-      </w:hyperlink>
-      <w:r>
-        <w:rPr>
-          <w:noProof/>
-          <w:rtl/>
-          <w:lang w:bidi="fa-IR"/>
-        </w:rPr>
-        <w:t>]</w:t>
-      </w:r>
-      <w:r>
-        <w:rPr>
-          <w:rtl/>
-          <w:lang w:bidi="fa-IR"/>
-        </w:rPr>
-        <w:fldChar w:fldCharType="end"/>
-      </w:r>
-      <w:r>
-        <w:rPr>
-          <w:rFonts w:hint="cs"/>
-          <w:rtl/>
-          <w:lang w:bidi="fa-IR"/>
-        </w:rPr>
-        <w:t xml:space="preserve"> نمونه هایی از این روش ها را می توانید مشاهده کنید. هم چنین در مقاله </w:t>
-      </w:r>
-      <w:r>
-        <w:rPr>
-          <w:rtl/>
-          <w:lang w:bidi="fa-IR"/>
-        </w:rPr>
-        <w:fldChar w:fldCharType="begin"/>
-      </w:r>
-      <w:r>
-        <w:rPr>
-          <w:rtl/>
-          <w:lang w:bidi="fa-IR"/>
-        </w:rPr>
-        <w:instrText xml:space="preserve"> </w:instrText>
-      </w:r>
-      <w:r>
-        <w:rPr>
-          <w:lang w:bidi="fa-IR"/>
-        </w:rPr>
-        <w:instrText>ADDIN EN.CITE &lt;EndNote&gt;&lt;Cite&gt;&lt;Author&gt;Faul&lt;/Author&gt;&lt;Year&gt;2005&lt;/Year&gt;&lt;RecNum&gt;112&lt;/RecNum&gt;&lt;DisplayText&gt;[5]&lt;/DisplayText&gt;&lt;record&gt;&lt;rec-number&gt;112&lt;/rec-number&gt;&lt;foreign-keys&gt;&lt;key app="EN" db-id="52rwv9wptp5f53erxd3v0v9h9r5wpsxppttr" timestamp="1594795836"&gt;112</w:instrText>
-      </w:r>
-      <w:r>
-        <w:rPr>
-          <w:rtl/>
-          <w:lang w:bidi="fa-IR"/>
-        </w:rPr>
-        <w:instrText>&lt;/</w:instrText>
-      </w:r>
-      <w:r>
-        <w:rPr>
-          <w:lang w:bidi="fa-IR"/>
-        </w:rPr>
-        <w:instrText>key&gt;&lt;/foreign-keys&gt;&lt;ref-type name="Journal Article"&gt;17&lt;/ref-type&gt;&lt;contributors&gt;&lt;authors&gt;&lt;author&gt;Faul, Stephen&lt;/author&gt;&lt;author&gt;Boylan, Geraldine&lt;/author&gt;&lt;author&gt;Connolly, Sean&lt;/author&gt;&lt;author&gt;Marnane, Liam&lt;/author&gt;&lt;author&gt;Lightbody, Gordon&lt;/author&gt;&lt;/authors&gt;&lt;/contributors&gt;&lt;titles&gt;&lt;title&gt;An evaluation of automated neonatal seizure detection methods&lt;/title&gt;&lt;secondary-title&gt;Clinical Neurophysiology&lt;/secondary-title&gt;&lt;/titles&gt;&lt;periodical&gt;&lt;full-title&gt;Clinical Neurophysiology&lt;/full-title&gt;&lt;/periodical&gt;&lt;pages&gt;1533</w:instrText>
-      </w:r>
-      <w:r>
-        <w:rPr>
-          <w:rtl/>
-          <w:lang w:bidi="fa-IR"/>
-        </w:rPr>
-        <w:instrText>-1541&lt;/</w:instrText>
-      </w:r>
-      <w:r>
-        <w:rPr>
-          <w:lang w:bidi="fa-IR"/>
-        </w:rPr>
-        <w:instrText>pages&gt;&lt;volume&gt;116&lt;/volume&gt;&lt;number&gt;7&lt;/number&gt;&lt;dates&gt;&lt;year&gt;2005&lt;/year&gt;&lt;/dates&gt;&lt;isbn&gt;1388-2457&lt;/isbn&gt;&lt;urls&gt;&lt;/urls&gt;&lt;/record&gt;&lt;/Cite&gt;&lt;/EndNote</w:instrText>
-      </w:r>
-      <w:r>
-        <w:rPr>
-          <w:rtl/>
-          <w:lang w:bidi="fa-IR"/>
-        </w:rPr>
-        <w:instrText>&gt;</w:instrText>
-      </w:r>
-      <w:r>
-        <w:rPr>
-          <w:rtl/>
-          <w:lang w:bidi="fa-IR"/>
-        </w:rPr>
-        <w:fldChar w:fldCharType="separate"/>
-      </w:r>
-      <w:r>
-        <w:rPr>
-          <w:noProof/>
-          <w:rtl/>
-          <w:lang w:bidi="fa-IR"/>
-        </w:rPr>
-        <w:t>[</w:t>
-      </w:r>
-      <w:hyperlink w:anchor="_ENREF_5" w:tooltip="Faul, 2005 #112" w:history="1">
-        <w:r>
-          <w:rPr>
-            <w:noProof/>
-            <w:rtl/>
-            <w:lang w:bidi="fa-IR"/>
-          </w:rPr>
-          <w:t>5</w:t>
-        </w:r>
-      </w:hyperlink>
-      <w:r>
-        <w:rPr>
-          <w:noProof/>
-          <w:rtl/>
-          <w:lang w:bidi="fa-IR"/>
-        </w:rPr>
-        <w:t>]</w:t>
-      </w:r>
-      <w:r>
-        <w:rPr>
-          <w:rtl/>
-          <w:lang w:bidi="fa-IR"/>
-        </w:rPr>
-        <w:fldChar w:fldCharType="end"/>
-      </w:r>
-      <w:r>
-        <w:rPr>
-          <w:rFonts w:hint="cs"/>
-          <w:rtl/>
-          <w:lang w:bidi="fa-IR"/>
-        </w:rPr>
-        <w:t xml:space="preserve"> سه روش که بر همین اساس ارائه شده اند را با یکدیگر مقایسه کرده است. نتایج آزمایش های انجام شده نشان می دهد که هر الگوریت مبرای شناسایی الگوهای مشخصی از تشنج خوب عمل می کنند. در حالی که به علت تنوع بالای الگوهای تشنج نمی توان از این روش ها حداقل به صورت عملی در کلینیک ها استفاده نمود. </w:t>
       </w:r>
     </w:p>
     <w:p>
       <w:pPr>
-        <w:pStyle w:val="BodyText"/>
-        <w:rPr>
-          <w:rtl/>
-          <w:lang w:bidi="fa-IR"/>
-        </w:rPr>
-      </w:pPr>
-      <w:r>
-        <w:rPr>
-          <w:rFonts w:hint="cs"/>
-          <w:rtl/>
-          <w:lang w:bidi="fa-IR"/>
-        </w:rPr>
-        <w:t>سپس از الگوریتم های پیچیده داده محور یادگیری ماشین برای دسته بندی استفاده شد. الگوریتم های داده محور با استفاده از ویژگی هایی که قبلا تولید شده بود و استفاده از طبقه بند های مختلف مانند ماشین بردار پشتیبان و شبکه های ععصبی مصنوعی برای یافتن تشنج در سیگنال استفاده کردند</w:t>
-      </w:r>
-      <w:r>
-        <w:rPr>
-          <w:rFonts w:hint="cs"/>
-          <w:rtl/>
-          <w:lang w:bidi="fa-IR"/>
-        </w:rPr>
-        <w:t xml:space="preserve"> </w:t>
-      </w:r>
-      <w:r>
-        <w:rPr>
-          <w:rtl/>
-          <w:lang w:bidi="fa-IR"/>
-        </w:rPr>
-        <w:fldChar w:fldCharType="begin"/>
-      </w:r>
-      <w:r>
-        <w:rPr>
-          <w:rtl/>
-          <w:lang w:bidi="fa-IR"/>
-        </w:rPr>
-        <w:instrText xml:space="preserve"> </w:instrText>
-      </w:r>
-      <w:r>
-        <w:rPr>
-          <w:lang w:bidi="fa-IR"/>
-        </w:rPr>
-        <w:instrText>ADDIN EN.CITE &lt;EndNote&gt;&lt;Cite&gt;&lt;Author&gt;Thomas&lt;/Author&gt;&lt;Year&gt;2012&lt;/Year&gt;&lt;RecNum&gt;114&lt;/RecNum&gt;&lt;DisplayText&gt;[6, 7]&lt;/DisplayText&gt;&lt;record&gt;&lt;rec-number&gt;114&lt;/rec-number&gt;&lt;foreign-keys&gt;&lt;key app="EN" db-id="52rwv9wptp5f53erxd3v0v9h9r5wpsxppttr" timestamp="1594822282</w:instrText>
-      </w:r>
-      <w:r>
-        <w:rPr>
-          <w:rtl/>
-          <w:lang w:bidi="fa-IR"/>
-        </w:rPr>
-        <w:instrText>"&gt;114&lt;/</w:instrText>
-      </w:r>
-      <w:r>
-        <w:rPr>
-          <w:lang w:bidi="fa-IR"/>
-        </w:rPr>
-        <w:instrText>key&gt;&lt;/foreign-keys&gt;&lt;ref-type name="Journal Article"&gt;17&lt;/ref-type&gt;&lt;contributors&gt;&lt;authors&gt;&lt;author&gt;Thomas, Eoin M&lt;/author&gt;&lt;author&gt;Temko, Andriy&lt;/author&gt;&lt;author&gt;Marnane, William P&lt;/author&gt;&lt;author&gt;Boylan, Geraldine B&lt;/author&gt;&lt;author&gt;Lightbody, Gordon&lt;/author&gt;&lt;/authors&gt;&lt;/contributors&gt;&lt;titles&gt;&lt;title&gt;Discriminative and generative classification techniques applied to automated neonatal seizure detection&lt;/title&gt;&lt;secondary-title&gt;IEEE journal of biomedical and health informatics&lt;/secondary-title&gt;&lt;/titles&gt;&lt;periodical&gt;&lt;full-title&gt;IEEE journal of biomedical and health informatics&lt;/full-title&gt;&lt;/periodical&gt;&lt;pages&gt;297-304&lt;/pages&gt;&lt;volume&gt;17&lt;/volume&gt;&lt;number&gt;2&lt;/number&gt;&lt;dates&gt;&lt;year&gt;2012&lt;/year&gt;&lt;/dates&gt;&lt;isbn&gt;2168-2194&lt;/isbn&gt;&lt;urls&gt;&lt;/urls&gt;&lt;/record&gt;&lt;/Cite&gt;&lt;Cite&gt;&lt;Author&gt;Aarabi</w:instrText>
-      </w:r>
-      <w:r>
-        <w:rPr>
-          <w:rtl/>
-          <w:lang w:bidi="fa-IR"/>
-        </w:rPr>
-        <w:instrText>&lt;/</w:instrText>
-      </w:r>
-      <w:r>
-        <w:rPr>
-          <w:lang w:bidi="fa-IR"/>
-        </w:rPr>
-        <w:instrText>Author&gt;&lt;Year&gt;2007&lt;/Year&gt;&lt;RecNum&gt;113&lt;/RecNum&gt;&lt;record&gt;&lt;rec-number&gt;113&lt;/rec-number&gt;&lt;foreign-keys&gt;&lt;key app="EN" db-id="52rwv9wptp5f53erxd3v0v9h9r5wpsxppttr" timestamp="1594822218"&gt;113&lt;/key&gt;&lt;/foreign-keys&gt;&lt;ref-type name="Journal Article"&gt;17&lt;/ref-type&gt;&lt;contributors&gt;&lt;authors&gt;&lt;author&gt;Aarabi, Ardalan&lt;/author&gt;&lt;author&gt;Grebe, Reinhard&lt;/author&gt;&lt;author&gt;Wallois, Fabrice&lt;/author&gt;&lt;/authors&gt;&lt;/contributors&gt;&lt;titles&gt;&lt;title&gt;A multistage knowledge-based system for EEG seizure detection in newborn infants&lt;/title&gt;&lt;secondary-title&gt;Clinical Neurophysiology&lt;/secondary-title&gt;&lt;/titles&gt;&lt;periodical&gt;&lt;full-title&gt;Clinical Neurophysiology&lt;/full-title&gt;&lt;/periodical&gt;&lt;pages&gt;2781-2797&lt;/pages&gt;&lt;volume&gt;118&lt;/volume&gt;&lt;number&gt;12&lt;/number&gt;&lt;dates&gt;&lt;year&gt;2007&lt;/year&gt;&lt;/dates&gt;&lt;isbn&gt;1388-2457&lt;/isbn&gt;&lt;urls&gt;&lt;/urls&gt;&lt;/record&gt;&lt;/Cite&gt;&lt;/EndNote</w:instrText>
-      </w:r>
-      <w:r>
-        <w:rPr>
-          <w:rtl/>
-          <w:lang w:bidi="fa-IR"/>
-        </w:rPr>
-        <w:instrText>&gt;</w:instrText>
-      </w:r>
-      <w:r>
-        <w:rPr>
-          <w:rtl/>
-          <w:lang w:bidi="fa-IR"/>
-        </w:rPr>
-        <w:fldChar w:fldCharType="separate"/>
-      </w:r>
-      <w:r>
-        <w:rPr>
-          <w:noProof/>
-          <w:rtl/>
-          <w:lang w:bidi="fa-IR"/>
-        </w:rPr>
-        <w:t>[</w:t>
-      </w:r>
-      <w:hyperlink w:anchor="_ENREF_6" w:tooltip="Thomas, 2012 #114" w:history="1">
-        <w:r>
-          <w:rPr>
-            <w:noProof/>
-            <w:rtl/>
-            <w:lang w:bidi="fa-IR"/>
-          </w:rPr>
-          <w:t>6</w:t>
-        </w:r>
-      </w:hyperlink>
-      <w:r>
-        <w:rPr>
-          <w:noProof/>
-          <w:rtl/>
-          <w:lang w:bidi="fa-IR"/>
-        </w:rPr>
-        <w:t xml:space="preserve">, </w:t>
-      </w:r>
-      <w:hyperlink w:anchor="_ENREF_7" w:tooltip="Aarabi, 2007 #113" w:history="1">
-        <w:r>
-          <w:rPr>
-            <w:noProof/>
-            <w:rtl/>
-            <w:lang w:bidi="fa-IR"/>
-          </w:rPr>
-          <w:t>7</w:t>
-        </w:r>
-      </w:hyperlink>
-      <w:r>
-        <w:rPr>
-          <w:noProof/>
-          <w:rtl/>
-          <w:lang w:bidi="fa-IR"/>
-        </w:rPr>
-        <w:t>]</w:t>
-      </w:r>
-      <w:r>
-        <w:rPr>
-          <w:rtl/>
-          <w:lang w:bidi="fa-IR"/>
-        </w:rPr>
-        <w:fldChar w:fldCharType="end"/>
-      </w:r>
-      <w:r>
-        <w:rPr>
-          <w:rFonts w:hint="cs"/>
-          <w:rtl/>
-          <w:lang w:bidi="fa-IR"/>
-        </w:rPr>
-        <w:t>.</w:t>
-      </w:r>
-      <w:r>
-        <w:rPr>
-          <w:rFonts w:hint="cs"/>
-          <w:rtl/>
-          <w:lang w:bidi="fa-IR"/>
-        </w:rPr>
-        <w:t xml:space="preserve"> </w:t>
-      </w:r>
-    </w:p>
-    <w:p>
-      <w:pPr>
-        <w:pStyle w:val="BodyText"/>
-        <w:rPr>
-          <w:rtl/>
-          <w:lang w:bidi="fa-IR"/>
-        </w:rPr>
-      </w:pPr>
-      <w:r>
-        <w:rPr>
-          <w:rFonts w:hint="cs"/>
-          <w:rtl/>
-          <w:lang w:bidi="fa-IR"/>
-        </w:rPr>
-        <w:t>در روش های فوق الگوریتم یادگیری ماشین بر روی ویژگی ها</w:t>
-      </w:r>
-      <w:r>
-        <w:rPr>
-          <w:rFonts w:hint="cs"/>
-          <w:rtl/>
-          <w:lang w:bidi="fa-IR"/>
-        </w:rPr>
-        <w:t>ی</w:t>
-      </w:r>
-      <w:r>
-        <w:rPr>
-          <w:rFonts w:hint="cs"/>
-          <w:rtl/>
-          <w:lang w:bidi="fa-IR"/>
-        </w:rPr>
-        <w:t xml:space="preserve"> استخراج شده پردازش را انجام می دهند که خود نیاز به دانشی از سیگنال </w:t>
-      </w:r>
-      <w:r>
-        <w:rPr>
-          <w:lang w:bidi="fa-IR"/>
-        </w:rPr>
-        <w:t>EEG</w:t>
-      </w:r>
-      <w:r>
-        <w:rPr>
-          <w:rFonts w:hint="cs"/>
-          <w:rtl/>
-          <w:lang w:bidi="fa-IR"/>
-        </w:rPr>
-        <w:t xml:space="preserve"> نوازد </w:t>
-      </w:r>
-      <w:r>
-        <w:rPr>
-          <w:rFonts w:hint="cs"/>
-          <w:rtl/>
-          <w:lang w:bidi="fa-IR"/>
-        </w:rPr>
-        <w:t>دارد</w:t>
-      </w:r>
-      <w:r>
-        <w:rPr>
-          <w:rFonts w:hint="cs"/>
-          <w:rtl/>
-          <w:lang w:bidi="fa-IR"/>
-        </w:rPr>
-        <w:t xml:space="preserve">. </w:t>
-      </w:r>
-      <w:r>
-        <w:rPr>
-          <w:rFonts w:hint="cs"/>
-          <w:rtl/>
-          <w:lang w:bidi="fa-IR"/>
-        </w:rPr>
-        <w:t xml:space="preserve">یکی از الگوریتم هایی که تعدادی از ویژگی های ساده را در یک چارچوب طبقه بندی ترکیب می کند کار </w:t>
-      </w:r>
-      <w:r>
-        <w:rPr>
-          <w:rtl/>
-          <w:lang w:bidi="fa-IR"/>
-        </w:rPr>
-        <w:fldChar w:fldCharType="begin"/>
-      </w:r>
-      <w:r>
-        <w:rPr>
-          <w:rtl/>
-          <w:lang w:bidi="fa-IR"/>
-        </w:rPr>
-        <w:instrText xml:space="preserve"> </w:instrText>
-      </w:r>
-      <w:r>
-        <w:rPr>
-          <w:lang w:bidi="fa-IR"/>
-        </w:rPr>
-        <w:instrText>ADDIN EN.CITE &lt;EndNote&gt;&lt;Cite&gt;&lt;Author&gt;Temko&lt;/Author&gt;&lt;Year&gt;2015&lt;/Year&gt;&lt;RecNum&gt;115&lt;/RecNum&gt;&lt;DisplayText&gt;[8]&lt;/DisplayText&gt;&lt;record&gt;&lt;rec-number&gt;115&lt;/rec-number&gt;&lt;foreign-keys&gt;&lt;key app="EN" db-id="52rwv9wptp5f53erxd3v0v9h9r5wpsxppttr" timestamp="1594826991"&gt;115</w:instrText>
-      </w:r>
-      <w:r>
-        <w:rPr>
-          <w:rtl/>
-          <w:lang w:bidi="fa-IR"/>
-        </w:rPr>
-        <w:instrText>&lt;/</w:instrText>
-      </w:r>
-      <w:r>
-        <w:rPr>
-          <w:lang w:bidi="fa-IR"/>
-        </w:rPr>
-        <w:instrText>key&gt;&lt;/foreign-keys&gt;&lt;ref-type name="Journal Article"&gt;17&lt;/ref-type&gt;&lt;contributors&gt;&lt;authors&gt;&lt;author&gt;Temko, Andriy&lt;/author&gt;&lt;author&gt;Marnane, William&lt;/author&gt;&lt;author&gt;Boylan, Geraldine&lt;/author&gt;&lt;author&gt;Lightbody, Gordon&lt;/author&gt;&lt;/authors&gt;&lt;/contributors&gt;&lt;titles&gt;&lt;title&gt;Clinical implementation of a neonatal seizure detection algorithm&lt;/title&gt;&lt;secondary-title&gt;Decision support systems&lt;/secondary-title&gt;&lt;/titles&gt;&lt;periodical&gt;&lt;full-title&gt;Decision support systems&lt;/full-title&gt;&lt;/periodical&gt;&lt;pages&gt;86-96&lt;/pages&gt;&lt;volume&gt;70&lt;/volume&gt;&lt;dates&gt;&lt;year&gt;2015&lt;/year&gt;&lt;/dates&gt;&lt;isbn&gt;0167-9236&lt;/isbn&gt;&lt;urls&gt;&lt;/urls&gt;&lt;/record&gt;&lt;/Cite&gt;&lt;/EndNote</w:instrText>
-      </w:r>
-      <w:r>
-        <w:rPr>
-          <w:rtl/>
-          <w:lang w:bidi="fa-IR"/>
-        </w:rPr>
-        <w:instrText>&gt;</w:instrText>
-      </w:r>
-      <w:r>
-        <w:rPr>
-          <w:rtl/>
-          <w:lang w:bidi="fa-IR"/>
-        </w:rPr>
-        <w:fldChar w:fldCharType="separate"/>
-      </w:r>
-      <w:r>
-        <w:rPr>
-          <w:noProof/>
-          <w:rtl/>
-          <w:lang w:bidi="fa-IR"/>
-        </w:rPr>
-        <w:t>[</w:t>
-      </w:r>
-      <w:hyperlink w:anchor="_ENREF_8" w:tooltip="Temko, 2015 #115" w:history="1">
-        <w:r>
-          <w:rPr>
-            <w:noProof/>
-            <w:rtl/>
-            <w:lang w:bidi="fa-IR"/>
-          </w:rPr>
-          <w:t>8</w:t>
-        </w:r>
-      </w:hyperlink>
-      <w:r>
-        <w:rPr>
-          <w:noProof/>
-          <w:rtl/>
-          <w:lang w:bidi="fa-IR"/>
-        </w:rPr>
-        <w:t>]</w:t>
-      </w:r>
-      <w:r>
-        <w:rPr>
-          <w:rtl/>
-          <w:lang w:bidi="fa-IR"/>
-        </w:rPr>
-        <w:fldChar w:fldCharType="end"/>
-      </w:r>
-      <w:r>
-        <w:rPr>
-          <w:rFonts w:hint="cs"/>
-          <w:rtl/>
-          <w:lang w:bidi="fa-IR"/>
-        </w:rPr>
-        <w:t xml:space="preserve"> است. تحقیقات دیگری نیز سعی بر یافتن ویژگی</w:t>
-      </w:r>
-      <w:r>
-        <w:rPr>
-          <w:rFonts w:hint="eastAsia"/>
-          <w:rtl/>
-          <w:lang w:bidi="fa-IR"/>
-        </w:rPr>
-        <w:t>‌</w:t>
-      </w:r>
-      <w:r>
-        <w:rPr>
-          <w:rFonts w:hint="cs"/>
-          <w:rtl/>
-          <w:lang w:bidi="fa-IR"/>
-        </w:rPr>
-        <w:t>های پیچیده</w:t>
-      </w:r>
-      <w:r>
-        <w:rPr>
-          <w:rFonts w:hint="eastAsia"/>
-          <w:rtl/>
-          <w:lang w:bidi="fa-IR"/>
-        </w:rPr>
-        <w:t>‌</w:t>
-      </w:r>
-      <w:r>
-        <w:rPr>
-          <w:rFonts w:hint="cs"/>
-          <w:rtl/>
-          <w:lang w:bidi="fa-IR"/>
-        </w:rPr>
-        <w:t>تر برای بهبود عملکرد سیستم داشته</w:t>
-      </w:r>
-      <w:r>
-        <w:rPr>
-          <w:rFonts w:hint="eastAsia"/>
-          <w:rtl/>
-          <w:lang w:bidi="fa-IR"/>
-        </w:rPr>
-        <w:t>‌</w:t>
-      </w:r>
-      <w:r>
-        <w:rPr>
-          <w:rFonts w:hint="cs"/>
-          <w:rtl/>
-          <w:lang w:bidi="fa-IR"/>
-        </w:rPr>
-        <w:t>اند، توصیفات پیچیده</w:t>
-      </w:r>
-      <w:r>
-        <w:rPr>
-          <w:rFonts w:hint="eastAsia"/>
-          <w:rtl/>
-          <w:lang w:bidi="fa-IR"/>
-        </w:rPr>
-        <w:t>‌</w:t>
-      </w:r>
-      <w:r>
-        <w:rPr>
-          <w:rFonts w:hint="cs"/>
-          <w:rtl/>
-          <w:lang w:bidi="fa-IR"/>
-        </w:rPr>
-        <w:t>ای مبتنی بر نظریه آشوب و آنالیز زمان فرکانس نیز برای یافتن ویژگی که بتواند بین کلاس</w:t>
-      </w:r>
-      <w:r>
-        <w:rPr>
-          <w:rFonts w:hint="eastAsia"/>
-          <w:rtl/>
-          <w:lang w:bidi="fa-IR"/>
-        </w:rPr>
-        <w:t>‌</w:t>
-      </w:r>
-      <w:r>
-        <w:rPr>
-          <w:rFonts w:hint="cs"/>
-          <w:rtl/>
-          <w:lang w:bidi="fa-IR"/>
-        </w:rPr>
-        <w:t xml:space="preserve">های تشنج و غیر تشنج تمایز قائل شود نیز انجام </w:t>
-      </w:r>
-      <w:r>
-        <w:rPr>
-          <w:rFonts w:hint="cs"/>
-          <w:rtl/>
-          <w:lang w:bidi="fa-IR"/>
-        </w:rPr>
-        <w:t xml:space="preserve">شده است </w:t>
-      </w:r>
-      <w:r>
-        <w:rPr>
-          <w:rtl/>
-          <w:lang w:bidi="fa-IR"/>
-        </w:rPr>
-        <w:fldChar w:fldCharType="begin"/>
-      </w:r>
-      <w:r>
-        <w:rPr>
-          <w:rtl/>
-          <w:lang w:bidi="fa-IR"/>
-        </w:rPr>
-        <w:instrText xml:space="preserve"> </w:instrText>
-      </w:r>
-      <w:r>
-        <w:rPr>
-          <w:lang w:bidi="fa-IR"/>
-        </w:rPr>
-        <w:instrText>ADDIN EN.CITE &lt;EndNote&gt;&lt;Cite&gt;&lt;Author&gt;Faul&lt;/Author&gt;&lt;Year&gt;2005&lt;/Year&gt;&lt;RecNum&gt;117&lt;/RecNum&gt;&lt;DisplayText&gt;[9, 10]&lt;/DisplayText&gt;&lt;record&gt;&lt;rec-number&gt;117&lt;/rec-number&gt;&lt;foreign-keys&gt;&lt;key app="EN" db-id="52rwv9wptp5f53erxd3v0v9h9r5wpsxppttr" timestamp="1594828169"&gt;1</w:instrText>
-      </w:r>
-      <w:r>
-        <w:rPr>
-          <w:rtl/>
-          <w:lang w:bidi="fa-IR"/>
-        </w:rPr>
-        <w:instrText>17&lt;/</w:instrText>
-      </w:r>
-      <w:r>
-        <w:rPr>
-          <w:lang w:bidi="fa-IR"/>
-        </w:rPr>
-        <w:instrText>key&gt;&lt;/foreign-keys&gt;&lt;ref-type name="Conference Proceedings"&gt;10&lt;/ref-type&gt;&lt;contributors&gt;&lt;authors&gt;&lt;author&gt;Faul, Stephen&lt;/author&gt;&lt;author&gt;Boylan, Geraldine&lt;/author&gt;&lt;author&gt;Connolly, Sean&lt;/author&gt;&lt;author&gt;Marnane, William&lt;/author&gt;&lt;author&gt;Lightbody, Gordon&lt;/author&gt;&lt;/authors&gt;&lt;/contributors&gt;&lt;titles&gt;&lt;title&gt;Chaos theory analysis of the newborn EEG-is it worth the wait?&lt;/title&gt;&lt;secondary-title&gt;IEEE International Workshop on Intelligent Signal Processing, 2005.&lt;/secondary-title&gt;&lt;/titles&gt;&lt;pages&gt;381-386&lt;/pages&gt;&lt;dates</w:instrText>
-      </w:r>
-      <w:r>
-        <w:rPr>
-          <w:rtl/>
-          <w:lang w:bidi="fa-IR"/>
-        </w:rPr>
-        <w:instrText>&gt;&lt;</w:instrText>
-      </w:r>
-      <w:r>
-        <w:rPr>
-          <w:lang w:bidi="fa-IR"/>
-        </w:rPr>
-        <w:instrText>year&gt;2005&lt;/year&gt;&lt;/dates&gt;&lt;publisher&gt;IEEE&lt;/publisher&gt;&lt;isbn&gt;078039030X&lt;/isbn&gt;&lt;urls&gt;&lt;/urls&gt;&lt;/record&gt;&lt;/Cite&gt;&lt;Cite&gt;&lt;Author&gt;Tapani&lt;/Author&gt;&lt;Year&gt;2019&lt;/Year&gt;&lt;RecNum&gt;116&lt;/RecNum&gt;&lt;record&gt;&lt;rec-number&gt;116&lt;/rec-number&gt;&lt;foreign-keys&gt;&lt;key app="EN" db-id="52rwv9wptp5f5</w:instrText>
-      </w:r>
-      <w:r>
-        <w:rPr>
-          <w:rtl/>
-          <w:lang w:bidi="fa-IR"/>
-        </w:rPr>
-        <w:instrText>3</w:instrText>
-      </w:r>
-      <w:r>
-        <w:rPr>
-          <w:lang w:bidi="fa-IR"/>
-        </w:rPr>
-        <w:instrText>erxd3v0v9h9r5wpsxppttr" timestamp="1594827995"&gt;116&lt;/key&gt;&lt;/foreign-keys&gt;&lt;ref-type name="Journal Article"&gt;17&lt;/ref-type&gt;&lt;contributors&gt;&lt;authors&gt;&lt;author&gt;Tapani, Karoliina T&lt;/author&gt;&lt;author&gt;Vanhatalo, Sampsa&lt;/author&gt;&lt;author&gt;Stevenson, Nathan J&lt;/author&gt;&lt;/authors&gt;&lt;/contributors&gt;&lt;titles&gt;&lt;title&gt;Time-varying EEG correlations improve automated neonatal seizure detection&lt;/title&gt;&lt;secondary-title&gt;International journal of neural systems&lt;/secondary-title&gt;&lt;/titles&gt;&lt;periodical&gt;&lt;full-title&gt;International journal of neural systems&lt;/full-title&gt;&lt;/periodical&gt;&lt;pages&gt;1850030&lt;/pages&gt;&lt;volume&gt;29&lt;/volume&gt;&lt;number&gt;04&lt;/number&gt;&lt;dates&gt;&lt;year&gt;2019&lt;/year&gt;&lt;/dates&gt;&lt;isbn&gt;0129-0657&lt;/isbn&gt;&lt;urls&gt;&lt;/urls&gt;&lt;/record&gt;&lt;/Cite&gt;&lt;/EndNote</w:instrText>
-      </w:r>
-      <w:r>
-        <w:rPr>
-          <w:rtl/>
-          <w:lang w:bidi="fa-IR"/>
-        </w:rPr>
-        <w:instrText>&gt;</w:instrText>
-      </w:r>
-      <w:r>
-        <w:rPr>
-          <w:rtl/>
-          <w:lang w:bidi="fa-IR"/>
-        </w:rPr>
-        <w:fldChar w:fldCharType="separate"/>
-      </w:r>
-      <w:r>
-        <w:rPr>
-          <w:noProof/>
-          <w:rtl/>
-          <w:lang w:bidi="fa-IR"/>
-        </w:rPr>
-        <w:t>[</w:t>
-      </w:r>
-      <w:hyperlink w:anchor="_ENREF_9" w:tooltip="Faul, 2005 #117" w:history="1">
-        <w:r>
-          <w:rPr>
-            <w:noProof/>
-            <w:rtl/>
-            <w:lang w:bidi="fa-IR"/>
-          </w:rPr>
-          <w:t>9</w:t>
-        </w:r>
-      </w:hyperlink>
-      <w:r>
-        <w:rPr>
-          <w:noProof/>
-          <w:rtl/>
-          <w:lang w:bidi="fa-IR"/>
-        </w:rPr>
-        <w:t xml:space="preserve">, </w:t>
-      </w:r>
-      <w:hyperlink w:anchor="_ENREF_10" w:tooltip="Tapani, 2019 #116" w:history="1">
-        <w:r>
-          <w:rPr>
-            <w:noProof/>
-            <w:rtl/>
-            <w:lang w:bidi="fa-IR"/>
-          </w:rPr>
-          <w:t>10</w:t>
-        </w:r>
-      </w:hyperlink>
-      <w:r>
-        <w:rPr>
-          <w:noProof/>
-          <w:rtl/>
-          <w:lang w:bidi="fa-IR"/>
-        </w:rPr>
-        <w:t>]</w:t>
-      </w:r>
-      <w:r>
-        <w:rPr>
-          <w:rtl/>
-          <w:lang w:bidi="fa-IR"/>
-        </w:rPr>
-        <w:fldChar w:fldCharType="end"/>
-      </w:r>
-      <w:r>
-        <w:rPr>
-          <w:rFonts w:hint="cs"/>
-          <w:rtl/>
-          <w:lang w:bidi="fa-IR"/>
-        </w:rPr>
-        <w:t xml:space="preserve">. </w:t>
-      </w:r>
-      <w:r>
-        <w:rPr>
-          <w:rFonts w:hint="cs"/>
-          <w:rtl/>
-          <w:lang w:bidi="fa-IR"/>
-        </w:rPr>
-        <w:t xml:space="preserve">این روش ها عموما زمان محاسباتی بالای برای استخراج ویژگی های مورد نیاز لازم دارند. </w:t>
-      </w:r>
-    </w:p>
-    <w:p>
-      <w:pPr>
-        <w:pStyle w:val="BodyText"/>
-        <w:rPr>
-          <w:lang w:bidi="fa-IR"/>
-        </w:rPr>
-      </w:pPr>
-      <w:r>
-        <w:rPr>
-          <w:rFonts w:hint="cs"/>
-          <w:rtl/>
-          <w:lang w:bidi="fa-IR"/>
-        </w:rPr>
-        <w:t xml:space="preserve">پیشرفت های اخیر در حوزه تحقیقاتی یادگیری عمیق در پردازش تصاویر و صوت که در توسعه الگوریتم </w:t>
-      </w:r>
-      <w:r>
-        <w:rPr>
-          <w:rFonts w:hint="cs"/>
-          <w:rtl/>
-          <w:lang w:bidi="fa-IR"/>
-        </w:rPr>
-        <w:lastRenderedPageBreak/>
-        <w:t xml:space="preserve">های تازه </w:t>
-      </w:r>
-      <w:r>
-        <w:rPr>
-          <w:lang w:bidi="fa-IR"/>
-        </w:rPr>
-        <w:t>EEG</w:t>
-      </w:r>
-      <w:r>
-        <w:rPr>
-          <w:rFonts w:hint="cs"/>
-          <w:rtl/>
-          <w:lang w:bidi="fa-IR"/>
-        </w:rPr>
-        <w:t xml:space="preserve"> استفاده شده اند نیازی به گام استخراج ویژگی ندارند. در واقع این الگوریتم ها هر دو گام استخراج ویژگی و دسته بندی را در یک </w:t>
-      </w:r>
-      <w:r>
-        <w:rPr>
-          <w:rFonts w:hint="cs"/>
-          <w:rtl/>
-          <w:lang w:bidi="fa-IR"/>
-        </w:rPr>
-        <w:t>رویه بهینه سازی انجام می دهند</w:t>
-      </w:r>
-      <w:r>
-        <w:rPr>
-          <w:rtl/>
-          <w:lang w:bidi="fa-IR"/>
-        </w:rPr>
-        <w:fldChar w:fldCharType="begin"/>
-      </w:r>
-      <w:r>
-        <w:rPr>
-          <w:rtl/>
-          <w:lang w:bidi="fa-IR"/>
-        </w:rPr>
-        <w:instrText xml:space="preserve"> </w:instrText>
-      </w:r>
-      <w:r>
-        <w:rPr>
-          <w:lang w:bidi="fa-IR"/>
-        </w:rPr>
-        <w:instrText>ADDIN EN.CITE &lt;EndNote&gt;&lt;Cite&gt;&lt;Author&gt;O&amp;apos;Shea&lt;/Author&gt;&lt;Year&gt;2017&lt;/Year&gt;&lt;RecNum&gt;118&lt;/RecNum&gt;&lt;DisplayText&gt;[11]&lt;/DisplayText&gt;&lt;record&gt;&lt;rec-number&gt;118&lt;/rec-number&gt;&lt;foreign-keys&gt;&lt;key app="EN" db-id="52rwv9wptp5f53erxd3v0v9h9r5wpsxppttr" timestamp="159482967</w:instrText>
-      </w:r>
-      <w:r>
-        <w:rPr>
-          <w:rtl/>
-          <w:lang w:bidi="fa-IR"/>
-        </w:rPr>
-        <w:instrText>2"&gt;118&lt;/</w:instrText>
-      </w:r>
-      <w:r>
-        <w:rPr>
-          <w:lang w:bidi="fa-IR"/>
-        </w:rPr>
-        <w:instrText>key&gt;&lt;/foreign-keys&gt;&lt;ref-type name="Conference Proceedings"&gt;10&lt;/ref-type&gt;&lt;contributors&gt;&lt;authors&gt;&lt;author&gt;O&amp;apos;Shea, Alison&lt;/author&gt;&lt;author&gt;Lightbody, Gordon&lt;/author&gt;&lt;author&gt;Boylan, Geraldine&lt;/author&gt;&lt;author&gt;Temko, Andriy&lt;/author&gt;&lt;/authors&gt;&lt;/contributors&gt;&lt;titles&gt;&lt;title&gt;Neonatal seizure detection using convolutional neural networks&lt;/title&gt;&lt;secondary-title&gt;2017 IEEE 27th International Workshop on Machine Learning for Signal Processing (MLSP)&lt;/secondary-title&gt;&lt;/titles&gt;&lt;pages&gt;1-6&lt;/pages&gt;&lt;dates&gt;&lt;year&gt;20</w:instrText>
-      </w:r>
-      <w:r>
-        <w:rPr>
-          <w:rtl/>
-          <w:lang w:bidi="fa-IR"/>
-        </w:rPr>
-        <w:instrText>17&lt;/</w:instrText>
-      </w:r>
-      <w:r>
-        <w:rPr>
-          <w:lang w:bidi="fa-IR"/>
-        </w:rPr>
-        <w:instrText>year&gt;&lt;/dates&gt;&lt;publisher&gt;IEEE&lt;/publisher&gt;&lt;isbn&gt;1509063412&lt;/isbn&gt;&lt;urls&gt;&lt;/urls&gt;&lt;/record&gt;&lt;/Cite&gt;&lt;/EndNote</w:instrText>
-      </w:r>
-      <w:r>
-        <w:rPr>
-          <w:rtl/>
-          <w:lang w:bidi="fa-IR"/>
-        </w:rPr>
-        <w:instrText>&gt;</w:instrText>
-      </w:r>
-      <w:r>
-        <w:rPr>
-          <w:rtl/>
-          <w:lang w:bidi="fa-IR"/>
-        </w:rPr>
-        <w:fldChar w:fldCharType="separate"/>
-      </w:r>
-      <w:r>
-        <w:rPr>
-          <w:noProof/>
-          <w:rtl/>
-          <w:lang w:bidi="fa-IR"/>
-        </w:rPr>
-        <w:t>[</w:t>
-      </w:r>
-      <w:hyperlink w:anchor="_ENREF_11" w:tooltip="O'Shea, 2017 #118" w:history="1">
-        <w:r>
-          <w:rPr>
-            <w:noProof/>
-            <w:rtl/>
-            <w:lang w:bidi="fa-IR"/>
-          </w:rPr>
-          <w:t>11</w:t>
-        </w:r>
-      </w:hyperlink>
-      <w:r>
-        <w:rPr>
-          <w:noProof/>
-          <w:rtl/>
-          <w:lang w:bidi="fa-IR"/>
-        </w:rPr>
-        <w:t>]</w:t>
-      </w:r>
-      <w:r>
-        <w:rPr>
-          <w:rtl/>
-          <w:lang w:bidi="fa-IR"/>
-        </w:rPr>
-        <w:fldChar w:fldCharType="end"/>
-      </w:r>
-      <w:r>
-        <w:rPr>
-          <w:rFonts w:hint="cs"/>
-          <w:rtl/>
-          <w:lang w:bidi="fa-IR"/>
-        </w:rPr>
-        <w:t>. الگوریتم</w:t>
-      </w:r>
-      <w:r>
-        <w:rPr>
-          <w:rFonts w:hint="eastAsia"/>
-          <w:rtl/>
-          <w:lang w:bidi="fa-IR"/>
-        </w:rPr>
-        <w:t>‌</w:t>
-      </w:r>
-      <w:r>
-        <w:rPr>
-          <w:rFonts w:hint="cs"/>
-          <w:rtl/>
-          <w:lang w:bidi="fa-IR"/>
-        </w:rPr>
-        <w:t xml:space="preserve">های یادگیری عمیق با سیگنال </w:t>
-      </w:r>
-      <w:r>
-        <w:rPr>
-          <w:lang w:bidi="fa-IR"/>
-        </w:rPr>
-        <w:t>EEG</w:t>
-      </w:r>
-      <w:r>
-        <w:rPr>
-          <w:rFonts w:hint="cs"/>
-          <w:rtl/>
-          <w:lang w:bidi="fa-IR"/>
-        </w:rPr>
-        <w:t xml:space="preserve"> افراد بزرگ سال اعمال شده است با این حال تحقیقات اندکی بر روی شناساسی تشنج نوازادان به کمک این روش ها انجام شده است. </w:t>
-      </w:r>
-      <w:r>
-        <w:rPr>
-          <w:rFonts w:hint="cs"/>
-          <w:rtl/>
-          <w:lang w:bidi="fa-IR"/>
-        </w:rPr>
-        <w:t xml:space="preserve"> </w:t>
-      </w:r>
-    </w:p>
-    <w:p>
-      <w:pPr>
         <w:pStyle w:val="Heading2"/>
         <w:rPr>
           <w:rtl/>
         </w:rPr>
       </w:pPr>
-      <w:bookmarkStart w:id="13" w:name="_Toc45793217"/>
+      <w:bookmarkStart w:id="12" w:name="_Toc45793217"/>
       <w:r>
         <w:rPr>
           <w:rFonts w:hint="cs"/>
@@ -8065,7 +8056,7 @@
         </w:rPr>
         <w:t>گزارش</w:t>
       </w:r>
-      <w:bookmarkEnd w:id="13"/>
+      <w:bookmarkEnd w:id="12"/>
     </w:p>
     <w:p>
       <w:pPr>
@@ -8295,8 +8286,8 @@
           <w:rtl/>
         </w:rPr>
       </w:pPr>
-      <w:bookmarkStart w:id="14" w:name="_Toc45793218"/>
-      <w:bookmarkEnd w:id="7"/>
+      <w:bookmarkStart w:id="13" w:name="_Toc45793218"/>
+      <w:bookmarkEnd w:id="6"/>
       <w:r>
         <w:rPr>
           <w:rFonts w:hint="cs"/>
@@ -8319,7 +8310,7 @@
         </w:rPr>
         <w:t>ص تشنج با استفاده از شبکه عصبی عمیق کاملا پیوسته</w:t>
       </w:r>
-      <w:bookmarkEnd w:id="14"/>
+      <w:bookmarkEnd w:id="13"/>
       <w:r>
         <w:rPr>
           <w:rFonts w:hint="cs"/>
@@ -8348,7 +8339,7 @@
           <w:rtl/>
         </w:rPr>
       </w:pPr>
-      <w:bookmarkStart w:id="15" w:name="_Toc45793219"/>
+      <w:bookmarkStart w:id="14" w:name="_Toc45793219"/>
       <w:r>
         <w:rPr>
           <w:rFonts w:hint="cs"/>
@@ -8359,6 +8350,128 @@
       </w:r>
       <w:bookmarkEnd w:id="1"/>
       <w:bookmarkEnd w:id="2"/>
+      <w:bookmarkEnd w:id="14"/>
+    </w:p>
+    <w:p>
+      <w:pPr>
+        <w:pStyle w:val="BodyText"/>
+        <w:rPr>
+          <w:rtl/>
+          <w:lang w:bidi="fa-IR"/>
+        </w:rPr>
+      </w:pPr>
+      <w:r>
+        <w:rPr>
+          <w:rFonts w:hint="cs"/>
+          <w:rtl/>
+          <w:lang w:bidi="fa-IR"/>
+        </w:rPr>
+        <w:t xml:space="preserve">در این بخش به معرفی روش حل مسأله مقاله مرجع </w:t>
+      </w:r>
+      <w:r>
+        <w:rPr>
+          <w:rtl/>
+          <w:lang w:bidi="fa-IR"/>
+        </w:rPr>
+        <w:fldChar w:fldCharType="begin"/>
+      </w:r>
+      <w:r>
+        <w:rPr>
+          <w:rtl/>
+          <w:lang w:bidi="fa-IR"/>
+        </w:rPr>
+        <w:instrText xml:space="preserve"> </w:instrText>
+      </w:r>
+      <w:r>
+        <w:rPr>
+          <w:lang w:bidi="fa-IR"/>
+        </w:rPr>
+        <w:instrText>ADDIN EN.CITE &lt;EndNote&gt;&lt;Cite&gt;&lt;Author&gt;O’Shea&lt;/Author&gt;&lt;Year&gt;2020&lt;/Year&gt;&lt;RecNum&gt;108&lt;/RecNum&gt;&lt;DisplayText&gt;[1]&lt;/DisplayText&gt;&lt;record&gt;&lt;rec-number&gt;108&lt;/rec-number&gt;&lt;foreign-keys&gt;&lt;key app="EN" db-id="52rwv9wptp5f53erxd3v0v9h9r5wpsxppttr" timestamp="1594192535"&gt;108</w:instrText>
+      </w:r>
+      <w:r>
+        <w:rPr>
+          <w:rtl/>
+          <w:lang w:bidi="fa-IR"/>
+        </w:rPr>
+        <w:instrText>&lt;/</w:instrText>
+      </w:r>
+      <w:r>
+        <w:rPr>
+          <w:lang w:bidi="fa-IR"/>
+        </w:rPr>
+        <w:instrText>key&gt;&lt;/foreign-keys&gt;&lt;ref-type name="Journal Article"&gt;17&lt;/ref-type&gt;&lt;contributors&gt;&lt;authors&gt;&lt;author&gt;O’Shea, Alison&lt;/author&gt;&lt;author&gt;Lightbody, Gordon&lt;/author&gt;&lt;author&gt;Boylan, Geraldine&lt;/author&gt;&lt;author&gt;Temko, Andriy&lt;/author&gt;&lt;/authors&gt;&lt;/contributors&gt;&lt;titles&gt;&lt;title&gt;Neonatal seizure detection from raw multi-channel EEG using a fully convolutional architecture&lt;/title&gt;&lt;secondary-title&gt;Neural Networks&lt;/secondary-title&gt;&lt;/titles&gt;&lt;periodical&gt;&lt;full-title&gt;Neural networks&lt;/full-title&gt;&lt;/periodical&gt;&lt;pages&gt;12-25&lt;/pages&gt;&lt;volume&gt;123&lt;/volume&gt;&lt;keywords&gt;&lt;keyword&gt;Convolutional neural networks&lt;/keyword&gt;&lt;keyword&gt;EEG&lt;/keyword&gt;&lt;keyword&gt;Neonatal seizure detection&lt;/keyword&gt;&lt;keyword&gt;Weak labels&lt;/keyword&gt;&lt;/keywords&gt;&lt;dates&gt;&lt;year&gt;2020&lt;/year&gt;&lt;pub-dates&gt;&lt;date&gt;2020/03/01/&lt;/date&gt;&lt;/pub-dates&gt;&lt;/dates&gt;&lt;isbn&gt;0893-6080&lt;/isbn&gt;&lt;urls&gt;&lt;related-urls&gt;&lt;url&gt;http://www.sciencedirect.com/science/article/pii/S0893608019303910&lt;/url&gt;&lt;/related-urls&gt;&lt;/urls&gt;&lt;electronic-resource-num&gt;https://doi.org/10.1016/j.neunet.2019.11.023&lt;/electronic-resource-num&gt;&lt;/record&gt;&lt;/Cite&gt;&lt;/EndNote</w:instrText>
+      </w:r>
+      <w:r>
+        <w:rPr>
+          <w:rtl/>
+          <w:lang w:bidi="fa-IR"/>
+        </w:rPr>
+        <w:instrText>&gt;</w:instrText>
+      </w:r>
+      <w:r>
+        <w:rPr>
+          <w:rtl/>
+          <w:lang w:bidi="fa-IR"/>
+        </w:rPr>
+        <w:fldChar w:fldCharType="separate"/>
+      </w:r>
+      <w:r>
+        <w:rPr>
+          <w:noProof/>
+          <w:rtl/>
+          <w:lang w:bidi="fa-IR"/>
+        </w:rPr>
+        <w:t>[</w:t>
+      </w:r>
+      <w:hyperlink w:anchor="_ENREF_1" w:tooltip="O’Shea, 2020 #108" w:history="1">
+        <w:r>
+          <w:rPr>
+            <w:noProof/>
+            <w:rtl/>
+            <w:lang w:bidi="fa-IR"/>
+          </w:rPr>
+          <w:t>1</w:t>
+        </w:r>
+      </w:hyperlink>
+      <w:r>
+        <w:rPr>
+          <w:noProof/>
+          <w:rtl/>
+          <w:lang w:bidi="fa-IR"/>
+        </w:rPr>
+        <w:t>]</w:t>
+      </w:r>
+      <w:r>
+        <w:rPr>
+          <w:rtl/>
+          <w:lang w:bidi="fa-IR"/>
+        </w:rPr>
+        <w:fldChar w:fldCharType="end"/>
+      </w:r>
+      <w:r>
+        <w:rPr>
+          <w:rFonts w:hint="cs"/>
+          <w:rtl/>
+          <w:lang w:bidi="fa-IR"/>
+        </w:rPr>
+        <w:t xml:space="preserve"> می پردازیم و سپس راه حل پیشنهادی خود را برای بهبود عملکرد آن گزارش می کنیم.</w:t>
+      </w:r>
+    </w:p>
+    <w:p>
+      <w:pPr>
+        <w:pStyle w:val="Heading2"/>
+        <w:rPr>
+          <w:rtl/>
+        </w:rPr>
+      </w:pPr>
+      <w:bookmarkStart w:id="15" w:name="_Toc45793220"/>
+      <w:r>
+        <w:rPr>
+          <w:rFonts w:hint="cs"/>
+          <w:rtl/>
+        </w:rPr>
+        <w:t>روش حل پیشنهادی</w:t>
+      </w:r>
       <w:bookmarkEnd w:id="15"/>
     </w:p>
     <w:p>
@@ -8375,145 +8488,134 @@
           <w:rtl/>
           <w:lang w:bidi="fa-IR"/>
         </w:rPr>
-        <w:t xml:space="preserve">در این بخش به معرفی روش حل مسأله مقاله مرجع </w:t>
-      </w:r>
-      <w:r>
-        <w:rPr>
-          <w:rtl/>
-          <w:lang w:bidi="fa-IR"/>
-        </w:rPr>
-        <w:fldChar w:fldCharType="begin"/>
-      </w:r>
-      <w:r>
-        <w:rPr>
-          <w:rtl/>
-          <w:lang w:bidi="fa-IR"/>
-        </w:rPr>
-        <w:instrText xml:space="preserve"> </w:instrText>
-      </w:r>
-      <w:r>
-        <w:rPr>
-          <w:lang w:bidi="fa-IR"/>
-        </w:rPr>
-        <w:instrText>ADDIN EN.CITE &lt;EndNote&gt;&lt;Cite&gt;&lt;Author&gt;O’Shea&lt;/Author&gt;&lt;Year&gt;2020&lt;/Year&gt;&lt;RecNum&gt;108&lt;/RecNum&gt;&lt;DisplayText&gt;[1]&lt;/DisplayText&gt;&lt;record&gt;&lt;rec-number&gt;108&lt;/rec-number&gt;&lt;foreign-keys&gt;&lt;key app="EN" db-id="52rwv9wptp5f53erxd3v0v9h9r5wpsxppttr" timestamp="1594192535"&gt;108</w:instrText>
-      </w:r>
-      <w:r>
-        <w:rPr>
-          <w:rtl/>
-          <w:lang w:bidi="fa-IR"/>
-        </w:rPr>
-        <w:instrText>&lt;/</w:instrText>
-      </w:r>
-      <w:r>
-        <w:rPr>
-          <w:lang w:bidi="fa-IR"/>
-        </w:rPr>
-        <w:instrText>key&gt;&lt;/foreign-keys&gt;&lt;ref-type name="Journal Article"&gt;17&lt;/ref-type&gt;&lt;contributors&gt;&lt;authors&gt;&lt;author&gt;O’Shea, Alison&lt;/author&gt;&lt;author&gt;Lightbody, Gordon&lt;/author&gt;&lt;author&gt;Boylan, Geraldine&lt;/author&gt;&lt;author&gt;Temko, Andriy&lt;/author&gt;&lt;/authors&gt;&lt;/contributors&gt;&lt;titles&gt;&lt;title&gt;Neonatal seizure detection from raw multi-channel EEG using a fully convolutional architecture&lt;/title&gt;&lt;secondary-title&gt;Neural Networks&lt;/secondary-title&gt;&lt;/titles&gt;&lt;periodical&gt;&lt;full-title&gt;Neural networks&lt;/full-title&gt;&lt;/periodical&gt;&lt;pages&gt;12-25&lt;/pages&gt;&lt;volume&gt;123&lt;/volume&gt;&lt;keywords&gt;&lt;keyword&gt;Convolutional neural networks&lt;/keyword&gt;&lt;keyword&gt;EEG&lt;/keyword&gt;&lt;keyword&gt;Neonatal seizure detection&lt;/keyword&gt;&lt;keyword&gt;Weak labels&lt;/keyword&gt;&lt;/keywords&gt;&lt;dates&gt;&lt;year&gt;2020&lt;/year&gt;&lt;pub-dates&gt;&lt;date&gt;2020/03/01/&lt;/date&gt;&lt;/pub-dates&gt;&lt;/dates&gt;&lt;isbn&gt;0893-6080&lt;/isbn&gt;&lt;urls&gt;&lt;related-urls&gt;&lt;url&gt;http://www.sciencedirect.com/science/article/pii/S0893608019303910&lt;/url&gt;&lt;/related-urls&gt;&lt;/urls&gt;&lt;electronic-resource-num&gt;https://doi.org/10.1016/j.neunet.2019.11.023&lt;/electronic-resource-num&gt;&lt;/record&gt;&lt;/Cite&gt;&lt;/EndNote</w:instrText>
-      </w:r>
-      <w:r>
-        <w:rPr>
-          <w:rtl/>
-          <w:lang w:bidi="fa-IR"/>
-        </w:rPr>
-        <w:instrText>&gt;</w:instrText>
-      </w:r>
-      <w:r>
-        <w:rPr>
-          <w:rtl/>
-          <w:lang w:bidi="fa-IR"/>
-        </w:rPr>
-        <w:fldChar w:fldCharType="separate"/>
-      </w:r>
-      <w:r>
-        <w:rPr>
-          <w:noProof/>
-          <w:rtl/>
-          <w:lang w:bidi="fa-IR"/>
-        </w:rPr>
-        <w:t>[</w:t>
-      </w:r>
-      <w:hyperlink w:anchor="_ENREF_1" w:tooltip="O’Shea, 2020 #108" w:history="1">
-        <w:r>
-          <w:rPr>
-            <w:noProof/>
-            <w:rtl/>
-            <w:lang w:bidi="fa-IR"/>
-          </w:rPr>
-          <w:t>1</w:t>
-        </w:r>
-      </w:hyperlink>
-      <w:r>
-        <w:rPr>
-          <w:noProof/>
-          <w:rtl/>
-          <w:lang w:bidi="fa-IR"/>
-        </w:rPr>
-        <w:t>]</w:t>
-      </w:r>
-      <w:r>
-        <w:rPr>
-          <w:rtl/>
-          <w:lang w:bidi="fa-IR"/>
-        </w:rPr>
-        <w:fldChar w:fldCharType="end"/>
-      </w:r>
-      <w:r>
-        <w:rPr>
-          <w:rFonts w:hint="cs"/>
-          <w:rtl/>
-          <w:lang w:bidi="fa-IR"/>
-        </w:rPr>
-        <w:t xml:space="preserve"> می پردازیم و سپس راه حل پیشنهادی خود را برای بهبود عملکرد آن گزارش می کنیم.</w:t>
+        <w:t>در ر</w:t>
+      </w:r>
+      <w:r>
+        <w:rPr>
+          <w:rFonts w:hint="cs"/>
+          <w:rtl/>
+          <w:lang w:bidi="fa-IR"/>
+        </w:rPr>
+        <w:t xml:space="preserve">وش پیشنهادی با توجه به مشکلاتی </w:t>
+      </w:r>
+      <w:r>
+        <w:rPr>
+          <w:rFonts w:hint="cs"/>
+          <w:rtl/>
+          <w:lang w:bidi="fa-IR"/>
+        </w:rPr>
+        <w:t xml:space="preserve">که در نشانه گذاری سیگنال </w:t>
+      </w:r>
+      <w:r>
+        <w:rPr>
+          <w:lang w:bidi="fa-IR"/>
+        </w:rPr>
+        <w:t>EEG</w:t>
+      </w:r>
+      <w:r>
+        <w:rPr>
+          <w:rFonts w:hint="cs"/>
+          <w:rtl/>
+          <w:lang w:bidi="fa-IR"/>
+        </w:rPr>
+        <w:t xml:space="preserve"> نوزاد در رابطه با دقت زمانی و مکانی آن وجود دارد و با توجه به این نکته که حتی نشانه تشنج در یک کانال از سیگنال </w:t>
+      </w:r>
+      <w:r>
+        <w:rPr>
+          <w:lang w:bidi="fa-IR"/>
+        </w:rPr>
+        <w:t>EEG</w:t>
+      </w:r>
+      <w:r>
+        <w:rPr>
+          <w:rFonts w:hint="cs"/>
+          <w:rtl/>
+          <w:lang w:bidi="fa-IR"/>
+        </w:rPr>
+        <w:t xml:space="preserve"> منجر ب</w:t>
+      </w:r>
+      <w:r>
+        <w:rPr>
+          <w:rFonts w:hint="cs"/>
+          <w:rtl/>
+          <w:lang w:bidi="fa-IR"/>
+        </w:rPr>
+        <w:t xml:space="preserve">ه نشانه گذاری کل قطعه از سیگنال به عنوان تشنج می شود، پیشنهاد شده است که از اکثر داده هایی که دارای نشانه گذاری دقیق زمانی هستند (صرفا) برای آموزش شبکه عمیق استفاده شود. </w:t>
       </w:r>
     </w:p>
     <w:p>
       <w:pPr>
-        <w:pStyle w:val="Heading2"/>
-        <w:rPr>
-          <w:rtl/>
-        </w:rPr>
-      </w:pPr>
-      <w:bookmarkStart w:id="16" w:name="_Toc45793220"/>
-      <w:r>
-        <w:rPr>
-          <w:rFonts w:hint="cs"/>
-          <w:rtl/>
-        </w:rPr>
-        <w:t>روش حل پیشنهادی</w:t>
-      </w:r>
-      <w:bookmarkEnd w:id="16"/>
+        <w:pStyle w:val="BodyText"/>
+        <w:rPr>
+          <w:rtl/>
+          <w:lang w:bidi="fa-IR"/>
+        </w:rPr>
+      </w:pPr>
+      <w:r>
+        <w:rPr>
+          <w:rFonts w:hint="cs"/>
+          <w:rtl/>
+          <w:lang w:bidi="fa-IR"/>
+        </w:rPr>
+        <w:t xml:space="preserve">مشکل در دقت مکانی رخداد تشنج در سیگنال </w:t>
+      </w:r>
+      <w:r>
+        <w:rPr>
+          <w:lang w:bidi="fa-IR"/>
+        </w:rPr>
+        <w:t>EEG</w:t>
+      </w:r>
+      <w:r>
+        <w:rPr>
+          <w:rFonts w:hint="cs"/>
+          <w:rtl/>
+          <w:lang w:bidi="fa-IR"/>
+        </w:rPr>
+        <w:t xml:space="preserve"> از آن جا ناشی می شود که این گونه برچسب گذاری بسیار زمان بر است و نیاز به کار تخصصی بالایی دارد و عموما چنین داده ای در دسترس نیست. علی رغم این موضوع صرفا مشخص بودن این که قطعه ای از سیگنال </w:t>
+      </w:r>
+      <w:r>
+        <w:rPr>
+          <w:lang w:bidi="fa-IR"/>
+        </w:rPr>
+        <w:t>EEG</w:t>
+      </w:r>
+      <w:r>
+        <w:rPr>
+          <w:rFonts w:hint="cs"/>
+          <w:rtl/>
+          <w:lang w:bidi="fa-IR"/>
+        </w:rPr>
+        <w:t xml:space="preserve"> دارای نشانه های تشنج است با فراوانی قابل قبولی وجود دارد. بر همین اساس در این مقاله نیز پیشنهاد شده است که با تغذیه شبکه با استفاده از تمام کانال های سیگنال </w:t>
+      </w:r>
+      <w:r>
+        <w:rPr>
+          <w:lang w:bidi="fa-IR"/>
+        </w:rPr>
+        <w:t>EEG</w:t>
+      </w:r>
+      <w:r>
+        <w:rPr>
+          <w:rFonts w:hint="cs"/>
+          <w:rtl/>
+          <w:lang w:bidi="fa-IR"/>
+        </w:rPr>
+        <w:t xml:space="preserve"> و اعمال برچسب آن برای یادگیری، پارامترهای شبکه تنظیم گردد. امید است که تعداد بالای داده ای آموزشی موجود بتواند خلأ نبود دقت مکانی در رخداد تشنج را جبران کند. </w:t>
+      </w:r>
     </w:p>
     <w:p>
       <w:pPr>
         <w:pStyle w:val="BodyText"/>
         <w:rPr>
-          <w:rtl/>
-          <w:lang w:bidi="fa-IR"/>
-        </w:rPr>
-      </w:pPr>
-      <w:r>
-        <w:rPr>
-          <w:rFonts w:hint="cs"/>
-          <w:rtl/>
-          <w:lang w:bidi="fa-IR"/>
-        </w:rPr>
-        <w:t>در ر</w:t>
-      </w:r>
-      <w:r>
-        <w:rPr>
-          <w:rFonts w:hint="cs"/>
-          <w:rtl/>
-          <w:lang w:bidi="fa-IR"/>
-        </w:rPr>
-        <w:t xml:space="preserve">وش پیشنهادی با توجه به مشکلاتی </w:t>
-      </w:r>
-      <w:r>
-        <w:rPr>
-          <w:rFonts w:hint="cs"/>
-          <w:rtl/>
-          <w:lang w:bidi="fa-IR"/>
-        </w:rPr>
-        <w:t xml:space="preserve">که در نشانه گذاری سیگنال </w:t>
+          <w:lang w:bidi="fa-IR"/>
+        </w:rPr>
+      </w:pPr>
+      <w:r>
+        <w:rPr>
+          <w:rFonts w:hint="cs"/>
+          <w:rtl/>
+          <w:lang w:bidi="fa-IR"/>
+        </w:rPr>
+        <w:t xml:space="preserve">ابتدا باید انتخاب کرد چه ورودی به شبکه داده شود. بر اساس آزمایش هایی که در گزارش آمده است که ویژگی های مختلفی را به عنوان ورودی به شبکه عصبی عمیق داده اند، با استفاده از داده خام </w:t>
       </w:r>
       <w:r>
         <w:rPr>
@@ -8527,7 +8629,23 @@
           <w:rtl/>
           <w:lang w:bidi="fa-IR"/>
         </w:rPr>
-        <w:t xml:space="preserve"> نوزاد در رابطه با دقت زمانی و مکانی آن وجود دارد و با توجه به این نکته که حتی نشانه تشنج در یک کانال از سیگنال </w:t>
+        <w:t xml:space="preserve"> توانسته</w:t>
+      </w:r>
+      <w:r>
+        <w:rPr>
+          <w:rFonts w:hint="eastAsia"/>
+          <w:rtl/>
+          <w:lang w:bidi="fa-IR"/>
+        </w:rPr>
+        <w:t>‌</w:t>
+      </w:r>
+      <w:r>
+        <w:rPr>
+          <w:rFonts w:hint="cs"/>
+          <w:rtl/>
+          <w:lang w:bidi="fa-IR"/>
+        </w:rPr>
+        <w:t xml:space="preserve">اند به نتایج بهتری برسند. به عنوان مثال، در یک آزمایش </w:t>
       </w:r>
       <w:r>
         <w:rPr>
@@ -8541,225 +8659,98 @@
           <w:rtl/>
           <w:lang w:bidi="fa-IR"/>
         </w:rPr>
-        <w:t xml:space="preserve"> منجر ب</w:t>
-      </w:r>
-      <w:r>
-        <w:rPr>
-          <w:rFonts w:hint="cs"/>
-          <w:rtl/>
-          <w:lang w:bidi="fa-IR"/>
-        </w:rPr>
-        <w:t xml:space="preserve">ه نشانه گذاری کل قطعه از سیگنال به عنوان تشنج می شود، پیشنهاد شده است که از اکثر داده هایی که دارای نشانه گذاری دقیق زمانی هستند (صرفا) برای آموزش شبکه عمیق استفاده شود. </w:t>
+        <w:t xml:space="preserve"> با استفاده از اسپگتروگرام </w:t>
+      </w:r>
+      <w:r>
+        <w:rPr>
+          <w:lang w:bidi="fa-IR"/>
+        </w:rPr>
+        <w:t>EEG</w:t>
+      </w:r>
+      <w:r>
+        <w:rPr>
+          <w:rFonts w:hint="cs"/>
+          <w:rtl/>
+          <w:lang w:bidi="fa-IR"/>
+        </w:rPr>
+        <w:t xml:space="preserve"> به نمایش تصویری از </w:t>
+      </w:r>
+      <w:r>
+        <w:rPr>
+          <w:lang w:bidi="fa-IR"/>
+        </w:rPr>
+        <w:t>EEG</w:t>
+      </w:r>
+      <w:r>
+        <w:rPr>
+          <w:rFonts w:hint="cs"/>
+          <w:rtl/>
+          <w:lang w:bidi="fa-IR"/>
+        </w:rPr>
+        <w:t xml:space="preserve"> رسیده و سپس با اعمال آن به شبکه که شبکه از فیلترهای کانولوشن 2 بعدی استفاده می کند یادگیری انجام شده است. البته دقت نهایی از مدل های قبلی مورد مقایسه نیز کمتر شده است. در آزمایش های بعدی از فیلترهای کانولوشن 1 بعدی به سیگنال </w:t>
+      </w:r>
+      <w:r>
+        <w:rPr>
+          <w:lang w:bidi="fa-IR"/>
+        </w:rPr>
+        <w:t>EEG</w:t>
+      </w:r>
+      <w:r>
+        <w:rPr>
+          <w:rFonts w:hint="cs"/>
+          <w:rtl/>
+          <w:lang w:bidi="fa-IR"/>
+        </w:rPr>
+        <w:t xml:space="preserve"> خام استفاده کرده اند و فیلترها به عرض پهن انتخاب شدند (طولی برابر 64 تا 128 نمونه). </w:t>
+      </w:r>
+      <w:r>
+        <w:rPr>
+          <w:rFonts w:hint="cs"/>
+          <w:rtl/>
+          <w:lang w:bidi="fa-IR"/>
+        </w:rPr>
+        <w:t xml:space="preserve">با توجه به فرکانس نمونه </w:t>
+      </w:r>
+      <w:r>
+        <w:rPr>
+          <w:rFonts w:hint="cs"/>
+          <w:rtl/>
+          <w:lang w:bidi="fa-IR"/>
+        </w:rPr>
+        <w:lastRenderedPageBreak/>
+        <w:t xml:space="preserve">برداری معادل با 2 تا 4 ثانیه از سیگنال </w:t>
+      </w:r>
+      <w:r>
+        <w:rPr>
+          <w:lang w:bidi="fa-IR"/>
+        </w:rPr>
+        <w:t>EEG</w:t>
+      </w:r>
+      <w:r>
+        <w:rPr>
+          <w:rFonts w:hint="cs"/>
+          <w:rtl/>
+          <w:lang w:bidi="fa-IR"/>
+        </w:rPr>
+        <w:t xml:space="preserve"> است. این روش بهبود کارایی نسبت به حالت قبلی را نشان داده است. در نهایت از از فیلترهایی با سایز به طول نمونه ها (3 نمونه) استفاده شد که می توان یادگیری فیلترهای پردازش گر </w:t>
+      </w:r>
+      <w:r>
+        <w:rPr>
+          <w:lang w:bidi="fa-IR"/>
+        </w:rPr>
+        <w:t>EEG</w:t>
+      </w:r>
+      <w:r>
+        <w:rPr>
+          <w:rFonts w:hint="cs"/>
+          <w:rtl/>
+          <w:lang w:bidi="fa-IR"/>
+        </w:rPr>
+        <w:t xml:space="preserve"> را به صورت سلسله مراتبی انجام دهد. طول فیلترها در تمام لایه های معماری یکسان نگه داشته می شوند.</w:t>
       </w:r>
     </w:p>
     <w:p>
       <w:pPr>
-        <w:pStyle w:val="BodyText"/>
-        <w:rPr>
-          <w:rtl/>
-          <w:lang w:bidi="fa-IR"/>
-        </w:rPr>
-      </w:pPr>
-      <w:r>
-        <w:rPr>
-          <w:rFonts w:hint="cs"/>
-          <w:rtl/>
-          <w:lang w:bidi="fa-IR"/>
-        </w:rPr>
-        <w:t xml:space="preserve">مشکل در دقت مکانی رخداد تشنج در سیگنال </w:t>
-      </w:r>
-      <w:r>
-        <w:rPr>
-          <w:lang w:bidi="fa-IR"/>
-        </w:rPr>
-        <w:t>EEG</w:t>
-      </w:r>
-      <w:r>
-        <w:rPr>
-          <w:rFonts w:hint="cs"/>
-          <w:rtl/>
-          <w:lang w:bidi="fa-IR"/>
-        </w:rPr>
-        <w:t xml:space="preserve"> از آن جا ناشی می شود که این گونه برچسب گذاری بسیار زمان بر است و نیاز به کار تخصصی بالایی دارد و عموما چنین داده ای در دسترس نیست. علی رغم این موضوع صرفا مشخص بودن این که قطعه ای از سیگنال </w:t>
-      </w:r>
-      <w:r>
-        <w:rPr>
-          <w:lang w:bidi="fa-IR"/>
-        </w:rPr>
-        <w:t>EEG</w:t>
-      </w:r>
-      <w:r>
-        <w:rPr>
-          <w:rFonts w:hint="cs"/>
-          <w:rtl/>
-          <w:lang w:bidi="fa-IR"/>
-        </w:rPr>
-        <w:t xml:space="preserve"> دارای نشانه های تشنج است با فراوانی قابل قبولی وجود دارد. بر همین اساس در این مقاله نیز پیشنهاد شده است که با تغذیه شبکه با استفاده از تمام کانال های سیگنال </w:t>
-      </w:r>
-      <w:r>
-        <w:rPr>
-          <w:lang w:bidi="fa-IR"/>
-        </w:rPr>
-        <w:t>EEG</w:t>
-      </w:r>
-      <w:r>
-        <w:rPr>
-          <w:rFonts w:hint="cs"/>
-          <w:rtl/>
-          <w:lang w:bidi="fa-IR"/>
-        </w:rPr>
-        <w:t xml:space="preserve"> و اعمال برچسب آن برای یادگیری، پارامترهای شبکه تنظیم گردد. امید است که تعداد بالای داده ای آموزشی موجود بتواند خلأ نبود دقت مکانی در رخداد تشنج را جبران کند. </w:t>
-      </w:r>
-    </w:p>
-    <w:p>
-      <w:pPr>
-        <w:pStyle w:val="BodyText"/>
-        <w:rPr>
-          <w:lang w:bidi="fa-IR"/>
-        </w:rPr>
-      </w:pPr>
-      <w:r>
-        <w:rPr>
-          <w:rFonts w:hint="cs"/>
-          <w:rtl/>
-          <w:lang w:bidi="fa-IR"/>
-        </w:rPr>
-        <w:t xml:space="preserve">ابتدا باید انتخاب کرد چه ورودی به شبکه داده شود. بر اساس آزمایش هایی که در گزارش آمده است که ویژگی های مختلفی را به عنوان ورودی به شبکه عصبی عمیق داده اند، با استفاده از داده خام </w:t>
-      </w:r>
-      <w:r>
-        <w:rPr>
-          <w:lang w:bidi="fa-IR"/>
-        </w:rPr>
-        <w:t>EEG</w:t>
-      </w:r>
-      <w:r>
-        <w:rPr>
-          <w:rFonts w:hint="cs"/>
-          <w:rtl/>
-          <w:lang w:bidi="fa-IR"/>
-        </w:rPr>
-        <w:t xml:space="preserve"> توانسته</w:t>
-      </w:r>
-      <w:r>
-        <w:rPr>
-          <w:rFonts w:hint="eastAsia"/>
-          <w:rtl/>
-          <w:lang w:bidi="fa-IR"/>
-        </w:rPr>
-        <w:t>‌</w:t>
-      </w:r>
-      <w:r>
-        <w:rPr>
-          <w:rFonts w:hint="cs"/>
-          <w:rtl/>
-          <w:lang w:bidi="fa-IR"/>
-        </w:rPr>
-        <w:t xml:space="preserve">اند به نتایج بهتری برسند. به عنوان مثال، در یک آزمایش </w:t>
-      </w:r>
-      <w:r>
-        <w:rPr>
-          <w:lang w:bidi="fa-IR"/>
-        </w:rPr>
-        <w:t>EEG</w:t>
-      </w:r>
-      <w:r>
-        <w:rPr>
-          <w:rFonts w:hint="cs"/>
-          <w:rtl/>
-          <w:lang w:bidi="fa-IR"/>
-        </w:rPr>
-        <w:t xml:space="preserve"> با استفاده از اسپگتروگرام </w:t>
-      </w:r>
-      <w:r>
-        <w:rPr>
-          <w:lang w:bidi="fa-IR"/>
-        </w:rPr>
-        <w:t>EEG</w:t>
-      </w:r>
-      <w:r>
-        <w:rPr>
-          <w:rFonts w:hint="cs"/>
-          <w:rtl/>
-          <w:lang w:bidi="fa-IR"/>
-        </w:rPr>
-        <w:t xml:space="preserve"> به نمایش تصویری از </w:t>
-      </w:r>
-      <w:r>
-        <w:rPr>
-          <w:lang w:bidi="fa-IR"/>
-        </w:rPr>
-        <w:t>EEG</w:t>
-      </w:r>
-      <w:r>
-        <w:rPr>
-          <w:rFonts w:hint="cs"/>
-          <w:rtl/>
-          <w:lang w:bidi="fa-IR"/>
-        </w:rPr>
-        <w:t xml:space="preserve"> رسیده و سپس با اعمال آن به شبکه که شبکه از فیلترهای کانولوشن 2 بعدی استفاده می کند یادگیری انجام شده است. البته دقت نهایی از مدل های قبلی مورد مقایسه نیز کمتر شده است. در آزمایش های بعدی از فیلترهای کانولوشن 1 بعدی به سیگنال </w:t>
-      </w:r>
-      <w:r>
-        <w:rPr>
-          <w:lang w:bidi="fa-IR"/>
-        </w:rPr>
-        <w:t>EEG</w:t>
-      </w:r>
-      <w:r>
-        <w:rPr>
-          <w:rFonts w:hint="cs"/>
-          <w:rtl/>
-          <w:lang w:bidi="fa-IR"/>
-        </w:rPr>
-        <w:t xml:space="preserve"> خام استفاده کرده اند و فیلترها به عرض پهن انتخاب شدند (طولی برابر 64 تا 128 نمونه). </w:t>
-      </w:r>
-      <w:r>
-        <w:rPr>
-          <w:rFonts w:hint="cs"/>
-          <w:rtl/>
-          <w:lang w:bidi="fa-IR"/>
-        </w:rPr>
-        <w:t xml:space="preserve">با توجه به فرکانس نمونه </w:t>
-      </w:r>
-      <w:r>
-        <w:rPr>
-          <w:rFonts w:hint="cs"/>
-          <w:rtl/>
-          <w:lang w:bidi="fa-IR"/>
-        </w:rPr>
-        <w:lastRenderedPageBreak/>
-        <w:t xml:space="preserve">برداری معادل با 2 تا 4 ثانیه از سیگنال </w:t>
-      </w:r>
-      <w:r>
-        <w:rPr>
-          <w:lang w:bidi="fa-IR"/>
-        </w:rPr>
-        <w:t>EEG</w:t>
-      </w:r>
-      <w:r>
-        <w:rPr>
-          <w:rFonts w:hint="cs"/>
-          <w:rtl/>
-          <w:lang w:bidi="fa-IR"/>
-        </w:rPr>
-        <w:t xml:space="preserve"> است. این روش بهبود کارایی نسبت به حالت قبلی را نشان داده است. در نهایت از از فیلترهایی با سایز به طول نمونه ها (3 نمونه) استفاده شد که می توان یادگیری فیلترهای پردازش گر </w:t>
-      </w:r>
-      <w:r>
-        <w:rPr>
-          <w:lang w:bidi="fa-IR"/>
-        </w:rPr>
-        <w:t>EEG</w:t>
-      </w:r>
-      <w:r>
-        <w:rPr>
-          <w:rFonts w:hint="cs"/>
-          <w:rtl/>
-          <w:lang w:bidi="fa-IR"/>
-        </w:rPr>
-        <w:t xml:space="preserve"> را به صورت سلسله مراتبی انجام دهد. طول فیلترها در تمام لایه های معماری یکسان نگه داشته می شوند.</w:t>
-      </w:r>
-    </w:p>
-    <w:p>
-      <w:pPr>
         <w:pStyle w:val="Heading3"/>
         <w:rPr>
           <w:rFonts w:hint="cs"/>
@@ -8767,7 +8758,7 @@
           <w:lang w:bidi="fa-IR"/>
         </w:rPr>
       </w:pPr>
-      <w:bookmarkStart w:id="17" w:name="_Toc45793221"/>
+      <w:bookmarkStart w:id="16" w:name="_Toc45793221"/>
       <w:r>
         <w:rPr>
           <w:rFonts w:hint="cs"/>
@@ -8776,7 +8767,7 @@
         </w:rPr>
         <w:t>اجزای سازنده شبکه</w:t>
       </w:r>
-      <w:bookmarkEnd w:id="17"/>
+      <w:bookmarkEnd w:id="16"/>
     </w:p>
     <w:p>
       <w:pPr>
@@ -8933,8 +8924,8 @@
           <w:rtl/>
         </w:rPr>
       </w:pPr>
-      <w:bookmarkStart w:id="18" w:name="_Ref45777880"/>
-      <w:bookmarkStart w:id="19" w:name="_Toc45793291"/>
+      <w:bookmarkStart w:id="17" w:name="_Ref45777880"/>
+      <w:bookmarkStart w:id="18" w:name="_Toc45793291"/>
       <w:r>
         <w:rPr>
           <w:rtl/>
@@ -8990,15 +8981,15 @@
         </w:rPr>
         <w:fldChar w:fldCharType="end"/>
       </w:r>
+      <w:bookmarkEnd w:id="17"/>
+      <w:r>
+        <w:rPr>
+          <w:rFonts w:hint="cs"/>
+          <w:rtl/>
+        </w:rPr>
+        <w:t xml:space="preserve"> ساختار هر بلوک استخراج ویژگی و دسته بندی به همراه معماری کامل شبکه پیشنهادی</w:t>
+      </w:r>
       <w:bookmarkEnd w:id="18"/>
-      <w:r>
-        <w:rPr>
-          <w:rFonts w:hint="cs"/>
-          <w:rtl/>
-        </w:rPr>
-        <w:t xml:space="preserve"> ساختار هر بلوک استخراج ویژگی و دسته بندی به همراه معماری کامل شبکه پیشنهادی</w:t>
-      </w:r>
-      <w:bookmarkEnd w:id="19"/>
       <w:r>
         <w:rPr>
           <w:rFonts w:hint="cs"/>
@@ -9088,7 +9079,7 @@
           <w:lang w:bidi="fa-IR"/>
         </w:rPr>
       </w:pPr>
-      <w:bookmarkStart w:id="20" w:name="_Toc45793222"/>
+      <w:bookmarkStart w:id="19" w:name="_Toc45793222"/>
       <w:r>
         <w:rPr>
           <w:rFonts w:hint="cs"/>
@@ -9097,7 +9088,7 @@
         </w:rPr>
         <w:t>پارامترهای مدل</w:t>
       </w:r>
-      <w:bookmarkEnd w:id="20"/>
+      <w:bookmarkEnd w:id="19"/>
       <w:r>
         <w:rPr>
           <w:rFonts w:hint="cs"/>
@@ -9526,7 +9517,7 @@
           <w:lang w:bidi="fa-IR"/>
         </w:rPr>
       </w:pPr>
-      <w:bookmarkStart w:id="21" w:name="_Toc45793223"/>
+      <w:bookmarkStart w:id="20" w:name="_Toc45793223"/>
       <w:r>
         <w:rPr>
           <w:rFonts w:hint="cs"/>
@@ -9536,7 +9527,7 @@
         <w:lastRenderedPageBreak/>
         <w:t>لایه تماما کانولوشنی 2 بعدی</w:t>
       </w:r>
-      <w:bookmarkEnd w:id="21"/>
+      <w:bookmarkEnd w:id="20"/>
       <w:r>
         <w:rPr>
           <w:rFonts w:hint="cs"/>
@@ -9814,8 +9805,8 @@
           <w:lang w:bidi="fa-IR"/>
         </w:rPr>
       </w:pPr>
-      <w:bookmarkStart w:id="22" w:name="_Ref45781477"/>
-      <w:bookmarkStart w:id="23" w:name="_Toc45793292"/>
+      <w:bookmarkStart w:id="21" w:name="_Ref45781477"/>
+      <w:bookmarkStart w:id="22" w:name="_Toc45793292"/>
       <w:r>
         <w:rPr>
           <w:rtl/>
@@ -9871,26 +9862,26 @@
         </w:rPr>
         <w:fldChar w:fldCharType="end"/>
       </w:r>
+      <w:bookmarkEnd w:id="21"/>
+      <w:r>
+        <w:rPr>
+          <w:rFonts w:hint="cs"/>
+          <w:rtl/>
+        </w:rPr>
+        <w:t xml:space="preserve"> معماری شبکه تماما کانولوشنی 2 بعدی، چند کانال </w:t>
+      </w:r>
+      <w:r>
+        <w:t>EEG</w:t>
+      </w:r>
+      <w:r>
+        <w:rPr>
+          <w:rFonts w:hint="cs"/>
+          <w:rtl/>
+          <w:lang w:bidi="fa-IR"/>
+        </w:rPr>
+        <w:t xml:space="preserve"> را در ورودی می گیرد و تشنج را در صورت وقوع در یکی از کانال ها در خروجی مشخص می کند.</w:t>
+      </w:r>
       <w:bookmarkEnd w:id="22"/>
-      <w:r>
-        <w:rPr>
-          <w:rFonts w:hint="cs"/>
-          <w:rtl/>
-        </w:rPr>
-        <w:t xml:space="preserve"> معماری شبکه تماما کانولوشنی 2 بعدی، چند کانال </w:t>
-      </w:r>
-      <w:r>
-        <w:t>EEG</w:t>
-      </w:r>
-      <w:r>
-        <w:rPr>
-          <w:rFonts w:hint="cs"/>
-          <w:rtl/>
-          <w:lang w:bidi="fa-IR"/>
-        </w:rPr>
-        <w:t xml:space="preserve"> را در ورودی می گیرد و تشنج را در صورت وقوع در یکی از کانال ها در خروجی مشخص می کند.</w:t>
-      </w:r>
-      <w:bookmarkEnd w:id="23"/>
       <w:r>
         <w:rPr>
           <w:rFonts w:hint="cs"/>
@@ -9908,7 +9899,7 @@
           <w:rtl/>
         </w:rPr>
       </w:pPr>
-      <w:bookmarkStart w:id="24" w:name="_Toc45793224"/>
+      <w:bookmarkStart w:id="23" w:name="_Toc45793224"/>
       <w:r>
         <w:rPr>
           <w:rFonts w:hint="cs"/>
@@ -9916,7 +9907,7 @@
         </w:rPr>
         <w:t>بررسی پارامترهای شبکه</w:t>
       </w:r>
-      <w:bookmarkEnd w:id="24"/>
+      <w:bookmarkEnd w:id="23"/>
     </w:p>
     <w:p>
       <w:pPr>
@@ -10022,8 +10013,8 @@
           <w:rtl/>
         </w:rPr>
       </w:pPr>
-      <w:bookmarkStart w:id="25" w:name="_Ref45786369"/>
-      <w:bookmarkStart w:id="26" w:name="_Toc45793293"/>
+      <w:bookmarkStart w:id="24" w:name="_Ref45786369"/>
+      <w:bookmarkStart w:id="25" w:name="_Toc45793293"/>
       <w:r>
         <w:rPr>
           <w:rtl/>
@@ -10079,15 +10070,15 @@
         </w:rPr>
         <w:fldChar w:fldCharType="end"/>
       </w:r>
+      <w:bookmarkEnd w:id="24"/>
+      <w:r>
+        <w:rPr>
+          <w:rFonts w:hint="cs"/>
+          <w:rtl/>
+        </w:rPr>
+        <w:t xml:space="preserve"> بررسی پارامترهای عمق و گام حرکت بر عملکرد معماری پیشنهادی</w:t>
+      </w:r>
       <w:bookmarkEnd w:id="25"/>
-      <w:r>
-        <w:rPr>
-          <w:rFonts w:hint="cs"/>
-          <w:rtl/>
-        </w:rPr>
-        <w:t xml:space="preserve"> بررسی پارامترهای عمق و گام حرکت بر عملکرد معماری پیشنهادی</w:t>
-      </w:r>
-      <w:bookmarkEnd w:id="26"/>
       <w:r>
         <w:rPr>
           <w:rFonts w:hint="cs"/>
@@ -10226,7 +10217,7 @@
           <w:rtl/>
         </w:rPr>
       </w:pPr>
-      <w:bookmarkStart w:id="27" w:name="_Toc45793225"/>
+      <w:bookmarkStart w:id="26" w:name="_Toc45793225"/>
       <w:r>
         <w:rPr>
           <w:rFonts w:hint="cs"/>
@@ -10234,24 +10225,90 @@
         </w:rPr>
         <w:lastRenderedPageBreak/>
         <w:t>روش پیشنهادی برای بهبود عملکرد دسته بندی</w:t>
+      </w:r>
+      <w:bookmarkEnd w:id="26"/>
+    </w:p>
+    <w:p>
+      <w:pPr>
+        <w:pStyle w:val="Heading2"/>
+        <w:rPr>
+          <w:rFonts w:hint="cs"/>
+          <w:rtl/>
+        </w:rPr>
+      </w:pPr>
+      <w:bookmarkStart w:id="27" w:name="_Toc45793226"/>
+      <w:r>
+        <w:rPr>
+          <w:rFonts w:hint="cs"/>
+          <w:rtl/>
+        </w:rPr>
+        <w:t>مقدمه</w:t>
       </w:r>
       <w:bookmarkEnd w:id="27"/>
     </w:p>
     <w:p>
       <w:pPr>
+        <w:pStyle w:val="BodyText"/>
+        <w:rPr>
+          <w:rFonts w:hint="cs"/>
+          <w:rtl/>
+          <w:lang w:bidi="fa-IR"/>
+        </w:rPr>
+      </w:pPr>
+      <w:r>
+        <w:rPr>
+          <w:rFonts w:hint="cs"/>
+          <w:rtl/>
+          <w:lang w:bidi="fa-IR"/>
+        </w:rPr>
+        <w:t xml:space="preserve">همان طور که در بخش قبلی گفته شد شبکه طراحی شده قادر است تا قطعه ای از سیگنال </w:t>
+      </w:r>
+      <w:r>
+        <w:rPr>
+          <w:lang w:bidi="fa-IR"/>
+        </w:rPr>
+        <w:t>EEG</w:t>
+      </w:r>
+      <w:r>
+        <w:rPr>
+          <w:rFonts w:hint="cs"/>
+          <w:rtl/>
+          <w:lang w:bidi="fa-IR"/>
+        </w:rPr>
+        <w:t xml:space="preserve"> که دارای تشنج است مشخص کند. با این حال در دادن قطعه های سیگنال به شبکه هیچ گونه مرتب سازی بر اساس شباهت اولیه ای که به تشن</w:t>
+      </w:r>
+      <w:r>
+        <w:rPr>
+          <w:rFonts w:hint="cs"/>
+          <w:rtl/>
+          <w:lang w:bidi="fa-IR"/>
+        </w:rPr>
+        <w:t>ج</w:t>
+      </w:r>
+      <w:r>
+        <w:rPr>
+          <w:rFonts w:hint="cs"/>
+          <w:rtl/>
+          <w:lang w:bidi="fa-IR"/>
+        </w:rPr>
+        <w:t xml:space="preserve"> دارند رخ نمی دهد. می توان با چنین مرتب سازی و سپس اعمال سیگنال به شبکه انتظار داشت که شبکه بتواند ویژگی های دقیق تری را برای کانال های مرتب شده بیابد. </w:t>
+      </w:r>
+    </w:p>
+    <w:p>
+      <w:pPr>
         <w:pStyle w:val="Heading2"/>
         <w:rPr>
           <w:rFonts w:hint="cs"/>
           <w:rtl/>
         </w:rPr>
       </w:pPr>
-      <w:bookmarkStart w:id="28" w:name="_Toc45793226"/>
-      <w:r>
-        <w:rPr>
-          <w:rFonts w:hint="cs"/>
-          <w:rtl/>
-        </w:rPr>
-        <w:t>مقدمه</w:t>
+      <w:bookmarkStart w:id="28" w:name="_Toc45793227"/>
+      <w:r>
+        <w:rPr>
+          <w:rFonts w:hint="cs"/>
+          <w:rtl/>
+        </w:rPr>
+        <w:t>تولید دادگان مورد استفاده در شبیه سازی</w:t>
       </w:r>
       <w:bookmarkEnd w:id="28"/>
     </w:p>
@@ -10270,73 +10327,84 @@
           <w:rtl/>
           <w:lang w:bidi="fa-IR"/>
         </w:rPr>
-        <w:t xml:space="preserve">همان طور که در بخش قبلی گفته شد شبکه طراحی شده قادر است تا قطعه ای از سیگنال </w:t>
-      </w:r>
-      <w:r>
-        <w:rPr>
-          <w:lang w:bidi="fa-IR"/>
-        </w:rPr>
-        <w:t>EEG</w:t>
-      </w:r>
-      <w:r>
-        <w:rPr>
-          <w:rFonts w:hint="cs"/>
-          <w:rtl/>
-          <w:lang w:bidi="fa-IR"/>
-        </w:rPr>
-        <w:t xml:space="preserve"> که دارای تشنج است مشخص کند. با این حال در دادن قطعه های سیگنال به شبکه هیچ گونه مرتب سازی بر اساس شباهت اولیه ای که به تشن</w:t>
-      </w:r>
-      <w:r>
-        <w:rPr>
-          <w:rFonts w:hint="cs"/>
-          <w:rtl/>
-          <w:lang w:bidi="fa-IR"/>
-        </w:rPr>
-        <w:t>ج</w:t>
-      </w:r>
-      <w:r>
-        <w:rPr>
-          <w:rFonts w:hint="cs"/>
-          <w:rtl/>
-          <w:lang w:bidi="fa-IR"/>
-        </w:rPr>
-        <w:t xml:space="preserve"> دارند رخ نمی دهد. می توان با چنین مرتب سازی و سپس اعمال سیگنال به شبکه انتظار داشت که شبکه بتواند ویژگی های دقیق تری را برای کانال های مرتب شده بیابد. </w:t>
+        <w:t xml:space="preserve">از آن جا که امکان دسترسی به داده های اصلی مقاله مقدور نیست، با توجه به ماهیت تشنج یک سری داده مصنوعی تولید می شود و این ایده را بر روی این داده های مصنوعی اجرا می کنیم. </w:t>
       </w:r>
     </w:p>
     <w:p>
       <w:pPr>
-        <w:pStyle w:val="Heading2"/>
-        <w:rPr>
-          <w:rFonts w:hint="cs"/>
-          <w:rtl/>
-        </w:rPr>
-      </w:pPr>
-      <w:bookmarkStart w:id="29" w:name="_Toc45793227"/>
-      <w:r>
-        <w:rPr>
-          <w:rFonts w:hint="cs"/>
-          <w:rtl/>
-        </w:rPr>
-        <w:t>تولید دادگان مورد استفاده در شبیه سازی</w:t>
-      </w:r>
-      <w:bookmarkEnd w:id="29"/>
+        <w:pStyle w:val="BodyText"/>
+        <w:rPr>
+          <w:rFonts w:hint="cs"/>
+          <w:rtl/>
+          <w:lang w:bidi="fa-IR"/>
+        </w:rPr>
+      </w:pPr>
+      <w:r>
+        <w:rPr>
+          <w:rFonts w:hint="cs"/>
+          <w:rtl/>
+          <w:lang w:bidi="fa-IR"/>
+        </w:rPr>
+        <w:t xml:space="preserve">از آن جا که تشنج در فرکانسی متفاوت رخ می دهد (و البته برخی ویژگی های دیگر) یک سری سیگنال با فرکانس های خاص را به عنوان سیگنال دارای تشنج تولید کرده و سپس یک سری دیگر از سیگنال ها را در محدوده دیگر فرکانسی و با برچسب عاری از تشنج تولید می کنیم. </w:t>
+      </w:r>
     </w:p>
     <w:p>
       <w:pPr>
         <w:pStyle w:val="BodyText"/>
         <w:rPr>
-          <w:rFonts w:hint="cs"/>
-          <w:rtl/>
-          <w:lang w:bidi="fa-IR"/>
-        </w:rPr>
-      </w:pPr>
-      <w:r>
-        <w:rPr>
-          <w:rFonts w:hint="cs"/>
-          <w:rtl/>
-          <w:lang w:bidi="fa-IR"/>
-        </w:rPr>
-        <w:t xml:space="preserve">از آن جا که امکان دسترسی به داده های اصلی مقاله مقدور نیست، با توجه به ماهیت تشنج یک سری داده مصنوعی تولید می شود و این ایده را بر روی این داده های مصنوعی اجرا می کنیم. </w:t>
+          <w:rtl/>
+          <w:lang w:bidi="fa-IR"/>
+        </w:rPr>
+      </w:pPr>
+      <w:r>
+        <w:rPr>
+          <w:rFonts w:hint="cs"/>
+          <w:rtl/>
+          <w:lang w:bidi="fa-IR"/>
+        </w:rPr>
+        <w:t xml:space="preserve">از سیگنال های تولید شده به تعداد کانال های موجود در سیگنال </w:t>
+      </w:r>
+      <w:r>
+        <w:rPr>
+          <w:lang w:bidi="fa-IR"/>
+        </w:rPr>
+        <w:t>EEG</w:t>
+      </w:r>
+      <w:r>
+        <w:rPr>
+          <w:rFonts w:hint="cs"/>
+          <w:rtl/>
+          <w:lang w:bidi="fa-IR"/>
+        </w:rPr>
+        <w:t xml:space="preserve"> با توجه به این که سیگنال دارای تشنج است یا خیر بر میداریم و یک سیگنال </w:t>
+      </w:r>
+      <w:r>
+        <w:rPr>
+          <w:lang w:bidi="fa-IR"/>
+        </w:rPr>
+        <w:t>N</w:t>
+      </w:r>
+      <w:r>
+        <w:rPr>
+          <w:rFonts w:hint="cs"/>
+          <w:rtl/>
+          <w:lang w:bidi="fa-IR"/>
+        </w:rPr>
+        <w:t xml:space="preserve"> کانال از </w:t>
+      </w:r>
+      <w:r>
+        <w:rPr>
+          <w:lang w:bidi="fa-IR"/>
+        </w:rPr>
+        <w:t>EEG</w:t>
+      </w:r>
+      <w:r>
+        <w:rPr>
+          <w:rFonts w:hint="cs"/>
+          <w:rtl/>
+          <w:lang w:bidi="fa-IR"/>
+        </w:rPr>
+        <w:t xml:space="preserve"> می سازیم. حال با مشخص بودن برچسب این داده می توان با توجه به ساختار شبکه که در فصل قبلی بیان شد به آموزش شبکه پرداخت. </w:t>
       </w:r>
     </w:p>
     <w:p>
@@ -10354,7 +10422,21 @@
           <w:rtl/>
           <w:lang w:bidi="fa-IR"/>
         </w:rPr>
-        <w:t xml:space="preserve">از آن جا که تشنج در فرکانسی متفاوت رخ می دهد (و البته برخی ویژگی های دیگر) یک سری سیگنال با فرکانس های خاص را به عنوان سیگنال دارای تشنج تولید کرده و سپس یک سری دیگر از سیگنال ها را در محدوده دیگر فرکانسی و با برچسب عاری از تشنج تولید می کنیم. </w:t>
+        <w:t xml:space="preserve">با توجه به پایین بودن سیگنال فرکانس سیگنال مورد بررسی و هم چنین فرکانس نمونه بردازی 32 هرتزی از توابع سینوسی با فرکانسی بین </w:t>
+      </w:r>
+      <w:r>
+        <w:rPr>
+          <w:lang w:bidi="fa-IR"/>
+        </w:rPr>
+        <w:t>8</w:t>
+      </w:r>
+      <w:r>
+        <w:rPr>
+          <w:rFonts w:hint="cs"/>
+          <w:rtl/>
+          <w:lang w:bidi="fa-IR"/>
+        </w:rPr>
+        <w:t xml:space="preserve"> الی 10 هرتز برای شبیه سازی تشنج و فرکانس های 0 الی 7 هرتز و 11 الی 15 هرتز برای سیگنال های عادی استفاده شده است.</w:t>
       </w:r>
     </w:p>
     <w:p>
@@ -10371,49 +10453,24 @@
           <w:rtl/>
           <w:lang w:bidi="fa-IR"/>
         </w:rPr>
-        <w:t xml:space="preserve">از سیگنال های تولید شده به تعداد کانال های موجود در سیگنال </w:t>
-      </w:r>
-      <w:r>
-        <w:rPr>
-          <w:lang w:bidi="fa-IR"/>
-        </w:rPr>
-        <w:t>EEG</w:t>
-      </w:r>
-      <w:r>
-        <w:rPr>
-          <w:rFonts w:hint="cs"/>
-          <w:rtl/>
-          <w:lang w:bidi="fa-IR"/>
-        </w:rPr>
-        <w:t xml:space="preserve"> با توجه به این که سیگنال دارای تشنج است یا خیر بر میداریم و یک سیگنال </w:t>
-      </w:r>
-      <w:r>
-        <w:rPr>
-          <w:lang w:bidi="fa-IR"/>
-        </w:rPr>
-        <w:t>N</w:t>
-      </w:r>
-      <w:r>
-        <w:rPr>
-          <w:rFonts w:hint="cs"/>
-          <w:rtl/>
-          <w:lang w:bidi="fa-IR"/>
-        </w:rPr>
-        <w:t xml:space="preserve"> کانال از </w:t>
-      </w:r>
-      <w:r>
-        <w:rPr>
-          <w:lang w:bidi="fa-IR"/>
-        </w:rPr>
-        <w:t>EEG</w:t>
-      </w:r>
-      <w:r>
-        <w:rPr>
-          <w:rFonts w:hint="cs"/>
-          <w:rtl/>
-          <w:lang w:bidi="fa-IR"/>
-        </w:rPr>
-        <w:t xml:space="preserve"> می سازیم. حال با مشخص بودن برچسب این داده می توان با توجه به ساختار شبکه که در فصل قبلی بیان شد به آموزش شبکه پرداخت. </w:t>
+        <w:t>برای بالا رفتن</w:t>
+      </w:r>
+      <w:r>
+        <w:rPr>
+          <w:rFonts w:hint="cs"/>
+          <w:rtl/>
+          <w:lang w:bidi="fa-IR"/>
+        </w:rPr>
+        <w:t xml:space="preserve"> تنوع سیگنال های تولید شده 5 سیگنال از سیگنال های فوق برای حالت عادی و غیر عادی انتخاب شده و ضرایب از بین 1 تا 100 برای ان ها در نظر گرفته می شود. پس از نرمال سازی </w:t>
+      </w:r>
+      <w:r>
+        <w:rPr>
+          <w:rFonts w:hint="cs"/>
+          <w:rtl/>
+          <w:lang w:bidi="fa-IR"/>
+        </w:rPr>
+        <w:lastRenderedPageBreak/>
+        <w:t xml:space="preserve">ضرایب (نرم برابر 1) سیگنال تولید شده ترکیب خطی از سیگنال های داده شده با فرکانس مشخص هستند. </w:t>
       </w:r>
     </w:p>
     <w:p>
@@ -10431,194 +10488,128 @@
           <w:rtl/>
           <w:lang w:bidi="fa-IR"/>
         </w:rPr>
-        <w:t xml:space="preserve">با توجه به پایین بودن سیگنال فرکانس سیگنال مورد بررسی و هم چنین فرکانس نمونه بردازی 32 هرتزی از توابع سینوسی با فرکانسی بین </w:t>
-      </w:r>
-      <w:r>
-        <w:rPr>
-          <w:lang w:bidi="fa-IR"/>
-        </w:rPr>
-        <w:t>8</w:t>
-      </w:r>
-      <w:r>
-        <w:rPr>
-          <w:rFonts w:hint="cs"/>
-          <w:rtl/>
-          <w:lang w:bidi="fa-IR"/>
-        </w:rPr>
-        <w:t xml:space="preserve"> الی 10 هرتز برای شبیه سازی تشنج و فرکانس های 0 الی 7 هرتز و 11 الی 15 هرتز برای سیگنال های عادی استفاده شده است.</w:t>
+        <w:t xml:space="preserve">برای شبیه سازی سیگنال </w:t>
+      </w:r>
+      <w:r>
+        <w:rPr>
+          <w:lang w:bidi="fa-IR"/>
+        </w:rPr>
+        <w:t>EEG</w:t>
+      </w:r>
+      <w:r>
+        <w:rPr>
+          <w:rFonts w:hint="cs"/>
+          <w:rtl/>
+          <w:lang w:bidi="fa-IR"/>
+        </w:rPr>
+        <w:t xml:space="preserve"> به صورت 8 کانال کافی است د</w:t>
+      </w:r>
+      <w:r>
+        <w:rPr>
+          <w:rFonts w:hint="cs"/>
+          <w:rtl/>
+          <w:lang w:bidi="fa-IR"/>
+        </w:rPr>
+        <w:t>رصدی از داده ها را که به تشنج</w:t>
+      </w:r>
+      <w:r>
+        <w:rPr>
+          <w:rFonts w:hint="cs"/>
+          <w:rtl/>
+          <w:lang w:bidi="fa-IR"/>
+        </w:rPr>
+        <w:t xml:space="preserve"> ا</w:t>
+      </w:r>
+      <w:r>
+        <w:rPr>
+          <w:rFonts w:hint="cs"/>
+          <w:rtl/>
+          <w:lang w:bidi="fa-IR"/>
+        </w:rPr>
+        <w:t>خ</w:t>
+      </w:r>
+      <w:r>
+        <w:rPr>
+          <w:rFonts w:hint="cs"/>
+          <w:rtl/>
+          <w:lang w:bidi="fa-IR"/>
+        </w:rPr>
+        <w:t>ت</w:t>
+      </w:r>
+      <w:r>
+        <w:rPr>
+          <w:rFonts w:hint="cs"/>
+          <w:rtl/>
+          <w:lang w:bidi="fa-IR"/>
+        </w:rPr>
+        <w:t>ص</w:t>
+      </w:r>
+      <w:r>
+        <w:rPr>
+          <w:rFonts w:hint="cs"/>
+          <w:rtl/>
+          <w:lang w:bidi="fa-IR"/>
+        </w:rPr>
+        <w:t>ا</w:t>
+      </w:r>
+      <w:r>
+        <w:rPr>
+          <w:rFonts w:hint="cs"/>
+          <w:rtl/>
+          <w:lang w:bidi="fa-IR"/>
+        </w:rPr>
+        <w:t xml:space="preserve">ص دارد مشخص کنیم و سپس برای این بخش تعدادی از کانال ها را به تصادف انتخاب کرده و سپس داده تولید شده مربوط به تشنج را بر روی آن قرار دهیم. برای دادگان عادی هم از نمونه های سالم به ترتیب به تعداد کانال ها کنار همدیگر می چینیم. </w:t>
       </w:r>
     </w:p>
     <w:p>
       <w:pPr>
         <w:pStyle w:val="BodyText"/>
         <w:rPr>
-          <w:rtl/>
-          <w:lang w:bidi="fa-IR"/>
-        </w:rPr>
-      </w:pPr>
-      <w:r>
-        <w:rPr>
-          <w:rFonts w:hint="cs"/>
-          <w:rtl/>
-          <w:lang w:bidi="fa-IR"/>
-        </w:rPr>
-        <w:t>برای بالا رفتن</w:t>
-      </w:r>
-      <w:r>
-        <w:rPr>
-          <w:rFonts w:hint="cs"/>
-          <w:rtl/>
-          <w:lang w:bidi="fa-IR"/>
-        </w:rPr>
-        <w:t xml:space="preserve"> تنوع سیگنال های تولید شده 5 سیگنال از سیگنال های فوق برای حالت عادی و غیر عادی انتخاب شده و ضرایب از بین 1 تا 100 برای ان ها در نظر گرفته می شود. پس از نرمال سازی </w:t>
-      </w:r>
-      <w:r>
-        <w:rPr>
-          <w:rFonts w:hint="cs"/>
-          <w:rtl/>
-          <w:lang w:bidi="fa-IR"/>
-        </w:rPr>
-        <w:lastRenderedPageBreak/>
-        <w:t xml:space="preserve">ضرایب (نرم برابر 1) سیگنال تولید شده ترکیب خطی از سیگنال های داده شده با فرکانس مشخص هستند. </w:t>
+          <w:rFonts w:hint="cs"/>
+          <w:rtl/>
+          <w:lang w:bidi="fa-IR"/>
+        </w:rPr>
+      </w:pPr>
+      <w:r>
+        <w:rPr>
+          <w:rFonts w:hint="cs"/>
+          <w:rtl/>
+          <w:lang w:bidi="fa-IR"/>
+        </w:rPr>
+        <w:t xml:space="preserve">به این ترتیب داده های مصنوعی 8 کانال </w:t>
+      </w:r>
+      <w:r>
+        <w:rPr>
+          <w:lang w:bidi="fa-IR"/>
+        </w:rPr>
+        <w:t>EEG</w:t>
+      </w:r>
+      <w:r>
+        <w:rPr>
+          <w:rFonts w:hint="cs"/>
+          <w:rtl/>
+          <w:lang w:bidi="fa-IR"/>
+        </w:rPr>
+        <w:t xml:space="preserve"> با برچسب های دقیق زمانی به دست می آیند. حال کافی است شبکه را آموزش دهیم.</w:t>
+      </w:r>
+      <w:r>
+        <w:rPr>
+          <w:rFonts w:hint="cs"/>
+          <w:rtl/>
+          <w:lang w:bidi="fa-IR"/>
+        </w:rPr>
+        <w:t xml:space="preserve"> با آموزش شبکه در واقع شبیه سازی مقاله اصلی انجام شده است.</w:t>
       </w:r>
     </w:p>
     <w:p>
       <w:pPr>
-        <w:pStyle w:val="BodyText"/>
-        <w:rPr>
-          <w:rFonts w:hint="cs"/>
-          <w:rtl/>
-          <w:lang w:bidi="fa-IR"/>
-        </w:rPr>
-      </w:pPr>
-      <w:r>
-        <w:rPr>
-          <w:rFonts w:hint="cs"/>
-          <w:rtl/>
-          <w:lang w:bidi="fa-IR"/>
-        </w:rPr>
-        <w:t xml:space="preserve">برای شبیه سازی سیگنال </w:t>
-      </w:r>
-      <w:r>
-        <w:rPr>
-          <w:lang w:bidi="fa-IR"/>
-        </w:rPr>
-        <w:t>EEG</w:t>
-      </w:r>
-      <w:r>
-        <w:rPr>
-          <w:rFonts w:hint="cs"/>
-          <w:rtl/>
-          <w:lang w:bidi="fa-IR"/>
-        </w:rPr>
-        <w:t xml:space="preserve"> به صورت 8 کانال کافی است د</w:t>
-      </w:r>
-      <w:r>
-        <w:rPr>
-          <w:rFonts w:hint="cs"/>
-          <w:rtl/>
-          <w:lang w:bidi="fa-IR"/>
-        </w:rPr>
-        <w:t>رصدی از داده ها را که به تشنج</w:t>
-      </w:r>
-      <w:r>
-        <w:rPr>
-          <w:rFonts w:hint="cs"/>
-          <w:rtl/>
-          <w:lang w:bidi="fa-IR"/>
-        </w:rPr>
-        <w:t xml:space="preserve"> ا</w:t>
-      </w:r>
-      <w:r>
-        <w:rPr>
-          <w:rFonts w:hint="cs"/>
-          <w:rtl/>
-          <w:lang w:bidi="fa-IR"/>
-        </w:rPr>
-        <w:t>خ</w:t>
-      </w:r>
-      <w:r>
-        <w:rPr>
-          <w:rFonts w:hint="cs"/>
-          <w:rtl/>
-          <w:lang w:bidi="fa-IR"/>
-        </w:rPr>
-        <w:t>ت</w:t>
-      </w:r>
-      <w:r>
-        <w:rPr>
-          <w:rFonts w:hint="cs"/>
-          <w:rtl/>
-          <w:lang w:bidi="fa-IR"/>
-        </w:rPr>
-        <w:t>ص</w:t>
-      </w:r>
-      <w:r>
-        <w:rPr>
-          <w:rFonts w:hint="cs"/>
-          <w:rtl/>
-          <w:lang w:bidi="fa-IR"/>
-        </w:rPr>
-        <w:t>ا</w:t>
-      </w:r>
-      <w:r>
-        <w:rPr>
-          <w:rFonts w:hint="cs"/>
-          <w:rtl/>
-          <w:lang w:bidi="fa-IR"/>
-        </w:rPr>
-        <w:t xml:space="preserve">ص دارد مشخص کنیم و سپس برای این بخش تعدادی از کانال ها را به تصادف انتخاب کرده و سپس داده تولید شده مربوط به تشنج را بر روی آن قرار دهیم. برای دادگان عادی هم از نمونه های سالم به ترتیب به تعداد کانال ها کنار همدیگر می چینیم. </w:t>
-      </w:r>
-    </w:p>
-    <w:p>
-      <w:pPr>
-        <w:pStyle w:val="BodyText"/>
-        <w:rPr>
-          <w:rFonts w:hint="cs"/>
-          <w:rtl/>
-          <w:lang w:bidi="fa-IR"/>
-        </w:rPr>
-      </w:pPr>
-      <w:r>
-        <w:rPr>
-          <w:rFonts w:hint="cs"/>
-          <w:rtl/>
-          <w:lang w:bidi="fa-IR"/>
-        </w:rPr>
-        <w:t xml:space="preserve">به این ترتیب داده های مصنوعی 8 کانال </w:t>
-      </w:r>
-      <w:r>
-        <w:rPr>
-          <w:lang w:bidi="fa-IR"/>
-        </w:rPr>
-        <w:t>EEG</w:t>
-      </w:r>
-      <w:r>
-        <w:rPr>
-          <w:rFonts w:hint="cs"/>
-          <w:rtl/>
-          <w:lang w:bidi="fa-IR"/>
-        </w:rPr>
-        <w:t xml:space="preserve"> با برچسب های دقیق زمانی به دست می آیند. حال کافی است شبکه را آموزش دهیم.</w:t>
-      </w:r>
-      <w:r>
-        <w:rPr>
-          <w:rFonts w:hint="cs"/>
-          <w:rtl/>
-          <w:lang w:bidi="fa-IR"/>
-        </w:rPr>
-        <w:t xml:space="preserve"> با آموزش شبکه در واقع شبیه سازی مقاله اصلی انجام شده است.</w:t>
-      </w:r>
-    </w:p>
-    <w:p>
-      <w:pPr>
         <w:pStyle w:val="Heading2"/>
         <w:rPr>
           <w:rFonts w:hint="cs"/>
           <w:rtl/>
         </w:rPr>
       </w:pPr>
-      <w:bookmarkStart w:id="30" w:name="_Toc45793228"/>
+      <w:bookmarkStart w:id="29" w:name="_Toc45793228"/>
       <w:r>
         <w:rPr>
           <w:rFonts w:hint="cs"/>
@@ -10626,7 +10617,7 @@
         </w:rPr>
         <w:t>مرتب سازی فازی کانال ها</w:t>
       </w:r>
-      <w:bookmarkEnd w:id="30"/>
+      <w:bookmarkEnd w:id="29"/>
       <w:r>
         <w:rPr>
           <w:rFonts w:hint="cs"/>
@@ -10735,7 +10726,7 @@
           <w:rtl/>
         </w:rPr>
       </w:pPr>
-      <w:bookmarkStart w:id="31" w:name="_Toc45793294"/>
+      <w:bookmarkStart w:id="30" w:name="_Toc45793294"/>
       <w:r>
         <w:rPr>
           <w:rtl/>
@@ -10798,7 +10789,7 @@
         </w:rPr>
         <w:t xml:space="preserve"> تابع عضویت فازی برای فرکانس ها</w:t>
       </w:r>
-      <w:bookmarkEnd w:id="31"/>
+      <w:bookmarkEnd w:id="30"/>
     </w:p>
     <w:p>
       <w:pPr>
@@ -10868,7 +10859,7 @@
           <w:rtl/>
         </w:rPr>
       </w:pPr>
-      <w:bookmarkStart w:id="32" w:name="_Toc45793295"/>
+      <w:bookmarkStart w:id="31" w:name="_Toc45793295"/>
       <w:r>
         <w:rPr>
           <w:rtl/>
@@ -10931,7 +10922,7 @@
         </w:rPr>
         <w:t xml:space="preserve"> تابع عضویت برای تشنجی بودن سیگنال</w:t>
       </w:r>
-      <w:bookmarkEnd w:id="32"/>
+      <w:bookmarkEnd w:id="31"/>
     </w:p>
     <w:p>
       <w:pPr>
@@ -10941,15 +10932,14 @@
       </w:pPr>
       <w:r>
         <w:rPr>
-          <w:rFonts w:hint="cs"/>
           <w:noProof/>
         </w:rPr>
         <w:lastRenderedPageBreak/>
         <w:drawing>
-          <wp:inline distT="0" distB="0" distL="0" distR="0" wp14:anchorId="7821C215" wp14:editId="11AEFB12">
-            <wp:extent cx="2675658" cy="1828800"/>
-            <wp:effectExtent l="0" t="0" r="0" b="0"/>
-            <wp:docPr id="7" name="Picture 7" descr="C:\Users\user\AppData\Local\Microsoft\Windows\INetCache\Content.MSO\54704A16.tmp"/>
+          <wp:inline distT="0" distB="0" distL="0" distR="0" wp14:anchorId="673903A7" wp14:editId="0EA8D489">
+            <wp:extent cx="2564765" cy="1753004"/>
+            <wp:effectExtent l="0" t="0" r="6985" b="0"/>
+            <wp:docPr id="8" name="Picture 8" descr="C:\Users\user\AppData\Local\Microsoft\Windows\INetCache\Content.MSO\6CEFE619.tmp"/>
             <wp:cNvGraphicFramePr>
               <a:graphicFrameLocks xmlns:a="http://schemas.openxmlformats.org/drawingml/2006/main" noChangeAspect="1"/>
             </wp:cNvGraphicFramePr>
@@ -10957,7 +10947,7 @@
               <a:graphicData uri="http://schemas.openxmlformats.org/drawingml/2006/picture">
                 <pic:pic xmlns:pic="http://schemas.openxmlformats.org/drawingml/2006/picture">
                   <pic:nvPicPr>
-                    <pic:cNvPr id="0" name="Picture 6" descr="C:\Users\user\AppData\Local\Microsoft\Windows\INetCache\Content.MSO\54704A16.tmp"/>
+                    <pic:cNvPr id="0" name="Picture 8" descr="C:\Users\user\AppData\Local\Microsoft\Windows\INetCache\Content.MSO\6CEFE619.tmp"/>
                     <pic:cNvPicPr>
                       <a:picLocks noChangeAspect="1" noChangeArrowheads="1"/>
                     </pic:cNvPicPr>
@@ -10978,7 +10968,7 @@
                   <pic:spPr bwMode="auto">
                     <a:xfrm>
                       <a:off x="0" y="0"/>
-                      <a:ext cx="2675658" cy="1828800"/>
+                      <a:ext cx="2564765" cy="1753004"/>
                     </a:xfrm>
                     <a:prstGeom prst="rect">
                       <a:avLst/>
@@ -11017,7 +11007,7 @@
           <w:docGrid w:linePitch="360"/>
         </w:sectPr>
       </w:pPr>
-      <w:bookmarkStart w:id="33" w:name="_Toc45793296"/>
+      <w:bookmarkStart w:id="32" w:name="_Toc45793296"/>
       <w:r>
         <w:rPr>
           <w:rtl/>
@@ -11080,7 +11070,7 @@
         </w:rPr>
         <w:t xml:space="preserve"> تابع عضویت برای توان سیگنال</w:t>
       </w:r>
-      <w:bookmarkEnd w:id="33"/>
+      <w:bookmarkEnd w:id="32"/>
     </w:p>
     <w:p>
       <w:pPr>
@@ -11173,97 +11163,129 @@
         <w:pStyle w:val="BodyText"/>
         <w:rPr>
           <w:rFonts w:hint="cs"/>
-        </w:rPr>
-      </w:pPr>
-      <w:r>
-        <w:rPr>
-          <w:rFonts w:hint="cs"/>
-          <w:rtl/>
-        </w:rPr>
-        <w:t xml:space="preserve">با مشخص شدن این قوانین و داشتن توان سیگنال در فرکانس مورد نظر می توان میزان تشنجی بودن آن را محاسبه کرد. از ان جا که طیف فرکانسی مورد استفاده در این گزارش بین 0 الی 16 هرتز است و بارزولوشن 16/1 هرتزی محاسبه می گردد. محاسباتی فازی فوق باید برای تمام این فرکانس ها به همراه توان در آن فرکانس انجام شود و در نهایت جمع تمامی مقادیر برای یک سیگنال 8 ثانیه ای را می توان به عنوان نشان گری فازی از مقدار تشنجی بودن آن در نظر گرفت. سپس بر اساس همین مقادیر به دست آمده برای هر کانال، آن ها را مرتب می کنیم و سپس به شبکه عصبی مطرح شده در بخش قبل می دهیم. </w:t>
+          <w:lang w:bidi="fa-IR"/>
+        </w:rPr>
+      </w:pPr>
+      <w:r>
+        <w:rPr>
+          <w:rFonts w:hint="cs"/>
+          <w:rtl/>
+        </w:rPr>
+        <w:t xml:space="preserve">با مشخص شدن این قوانین و داشتن توان سیگنال در فرکانس مورد نظر می توان میزان تشنجی بودن آن را محاسبه کرد. از ان جا که طیف فرکانسی مورد استفاده در این گزارش بین 0 الی 16 هرتز است و بارزولوشن </w:t>
+      </w:r>
+      <w:r>
+        <w:t>8</w:t>
+      </w:r>
+      <w:r>
+        <w:rPr>
+          <w:rFonts w:hint="cs"/>
+          <w:rtl/>
+        </w:rPr>
+        <w:t>/</w:t>
+      </w:r>
+      <w:r>
+        <w:rPr>
+          <w:rFonts w:hint="cs"/>
+          <w:rtl/>
+        </w:rPr>
+        <w:t>1 هرتزی محاسبه می گردد. محاسبات</w:t>
+      </w:r>
+      <w:r>
+        <w:rPr>
+          <w:rFonts w:hint="cs"/>
+          <w:rtl/>
+        </w:rPr>
+        <w:t xml:space="preserve"> فازی فوق باید برای تمام این فرکانس ها به همراه توان در آن فرکانس انجام شود و در نهایت جمع تمامی مقادیر برای یک سیگنال 8 ثانیه ای را می توان به عنوان نشان گری فازی از مقدار تشنجی بودن آن در نظر گرفت. سپس بر اساس همین مقادیر به دست آمده برای هر کانال، آن ها را مرتب می کنیم و سپس به شبکه عصبی مطرح شده در بخش قبل می دهیم. </w:t>
+      </w:r>
+      <w:r>
+        <w:rPr>
+          <w:rFonts w:hint="cs"/>
+          <w:rtl/>
+          <w:lang w:bidi="fa-IR"/>
+        </w:rPr>
+        <w:t xml:space="preserve">(البته در صورتی که مقدار عددی خروجی سیستم فازی بیش از 0.8 باشد سیگنال را دارای تشنج در نظر می گیریم). </w:t>
       </w:r>
     </w:p>
     <w:p>
       <w:pPr>
         <w:pStyle w:val="BodyText"/>
         <w:rPr>
-          <w:lang w:bidi="fa-IR"/>
-        </w:rPr>
-      </w:pPr>
-      <w:r>
-        <w:rPr>
-          <w:rFonts w:hint="cs"/>
-          <w:rtl/>
-          <w:lang w:bidi="fa-IR"/>
-        </w:rPr>
-        <w:t>ضمنا از آن جا که داده ها به صورت مصنوعی تولید شده اند می توان از ابتدا مرتب شده کانال را نیز جدا ذخیره کرد و آن ها را به شبکه داد. این کار نیز انجام شده است و دقت و سطح زیر نمودار بهتری نسبت به حالت مرتب نشده دارد.</w:t>
+          <w:rtl/>
+          <w:lang w:bidi="fa-IR"/>
+        </w:rPr>
+      </w:pPr>
+      <w:r>
+        <w:rPr>
+          <w:rFonts w:hint="cs"/>
+          <w:rtl/>
+          <w:lang w:bidi="fa-IR"/>
+        </w:rPr>
+        <w:t xml:space="preserve">ضمنا از آن جا که داده ها به صورت مصنوعی تولید شده اند می توان از ابتدا مرتب شده کانال را نیز جدا ذخیره کرد و آن ها را به شبکه داد. این کار نیز انجام شده است و دقت و سطح زیر نمودار </w:t>
+      </w:r>
+      <w:r>
+        <w:rPr>
+          <w:lang w:bidi="fa-IR"/>
+        </w:rPr>
+        <w:t>(AUC)</w:t>
+      </w:r>
+      <w:r>
+        <w:rPr>
+          <w:rFonts w:hint="cs"/>
+          <w:rtl/>
+          <w:lang w:bidi="fa-IR"/>
+        </w:rPr>
+        <w:t xml:space="preserve"> </w:t>
+      </w:r>
+      <w:r>
+        <w:rPr>
+          <w:rFonts w:hint="cs"/>
+          <w:rtl/>
+          <w:lang w:bidi="fa-IR"/>
+        </w:rPr>
+        <w:t>بهتری نسبت به حالت مرتب نشده دارد.</w:t>
+      </w:r>
+      <w:r>
+        <w:rPr>
+          <w:rFonts w:hint="cs"/>
+          <w:rtl/>
+          <w:lang w:bidi="fa-IR"/>
+        </w:rPr>
+        <w:t xml:space="preserve"> پس از مرتب سازی فازی کانال ها هم همین افزایش دقت را در عملکرد سیستم مشاهده می</w:t>
+      </w:r>
+      <w:r>
+        <w:rPr>
+          <w:rFonts w:hint="eastAsia"/>
+          <w:rtl/>
+          <w:lang w:bidi="fa-IR"/>
+        </w:rPr>
+        <w:t>‌</w:t>
+      </w:r>
+      <w:r>
+        <w:rPr>
+          <w:rFonts w:hint="cs"/>
+          <w:rtl/>
+          <w:lang w:bidi="fa-IR"/>
+        </w:rPr>
+        <w:t>کنیم.</w:t>
+      </w:r>
+      <w:r>
+        <w:rPr>
+          <w:rtl/>
+          <w:lang w:bidi="fa-IR"/>
+        </w:rPr>
+        <w:br w:type="page"/>
       </w:r>
     </w:p>
     <w:p>
       <w:pPr>
-        <w:pStyle w:val="BodyText"/>
-        <w:rPr>
-          <w:rFonts w:hint="cs"/>
-          <w:rtl/>
-          <w:lang w:bidi="fa-IR"/>
-        </w:rPr>
-      </w:pPr>
-    </w:p>
-    <w:p>
-      <w:pPr>
-        <w:pStyle w:val="BodyText"/>
-        <w:rPr>
-          <w:rFonts w:hint="cs"/>
-          <w:rtl/>
-          <w:lang w:bidi="fa-IR"/>
-        </w:rPr>
-      </w:pPr>
-    </w:p>
-    <w:p>
-      <w:pPr>
-        <w:pStyle w:val="BodyText"/>
-        <w:rPr>
-          <w:rFonts w:hint="cs"/>
-          <w:rtl/>
-          <w:lang w:bidi="fa-IR"/>
-        </w:rPr>
-      </w:pPr>
-    </w:p>
-    <w:p>
-      <w:pPr>
-        <w:pStyle w:val="BodyText"/>
-        <w:rPr>
-          <w:rFonts w:hint="cs"/>
-          <w:rtl/>
-          <w:lang w:bidi="fa-IR"/>
-        </w:rPr>
-      </w:pPr>
-    </w:p>
-    <w:p>
-      <w:pPr>
-        <w:bidi w:val="0"/>
-        <w:rPr>
-          <w:szCs w:val="28"/>
-          <w:rtl/>
-          <w:lang w:bidi="fa-IR"/>
-        </w:rPr>
-      </w:pPr>
-      <w:r>
-        <w:rPr>
-          <w:rtl/>
-          <w:lang w:bidi="fa-IR"/>
-        </w:rPr>
-        <w:br w:type="page"/>
-      </w:r>
-    </w:p>
-    <w:p>
-      <w:pPr>
         <w:pStyle w:val="TOCHeading"/>
         <w:rPr>
           <w:rFonts w:hint="cs"/>
           <w:rtl/>
         </w:rPr>
       </w:pPr>
+      <w:bookmarkStart w:id="33" w:name="_GoBack"/>
+      <w:bookmarkEnd w:id="33"/>
       <w:r>
         <w:rPr>
           <w:rFonts w:hint="cs"/>
@@ -21191,7 +21213,7 @@
 </file>
 
 <file path=customXml/itemProps5.xml><?xml version="1.0" encoding="utf-8"?>
-<ds:datastoreItem xmlns:ds="http://schemas.openxmlformats.org/officeDocument/2006/customXml" ds:itemID="{6AFD0091-BCB6-43E1-9B78-16D883FA1A03}">
+<ds:datastoreItem xmlns:ds="http://schemas.openxmlformats.org/officeDocument/2006/customXml" ds:itemID="{24FC1CBF-DD8E-4BA2-8066-8AF65599A89E}">
   <ds:schemaRefs>
     <ds:schemaRef ds:uri="http://schemas.openxmlformats.org/officeDocument/2006/bibliography"/>
   </ds:schemaRefs>

</xml_diff>

<commit_message>
A bug correction in script.py
</commit_message>
<xml_diff>
--- a/report.docx
+++ b/report.docx
@@ -38,7 +38,7 @@
           <v:shape id="_x0000_s1115" type="#_x0000_t75" style="position:absolute;left:0;text-align:left;margin-left:72.55pt;margin-top:175pt;width:280pt;height:327.4pt;z-index:251664384">
             <v:imagedata r:id="rId13" o:title="" gain="79922f" blacklevel="1966f"/>
           </v:shape>
-          <o:OLEObject Type="Embed" ProgID="MSPhotoEd.3" ShapeID="_x0000_s1115" DrawAspect="Content" ObjectID="_1656438452" r:id="rId14"/>
+          <o:OLEObject Type="Embed" ProgID="MSPhotoEd.3" ShapeID="_x0000_s1115" DrawAspect="Content" ObjectID="_1656439451" r:id="rId14"/>
         </w:object>
       </w:r>
     </w:p>
@@ -1756,6 +1756,14 @@
         </w:r>
         <w:r>
           <w:rPr>
+            <w:rStyle w:val="Hyperlink"/>
+            <w:rtl/>
+            <w:lang w:bidi="fa-IR"/>
+          </w:rPr>
+          <w:tab/>
+        </w:r>
+        <w:r>
+          <w:rPr>
             <w:webHidden/>
             <w:rtl/>
           </w:rPr>
@@ -2676,6 +2684,14 @@
         </w:r>
         <w:r>
           <w:rPr>
+            <w:rStyle w:val="Hyperlink"/>
+            <w:rtl/>
+            <w:lang w:bidi="fa-IR"/>
+          </w:rPr>
+          <w:tab/>
+        </w:r>
+        <w:r>
+          <w:rPr>
             <w:webHidden/>
             <w:rtl/>
           </w:rPr>
@@ -5809,6 +5825,8 @@
         </w:rPr>
         <w:br w:type="page"/>
       </w:r>
+      <w:bookmarkStart w:id="5" w:name="_GoBack"/>
+      <w:bookmarkEnd w:id="5"/>
     </w:p>
     <w:p>
       <w:pPr>
@@ -5821,7 +5839,7 @@
           <w:rtl/>
         </w:rPr>
       </w:pPr>
-      <w:bookmarkStart w:id="5" w:name="_Toc45793211"/>
+      <w:bookmarkStart w:id="6" w:name="_Toc45793211"/>
       <w:r>
         <w:rPr>
           <w:rFonts w:hint="cs"/>
@@ -5839,7 +5857,7 @@
       </w:r>
       <w:bookmarkEnd w:id="3"/>
       <w:bookmarkEnd w:id="4"/>
-      <w:bookmarkEnd w:id="5"/>
+      <w:bookmarkEnd w:id="6"/>
     </w:p>
     <w:p>
       <w:pPr>
@@ -6456,8 +6474,8 @@
           <w:rtl/>
         </w:rPr>
       </w:pPr>
-      <w:bookmarkStart w:id="6" w:name="_Toc427395788"/>
-      <w:bookmarkStart w:id="7" w:name="_Toc45793212"/>
+      <w:bookmarkStart w:id="7" w:name="_Toc427395788"/>
+      <w:bookmarkStart w:id="8" w:name="_Toc45793212"/>
       <w:r>
         <w:rPr>
           <w:rFonts w:hint="cs"/>
@@ -6466,7 +6484,7 @@
         <w:lastRenderedPageBreak/>
         <w:t>مقدمه</w:t>
       </w:r>
-      <w:bookmarkEnd w:id="7"/>
+      <w:bookmarkEnd w:id="8"/>
       <w:r>
         <w:rPr>
           <w:rtl/>
@@ -6478,7 +6496,7 @@
       <w:pPr>
         <w:pStyle w:val="Heading2"/>
       </w:pPr>
-      <w:bookmarkStart w:id="8" w:name="_Toc45793213"/>
+      <w:bookmarkStart w:id="9" w:name="_Toc45793213"/>
       <w:r>
         <w:rPr>
           <w:rFonts w:hint="cs"/>
@@ -6501,7 +6519,7 @@
         </w:rPr>
         <w:t>گفتار</w:t>
       </w:r>
-      <w:bookmarkEnd w:id="8"/>
+      <w:bookmarkEnd w:id="9"/>
     </w:p>
     <w:p>
       <w:pPr>
@@ -6711,7 +6729,7 @@
           <w:rtl/>
         </w:rPr>
       </w:pPr>
-      <w:bookmarkStart w:id="9" w:name="_Toc45793214"/>
+      <w:bookmarkStart w:id="10" w:name="_Toc45793214"/>
       <w:r>
         <w:rPr>
           <w:rFonts w:hint="cs"/>
@@ -6719,7 +6737,7 @@
         </w:rPr>
         <w:t>بیان مسأله</w:t>
       </w:r>
-      <w:bookmarkEnd w:id="9"/>
+      <w:bookmarkEnd w:id="10"/>
       <w:r>
         <w:rPr>
           <w:rFonts w:hint="cs"/>
@@ -6794,79 +6812,13 @@
           <w:rtl/>
         </w:rPr>
       </w:pPr>
-      <w:bookmarkStart w:id="10" w:name="_Toc45793215"/>
+      <w:bookmarkStart w:id="11" w:name="_Toc45793215"/>
       <w:r>
         <w:rPr>
           <w:rFonts w:hint="cs"/>
           <w:rtl/>
         </w:rPr>
         <w:t>ضرورت تحقیق</w:t>
-      </w:r>
-      <w:bookmarkEnd w:id="10"/>
-    </w:p>
-    <w:p>
-      <w:pPr>
-        <w:pStyle w:val="BodyText"/>
-        <w:rPr>
-          <w:rtl/>
-          <w:lang w:bidi="fa-IR"/>
-        </w:rPr>
-      </w:pPr>
-      <w:r>
-        <w:rPr>
-          <w:rFonts w:hint="cs"/>
-          <w:rtl/>
-          <w:lang w:bidi="fa-IR"/>
-        </w:rPr>
-        <w:t xml:space="preserve">از آن جا که تشخیص به هنگام وقوع حمله در نوزادان می تواند امکان درمان به موقع را فراهم سازد در نتیجه طراحی الگوریتم هایی که بتوانند با صورت خودکار سیگنال </w:t>
-      </w:r>
-      <w:r>
-        <w:rPr>
-          <w:lang w:bidi="fa-IR"/>
-        </w:rPr>
-        <w:t>EEG</w:t>
-      </w:r>
-      <w:r>
-        <w:rPr>
-          <w:rFonts w:hint="cs"/>
-          <w:rtl/>
-          <w:lang w:bidi="fa-IR"/>
-        </w:rPr>
-        <w:t xml:space="preserve"> را خوانده و آن را تحلیل کنند و زمان رخداد تشنج کادر درمان را مطلع سازند بسیار به سیستم درمان بخش های مراقبت ویژه کودکان کمک می کند. </w:t>
-      </w:r>
-    </w:p>
-    <w:p>
-      <w:pPr>
-        <w:pStyle w:val="BodyText"/>
-        <w:rPr>
-          <w:rtl/>
-          <w:lang w:bidi="fa-IR"/>
-        </w:rPr>
-      </w:pPr>
-      <w:r>
-        <w:rPr>
-          <w:rFonts w:hint="cs"/>
-          <w:rtl/>
-          <w:lang w:bidi="fa-IR"/>
-        </w:rPr>
-        <w:t xml:space="preserve">از آن جا که این مهم بر محققین پوشیده نبوده است روش هایی تا کنون برای خل این مسأله ارائه شده است. آن چه در این گزارش سعی بر انجام آن داریم بهتر کردن جدیدترین روش مبتنی بر شبکه های عصبی عمیق پیچشی است. </w:t>
-      </w:r>
-    </w:p>
-    <w:p>
-      <w:pPr>
-        <w:pStyle w:val="Heading2"/>
-        <w:rPr>
-          <w:rtl/>
-        </w:rPr>
-      </w:pPr>
-      <w:bookmarkStart w:id="11" w:name="_Toc45793216"/>
-      <w:r>
-        <w:rPr>
-          <w:rFonts w:hint="cs"/>
-          <w:rtl/>
-        </w:rPr>
-        <w:lastRenderedPageBreak/>
-        <w:t>پیشینه تحقیق</w:t>
       </w:r>
       <w:bookmarkEnd w:id="11"/>
     </w:p>
@@ -6884,7 +6836,7 @@
           <w:rtl/>
           <w:lang w:bidi="fa-IR"/>
         </w:rPr>
-        <w:t xml:space="preserve">روش های اولیه تشخیص تشنج از یک سری قانون ها و آستانه های ابتکاری استفاده می کردند. در واقع مشخصات کلینیکی تشنج انگیزه ای بوده است تا به دنبال یک سری ویژگی های مشترک در بین موارد تشنج بوده و از آن ها برای شناسایی تشنج استفاده کرد. پس از شناسایی این ویژگی ها یک پنجره از سیگنال </w:t>
+        <w:t xml:space="preserve">از آن جا که تشخیص به هنگام وقوع حمله در نوزادان می تواند امکان درمان به موقع را فراهم سازد در نتیجه طراحی الگوریتم هایی که بتوانند با صورت خودکار سیگنال </w:t>
       </w:r>
       <w:r>
         <w:rPr>
@@ -6898,415 +6850,7 @@
           <w:rtl/>
           <w:lang w:bidi="fa-IR"/>
         </w:rPr>
-        <w:t xml:space="preserve"> را می توان با استفاده از استخراج ویژگی ها از </w:t>
-      </w:r>
-      <w:r>
-        <w:rPr>
-          <w:rFonts w:hint="cs"/>
-          <w:rtl/>
-          <w:lang w:bidi="fa-IR"/>
-        </w:rPr>
-        <w:t>آن و اعمال آستانه ای به عنوان تشنج یا غیر تشنج دسته بندی کرد.</w:t>
-      </w:r>
-      <w:r>
-        <w:rPr>
-          <w:rFonts w:hint="cs"/>
-          <w:rtl/>
-          <w:lang w:bidi="fa-IR"/>
-        </w:rPr>
-        <w:t xml:space="preserve"> در مراجع</w:t>
-      </w:r>
-      <w:r>
-        <w:rPr>
-          <w:rFonts w:hint="cs"/>
-          <w:rtl/>
-          <w:lang w:bidi="fa-IR"/>
-        </w:rPr>
-        <w:t xml:space="preserve"> </w:t>
-      </w:r>
-      <w:r>
-        <w:rPr>
-          <w:rtl/>
-          <w:lang w:bidi="fa-IR"/>
-        </w:rPr>
-        <w:fldChar w:fldCharType="begin"/>
-      </w:r>
-      <w:r>
-        <w:rPr>
-          <w:rtl/>
-          <w:lang w:bidi="fa-IR"/>
-        </w:rPr>
-        <w:instrText xml:space="preserve"> </w:instrText>
-      </w:r>
-      <w:r>
-        <w:rPr>
-          <w:lang w:bidi="fa-IR"/>
-        </w:rPr>
-        <w:instrText>ADDIN EN.CITE &lt;EndNote&gt;&lt;Cite&gt;&lt;Author&gt;Liu&lt;/Author&gt;&lt;Year&gt;1992&lt;/Year&gt;&lt;RecNum&gt;109&lt;/RecNum&gt;&lt;DisplayText&gt;[2]&lt;/DisplayText&gt;&lt;record&gt;&lt;rec-number&gt;109&lt;/rec-number&gt;&lt;foreign-keys&gt;&lt;key app="EN" db-id="52rwv9wptp5f53erxd3v0v9h9r5wpsxppttr" timestamp="1594794958"&gt;109&lt;/key&gt;&lt;/foreign-keys&gt;&lt;ref-type name="Journal Article"&gt;17&lt;/ref-type&gt;&lt;contributors&gt;&lt;authors&gt;&lt;author&gt;Liu, A&lt;/author&gt;&lt;author&gt;Hahn, JS&lt;/author&gt;&lt;author&gt;Heldt, GP&lt;/author&gt;&lt;author&gt;Coen, RW&lt;/author&gt;&lt;/authors&gt;&lt;/contributors&gt;&lt;titles&gt;&lt;title&gt;Detection of neonatal seizures through computerized EEG analysis&lt;/title&gt;&lt;secondary-title&gt;Electroencephalography and clinical neurophysiology&lt;/secondary-title&gt;&lt;/titles&gt;&lt;periodical&gt;&lt;full-title&gt;Electroencephalography and clinical neurophysiology&lt;/full-title&gt;&lt;/periodical&gt;&lt;pages&gt;30-37&lt;/pages&gt;&lt;volume&gt;82&lt;/volume&gt;&lt;number&gt;1&lt;/number&gt;&lt;dates&gt;&lt;year&gt;1992&lt;/year&gt;&lt;/dates&gt;&lt;isbn&gt;0013-4694&lt;/isbn&gt;&lt;urls&gt;&lt;/urls&gt;&lt;/record&gt;&lt;/Cite&gt;&lt;/EndNote</w:instrText>
-      </w:r>
-      <w:r>
-        <w:rPr>
-          <w:rtl/>
-          <w:lang w:bidi="fa-IR"/>
-        </w:rPr>
-        <w:instrText>&gt;</w:instrText>
-      </w:r>
-      <w:r>
-        <w:rPr>
-          <w:rtl/>
-          <w:lang w:bidi="fa-IR"/>
-        </w:rPr>
-        <w:fldChar w:fldCharType="separate"/>
-      </w:r>
-      <w:r>
-        <w:rPr>
-          <w:noProof/>
-          <w:rtl/>
-          <w:lang w:bidi="fa-IR"/>
-        </w:rPr>
-        <w:t>[</w:t>
-      </w:r>
-      <w:hyperlink w:anchor="_ENREF_2" w:tooltip="Liu, 1992 #109" w:history="1">
-        <w:r>
-          <w:rPr>
-            <w:noProof/>
-            <w:rtl/>
-            <w:lang w:bidi="fa-IR"/>
-          </w:rPr>
-          <w:t>2</w:t>
-        </w:r>
-      </w:hyperlink>
-      <w:r>
-        <w:rPr>
-          <w:noProof/>
-          <w:rtl/>
-          <w:lang w:bidi="fa-IR"/>
-        </w:rPr>
-        <w:t>]</w:t>
-      </w:r>
-      <w:r>
-        <w:rPr>
-          <w:rtl/>
-          <w:lang w:bidi="fa-IR"/>
-        </w:rPr>
-        <w:fldChar w:fldCharType="end"/>
-      </w:r>
-      <w:r>
-        <w:rPr>
-          <w:rFonts w:hint="cs"/>
-          <w:rtl/>
-          <w:lang w:bidi="fa-IR"/>
-        </w:rPr>
-        <w:t xml:space="preserve"> </w:t>
-      </w:r>
-      <w:r>
-        <w:rPr>
-          <w:rtl/>
-          <w:lang w:bidi="fa-IR"/>
-        </w:rPr>
-        <w:fldChar w:fldCharType="begin"/>
-      </w:r>
-      <w:r>
-        <w:rPr>
-          <w:rtl/>
-          <w:lang w:bidi="fa-IR"/>
-        </w:rPr>
-        <w:instrText xml:space="preserve"> </w:instrText>
-      </w:r>
-      <w:r>
-        <w:rPr>
-          <w:lang w:bidi="fa-IR"/>
-        </w:rPr>
-        <w:instrText>ADDIN EN.CITE &lt;EndNote&gt;&lt;Cite&gt;&lt;Author&gt;Gotman&lt;/Author&gt;&lt;Year&gt;1997&lt;/Year&gt;&lt;RecNum&gt;110&lt;/RecNum&gt;&lt;DisplayText&gt;[3]&lt;/DisplayText&gt;&lt;record&gt;&lt;rec-number&gt;110&lt;/rec-number&gt;&lt;foreign-keys&gt;&lt;key app="EN" db-id="52rwv9wptp5f53erxd3v0v9h9r5wpsxppttr" timestamp="1594795528"&gt;110</w:instrText>
-      </w:r>
-      <w:r>
-        <w:rPr>
-          <w:rtl/>
-          <w:lang w:bidi="fa-IR"/>
-        </w:rPr>
-        <w:instrText>&lt;/</w:instrText>
-      </w:r>
-      <w:r>
-        <w:rPr>
-          <w:lang w:bidi="fa-IR"/>
-        </w:rPr>
-        <w:instrText>key&gt;&lt;/foreign-keys&gt;&lt;ref-type name="Journal Article"&gt;17&lt;/ref-type&gt;&lt;contributors&gt;&lt;authors&gt;&lt;author&gt;Gotman, J&lt;/author&gt;&lt;author&gt;Flanagan, D&lt;/author&gt;&lt;author&gt;Zhang, J&lt;/author&gt;&lt;author&gt;Rosenblatt, B&lt;/author&gt;&lt;/authors&gt;&lt;/contributors&gt;&lt;titles&gt;&lt;title&gt;Automatic seizure detection in the newborn: methods and initial evaluation&lt;/title&gt;&lt;secondary-title&gt;Electroencephalography and clinical neurophysiology&lt;/secondary-title&gt;&lt;/titles&gt;&lt;periodical&gt;&lt;full-title&gt;Electroencephalography and clinical neurophysiology&lt;/full-title&gt;&lt;/periodical&gt;&lt;pages&gt;356-362&lt;/pages&gt;&lt;volume&gt;103&lt;/volume&gt;&lt;number&gt;3&lt;/number&gt;&lt;dates&gt;&lt;year&gt;1997&lt;/year&gt;&lt;/dates&gt;&lt;isbn&gt;0013-4694&lt;/isbn&gt;&lt;urls&gt;&lt;/urls&gt;&lt;/record&gt;&lt;/Cite&gt;&lt;/EndNote</w:instrText>
-      </w:r>
-      <w:r>
-        <w:rPr>
-          <w:rtl/>
-          <w:lang w:bidi="fa-IR"/>
-        </w:rPr>
-        <w:instrText>&gt;</w:instrText>
-      </w:r>
-      <w:r>
-        <w:rPr>
-          <w:rtl/>
-          <w:lang w:bidi="fa-IR"/>
-        </w:rPr>
-        <w:fldChar w:fldCharType="separate"/>
-      </w:r>
-      <w:r>
-        <w:rPr>
-          <w:noProof/>
-          <w:rtl/>
-          <w:lang w:bidi="fa-IR"/>
-        </w:rPr>
-        <w:t>[</w:t>
-      </w:r>
-      <w:hyperlink w:anchor="_ENREF_3" w:tooltip="Gotman, 1997 #110" w:history="1">
-        <w:r>
-          <w:rPr>
-            <w:noProof/>
-            <w:rtl/>
-            <w:lang w:bidi="fa-IR"/>
-          </w:rPr>
-          <w:t>3</w:t>
-        </w:r>
-      </w:hyperlink>
-      <w:r>
-        <w:rPr>
-          <w:noProof/>
-          <w:rtl/>
-          <w:lang w:bidi="fa-IR"/>
-        </w:rPr>
-        <w:t>]</w:t>
-      </w:r>
-      <w:r>
-        <w:rPr>
-          <w:rtl/>
-          <w:lang w:bidi="fa-IR"/>
-        </w:rPr>
-        <w:fldChar w:fldCharType="end"/>
-      </w:r>
-      <w:r>
-        <w:rPr>
-          <w:lang w:bidi="fa-IR"/>
-        </w:rPr>
-        <w:t xml:space="preserve"> </w:t>
-      </w:r>
-      <w:r>
-        <w:rPr>
-          <w:rFonts w:hint="cs"/>
-          <w:rtl/>
-          <w:lang w:bidi="fa-IR"/>
-        </w:rPr>
-        <w:t xml:space="preserve"> و </w:t>
-      </w:r>
-      <w:r>
-        <w:rPr>
-          <w:rtl/>
-          <w:lang w:bidi="fa-IR"/>
-        </w:rPr>
-        <w:fldChar w:fldCharType="begin"/>
-      </w:r>
-      <w:r>
-        <w:rPr>
-          <w:rtl/>
-          <w:lang w:bidi="fa-IR"/>
-        </w:rPr>
-        <w:instrText xml:space="preserve"> </w:instrText>
-      </w:r>
-      <w:r>
-        <w:rPr>
-          <w:lang w:bidi="fa-IR"/>
-        </w:rPr>
-        <w:instrText>ADDIN EN.CITE &lt;EndNote&gt;&lt;Cite&gt;&lt;Author&gt;Celka&lt;/Author&gt;&lt;Year&gt;2002&lt;/Year&gt;&lt;RecNum&gt;111&lt;/RecNum&gt;&lt;DisplayText&gt;[4]&lt;/DisplayText&gt;&lt;record&gt;&lt;rec-number&gt;111&lt;/rec-number&gt;&lt;foreign-keys&gt;&lt;key app="EN" db-id="52rwv9wptp5f53erxd3v0v9h9r5wpsxppttr" timestamp="1594795730"&gt;111</w:instrText>
-      </w:r>
-      <w:r>
-        <w:rPr>
-          <w:rtl/>
-          <w:lang w:bidi="fa-IR"/>
-        </w:rPr>
-        <w:instrText>&lt;/</w:instrText>
-      </w:r>
-      <w:r>
-        <w:rPr>
-          <w:lang w:bidi="fa-IR"/>
-        </w:rPr>
-        <w:instrText>key&gt;&lt;/foreign-keys&gt;&lt;ref-type name="Journal Article"&gt;17&lt;/ref-type&gt;&lt;contributors&gt;&lt;authors&gt;&lt;author&gt;Celka, Patrick&lt;/author&gt;&lt;author&gt;Colditz, Paul&lt;/author&gt;&lt;/authors&gt;&lt;/contributors&gt;&lt;titles&gt;&lt;title&gt;A computer-aided detection of EEG seizures in infants: a singular</w:instrText>
-      </w:r>
-      <w:r>
-        <w:rPr>
-          <w:rtl/>
-          <w:lang w:bidi="fa-IR"/>
-        </w:rPr>
-        <w:instrText>-</w:instrText>
-      </w:r>
-      <w:r>
-        <w:rPr>
-          <w:lang w:bidi="fa-IR"/>
-        </w:rPr>
-        <w:instrText>spectrum approach and performance comparison&lt;/title&gt;&lt;secondary-title&gt;IEEE transactions on biomedical engineering&lt;/secondary-title&gt;&lt;/titles&gt;&lt;periodical&gt;&lt;full-title&gt;IEEE transactions on biomedical engineering&lt;/full-title&gt;&lt;/periodical&gt;&lt;pages&gt;455-462&lt;/pages</w:instrText>
-      </w:r>
-      <w:r>
-        <w:rPr>
-          <w:rtl/>
-          <w:lang w:bidi="fa-IR"/>
-        </w:rPr>
-        <w:instrText>&gt;&lt;</w:instrText>
-      </w:r>
-      <w:r>
-        <w:rPr>
-          <w:lang w:bidi="fa-IR"/>
-        </w:rPr>
-        <w:instrText>volume&gt;49&lt;/volume&gt;&lt;number&gt;5&lt;/number&gt;&lt;dates&gt;&lt;year&gt;2002&lt;/year&gt;&lt;/dates&gt;&lt;isbn&gt;0018-9294&lt;/isbn&gt;&lt;urls&gt;&lt;/urls&gt;&lt;/record&gt;&lt;/Cite&gt;&lt;/EndNote</w:instrText>
-      </w:r>
-      <w:r>
-        <w:rPr>
-          <w:rtl/>
-          <w:lang w:bidi="fa-IR"/>
-        </w:rPr>
-        <w:instrText>&gt;</w:instrText>
-      </w:r>
-      <w:r>
-        <w:rPr>
-          <w:rtl/>
-          <w:lang w:bidi="fa-IR"/>
-        </w:rPr>
-        <w:fldChar w:fldCharType="separate"/>
-      </w:r>
-      <w:r>
-        <w:rPr>
-          <w:noProof/>
-          <w:rtl/>
-          <w:lang w:bidi="fa-IR"/>
-        </w:rPr>
-        <w:t>[</w:t>
-      </w:r>
-      <w:hyperlink w:anchor="_ENREF_4" w:tooltip="Celka, 2002 #111" w:history="1">
-        <w:r>
-          <w:rPr>
-            <w:noProof/>
-            <w:rtl/>
-            <w:lang w:bidi="fa-IR"/>
-          </w:rPr>
-          <w:t>4</w:t>
-        </w:r>
-      </w:hyperlink>
-      <w:r>
-        <w:rPr>
-          <w:noProof/>
-          <w:rtl/>
-          <w:lang w:bidi="fa-IR"/>
-        </w:rPr>
-        <w:t>]</w:t>
-      </w:r>
-      <w:r>
-        <w:rPr>
-          <w:rtl/>
-          <w:lang w:bidi="fa-IR"/>
-        </w:rPr>
-        <w:fldChar w:fldCharType="end"/>
-      </w:r>
-      <w:r>
-        <w:rPr>
-          <w:rFonts w:hint="cs"/>
-          <w:rtl/>
-          <w:lang w:bidi="fa-IR"/>
-        </w:rPr>
-        <w:t xml:space="preserve"> نمونه هایی از این روش ها را می توانید مشاهده کنید. هم چنین در مقاله </w:t>
-      </w:r>
-      <w:r>
-        <w:rPr>
-          <w:rtl/>
-          <w:lang w:bidi="fa-IR"/>
-        </w:rPr>
-        <w:fldChar w:fldCharType="begin"/>
-      </w:r>
-      <w:r>
-        <w:rPr>
-          <w:rtl/>
-          <w:lang w:bidi="fa-IR"/>
-        </w:rPr>
-        <w:instrText xml:space="preserve"> </w:instrText>
-      </w:r>
-      <w:r>
-        <w:rPr>
-          <w:lang w:bidi="fa-IR"/>
-        </w:rPr>
-        <w:instrText>ADDIN EN.CITE &lt;EndNote&gt;&lt;Cite&gt;&lt;Author&gt;Faul&lt;/Author&gt;&lt;Year&gt;2005&lt;/Year&gt;&lt;RecNum&gt;112&lt;/RecNum&gt;&lt;DisplayText&gt;[5]&lt;/DisplayText&gt;&lt;record&gt;&lt;rec-number&gt;112&lt;/rec-number&gt;&lt;foreign-keys&gt;&lt;key app="EN" db-id="52rwv9wptp5f53erxd3v0v9h9r5wpsxppttr" timestamp="1594795836"&gt;112</w:instrText>
-      </w:r>
-      <w:r>
-        <w:rPr>
-          <w:rtl/>
-          <w:lang w:bidi="fa-IR"/>
-        </w:rPr>
-        <w:instrText>&lt;/</w:instrText>
-      </w:r>
-      <w:r>
-        <w:rPr>
-          <w:lang w:bidi="fa-IR"/>
-        </w:rPr>
-        <w:instrText>key&gt;&lt;/foreign-keys&gt;&lt;ref-type name="Journal Article"&gt;17&lt;/ref-type&gt;&lt;contributors&gt;&lt;authors&gt;&lt;author&gt;Faul, Stephen&lt;/author&gt;&lt;author&gt;Boylan, Geraldine&lt;/author&gt;&lt;author&gt;Connolly, Sean&lt;/author&gt;&lt;author&gt;Marnane, Liam&lt;/author&gt;&lt;author&gt;Lightbody, Gordon&lt;/author&gt;&lt;/authors&gt;&lt;/contributors&gt;&lt;titles&gt;&lt;title&gt;An evaluation of automated neonatal seizure detection methods&lt;/title&gt;&lt;secondary-title&gt;Clinical Neurophysiology&lt;/secondary-title&gt;&lt;/titles&gt;&lt;periodical&gt;&lt;full-title&gt;Clinical Neurophysiology&lt;/full-title&gt;&lt;/periodical&gt;&lt;pages&gt;1533</w:instrText>
-      </w:r>
-      <w:r>
-        <w:rPr>
-          <w:rtl/>
-          <w:lang w:bidi="fa-IR"/>
-        </w:rPr>
-        <w:instrText>-1541&lt;/</w:instrText>
-      </w:r>
-      <w:r>
-        <w:rPr>
-          <w:lang w:bidi="fa-IR"/>
-        </w:rPr>
-        <w:instrText>pages&gt;&lt;volume&gt;116&lt;/volume&gt;&lt;number&gt;7&lt;/number&gt;&lt;dates&gt;&lt;year&gt;2005&lt;/year&gt;&lt;/dates&gt;&lt;isbn&gt;1388-2457&lt;/isbn&gt;&lt;urls&gt;&lt;/urls&gt;&lt;/record&gt;&lt;/Cite&gt;&lt;/EndNote</w:instrText>
-      </w:r>
-      <w:r>
-        <w:rPr>
-          <w:rtl/>
-          <w:lang w:bidi="fa-IR"/>
-        </w:rPr>
-        <w:instrText>&gt;</w:instrText>
-      </w:r>
-      <w:r>
-        <w:rPr>
-          <w:rtl/>
-          <w:lang w:bidi="fa-IR"/>
-        </w:rPr>
-        <w:fldChar w:fldCharType="separate"/>
-      </w:r>
-      <w:r>
-        <w:rPr>
-          <w:noProof/>
-          <w:rtl/>
-          <w:lang w:bidi="fa-IR"/>
-        </w:rPr>
-        <w:t>[</w:t>
-      </w:r>
-      <w:hyperlink w:anchor="_ENREF_5" w:tooltip="Faul, 2005 #112" w:history="1">
-        <w:r>
-          <w:rPr>
-            <w:noProof/>
-            <w:rtl/>
-            <w:lang w:bidi="fa-IR"/>
-          </w:rPr>
-          <w:t>5</w:t>
-        </w:r>
-      </w:hyperlink>
-      <w:r>
-        <w:rPr>
-          <w:noProof/>
-          <w:rtl/>
-          <w:lang w:bidi="fa-IR"/>
-        </w:rPr>
-        <w:t>]</w:t>
-      </w:r>
-      <w:r>
-        <w:rPr>
-          <w:rtl/>
-          <w:lang w:bidi="fa-IR"/>
-        </w:rPr>
-        <w:fldChar w:fldCharType="end"/>
-      </w:r>
-      <w:r>
-        <w:rPr>
-          <w:rFonts w:hint="cs"/>
-          <w:rtl/>
-          <w:lang w:bidi="fa-IR"/>
-        </w:rPr>
-        <w:t xml:space="preserve"> سه روش که بر همین اساس ارائه شده اند را با یکدیگر مقایسه کرده است. نتایج آزمایش های انجام شده نشان می دهد که هر الگوریت مبرای شناسایی الگوهای مشخصی از تشنج خوب عمل می کنند. در حالی که به علت تنوع بالای الگوهای تشنج نمی توان از این روش ها حداقل به صورت عملی در کلینیک ها استفاده نمود. </w:t>
+        <w:t xml:space="preserve"> را خوانده و آن را تحلیل کنند و زمان رخداد تشنج کادر درمان را مطلع سازند بسیار به سیستم درمان بخش های مراقبت ویژه کودکان کمک می کند. </w:t>
       </w:r>
     </w:p>
     <w:p>
@@ -7323,535 +6867,1009 @@
           <w:rtl/>
           <w:lang w:bidi="fa-IR"/>
         </w:rPr>
-        <w:t>سپس از الگوریتم های پیچیده داده محور یادگیری ماشین برای دسته بندی استفاده شد. الگوریتم های داده محور با استفاده از ویژگی هایی که قبلا تولید شده بود و استفاده از طبقه بند های مختلف مانند ماشین بردار پشتیبان و شبکه های ععصبی مصنوعی برای یافتن تشنج در سیگنال استفاده کردند</w:t>
-      </w:r>
-      <w:r>
-        <w:rPr>
-          <w:rFonts w:hint="cs"/>
-          <w:rtl/>
-          <w:lang w:bidi="fa-IR"/>
-        </w:rPr>
-        <w:t xml:space="preserve"> </w:t>
-      </w:r>
-      <w:r>
-        <w:rPr>
-          <w:rtl/>
-          <w:lang w:bidi="fa-IR"/>
-        </w:rPr>
-        <w:fldChar w:fldCharType="begin"/>
-      </w:r>
-      <w:r>
-        <w:rPr>
-          <w:rtl/>
-          <w:lang w:bidi="fa-IR"/>
-        </w:rPr>
-        <w:instrText xml:space="preserve"> </w:instrText>
-      </w:r>
-      <w:r>
-        <w:rPr>
-          <w:lang w:bidi="fa-IR"/>
-        </w:rPr>
-        <w:instrText>ADDIN EN.CITE &lt;EndNote&gt;&lt;Cite&gt;&lt;Author&gt;Thomas&lt;/Author&gt;&lt;Year&gt;2012&lt;/Year&gt;&lt;RecNum&gt;114&lt;/RecNum&gt;&lt;DisplayText&gt;[6, 7]&lt;/DisplayText&gt;&lt;record&gt;&lt;rec-number&gt;114&lt;/rec-number&gt;&lt;foreign-keys&gt;&lt;key app="EN" db-id="52rwv9wptp5f53erxd3v0v9h9r5wpsxppttr" timestamp="1594822282</w:instrText>
-      </w:r>
-      <w:r>
-        <w:rPr>
-          <w:rtl/>
-          <w:lang w:bidi="fa-IR"/>
-        </w:rPr>
-        <w:instrText>"&gt;114&lt;/</w:instrText>
-      </w:r>
-      <w:r>
-        <w:rPr>
-          <w:lang w:bidi="fa-IR"/>
-        </w:rPr>
-        <w:instrText>key&gt;&lt;/foreign-keys&gt;&lt;ref-type name="Journal Article"&gt;17&lt;/ref-type&gt;&lt;contributors&gt;&lt;authors&gt;&lt;author&gt;Thomas, Eoin M&lt;/author&gt;&lt;author&gt;Temko, Andriy&lt;/author&gt;&lt;author&gt;Marnane, William P&lt;/author&gt;&lt;author&gt;Boylan, Geraldine B&lt;/author&gt;&lt;author&gt;Lightbody, Gordon&lt;/author&gt;&lt;/authors&gt;&lt;/contributors&gt;&lt;titles&gt;&lt;title&gt;Discriminative and generative classification techniques applied to automated neonatal seizure detection&lt;/title&gt;&lt;secondary-title&gt;IEEE journal of biomedical and health informatics&lt;/secondary-title&gt;&lt;/titles&gt;&lt;periodical&gt;&lt;full-title&gt;IEEE journal of biomedical and health informatics&lt;/full-title&gt;&lt;/periodical&gt;&lt;pages&gt;297-304&lt;/pages&gt;&lt;volume&gt;17&lt;/volume&gt;&lt;number&gt;2&lt;/number&gt;&lt;dates&gt;&lt;year&gt;2012&lt;/year&gt;&lt;/dates&gt;&lt;isbn&gt;2168-2194&lt;/isbn&gt;&lt;urls&gt;&lt;/urls&gt;&lt;/record&gt;&lt;/Cite&gt;&lt;Cite&gt;&lt;Author&gt;Aarabi</w:instrText>
-      </w:r>
-      <w:r>
-        <w:rPr>
-          <w:rtl/>
-          <w:lang w:bidi="fa-IR"/>
-        </w:rPr>
-        <w:instrText>&lt;/</w:instrText>
-      </w:r>
-      <w:r>
-        <w:rPr>
-          <w:lang w:bidi="fa-IR"/>
-        </w:rPr>
-        <w:instrText>Author&gt;&lt;Year&gt;2007&lt;/Year&gt;&lt;RecNum&gt;113&lt;/RecNum&gt;&lt;record&gt;&lt;rec-number&gt;113&lt;/rec-number&gt;&lt;foreign-keys&gt;&lt;key app="EN" db-id="52rwv9wptp5f53erxd3v0v9h9r5wpsxppttr" timestamp="1594822218"&gt;113&lt;/key&gt;&lt;/foreign-keys&gt;&lt;ref-type name="Journal Article"&gt;17&lt;/ref-type&gt;&lt;contributors&gt;&lt;authors&gt;&lt;author&gt;Aarabi, Ardalan&lt;/author&gt;&lt;author&gt;Grebe, Reinhard&lt;/author&gt;&lt;author&gt;Wallois, Fabrice&lt;/author&gt;&lt;/authors&gt;&lt;/contributors&gt;&lt;titles&gt;&lt;title&gt;A multistage knowledge-based system for EEG seizure detection in newborn infants&lt;/title&gt;&lt;secondary-title&gt;Clinical Neurophysiology&lt;/secondary-title&gt;&lt;/titles&gt;&lt;periodical&gt;&lt;full-title&gt;Clinical Neurophysiology&lt;/full-title&gt;&lt;/periodical&gt;&lt;pages&gt;2781-2797&lt;/pages&gt;&lt;volume&gt;118&lt;/volume&gt;&lt;number&gt;12&lt;/number&gt;&lt;dates&gt;&lt;year&gt;2007&lt;/year&gt;&lt;/dates&gt;&lt;isbn&gt;1388-2457&lt;/isbn&gt;&lt;urls&gt;&lt;/urls&gt;&lt;/record&gt;&lt;/Cite&gt;&lt;/EndNote</w:instrText>
-      </w:r>
-      <w:r>
-        <w:rPr>
-          <w:rtl/>
-          <w:lang w:bidi="fa-IR"/>
-        </w:rPr>
-        <w:instrText>&gt;</w:instrText>
-      </w:r>
-      <w:r>
-        <w:rPr>
-          <w:rtl/>
-          <w:lang w:bidi="fa-IR"/>
-        </w:rPr>
-        <w:fldChar w:fldCharType="separate"/>
-      </w:r>
-      <w:r>
-        <w:rPr>
-          <w:noProof/>
-          <w:rtl/>
-          <w:lang w:bidi="fa-IR"/>
-        </w:rPr>
-        <w:t>[</w:t>
-      </w:r>
-      <w:hyperlink w:anchor="_ENREF_6" w:tooltip="Thomas, 2012 #114" w:history="1">
-        <w:r>
-          <w:rPr>
-            <w:noProof/>
-            <w:rtl/>
-            <w:lang w:bidi="fa-IR"/>
-          </w:rPr>
-          <w:t>6</w:t>
-        </w:r>
-      </w:hyperlink>
-      <w:r>
-        <w:rPr>
-          <w:noProof/>
-          <w:rtl/>
-          <w:lang w:bidi="fa-IR"/>
-        </w:rPr>
-        <w:t xml:space="preserve">, </w:t>
-      </w:r>
-      <w:hyperlink w:anchor="_ENREF_7" w:tooltip="Aarabi, 2007 #113" w:history="1">
-        <w:r>
-          <w:rPr>
-            <w:noProof/>
-            <w:rtl/>
-            <w:lang w:bidi="fa-IR"/>
-          </w:rPr>
-          <w:t>7</w:t>
-        </w:r>
-      </w:hyperlink>
-      <w:r>
-        <w:rPr>
-          <w:noProof/>
-          <w:rtl/>
-          <w:lang w:bidi="fa-IR"/>
-        </w:rPr>
-        <w:t>]</w:t>
-      </w:r>
-      <w:r>
-        <w:rPr>
-          <w:rtl/>
-          <w:lang w:bidi="fa-IR"/>
-        </w:rPr>
-        <w:fldChar w:fldCharType="end"/>
-      </w:r>
-      <w:r>
-        <w:rPr>
-          <w:rFonts w:hint="cs"/>
-          <w:rtl/>
-          <w:lang w:bidi="fa-IR"/>
-        </w:rPr>
-        <w:t>.</w:t>
-      </w:r>
-      <w:r>
-        <w:rPr>
-          <w:rFonts w:hint="cs"/>
-          <w:rtl/>
-          <w:lang w:bidi="fa-IR"/>
-        </w:rPr>
-        <w:t xml:space="preserve"> </w:t>
+        <w:t xml:space="preserve">از آن جا که این مهم بر محققین پوشیده نبوده است روش هایی تا کنون برای خل این مسأله ارائه شده است. آن چه در این گزارش سعی بر انجام آن داریم بهتر کردن جدیدترین روش مبتنی بر شبکه های عصبی عمیق پیچشی است. </w:t>
       </w:r>
     </w:p>
     <w:p>
       <w:pPr>
-        <w:pStyle w:val="BodyText"/>
-        <w:rPr>
-          <w:rtl/>
-          <w:lang w:bidi="fa-IR"/>
-        </w:rPr>
-      </w:pPr>
-      <w:r>
-        <w:rPr>
-          <w:rFonts w:hint="cs"/>
-          <w:rtl/>
-          <w:lang w:bidi="fa-IR"/>
-        </w:rPr>
-        <w:t>در روش های فوق الگوریتم یادگیری ماشین بر روی ویژگی ها</w:t>
-      </w:r>
-      <w:r>
-        <w:rPr>
-          <w:rFonts w:hint="cs"/>
-          <w:rtl/>
-          <w:lang w:bidi="fa-IR"/>
-        </w:rPr>
-        <w:t>ی</w:t>
-      </w:r>
-      <w:r>
-        <w:rPr>
-          <w:rFonts w:hint="cs"/>
-          <w:rtl/>
-          <w:lang w:bidi="fa-IR"/>
-        </w:rPr>
-        <w:t xml:space="preserve"> استخراج شده پردازش را انجام می دهند که خود نیاز به دانشی از سیگنال </w:t>
-      </w:r>
-      <w:r>
-        <w:rPr>
-          <w:lang w:bidi="fa-IR"/>
-        </w:rPr>
-        <w:t>EEG</w:t>
-      </w:r>
-      <w:r>
-        <w:rPr>
-          <w:rFonts w:hint="cs"/>
-          <w:rtl/>
-          <w:lang w:bidi="fa-IR"/>
-        </w:rPr>
-        <w:t xml:space="preserve"> نوازد </w:t>
-      </w:r>
-      <w:r>
-        <w:rPr>
-          <w:rFonts w:hint="cs"/>
-          <w:rtl/>
-          <w:lang w:bidi="fa-IR"/>
-        </w:rPr>
-        <w:t>دارد</w:t>
-      </w:r>
-      <w:r>
-        <w:rPr>
-          <w:rFonts w:hint="cs"/>
-          <w:rtl/>
-          <w:lang w:bidi="fa-IR"/>
-        </w:rPr>
-        <w:t xml:space="preserve">. </w:t>
-      </w:r>
-      <w:r>
-        <w:rPr>
-          <w:rFonts w:hint="cs"/>
-          <w:rtl/>
-          <w:lang w:bidi="fa-IR"/>
-        </w:rPr>
-        <w:t xml:space="preserve">یکی از الگوریتم هایی که تعدادی از ویژگی های ساده را در یک چارچوب طبقه بندی ترکیب می کند کار </w:t>
-      </w:r>
-      <w:r>
-        <w:rPr>
-          <w:rtl/>
-          <w:lang w:bidi="fa-IR"/>
-        </w:rPr>
-        <w:fldChar w:fldCharType="begin"/>
-      </w:r>
-      <w:r>
-        <w:rPr>
-          <w:rtl/>
-          <w:lang w:bidi="fa-IR"/>
-        </w:rPr>
-        <w:instrText xml:space="preserve"> </w:instrText>
-      </w:r>
-      <w:r>
-        <w:rPr>
-          <w:lang w:bidi="fa-IR"/>
-        </w:rPr>
-        <w:instrText>ADDIN EN.CITE &lt;EndNote&gt;&lt;Cite&gt;&lt;Author&gt;Temko&lt;/Author&gt;&lt;Year&gt;2015&lt;/Year&gt;&lt;RecNum&gt;115&lt;/RecNum&gt;&lt;DisplayText&gt;[8]&lt;/DisplayText&gt;&lt;record&gt;&lt;rec-number&gt;115&lt;/rec-number&gt;&lt;foreign-keys&gt;&lt;key app="EN" db-id="52rwv9wptp5f53erxd3v0v9h9r5wpsxppttr" timestamp="1594826991"&gt;115</w:instrText>
-      </w:r>
-      <w:r>
-        <w:rPr>
-          <w:rtl/>
-          <w:lang w:bidi="fa-IR"/>
-        </w:rPr>
-        <w:instrText>&lt;/</w:instrText>
-      </w:r>
-      <w:r>
-        <w:rPr>
-          <w:lang w:bidi="fa-IR"/>
-        </w:rPr>
-        <w:instrText>key&gt;&lt;/foreign-keys&gt;&lt;ref-type name="Journal Article"&gt;17&lt;/ref-type&gt;&lt;contributors&gt;&lt;authors&gt;&lt;author&gt;Temko, Andriy&lt;/author&gt;&lt;author&gt;Marnane, William&lt;/author&gt;&lt;author&gt;Boylan, Geraldine&lt;/author&gt;&lt;author&gt;Lightbody, Gordon&lt;/author&gt;&lt;/authors&gt;&lt;/contributors&gt;&lt;titles&gt;&lt;title&gt;Clinical implementation of a neonatal seizure detection algorithm&lt;/title&gt;&lt;secondary-title&gt;Decision support systems&lt;/secondary-title&gt;&lt;/titles&gt;&lt;periodical&gt;&lt;full-title&gt;Decision support systems&lt;/full-title&gt;&lt;/periodical&gt;&lt;pages&gt;86-96&lt;/pages&gt;&lt;volume&gt;70&lt;/volume&gt;&lt;dates&gt;&lt;year&gt;2015&lt;/year&gt;&lt;/dates&gt;&lt;isbn&gt;0167-9236&lt;/isbn&gt;&lt;urls&gt;&lt;/urls&gt;&lt;/record&gt;&lt;/Cite&gt;&lt;/EndNote</w:instrText>
-      </w:r>
-      <w:r>
-        <w:rPr>
-          <w:rtl/>
-          <w:lang w:bidi="fa-IR"/>
-        </w:rPr>
-        <w:instrText>&gt;</w:instrText>
-      </w:r>
-      <w:r>
-        <w:rPr>
-          <w:rtl/>
-          <w:lang w:bidi="fa-IR"/>
-        </w:rPr>
-        <w:fldChar w:fldCharType="separate"/>
-      </w:r>
-      <w:r>
-        <w:rPr>
-          <w:noProof/>
-          <w:rtl/>
-          <w:lang w:bidi="fa-IR"/>
-        </w:rPr>
-        <w:t>[</w:t>
-      </w:r>
-      <w:hyperlink w:anchor="_ENREF_8" w:tooltip="Temko, 2015 #115" w:history="1">
-        <w:r>
-          <w:rPr>
-            <w:noProof/>
-            <w:rtl/>
-            <w:lang w:bidi="fa-IR"/>
-          </w:rPr>
-          <w:t>8</w:t>
-        </w:r>
-      </w:hyperlink>
-      <w:r>
-        <w:rPr>
-          <w:noProof/>
-          <w:rtl/>
-          <w:lang w:bidi="fa-IR"/>
-        </w:rPr>
-        <w:t>]</w:t>
-      </w:r>
-      <w:r>
-        <w:rPr>
-          <w:rtl/>
-          <w:lang w:bidi="fa-IR"/>
-        </w:rPr>
-        <w:fldChar w:fldCharType="end"/>
-      </w:r>
-      <w:r>
-        <w:rPr>
-          <w:rFonts w:hint="cs"/>
-          <w:rtl/>
-          <w:lang w:bidi="fa-IR"/>
-        </w:rPr>
-        <w:t xml:space="preserve"> است. تحقیقات دیگری نیز سعی بر یافتن ویژگی</w:t>
-      </w:r>
-      <w:r>
-        <w:rPr>
-          <w:rFonts w:hint="eastAsia"/>
-          <w:rtl/>
-          <w:lang w:bidi="fa-IR"/>
-        </w:rPr>
-        <w:t>‌</w:t>
-      </w:r>
-      <w:r>
-        <w:rPr>
-          <w:rFonts w:hint="cs"/>
-          <w:rtl/>
-          <w:lang w:bidi="fa-IR"/>
-        </w:rPr>
-        <w:t>های پیچیده</w:t>
-      </w:r>
-      <w:r>
-        <w:rPr>
-          <w:rFonts w:hint="eastAsia"/>
-          <w:rtl/>
-          <w:lang w:bidi="fa-IR"/>
-        </w:rPr>
-        <w:t>‌</w:t>
-      </w:r>
-      <w:r>
-        <w:rPr>
-          <w:rFonts w:hint="cs"/>
-          <w:rtl/>
-          <w:lang w:bidi="fa-IR"/>
-        </w:rPr>
-        <w:t>تر برای بهبود عملکرد سیستم داشته</w:t>
-      </w:r>
-      <w:r>
-        <w:rPr>
-          <w:rFonts w:hint="eastAsia"/>
-          <w:rtl/>
-          <w:lang w:bidi="fa-IR"/>
-        </w:rPr>
-        <w:t>‌</w:t>
-      </w:r>
-      <w:r>
-        <w:rPr>
-          <w:rFonts w:hint="cs"/>
-          <w:rtl/>
-          <w:lang w:bidi="fa-IR"/>
-        </w:rPr>
-        <w:t>اند، توصیفات پیچیده</w:t>
-      </w:r>
-      <w:r>
-        <w:rPr>
-          <w:rFonts w:hint="eastAsia"/>
-          <w:rtl/>
-          <w:lang w:bidi="fa-IR"/>
-        </w:rPr>
-        <w:t>‌</w:t>
-      </w:r>
-      <w:r>
-        <w:rPr>
-          <w:rFonts w:hint="cs"/>
-          <w:rtl/>
-          <w:lang w:bidi="fa-IR"/>
-        </w:rPr>
-        <w:t>ای مبتنی بر نظریه آشوب و آنالیز زمان فرکانس نیز برای یافتن ویژگی که بتواند بین کلاس</w:t>
-      </w:r>
-      <w:r>
-        <w:rPr>
-          <w:rFonts w:hint="eastAsia"/>
-          <w:rtl/>
-          <w:lang w:bidi="fa-IR"/>
-        </w:rPr>
-        <w:t>‌</w:t>
-      </w:r>
-      <w:r>
-        <w:rPr>
-          <w:rFonts w:hint="cs"/>
-          <w:rtl/>
-          <w:lang w:bidi="fa-IR"/>
-        </w:rPr>
-        <w:t xml:space="preserve">های تشنج و غیر تشنج تمایز قائل شود نیز انجام </w:t>
-      </w:r>
-      <w:r>
-        <w:rPr>
-          <w:rFonts w:hint="cs"/>
-          <w:rtl/>
-          <w:lang w:bidi="fa-IR"/>
-        </w:rPr>
-        <w:t xml:space="preserve">شده است </w:t>
-      </w:r>
-      <w:r>
-        <w:rPr>
-          <w:rtl/>
-          <w:lang w:bidi="fa-IR"/>
-        </w:rPr>
-        <w:fldChar w:fldCharType="begin"/>
-      </w:r>
-      <w:r>
-        <w:rPr>
-          <w:rtl/>
-          <w:lang w:bidi="fa-IR"/>
-        </w:rPr>
-        <w:instrText xml:space="preserve"> </w:instrText>
-      </w:r>
-      <w:r>
-        <w:rPr>
-          <w:lang w:bidi="fa-IR"/>
-        </w:rPr>
-        <w:instrText>ADDIN EN.CITE &lt;EndNote&gt;&lt;Cite&gt;&lt;Author&gt;Faul&lt;/Author&gt;&lt;Year&gt;2005&lt;/Year&gt;&lt;RecNum&gt;117&lt;/RecNum&gt;&lt;DisplayText&gt;[9, 10]&lt;/DisplayText&gt;&lt;record&gt;&lt;rec-number&gt;117&lt;/rec-number&gt;&lt;foreign-keys&gt;&lt;key app="EN" db-id="52rwv9wptp5f53erxd3v0v9h9r5wpsxppttr" timestamp="1594828169"&gt;1</w:instrText>
-      </w:r>
-      <w:r>
-        <w:rPr>
-          <w:rtl/>
-          <w:lang w:bidi="fa-IR"/>
-        </w:rPr>
-        <w:instrText>17&lt;/</w:instrText>
-      </w:r>
-      <w:r>
-        <w:rPr>
-          <w:lang w:bidi="fa-IR"/>
-        </w:rPr>
-        <w:instrText>key&gt;&lt;/foreign-keys&gt;&lt;ref-type name="Conference Proceedings"&gt;10&lt;/ref-type&gt;&lt;contributors&gt;&lt;authors&gt;&lt;author&gt;Faul, Stephen&lt;/author&gt;&lt;author&gt;Boylan, Geraldine&lt;/author&gt;&lt;author&gt;Connolly, Sean&lt;/author&gt;&lt;author&gt;Marnane, William&lt;/author&gt;&lt;author&gt;Lightbody, Gordon&lt;/author&gt;&lt;/authors&gt;&lt;/contributors&gt;&lt;titles&gt;&lt;title&gt;Chaos theory analysis of the newborn EEG-is it worth the wait?&lt;/title&gt;&lt;secondary-title&gt;IEEE International Workshop on Intelligent Signal Processing, 2005.&lt;/secondary-title&gt;&lt;/titles&gt;&lt;pages&gt;381-386&lt;/pages&gt;&lt;dates</w:instrText>
-      </w:r>
-      <w:r>
-        <w:rPr>
-          <w:rtl/>
-          <w:lang w:bidi="fa-IR"/>
-        </w:rPr>
-        <w:instrText>&gt;&lt;</w:instrText>
-      </w:r>
-      <w:r>
-        <w:rPr>
-          <w:lang w:bidi="fa-IR"/>
-        </w:rPr>
-        <w:instrText>year&gt;2005&lt;/year&gt;&lt;/dates&gt;&lt;publisher&gt;IEEE&lt;/publisher&gt;&lt;isbn&gt;078039030X&lt;/isbn&gt;&lt;urls&gt;&lt;/urls&gt;&lt;/record&gt;&lt;/Cite&gt;&lt;Cite&gt;&lt;Author&gt;Tapani&lt;/Author&gt;&lt;Year&gt;2019&lt;/Year&gt;&lt;RecNum&gt;116&lt;/RecNum&gt;&lt;record&gt;&lt;rec-number&gt;116&lt;/rec-number&gt;&lt;foreign-keys&gt;&lt;key app="EN" db-id="52rwv9wptp5f5</w:instrText>
-      </w:r>
-      <w:r>
-        <w:rPr>
-          <w:rtl/>
-          <w:lang w:bidi="fa-IR"/>
-        </w:rPr>
-        <w:instrText>3</w:instrText>
-      </w:r>
-      <w:r>
-        <w:rPr>
-          <w:lang w:bidi="fa-IR"/>
-        </w:rPr>
-        <w:instrText>erxd3v0v9h9r5wpsxppttr" timestamp="1594827995"&gt;116&lt;/key&gt;&lt;/foreign-keys&gt;&lt;ref-type name="Journal Article"&gt;17&lt;/ref-type&gt;&lt;contributors&gt;&lt;authors&gt;&lt;author&gt;Tapani, Karoliina T&lt;/author&gt;&lt;author&gt;Vanhatalo, Sampsa&lt;/author&gt;&lt;author&gt;Stevenson, Nathan J&lt;/author&gt;&lt;/authors&gt;&lt;/contributors&gt;&lt;titles&gt;&lt;title&gt;Time-varying EEG correlations improve automated neonatal seizure detection&lt;/title&gt;&lt;secondary-title&gt;International journal of neural systems&lt;/secondary-title&gt;&lt;/titles&gt;&lt;periodical&gt;&lt;full-title&gt;International journal of neural systems&lt;/full-title&gt;&lt;/periodical&gt;&lt;pages&gt;1850030&lt;/pages&gt;&lt;volume&gt;29&lt;/volume&gt;&lt;number&gt;04&lt;/number&gt;&lt;dates&gt;&lt;year&gt;2019&lt;/year&gt;&lt;/dates&gt;&lt;isbn&gt;0129-0657&lt;/isbn&gt;&lt;urls&gt;&lt;/urls&gt;&lt;/record&gt;&lt;/Cite&gt;&lt;/EndNote</w:instrText>
-      </w:r>
-      <w:r>
-        <w:rPr>
-          <w:rtl/>
-          <w:lang w:bidi="fa-IR"/>
-        </w:rPr>
-        <w:instrText>&gt;</w:instrText>
-      </w:r>
-      <w:r>
-        <w:rPr>
-          <w:rtl/>
-          <w:lang w:bidi="fa-IR"/>
-        </w:rPr>
-        <w:fldChar w:fldCharType="separate"/>
-      </w:r>
-      <w:r>
-        <w:rPr>
-          <w:noProof/>
-          <w:rtl/>
-          <w:lang w:bidi="fa-IR"/>
-        </w:rPr>
-        <w:t>[</w:t>
-      </w:r>
-      <w:hyperlink w:anchor="_ENREF_9" w:tooltip="Faul, 2005 #117" w:history="1">
-        <w:r>
-          <w:rPr>
-            <w:noProof/>
-            <w:rtl/>
-            <w:lang w:bidi="fa-IR"/>
-          </w:rPr>
-          <w:t>9</w:t>
-        </w:r>
-      </w:hyperlink>
-      <w:r>
-        <w:rPr>
-          <w:noProof/>
-          <w:rtl/>
-          <w:lang w:bidi="fa-IR"/>
-        </w:rPr>
-        <w:t xml:space="preserve">, </w:t>
-      </w:r>
-      <w:hyperlink w:anchor="_ENREF_10" w:tooltip="Tapani, 2019 #116" w:history="1">
-        <w:r>
-          <w:rPr>
-            <w:noProof/>
-            <w:rtl/>
-            <w:lang w:bidi="fa-IR"/>
-          </w:rPr>
-          <w:t>10</w:t>
-        </w:r>
-      </w:hyperlink>
-      <w:r>
-        <w:rPr>
-          <w:noProof/>
-          <w:rtl/>
-          <w:lang w:bidi="fa-IR"/>
-        </w:rPr>
-        <w:t>]</w:t>
-      </w:r>
-      <w:r>
-        <w:rPr>
-          <w:rtl/>
-          <w:lang w:bidi="fa-IR"/>
-        </w:rPr>
-        <w:fldChar w:fldCharType="end"/>
-      </w:r>
-      <w:r>
-        <w:rPr>
-          <w:rFonts w:hint="cs"/>
-          <w:rtl/>
-          <w:lang w:bidi="fa-IR"/>
-        </w:rPr>
-        <w:t xml:space="preserve">. </w:t>
-      </w:r>
-      <w:r>
-        <w:rPr>
-          <w:rFonts w:hint="cs"/>
-          <w:rtl/>
-          <w:lang w:bidi="fa-IR"/>
-        </w:rPr>
-        <w:t xml:space="preserve">این روش ها عموما زمان محاسباتی بالای برای استخراج ویژگی های مورد نیاز لازم دارند. </w:t>
-      </w:r>
+        <w:pStyle w:val="Heading2"/>
+        <w:rPr>
+          <w:rtl/>
+        </w:rPr>
+      </w:pPr>
+      <w:bookmarkStart w:id="12" w:name="_Toc45793216"/>
+      <w:r>
+        <w:rPr>
+          <w:rFonts w:hint="cs"/>
+          <w:rtl/>
+        </w:rPr>
+        <w:lastRenderedPageBreak/>
+        <w:t>پیشینه تحقیق</w:t>
+      </w:r>
+      <w:bookmarkEnd w:id="12"/>
     </w:p>
     <w:p>
       <w:pPr>
         <w:pStyle w:val="BodyText"/>
         <w:rPr>
+          <w:rtl/>
+          <w:lang w:bidi="fa-IR"/>
+        </w:rPr>
+      </w:pPr>
+      <w:r>
+        <w:rPr>
+          <w:rFonts w:hint="cs"/>
+          <w:rtl/>
+          <w:lang w:bidi="fa-IR"/>
+        </w:rPr>
+        <w:t xml:space="preserve">روش های اولیه تشخیص تشنج از یک سری قانون ها و آستانه های ابتکاری استفاده می کردند. در واقع مشخصات کلینیکی تشنج انگیزه ای بوده است تا به دنبال یک سری ویژگی های مشترک در بین موارد تشنج بوده و از آن ها برای شناسایی تشنج استفاده کرد. پس از شناسایی این ویژگی ها یک پنجره از سیگنال </w:t>
+      </w:r>
+      <w:r>
+        <w:rPr>
+          <w:lang w:bidi="fa-IR"/>
+        </w:rPr>
+        <w:t>EEG</w:t>
+      </w:r>
+      <w:r>
+        <w:rPr>
+          <w:rFonts w:hint="cs"/>
+          <w:rtl/>
+          <w:lang w:bidi="fa-IR"/>
+        </w:rPr>
+        <w:t xml:space="preserve"> را می توان با استفاده از استخراج ویژگی ها از </w:t>
+      </w:r>
+      <w:r>
+        <w:rPr>
+          <w:rFonts w:hint="cs"/>
+          <w:rtl/>
+          <w:lang w:bidi="fa-IR"/>
+        </w:rPr>
+        <w:t>آن و اعمال آستانه ای به عنوان تشنج یا غیر تشنج دسته بندی کرد.</w:t>
+      </w:r>
+      <w:r>
+        <w:rPr>
+          <w:rFonts w:hint="cs"/>
+          <w:rtl/>
+          <w:lang w:bidi="fa-IR"/>
+        </w:rPr>
+        <w:t xml:space="preserve"> در مراجع</w:t>
+      </w:r>
+      <w:r>
+        <w:rPr>
+          <w:rFonts w:hint="cs"/>
+          <w:rtl/>
+          <w:lang w:bidi="fa-IR"/>
+        </w:rPr>
+        <w:t xml:space="preserve"> </w:t>
+      </w:r>
+      <w:r>
+        <w:rPr>
+          <w:rtl/>
+          <w:lang w:bidi="fa-IR"/>
+        </w:rPr>
+        <w:fldChar w:fldCharType="begin"/>
+      </w:r>
+      <w:r>
+        <w:rPr>
+          <w:rtl/>
+          <w:lang w:bidi="fa-IR"/>
+        </w:rPr>
+        <w:instrText xml:space="preserve"> </w:instrText>
+      </w:r>
+      <w:r>
+        <w:rPr>
+          <w:lang w:bidi="fa-IR"/>
+        </w:rPr>
+        <w:instrText>ADDIN EN.CITE &lt;EndNote&gt;&lt;Cite&gt;&lt;Author&gt;Liu&lt;/Author&gt;&lt;Year&gt;1992&lt;/Year&gt;&lt;RecNum&gt;109&lt;/RecNum&gt;&lt;DisplayText&gt;[2]&lt;/DisplayText&gt;&lt;record&gt;&lt;rec-number&gt;109&lt;/rec-number&gt;&lt;foreign-keys&gt;&lt;key app="EN" db-id="52rwv9wptp5f53erxd3v0v9h9r5wpsxppttr" timestamp="1594794958"&gt;109&lt;/key&gt;&lt;/foreign-keys&gt;&lt;ref-type name="Journal Article"&gt;17&lt;/ref-type&gt;&lt;contributors&gt;&lt;authors&gt;&lt;author&gt;Liu, A&lt;/author&gt;&lt;author&gt;Hahn, JS&lt;/author&gt;&lt;author&gt;Heldt, GP&lt;/author&gt;&lt;author&gt;Coen, RW&lt;/author&gt;&lt;/authors&gt;&lt;/contributors&gt;&lt;titles&gt;&lt;title&gt;Detection of neonatal seizures through computerized EEG analysis&lt;/title&gt;&lt;secondary-title&gt;Electroencephalography and clinical neurophysiology&lt;/secondary-title&gt;&lt;/titles&gt;&lt;periodical&gt;&lt;full-title&gt;Electroencephalography and clinical neurophysiology&lt;/full-title&gt;&lt;/periodical&gt;&lt;pages&gt;30-37&lt;/pages&gt;&lt;volume&gt;82&lt;/volume&gt;&lt;number&gt;1&lt;/number&gt;&lt;dates&gt;&lt;year&gt;1992&lt;/year&gt;&lt;/dates&gt;&lt;isbn&gt;0013-4694&lt;/isbn&gt;&lt;urls&gt;&lt;/urls&gt;&lt;/record&gt;&lt;/Cite&gt;&lt;/EndNote</w:instrText>
+      </w:r>
+      <w:r>
+        <w:rPr>
+          <w:rtl/>
+          <w:lang w:bidi="fa-IR"/>
+        </w:rPr>
+        <w:instrText>&gt;</w:instrText>
+      </w:r>
+      <w:r>
+        <w:rPr>
+          <w:rtl/>
+          <w:lang w:bidi="fa-IR"/>
+        </w:rPr>
+        <w:fldChar w:fldCharType="separate"/>
+      </w:r>
+      <w:r>
+        <w:rPr>
+          <w:noProof/>
+          <w:rtl/>
+          <w:lang w:bidi="fa-IR"/>
+        </w:rPr>
+        <w:t>[</w:t>
+      </w:r>
+      <w:hyperlink w:anchor="_ENREF_2" w:tooltip="Liu, 1992 #109" w:history="1">
+        <w:r>
+          <w:rPr>
+            <w:noProof/>
+            <w:rtl/>
+            <w:lang w:bidi="fa-IR"/>
+          </w:rPr>
+          <w:t>2</w:t>
+        </w:r>
+      </w:hyperlink>
+      <w:r>
+        <w:rPr>
+          <w:noProof/>
+          <w:rtl/>
+          <w:lang w:bidi="fa-IR"/>
+        </w:rPr>
+        <w:t>]</w:t>
+      </w:r>
+      <w:r>
+        <w:rPr>
+          <w:rtl/>
+          <w:lang w:bidi="fa-IR"/>
+        </w:rPr>
+        <w:fldChar w:fldCharType="end"/>
+      </w:r>
+      <w:r>
+        <w:rPr>
+          <w:rFonts w:hint="cs"/>
+          <w:rtl/>
+          <w:lang w:bidi="fa-IR"/>
+        </w:rPr>
+        <w:t xml:space="preserve"> </w:t>
+      </w:r>
+      <w:r>
+        <w:rPr>
+          <w:rtl/>
+          <w:lang w:bidi="fa-IR"/>
+        </w:rPr>
+        <w:fldChar w:fldCharType="begin"/>
+      </w:r>
+      <w:r>
+        <w:rPr>
+          <w:rtl/>
+          <w:lang w:bidi="fa-IR"/>
+        </w:rPr>
+        <w:instrText xml:space="preserve"> </w:instrText>
+      </w:r>
+      <w:r>
+        <w:rPr>
+          <w:lang w:bidi="fa-IR"/>
+        </w:rPr>
+        <w:instrText>ADDIN EN.CITE &lt;EndNote&gt;&lt;Cite&gt;&lt;Author&gt;Gotman&lt;/Author&gt;&lt;Year&gt;1997&lt;/Year&gt;&lt;RecNum&gt;110&lt;/RecNum&gt;&lt;DisplayText&gt;[3]&lt;/DisplayText&gt;&lt;record&gt;&lt;rec-number&gt;110&lt;/rec-number&gt;&lt;foreign-keys&gt;&lt;key app="EN" db-id="52rwv9wptp5f53erxd3v0v9h9r5wpsxppttr" timestamp="1594795528"&gt;110</w:instrText>
+      </w:r>
+      <w:r>
+        <w:rPr>
+          <w:rtl/>
+          <w:lang w:bidi="fa-IR"/>
+        </w:rPr>
+        <w:instrText>&lt;/</w:instrText>
+      </w:r>
+      <w:r>
+        <w:rPr>
+          <w:lang w:bidi="fa-IR"/>
+        </w:rPr>
+        <w:instrText>key&gt;&lt;/foreign-keys&gt;&lt;ref-type name="Journal Article"&gt;17&lt;/ref-type&gt;&lt;contributors&gt;&lt;authors&gt;&lt;author&gt;Gotman, J&lt;/author&gt;&lt;author&gt;Flanagan, D&lt;/author&gt;&lt;author&gt;Zhang, J&lt;/author&gt;&lt;author&gt;Rosenblatt, B&lt;/author&gt;&lt;/authors&gt;&lt;/contributors&gt;&lt;titles&gt;&lt;title&gt;Automatic seizure detection in the newborn: methods and initial evaluation&lt;/title&gt;&lt;secondary-title&gt;Electroencephalography and clinical neurophysiology&lt;/secondary-title&gt;&lt;/titles&gt;&lt;periodical&gt;&lt;full-title&gt;Electroencephalography and clinical neurophysiology&lt;/full-title&gt;&lt;/periodical&gt;&lt;pages&gt;356-362&lt;/pages&gt;&lt;volume&gt;103&lt;/volume&gt;&lt;number&gt;3&lt;/number&gt;&lt;dates&gt;&lt;year&gt;1997&lt;/year&gt;&lt;/dates&gt;&lt;isbn&gt;0013-4694&lt;/isbn&gt;&lt;urls&gt;&lt;/urls&gt;&lt;/record&gt;&lt;/Cite&gt;&lt;/EndNote</w:instrText>
+      </w:r>
+      <w:r>
+        <w:rPr>
+          <w:rtl/>
+          <w:lang w:bidi="fa-IR"/>
+        </w:rPr>
+        <w:instrText>&gt;</w:instrText>
+      </w:r>
+      <w:r>
+        <w:rPr>
+          <w:rtl/>
+          <w:lang w:bidi="fa-IR"/>
+        </w:rPr>
+        <w:fldChar w:fldCharType="separate"/>
+      </w:r>
+      <w:r>
+        <w:rPr>
+          <w:noProof/>
+          <w:rtl/>
+          <w:lang w:bidi="fa-IR"/>
+        </w:rPr>
+        <w:t>[</w:t>
+      </w:r>
+      <w:hyperlink w:anchor="_ENREF_3" w:tooltip="Gotman, 1997 #110" w:history="1">
+        <w:r>
+          <w:rPr>
+            <w:noProof/>
+            <w:rtl/>
+            <w:lang w:bidi="fa-IR"/>
+          </w:rPr>
+          <w:t>3</w:t>
+        </w:r>
+      </w:hyperlink>
+      <w:r>
+        <w:rPr>
+          <w:noProof/>
+          <w:rtl/>
+          <w:lang w:bidi="fa-IR"/>
+        </w:rPr>
+        <w:t>]</w:t>
+      </w:r>
+      <w:r>
+        <w:rPr>
+          <w:rtl/>
+          <w:lang w:bidi="fa-IR"/>
+        </w:rPr>
+        <w:fldChar w:fldCharType="end"/>
+      </w:r>
+      <w:r>
+        <w:rPr>
+          <w:lang w:bidi="fa-IR"/>
+        </w:rPr>
+        <w:t xml:space="preserve"> </w:t>
+      </w:r>
+      <w:r>
+        <w:rPr>
+          <w:rFonts w:hint="cs"/>
+          <w:rtl/>
+          <w:lang w:bidi="fa-IR"/>
+        </w:rPr>
+        <w:t xml:space="preserve"> و </w:t>
+      </w:r>
+      <w:r>
+        <w:rPr>
+          <w:rtl/>
+          <w:lang w:bidi="fa-IR"/>
+        </w:rPr>
+        <w:fldChar w:fldCharType="begin"/>
+      </w:r>
+      <w:r>
+        <w:rPr>
+          <w:rtl/>
+          <w:lang w:bidi="fa-IR"/>
+        </w:rPr>
+        <w:instrText xml:space="preserve"> </w:instrText>
+      </w:r>
+      <w:r>
+        <w:rPr>
+          <w:lang w:bidi="fa-IR"/>
+        </w:rPr>
+        <w:instrText>ADDIN EN.CITE &lt;EndNote&gt;&lt;Cite&gt;&lt;Author&gt;Celka&lt;/Author&gt;&lt;Year&gt;2002&lt;/Year&gt;&lt;RecNum&gt;111&lt;/RecNum&gt;&lt;DisplayText&gt;[4]&lt;/DisplayText&gt;&lt;record&gt;&lt;rec-number&gt;111&lt;/rec-number&gt;&lt;foreign-keys&gt;&lt;key app="EN" db-id="52rwv9wptp5f53erxd3v0v9h9r5wpsxppttr" timestamp="1594795730"&gt;111</w:instrText>
+      </w:r>
+      <w:r>
+        <w:rPr>
+          <w:rtl/>
+          <w:lang w:bidi="fa-IR"/>
+        </w:rPr>
+        <w:instrText>&lt;/</w:instrText>
+      </w:r>
+      <w:r>
+        <w:rPr>
+          <w:lang w:bidi="fa-IR"/>
+        </w:rPr>
+        <w:instrText>key&gt;&lt;/foreign-keys&gt;&lt;ref-type name="Journal Article"&gt;17&lt;/ref-type&gt;&lt;contributors&gt;&lt;authors&gt;&lt;author&gt;Celka, Patrick&lt;/author&gt;&lt;author&gt;Colditz, Paul&lt;/author&gt;&lt;/authors&gt;&lt;/contributors&gt;&lt;titles&gt;&lt;title&gt;A computer-aided detection of EEG seizures in infants: a singular</w:instrText>
+      </w:r>
+      <w:r>
+        <w:rPr>
+          <w:rtl/>
+          <w:lang w:bidi="fa-IR"/>
+        </w:rPr>
+        <w:instrText>-</w:instrText>
+      </w:r>
+      <w:r>
+        <w:rPr>
+          <w:lang w:bidi="fa-IR"/>
+        </w:rPr>
+        <w:instrText>spectrum approach and performance comparison&lt;/title&gt;&lt;secondary-title&gt;IEEE transactions on biomedical engineering&lt;/secondary-title&gt;&lt;/titles&gt;&lt;periodical&gt;&lt;full-title&gt;IEEE transactions on biomedical engineering&lt;/full-title&gt;&lt;/periodical&gt;&lt;pages&gt;455-462&lt;/pages</w:instrText>
+      </w:r>
+      <w:r>
+        <w:rPr>
+          <w:rtl/>
+          <w:lang w:bidi="fa-IR"/>
+        </w:rPr>
+        <w:instrText>&gt;&lt;</w:instrText>
+      </w:r>
+      <w:r>
+        <w:rPr>
+          <w:lang w:bidi="fa-IR"/>
+        </w:rPr>
+        <w:instrText>volume&gt;49&lt;/volume&gt;&lt;number&gt;5&lt;/number&gt;&lt;dates&gt;&lt;year&gt;2002&lt;/year&gt;&lt;/dates&gt;&lt;isbn&gt;0018-9294&lt;/isbn&gt;&lt;urls&gt;&lt;/urls&gt;&lt;/record&gt;&lt;/Cite&gt;&lt;/EndNote</w:instrText>
+      </w:r>
+      <w:r>
+        <w:rPr>
+          <w:rtl/>
+          <w:lang w:bidi="fa-IR"/>
+        </w:rPr>
+        <w:instrText>&gt;</w:instrText>
+      </w:r>
+      <w:r>
+        <w:rPr>
+          <w:rtl/>
+          <w:lang w:bidi="fa-IR"/>
+        </w:rPr>
+        <w:fldChar w:fldCharType="separate"/>
+      </w:r>
+      <w:r>
+        <w:rPr>
+          <w:noProof/>
+          <w:rtl/>
+          <w:lang w:bidi="fa-IR"/>
+        </w:rPr>
+        <w:t>[</w:t>
+      </w:r>
+      <w:hyperlink w:anchor="_ENREF_4" w:tooltip="Celka, 2002 #111" w:history="1">
+        <w:r>
+          <w:rPr>
+            <w:noProof/>
+            <w:rtl/>
+            <w:lang w:bidi="fa-IR"/>
+          </w:rPr>
+          <w:t>4</w:t>
+        </w:r>
+      </w:hyperlink>
+      <w:r>
+        <w:rPr>
+          <w:noProof/>
+          <w:rtl/>
+          <w:lang w:bidi="fa-IR"/>
+        </w:rPr>
+        <w:t>]</w:t>
+      </w:r>
+      <w:r>
+        <w:rPr>
+          <w:rtl/>
+          <w:lang w:bidi="fa-IR"/>
+        </w:rPr>
+        <w:fldChar w:fldCharType="end"/>
+      </w:r>
+      <w:r>
+        <w:rPr>
+          <w:rFonts w:hint="cs"/>
+          <w:rtl/>
+          <w:lang w:bidi="fa-IR"/>
+        </w:rPr>
+        <w:t xml:space="preserve"> نمونه هایی از این روش ها را می توانید مشاهده کنید. هم چنین در مقاله </w:t>
+      </w:r>
+      <w:r>
+        <w:rPr>
+          <w:rtl/>
+          <w:lang w:bidi="fa-IR"/>
+        </w:rPr>
+        <w:fldChar w:fldCharType="begin"/>
+      </w:r>
+      <w:r>
+        <w:rPr>
+          <w:rtl/>
+          <w:lang w:bidi="fa-IR"/>
+        </w:rPr>
+        <w:instrText xml:space="preserve"> </w:instrText>
+      </w:r>
+      <w:r>
+        <w:rPr>
+          <w:lang w:bidi="fa-IR"/>
+        </w:rPr>
+        <w:instrText>ADDIN EN.CITE &lt;EndNote&gt;&lt;Cite&gt;&lt;Author&gt;Faul&lt;/Author&gt;&lt;Year&gt;2005&lt;/Year&gt;&lt;RecNum&gt;112&lt;/RecNum&gt;&lt;DisplayText&gt;[5]&lt;/DisplayText&gt;&lt;record&gt;&lt;rec-number&gt;112&lt;/rec-number&gt;&lt;foreign-keys&gt;&lt;key app="EN" db-id="52rwv9wptp5f53erxd3v0v9h9r5wpsxppttr" timestamp="1594795836"&gt;112</w:instrText>
+      </w:r>
+      <w:r>
+        <w:rPr>
+          <w:rtl/>
+          <w:lang w:bidi="fa-IR"/>
+        </w:rPr>
+        <w:instrText>&lt;/</w:instrText>
+      </w:r>
+      <w:r>
+        <w:rPr>
+          <w:lang w:bidi="fa-IR"/>
+        </w:rPr>
+        <w:instrText>key&gt;&lt;/foreign-keys&gt;&lt;ref-type name="Journal Article"&gt;17&lt;/ref-type&gt;&lt;contributors&gt;&lt;authors&gt;&lt;author&gt;Faul, Stephen&lt;/author&gt;&lt;author&gt;Boylan, Geraldine&lt;/author&gt;&lt;author&gt;Connolly, Sean&lt;/author&gt;&lt;author&gt;Marnane, Liam&lt;/author&gt;&lt;author&gt;Lightbody, Gordon&lt;/author&gt;&lt;/authors&gt;&lt;/contributors&gt;&lt;titles&gt;&lt;title&gt;An evaluation of automated neonatal seizure detection methods&lt;/title&gt;&lt;secondary-title&gt;Clinical Neurophysiology&lt;/secondary-title&gt;&lt;/titles&gt;&lt;periodical&gt;&lt;full-title&gt;Clinical Neurophysiology&lt;/full-title&gt;&lt;/periodical&gt;&lt;pages&gt;1533</w:instrText>
+      </w:r>
+      <w:r>
+        <w:rPr>
+          <w:rtl/>
+          <w:lang w:bidi="fa-IR"/>
+        </w:rPr>
+        <w:instrText>-1541&lt;/</w:instrText>
+      </w:r>
+      <w:r>
+        <w:rPr>
+          <w:lang w:bidi="fa-IR"/>
+        </w:rPr>
+        <w:instrText>pages&gt;&lt;volume&gt;116&lt;/volume&gt;&lt;number&gt;7&lt;/number&gt;&lt;dates&gt;&lt;year&gt;2005&lt;/year&gt;&lt;/dates&gt;&lt;isbn&gt;1388-2457&lt;/isbn&gt;&lt;urls&gt;&lt;/urls&gt;&lt;/record&gt;&lt;/Cite&gt;&lt;/EndNote</w:instrText>
+      </w:r>
+      <w:r>
+        <w:rPr>
+          <w:rtl/>
+          <w:lang w:bidi="fa-IR"/>
+        </w:rPr>
+        <w:instrText>&gt;</w:instrText>
+      </w:r>
+      <w:r>
+        <w:rPr>
+          <w:rtl/>
+          <w:lang w:bidi="fa-IR"/>
+        </w:rPr>
+        <w:fldChar w:fldCharType="separate"/>
+      </w:r>
+      <w:r>
+        <w:rPr>
+          <w:noProof/>
+          <w:rtl/>
+          <w:lang w:bidi="fa-IR"/>
+        </w:rPr>
+        <w:t>[</w:t>
+      </w:r>
+      <w:hyperlink w:anchor="_ENREF_5" w:tooltip="Faul, 2005 #112" w:history="1">
+        <w:r>
+          <w:rPr>
+            <w:noProof/>
+            <w:rtl/>
+            <w:lang w:bidi="fa-IR"/>
+          </w:rPr>
+          <w:t>5</w:t>
+        </w:r>
+      </w:hyperlink>
+      <w:r>
+        <w:rPr>
+          <w:noProof/>
+          <w:rtl/>
+          <w:lang w:bidi="fa-IR"/>
+        </w:rPr>
+        <w:t>]</w:t>
+      </w:r>
+      <w:r>
+        <w:rPr>
+          <w:rtl/>
+          <w:lang w:bidi="fa-IR"/>
+        </w:rPr>
+        <w:fldChar w:fldCharType="end"/>
+      </w:r>
+      <w:r>
+        <w:rPr>
+          <w:rFonts w:hint="cs"/>
+          <w:rtl/>
+          <w:lang w:bidi="fa-IR"/>
+        </w:rPr>
+        <w:t xml:space="preserve"> سه روش که بر همین اساس ارائه شده اند را با یکدیگر مقایسه کرده است. نتایج آزمایش های انجام شده نشان می دهد که هر الگوریت مبرای شناسایی الگوهای مشخصی از تشنج خوب عمل می کنند. در حالی که به علت تنوع بالای الگوهای تشنج نمی توان از این روش ها حداقل به صورت عملی در کلینیک ها استفاده نمود. </w:t>
+      </w:r>
+    </w:p>
+    <w:p>
+      <w:pPr>
+        <w:pStyle w:val="BodyText"/>
+        <w:rPr>
+          <w:rtl/>
+          <w:lang w:bidi="fa-IR"/>
+        </w:rPr>
+      </w:pPr>
+      <w:r>
+        <w:rPr>
+          <w:rFonts w:hint="cs"/>
+          <w:rtl/>
+          <w:lang w:bidi="fa-IR"/>
+        </w:rPr>
+        <w:t>سپس از الگوریتم های پیچیده داده محور یادگیری ماشین برای دسته بندی استفاده شد. الگوریتم های داده محور با استفاده از ویژگی هایی که قبلا تولید شده بود و استفاده از طبقه بند های مختلف مانند ماشین بردار پشتیبان و شبکه های ععصبی مصنوعی برای یافتن تشنج در سیگنال استفاده کردند</w:t>
+      </w:r>
+      <w:r>
+        <w:rPr>
+          <w:rFonts w:hint="cs"/>
+          <w:rtl/>
+          <w:lang w:bidi="fa-IR"/>
+        </w:rPr>
+        <w:t xml:space="preserve"> </w:t>
+      </w:r>
+      <w:r>
+        <w:rPr>
+          <w:rtl/>
+          <w:lang w:bidi="fa-IR"/>
+        </w:rPr>
+        <w:fldChar w:fldCharType="begin"/>
+      </w:r>
+      <w:r>
+        <w:rPr>
+          <w:rtl/>
+          <w:lang w:bidi="fa-IR"/>
+        </w:rPr>
+        <w:instrText xml:space="preserve"> </w:instrText>
+      </w:r>
+      <w:r>
+        <w:rPr>
+          <w:lang w:bidi="fa-IR"/>
+        </w:rPr>
+        <w:instrText>ADDIN EN.CITE &lt;EndNote&gt;&lt;Cite&gt;&lt;Author&gt;Thomas&lt;/Author&gt;&lt;Year&gt;2012&lt;/Year&gt;&lt;RecNum&gt;114&lt;/RecNum&gt;&lt;DisplayText&gt;[6, 7]&lt;/DisplayText&gt;&lt;record&gt;&lt;rec-number&gt;114&lt;/rec-number&gt;&lt;foreign-keys&gt;&lt;key app="EN" db-id="52rwv9wptp5f53erxd3v0v9h9r5wpsxppttr" timestamp="1594822282</w:instrText>
+      </w:r>
+      <w:r>
+        <w:rPr>
+          <w:rtl/>
+          <w:lang w:bidi="fa-IR"/>
+        </w:rPr>
+        <w:instrText>"&gt;114&lt;/</w:instrText>
+      </w:r>
+      <w:r>
+        <w:rPr>
+          <w:lang w:bidi="fa-IR"/>
+        </w:rPr>
+        <w:instrText>key&gt;&lt;/foreign-keys&gt;&lt;ref-type name="Journal Article"&gt;17&lt;/ref-type&gt;&lt;contributors&gt;&lt;authors&gt;&lt;author&gt;Thomas, Eoin M&lt;/author&gt;&lt;author&gt;Temko, Andriy&lt;/author&gt;&lt;author&gt;Marnane, William P&lt;/author&gt;&lt;author&gt;Boylan, Geraldine B&lt;/author&gt;&lt;author&gt;Lightbody, Gordon&lt;/author&gt;&lt;/authors&gt;&lt;/contributors&gt;&lt;titles&gt;&lt;title&gt;Discriminative and generative classification techniques applied to automated neonatal seizure detection&lt;/title&gt;&lt;secondary-title&gt;IEEE journal of biomedical and health informatics&lt;/secondary-title&gt;&lt;/titles&gt;&lt;periodical&gt;&lt;full-title&gt;IEEE journal of biomedical and health informatics&lt;/full-title&gt;&lt;/periodical&gt;&lt;pages&gt;297-304&lt;/pages&gt;&lt;volume&gt;17&lt;/volume&gt;&lt;number&gt;2&lt;/number&gt;&lt;dates&gt;&lt;year&gt;2012&lt;/year&gt;&lt;/dates&gt;&lt;isbn&gt;2168-2194&lt;/isbn&gt;&lt;urls&gt;&lt;/urls&gt;&lt;/record&gt;&lt;/Cite&gt;&lt;Cite&gt;&lt;Author&gt;Aarabi</w:instrText>
+      </w:r>
+      <w:r>
+        <w:rPr>
+          <w:rtl/>
+          <w:lang w:bidi="fa-IR"/>
+        </w:rPr>
+        <w:instrText>&lt;/</w:instrText>
+      </w:r>
+      <w:r>
+        <w:rPr>
+          <w:lang w:bidi="fa-IR"/>
+        </w:rPr>
+        <w:instrText>Author&gt;&lt;Year&gt;2007&lt;/Year&gt;&lt;RecNum&gt;113&lt;/RecNum&gt;&lt;record&gt;&lt;rec-number&gt;113&lt;/rec-number&gt;&lt;foreign-keys&gt;&lt;key app="EN" db-id="52rwv9wptp5f53erxd3v0v9h9r5wpsxppttr" timestamp="1594822218"&gt;113&lt;/key&gt;&lt;/foreign-keys&gt;&lt;ref-type name="Journal Article"&gt;17&lt;/ref-type&gt;&lt;contributors&gt;&lt;authors&gt;&lt;author&gt;Aarabi, Ardalan&lt;/author&gt;&lt;author&gt;Grebe, Reinhard&lt;/author&gt;&lt;author&gt;Wallois, Fabrice&lt;/author&gt;&lt;/authors&gt;&lt;/contributors&gt;&lt;titles&gt;&lt;title&gt;A multistage knowledge-based system for EEG seizure detection in newborn infants&lt;/title&gt;&lt;secondary-title&gt;Clinical Neurophysiology&lt;/secondary-title&gt;&lt;/titles&gt;&lt;periodical&gt;&lt;full-title&gt;Clinical Neurophysiology&lt;/full-title&gt;&lt;/periodical&gt;&lt;pages&gt;2781-2797&lt;/pages&gt;&lt;volume&gt;118&lt;/volume&gt;&lt;number&gt;12&lt;/number&gt;&lt;dates&gt;&lt;year&gt;2007&lt;/year&gt;&lt;/dates&gt;&lt;isbn&gt;1388-2457&lt;/isbn&gt;&lt;urls&gt;&lt;/urls&gt;&lt;/record&gt;&lt;/Cite&gt;&lt;/EndNote</w:instrText>
+      </w:r>
+      <w:r>
+        <w:rPr>
+          <w:rtl/>
+          <w:lang w:bidi="fa-IR"/>
+        </w:rPr>
+        <w:instrText>&gt;</w:instrText>
+      </w:r>
+      <w:r>
+        <w:rPr>
+          <w:rtl/>
+          <w:lang w:bidi="fa-IR"/>
+        </w:rPr>
+        <w:fldChar w:fldCharType="separate"/>
+      </w:r>
+      <w:r>
+        <w:rPr>
+          <w:noProof/>
+          <w:rtl/>
+          <w:lang w:bidi="fa-IR"/>
+        </w:rPr>
+        <w:t>[</w:t>
+      </w:r>
+      <w:hyperlink w:anchor="_ENREF_6" w:tooltip="Thomas, 2012 #114" w:history="1">
+        <w:r>
+          <w:rPr>
+            <w:noProof/>
+            <w:rtl/>
+            <w:lang w:bidi="fa-IR"/>
+          </w:rPr>
+          <w:t>6</w:t>
+        </w:r>
+      </w:hyperlink>
+      <w:r>
+        <w:rPr>
+          <w:noProof/>
+          <w:rtl/>
+          <w:lang w:bidi="fa-IR"/>
+        </w:rPr>
+        <w:t xml:space="preserve">, </w:t>
+      </w:r>
+      <w:hyperlink w:anchor="_ENREF_7" w:tooltip="Aarabi, 2007 #113" w:history="1">
+        <w:r>
+          <w:rPr>
+            <w:noProof/>
+            <w:rtl/>
+            <w:lang w:bidi="fa-IR"/>
+          </w:rPr>
+          <w:t>7</w:t>
+        </w:r>
+      </w:hyperlink>
+      <w:r>
+        <w:rPr>
+          <w:noProof/>
+          <w:rtl/>
+          <w:lang w:bidi="fa-IR"/>
+        </w:rPr>
+        <w:t>]</w:t>
+      </w:r>
+      <w:r>
+        <w:rPr>
+          <w:rtl/>
+          <w:lang w:bidi="fa-IR"/>
+        </w:rPr>
+        <w:fldChar w:fldCharType="end"/>
+      </w:r>
+      <w:r>
+        <w:rPr>
+          <w:rFonts w:hint="cs"/>
+          <w:rtl/>
+          <w:lang w:bidi="fa-IR"/>
+        </w:rPr>
+        <w:t>.</w:t>
+      </w:r>
+      <w:r>
+        <w:rPr>
+          <w:rFonts w:hint="cs"/>
+          <w:rtl/>
+          <w:lang w:bidi="fa-IR"/>
+        </w:rPr>
+        <w:t xml:space="preserve"> </w:t>
+      </w:r>
+    </w:p>
+    <w:p>
+      <w:pPr>
+        <w:pStyle w:val="BodyText"/>
+        <w:rPr>
+          <w:rtl/>
+          <w:lang w:bidi="fa-IR"/>
+        </w:rPr>
+      </w:pPr>
+      <w:r>
+        <w:rPr>
+          <w:rFonts w:hint="cs"/>
+          <w:rtl/>
+          <w:lang w:bidi="fa-IR"/>
+        </w:rPr>
+        <w:t>در روش های فوق الگوریتم یادگیری ماشین بر روی ویژگی ها</w:t>
+      </w:r>
+      <w:r>
+        <w:rPr>
+          <w:rFonts w:hint="cs"/>
+          <w:rtl/>
+          <w:lang w:bidi="fa-IR"/>
+        </w:rPr>
+        <w:t>ی</w:t>
+      </w:r>
+      <w:r>
+        <w:rPr>
+          <w:rFonts w:hint="cs"/>
+          <w:rtl/>
+          <w:lang w:bidi="fa-IR"/>
+        </w:rPr>
+        <w:t xml:space="preserve"> استخراج شده پردازش را انجام می دهند که خود نیاز به دانشی از سیگنال </w:t>
+      </w:r>
+      <w:r>
+        <w:rPr>
+          <w:lang w:bidi="fa-IR"/>
+        </w:rPr>
+        <w:t>EEG</w:t>
+      </w:r>
+      <w:r>
+        <w:rPr>
+          <w:rFonts w:hint="cs"/>
+          <w:rtl/>
+          <w:lang w:bidi="fa-IR"/>
+        </w:rPr>
+        <w:t xml:space="preserve"> نوازد </w:t>
+      </w:r>
+      <w:r>
+        <w:rPr>
+          <w:rFonts w:hint="cs"/>
+          <w:rtl/>
+          <w:lang w:bidi="fa-IR"/>
+        </w:rPr>
+        <w:t>دارد</w:t>
+      </w:r>
+      <w:r>
+        <w:rPr>
+          <w:rFonts w:hint="cs"/>
+          <w:rtl/>
+          <w:lang w:bidi="fa-IR"/>
+        </w:rPr>
+        <w:t xml:space="preserve">. </w:t>
+      </w:r>
+      <w:r>
+        <w:rPr>
+          <w:rFonts w:hint="cs"/>
+          <w:rtl/>
+          <w:lang w:bidi="fa-IR"/>
+        </w:rPr>
+        <w:t xml:space="preserve">یکی از الگوریتم هایی که تعدادی از ویژگی های ساده را در یک چارچوب طبقه بندی ترکیب می کند کار </w:t>
+      </w:r>
+      <w:r>
+        <w:rPr>
+          <w:rtl/>
+          <w:lang w:bidi="fa-IR"/>
+        </w:rPr>
+        <w:fldChar w:fldCharType="begin"/>
+      </w:r>
+      <w:r>
+        <w:rPr>
+          <w:rtl/>
+          <w:lang w:bidi="fa-IR"/>
+        </w:rPr>
+        <w:instrText xml:space="preserve"> </w:instrText>
+      </w:r>
+      <w:r>
+        <w:rPr>
+          <w:lang w:bidi="fa-IR"/>
+        </w:rPr>
+        <w:instrText>ADDIN EN.CITE &lt;EndNote&gt;&lt;Cite&gt;&lt;Author&gt;Temko&lt;/Author&gt;&lt;Year&gt;2015&lt;/Year&gt;&lt;RecNum&gt;115&lt;/RecNum&gt;&lt;DisplayText&gt;[8]&lt;/DisplayText&gt;&lt;record&gt;&lt;rec-number&gt;115&lt;/rec-number&gt;&lt;foreign-keys&gt;&lt;key app="EN" db-id="52rwv9wptp5f53erxd3v0v9h9r5wpsxppttr" timestamp="1594826991"&gt;115</w:instrText>
+      </w:r>
+      <w:r>
+        <w:rPr>
+          <w:rtl/>
+          <w:lang w:bidi="fa-IR"/>
+        </w:rPr>
+        <w:instrText>&lt;/</w:instrText>
+      </w:r>
+      <w:r>
+        <w:rPr>
+          <w:lang w:bidi="fa-IR"/>
+        </w:rPr>
+        <w:instrText>key&gt;&lt;/foreign-keys&gt;&lt;ref-type name="Journal Article"&gt;17&lt;/ref-type&gt;&lt;contributors&gt;&lt;authors&gt;&lt;author&gt;Temko, Andriy&lt;/author&gt;&lt;author&gt;Marnane, William&lt;/author&gt;&lt;author&gt;Boylan, Geraldine&lt;/author&gt;&lt;author&gt;Lightbody, Gordon&lt;/author&gt;&lt;/authors&gt;&lt;/contributors&gt;&lt;titles&gt;&lt;title&gt;Clinical implementation of a neonatal seizure detection algorithm&lt;/title&gt;&lt;secondary-title&gt;Decision support systems&lt;/secondary-title&gt;&lt;/titles&gt;&lt;periodical&gt;&lt;full-title&gt;Decision support systems&lt;/full-title&gt;&lt;/periodical&gt;&lt;pages&gt;86-96&lt;/pages&gt;&lt;volume&gt;70&lt;/volume&gt;&lt;dates&gt;&lt;year&gt;2015&lt;/year&gt;&lt;/dates&gt;&lt;isbn&gt;0167-9236&lt;/isbn&gt;&lt;urls&gt;&lt;/urls&gt;&lt;/record&gt;&lt;/Cite&gt;&lt;/EndNote</w:instrText>
+      </w:r>
+      <w:r>
+        <w:rPr>
+          <w:rtl/>
+          <w:lang w:bidi="fa-IR"/>
+        </w:rPr>
+        <w:instrText>&gt;</w:instrText>
+      </w:r>
+      <w:r>
+        <w:rPr>
+          <w:rtl/>
+          <w:lang w:bidi="fa-IR"/>
+        </w:rPr>
+        <w:fldChar w:fldCharType="separate"/>
+      </w:r>
+      <w:r>
+        <w:rPr>
+          <w:noProof/>
+          <w:rtl/>
+          <w:lang w:bidi="fa-IR"/>
+        </w:rPr>
+        <w:t>[</w:t>
+      </w:r>
+      <w:hyperlink w:anchor="_ENREF_8" w:tooltip="Temko, 2015 #115" w:history="1">
+        <w:r>
+          <w:rPr>
+            <w:noProof/>
+            <w:rtl/>
+            <w:lang w:bidi="fa-IR"/>
+          </w:rPr>
+          <w:t>8</w:t>
+        </w:r>
+      </w:hyperlink>
+      <w:r>
+        <w:rPr>
+          <w:noProof/>
+          <w:rtl/>
+          <w:lang w:bidi="fa-IR"/>
+        </w:rPr>
+        <w:t>]</w:t>
+      </w:r>
+      <w:r>
+        <w:rPr>
+          <w:rtl/>
+          <w:lang w:bidi="fa-IR"/>
+        </w:rPr>
+        <w:fldChar w:fldCharType="end"/>
+      </w:r>
+      <w:r>
+        <w:rPr>
+          <w:rFonts w:hint="cs"/>
+          <w:rtl/>
+          <w:lang w:bidi="fa-IR"/>
+        </w:rPr>
+        <w:t xml:space="preserve"> است. تحقیقات دیگری نیز سعی بر یافتن ویژگی</w:t>
+      </w:r>
+      <w:r>
+        <w:rPr>
+          <w:rFonts w:hint="eastAsia"/>
+          <w:rtl/>
+          <w:lang w:bidi="fa-IR"/>
+        </w:rPr>
+        <w:t>‌</w:t>
+      </w:r>
+      <w:r>
+        <w:rPr>
+          <w:rFonts w:hint="cs"/>
+          <w:rtl/>
+          <w:lang w:bidi="fa-IR"/>
+        </w:rPr>
+        <w:t>های پیچیده</w:t>
+      </w:r>
+      <w:r>
+        <w:rPr>
+          <w:rFonts w:hint="eastAsia"/>
+          <w:rtl/>
+          <w:lang w:bidi="fa-IR"/>
+        </w:rPr>
+        <w:t>‌</w:t>
+      </w:r>
+      <w:r>
+        <w:rPr>
+          <w:rFonts w:hint="cs"/>
+          <w:rtl/>
+          <w:lang w:bidi="fa-IR"/>
+        </w:rPr>
+        <w:t>تر برای بهبود عملکرد سیستم داشته</w:t>
+      </w:r>
+      <w:r>
+        <w:rPr>
+          <w:rFonts w:hint="eastAsia"/>
+          <w:rtl/>
+          <w:lang w:bidi="fa-IR"/>
+        </w:rPr>
+        <w:t>‌</w:t>
+      </w:r>
+      <w:r>
+        <w:rPr>
+          <w:rFonts w:hint="cs"/>
+          <w:rtl/>
+          <w:lang w:bidi="fa-IR"/>
+        </w:rPr>
+        <w:t>اند، توصیفات پیچیده</w:t>
+      </w:r>
+      <w:r>
+        <w:rPr>
+          <w:rFonts w:hint="eastAsia"/>
+          <w:rtl/>
+          <w:lang w:bidi="fa-IR"/>
+        </w:rPr>
+        <w:t>‌</w:t>
+      </w:r>
+      <w:r>
+        <w:rPr>
+          <w:rFonts w:hint="cs"/>
+          <w:rtl/>
+          <w:lang w:bidi="fa-IR"/>
+        </w:rPr>
+        <w:t>ای مبتنی بر نظریه آشوب و آنالیز زمان فرکانس نیز برای یافتن ویژگی که بتواند بین کلاس</w:t>
+      </w:r>
+      <w:r>
+        <w:rPr>
+          <w:rFonts w:hint="eastAsia"/>
+          <w:rtl/>
+          <w:lang w:bidi="fa-IR"/>
+        </w:rPr>
+        <w:t>‌</w:t>
+      </w:r>
+      <w:r>
+        <w:rPr>
+          <w:rFonts w:hint="cs"/>
+          <w:rtl/>
+          <w:lang w:bidi="fa-IR"/>
+        </w:rPr>
+        <w:t xml:space="preserve">های تشنج و غیر تشنج تمایز قائل شود نیز انجام </w:t>
+      </w:r>
+      <w:r>
+        <w:rPr>
+          <w:rFonts w:hint="cs"/>
+          <w:rtl/>
+          <w:lang w:bidi="fa-IR"/>
+        </w:rPr>
+        <w:t xml:space="preserve">شده است </w:t>
+      </w:r>
+      <w:r>
+        <w:rPr>
+          <w:rtl/>
+          <w:lang w:bidi="fa-IR"/>
+        </w:rPr>
+        <w:fldChar w:fldCharType="begin"/>
+      </w:r>
+      <w:r>
+        <w:rPr>
+          <w:rtl/>
+          <w:lang w:bidi="fa-IR"/>
+        </w:rPr>
+        <w:instrText xml:space="preserve"> </w:instrText>
+      </w:r>
+      <w:r>
+        <w:rPr>
+          <w:lang w:bidi="fa-IR"/>
+        </w:rPr>
+        <w:instrText>ADDIN EN.CITE &lt;EndNote&gt;&lt;Cite&gt;&lt;Author&gt;Faul&lt;/Author&gt;&lt;Year&gt;2005&lt;/Year&gt;&lt;RecNum&gt;117&lt;/RecNum&gt;&lt;DisplayText&gt;[9, 10]&lt;/DisplayText&gt;&lt;record&gt;&lt;rec-number&gt;117&lt;/rec-number&gt;&lt;foreign-keys&gt;&lt;key app="EN" db-id="52rwv9wptp5f53erxd3v0v9h9r5wpsxppttr" timestamp="1594828169"&gt;1</w:instrText>
+      </w:r>
+      <w:r>
+        <w:rPr>
+          <w:rtl/>
+          <w:lang w:bidi="fa-IR"/>
+        </w:rPr>
+        <w:instrText>17&lt;/</w:instrText>
+      </w:r>
+      <w:r>
+        <w:rPr>
+          <w:lang w:bidi="fa-IR"/>
+        </w:rPr>
+        <w:instrText>key&gt;&lt;/foreign-keys&gt;&lt;ref-type name="Conference Proceedings"&gt;10&lt;/ref-type&gt;&lt;contributors&gt;&lt;authors&gt;&lt;author&gt;Faul, Stephen&lt;/author&gt;&lt;author&gt;Boylan, Geraldine&lt;/author&gt;&lt;author&gt;Connolly, Sean&lt;/author&gt;&lt;author&gt;Marnane, William&lt;/author&gt;&lt;author&gt;Lightbody, Gordon&lt;/author&gt;&lt;/authors&gt;&lt;/contributors&gt;&lt;titles&gt;&lt;title&gt;Chaos theory analysis of the newborn EEG-is it worth the wait?&lt;/title&gt;&lt;secondary-title&gt;IEEE International Workshop on Intelligent Signal Processing, 2005.&lt;/secondary-title&gt;&lt;/titles&gt;&lt;pages&gt;381-386&lt;/pages&gt;&lt;dates</w:instrText>
+      </w:r>
+      <w:r>
+        <w:rPr>
+          <w:rtl/>
+          <w:lang w:bidi="fa-IR"/>
+        </w:rPr>
+        <w:instrText>&gt;&lt;</w:instrText>
+      </w:r>
+      <w:r>
+        <w:rPr>
+          <w:lang w:bidi="fa-IR"/>
+        </w:rPr>
+        <w:instrText>year&gt;2005&lt;/year&gt;&lt;/dates&gt;&lt;publisher&gt;IEEE&lt;/publisher&gt;&lt;isbn&gt;078039030X&lt;/isbn&gt;&lt;urls&gt;&lt;/urls&gt;&lt;/record&gt;&lt;/Cite&gt;&lt;Cite&gt;&lt;Author&gt;Tapani&lt;/Author&gt;&lt;Year&gt;2019&lt;/Year&gt;&lt;RecNum&gt;116&lt;/RecNum&gt;&lt;record&gt;&lt;rec-number&gt;116&lt;/rec-number&gt;&lt;foreign-keys&gt;&lt;key app="EN" db-id="52rwv9wptp5f5</w:instrText>
+      </w:r>
+      <w:r>
+        <w:rPr>
+          <w:rtl/>
+          <w:lang w:bidi="fa-IR"/>
+        </w:rPr>
+        <w:instrText>3</w:instrText>
+      </w:r>
+      <w:r>
+        <w:rPr>
+          <w:lang w:bidi="fa-IR"/>
+        </w:rPr>
+        <w:instrText>erxd3v0v9h9r5wpsxppttr" timestamp="1594827995"&gt;116&lt;/key&gt;&lt;/foreign-keys&gt;&lt;ref-type name="Journal Article"&gt;17&lt;/ref-type&gt;&lt;contributors&gt;&lt;authors&gt;&lt;author&gt;Tapani, Karoliina T&lt;/author&gt;&lt;author&gt;Vanhatalo, Sampsa&lt;/author&gt;&lt;author&gt;Stevenson, Nathan J&lt;/author&gt;&lt;/authors&gt;&lt;/contributors&gt;&lt;titles&gt;&lt;title&gt;Time-varying EEG correlations improve automated neonatal seizure detection&lt;/title&gt;&lt;secondary-title&gt;International journal of neural systems&lt;/secondary-title&gt;&lt;/titles&gt;&lt;periodical&gt;&lt;full-title&gt;International journal of neural systems&lt;/full-title&gt;&lt;/periodical&gt;&lt;pages&gt;1850030&lt;/pages&gt;&lt;volume&gt;29&lt;/volume&gt;&lt;number&gt;04&lt;/number&gt;&lt;dates&gt;&lt;year&gt;2019&lt;/year&gt;&lt;/dates&gt;&lt;isbn&gt;0129-0657&lt;/isbn&gt;&lt;urls&gt;&lt;/urls&gt;&lt;/record&gt;&lt;/Cite&gt;&lt;/EndNote</w:instrText>
+      </w:r>
+      <w:r>
+        <w:rPr>
+          <w:rtl/>
+          <w:lang w:bidi="fa-IR"/>
+        </w:rPr>
+        <w:instrText>&gt;</w:instrText>
+      </w:r>
+      <w:r>
+        <w:rPr>
+          <w:rtl/>
+          <w:lang w:bidi="fa-IR"/>
+        </w:rPr>
+        <w:fldChar w:fldCharType="separate"/>
+      </w:r>
+      <w:r>
+        <w:rPr>
+          <w:noProof/>
+          <w:rtl/>
+          <w:lang w:bidi="fa-IR"/>
+        </w:rPr>
+        <w:t>[</w:t>
+      </w:r>
+      <w:hyperlink w:anchor="_ENREF_9" w:tooltip="Faul, 2005 #117" w:history="1">
+        <w:r>
+          <w:rPr>
+            <w:noProof/>
+            <w:rtl/>
+            <w:lang w:bidi="fa-IR"/>
+          </w:rPr>
+          <w:t>9</w:t>
+        </w:r>
+      </w:hyperlink>
+      <w:r>
+        <w:rPr>
+          <w:noProof/>
+          <w:rtl/>
+          <w:lang w:bidi="fa-IR"/>
+        </w:rPr>
+        <w:t xml:space="preserve">, </w:t>
+      </w:r>
+      <w:hyperlink w:anchor="_ENREF_10" w:tooltip="Tapani, 2019 #116" w:history="1">
+        <w:r>
+          <w:rPr>
+            <w:noProof/>
+            <w:rtl/>
+            <w:lang w:bidi="fa-IR"/>
+          </w:rPr>
+          <w:t>10</w:t>
+        </w:r>
+      </w:hyperlink>
+      <w:r>
+        <w:rPr>
+          <w:noProof/>
+          <w:rtl/>
+          <w:lang w:bidi="fa-IR"/>
+        </w:rPr>
+        <w:t>]</w:t>
+      </w:r>
+      <w:r>
+        <w:rPr>
+          <w:rtl/>
+          <w:lang w:bidi="fa-IR"/>
+        </w:rPr>
+        <w:fldChar w:fldCharType="end"/>
+      </w:r>
+      <w:r>
+        <w:rPr>
+          <w:rFonts w:hint="cs"/>
+          <w:rtl/>
+          <w:lang w:bidi="fa-IR"/>
+        </w:rPr>
+        <w:t xml:space="preserve">. </w:t>
+      </w:r>
+      <w:r>
+        <w:rPr>
+          <w:rFonts w:hint="cs"/>
+          <w:rtl/>
+          <w:lang w:bidi="fa-IR"/>
+        </w:rPr>
+        <w:t xml:space="preserve">این روش ها عموما زمان محاسباتی بالای برای استخراج ویژگی های مورد نیاز لازم دارند. </w:t>
+      </w:r>
+    </w:p>
+    <w:p>
+      <w:pPr>
+        <w:pStyle w:val="BodyText"/>
+        <w:rPr>
           <w:lang w:bidi="fa-IR"/>
         </w:rPr>
       </w:pPr>
@@ -8041,7 +8059,7 @@
           <w:rtl/>
         </w:rPr>
       </w:pPr>
-      <w:bookmarkStart w:id="12" w:name="_Toc45793217"/>
+      <w:bookmarkStart w:id="13" w:name="_Toc45793217"/>
       <w:r>
         <w:rPr>
           <w:rFonts w:hint="cs"/>
@@ -8056,7 +8074,7 @@
         </w:rPr>
         <w:t>گزارش</w:t>
       </w:r>
-      <w:bookmarkEnd w:id="12"/>
+      <w:bookmarkEnd w:id="13"/>
     </w:p>
     <w:p>
       <w:pPr>
@@ -8286,8 +8304,8 @@
           <w:rtl/>
         </w:rPr>
       </w:pPr>
-      <w:bookmarkStart w:id="13" w:name="_Toc45793218"/>
-      <w:bookmarkEnd w:id="6"/>
+      <w:bookmarkStart w:id="14" w:name="_Toc45793218"/>
+      <w:bookmarkEnd w:id="7"/>
       <w:r>
         <w:rPr>
           <w:rFonts w:hint="cs"/>
@@ -8310,7 +8328,7 @@
         </w:rPr>
         <w:t>ص تشنج با استفاده از شبکه عصبی عمیق کاملا پیوسته</w:t>
       </w:r>
-      <w:bookmarkEnd w:id="13"/>
+      <w:bookmarkEnd w:id="14"/>
       <w:r>
         <w:rPr>
           <w:rFonts w:hint="cs"/>
@@ -8339,7 +8357,7 @@
           <w:rtl/>
         </w:rPr>
       </w:pPr>
-      <w:bookmarkStart w:id="14" w:name="_Toc45793219"/>
+      <w:bookmarkStart w:id="15" w:name="_Toc45793219"/>
       <w:r>
         <w:rPr>
           <w:rFonts w:hint="cs"/>
@@ -8350,128 +8368,6 @@
       </w:r>
       <w:bookmarkEnd w:id="1"/>
       <w:bookmarkEnd w:id="2"/>
-      <w:bookmarkEnd w:id="14"/>
-    </w:p>
-    <w:p>
-      <w:pPr>
-        <w:pStyle w:val="BodyText"/>
-        <w:rPr>
-          <w:rtl/>
-          <w:lang w:bidi="fa-IR"/>
-        </w:rPr>
-      </w:pPr>
-      <w:r>
-        <w:rPr>
-          <w:rFonts w:hint="cs"/>
-          <w:rtl/>
-          <w:lang w:bidi="fa-IR"/>
-        </w:rPr>
-        <w:t xml:space="preserve">در این بخش به معرفی روش حل مسأله مقاله مرجع </w:t>
-      </w:r>
-      <w:r>
-        <w:rPr>
-          <w:rtl/>
-          <w:lang w:bidi="fa-IR"/>
-        </w:rPr>
-        <w:fldChar w:fldCharType="begin"/>
-      </w:r>
-      <w:r>
-        <w:rPr>
-          <w:rtl/>
-          <w:lang w:bidi="fa-IR"/>
-        </w:rPr>
-        <w:instrText xml:space="preserve"> </w:instrText>
-      </w:r>
-      <w:r>
-        <w:rPr>
-          <w:lang w:bidi="fa-IR"/>
-        </w:rPr>
-        <w:instrText>ADDIN EN.CITE &lt;EndNote&gt;&lt;Cite&gt;&lt;Author&gt;O’Shea&lt;/Author&gt;&lt;Year&gt;2020&lt;/Year&gt;&lt;RecNum&gt;108&lt;/RecNum&gt;&lt;DisplayText&gt;[1]&lt;/DisplayText&gt;&lt;record&gt;&lt;rec-number&gt;108&lt;/rec-number&gt;&lt;foreign-keys&gt;&lt;key app="EN" db-id="52rwv9wptp5f53erxd3v0v9h9r5wpsxppttr" timestamp="1594192535"&gt;108</w:instrText>
-      </w:r>
-      <w:r>
-        <w:rPr>
-          <w:rtl/>
-          <w:lang w:bidi="fa-IR"/>
-        </w:rPr>
-        <w:instrText>&lt;/</w:instrText>
-      </w:r>
-      <w:r>
-        <w:rPr>
-          <w:lang w:bidi="fa-IR"/>
-        </w:rPr>
-        <w:instrText>key&gt;&lt;/foreign-keys&gt;&lt;ref-type name="Journal Article"&gt;17&lt;/ref-type&gt;&lt;contributors&gt;&lt;authors&gt;&lt;author&gt;O’Shea, Alison&lt;/author&gt;&lt;author&gt;Lightbody, Gordon&lt;/author&gt;&lt;author&gt;Boylan, Geraldine&lt;/author&gt;&lt;author&gt;Temko, Andriy&lt;/author&gt;&lt;/authors&gt;&lt;/contributors&gt;&lt;titles&gt;&lt;title&gt;Neonatal seizure detection from raw multi-channel EEG using a fully convolutional architecture&lt;/title&gt;&lt;secondary-title&gt;Neural Networks&lt;/secondary-title&gt;&lt;/titles&gt;&lt;periodical&gt;&lt;full-title&gt;Neural networks&lt;/full-title&gt;&lt;/periodical&gt;&lt;pages&gt;12-25&lt;/pages&gt;&lt;volume&gt;123&lt;/volume&gt;&lt;keywords&gt;&lt;keyword&gt;Convolutional neural networks&lt;/keyword&gt;&lt;keyword&gt;EEG&lt;/keyword&gt;&lt;keyword&gt;Neonatal seizure detection&lt;/keyword&gt;&lt;keyword&gt;Weak labels&lt;/keyword&gt;&lt;/keywords&gt;&lt;dates&gt;&lt;year&gt;2020&lt;/year&gt;&lt;pub-dates&gt;&lt;date&gt;2020/03/01/&lt;/date&gt;&lt;/pub-dates&gt;&lt;/dates&gt;&lt;isbn&gt;0893-6080&lt;/isbn&gt;&lt;urls&gt;&lt;related-urls&gt;&lt;url&gt;http://www.sciencedirect.com/science/article/pii/S0893608019303910&lt;/url&gt;&lt;/related-urls&gt;&lt;/urls&gt;&lt;electronic-resource-num&gt;https://doi.org/10.1016/j.neunet.2019.11.023&lt;/electronic-resource-num&gt;&lt;/record&gt;&lt;/Cite&gt;&lt;/EndNote</w:instrText>
-      </w:r>
-      <w:r>
-        <w:rPr>
-          <w:rtl/>
-          <w:lang w:bidi="fa-IR"/>
-        </w:rPr>
-        <w:instrText>&gt;</w:instrText>
-      </w:r>
-      <w:r>
-        <w:rPr>
-          <w:rtl/>
-          <w:lang w:bidi="fa-IR"/>
-        </w:rPr>
-        <w:fldChar w:fldCharType="separate"/>
-      </w:r>
-      <w:r>
-        <w:rPr>
-          <w:noProof/>
-          <w:rtl/>
-          <w:lang w:bidi="fa-IR"/>
-        </w:rPr>
-        <w:t>[</w:t>
-      </w:r>
-      <w:hyperlink w:anchor="_ENREF_1" w:tooltip="O’Shea, 2020 #108" w:history="1">
-        <w:r>
-          <w:rPr>
-            <w:noProof/>
-            <w:rtl/>
-            <w:lang w:bidi="fa-IR"/>
-          </w:rPr>
-          <w:t>1</w:t>
-        </w:r>
-      </w:hyperlink>
-      <w:r>
-        <w:rPr>
-          <w:noProof/>
-          <w:rtl/>
-          <w:lang w:bidi="fa-IR"/>
-        </w:rPr>
-        <w:t>]</w:t>
-      </w:r>
-      <w:r>
-        <w:rPr>
-          <w:rtl/>
-          <w:lang w:bidi="fa-IR"/>
-        </w:rPr>
-        <w:fldChar w:fldCharType="end"/>
-      </w:r>
-      <w:r>
-        <w:rPr>
-          <w:rFonts w:hint="cs"/>
-          <w:rtl/>
-          <w:lang w:bidi="fa-IR"/>
-        </w:rPr>
-        <w:t xml:space="preserve"> می پردازیم و سپس راه حل پیشنهادی خود را برای بهبود عملکرد آن گزارش می کنیم.</w:t>
-      </w:r>
-    </w:p>
-    <w:p>
-      <w:pPr>
-        <w:pStyle w:val="Heading2"/>
-        <w:rPr>
-          <w:rtl/>
-        </w:rPr>
-      </w:pPr>
-      <w:bookmarkStart w:id="15" w:name="_Toc45793220"/>
-      <w:r>
-        <w:rPr>
-          <w:rFonts w:hint="cs"/>
-          <w:rtl/>
-        </w:rPr>
-        <w:t>روش حل پیشنهادی</w:t>
-      </w:r>
       <w:bookmarkEnd w:id="15"/>
     </w:p>
     <w:p>
@@ -8488,124 +8384,246 @@
           <w:rtl/>
           <w:lang w:bidi="fa-IR"/>
         </w:rPr>
-        <w:t>در ر</w:t>
-      </w:r>
-      <w:r>
-        <w:rPr>
-          <w:rFonts w:hint="cs"/>
-          <w:rtl/>
-          <w:lang w:bidi="fa-IR"/>
-        </w:rPr>
-        <w:t xml:space="preserve">وش پیشنهادی با توجه به مشکلاتی </w:t>
-      </w:r>
-      <w:r>
-        <w:rPr>
-          <w:rFonts w:hint="cs"/>
-          <w:rtl/>
-          <w:lang w:bidi="fa-IR"/>
-        </w:rPr>
-        <w:t xml:space="preserve">که در نشانه گذاری سیگنال </w:t>
-      </w:r>
-      <w:r>
-        <w:rPr>
-          <w:lang w:bidi="fa-IR"/>
-        </w:rPr>
-        <w:t>EEG</w:t>
-      </w:r>
-      <w:r>
-        <w:rPr>
-          <w:rFonts w:hint="cs"/>
-          <w:rtl/>
-          <w:lang w:bidi="fa-IR"/>
-        </w:rPr>
-        <w:t xml:space="preserve"> نوزاد در رابطه با دقت زمانی و مکانی آن وجود دارد و با توجه به این نکته که حتی نشانه تشنج در یک کانال از سیگنال </w:t>
-      </w:r>
-      <w:r>
-        <w:rPr>
-          <w:lang w:bidi="fa-IR"/>
-        </w:rPr>
-        <w:t>EEG</w:t>
-      </w:r>
-      <w:r>
-        <w:rPr>
-          <w:rFonts w:hint="cs"/>
-          <w:rtl/>
-          <w:lang w:bidi="fa-IR"/>
-        </w:rPr>
-        <w:t xml:space="preserve"> منجر ب</w:t>
-      </w:r>
-      <w:r>
-        <w:rPr>
-          <w:rFonts w:hint="cs"/>
-          <w:rtl/>
-          <w:lang w:bidi="fa-IR"/>
-        </w:rPr>
-        <w:t xml:space="preserve">ه نشانه گذاری کل قطعه از سیگنال به عنوان تشنج می شود، پیشنهاد شده است که از اکثر داده هایی که دارای نشانه گذاری دقیق زمانی هستند (صرفا) برای آموزش شبکه عمیق استفاده شود. </w:t>
+        <w:t xml:space="preserve">در این بخش به معرفی روش حل مسأله مقاله مرجع </w:t>
+      </w:r>
+      <w:r>
+        <w:rPr>
+          <w:rtl/>
+          <w:lang w:bidi="fa-IR"/>
+        </w:rPr>
+        <w:fldChar w:fldCharType="begin"/>
+      </w:r>
+      <w:r>
+        <w:rPr>
+          <w:rtl/>
+          <w:lang w:bidi="fa-IR"/>
+        </w:rPr>
+        <w:instrText xml:space="preserve"> </w:instrText>
+      </w:r>
+      <w:r>
+        <w:rPr>
+          <w:lang w:bidi="fa-IR"/>
+        </w:rPr>
+        <w:instrText>ADDIN EN.CITE &lt;EndNote&gt;&lt;Cite&gt;&lt;Author&gt;O’Shea&lt;/Author&gt;&lt;Year&gt;2020&lt;/Year&gt;&lt;RecNum&gt;108&lt;/RecNum&gt;&lt;DisplayText&gt;[1]&lt;/DisplayText&gt;&lt;record&gt;&lt;rec-number&gt;108&lt;/rec-number&gt;&lt;foreign-keys&gt;&lt;key app="EN" db-id="52rwv9wptp5f53erxd3v0v9h9r5wpsxppttr" timestamp="1594192535"&gt;108</w:instrText>
+      </w:r>
+      <w:r>
+        <w:rPr>
+          <w:rtl/>
+          <w:lang w:bidi="fa-IR"/>
+        </w:rPr>
+        <w:instrText>&lt;/</w:instrText>
+      </w:r>
+      <w:r>
+        <w:rPr>
+          <w:lang w:bidi="fa-IR"/>
+        </w:rPr>
+        <w:instrText>key&gt;&lt;/foreign-keys&gt;&lt;ref-type name="Journal Article"&gt;17&lt;/ref-type&gt;&lt;contributors&gt;&lt;authors&gt;&lt;author&gt;O’Shea, Alison&lt;/author&gt;&lt;author&gt;Lightbody, Gordon&lt;/author&gt;&lt;author&gt;Boylan, Geraldine&lt;/author&gt;&lt;author&gt;Temko, Andriy&lt;/author&gt;&lt;/authors&gt;&lt;/contributors&gt;&lt;titles&gt;&lt;title&gt;Neonatal seizure detection from raw multi-channel EEG using a fully convolutional architecture&lt;/title&gt;&lt;secondary-title&gt;Neural Networks&lt;/secondary-title&gt;&lt;/titles&gt;&lt;periodical&gt;&lt;full-title&gt;Neural networks&lt;/full-title&gt;&lt;/periodical&gt;&lt;pages&gt;12-25&lt;/pages&gt;&lt;volume&gt;123&lt;/volume&gt;&lt;keywords&gt;&lt;keyword&gt;Convolutional neural networks&lt;/keyword&gt;&lt;keyword&gt;EEG&lt;/keyword&gt;&lt;keyword&gt;Neonatal seizure detection&lt;/keyword&gt;&lt;keyword&gt;Weak labels&lt;/keyword&gt;&lt;/keywords&gt;&lt;dates&gt;&lt;year&gt;2020&lt;/year&gt;&lt;pub-dates&gt;&lt;date&gt;2020/03/01/&lt;/date&gt;&lt;/pub-dates&gt;&lt;/dates&gt;&lt;isbn&gt;0893-6080&lt;/isbn&gt;&lt;urls&gt;&lt;related-urls&gt;&lt;url&gt;http://www.sciencedirect.com/science/article/pii/S0893608019303910&lt;/url&gt;&lt;/related-urls&gt;&lt;/urls&gt;&lt;electronic-resource-num&gt;https://doi.org/10.1016/j.neunet.2019.11.023&lt;/electronic-resource-num&gt;&lt;/record&gt;&lt;/Cite&gt;&lt;/EndNote</w:instrText>
+      </w:r>
+      <w:r>
+        <w:rPr>
+          <w:rtl/>
+          <w:lang w:bidi="fa-IR"/>
+        </w:rPr>
+        <w:instrText>&gt;</w:instrText>
+      </w:r>
+      <w:r>
+        <w:rPr>
+          <w:rtl/>
+          <w:lang w:bidi="fa-IR"/>
+        </w:rPr>
+        <w:fldChar w:fldCharType="separate"/>
+      </w:r>
+      <w:r>
+        <w:rPr>
+          <w:noProof/>
+          <w:rtl/>
+          <w:lang w:bidi="fa-IR"/>
+        </w:rPr>
+        <w:t>[</w:t>
+      </w:r>
+      <w:hyperlink w:anchor="_ENREF_1" w:tooltip="O’Shea, 2020 #108" w:history="1">
+        <w:r>
+          <w:rPr>
+            <w:noProof/>
+            <w:rtl/>
+            <w:lang w:bidi="fa-IR"/>
+          </w:rPr>
+          <w:t>1</w:t>
+        </w:r>
+      </w:hyperlink>
+      <w:r>
+        <w:rPr>
+          <w:noProof/>
+          <w:rtl/>
+          <w:lang w:bidi="fa-IR"/>
+        </w:rPr>
+        <w:t>]</w:t>
+      </w:r>
+      <w:r>
+        <w:rPr>
+          <w:rtl/>
+          <w:lang w:bidi="fa-IR"/>
+        </w:rPr>
+        <w:fldChar w:fldCharType="end"/>
+      </w:r>
+      <w:r>
+        <w:rPr>
+          <w:rFonts w:hint="cs"/>
+          <w:rtl/>
+          <w:lang w:bidi="fa-IR"/>
+        </w:rPr>
+        <w:t xml:space="preserve"> می پردازیم و سپس راه حل پیشنهادی خود را برای بهبود عملکرد آن گزارش می کنیم.</w:t>
       </w:r>
     </w:p>
     <w:p>
       <w:pPr>
-        <w:pStyle w:val="BodyText"/>
-        <w:rPr>
-          <w:rtl/>
-          <w:lang w:bidi="fa-IR"/>
-        </w:rPr>
-      </w:pPr>
-      <w:r>
-        <w:rPr>
-          <w:rFonts w:hint="cs"/>
-          <w:rtl/>
-          <w:lang w:bidi="fa-IR"/>
-        </w:rPr>
-        <w:t xml:space="preserve">مشکل در دقت مکانی رخداد تشنج در سیگنال </w:t>
-      </w:r>
-      <w:r>
-        <w:rPr>
-          <w:lang w:bidi="fa-IR"/>
-        </w:rPr>
-        <w:t>EEG</w:t>
-      </w:r>
-      <w:r>
-        <w:rPr>
-          <w:rFonts w:hint="cs"/>
-          <w:rtl/>
-          <w:lang w:bidi="fa-IR"/>
-        </w:rPr>
-        <w:t xml:space="preserve"> از آن جا ناشی می شود که این گونه برچسب گذاری بسیار زمان بر است و نیاز به کار تخصصی بالایی دارد و عموما چنین داده ای در دسترس نیست. علی رغم این موضوع صرفا مشخص بودن این که قطعه ای از سیگنال </w:t>
-      </w:r>
-      <w:r>
-        <w:rPr>
-          <w:lang w:bidi="fa-IR"/>
-        </w:rPr>
-        <w:t>EEG</w:t>
-      </w:r>
-      <w:r>
-        <w:rPr>
-          <w:rFonts w:hint="cs"/>
-          <w:rtl/>
-          <w:lang w:bidi="fa-IR"/>
-        </w:rPr>
-        <w:t xml:space="preserve"> دارای نشانه های تشنج است با فراوانی قابل قبولی وجود دارد. بر همین اساس در این مقاله نیز پیشنهاد شده است که با تغذیه شبکه با استفاده از تمام کانال های سیگنال </w:t>
-      </w:r>
-      <w:r>
-        <w:rPr>
-          <w:lang w:bidi="fa-IR"/>
-        </w:rPr>
-        <w:t>EEG</w:t>
-      </w:r>
-      <w:r>
-        <w:rPr>
-          <w:rFonts w:hint="cs"/>
-          <w:rtl/>
-          <w:lang w:bidi="fa-IR"/>
-        </w:rPr>
-        <w:t xml:space="preserve"> و اعمال برچسب آن برای یادگیری، پارامترهای شبکه تنظیم گردد. امید است که تعداد بالای داده ای آموزشی موجود بتواند خلأ نبود دقت مکانی در رخداد تشنج را جبران کند. </w:t>
-      </w:r>
+        <w:pStyle w:val="Heading2"/>
+        <w:rPr>
+          <w:rtl/>
+        </w:rPr>
+      </w:pPr>
+      <w:bookmarkStart w:id="16" w:name="_Toc45793220"/>
+      <w:r>
+        <w:rPr>
+          <w:rFonts w:hint="cs"/>
+          <w:rtl/>
+        </w:rPr>
+        <w:t>روش حل پیشنهادی</w:t>
+      </w:r>
+      <w:bookmarkEnd w:id="16"/>
     </w:p>
     <w:p>
       <w:pPr>
         <w:pStyle w:val="BodyText"/>
         <w:rPr>
+          <w:rtl/>
+          <w:lang w:bidi="fa-IR"/>
+        </w:rPr>
+      </w:pPr>
+      <w:r>
+        <w:rPr>
+          <w:rFonts w:hint="cs"/>
+          <w:rtl/>
+          <w:lang w:bidi="fa-IR"/>
+        </w:rPr>
+        <w:t>در ر</w:t>
+      </w:r>
+      <w:r>
+        <w:rPr>
+          <w:rFonts w:hint="cs"/>
+          <w:rtl/>
+          <w:lang w:bidi="fa-IR"/>
+        </w:rPr>
+        <w:t xml:space="preserve">وش پیشنهادی با توجه به مشکلاتی </w:t>
+      </w:r>
+      <w:r>
+        <w:rPr>
+          <w:rFonts w:hint="cs"/>
+          <w:rtl/>
+          <w:lang w:bidi="fa-IR"/>
+        </w:rPr>
+        <w:t xml:space="preserve">که در نشانه گذاری سیگنال </w:t>
+      </w:r>
+      <w:r>
+        <w:rPr>
+          <w:lang w:bidi="fa-IR"/>
+        </w:rPr>
+        <w:t>EEG</w:t>
+      </w:r>
+      <w:r>
+        <w:rPr>
+          <w:rFonts w:hint="cs"/>
+          <w:rtl/>
+          <w:lang w:bidi="fa-IR"/>
+        </w:rPr>
+        <w:t xml:space="preserve"> نوزاد در رابطه با دقت زمانی و مکانی آن وجود دارد و با توجه به این نکته که حتی نشانه تشنج در یک کانال از سیگنال </w:t>
+      </w:r>
+      <w:r>
+        <w:rPr>
+          <w:lang w:bidi="fa-IR"/>
+        </w:rPr>
+        <w:t>EEG</w:t>
+      </w:r>
+      <w:r>
+        <w:rPr>
+          <w:rFonts w:hint="cs"/>
+          <w:rtl/>
+          <w:lang w:bidi="fa-IR"/>
+        </w:rPr>
+        <w:t xml:space="preserve"> منجر ب</w:t>
+      </w:r>
+      <w:r>
+        <w:rPr>
+          <w:rFonts w:hint="cs"/>
+          <w:rtl/>
+          <w:lang w:bidi="fa-IR"/>
+        </w:rPr>
+        <w:t xml:space="preserve">ه نشانه گذاری کل قطعه از سیگنال به عنوان تشنج می شود، پیشنهاد شده است که از اکثر داده هایی که دارای نشانه گذاری دقیق زمانی هستند (صرفا) برای آموزش شبکه عمیق استفاده شود. </w:t>
+      </w:r>
+    </w:p>
+    <w:p>
+      <w:pPr>
+        <w:pStyle w:val="BodyText"/>
+        <w:rPr>
+          <w:rtl/>
+          <w:lang w:bidi="fa-IR"/>
+        </w:rPr>
+      </w:pPr>
+      <w:r>
+        <w:rPr>
+          <w:rFonts w:hint="cs"/>
+          <w:rtl/>
+          <w:lang w:bidi="fa-IR"/>
+        </w:rPr>
+        <w:t xml:space="preserve">مشکل در دقت مکانی رخداد تشنج در سیگنال </w:t>
+      </w:r>
+      <w:r>
+        <w:rPr>
+          <w:lang w:bidi="fa-IR"/>
+        </w:rPr>
+        <w:t>EEG</w:t>
+      </w:r>
+      <w:r>
+        <w:rPr>
+          <w:rFonts w:hint="cs"/>
+          <w:rtl/>
+          <w:lang w:bidi="fa-IR"/>
+        </w:rPr>
+        <w:t xml:space="preserve"> از آن جا ناشی می شود که این گونه برچسب گذاری بسیار زمان بر است و نیاز به کار تخصصی بالایی دارد و عموما چنین داده ای در دسترس نیست. علی رغم این موضوع صرفا مشخص بودن این که قطعه ای از سیگنال </w:t>
+      </w:r>
+      <w:r>
+        <w:rPr>
+          <w:lang w:bidi="fa-IR"/>
+        </w:rPr>
+        <w:t>EEG</w:t>
+      </w:r>
+      <w:r>
+        <w:rPr>
+          <w:rFonts w:hint="cs"/>
+          <w:rtl/>
+          <w:lang w:bidi="fa-IR"/>
+        </w:rPr>
+        <w:t xml:space="preserve"> دارای نشانه های تشنج است با فراوانی قابل قبولی وجود دارد. بر همین اساس در این مقاله نیز پیشنهاد شده است که با تغذیه شبکه با استفاده از تمام کانال های سیگنال </w:t>
+      </w:r>
+      <w:r>
+        <w:rPr>
+          <w:lang w:bidi="fa-IR"/>
+        </w:rPr>
+        <w:t>EEG</w:t>
+      </w:r>
+      <w:r>
+        <w:rPr>
+          <w:rFonts w:hint="cs"/>
+          <w:rtl/>
+          <w:lang w:bidi="fa-IR"/>
+        </w:rPr>
+        <w:t xml:space="preserve"> و اعمال برچسب آن برای یادگیری، پارامترهای شبکه تنظیم گردد. امید است که تعداد بالای داده ای آموزشی موجود بتواند خلأ نبود دقت مکانی در رخداد تشنج را جبران کند. </w:t>
+      </w:r>
+    </w:p>
+    <w:p>
+      <w:pPr>
+        <w:pStyle w:val="BodyText"/>
+        <w:rPr>
           <w:lang w:bidi="fa-IR"/>
         </w:rPr>
       </w:pPr>
@@ -8758,7 +8776,7 @@
           <w:lang w:bidi="fa-IR"/>
         </w:rPr>
       </w:pPr>
-      <w:bookmarkStart w:id="16" w:name="_Toc45793221"/>
+      <w:bookmarkStart w:id="17" w:name="_Toc45793221"/>
       <w:r>
         <w:rPr>
           <w:rFonts w:hint="cs"/>
@@ -8767,7 +8785,7 @@
         </w:rPr>
         <w:t>اجزای سازنده شبکه</w:t>
       </w:r>
-      <w:bookmarkEnd w:id="16"/>
+      <w:bookmarkEnd w:id="17"/>
     </w:p>
     <w:p>
       <w:pPr>
@@ -8924,8 +8942,8 @@
           <w:rtl/>
         </w:rPr>
       </w:pPr>
-      <w:bookmarkStart w:id="17" w:name="_Ref45777880"/>
-      <w:bookmarkStart w:id="18" w:name="_Toc45793291"/>
+      <w:bookmarkStart w:id="18" w:name="_Ref45777880"/>
+      <w:bookmarkStart w:id="19" w:name="_Toc45793291"/>
       <w:r>
         <w:rPr>
           <w:rtl/>
@@ -8981,7 +8999,7 @@
         </w:rPr>
         <w:fldChar w:fldCharType="end"/>
       </w:r>
-      <w:bookmarkEnd w:id="17"/>
+      <w:bookmarkEnd w:id="18"/>
       <w:r>
         <w:rPr>
           <w:rFonts w:hint="cs"/>
@@ -8989,7 +9007,7 @@
         </w:rPr>
         <w:t xml:space="preserve"> ساختار هر بلوک استخراج ویژگی و دسته بندی به همراه معماری کامل شبکه پیشنهادی</w:t>
       </w:r>
-      <w:bookmarkEnd w:id="18"/>
+      <w:bookmarkEnd w:id="19"/>
       <w:r>
         <w:rPr>
           <w:rFonts w:hint="cs"/>
@@ -9079,7 +9097,7 @@
           <w:lang w:bidi="fa-IR"/>
         </w:rPr>
       </w:pPr>
-      <w:bookmarkStart w:id="19" w:name="_Toc45793222"/>
+      <w:bookmarkStart w:id="20" w:name="_Toc45793222"/>
       <w:r>
         <w:rPr>
           <w:rFonts w:hint="cs"/>
@@ -9088,7 +9106,7 @@
         </w:rPr>
         <w:t>پارامترهای مدل</w:t>
       </w:r>
-      <w:bookmarkEnd w:id="19"/>
+      <w:bookmarkEnd w:id="20"/>
       <w:r>
         <w:rPr>
           <w:rFonts w:hint="cs"/>
@@ -9517,7 +9535,7 @@
           <w:lang w:bidi="fa-IR"/>
         </w:rPr>
       </w:pPr>
-      <w:bookmarkStart w:id="20" w:name="_Toc45793223"/>
+      <w:bookmarkStart w:id="21" w:name="_Toc45793223"/>
       <w:r>
         <w:rPr>
           <w:rFonts w:hint="cs"/>
@@ -9527,7 +9545,7 @@
         <w:lastRenderedPageBreak/>
         <w:t>لایه تماما کانولوشنی 2 بعدی</w:t>
       </w:r>
-      <w:bookmarkEnd w:id="20"/>
+      <w:bookmarkEnd w:id="21"/>
       <w:r>
         <w:rPr>
           <w:rFonts w:hint="cs"/>
@@ -9805,8 +9823,8 @@
           <w:lang w:bidi="fa-IR"/>
         </w:rPr>
       </w:pPr>
-      <w:bookmarkStart w:id="21" w:name="_Ref45781477"/>
-      <w:bookmarkStart w:id="22" w:name="_Toc45793292"/>
+      <w:bookmarkStart w:id="22" w:name="_Ref45781477"/>
+      <w:bookmarkStart w:id="23" w:name="_Toc45793292"/>
       <w:r>
         <w:rPr>
           <w:rtl/>
@@ -9862,7 +9880,7 @@
         </w:rPr>
         <w:fldChar w:fldCharType="end"/>
       </w:r>
-      <w:bookmarkEnd w:id="21"/>
+      <w:bookmarkEnd w:id="22"/>
       <w:r>
         <w:rPr>
           <w:rFonts w:hint="cs"/>
@@ -9881,7 +9899,7 @@
         </w:rPr>
         <w:t xml:space="preserve"> را در ورودی می گیرد و تشنج را در صورت وقوع در یکی از کانال ها در خروجی مشخص می کند.</w:t>
       </w:r>
-      <w:bookmarkEnd w:id="22"/>
+      <w:bookmarkEnd w:id="23"/>
       <w:r>
         <w:rPr>
           <w:rFonts w:hint="cs"/>
@@ -9899,7 +9917,7 @@
           <w:rtl/>
         </w:rPr>
       </w:pPr>
-      <w:bookmarkStart w:id="23" w:name="_Toc45793224"/>
+      <w:bookmarkStart w:id="24" w:name="_Toc45793224"/>
       <w:r>
         <w:rPr>
           <w:rFonts w:hint="cs"/>
@@ -9907,7 +9925,7 @@
         </w:rPr>
         <w:t>بررسی پارامترهای شبکه</w:t>
       </w:r>
-      <w:bookmarkEnd w:id="23"/>
+      <w:bookmarkEnd w:id="24"/>
     </w:p>
     <w:p>
       <w:pPr>
@@ -10013,8 +10031,8 @@
           <w:rtl/>
         </w:rPr>
       </w:pPr>
-      <w:bookmarkStart w:id="24" w:name="_Ref45786369"/>
-      <w:bookmarkStart w:id="25" w:name="_Toc45793293"/>
+      <w:bookmarkStart w:id="25" w:name="_Ref45786369"/>
+      <w:bookmarkStart w:id="26" w:name="_Toc45793293"/>
       <w:r>
         <w:rPr>
           <w:rtl/>
@@ -10070,7 +10088,7 @@
         </w:rPr>
         <w:fldChar w:fldCharType="end"/>
       </w:r>
-      <w:bookmarkEnd w:id="24"/>
+      <w:bookmarkEnd w:id="25"/>
       <w:r>
         <w:rPr>
           <w:rFonts w:hint="cs"/>
@@ -10078,7 +10096,7 @@
         </w:rPr>
         <w:t xml:space="preserve"> بررسی پارامترهای عمق و گام حرکت بر عملکرد معماری پیشنهادی</w:t>
       </w:r>
-      <w:bookmarkEnd w:id="25"/>
+      <w:bookmarkEnd w:id="26"/>
       <w:r>
         <w:rPr>
           <w:rFonts w:hint="cs"/>
@@ -10217,7 +10235,7 @@
           <w:rtl/>
         </w:rPr>
       </w:pPr>
-      <w:bookmarkStart w:id="26" w:name="_Toc45793225"/>
+      <w:bookmarkStart w:id="27" w:name="_Toc45793225"/>
       <w:r>
         <w:rPr>
           <w:rFonts w:hint="cs"/>
@@ -10225,90 +10243,24 @@
         </w:rPr>
         <w:lastRenderedPageBreak/>
         <w:t>روش پیشنهادی برای بهبود عملکرد دسته بندی</w:t>
-      </w:r>
-      <w:bookmarkEnd w:id="26"/>
-    </w:p>
-    <w:p>
-      <w:pPr>
-        <w:pStyle w:val="Heading2"/>
-        <w:rPr>
-          <w:rFonts w:hint="cs"/>
-          <w:rtl/>
-        </w:rPr>
-      </w:pPr>
-      <w:bookmarkStart w:id="27" w:name="_Toc45793226"/>
-      <w:r>
-        <w:rPr>
-          <w:rFonts w:hint="cs"/>
-          <w:rtl/>
-        </w:rPr>
-        <w:t>مقدمه</w:t>
       </w:r>
       <w:bookmarkEnd w:id="27"/>
     </w:p>
     <w:p>
       <w:pPr>
-        <w:pStyle w:val="BodyText"/>
-        <w:rPr>
-          <w:rFonts w:hint="cs"/>
-          <w:rtl/>
-          <w:lang w:bidi="fa-IR"/>
-        </w:rPr>
-      </w:pPr>
-      <w:r>
-        <w:rPr>
-          <w:rFonts w:hint="cs"/>
-          <w:rtl/>
-          <w:lang w:bidi="fa-IR"/>
-        </w:rPr>
-        <w:t xml:space="preserve">همان طور که در بخش قبلی گفته شد شبکه طراحی شده قادر است تا قطعه ای از سیگنال </w:t>
-      </w:r>
-      <w:r>
-        <w:rPr>
-          <w:lang w:bidi="fa-IR"/>
-        </w:rPr>
-        <w:t>EEG</w:t>
-      </w:r>
-      <w:r>
-        <w:rPr>
-          <w:rFonts w:hint="cs"/>
-          <w:rtl/>
-          <w:lang w:bidi="fa-IR"/>
-        </w:rPr>
-        <w:t xml:space="preserve"> که دارای تشنج است مشخص کند. با این حال در دادن قطعه های سیگنال به شبکه هیچ گونه مرتب سازی بر اساس شباهت اولیه ای که به تشن</w:t>
-      </w:r>
-      <w:r>
-        <w:rPr>
-          <w:rFonts w:hint="cs"/>
-          <w:rtl/>
-          <w:lang w:bidi="fa-IR"/>
-        </w:rPr>
-        <w:t>ج</w:t>
-      </w:r>
-      <w:r>
-        <w:rPr>
-          <w:rFonts w:hint="cs"/>
-          <w:rtl/>
-          <w:lang w:bidi="fa-IR"/>
-        </w:rPr>
-        <w:t xml:space="preserve"> دارند رخ نمی دهد. می توان با چنین مرتب سازی و سپس اعمال سیگنال به شبکه انتظار داشت که شبکه بتواند ویژگی های دقیق تری را برای کانال های مرتب شده بیابد. </w:t>
-      </w:r>
-    </w:p>
-    <w:p>
-      <w:pPr>
         <w:pStyle w:val="Heading2"/>
         <w:rPr>
           <w:rFonts w:hint="cs"/>
           <w:rtl/>
         </w:rPr>
       </w:pPr>
-      <w:bookmarkStart w:id="28" w:name="_Toc45793227"/>
-      <w:r>
-        <w:rPr>
-          <w:rFonts w:hint="cs"/>
-          <w:rtl/>
-        </w:rPr>
-        <w:t>تولید دادگان مورد استفاده در شبیه سازی</w:t>
+      <w:bookmarkStart w:id="28" w:name="_Toc45793226"/>
+      <w:r>
+        <w:rPr>
+          <w:rFonts w:hint="cs"/>
+          <w:rtl/>
+        </w:rPr>
+        <w:t>مقدمه</w:t>
       </w:r>
       <w:bookmarkEnd w:id="28"/>
     </w:p>
@@ -10327,84 +10279,73 @@
           <w:rtl/>
           <w:lang w:bidi="fa-IR"/>
         </w:rPr>
-        <w:t xml:space="preserve">از آن جا که امکان دسترسی به داده های اصلی مقاله مقدور نیست، با توجه به ماهیت تشنج یک سری داده مصنوعی تولید می شود و این ایده را بر روی این داده های مصنوعی اجرا می کنیم. </w:t>
+        <w:t xml:space="preserve">همان طور که در بخش قبلی گفته شد شبکه طراحی شده قادر است تا قطعه ای از سیگنال </w:t>
+      </w:r>
+      <w:r>
+        <w:rPr>
+          <w:lang w:bidi="fa-IR"/>
+        </w:rPr>
+        <w:t>EEG</w:t>
+      </w:r>
+      <w:r>
+        <w:rPr>
+          <w:rFonts w:hint="cs"/>
+          <w:rtl/>
+          <w:lang w:bidi="fa-IR"/>
+        </w:rPr>
+        <w:t xml:space="preserve"> که دارای تشنج است مشخص کند. با این حال در دادن قطعه های سیگنال به شبکه هیچ گونه مرتب سازی بر اساس شباهت اولیه ای که به تشن</w:t>
+      </w:r>
+      <w:r>
+        <w:rPr>
+          <w:rFonts w:hint="cs"/>
+          <w:rtl/>
+          <w:lang w:bidi="fa-IR"/>
+        </w:rPr>
+        <w:t>ج</w:t>
+      </w:r>
+      <w:r>
+        <w:rPr>
+          <w:rFonts w:hint="cs"/>
+          <w:rtl/>
+          <w:lang w:bidi="fa-IR"/>
+        </w:rPr>
+        <w:t xml:space="preserve"> دارند رخ نمی دهد. می توان با چنین مرتب سازی و سپس اعمال سیگنال به شبکه انتظار داشت که شبکه بتواند ویژگی های دقیق تری را برای کانال های مرتب شده بیابد. </w:t>
       </w:r>
     </w:p>
     <w:p>
       <w:pPr>
-        <w:pStyle w:val="BodyText"/>
-        <w:rPr>
-          <w:rFonts w:hint="cs"/>
-          <w:rtl/>
-          <w:lang w:bidi="fa-IR"/>
-        </w:rPr>
-      </w:pPr>
-      <w:r>
-        <w:rPr>
-          <w:rFonts w:hint="cs"/>
-          <w:rtl/>
-          <w:lang w:bidi="fa-IR"/>
-        </w:rPr>
-        <w:t xml:space="preserve">از آن جا که تشنج در فرکانسی متفاوت رخ می دهد (و البته برخی ویژگی های دیگر) یک سری سیگنال با فرکانس های خاص را به عنوان سیگنال دارای تشنج تولید کرده و سپس یک سری دیگر از سیگنال ها را در محدوده دیگر فرکانسی و با برچسب عاری از تشنج تولید می کنیم. </w:t>
-      </w:r>
+        <w:pStyle w:val="Heading2"/>
+        <w:rPr>
+          <w:rFonts w:hint="cs"/>
+          <w:rtl/>
+        </w:rPr>
+      </w:pPr>
+      <w:bookmarkStart w:id="29" w:name="_Toc45793227"/>
+      <w:r>
+        <w:rPr>
+          <w:rFonts w:hint="cs"/>
+          <w:rtl/>
+        </w:rPr>
+        <w:t>تولید دادگان مورد استفاده در شبیه سازی</w:t>
+      </w:r>
+      <w:bookmarkEnd w:id="29"/>
     </w:p>
     <w:p>
       <w:pPr>
         <w:pStyle w:val="BodyText"/>
         <w:rPr>
-          <w:rtl/>
-          <w:lang w:bidi="fa-IR"/>
-        </w:rPr>
-      </w:pPr>
-      <w:r>
-        <w:rPr>
-          <w:rFonts w:hint="cs"/>
-          <w:rtl/>
-          <w:lang w:bidi="fa-IR"/>
-        </w:rPr>
-        <w:t xml:space="preserve">از سیگنال های تولید شده به تعداد کانال های موجود در سیگنال </w:t>
-      </w:r>
-      <w:r>
-        <w:rPr>
-          <w:lang w:bidi="fa-IR"/>
-        </w:rPr>
-        <w:t>EEG</w:t>
-      </w:r>
-      <w:r>
-        <w:rPr>
-          <w:rFonts w:hint="cs"/>
-          <w:rtl/>
-          <w:lang w:bidi="fa-IR"/>
-        </w:rPr>
-        <w:t xml:space="preserve"> با توجه به این که سیگنال دارای تشنج است یا خیر بر میداریم و یک سیگنال </w:t>
-      </w:r>
-      <w:r>
-        <w:rPr>
-          <w:lang w:bidi="fa-IR"/>
-        </w:rPr>
-        <w:t>N</w:t>
-      </w:r>
-      <w:r>
-        <w:rPr>
-          <w:rFonts w:hint="cs"/>
-          <w:rtl/>
-          <w:lang w:bidi="fa-IR"/>
-        </w:rPr>
-        <w:t xml:space="preserve"> کانال از </w:t>
-      </w:r>
-      <w:r>
-        <w:rPr>
-          <w:lang w:bidi="fa-IR"/>
-        </w:rPr>
-        <w:t>EEG</w:t>
-      </w:r>
-      <w:r>
-        <w:rPr>
-          <w:rFonts w:hint="cs"/>
-          <w:rtl/>
-          <w:lang w:bidi="fa-IR"/>
-        </w:rPr>
-        <w:t xml:space="preserve"> می سازیم. حال با مشخص بودن برچسب این داده می توان با توجه به ساختار شبکه که در فصل قبلی بیان شد به آموزش شبکه پرداخت. </w:t>
+          <w:rFonts w:hint="cs"/>
+          <w:rtl/>
+          <w:lang w:bidi="fa-IR"/>
+        </w:rPr>
+      </w:pPr>
+      <w:r>
+        <w:rPr>
+          <w:rFonts w:hint="cs"/>
+          <w:rtl/>
+          <w:lang w:bidi="fa-IR"/>
+        </w:rPr>
+        <w:t xml:space="preserve">از آن جا که امکان دسترسی به داده های اصلی مقاله مقدور نیست، با توجه به ماهیت تشنج یک سری داده مصنوعی تولید می شود و این ایده را بر روی این داده های مصنوعی اجرا می کنیم. </w:t>
       </w:r>
     </w:p>
     <w:p>
@@ -10422,21 +10363,7 @@
           <w:rtl/>
           <w:lang w:bidi="fa-IR"/>
         </w:rPr>
-        <w:t xml:space="preserve">با توجه به پایین بودن سیگنال فرکانس سیگنال مورد بررسی و هم چنین فرکانس نمونه بردازی 32 هرتزی از توابع سینوسی با فرکانسی بین </w:t>
-      </w:r>
-      <w:r>
-        <w:rPr>
-          <w:lang w:bidi="fa-IR"/>
-        </w:rPr>
-        <w:t>8</w:t>
-      </w:r>
-      <w:r>
-        <w:rPr>
-          <w:rFonts w:hint="cs"/>
-          <w:rtl/>
-          <w:lang w:bidi="fa-IR"/>
-        </w:rPr>
-        <w:t xml:space="preserve"> الی 10 هرتز برای شبیه سازی تشنج و فرکانس های 0 الی 7 هرتز و 11 الی 15 هرتز برای سیگنال های عادی استفاده شده است.</w:t>
+        <w:t xml:space="preserve">از آن جا که تشنج در فرکانسی متفاوت رخ می دهد (و البته برخی ویژگی های دیگر) یک سری سیگنال با فرکانس های خاص را به عنوان سیگنال دارای تشنج تولید کرده و سپس یک سری دیگر از سیگنال ها را در محدوده دیگر فرکانسی و با برچسب عاری از تشنج تولید می کنیم. </w:t>
       </w:r>
     </w:p>
     <w:p>
@@ -10453,6 +10380,97 @@
           <w:rtl/>
           <w:lang w:bidi="fa-IR"/>
         </w:rPr>
+        <w:t xml:space="preserve">از سیگنال های تولید شده به تعداد کانال های موجود در سیگنال </w:t>
+      </w:r>
+      <w:r>
+        <w:rPr>
+          <w:lang w:bidi="fa-IR"/>
+        </w:rPr>
+        <w:t>EEG</w:t>
+      </w:r>
+      <w:r>
+        <w:rPr>
+          <w:rFonts w:hint="cs"/>
+          <w:rtl/>
+          <w:lang w:bidi="fa-IR"/>
+        </w:rPr>
+        <w:t xml:space="preserve"> با توجه به این که سیگنال دارای تشنج است یا خیر بر میداریم و یک سیگنال </w:t>
+      </w:r>
+      <w:r>
+        <w:rPr>
+          <w:lang w:bidi="fa-IR"/>
+        </w:rPr>
+        <w:t>N</w:t>
+      </w:r>
+      <w:r>
+        <w:rPr>
+          <w:rFonts w:hint="cs"/>
+          <w:rtl/>
+          <w:lang w:bidi="fa-IR"/>
+        </w:rPr>
+        <w:t xml:space="preserve"> کانال از </w:t>
+      </w:r>
+      <w:r>
+        <w:rPr>
+          <w:lang w:bidi="fa-IR"/>
+        </w:rPr>
+        <w:t>EEG</w:t>
+      </w:r>
+      <w:r>
+        <w:rPr>
+          <w:rFonts w:hint="cs"/>
+          <w:rtl/>
+          <w:lang w:bidi="fa-IR"/>
+        </w:rPr>
+        <w:t xml:space="preserve"> می سازیم. حال با مشخص بودن برچسب این داده می توان با توجه به ساختار شبکه که در فصل قبلی بیان شد به آموزش شبکه پرداخت. </w:t>
+      </w:r>
+    </w:p>
+    <w:p>
+      <w:pPr>
+        <w:pStyle w:val="BodyText"/>
+        <w:rPr>
+          <w:rFonts w:hint="cs"/>
+          <w:rtl/>
+          <w:lang w:bidi="fa-IR"/>
+        </w:rPr>
+      </w:pPr>
+      <w:r>
+        <w:rPr>
+          <w:rFonts w:hint="cs"/>
+          <w:rtl/>
+          <w:lang w:bidi="fa-IR"/>
+        </w:rPr>
+        <w:t xml:space="preserve">با توجه به پایین بودن سیگنال فرکانس سیگنال مورد بررسی و هم چنین فرکانس نمونه بردازی 32 هرتزی از توابع سینوسی با فرکانسی بین </w:t>
+      </w:r>
+      <w:r>
+        <w:rPr>
+          <w:lang w:bidi="fa-IR"/>
+        </w:rPr>
+        <w:t>8</w:t>
+      </w:r>
+      <w:r>
+        <w:rPr>
+          <w:rFonts w:hint="cs"/>
+          <w:rtl/>
+          <w:lang w:bidi="fa-IR"/>
+        </w:rPr>
+        <w:t xml:space="preserve"> الی 10 هرتز برای شبیه سازی تشنج و فرکانس های 0 الی 7 هرتز و 11 الی 15 هرتز برای سیگنال های عادی استفاده شده است.</w:t>
+      </w:r>
+    </w:p>
+    <w:p>
+      <w:pPr>
+        <w:pStyle w:val="BodyText"/>
+        <w:rPr>
+          <w:rtl/>
+          <w:lang w:bidi="fa-IR"/>
+        </w:rPr>
+      </w:pPr>
+      <w:r>
+        <w:rPr>
+          <w:rFonts w:hint="cs"/>
+          <w:rtl/>
+          <w:lang w:bidi="fa-IR"/>
+        </w:rPr>
         <w:t>برای بالا رفتن</w:t>
       </w:r>
       <w:r>
@@ -10609,7 +10627,7 @@
           <w:rtl/>
         </w:rPr>
       </w:pPr>
-      <w:bookmarkStart w:id="29" w:name="_Toc45793228"/>
+      <w:bookmarkStart w:id="30" w:name="_Toc45793228"/>
       <w:r>
         <w:rPr>
           <w:rFonts w:hint="cs"/>
@@ -10617,7 +10635,7 @@
         </w:rPr>
         <w:t>مرتب سازی فازی کانال ها</w:t>
       </w:r>
-      <w:bookmarkEnd w:id="29"/>
+      <w:bookmarkEnd w:id="30"/>
       <w:r>
         <w:rPr>
           <w:rFonts w:hint="cs"/>
@@ -10726,7 +10744,7 @@
           <w:rtl/>
         </w:rPr>
       </w:pPr>
-      <w:bookmarkStart w:id="30" w:name="_Toc45793294"/>
+      <w:bookmarkStart w:id="31" w:name="_Toc45793294"/>
       <w:r>
         <w:rPr>
           <w:rtl/>
@@ -10789,7 +10807,7 @@
         </w:rPr>
         <w:t xml:space="preserve"> تابع عضویت فازی برای فرکانس ها</w:t>
       </w:r>
-      <w:bookmarkEnd w:id="30"/>
+      <w:bookmarkEnd w:id="31"/>
     </w:p>
     <w:p>
       <w:pPr>
@@ -10859,7 +10877,7 @@
           <w:rtl/>
         </w:rPr>
       </w:pPr>
-      <w:bookmarkStart w:id="31" w:name="_Toc45793295"/>
+      <w:bookmarkStart w:id="32" w:name="_Toc45793295"/>
       <w:r>
         <w:rPr>
           <w:rtl/>
@@ -10922,7 +10940,7 @@
         </w:rPr>
         <w:t xml:space="preserve"> تابع عضویت برای تشنجی بودن سیگنال</w:t>
       </w:r>
-      <w:bookmarkEnd w:id="31"/>
+      <w:bookmarkEnd w:id="32"/>
     </w:p>
     <w:p>
       <w:pPr>
@@ -11007,7 +11025,7 @@
           <w:docGrid w:linePitch="360"/>
         </w:sectPr>
       </w:pPr>
-      <w:bookmarkStart w:id="32" w:name="_Toc45793296"/>
+      <w:bookmarkStart w:id="33" w:name="_Toc45793296"/>
       <w:r>
         <w:rPr>
           <w:rtl/>
@@ -11070,7 +11088,7 @@
         </w:rPr>
         <w:t xml:space="preserve"> تابع عضویت برای توان سیگنال</w:t>
       </w:r>
-      <w:bookmarkEnd w:id="32"/>
+      <w:bookmarkEnd w:id="33"/>
     </w:p>
     <w:p>
       <w:pPr>
@@ -11284,8 +11302,6 @@
           <w:rtl/>
         </w:rPr>
       </w:pPr>
-      <w:bookmarkStart w:id="33" w:name="_GoBack"/>
-      <w:bookmarkEnd w:id="33"/>
       <w:r>
         <w:rPr>
           <w:rFonts w:hint="cs"/>
@@ -21213,7 +21229,7 @@
 </file>
 
 <file path=customXml/itemProps5.xml><?xml version="1.0" encoding="utf-8"?>
-<ds:datastoreItem xmlns:ds="http://schemas.openxmlformats.org/officeDocument/2006/customXml" ds:itemID="{24FC1CBF-DD8E-4BA2-8066-8AF65599A89E}">
+<ds:datastoreItem xmlns:ds="http://schemas.openxmlformats.org/officeDocument/2006/customXml" ds:itemID="{451E2F7C-A1C6-4667-BABC-8958C467F2CF}">
   <ds:schemaRefs>
     <ds:schemaRef ds:uri="http://schemas.openxmlformats.org/officeDocument/2006/bibliography"/>
   </ds:schemaRefs>

</xml_diff>